<commit_message>
Correccion de la estructura de la introduccion 1
</commit_message>
<xml_diff>
--- a/Documento de practicas.docx
+++ b/Documento de practicas.docx
@@ -412,25 +412,17 @@
           <w:rFonts w:ascii="Arial" w:hAnsi="Arial" w:cs="Arial"/>
           <w:sz w:val="32"/>
           <w:szCs w:val="24"/>
-        </w:rPr>
-      </w:pPr>
-      <w:proofErr w:type="spellStart"/>
+          <w:lang w:val="es-US"/>
+        </w:rPr>
+      </w:pPr>
       <w:r>
         <w:rPr>
           <w:rFonts w:ascii="Arial" w:hAnsi="Arial" w:cs="Arial"/>
           <w:sz w:val="32"/>
           <w:szCs w:val="24"/>
-        </w:rPr>
-        <w:t>Diciembre</w:t>
-      </w:r>
-      <w:proofErr w:type="spellEnd"/>
-      <w:r>
-        <w:rPr>
-          <w:rFonts w:ascii="Arial" w:hAnsi="Arial" w:cs="Arial"/>
-          <w:sz w:val="32"/>
-          <w:szCs w:val="24"/>
-        </w:rPr>
-        <w:t>, 2024</w:t>
+          <w:lang w:val="es-US"/>
+        </w:rPr>
+        <w:t>Diciembre, 2024</w:t>
       </w:r>
     </w:p>
     <w:p>
@@ -441,8 +433,14 @@
     <w:p>
       <w:pPr>
         <w:spacing w:after="160" w:line="259" w:lineRule="auto"/>
-      </w:pPr>
-      <w:r>
+        <w:rPr>
+          <w:lang w:val="es-US"/>
+        </w:rPr>
+      </w:pPr>
+      <w:r>
+        <w:rPr>
+          <w:lang w:val="es-US"/>
+        </w:rPr>
         <w:br w:type="page"/>
       </w:r>
     </w:p>
@@ -1807,6 +1805,9 @@
         <w:fldChar w:fldCharType="begin"/>
       </w:r>
       <w:r>
+        <w:rPr>
+          <w:lang w:val="es-US"/>
+        </w:rPr>
         <w:instrText xml:space="preserve"> XE "</w:instrText>
       </w:r>
       <w:r>
@@ -1821,6 +1822,9 @@
         <w:instrText>Resumen</w:instrText>
       </w:r>
       <w:r>
+        <w:rPr>
+          <w:lang w:val="es-US"/>
+        </w:rPr>
         <w:instrText xml:space="preserve">" </w:instrText>
       </w:r>
       <w:r>
@@ -1843,14 +1847,16 @@
           <w:b/>
           <w:sz w:val="24"/>
           <w:szCs w:val="24"/>
-        </w:rPr>
-      </w:pPr>
-      <w:r>
-        <w:rPr>
-          <w:rFonts w:ascii="Arial" w:hAnsi="Arial" w:cs="Arial"/>
-          <w:b/>
-          <w:sz w:val="24"/>
-          <w:szCs w:val="24"/>
+          <w:lang w:val="es-US"/>
+        </w:rPr>
+      </w:pPr>
+      <w:r>
+        <w:rPr>
+          <w:rFonts w:ascii="Arial" w:hAnsi="Arial" w:cs="Arial"/>
+          <w:b/>
+          <w:sz w:val="24"/>
+          <w:szCs w:val="24"/>
+          <w:lang w:val="es-US"/>
         </w:rPr>
         <w:br w:type="page"/>
       </w:r>
@@ -1901,7 +1907,6 @@
         </w:rPr>
         <w:instrText xml:space="preserve"> XE "</w:instrText>
       </w:r>
-      <w:proofErr w:type="spellStart"/>
       <w:r>
         <w:rPr>
           <w:rFonts w:ascii="Arial" w:hAnsi="Arial" w:cs="Arial"/>
@@ -1913,7 +1918,6 @@
         </w:rPr>
         <w:instrText>Abstract</w:instrText>
       </w:r>
-      <w:proofErr w:type="spellEnd"/>
       <w:r>
         <w:rPr>
           <w:lang w:val="es-US"/>
@@ -2043,7 +2047,8 @@
     </w:p>
     <w:p>
       <w:pPr>
-        <w:spacing w:after="160" w:line="259" w:lineRule="auto"/>
+        <w:spacing w:after="160" w:line="360" w:lineRule="auto"/>
+        <w:jc w:val="both"/>
         <w:rPr>
           <w:rFonts w:ascii="Arial" w:hAnsi="Arial" w:cs="Arial"/>
           <w:sz w:val="24"/>
@@ -2099,7 +2104,8 @@
     </w:p>
     <w:p>
       <w:pPr>
-        <w:spacing w:after="160" w:line="259" w:lineRule="auto"/>
+        <w:spacing w:after="160" w:line="360" w:lineRule="auto"/>
+        <w:jc w:val="both"/>
         <w:rPr>
           <w:rFonts w:ascii="Arial" w:hAnsi="Arial" w:cs="Arial"/>
           <w:sz w:val="24"/>
@@ -2173,7 +2179,8 @@
     </w:p>
     <w:p>
       <w:pPr>
-        <w:spacing w:after="160" w:line="259" w:lineRule="auto"/>
+        <w:spacing w:after="160" w:line="360" w:lineRule="auto"/>
+        <w:jc w:val="both"/>
         <w:rPr>
           <w:rFonts w:ascii="Arial" w:hAnsi="Arial" w:cs="Arial"/>
           <w:sz w:val="24"/>
@@ -2224,7 +2231,140 @@
           <w:szCs w:val="24"/>
           <w:lang w:val="es-US"/>
         </w:rPr>
-        <w:t xml:space="preserve"> por personal no relacionado a </w:t>
+        <w:t xml:space="preserve"> por personal no relacionado a la informática</w:t>
+      </w:r>
+      <w:r>
+        <w:rPr>
+          <w:rFonts w:ascii="Arial" w:hAnsi="Arial" w:cs="Arial"/>
+          <w:sz w:val="24"/>
+          <w:szCs w:val="24"/>
+          <w:lang w:val="es-US"/>
+        </w:rPr>
+        <w:t>. Esta centralización no solo mejorará la integridad y seguridad de los datos, sino que también fomentará una mayor colaboración entre los departamentos al proporcion</w:t>
+      </w:r>
+      <w:r>
+        <w:rPr>
+          <w:rFonts w:ascii="Arial" w:hAnsi="Arial" w:cs="Arial"/>
+          <w:sz w:val="24"/>
+          <w:szCs w:val="24"/>
+          <w:lang w:val="es-US"/>
+        </w:rPr>
+        <w:t>ar una única fuente de verdad</w:t>
+      </w:r>
+      <w:r>
+        <w:rPr>
+          <w:rFonts w:ascii="Arial" w:hAnsi="Arial" w:cs="Arial"/>
+          <w:sz w:val="24"/>
+          <w:szCs w:val="24"/>
+          <w:lang w:val="es-US"/>
+        </w:rPr>
+        <w:t>.</w:t>
+      </w:r>
+    </w:p>
+    <w:p>
+      <w:pPr>
+        <w:spacing w:after="160" w:line="360" w:lineRule="auto"/>
+        <w:jc w:val="both"/>
+        <w:rPr>
+          <w:rFonts w:ascii="Arial" w:hAnsi="Arial" w:cs="Arial"/>
+          <w:sz w:val="24"/>
+          <w:szCs w:val="24"/>
+          <w:lang w:val="es-US"/>
+        </w:rPr>
+      </w:pPr>
+      <w:r>
+        <w:rPr>
+          <w:rFonts w:ascii="Arial" w:hAnsi="Arial" w:cs="Arial"/>
+          <w:sz w:val="24"/>
+          <w:szCs w:val="24"/>
+          <w:lang w:val="es-US"/>
+        </w:rPr>
+        <w:t>Con esta iniciativa, se espera transformar la manera en que la Entidad gestiona sus datos, permitiendo una toma de decisiones más ágil y fundamentada. El proyecto incluirá tanto el diseño e implementación técnica como la documentación exhaustiva del proceso, asegurando que todos los aspectos del sistema sean comprensibles y replicables en el futuro.</w:t>
+      </w:r>
+    </w:p>
+    <w:p>
+      <w:pPr>
+        <w:spacing w:after="160" w:line="360" w:lineRule="auto"/>
+        <w:jc w:val="both"/>
+        <w:rPr>
+          <w:rFonts w:ascii="Arial" w:hAnsi="Arial" w:cs="Arial"/>
+          <w:color w:val="000000" w:themeColor="text1"/>
+          <w:sz w:val="24"/>
+          <w:szCs w:val="24"/>
+          <w:lang w:val="es-ES"/>
+        </w:rPr>
+      </w:pPr>
+      <w:r>
+        <w:rPr>
+          <w:rFonts w:ascii="Arial" w:hAnsi="Arial" w:cs="Arial"/>
+          <w:color w:val="000000" w:themeColor="text1"/>
+          <w:sz w:val="24"/>
+          <w:szCs w:val="24"/>
+          <w:lang w:val="es-ES"/>
+        </w:rPr>
+        <w:t xml:space="preserve">De ahí que se establezca la siguiente </w:t>
+      </w:r>
+      <w:r>
+        <w:rPr>
+          <w:rFonts w:ascii="Arial" w:hAnsi="Arial" w:cs="Arial"/>
+          <w:b/>
+          <w:color w:val="000000" w:themeColor="text1"/>
+          <w:sz w:val="24"/>
+          <w:szCs w:val="24"/>
+          <w:lang w:val="es-ES"/>
+        </w:rPr>
+        <w:t>situación problemática</w:t>
+      </w:r>
+      <w:r>
+        <w:rPr>
+          <w:rFonts w:ascii="Arial" w:hAnsi="Arial" w:cs="Arial"/>
+          <w:color w:val="000000" w:themeColor="text1"/>
+          <w:sz w:val="24"/>
+          <w:szCs w:val="24"/>
+          <w:lang w:val="es-ES"/>
+        </w:rPr>
+        <w:t xml:space="preserve">: </w:t>
+      </w:r>
+      <w:r>
+        <w:rPr>
+          <w:rFonts w:ascii="Arial" w:hAnsi="Arial" w:cs="Arial"/>
+          <w:color w:val="000000" w:themeColor="text1"/>
+          <w:sz w:val="24"/>
+          <w:szCs w:val="24"/>
+          <w:lang w:val="es-ES"/>
+        </w:rPr>
+        <w:t>las consultas a los datos de debe hacer de forma manual directamente a las bases de datos consumiendo demasiado tiempo y esfuerzo de parte del personal de desarrollo de software que es el único capacitado para llevar a cabo esta tarea.</w:t>
+      </w:r>
+    </w:p>
+    <w:p>
+      <w:pPr>
+        <w:spacing w:after="160" w:line="360" w:lineRule="auto"/>
+        <w:jc w:val="both"/>
+        <w:rPr>
+          <w:rFonts w:ascii="Arial" w:hAnsi="Arial" w:cs="Arial"/>
+          <w:sz w:val="24"/>
+          <w:szCs w:val="24"/>
+          <w:lang w:val="es-US"/>
+        </w:rPr>
+      </w:pPr>
+      <w:r>
+        <w:rPr>
+          <w:rFonts w:ascii="Arial" w:hAnsi="Arial" w:cs="Arial"/>
+          <w:sz w:val="24"/>
+          <w:szCs w:val="24"/>
+          <w:lang w:val="es-US"/>
+        </w:rPr>
+        <w:lastRenderedPageBreak/>
+        <w:t>Esto plante</w:t>
+      </w:r>
+      <w:r>
+        <w:rPr>
+          <w:rFonts w:ascii="Arial" w:hAnsi="Arial" w:cs="Arial"/>
+          <w:sz w:val="24"/>
+          <w:szCs w:val="24"/>
+          <w:lang w:val="es-US"/>
+        </w:rPr>
+        <w:t>a</w:t>
       </w:r>
       <w:bookmarkStart w:id="3" w:name="_GoBack"/>
       <w:bookmarkEnd w:id="3"/>
@@ -2235,60 +2375,123 @@
           <w:szCs w:val="24"/>
           <w:lang w:val="es-US"/>
         </w:rPr>
-        <w:t>la informática</w:t>
-      </w:r>
-      <w:r>
-        <w:rPr>
-          <w:rFonts w:ascii="Arial" w:hAnsi="Arial" w:cs="Arial"/>
-          <w:sz w:val="24"/>
-          <w:szCs w:val="24"/>
-          <w:lang w:val="es-US"/>
-        </w:rPr>
-        <w:t>. Esta centralización no solo mejorará la integridad y seguridad de los datos, sino que también fomentará una mayor colaboración entre los departamentos al proporcion</w:t>
-      </w:r>
-      <w:r>
-        <w:rPr>
-          <w:rFonts w:ascii="Arial" w:hAnsi="Arial" w:cs="Arial"/>
-          <w:sz w:val="24"/>
-          <w:szCs w:val="24"/>
-          <w:lang w:val="es-US"/>
-        </w:rPr>
-        <w:t>ar una única fuente de verdad</w:t>
-      </w:r>
-      <w:r>
-        <w:rPr>
-          <w:rFonts w:ascii="Arial" w:hAnsi="Arial" w:cs="Arial"/>
-          <w:sz w:val="24"/>
-          <w:szCs w:val="24"/>
-          <w:lang w:val="es-US"/>
-        </w:rPr>
-        <w:t>.</w:t>
-      </w:r>
-    </w:p>
-    <w:p>
-      <w:pPr>
-        <w:spacing w:after="160" w:line="259" w:lineRule="auto"/>
-        <w:rPr>
-          <w:rFonts w:ascii="Arial" w:hAnsi="Arial" w:cs="Arial"/>
-          <w:b/>
-          <w:sz w:val="24"/>
-          <w:szCs w:val="24"/>
-          <w:lang w:val="es-US"/>
-        </w:rPr>
-      </w:pPr>
-      <w:r>
-        <w:rPr>
-          <w:rFonts w:ascii="Arial" w:hAnsi="Arial" w:cs="Arial"/>
-          <w:sz w:val="24"/>
-          <w:szCs w:val="24"/>
-          <w:lang w:val="es-US"/>
-        </w:rPr>
-        <w:t xml:space="preserve">Con esta iniciativa, se espera transformar la manera en que la Entidad gestiona sus datos, permitiendo una toma de decisiones más ágil y fundamentada. El proyecto incluirá tanto el diseño e implementación técnica como la documentación exhaustiva del proceso, asegurando que todos los aspectos del sistema sean comprensibles y replicables en el futuro. </w:t>
-      </w:r>
-      <w:r>
-        <w:rPr>
-          <w:rFonts w:ascii="Arial" w:hAnsi="Arial" w:cs="Arial"/>
-          <w:b/>
+        <w:t xml:space="preserve"> una contradicción entre los consumidores de estos datos que requieren un sistema capaz de proporcionárselos de forma clara y directa para su análisis y las estructuras de almacenaje y gestión de los mismos.</w:t>
+      </w:r>
+      <w:r>
+        <w:rPr>
+          <w:rFonts w:ascii="Arial" w:hAnsi="Arial" w:cs="Arial"/>
+          <w:sz w:val="24"/>
+          <w:szCs w:val="24"/>
+          <w:lang w:val="es-US"/>
+        </w:rPr>
+        <w:t xml:space="preserve"> Planteando la siguiente </w:t>
+      </w:r>
+      <w:r>
+        <w:rPr>
+          <w:rFonts w:ascii="Arial" w:hAnsi="Arial" w:cs="Arial"/>
+          <w:b/>
+          <w:sz w:val="24"/>
+          <w:szCs w:val="24"/>
+          <w:lang w:val="es-US"/>
+        </w:rPr>
+        <w:t>pregunta científica</w:t>
+      </w:r>
+      <w:r>
+        <w:rPr>
+          <w:rFonts w:ascii="Arial" w:hAnsi="Arial" w:cs="Arial"/>
+          <w:sz w:val="24"/>
+          <w:szCs w:val="24"/>
+          <w:lang w:val="es-US"/>
+        </w:rPr>
+        <w:t>: ¿Cómo se pueden centralizar todas las fuentes de datos en un mismo lugar que permita el acceso a los datos de forma óptima en función de las necesidades de los consumidores y como permitirles a estos acceder a los datos de forma clara y entendible para ellos?</w:t>
+      </w:r>
+    </w:p>
+    <w:p>
+      <w:pPr>
+        <w:spacing w:after="160" w:line="360" w:lineRule="auto"/>
+        <w:jc w:val="both"/>
+        <w:rPr>
+          <w:rFonts w:ascii="Arial" w:hAnsi="Arial" w:cs="Arial"/>
+          <w:sz w:val="24"/>
+          <w:szCs w:val="24"/>
+          <w:lang w:val="es-US"/>
+        </w:rPr>
+      </w:pPr>
+      <w:r>
+        <w:rPr>
+          <w:rFonts w:ascii="Arial" w:hAnsi="Arial" w:cs="Arial"/>
+          <w:color w:val="000000" w:themeColor="text1"/>
+          <w:sz w:val="24"/>
+          <w:szCs w:val="24"/>
+          <w:lang w:val="es-ES"/>
+        </w:rPr>
+        <w:t xml:space="preserve">Para poder resolver este problema se ha establecido como </w:t>
+      </w:r>
+      <w:r>
+        <w:rPr>
+          <w:rFonts w:ascii="Arial" w:hAnsi="Arial" w:cs="Arial"/>
+          <w:b/>
+          <w:color w:val="000000" w:themeColor="text1"/>
+          <w:sz w:val="24"/>
+          <w:szCs w:val="24"/>
+          <w:lang w:val="es-ES"/>
+        </w:rPr>
+        <w:t>objetivo de la investigación</w:t>
+      </w:r>
+      <w:r>
+        <w:rPr>
+          <w:rFonts w:ascii="Arial" w:hAnsi="Arial" w:cs="Arial"/>
+          <w:sz w:val="24"/>
+          <w:szCs w:val="24"/>
+          <w:lang w:val="es-US"/>
+        </w:rPr>
+        <w:t xml:space="preserve"> </w:t>
+      </w:r>
+      <w:r>
+        <w:rPr>
+          <w:rFonts w:ascii="Arial" w:hAnsi="Arial" w:cs="Arial"/>
+          <w:sz w:val="24"/>
+          <w:szCs w:val="24"/>
+          <w:lang w:val="es-US"/>
+        </w:rPr>
+        <w:t xml:space="preserve">Implementar un sistema de almacenamiento y gestión de todos los datos de la empresa. </w:t>
+      </w:r>
+    </w:p>
+    <w:p>
+      <w:pPr>
+        <w:spacing w:after="160" w:line="360" w:lineRule="auto"/>
+        <w:jc w:val="both"/>
+        <w:rPr>
+          <w:rFonts w:ascii="Arial" w:hAnsi="Arial" w:cs="Arial"/>
+          <w:sz w:val="24"/>
+          <w:szCs w:val="24"/>
+          <w:lang w:val="es-US"/>
+        </w:rPr>
+      </w:pPr>
+      <w:r>
+        <w:rPr>
+          <w:rFonts w:ascii="Arial" w:hAnsi="Arial" w:cs="Arial"/>
+          <w:sz w:val="24"/>
+          <w:szCs w:val="24"/>
+          <w:lang w:val="es-US"/>
+        </w:rPr>
+        <w:t xml:space="preserve">Para esto se plantearon como objetivos específicos: </w:t>
+      </w:r>
+    </w:p>
+    <w:p>
+      <w:pPr>
+        <w:spacing w:after="160" w:line="360" w:lineRule="auto"/>
+        <w:jc w:val="both"/>
+        <w:rPr>
+          <w:rFonts w:ascii="Arial" w:hAnsi="Arial" w:cs="Arial"/>
+          <w:sz w:val="24"/>
+          <w:szCs w:val="24"/>
+          <w:lang w:val="es-US"/>
+        </w:rPr>
+      </w:pPr>
+      <w:r>
+        <w:rPr>
+          <w:rFonts w:ascii="Arial" w:hAnsi="Arial" w:cs="Arial"/>
           <w:sz w:val="24"/>
           <w:szCs w:val="24"/>
           <w:lang w:val="es-US"/>
@@ -4061,7 +4264,7 @@
 </file>
 
 <file path=customXml/itemProps1.xml><?xml version="1.0" encoding="utf-8"?>
-<ds:datastoreItem xmlns:ds="http://schemas.openxmlformats.org/officeDocument/2006/customXml" ds:itemID="{7233A2B8-B91A-44FC-BD59-E32EB0173C01}">
+<ds:datastoreItem xmlns:ds="http://schemas.openxmlformats.org/officeDocument/2006/customXml" ds:itemID="{CD0097CD-00B9-46FE-A9F4-4BFD84DA8C1F}">
   <ds:schemaRefs>
     <ds:schemaRef ds:uri="http://schemas.openxmlformats.org/officeDocument/2006/bibliography"/>
   </ds:schemaRefs>

</xml_diff>

<commit_message>
Correccion de la estructura de la introduccion 2
</commit_message>
<xml_diff>
--- a/Documento de practicas.docx
+++ b/Documento de practicas.docx
@@ -44,7 +44,7 @@
                     <pic:cNvPicPr/>
                   </pic:nvPicPr>
                   <pic:blipFill>
-                    <a:blip r:embed="rId5">
+                    <a:blip r:embed="rId6">
                       <a:extLst>
                         <a:ext uri="{28A0092B-C50C-407E-A947-70E740481C1C}">
                           <a14:useLocalDpi xmlns:a14="http://schemas.microsoft.com/office/drawing/2010/main" val="0"/>
@@ -2040,10 +2040,360 @@
     </w:p>
     <w:p>
       <w:pPr>
-        <w:rPr>
-          <w:lang w:val="es-US"/>
-        </w:rPr>
-      </w:pPr>
+        <w:spacing w:line="360" w:lineRule="auto"/>
+        <w:jc w:val="both"/>
+        <w:rPr>
+          <w:rFonts w:ascii="Arial" w:hAnsi="Arial" w:cs="Arial"/>
+          <w:sz w:val="24"/>
+          <w:szCs w:val="24"/>
+          <w:lang w:val="es-US"/>
+        </w:rPr>
+      </w:pPr>
+      <w:r>
+        <w:rPr>
+          <w:rFonts w:ascii="Arial" w:hAnsi="Arial" w:cs="Arial"/>
+          <w:sz w:val="24"/>
+          <w:szCs w:val="24"/>
+          <w:lang w:val="es-US"/>
+        </w:rPr>
+        <w:t>En la era digital actual, las empresas enfrentan un crecimiento exponencial en el volumen de datos que provienen de diversas fuentes. Este fenómeno es impulsado por la proliferación de dispositivos conectados, plataformas digitales y tecnologías emergentes que generan grandes cantidades de información en tiempo real. Según un estudio, herramientas tecnológicas avanzadas han incrementado la eficiencia y precisión en la recopilación de datos en un 85%, lo que ha permitido a empresas como IBM y FedEx mejorar significativamente sus procesos. Sin embargo, este aumento en la cantidad de datos también presenta desafíos significativos para las organizaciones</w:t>
+      </w:r>
+      <w:r>
+        <w:rPr>
+          <w:rFonts w:ascii="Arial" w:hAnsi="Arial" w:cs="Arial"/>
+          <w:sz w:val="24"/>
+          <w:szCs w:val="24"/>
+          <w:lang w:val="es-US"/>
+        </w:rPr>
+        <w:t xml:space="preserve"> </w:t>
+      </w:r>
+      <w:r>
+        <w:rPr>
+          <w:rFonts w:ascii="Arial" w:hAnsi="Arial" w:cs="Arial"/>
+          <w:sz w:val="24"/>
+          <w:szCs w:val="24"/>
+          <w:lang w:val="es-US"/>
+        </w:rPr>
+        <w:t>[1]</w:t>
+      </w:r>
+      <w:r>
+        <w:rPr>
+          <w:rFonts w:ascii="Arial" w:hAnsi="Arial" w:cs="Arial"/>
+          <w:sz w:val="24"/>
+          <w:szCs w:val="24"/>
+          <w:lang w:val="es-US"/>
+        </w:rPr>
+        <w:t>.</w:t>
+      </w:r>
+    </w:p>
+    <w:p>
+      <w:pPr>
+        <w:spacing w:line="360" w:lineRule="auto"/>
+        <w:jc w:val="both"/>
+        <w:rPr>
+          <w:rFonts w:ascii="Arial" w:hAnsi="Arial" w:cs="Arial"/>
+          <w:sz w:val="24"/>
+          <w:szCs w:val="24"/>
+          <w:lang w:val="es-US"/>
+        </w:rPr>
+      </w:pPr>
+      <w:r>
+        <w:rPr>
+          <w:rFonts w:ascii="Arial" w:hAnsi="Arial" w:cs="Arial"/>
+          <w:sz w:val="24"/>
+          <w:szCs w:val="24"/>
+          <w:lang w:val="es-US"/>
+        </w:rPr>
+        <w:t>Este fenómeno, del</w:t>
+      </w:r>
+      <w:r>
+        <w:rPr>
+          <w:rFonts w:ascii="Arial" w:hAnsi="Arial" w:cs="Arial"/>
+          <w:sz w:val="24"/>
+          <w:szCs w:val="24"/>
+          <w:lang w:val="es-US"/>
+        </w:rPr>
+        <w:t xml:space="preserve"> flujo constante y variado de información </w:t>
+      </w:r>
+      <w:r>
+        <w:rPr>
+          <w:rFonts w:ascii="Arial" w:hAnsi="Arial" w:cs="Arial"/>
+          <w:sz w:val="24"/>
+          <w:szCs w:val="24"/>
+          <w:lang w:val="es-US"/>
+        </w:rPr>
+        <w:t>ha obligado a las empresas a adoptar</w:t>
+      </w:r>
+      <w:r>
+        <w:rPr>
+          <w:rFonts w:ascii="Arial" w:hAnsi="Arial" w:cs="Arial"/>
+          <w:sz w:val="24"/>
+          <w:szCs w:val="24"/>
+          <w:lang w:val="es-US"/>
+        </w:rPr>
+        <w:t xml:space="preserve"> nuevas estrategias para su gestión y análisis. La diversidad en los formatos y </w:t>
+      </w:r>
+      <w:r>
+        <w:rPr>
+          <w:rFonts w:ascii="Arial" w:hAnsi="Arial" w:cs="Arial"/>
+          <w:sz w:val="24"/>
+          <w:szCs w:val="24"/>
+          <w:lang w:val="es-US"/>
+        </w:rPr>
+        <w:t>las fuentes</w:t>
+      </w:r>
+      <w:r>
+        <w:rPr>
+          <w:rFonts w:ascii="Arial" w:hAnsi="Arial" w:cs="Arial"/>
+          <w:sz w:val="24"/>
+          <w:szCs w:val="24"/>
+          <w:lang w:val="es-US"/>
+        </w:rPr>
+        <w:t xml:space="preserve"> de </w:t>
+      </w:r>
+      <w:r>
+        <w:rPr>
+          <w:rFonts w:ascii="Arial" w:hAnsi="Arial" w:cs="Arial"/>
+          <w:sz w:val="24"/>
+          <w:szCs w:val="24"/>
+          <w:lang w:val="es-US"/>
+        </w:rPr>
+        <w:t>estos</w:t>
+      </w:r>
+      <w:r>
+        <w:rPr>
+          <w:rFonts w:ascii="Arial" w:hAnsi="Arial" w:cs="Arial"/>
+          <w:sz w:val="24"/>
+          <w:szCs w:val="24"/>
+          <w:lang w:val="es-US"/>
+        </w:rPr>
+        <w:t xml:space="preserve"> datos complica su integración dentro de los si</w:t>
+      </w:r>
+      <w:r>
+        <w:rPr>
+          <w:rFonts w:ascii="Arial" w:hAnsi="Arial" w:cs="Arial"/>
+          <w:sz w:val="24"/>
+          <w:szCs w:val="24"/>
+          <w:lang w:val="es-US"/>
+        </w:rPr>
+        <w:t xml:space="preserve">stemas empresariales existentes y para la toma de decisiones asociada al análisis de estos datos </w:t>
+      </w:r>
+      <w:r>
+        <w:rPr>
+          <w:rFonts w:ascii="Arial" w:hAnsi="Arial" w:cs="Arial"/>
+          <w:sz w:val="24"/>
+          <w:szCs w:val="24"/>
+          <w:lang w:val="es-US"/>
+        </w:rPr>
+        <w:t>[2]</w:t>
+      </w:r>
+      <w:r>
+        <w:rPr>
+          <w:rFonts w:ascii="Arial" w:hAnsi="Arial" w:cs="Arial"/>
+          <w:sz w:val="24"/>
+          <w:szCs w:val="24"/>
+          <w:lang w:val="es-US"/>
+        </w:rPr>
+        <w:t>.</w:t>
+      </w:r>
+      <w:r>
+        <w:rPr>
+          <w:rFonts w:ascii="Arial" w:hAnsi="Arial" w:cs="Arial"/>
+          <w:sz w:val="24"/>
+          <w:szCs w:val="24"/>
+          <w:lang w:val="es-US"/>
+        </w:rPr>
+        <w:t xml:space="preserve"> </w:t>
+      </w:r>
+      <w:r>
+        <w:rPr>
+          <w:rFonts w:ascii="Arial" w:hAnsi="Arial" w:cs="Arial"/>
+          <w:sz w:val="24"/>
+          <w:szCs w:val="24"/>
+          <w:lang w:val="es-US"/>
+        </w:rPr>
+        <w:t>Además, el manejo inadecuado o la falta de integración eficiente pueden llevar a la creación de silos de datos, donde la información queda aislada dentro de dife</w:t>
+      </w:r>
+      <w:r>
+        <w:rPr>
+          <w:rFonts w:ascii="Arial" w:hAnsi="Arial" w:cs="Arial"/>
+          <w:sz w:val="24"/>
+          <w:szCs w:val="24"/>
+          <w:lang w:val="es-US"/>
+        </w:rPr>
+        <w:t>rentes departamentos o sistemas [3]</w:t>
+      </w:r>
+      <w:r>
+        <w:rPr>
+          <w:rFonts w:ascii="Arial" w:hAnsi="Arial" w:cs="Arial"/>
+          <w:sz w:val="24"/>
+          <w:szCs w:val="24"/>
+          <w:lang w:val="es-US"/>
+        </w:rPr>
+        <w:t>.</w:t>
+      </w:r>
+    </w:p>
+    <w:p>
+      <w:pPr>
+        <w:spacing w:line="360" w:lineRule="auto"/>
+        <w:jc w:val="both"/>
+        <w:rPr>
+          <w:rFonts w:ascii="Arial" w:hAnsi="Arial" w:cs="Arial"/>
+          <w:sz w:val="24"/>
+          <w:szCs w:val="24"/>
+          <w:lang w:val="es-US" w:eastAsia="en-US"/>
+        </w:rPr>
+      </w:pPr>
+      <w:r>
+        <w:rPr>
+          <w:rFonts w:ascii="Arial" w:hAnsi="Arial" w:cs="Arial"/>
+          <w:sz w:val="24"/>
+          <w:szCs w:val="24"/>
+          <w:lang w:val="es-US"/>
+        </w:rPr>
+        <w:t xml:space="preserve">Todo esto desembocado en que </w:t>
+      </w:r>
+      <w:r>
+        <w:rPr>
+          <w:rFonts w:ascii="Arial" w:hAnsi="Arial" w:cs="Arial"/>
+          <w:sz w:val="24"/>
+          <w:szCs w:val="24"/>
+          <w:lang w:val="es-US" w:eastAsia="en-US"/>
+        </w:rPr>
+        <w:t>la capacidad para procesos de Inteligencia de Negocios o Minería de dato se vean afectados</w:t>
+      </w:r>
+      <w:r>
+        <w:rPr>
+          <w:rFonts w:ascii="Arial" w:hAnsi="Arial" w:cs="Arial"/>
+          <w:sz w:val="24"/>
+          <w:szCs w:val="24"/>
+          <w:lang w:val="es-US" w:eastAsia="en-US"/>
+        </w:rPr>
+        <w:t>. En primer lugar, la calidad y consistencia de los datos son esenciales para obtener resultados precisos. Sin embargo, muchas organizaciones enfren</w:t>
+      </w:r>
+      <w:r>
+        <w:rPr>
+          <w:rFonts w:ascii="Arial" w:hAnsi="Arial" w:cs="Arial"/>
+          <w:sz w:val="24"/>
+          <w:szCs w:val="24"/>
+          <w:lang w:val="es-US" w:eastAsia="en-US"/>
+        </w:rPr>
+        <w:t>tan problemas con la calidad de los</w:t>
+      </w:r>
+      <w:r>
+        <w:rPr>
+          <w:rFonts w:ascii="Arial" w:hAnsi="Arial" w:cs="Arial"/>
+          <w:sz w:val="24"/>
+          <w:szCs w:val="24"/>
+          <w:lang w:val="es-US" w:eastAsia="en-US"/>
+        </w:rPr>
+        <w:t xml:space="preserve"> dato</w:t>
+      </w:r>
+      <w:r>
+        <w:rPr>
+          <w:rFonts w:ascii="Arial" w:hAnsi="Arial" w:cs="Arial"/>
+          <w:sz w:val="24"/>
+          <w:szCs w:val="24"/>
+          <w:lang w:val="es-US" w:eastAsia="en-US"/>
+        </w:rPr>
+        <w:t>s</w:t>
+      </w:r>
+      <w:r>
+        <w:rPr>
+          <w:rFonts w:ascii="Arial" w:hAnsi="Arial" w:cs="Arial"/>
+          <w:sz w:val="24"/>
+          <w:szCs w:val="24"/>
+          <w:lang w:val="es-US" w:eastAsia="en-US"/>
+        </w:rPr>
+        <w:t xml:space="preserve"> debido a su dispersión y falta de estandarización</w:t>
+      </w:r>
+      <w:r>
+        <w:rPr>
+          <w:rFonts w:ascii="Arial" w:hAnsi="Arial" w:cs="Arial"/>
+          <w:sz w:val="24"/>
+          <w:szCs w:val="24"/>
+          <w:lang w:val="es-US" w:eastAsia="en-US"/>
+        </w:rPr>
+        <w:t xml:space="preserve"> [4]</w:t>
+      </w:r>
+      <w:hyperlink r:id="rId7" w:tgtFrame="_blank" w:history="1"/>
+      <w:r>
+        <w:rPr>
+          <w:rFonts w:ascii="Arial" w:hAnsi="Arial" w:cs="Arial"/>
+          <w:sz w:val="24"/>
+          <w:szCs w:val="24"/>
+          <w:lang w:val="es-US" w:eastAsia="en-US"/>
+        </w:rPr>
+        <w:t>. Además, las herramientas tradicionales a menudo no están equipadas para manejar el volumen y velocidad actuales del flujo de datos, lo que limita su utilidad en la toma de decisiones estratégicas</w:t>
+      </w:r>
+      <w:r>
+        <w:rPr>
+          <w:rFonts w:ascii="Arial" w:hAnsi="Arial" w:cs="Arial"/>
+          <w:sz w:val="24"/>
+          <w:szCs w:val="24"/>
+          <w:lang w:val="es-US" w:eastAsia="en-US"/>
+        </w:rPr>
+        <w:t xml:space="preserve"> [5]</w:t>
+      </w:r>
+      <w:hyperlink r:id="rId8" w:tgtFrame="_blank" w:history="1"/>
+      <w:r>
+        <w:rPr>
+          <w:rFonts w:ascii="Arial" w:hAnsi="Arial" w:cs="Arial"/>
+          <w:sz w:val="24"/>
+          <w:szCs w:val="24"/>
+          <w:lang w:val="es-US" w:eastAsia="en-US"/>
+        </w:rPr>
+        <w:t>.</w:t>
+      </w:r>
+    </w:p>
+    <w:p>
+      <w:pPr>
+        <w:spacing w:line="360" w:lineRule="auto"/>
+        <w:jc w:val="both"/>
+        <w:rPr>
+          <w:rFonts w:ascii="Arial" w:hAnsi="Arial" w:cs="Arial"/>
+          <w:sz w:val="24"/>
+          <w:szCs w:val="24"/>
+          <w:lang w:val="es-US"/>
+        </w:rPr>
+      </w:pPr>
+      <w:r>
+        <w:rPr>
+          <w:rFonts w:ascii="Arial" w:hAnsi="Arial" w:cs="Arial"/>
+          <w:sz w:val="24"/>
+          <w:szCs w:val="24"/>
+          <w:lang w:val="es-US"/>
+        </w:rPr>
+        <w:t xml:space="preserve">Para superar estos desafíos, las empresas están adoptando soluciones que centralizan la gestión y análisis de datos. La inteligencia de negocios (BI) se presenta como una solución efectiva al integrar todos los datos distribuidos dentro de un único almacén centralizado. Esta centralización permite una visión más completa del desempeño empresarial y facilita la toma rápida y precisa de decisiones2. El uso del proceso ETL (extracción, transformación y carga) es crucial </w:t>
+      </w:r>
+      <w:r>
+        <w:rPr>
+          <w:rFonts w:ascii="Arial" w:hAnsi="Arial" w:cs="Arial"/>
+          <w:sz w:val="24"/>
+          <w:szCs w:val="24"/>
+          <w:lang w:val="es-US"/>
+        </w:rPr>
+        <w:lastRenderedPageBreak/>
+        <w:t>para consolidar los datos provenientes de diversas fuentes en un repositorio centralizado, mejorando así su integridad y accesibilidad</w:t>
+      </w:r>
+      <w:r>
+        <w:rPr>
+          <w:rFonts w:ascii="Arial" w:hAnsi="Arial" w:cs="Arial"/>
+          <w:sz w:val="24"/>
+          <w:szCs w:val="24"/>
+          <w:lang w:val="es-US"/>
+        </w:rPr>
+        <w:t xml:space="preserve"> [6]</w:t>
+      </w:r>
+      <w:r>
+        <w:rPr>
+          <w:rFonts w:ascii="Arial" w:hAnsi="Arial" w:cs="Arial"/>
+          <w:sz w:val="24"/>
+          <w:szCs w:val="24"/>
+          <w:lang w:val="es-US"/>
+        </w:rPr>
+        <w:t>.</w:t>
+      </w:r>
     </w:p>
     <w:p>
       <w:pPr>
@@ -2063,25 +2413,88 @@
           <w:szCs w:val="24"/>
           <w:lang w:val="es-US"/>
         </w:rPr>
-        <w:t>En el entorno empresarial actual, la gestión efectiva de los datos es crucial para la toma de decisione</w:t>
-      </w:r>
-      <w:r>
-        <w:rPr>
-          <w:rFonts w:ascii="Arial" w:hAnsi="Arial" w:cs="Arial"/>
-          <w:sz w:val="24"/>
-          <w:szCs w:val="24"/>
-          <w:lang w:val="es-US"/>
-        </w:rPr>
-        <w:t>s informadas y estratégicas. CIMATEL</w:t>
-      </w:r>
-      <w:r>
-        <w:rPr>
-          <w:rFonts w:ascii="Arial" w:hAnsi="Arial" w:cs="Arial"/>
-          <w:sz w:val="24"/>
-          <w:szCs w:val="24"/>
-          <w:lang w:val="es-US"/>
-        </w:rPr>
-        <w:t xml:space="preserve">, una empresa cubana con presencia en el ámbito digital, enfrenta un desafío significativo: la dispersión de sus datos en múltiples bases de datos correspondientes a sus diversas tiendas digitales. Esta fragmentación dificulta la realización de análisis complejos necesarios para procesos críticos como el márquetin, las finanzas y las estadísticas, </w:t>
+        <w:t xml:space="preserve">En el contexto cubano actual, empresas como </w:t>
+      </w:r>
+      <w:r>
+        <w:rPr>
+          <w:rFonts w:ascii="Arial" w:hAnsi="Arial" w:cs="Arial"/>
+          <w:sz w:val="24"/>
+          <w:szCs w:val="24"/>
+          <w:lang w:val="es-US"/>
+        </w:rPr>
+        <w:t>CI</w:t>
+      </w:r>
+      <w:r>
+        <w:rPr>
+          <w:rFonts w:ascii="Arial" w:hAnsi="Arial" w:cs="Arial"/>
+          <w:sz w:val="24"/>
+          <w:szCs w:val="24"/>
+          <w:lang w:val="es-US"/>
+        </w:rPr>
+        <w:t>T</w:t>
+      </w:r>
+      <w:r>
+        <w:rPr>
+          <w:rFonts w:ascii="Arial" w:hAnsi="Arial" w:cs="Arial"/>
+          <w:sz w:val="24"/>
+          <w:szCs w:val="24"/>
+          <w:lang w:val="es-US"/>
+        </w:rPr>
+        <w:t>MATEL</w:t>
+      </w:r>
+      <w:r>
+        <w:rPr>
+          <w:rFonts w:ascii="Arial" w:hAnsi="Arial" w:cs="Arial"/>
+          <w:sz w:val="24"/>
+          <w:szCs w:val="24"/>
+          <w:lang w:val="es-US"/>
+        </w:rPr>
+        <w:t xml:space="preserve"> se han visto inmersas en esta situación. CI</w:t>
+      </w:r>
+      <w:r>
+        <w:rPr>
+          <w:rFonts w:ascii="Arial" w:hAnsi="Arial" w:cs="Arial"/>
+          <w:sz w:val="24"/>
+          <w:szCs w:val="24"/>
+          <w:lang w:val="es-US"/>
+        </w:rPr>
+        <w:t>T</w:t>
+      </w:r>
+      <w:r>
+        <w:rPr>
+          <w:rFonts w:ascii="Arial" w:hAnsi="Arial" w:cs="Arial"/>
+          <w:sz w:val="24"/>
+          <w:szCs w:val="24"/>
+          <w:lang w:val="es-US"/>
+        </w:rPr>
+        <w:t>MATEL</w:t>
+      </w:r>
+      <w:r>
+        <w:rPr>
+          <w:rFonts w:ascii="Arial" w:hAnsi="Arial" w:cs="Arial"/>
+          <w:sz w:val="24"/>
+          <w:szCs w:val="24"/>
+          <w:lang w:val="es-US"/>
+        </w:rPr>
+        <w:t xml:space="preserve">, una empresa cubana con presencia en el ámbito digital, enfrenta </w:t>
+      </w:r>
+      <w:r>
+        <w:rPr>
+          <w:rFonts w:ascii="Arial" w:hAnsi="Arial" w:cs="Arial"/>
+          <w:sz w:val="24"/>
+          <w:szCs w:val="24"/>
+          <w:lang w:val="es-US"/>
+        </w:rPr>
+        <w:t>al desafiante obstáculo de</w:t>
+      </w:r>
+      <w:r>
+        <w:rPr>
+          <w:rFonts w:ascii="Arial" w:hAnsi="Arial" w:cs="Arial"/>
+          <w:sz w:val="24"/>
+          <w:szCs w:val="24"/>
+          <w:lang w:val="es-US"/>
+        </w:rPr>
+        <w:t xml:space="preserve"> la dispersión de sus datos en múltiples bases de datos correspondientes a sus diversas tiendas digitales. Esta fragmentación dificulta la realización de análisis complejos necesarios para procesos críticos como el márquetin, las finanzas y las estadísticas, </w:t>
       </w:r>
       <w:r>
         <w:rPr>
@@ -2120,61 +2533,61 @@
           <w:szCs w:val="24"/>
           <w:lang w:val="es-US"/>
         </w:rPr>
-        <w:t>La falta de un sistema centralizado impide a la Entidad aprovechar plenamente su potencial de datos, lo que limita su capacidad para responder ágilmente a las demandas del mercado y optimizar sus operaciones internas. Actualmente, cada departamento</w:t>
-      </w:r>
-      <w:r>
-        <w:rPr>
-          <w:rFonts w:ascii="Arial" w:hAnsi="Arial" w:cs="Arial"/>
-          <w:sz w:val="24"/>
-          <w:szCs w:val="24"/>
-          <w:lang w:val="es-US"/>
-        </w:rPr>
-        <w:t xml:space="preserve"> opera con información parcial y</w:t>
-      </w:r>
-      <w:r>
-        <w:rPr>
-          <w:rFonts w:ascii="Arial" w:hAnsi="Arial" w:cs="Arial"/>
-          <w:sz w:val="24"/>
-          <w:szCs w:val="24"/>
-          <w:lang w:val="es-US"/>
-        </w:rPr>
-        <w:t xml:space="preserve"> descoordinada</w:t>
-      </w:r>
-      <w:r>
-        <w:rPr>
-          <w:rFonts w:ascii="Arial" w:hAnsi="Arial" w:cs="Arial"/>
-          <w:sz w:val="24"/>
-          <w:szCs w:val="24"/>
-          <w:lang w:val="es-US"/>
-        </w:rPr>
-        <w:t xml:space="preserve"> y las consultas de datos se realizan de forma manual</w:t>
-      </w:r>
-      <w:r>
-        <w:rPr>
-          <w:rFonts w:ascii="Arial" w:hAnsi="Arial" w:cs="Arial"/>
-          <w:sz w:val="24"/>
-          <w:szCs w:val="24"/>
-          <w:lang w:val="es-US"/>
-        </w:rPr>
-        <w:t xml:space="preserve"> lo que genera ineficiencias y errores en la interpretación </w:t>
-      </w:r>
-      <w:r>
-        <w:rPr>
-          <w:rFonts w:ascii="Arial" w:hAnsi="Arial" w:cs="Arial"/>
-          <w:sz w:val="24"/>
-          <w:szCs w:val="24"/>
-          <w:lang w:val="es-US"/>
-        </w:rPr>
-        <w:t xml:space="preserve">y captura </w:t>
-      </w:r>
-      <w:r>
-        <w:rPr>
-          <w:rFonts w:ascii="Arial" w:hAnsi="Arial" w:cs="Arial"/>
-          <w:sz w:val="24"/>
-          <w:szCs w:val="24"/>
-          <w:lang w:val="es-US"/>
-        </w:rPr>
-        <w:t>de los datos.</w:t>
+        <w:t xml:space="preserve">La falta de un sistema centralizado </w:t>
+      </w:r>
+      <w:r>
+        <w:rPr>
+          <w:rFonts w:ascii="Arial" w:hAnsi="Arial" w:cs="Arial"/>
+          <w:sz w:val="24"/>
+          <w:szCs w:val="24"/>
+          <w:lang w:val="es-US"/>
+        </w:rPr>
+        <w:t xml:space="preserve">y los mecanismos adecuados para el acceso, gestión y visualización de los datos </w:t>
+      </w:r>
+      <w:r>
+        <w:rPr>
+          <w:rFonts w:ascii="Arial" w:hAnsi="Arial" w:cs="Arial"/>
+          <w:sz w:val="24"/>
+          <w:szCs w:val="24"/>
+          <w:lang w:val="es-US"/>
+        </w:rPr>
+        <w:t xml:space="preserve">impide a la </w:t>
+      </w:r>
+      <w:r>
+        <w:rPr>
+          <w:rFonts w:ascii="Arial" w:hAnsi="Arial" w:cs="Arial"/>
+          <w:sz w:val="24"/>
+          <w:szCs w:val="24"/>
+          <w:lang w:val="es-US"/>
+        </w:rPr>
+        <w:t>empresa</w:t>
+      </w:r>
+      <w:r>
+        <w:rPr>
+          <w:rFonts w:ascii="Arial" w:hAnsi="Arial" w:cs="Arial"/>
+          <w:sz w:val="24"/>
+          <w:szCs w:val="24"/>
+          <w:lang w:val="es-US"/>
+        </w:rPr>
+        <w:t xml:space="preserve"> aprovechar plenamente su potencial de datos, lo que limita su capacidad para responder ágilmente a las demandas del mercado y optimizar sus operaciones internas. Actualmente, </w:t>
+      </w:r>
+      <w:r>
+        <w:rPr>
+          <w:rFonts w:ascii="Arial" w:hAnsi="Arial" w:cs="Arial"/>
+          <w:sz w:val="24"/>
+          <w:szCs w:val="24"/>
+          <w:lang w:val="es-US"/>
+        </w:rPr>
+        <w:t>Los departamentos solicitan al equipo de desarrollo los datos a través de correo electrónico, los cuales deben hacer consultas SQL directamente en las bases de datos en producción para obtener la información requerida, exigiendo la inversión de tiempo y esfuerzo en tareas que no deberían ser su responsabilidad y limitando la capacidad de gestión y procesamiento de la empresa</w:t>
+      </w:r>
+      <w:r>
+        <w:rPr>
+          <w:rFonts w:ascii="Arial" w:hAnsi="Arial" w:cs="Arial"/>
+          <w:sz w:val="24"/>
+          <w:szCs w:val="24"/>
+          <w:lang w:val="es-US"/>
+        </w:rPr>
+        <w:t>.</w:t>
       </w:r>
     </w:p>
     <w:p>
@@ -2302,6 +2715,7 @@
           <w:szCs w:val="24"/>
           <w:lang w:val="es-ES"/>
         </w:rPr>
+        <w:lastRenderedPageBreak/>
         <w:t xml:space="preserve">De ahí que se establezca la siguiente </w:t>
       </w:r>
       <w:r>
@@ -2354,7 +2768,6 @@
           <w:szCs w:val="24"/>
           <w:lang w:val="es-US"/>
         </w:rPr>
-        <w:lastRenderedPageBreak/>
         <w:t>Esto plante</w:t>
       </w:r>
       <w:r>
@@ -2365,49 +2778,350 @@
           <w:lang w:val="es-US"/>
         </w:rPr>
         <w:t>a</w:t>
+      </w:r>
+      <w:r>
+        <w:rPr>
+          <w:rFonts w:ascii="Arial" w:hAnsi="Arial" w:cs="Arial"/>
+          <w:sz w:val="24"/>
+          <w:szCs w:val="24"/>
+          <w:lang w:val="es-US"/>
+        </w:rPr>
+        <w:t xml:space="preserve"> una contradicción entre los consumidores de estos datos que requieren un sistema capaz de proporcionárselos de forma clara y directa para su análisis y las estructuras de almacenaje y gestión de los mismos.</w:t>
+      </w:r>
+      <w:r>
+        <w:rPr>
+          <w:rFonts w:ascii="Arial" w:hAnsi="Arial" w:cs="Arial"/>
+          <w:sz w:val="24"/>
+          <w:szCs w:val="24"/>
+          <w:lang w:val="es-US"/>
+        </w:rPr>
+        <w:t xml:space="preserve"> Planteando la siguiente </w:t>
+      </w:r>
+      <w:r>
+        <w:rPr>
+          <w:rFonts w:ascii="Arial" w:hAnsi="Arial" w:cs="Arial"/>
+          <w:b/>
+          <w:sz w:val="24"/>
+          <w:szCs w:val="24"/>
+          <w:lang w:val="es-US"/>
+        </w:rPr>
+        <w:t>pregunta científica</w:t>
+      </w:r>
+      <w:r>
+        <w:rPr>
+          <w:rFonts w:ascii="Arial" w:hAnsi="Arial" w:cs="Arial"/>
+          <w:sz w:val="24"/>
+          <w:szCs w:val="24"/>
+          <w:lang w:val="es-US"/>
+        </w:rPr>
+        <w:t xml:space="preserve">: </w:t>
+      </w:r>
+      <w:r>
+        <w:rPr>
+          <w:rFonts w:ascii="Arial" w:hAnsi="Arial" w:cs="Arial"/>
+          <w:sz w:val="24"/>
+          <w:szCs w:val="24"/>
+          <w:lang w:val="es-US"/>
+        </w:rPr>
+        <w:t>Cómo se pueden centralizar todas las fuentes de datos en un mismo lugar que permita el acceso a los datos de forma óptima en función de las necesidades de los consumidores y como permitirles a estos acceder a los datos de form</w:t>
+      </w:r>
+      <w:r>
+        <w:rPr>
+          <w:rFonts w:ascii="Arial" w:hAnsi="Arial" w:cs="Arial"/>
+          <w:sz w:val="24"/>
+          <w:szCs w:val="24"/>
+          <w:lang w:val="es-US"/>
+        </w:rPr>
+        <w:t>a clara y entendible para ellos.</w:t>
+      </w:r>
+    </w:p>
+    <w:p>
+      <w:pPr>
+        <w:spacing w:after="160" w:line="360" w:lineRule="auto"/>
+        <w:jc w:val="both"/>
+        <w:rPr>
+          <w:rFonts w:ascii="Arial" w:hAnsi="Arial" w:cs="Arial"/>
+          <w:sz w:val="24"/>
+          <w:szCs w:val="24"/>
+          <w:lang w:val="es-US"/>
+        </w:rPr>
+      </w:pPr>
+      <w:r>
+        <w:rPr>
+          <w:rFonts w:ascii="Arial" w:hAnsi="Arial" w:cs="Arial"/>
+          <w:color w:val="000000" w:themeColor="text1"/>
+          <w:sz w:val="24"/>
+          <w:szCs w:val="24"/>
+          <w:lang w:val="es-ES"/>
+        </w:rPr>
+        <w:t xml:space="preserve">Para poder resolver este problema se ha establecido como </w:t>
+      </w:r>
+      <w:r>
+        <w:rPr>
+          <w:rFonts w:ascii="Arial" w:hAnsi="Arial" w:cs="Arial"/>
+          <w:b/>
+          <w:color w:val="000000" w:themeColor="text1"/>
+          <w:sz w:val="24"/>
+          <w:szCs w:val="24"/>
+          <w:lang w:val="es-ES"/>
+        </w:rPr>
+        <w:t>objetivo de la investigación</w:t>
+      </w:r>
+      <w:r>
+        <w:rPr>
+          <w:rFonts w:ascii="Arial" w:hAnsi="Arial" w:cs="Arial"/>
+          <w:sz w:val="24"/>
+          <w:szCs w:val="24"/>
+          <w:lang w:val="es-US"/>
+        </w:rPr>
+        <w:t xml:space="preserve"> </w:t>
+      </w:r>
+      <w:r>
+        <w:rPr>
+          <w:rFonts w:ascii="Arial" w:hAnsi="Arial" w:cs="Arial"/>
+          <w:sz w:val="24"/>
+          <w:szCs w:val="24"/>
+          <w:lang w:val="es-US"/>
+        </w:rPr>
+        <w:t>Implementar un sistema de almacenamiento y gestión de todos los datos de la empresa</w:t>
+      </w:r>
+      <w:r>
+        <w:rPr>
+          <w:rFonts w:ascii="Arial" w:hAnsi="Arial" w:cs="Arial"/>
+          <w:sz w:val="24"/>
+          <w:szCs w:val="24"/>
+          <w:lang w:val="es-US"/>
+        </w:rPr>
+        <w:t xml:space="preserve"> que satisfaga la demanda de los datos por parte de los consumidores actuales y futuros</w:t>
+      </w:r>
+      <w:r>
+        <w:rPr>
+          <w:rFonts w:ascii="Arial" w:hAnsi="Arial" w:cs="Arial"/>
+          <w:sz w:val="24"/>
+          <w:szCs w:val="24"/>
+          <w:lang w:val="es-US"/>
+        </w:rPr>
+        <w:t xml:space="preserve">. </w:t>
+      </w:r>
+    </w:p>
+    <w:p>
+      <w:pPr>
+        <w:spacing w:after="160" w:line="360" w:lineRule="auto"/>
+        <w:jc w:val="both"/>
+        <w:rPr>
+          <w:rFonts w:ascii="Arial" w:hAnsi="Arial" w:cs="Arial"/>
+          <w:sz w:val="24"/>
+          <w:szCs w:val="24"/>
+          <w:lang w:val="es-US"/>
+        </w:rPr>
+      </w:pPr>
+      <w:r>
+        <w:rPr>
+          <w:rFonts w:ascii="Arial" w:hAnsi="Arial" w:cs="Arial"/>
+          <w:sz w:val="24"/>
+          <w:szCs w:val="24"/>
+          <w:lang w:val="es-US"/>
+        </w:rPr>
+        <w:t xml:space="preserve">Para esto se plantearon como objetivos específicos: </w:t>
+      </w:r>
+    </w:p>
+    <w:p>
+      <w:pPr>
+        <w:pStyle w:val="Prrafodelista"/>
+        <w:numPr>
+          <w:ilvl w:val="0"/>
+          <w:numId w:val="3"/>
+        </w:numPr>
+        <w:spacing w:after="160" w:line="360" w:lineRule="auto"/>
+        <w:jc w:val="both"/>
+        <w:rPr>
+          <w:rFonts w:ascii="Arial" w:hAnsi="Arial" w:cs="Arial"/>
+          <w:sz w:val="24"/>
+          <w:szCs w:val="24"/>
+          <w:lang w:val="es-US"/>
+        </w:rPr>
+      </w:pPr>
+      <w:r>
+        <w:rPr>
+          <w:rFonts w:ascii="Arial" w:hAnsi="Arial" w:cs="Arial"/>
+          <w:sz w:val="24"/>
+          <w:szCs w:val="24"/>
+          <w:lang w:val="es-US"/>
+        </w:rPr>
+        <w:t>Documentación de las bases de datos existentes para la comprensión de las fuentes de datos.</w:t>
+      </w:r>
+    </w:p>
+    <w:p>
+      <w:pPr>
+        <w:pStyle w:val="Prrafodelista"/>
+        <w:numPr>
+          <w:ilvl w:val="0"/>
+          <w:numId w:val="3"/>
+        </w:numPr>
+        <w:spacing w:after="160" w:line="360" w:lineRule="auto"/>
+        <w:jc w:val="both"/>
+        <w:rPr>
+          <w:rFonts w:ascii="Arial" w:hAnsi="Arial" w:cs="Arial"/>
+          <w:sz w:val="24"/>
+          <w:szCs w:val="24"/>
+          <w:lang w:val="es-US"/>
+        </w:rPr>
+      </w:pPr>
+      <w:r>
+        <w:rPr>
+          <w:rFonts w:ascii="Arial" w:hAnsi="Arial" w:cs="Arial"/>
+          <w:sz w:val="24"/>
+          <w:szCs w:val="24"/>
+          <w:lang w:val="es-US"/>
+        </w:rPr>
+        <w:t xml:space="preserve">Estudio de las diferentes formas de centralizar los datos </w:t>
+      </w:r>
+      <w:r>
+        <w:rPr>
+          <w:rFonts w:ascii="Arial" w:hAnsi="Arial" w:cs="Arial"/>
+          <w:sz w:val="24"/>
+          <w:szCs w:val="24"/>
+          <w:lang w:val="es-US"/>
+        </w:rPr>
+        <w:t>precedentes de</w:t>
+      </w:r>
+      <w:r>
+        <w:rPr>
+          <w:rFonts w:ascii="Arial" w:hAnsi="Arial" w:cs="Arial"/>
+          <w:sz w:val="24"/>
+          <w:szCs w:val="24"/>
+          <w:lang w:val="es-US"/>
+        </w:rPr>
+        <w:t xml:space="preserve"> diferentes almacenes de datos en un repositorio</w:t>
+      </w:r>
+      <w:r>
+        <w:rPr>
+          <w:rFonts w:ascii="Arial" w:hAnsi="Arial" w:cs="Arial"/>
+          <w:sz w:val="24"/>
+          <w:szCs w:val="24"/>
+          <w:lang w:val="es-US"/>
+        </w:rPr>
+        <w:t>.</w:t>
+      </w:r>
+    </w:p>
+    <w:p>
+      <w:pPr>
+        <w:pStyle w:val="Prrafodelista"/>
+        <w:numPr>
+          <w:ilvl w:val="0"/>
+          <w:numId w:val="3"/>
+        </w:numPr>
+        <w:spacing w:after="160" w:line="360" w:lineRule="auto"/>
+        <w:jc w:val="both"/>
+        <w:rPr>
+          <w:rFonts w:ascii="Arial" w:hAnsi="Arial" w:cs="Arial"/>
+          <w:sz w:val="24"/>
+          <w:szCs w:val="24"/>
+          <w:lang w:val="es-US"/>
+        </w:rPr>
+      </w:pPr>
+      <w:r>
+        <w:rPr>
+          <w:rFonts w:ascii="Arial" w:hAnsi="Arial" w:cs="Arial"/>
+          <w:sz w:val="24"/>
+          <w:szCs w:val="24"/>
+          <w:lang w:val="es-US"/>
+        </w:rPr>
+        <w:t>Estudio de las diferentes tecnologías con el fin de la detección de la más adecuada para la resolución del problema</w:t>
+      </w:r>
+    </w:p>
+    <w:p>
+      <w:pPr>
+        <w:pStyle w:val="Prrafodelista"/>
+        <w:numPr>
+          <w:ilvl w:val="0"/>
+          <w:numId w:val="3"/>
+        </w:numPr>
+        <w:spacing w:after="160" w:line="360" w:lineRule="auto"/>
+        <w:jc w:val="both"/>
+        <w:rPr>
+          <w:rFonts w:ascii="Arial" w:hAnsi="Arial" w:cs="Arial"/>
+          <w:sz w:val="24"/>
+          <w:szCs w:val="24"/>
+          <w:lang w:val="es-US"/>
+        </w:rPr>
+      </w:pPr>
+      <w:r>
+        <w:rPr>
+          <w:rFonts w:ascii="Arial" w:hAnsi="Arial" w:cs="Arial"/>
+          <w:sz w:val="24"/>
+          <w:szCs w:val="24"/>
+          <w:lang w:val="es-US"/>
+        </w:rPr>
+        <w:t>Diseño de una solución general que se adapte a las necesidades específicas de la empresa.</w:t>
+      </w:r>
+    </w:p>
+    <w:p>
+      <w:pPr>
+        <w:pStyle w:val="Prrafodelista"/>
+        <w:numPr>
+          <w:ilvl w:val="0"/>
+          <w:numId w:val="3"/>
+        </w:numPr>
+        <w:spacing w:after="160" w:line="360" w:lineRule="auto"/>
+        <w:jc w:val="both"/>
+        <w:rPr>
+          <w:rFonts w:ascii="Arial" w:hAnsi="Arial" w:cs="Arial"/>
+          <w:sz w:val="24"/>
+          <w:szCs w:val="24"/>
+          <w:lang w:val="es-US"/>
+        </w:rPr>
+      </w:pPr>
+      <w:proofErr w:type="spellStart"/>
+      <w:r>
+        <w:rPr>
+          <w:rFonts w:ascii="Arial" w:hAnsi="Arial" w:cs="Arial"/>
+          <w:sz w:val="24"/>
+          <w:szCs w:val="24"/>
+          <w:lang w:val="es-US"/>
+        </w:rPr>
+        <w:t>Desnormalización</w:t>
+      </w:r>
+      <w:proofErr w:type="spellEnd"/>
+      <w:r>
+        <w:rPr>
+          <w:rFonts w:ascii="Arial" w:hAnsi="Arial" w:cs="Arial"/>
+          <w:sz w:val="24"/>
+          <w:szCs w:val="24"/>
+          <w:lang w:val="es-US"/>
+        </w:rPr>
+        <w:t xml:space="preserve"> de las bases de datos existentes y la </w:t>
+      </w:r>
+      <w:proofErr w:type="spellStart"/>
+      <w:r>
+        <w:rPr>
+          <w:rFonts w:ascii="Arial" w:hAnsi="Arial" w:cs="Arial"/>
+          <w:sz w:val="24"/>
+          <w:szCs w:val="24"/>
+          <w:lang w:val="es-US"/>
+        </w:rPr>
+        <w:t>renormalización</w:t>
+      </w:r>
+      <w:proofErr w:type="spellEnd"/>
+      <w:r>
+        <w:rPr>
+          <w:rFonts w:ascii="Arial" w:hAnsi="Arial" w:cs="Arial"/>
+          <w:sz w:val="24"/>
+          <w:szCs w:val="24"/>
+          <w:lang w:val="es-US"/>
+        </w:rPr>
+        <w:t xml:space="preserve"> de los datos en función de la demanda de los departamentos que requieren los datos.</w:t>
       </w:r>
       <w:bookmarkStart w:id="3" w:name="_GoBack"/>
       <w:bookmarkEnd w:id="3"/>
-      <w:r>
-        <w:rPr>
-          <w:rFonts w:ascii="Arial" w:hAnsi="Arial" w:cs="Arial"/>
-          <w:sz w:val="24"/>
-          <w:szCs w:val="24"/>
-          <w:lang w:val="es-US"/>
-        </w:rPr>
-        <w:t xml:space="preserve"> una contradicción entre los consumidores de estos datos que requieren un sistema capaz de proporcionárselos de forma clara y directa para su análisis y las estructuras de almacenaje y gestión de los mismos.</w:t>
-      </w:r>
-      <w:r>
-        <w:rPr>
-          <w:rFonts w:ascii="Arial" w:hAnsi="Arial" w:cs="Arial"/>
-          <w:sz w:val="24"/>
-          <w:szCs w:val="24"/>
-          <w:lang w:val="es-US"/>
-        </w:rPr>
-        <w:t xml:space="preserve"> Planteando la siguiente </w:t>
-      </w:r>
-      <w:r>
-        <w:rPr>
-          <w:rFonts w:ascii="Arial" w:hAnsi="Arial" w:cs="Arial"/>
-          <w:b/>
-          <w:sz w:val="24"/>
-          <w:szCs w:val="24"/>
-          <w:lang w:val="es-US"/>
-        </w:rPr>
-        <w:t>pregunta científica</w:t>
-      </w:r>
-      <w:r>
-        <w:rPr>
-          <w:rFonts w:ascii="Arial" w:hAnsi="Arial" w:cs="Arial"/>
-          <w:sz w:val="24"/>
-          <w:szCs w:val="24"/>
-          <w:lang w:val="es-US"/>
-        </w:rPr>
-        <w:t>: ¿Cómo se pueden centralizar todas las fuentes de datos en un mismo lugar que permita el acceso a los datos de forma óptima en función de las necesidades de los consumidores y como permitirles a estos acceder a los datos de forma clara y entendible para ellos?</w:t>
-      </w:r>
-    </w:p>
-    <w:p>
-      <w:pPr>
+    </w:p>
+    <w:p>
+      <w:pPr>
+        <w:pStyle w:val="Prrafodelista"/>
+        <w:numPr>
+          <w:ilvl w:val="0"/>
+          <w:numId w:val="3"/>
+        </w:numPr>
         <w:spacing w:after="160" w:line="360" w:lineRule="auto"/>
         <w:jc w:val="both"/>
         <w:rPr>
@@ -2420,45 +3134,20 @@
       <w:r>
         <w:rPr>
           <w:rFonts w:ascii="Arial" w:hAnsi="Arial" w:cs="Arial"/>
-          <w:color w:val="000000" w:themeColor="text1"/>
-          <w:sz w:val="24"/>
-          <w:szCs w:val="24"/>
-          <w:lang w:val="es-ES"/>
-        </w:rPr>
-        <w:t xml:space="preserve">Para poder resolver este problema se ha establecido como </w:t>
-      </w:r>
-      <w:r>
-        <w:rPr>
-          <w:rFonts w:ascii="Arial" w:hAnsi="Arial" w:cs="Arial"/>
-          <w:b/>
-          <w:color w:val="000000" w:themeColor="text1"/>
-          <w:sz w:val="24"/>
-          <w:szCs w:val="24"/>
-          <w:lang w:val="es-ES"/>
-        </w:rPr>
-        <w:t>objetivo de la investigación</w:t>
-      </w:r>
-      <w:r>
-        <w:rPr>
-          <w:rFonts w:ascii="Arial" w:hAnsi="Arial" w:cs="Arial"/>
-          <w:sz w:val="24"/>
-          <w:szCs w:val="24"/>
-          <w:lang w:val="es-US"/>
-        </w:rPr>
-        <w:t xml:space="preserve"> </w:t>
-      </w:r>
-      <w:r>
-        <w:rPr>
-          <w:rFonts w:ascii="Arial" w:hAnsi="Arial" w:cs="Arial"/>
-          <w:sz w:val="24"/>
-          <w:szCs w:val="24"/>
-          <w:lang w:val="es-US"/>
-        </w:rPr>
-        <w:t xml:space="preserve">Implementar un sistema de almacenamiento y gestión de todos los datos de la empresa. </w:t>
-      </w:r>
-    </w:p>
-    <w:p>
-      <w:pPr>
+          <w:sz w:val="24"/>
+          <w:szCs w:val="24"/>
+          <w:lang w:val="es-US"/>
+        </w:rPr>
+        <w:t>Implementación de la solución propuesta.</w:t>
+      </w:r>
+    </w:p>
+    <w:p>
+      <w:pPr>
+        <w:pStyle w:val="Prrafodelista"/>
+        <w:numPr>
+          <w:ilvl w:val="0"/>
+          <w:numId w:val="3"/>
+        </w:numPr>
         <w:spacing w:after="160" w:line="360" w:lineRule="auto"/>
         <w:jc w:val="both"/>
         <w:rPr>
@@ -2475,11 +3164,95 @@
           <w:szCs w:val="24"/>
           <w:lang w:val="es-US"/>
         </w:rPr>
-        <w:t xml:space="preserve">Para esto se plantearon como objetivos específicos: </w:t>
-      </w:r>
-    </w:p>
-    <w:p>
-      <w:pPr>
+        <w:t>Implementación de pruebas que validen la efectividad del sistema propuesto.</w:t>
+      </w:r>
+    </w:p>
+    <w:p>
+      <w:pPr>
+        <w:pStyle w:val="Prrafodelista"/>
+        <w:numPr>
+          <w:ilvl w:val="0"/>
+          <w:numId w:val="3"/>
+        </w:numPr>
+        <w:spacing w:after="160" w:line="360" w:lineRule="auto"/>
+        <w:jc w:val="both"/>
+        <w:rPr>
+          <w:rFonts w:ascii="Arial" w:hAnsi="Arial" w:cs="Arial"/>
+          <w:sz w:val="24"/>
+          <w:szCs w:val="24"/>
+          <w:lang w:val="es-US"/>
+        </w:rPr>
+      </w:pPr>
+      <w:r>
+        <w:rPr>
+          <w:rFonts w:ascii="Arial" w:hAnsi="Arial" w:cs="Arial"/>
+          <w:sz w:val="24"/>
+          <w:szCs w:val="24"/>
+          <w:lang w:val="es-US"/>
+        </w:rPr>
+        <w:lastRenderedPageBreak/>
+        <w:t>Validación de la capacidad del sistema para adaptase a las necesidades actuales y futuras de la empresa</w:t>
+      </w:r>
+    </w:p>
+    <w:p>
+      <w:pPr>
+        <w:pStyle w:val="Prrafodelista"/>
+        <w:numPr>
+          <w:ilvl w:val="0"/>
+          <w:numId w:val="3"/>
+        </w:numPr>
+        <w:spacing w:after="160" w:line="360" w:lineRule="auto"/>
+        <w:jc w:val="both"/>
+        <w:rPr>
+          <w:rFonts w:ascii="Arial" w:hAnsi="Arial" w:cs="Arial"/>
+          <w:sz w:val="24"/>
+          <w:szCs w:val="24"/>
+          <w:lang w:val="es-US"/>
+        </w:rPr>
+      </w:pPr>
+      <w:r>
+        <w:rPr>
+          <w:rFonts w:ascii="Arial" w:hAnsi="Arial" w:cs="Arial"/>
+          <w:sz w:val="24"/>
+          <w:szCs w:val="24"/>
+          <w:lang w:val="es-US"/>
+        </w:rPr>
+        <w:t>Despliegue general de la solución</w:t>
+      </w:r>
+    </w:p>
+    <w:p>
+      <w:pPr>
+        <w:pStyle w:val="Prrafodelista"/>
+        <w:numPr>
+          <w:ilvl w:val="0"/>
+          <w:numId w:val="3"/>
+        </w:numPr>
+        <w:spacing w:after="160" w:line="360" w:lineRule="auto"/>
+        <w:jc w:val="both"/>
+        <w:rPr>
+          <w:rFonts w:ascii="Arial" w:hAnsi="Arial" w:cs="Arial"/>
+          <w:sz w:val="24"/>
+          <w:szCs w:val="24"/>
+          <w:lang w:val="es-US"/>
+        </w:rPr>
+      </w:pPr>
+      <w:r>
+        <w:rPr>
+          <w:rFonts w:ascii="Arial" w:hAnsi="Arial" w:cs="Arial"/>
+          <w:sz w:val="24"/>
+          <w:szCs w:val="24"/>
+          <w:lang w:val="es-US"/>
+        </w:rPr>
+        <w:t>Documentación de capacitación para el uso del sistema por los usuarios finales</w:t>
+      </w:r>
+    </w:p>
+    <w:p>
+      <w:pPr>
+        <w:pStyle w:val="Prrafodelista"/>
+        <w:numPr>
+          <w:ilvl w:val="0"/>
+          <w:numId w:val="3"/>
+        </w:numPr>
         <w:spacing w:after="160" w:line="360" w:lineRule="auto"/>
         <w:jc w:val="both"/>
         <w:rPr>
@@ -3264,6 +4037,287 @@
     </w:sectPr>
   </w:body>
 </w:document>
+</file>
+
+<file path=word/numbering.xml><?xml version="1.0" encoding="utf-8"?>
+<w:numbering xmlns:wpc="http://schemas.microsoft.com/office/word/2010/wordprocessingCanvas" xmlns:cx="http://schemas.microsoft.com/office/drawing/2014/chartex" xmlns:mc="http://schemas.openxmlformats.org/markup-compatibility/2006" xmlns:o="urn:schemas-microsoft-com:office:office" xmlns:r="http://schemas.openxmlformats.org/officeDocument/2006/relationships" xmlns:m="http://schemas.openxmlformats.org/officeDocument/2006/math" xmlns:v="urn:schemas-microsoft-com:vml" xmlns:wp14="http://schemas.microsoft.com/office/word/2010/wordprocessingDrawing" xmlns:wp="http://schemas.openxmlformats.org/drawingml/2006/wordprocessingDrawing" xmlns:w10="urn:schemas-microsoft-com:office:word" xmlns:w="http://schemas.openxmlformats.org/wordprocessingml/2006/main" xmlns:w14="http://schemas.microsoft.com/office/word/2010/wordml" xmlns:w15="http://schemas.microsoft.com/office/word/2012/wordml" xmlns:w16se="http://schemas.microsoft.com/office/word/2015/wordml/symex" xmlns:wpg="http://schemas.microsoft.com/office/word/2010/wordprocessingGroup" xmlns:wpi="http://schemas.microsoft.com/office/word/2010/wordprocessingInk" xmlns:wne="http://schemas.microsoft.com/office/word/2006/wordml" xmlns:wps="http://schemas.microsoft.com/office/word/2010/wordprocessingShape" mc:Ignorable="w14 w15 w16se wp14">
+  <w:abstractNum w:abstractNumId="0" w15:restartNumberingAfterBreak="0">
+    <w:nsid w:val="533E4B4D"/>
+    <w:multiLevelType w:val="hybridMultilevel"/>
+    <w:tmpl w:val="FFCA9372"/>
+    <w:lvl w:ilvl="0" w:tplc="5D808F74">
+      <w:start w:val="1"/>
+      <w:numFmt w:val="decimal"/>
+      <w:lvlText w:val="%1-"/>
+      <w:lvlJc w:val="left"/>
+      <w:pPr>
+        <w:ind w:left="720" w:hanging="360"/>
+      </w:pPr>
+      <w:rPr>
+        <w:rFonts w:hint="default"/>
+      </w:rPr>
+    </w:lvl>
+    <w:lvl w:ilvl="1" w:tplc="04090019" w:tentative="1">
+      <w:start w:val="1"/>
+      <w:numFmt w:val="lowerLetter"/>
+      <w:lvlText w:val="%2."/>
+      <w:lvlJc w:val="left"/>
+      <w:pPr>
+        <w:ind w:left="1440" w:hanging="360"/>
+      </w:pPr>
+    </w:lvl>
+    <w:lvl w:ilvl="2" w:tplc="0409001B" w:tentative="1">
+      <w:start w:val="1"/>
+      <w:numFmt w:val="lowerRoman"/>
+      <w:lvlText w:val="%3."/>
+      <w:lvlJc w:val="right"/>
+      <w:pPr>
+        <w:ind w:left="2160" w:hanging="180"/>
+      </w:pPr>
+    </w:lvl>
+    <w:lvl w:ilvl="3" w:tplc="0409000F" w:tentative="1">
+      <w:start w:val="1"/>
+      <w:numFmt w:val="decimal"/>
+      <w:lvlText w:val="%4."/>
+      <w:lvlJc w:val="left"/>
+      <w:pPr>
+        <w:ind w:left="2880" w:hanging="360"/>
+      </w:pPr>
+    </w:lvl>
+    <w:lvl w:ilvl="4" w:tplc="04090019" w:tentative="1">
+      <w:start w:val="1"/>
+      <w:numFmt w:val="lowerLetter"/>
+      <w:lvlText w:val="%5."/>
+      <w:lvlJc w:val="left"/>
+      <w:pPr>
+        <w:ind w:left="3600" w:hanging="360"/>
+      </w:pPr>
+    </w:lvl>
+    <w:lvl w:ilvl="5" w:tplc="0409001B" w:tentative="1">
+      <w:start w:val="1"/>
+      <w:numFmt w:val="lowerRoman"/>
+      <w:lvlText w:val="%6."/>
+      <w:lvlJc w:val="right"/>
+      <w:pPr>
+        <w:ind w:left="4320" w:hanging="180"/>
+      </w:pPr>
+    </w:lvl>
+    <w:lvl w:ilvl="6" w:tplc="0409000F" w:tentative="1">
+      <w:start w:val="1"/>
+      <w:numFmt w:val="decimal"/>
+      <w:lvlText w:val="%7."/>
+      <w:lvlJc w:val="left"/>
+      <w:pPr>
+        <w:ind w:left="5040" w:hanging="360"/>
+      </w:pPr>
+    </w:lvl>
+    <w:lvl w:ilvl="7" w:tplc="04090019" w:tentative="1">
+      <w:start w:val="1"/>
+      <w:numFmt w:val="lowerLetter"/>
+      <w:lvlText w:val="%8."/>
+      <w:lvlJc w:val="left"/>
+      <w:pPr>
+        <w:ind w:left="5760" w:hanging="360"/>
+      </w:pPr>
+    </w:lvl>
+    <w:lvl w:ilvl="8" w:tplc="0409001B" w:tentative="1">
+      <w:start w:val="1"/>
+      <w:numFmt w:val="lowerRoman"/>
+      <w:lvlText w:val="%9."/>
+      <w:lvlJc w:val="right"/>
+      <w:pPr>
+        <w:ind w:left="6480" w:hanging="180"/>
+      </w:pPr>
+    </w:lvl>
+  </w:abstractNum>
+  <w:abstractNum w:abstractNumId="1" w15:restartNumberingAfterBreak="0">
+    <w:nsid w:val="59CE69EB"/>
+    <w:multiLevelType w:val="hybridMultilevel"/>
+    <w:tmpl w:val="EE8877D0"/>
+    <w:lvl w:ilvl="0" w:tplc="F1A86F64">
+      <w:start w:val="1"/>
+      <w:numFmt w:val="decimal"/>
+      <w:lvlText w:val="%1-"/>
+      <w:lvlJc w:val="left"/>
+      <w:pPr>
+        <w:ind w:left="720" w:hanging="360"/>
+      </w:pPr>
+      <w:rPr>
+        <w:rFonts w:hint="default"/>
+      </w:rPr>
+    </w:lvl>
+    <w:lvl w:ilvl="1" w:tplc="04090019" w:tentative="1">
+      <w:start w:val="1"/>
+      <w:numFmt w:val="lowerLetter"/>
+      <w:lvlText w:val="%2."/>
+      <w:lvlJc w:val="left"/>
+      <w:pPr>
+        <w:ind w:left="1440" w:hanging="360"/>
+      </w:pPr>
+    </w:lvl>
+    <w:lvl w:ilvl="2" w:tplc="0409001B" w:tentative="1">
+      <w:start w:val="1"/>
+      <w:numFmt w:val="lowerRoman"/>
+      <w:lvlText w:val="%3."/>
+      <w:lvlJc w:val="right"/>
+      <w:pPr>
+        <w:ind w:left="2160" w:hanging="180"/>
+      </w:pPr>
+    </w:lvl>
+    <w:lvl w:ilvl="3" w:tplc="0409000F" w:tentative="1">
+      <w:start w:val="1"/>
+      <w:numFmt w:val="decimal"/>
+      <w:lvlText w:val="%4."/>
+      <w:lvlJc w:val="left"/>
+      <w:pPr>
+        <w:ind w:left="2880" w:hanging="360"/>
+      </w:pPr>
+    </w:lvl>
+    <w:lvl w:ilvl="4" w:tplc="04090019" w:tentative="1">
+      <w:start w:val="1"/>
+      <w:numFmt w:val="lowerLetter"/>
+      <w:lvlText w:val="%5."/>
+      <w:lvlJc w:val="left"/>
+      <w:pPr>
+        <w:ind w:left="3600" w:hanging="360"/>
+      </w:pPr>
+    </w:lvl>
+    <w:lvl w:ilvl="5" w:tplc="0409001B" w:tentative="1">
+      <w:start w:val="1"/>
+      <w:numFmt w:val="lowerRoman"/>
+      <w:lvlText w:val="%6."/>
+      <w:lvlJc w:val="right"/>
+      <w:pPr>
+        <w:ind w:left="4320" w:hanging="180"/>
+      </w:pPr>
+    </w:lvl>
+    <w:lvl w:ilvl="6" w:tplc="0409000F" w:tentative="1">
+      <w:start w:val="1"/>
+      <w:numFmt w:val="decimal"/>
+      <w:lvlText w:val="%7."/>
+      <w:lvlJc w:val="left"/>
+      <w:pPr>
+        <w:ind w:left="5040" w:hanging="360"/>
+      </w:pPr>
+    </w:lvl>
+    <w:lvl w:ilvl="7" w:tplc="04090019" w:tentative="1">
+      <w:start w:val="1"/>
+      <w:numFmt w:val="lowerLetter"/>
+      <w:lvlText w:val="%8."/>
+      <w:lvlJc w:val="left"/>
+      <w:pPr>
+        <w:ind w:left="5760" w:hanging="360"/>
+      </w:pPr>
+    </w:lvl>
+    <w:lvl w:ilvl="8" w:tplc="0409001B" w:tentative="1">
+      <w:start w:val="1"/>
+      <w:numFmt w:val="lowerRoman"/>
+      <w:lvlText w:val="%9."/>
+      <w:lvlJc w:val="right"/>
+      <w:pPr>
+        <w:ind w:left="6480" w:hanging="180"/>
+      </w:pPr>
+    </w:lvl>
+  </w:abstractNum>
+  <w:abstractNum w:abstractNumId="2" w15:restartNumberingAfterBreak="0">
+    <w:nsid w:val="6B4456D7"/>
+    <w:multiLevelType w:val="hybridMultilevel"/>
+    <w:tmpl w:val="93F468BE"/>
+    <w:lvl w:ilvl="0" w:tplc="90044BC8">
+      <w:start w:val="1"/>
+      <w:numFmt w:val="decimal"/>
+      <w:lvlText w:val="%1-"/>
+      <w:lvlJc w:val="left"/>
+      <w:pPr>
+        <w:ind w:left="720" w:hanging="360"/>
+      </w:pPr>
+      <w:rPr>
+        <w:rFonts w:hint="default"/>
+      </w:rPr>
+    </w:lvl>
+    <w:lvl w:ilvl="1" w:tplc="04090019" w:tentative="1">
+      <w:start w:val="1"/>
+      <w:numFmt w:val="lowerLetter"/>
+      <w:lvlText w:val="%2."/>
+      <w:lvlJc w:val="left"/>
+      <w:pPr>
+        <w:ind w:left="1440" w:hanging="360"/>
+      </w:pPr>
+    </w:lvl>
+    <w:lvl w:ilvl="2" w:tplc="0409001B" w:tentative="1">
+      <w:start w:val="1"/>
+      <w:numFmt w:val="lowerRoman"/>
+      <w:lvlText w:val="%3."/>
+      <w:lvlJc w:val="right"/>
+      <w:pPr>
+        <w:ind w:left="2160" w:hanging="180"/>
+      </w:pPr>
+    </w:lvl>
+    <w:lvl w:ilvl="3" w:tplc="0409000F" w:tentative="1">
+      <w:start w:val="1"/>
+      <w:numFmt w:val="decimal"/>
+      <w:lvlText w:val="%4."/>
+      <w:lvlJc w:val="left"/>
+      <w:pPr>
+        <w:ind w:left="2880" w:hanging="360"/>
+      </w:pPr>
+    </w:lvl>
+    <w:lvl w:ilvl="4" w:tplc="04090019" w:tentative="1">
+      <w:start w:val="1"/>
+      <w:numFmt w:val="lowerLetter"/>
+      <w:lvlText w:val="%5."/>
+      <w:lvlJc w:val="left"/>
+      <w:pPr>
+        <w:ind w:left="3600" w:hanging="360"/>
+      </w:pPr>
+    </w:lvl>
+    <w:lvl w:ilvl="5" w:tplc="0409001B" w:tentative="1">
+      <w:start w:val="1"/>
+      <w:numFmt w:val="lowerRoman"/>
+      <w:lvlText w:val="%6."/>
+      <w:lvlJc w:val="right"/>
+      <w:pPr>
+        <w:ind w:left="4320" w:hanging="180"/>
+      </w:pPr>
+    </w:lvl>
+    <w:lvl w:ilvl="6" w:tplc="0409000F" w:tentative="1">
+      <w:start w:val="1"/>
+      <w:numFmt w:val="decimal"/>
+      <w:lvlText w:val="%7."/>
+      <w:lvlJc w:val="left"/>
+      <w:pPr>
+        <w:ind w:left="5040" w:hanging="360"/>
+      </w:pPr>
+    </w:lvl>
+    <w:lvl w:ilvl="7" w:tplc="04090019" w:tentative="1">
+      <w:start w:val="1"/>
+      <w:numFmt w:val="lowerLetter"/>
+      <w:lvlText w:val="%8."/>
+      <w:lvlJc w:val="left"/>
+      <w:pPr>
+        <w:ind w:left="5760" w:hanging="360"/>
+      </w:pPr>
+    </w:lvl>
+    <w:lvl w:ilvl="8" w:tplc="0409001B" w:tentative="1">
+      <w:start w:val="1"/>
+      <w:numFmt w:val="lowerRoman"/>
+      <w:lvlText w:val="%9."/>
+      <w:lvlJc w:val="right"/>
+      <w:pPr>
+        <w:ind w:left="6480" w:hanging="180"/>
+      </w:pPr>
+    </w:lvl>
+  </w:abstractNum>
+  <w:num w:numId="1">
+    <w:abstractNumId w:val="2"/>
+  </w:num>
+  <w:num w:numId="2">
+    <w:abstractNumId w:val="0"/>
+  </w:num>
+  <w:num w:numId="3">
+    <w:abstractNumId w:val="1"/>
+  </w:num>
+</w:numbering>
 </file>
 
 <file path=word/styles.xml><?xml version="1.0" encoding="utf-8"?>
@@ -3995,6 +5049,27 @@
       <w:ind w:left="200"/>
     </w:pPr>
   </w:style>
+  <w:style w:type="character" w:customStyle="1" w:styleId="whitespace-nowrap">
+    <w:name w:val="whitespace-nowrap"/>
+    <w:basedOn w:val="Fuentedeprrafopredeter"/>
+    <w:rsid w:val="00CE2115"/>
+  </w:style>
+  <w:style w:type="character" w:customStyle="1" w:styleId="relative">
+    <w:name w:val="relative"/>
+    <w:basedOn w:val="Fuentedeprrafopredeter"/>
+    <w:rsid w:val="00CE2115"/>
+  </w:style>
+  <w:style w:type="paragraph" w:styleId="Prrafodelista">
+    <w:name w:val="List Paragraph"/>
+    <w:basedOn w:val="Normal"/>
+    <w:uiPriority w:val="34"/>
+    <w:qFormat/>
+    <w:rsid w:val="004D67C6"/>
+    <w:pPr>
+      <w:ind w:left="720"/>
+      <w:contextualSpacing/>
+    </w:pPr>
+  </w:style>
 </w:styles>
 </file>
 
@@ -4264,7 +5339,7 @@
 </file>
 
 <file path=customXml/itemProps1.xml><?xml version="1.0" encoding="utf-8"?>
-<ds:datastoreItem xmlns:ds="http://schemas.openxmlformats.org/officeDocument/2006/customXml" ds:itemID="{CD0097CD-00B9-46FE-A9F4-4BFD84DA8C1F}">
+<ds:datastoreItem xmlns:ds="http://schemas.openxmlformats.org/officeDocument/2006/customXml" ds:itemID="{B378127B-B012-4D1E-9EB5-FD013AC16F68}">
   <ds:schemaRefs>
     <ds:schemaRef ds:uri="http://schemas.openxmlformats.org/officeDocument/2006/bibliography"/>
   </ds:schemaRefs>

</xml_diff>

<commit_message>
Se termino la seccion 1.1 de trabajos anterr[Ciores.
</commit_message>
<xml_diff>
--- a/Documento de practicas.docx
+++ b/Documento de practicas.docx
@@ -830,27 +830,7 @@
                 <w:noProof/>
                 <w:lang w:val="es-US"/>
               </w:rPr>
-              <w:t>Capítulo 1: Análisis del</w:t>
-            </w:r>
-            <w:r>
-              <w:rPr>
-                <w:rStyle w:val="Hipervnculo"/>
-                <w:rFonts w:ascii="Arial" w:hAnsi="Arial" w:cs="Arial"/>
-                <w:b/>
-                <w:noProof/>
-                <w:lang w:val="es-US"/>
-              </w:rPr>
-              <w:t xml:space="preserve"> </w:t>
-            </w:r>
-            <w:r>
-              <w:rPr>
-                <w:rStyle w:val="Hipervnculo"/>
-                <w:rFonts w:ascii="Arial" w:hAnsi="Arial" w:cs="Arial"/>
-                <w:b/>
-                <w:noProof/>
-                <w:lang w:val="es-US"/>
-              </w:rPr>
-              <w:t>marco teórico del problema</w:t>
+              <w:t>Capítulo 1: Análisis del marco teórico del problema</w:t>
             </w:r>
             <w:r>
               <w:rPr>
@@ -2368,6 +2348,18 @@
         <w:jc w:val="both"/>
         <w:rPr>
           <w:rFonts w:ascii="Arial" w:hAnsi="Arial" w:cs="Arial"/>
+          <w:sz w:val="24"/>
+          <w:szCs w:val="24"/>
+          <w:lang w:val="es-US"/>
+        </w:rPr>
+      </w:pPr>
+    </w:p>
+    <w:p>
+      <w:pPr>
+        <w:spacing w:after="160" w:line="360" w:lineRule="auto"/>
+        <w:jc w:val="both"/>
+        <w:rPr>
+          <w:rFonts w:ascii="Arial" w:hAnsi="Arial" w:cs="Arial"/>
           <w:color w:val="000000" w:themeColor="text1"/>
           <w:sz w:val="24"/>
           <w:szCs w:val="24"/>
@@ -3278,51 +3270,747 @@
         </w:rPr>
         <w:t>sistema</w:t>
       </w:r>
+      <w:r>
+        <w:rPr>
+          <w:rFonts w:ascii="Arial" w:hAnsi="Arial" w:cs="Arial"/>
+          <w:sz w:val="24"/>
+          <w:szCs w:val="24"/>
+          <w:lang w:val="es-US"/>
+        </w:rPr>
+        <w:t>.</w:t>
+      </w:r>
+    </w:p>
+    <w:p>
+      <w:pPr>
+        <w:spacing w:after="160" w:line="259" w:lineRule="auto"/>
+        <w:jc w:val="both"/>
+        <w:rPr>
+          <w:rFonts w:ascii="Arial" w:hAnsi="Arial" w:cs="Arial"/>
+          <w:sz w:val="24"/>
+          <w:szCs w:val="24"/>
+          <w:lang w:val="es-US"/>
+        </w:rPr>
+      </w:pPr>
+      <w:r>
+        <w:rPr>
+          <w:rFonts w:ascii="Arial" w:hAnsi="Arial" w:cs="Arial"/>
+          <w:sz w:val="24"/>
+          <w:szCs w:val="24"/>
+          <w:lang w:val="es-US"/>
+        </w:rPr>
+        <w:t>El estado del arte ofrecerá una visión general de los desarrollos actuales en el ámbito de la integración de bases de datos y gestión de datos distribuidos. Se incluirán innovaciones recientes y tendencias futuras que podrían influir en el diseño y ejecución del proyecto, asegurando que las soluciones propuestas sean contemporáneas y efectivas.</w:t>
+      </w:r>
+    </w:p>
+    <w:p>
+      <w:pPr>
+        <w:pStyle w:val="Ttulo2"/>
+        <w:numPr>
+          <w:ilvl w:val="1"/>
+          <w:numId w:val="4"/>
+        </w:numPr>
+        <w:spacing w:line="360" w:lineRule="auto"/>
+        <w:jc w:val="both"/>
+        <w:rPr>
+          <w:rFonts w:ascii="Arial" w:hAnsi="Arial" w:cs="Arial"/>
+          <w:b/>
+          <w:color w:val="auto"/>
+          <w:sz w:val="24"/>
+          <w:szCs w:val="24"/>
+          <w:lang w:val="es-US"/>
+        </w:rPr>
+      </w:pPr>
+      <w:r>
+        <w:rPr>
+          <w:rFonts w:ascii="Arial" w:hAnsi="Arial" w:cs="Arial"/>
+          <w:b/>
+          <w:color w:val="auto"/>
+          <w:sz w:val="24"/>
+          <w:szCs w:val="24"/>
+          <w:lang w:val="es-US"/>
+        </w:rPr>
+        <w:t>Antecedentes del Estudio</w:t>
+      </w:r>
+    </w:p>
+    <w:p>
+      <w:pPr>
+        <w:pStyle w:val="Sinespaciado"/>
+        <w:spacing w:line="360" w:lineRule="auto"/>
+        <w:jc w:val="both"/>
+        <w:rPr>
+          <w:rFonts w:ascii="Arial" w:hAnsi="Arial" w:cs="Arial"/>
+          <w:sz w:val="24"/>
+          <w:szCs w:val="24"/>
+        </w:rPr>
+      </w:pPr>
+      <w:r>
+        <w:rPr>
+          <w:rFonts w:ascii="Arial" w:hAnsi="Arial" w:cs="Arial"/>
+          <w:sz w:val="24"/>
+          <w:szCs w:val="24"/>
+        </w:rPr>
+        <w:t>Para realizar un análisis del estado del arte se precisa primero realizar un levantamiento exhaustivo de investigaciones previas sobre problemas similares y las soluciones aplicadas, es esencial considerar diversos estudios y enfoques que han abordado cuestiones análogas en el campo de interés. Para ello, se realizó una búsqueda en bases de datos académicas sobre términos como “</w:t>
+      </w:r>
+      <w:r>
+        <w:rPr>
+          <w:rFonts w:ascii="Arial" w:hAnsi="Arial" w:cs="Arial"/>
+          <w:i/>
+          <w:sz w:val="24"/>
+          <w:szCs w:val="24"/>
+        </w:rPr>
+        <w:t xml:space="preserve">Business </w:t>
+      </w:r>
+      <w:proofErr w:type="spellStart"/>
+      <w:r>
+        <w:rPr>
+          <w:rFonts w:ascii="Arial" w:hAnsi="Arial" w:cs="Arial"/>
+          <w:i/>
+          <w:sz w:val="24"/>
+          <w:szCs w:val="24"/>
+        </w:rPr>
+        <w:t>intelligence</w:t>
+      </w:r>
+      <w:proofErr w:type="spellEnd"/>
+      <w:r>
+        <w:rPr>
+          <w:rFonts w:ascii="Arial" w:hAnsi="Arial" w:cs="Arial"/>
+          <w:sz w:val="24"/>
+          <w:szCs w:val="24"/>
+        </w:rPr>
+        <w:t>”</w:t>
+      </w:r>
+      <w:r>
+        <w:rPr>
+          <w:rFonts w:ascii="Arial" w:hAnsi="Arial" w:cs="Arial"/>
+          <w:sz w:val="24"/>
+          <w:szCs w:val="24"/>
+        </w:rPr>
+        <w:t>, “Repositorios de datos”, “Almacenes de datos”</w:t>
+      </w:r>
+      <w:r>
+        <w:rPr>
+          <w:rFonts w:ascii="Arial" w:hAnsi="Arial" w:cs="Arial"/>
+          <w:sz w:val="24"/>
+          <w:szCs w:val="24"/>
+        </w:rPr>
+        <w:t xml:space="preserve"> y “Sistemas de Apoyo a la toma de Decisiones”</w:t>
+      </w:r>
+      <w:r>
+        <w:rPr>
+          <w:rFonts w:ascii="Arial" w:hAnsi="Arial" w:cs="Arial"/>
+          <w:sz w:val="24"/>
+          <w:szCs w:val="24"/>
+        </w:rPr>
+        <w:t xml:space="preserve">. </w:t>
+      </w:r>
+      <w:r>
+        <w:rPr>
+          <w:rFonts w:ascii="Arial" w:hAnsi="Arial" w:cs="Arial"/>
+          <w:sz w:val="24"/>
+          <w:szCs w:val="24"/>
+        </w:rPr>
+        <w:t>De esta investigación se obtuvo una serie de documentos que serán analizados en esta sección.</w:t>
+      </w:r>
+    </w:p>
+    <w:p>
+      <w:pPr>
+        <w:pStyle w:val="Sinespaciado"/>
+        <w:spacing w:line="360" w:lineRule="auto"/>
+        <w:jc w:val="both"/>
+        <w:rPr>
+          <w:rFonts w:ascii="Arial" w:hAnsi="Arial" w:cs="Arial"/>
+          <w:sz w:val="24"/>
+          <w:szCs w:val="24"/>
+        </w:rPr>
+      </w:pPr>
+      <w:r>
+        <w:rPr>
+          <w:rFonts w:ascii="Arial" w:hAnsi="Arial" w:cs="Arial"/>
+          <w:sz w:val="24"/>
+          <w:szCs w:val="24"/>
+        </w:rPr>
+        <w:lastRenderedPageBreak/>
+        <w:t>En el contexto actual, donde las empresas enfrentan un aumento exponencial en el volumen y variedad de datos, se han identificado varios enfoques y soluciones que abordan problemas similares al que enfrenta CITMATEL.</w:t>
+      </w:r>
+    </w:p>
+    <w:p>
+      <w:pPr>
+        <w:pStyle w:val="Sinespaciado"/>
+        <w:spacing w:line="360" w:lineRule="auto"/>
+        <w:rPr>
+          <w:rFonts w:ascii="Arial" w:hAnsi="Arial" w:cs="Arial"/>
+          <w:sz w:val="24"/>
+          <w:szCs w:val="24"/>
+        </w:rPr>
+      </w:pPr>
+      <w:r>
+        <w:rPr>
+          <w:rFonts w:ascii="Arial" w:hAnsi="Arial" w:cs="Arial"/>
+          <w:sz w:val="24"/>
+          <w:szCs w:val="24"/>
+        </w:rPr>
+        <w:t xml:space="preserve">El uso de Data </w:t>
+      </w:r>
+      <w:proofErr w:type="spellStart"/>
+      <w:r>
+        <w:rPr>
+          <w:rFonts w:ascii="Arial" w:hAnsi="Arial" w:cs="Arial"/>
+          <w:sz w:val="24"/>
+          <w:szCs w:val="24"/>
+        </w:rPr>
+        <w:t>Warehouses</w:t>
+      </w:r>
+      <w:proofErr w:type="spellEnd"/>
+      <w:r>
+        <w:rPr>
+          <w:rFonts w:ascii="Arial" w:hAnsi="Arial" w:cs="Arial"/>
+          <w:sz w:val="24"/>
+          <w:szCs w:val="24"/>
+        </w:rPr>
+        <w:t xml:space="preserve"> (DW) se ha consolidado como una herramienta esencial para integrar y analizar grandes volúmenes de datos provenientes de diversas fuentes</w:t>
+      </w:r>
+      <w:r>
+        <w:rPr>
+          <w:rFonts w:ascii="Arial" w:hAnsi="Arial" w:cs="Arial"/>
+          <w:sz w:val="24"/>
+          <w:szCs w:val="24"/>
+        </w:rPr>
+        <w:t xml:space="preserve"> para sistemas de </w:t>
+      </w:r>
+      <w:r>
+        <w:rPr>
+          <w:rFonts w:ascii="Arial" w:hAnsi="Arial" w:cs="Arial"/>
+          <w:sz w:val="24"/>
+          <w:szCs w:val="24"/>
+        </w:rPr>
+        <w:t>soporte a la toma de decisiones</w:t>
+      </w:r>
+      <w:r>
+        <w:rPr>
+          <w:rFonts w:ascii="Arial" w:hAnsi="Arial" w:cs="Arial"/>
+          <w:sz w:val="24"/>
+          <w:szCs w:val="24"/>
+        </w:rPr>
+        <w:t xml:space="preserve"> (DSS)</w:t>
+      </w:r>
+      <w:r>
+        <w:rPr>
+          <w:rFonts w:ascii="Arial" w:hAnsi="Arial" w:cs="Arial"/>
+          <w:sz w:val="24"/>
+          <w:szCs w:val="24"/>
+        </w:rPr>
+        <w:t xml:space="preserve">. </w:t>
+      </w:r>
+      <w:r>
+        <w:rPr>
+          <w:rFonts w:ascii="Arial" w:hAnsi="Arial" w:cs="Arial"/>
+          <w:sz w:val="24"/>
+          <w:szCs w:val="24"/>
+        </w:rPr>
+        <w:t>Estos sistemas permiten transformar datos brutos en información útil y accesible, facilitando así el análisis por parte de los usuarios finales sin necesidad de co</w:t>
+      </w:r>
+      <w:r>
+        <w:rPr>
+          <w:rFonts w:ascii="Arial" w:hAnsi="Arial" w:cs="Arial"/>
+          <w:sz w:val="24"/>
+          <w:szCs w:val="24"/>
+        </w:rPr>
+        <w:t>nocimientos técnicos avanzados [6]</w:t>
+      </w:r>
+      <w:r>
+        <w:rPr>
+          <w:rFonts w:ascii="Arial" w:hAnsi="Arial" w:cs="Arial"/>
+          <w:sz w:val="24"/>
+          <w:szCs w:val="24"/>
+        </w:rPr>
+        <w:t xml:space="preserve">. La metodología </w:t>
+      </w:r>
+      <w:proofErr w:type="spellStart"/>
+      <w:r>
+        <w:rPr>
+          <w:rFonts w:ascii="Arial" w:hAnsi="Arial" w:cs="Arial"/>
+          <w:sz w:val="24"/>
+          <w:szCs w:val="24"/>
+        </w:rPr>
+        <w:t>Hefesto</w:t>
+      </w:r>
+      <w:proofErr w:type="spellEnd"/>
+      <w:r>
+        <w:rPr>
+          <w:rFonts w:ascii="Arial" w:hAnsi="Arial" w:cs="Arial"/>
+          <w:sz w:val="24"/>
+          <w:szCs w:val="24"/>
+        </w:rPr>
+        <w:t>, por ejemplo, ha sido ampliamente utilizada para guiar el diseño e implementación de DW, destacándose por su enfoque en la recolección de requerimientos y procesos ETL (Extracción, Tra</w:t>
+      </w:r>
+      <w:r>
+        <w:rPr>
+          <w:rFonts w:ascii="Arial" w:hAnsi="Arial" w:cs="Arial"/>
+          <w:sz w:val="24"/>
+          <w:szCs w:val="24"/>
+        </w:rPr>
+        <w:t>nsformación y Carga) eficientes [7][6]</w:t>
+      </w:r>
+      <w:r>
+        <w:rPr>
+          <w:rFonts w:ascii="Arial" w:hAnsi="Arial" w:cs="Arial"/>
+          <w:sz w:val="24"/>
+          <w:szCs w:val="24"/>
+        </w:rPr>
+        <w:t>.</w:t>
+      </w:r>
+    </w:p>
+    <w:p>
+      <w:pPr>
+        <w:pStyle w:val="Sinespaciado"/>
+        <w:spacing w:line="360" w:lineRule="auto"/>
+        <w:jc w:val="both"/>
+        <w:rPr>
+          <w:rFonts w:ascii="Arial" w:hAnsi="Arial" w:cs="Arial"/>
+          <w:sz w:val="24"/>
+          <w:szCs w:val="24"/>
+        </w:rPr>
+      </w:pPr>
+      <w:r>
+        <w:rPr>
+          <w:rFonts w:ascii="Arial" w:hAnsi="Arial" w:cs="Arial"/>
+          <w:sz w:val="24"/>
+          <w:szCs w:val="24"/>
+        </w:rPr>
+        <w:t>En investigaciones previas, se ha demostrado que la implementación de un DW puede mejorar significativamente la eficiencia operativa y la capacidad de respues</w:t>
+      </w:r>
+      <w:r>
+        <w:rPr>
+          <w:rFonts w:ascii="Arial" w:hAnsi="Arial" w:cs="Arial"/>
+          <w:sz w:val="24"/>
+          <w:szCs w:val="24"/>
+        </w:rPr>
+        <w:t xml:space="preserve">ta empresarial. Por ejemplo, en el </w:t>
+      </w:r>
+      <w:r>
+        <w:rPr>
+          <w:rFonts w:ascii="Arial" w:hAnsi="Arial" w:cs="Arial"/>
+          <w:sz w:val="24"/>
+          <w:szCs w:val="24"/>
+        </w:rPr>
+        <w:t>ámbito bibliotecario, se ha utilizado un sistema de soporte a las decisiones basado en DW para integrar datos heterogéneos y m</w:t>
+      </w:r>
+      <w:r>
+        <w:rPr>
+          <w:rFonts w:ascii="Arial" w:hAnsi="Arial" w:cs="Arial"/>
+          <w:sz w:val="24"/>
+          <w:szCs w:val="24"/>
+        </w:rPr>
+        <w:t>ejorar la gestión bibliotecaria [7]</w:t>
+      </w:r>
+      <w:r>
+        <w:rPr>
+          <w:rFonts w:ascii="Arial" w:hAnsi="Arial" w:cs="Arial"/>
+          <w:sz w:val="24"/>
+          <w:szCs w:val="24"/>
+        </w:rPr>
+        <w:t>. Este enfoque ha permitido a los gestores generar informes personalizados y optimizar procesos transaccionales diarios.</w:t>
+      </w:r>
+    </w:p>
+    <w:p>
+      <w:pPr>
+        <w:pStyle w:val="Sinespaciado"/>
+        <w:spacing w:line="360" w:lineRule="auto"/>
+        <w:jc w:val="both"/>
+        <w:rPr>
+          <w:rFonts w:ascii="Arial" w:hAnsi="Arial" w:cs="Arial"/>
+          <w:sz w:val="24"/>
+          <w:szCs w:val="24"/>
+        </w:rPr>
+      </w:pPr>
+      <w:r>
+        <w:rPr>
+          <w:rFonts w:ascii="Arial" w:hAnsi="Arial" w:cs="Arial"/>
+          <w:sz w:val="24"/>
+          <w:szCs w:val="24"/>
+        </w:rPr>
+        <w:t xml:space="preserve">Asimismo, en sistemas </w:t>
+      </w:r>
+      <w:r>
+        <w:rPr>
+          <w:rFonts w:ascii="Arial" w:hAnsi="Arial" w:cs="Arial"/>
+          <w:sz w:val="24"/>
+          <w:szCs w:val="24"/>
+        </w:rPr>
+        <w:t>de gestión de proyectos, los repositorios de datos han facilitado la investigación al proporcionar una base estructurada para el análisis y la toma de decisiones. Estos repositorios permiten compartir y reutilizar datos, lo cual es crucial para el descubrimiento de nuevo conocimien</w:t>
+      </w:r>
+      <w:r>
+        <w:rPr>
+          <w:rFonts w:ascii="Arial" w:hAnsi="Arial" w:cs="Arial"/>
+          <w:sz w:val="24"/>
+          <w:szCs w:val="24"/>
+        </w:rPr>
+        <w:t>to dentro de las organizaciones [8]</w:t>
+      </w:r>
+      <w:r>
+        <w:rPr>
+          <w:rFonts w:ascii="Arial" w:hAnsi="Arial" w:cs="Arial"/>
+          <w:sz w:val="24"/>
+          <w:szCs w:val="24"/>
+        </w:rPr>
+        <w:t>. En particular, se han desarrollado sistemas que utilizan técnicas avanzadas como la minería de datos para asegurar ingresos y evaluar proyectos bajo condiciones inciertas</w:t>
+      </w:r>
+      <w:r>
+        <w:rPr>
+          <w:rFonts w:ascii="Arial" w:hAnsi="Arial" w:cs="Arial"/>
+          <w:sz w:val="24"/>
+          <w:szCs w:val="24"/>
+        </w:rPr>
+        <w:t xml:space="preserve"> [8]</w:t>
+      </w:r>
+      <w:r>
+        <w:rPr>
+          <w:rFonts w:ascii="Arial" w:hAnsi="Arial" w:cs="Arial"/>
+          <w:sz w:val="24"/>
+          <w:szCs w:val="24"/>
+        </w:rPr>
+        <w:t>.</w:t>
+      </w:r>
+    </w:p>
+    <w:p>
+      <w:pPr>
+        <w:pStyle w:val="Sinespaciado"/>
+        <w:spacing w:line="360" w:lineRule="auto"/>
+        <w:jc w:val="both"/>
+        <w:rPr>
+          <w:rFonts w:ascii="Arial" w:hAnsi="Arial" w:cs="Arial"/>
+          <w:sz w:val="24"/>
+          <w:szCs w:val="24"/>
+        </w:rPr>
+      </w:pPr>
+      <w:r>
+        <w:rPr>
+          <w:rFonts w:ascii="Arial" w:hAnsi="Arial" w:cs="Arial"/>
+          <w:sz w:val="24"/>
+          <w:szCs w:val="24"/>
+        </w:rPr>
+        <w:t xml:space="preserve">Por otro lado, el concepto de data </w:t>
+      </w:r>
+      <w:proofErr w:type="spellStart"/>
+      <w:r>
+        <w:rPr>
+          <w:rFonts w:ascii="Arial" w:hAnsi="Arial" w:cs="Arial"/>
+          <w:sz w:val="24"/>
+          <w:szCs w:val="24"/>
+        </w:rPr>
+        <w:t>lakes</w:t>
+      </w:r>
+      <w:proofErr w:type="spellEnd"/>
+      <w:r>
+        <w:rPr>
+          <w:rFonts w:ascii="Arial" w:hAnsi="Arial" w:cs="Arial"/>
+          <w:sz w:val="24"/>
+          <w:szCs w:val="24"/>
+        </w:rPr>
+        <w:t xml:space="preserve"> ha </w:t>
+      </w:r>
+      <w:r>
+        <w:rPr>
+          <w:rFonts w:ascii="Arial" w:hAnsi="Arial" w:cs="Arial"/>
+          <w:sz w:val="24"/>
+          <w:szCs w:val="24"/>
+        </w:rPr>
+        <w:t>sido mencionado</w:t>
+      </w:r>
+      <w:r>
+        <w:rPr>
+          <w:rFonts w:ascii="Arial" w:hAnsi="Arial" w:cs="Arial"/>
+          <w:sz w:val="24"/>
+          <w:szCs w:val="24"/>
+        </w:rPr>
+        <w:t xml:space="preserve"> como una solución prometedora para manejar grandes volúmenes de datos estructurados y no estructurados</w:t>
+      </w:r>
+      <w:r>
+        <w:rPr>
+          <w:rFonts w:ascii="Arial" w:hAnsi="Arial" w:cs="Arial"/>
+          <w:sz w:val="24"/>
+          <w:szCs w:val="24"/>
+        </w:rPr>
+        <w:t xml:space="preserve"> por otros estudios como una alternativa más flexible</w:t>
+      </w:r>
+      <w:r>
+        <w:rPr>
+          <w:rFonts w:ascii="Arial" w:hAnsi="Arial" w:cs="Arial"/>
+          <w:sz w:val="24"/>
+          <w:szCs w:val="24"/>
+        </w:rPr>
+        <w:t>. Este enfoque permite a las empresas almacenar datos en su formato nativo, ofreciendo flexibilidad para el análisis y experimentación por parte de científicos de datos y analistas</w:t>
+      </w:r>
+      <w:r>
+        <w:rPr>
+          <w:rFonts w:ascii="Arial" w:hAnsi="Arial" w:cs="Arial"/>
+          <w:sz w:val="24"/>
+          <w:szCs w:val="24"/>
+        </w:rPr>
+        <w:t xml:space="preserve"> </w:t>
+      </w:r>
+      <w:r>
+        <w:rPr>
+          <w:rFonts w:ascii="Arial" w:hAnsi="Arial" w:cs="Arial"/>
+          <w:sz w:val="24"/>
+          <w:szCs w:val="24"/>
+        </w:rPr>
+        <w:t xml:space="preserve">[9]. </w:t>
+      </w:r>
+      <w:proofErr w:type="gramStart"/>
+      <w:r>
+        <w:rPr>
+          <w:rFonts w:ascii="Arial" w:hAnsi="Arial" w:cs="Arial"/>
+          <w:sz w:val="24"/>
+          <w:szCs w:val="24"/>
+        </w:rPr>
+        <w:t>Los data</w:t>
+      </w:r>
+      <w:proofErr w:type="gramEnd"/>
+      <w:r>
+        <w:rPr>
+          <w:rFonts w:ascii="Arial" w:hAnsi="Arial" w:cs="Arial"/>
+          <w:sz w:val="24"/>
+          <w:szCs w:val="24"/>
+        </w:rPr>
+        <w:t xml:space="preserve"> </w:t>
+      </w:r>
+      <w:proofErr w:type="spellStart"/>
+      <w:r>
+        <w:rPr>
+          <w:rFonts w:ascii="Arial" w:hAnsi="Arial" w:cs="Arial"/>
+          <w:sz w:val="24"/>
+          <w:szCs w:val="24"/>
+        </w:rPr>
+        <w:t>lakes</w:t>
+      </w:r>
+      <w:proofErr w:type="spellEnd"/>
+      <w:r>
+        <w:rPr>
+          <w:rFonts w:ascii="Arial" w:hAnsi="Arial" w:cs="Arial"/>
+          <w:sz w:val="24"/>
+          <w:szCs w:val="24"/>
+        </w:rPr>
+        <w:t xml:space="preserve"> pueden servir como áreas de preparación para los DW, facilitando la </w:t>
+      </w:r>
+      <w:r>
+        <w:rPr>
+          <w:rFonts w:ascii="Arial" w:hAnsi="Arial" w:cs="Arial"/>
+          <w:sz w:val="24"/>
+          <w:szCs w:val="24"/>
+        </w:rPr>
+        <w:lastRenderedPageBreak/>
+        <w:t>integración de diversas fuentes de datos sin necesidad</w:t>
+      </w:r>
+      <w:r>
+        <w:rPr>
+          <w:rFonts w:ascii="Arial" w:hAnsi="Arial" w:cs="Arial"/>
+          <w:sz w:val="24"/>
+          <w:szCs w:val="24"/>
+        </w:rPr>
+        <w:t xml:space="preserve"> de transformaciones </w:t>
+      </w:r>
+      <w:r>
+        <w:rPr>
+          <w:rFonts w:ascii="Arial" w:hAnsi="Arial" w:cs="Arial"/>
+          <w:sz w:val="24"/>
+          <w:szCs w:val="24"/>
+        </w:rPr>
+        <w:t>iniciales</w:t>
+      </w:r>
+      <w:r>
+        <w:rPr>
+          <w:rFonts w:ascii="Arial" w:hAnsi="Arial" w:cs="Arial"/>
+          <w:sz w:val="24"/>
+          <w:szCs w:val="24"/>
+        </w:rPr>
+        <w:t>. Sin embargo, presentan desafíos como la gobernanza de datos y la calidad de los mismos, aspectos que requieren atención cuidadosa durante su implementación</w:t>
+      </w:r>
+      <w:r>
+        <w:rPr>
+          <w:rFonts w:ascii="Arial" w:hAnsi="Arial" w:cs="Arial"/>
+          <w:sz w:val="24"/>
+          <w:szCs w:val="24"/>
+        </w:rPr>
+        <w:t xml:space="preserve"> </w:t>
+      </w:r>
+      <w:r>
+        <w:rPr>
+          <w:rFonts w:ascii="Arial" w:hAnsi="Arial" w:cs="Arial"/>
+          <w:sz w:val="24"/>
+          <w:szCs w:val="24"/>
+        </w:rPr>
+        <w:t>[10]</w:t>
+      </w:r>
+      <w:r>
+        <w:rPr>
+          <w:rFonts w:ascii="Arial" w:hAnsi="Arial" w:cs="Arial"/>
+          <w:sz w:val="24"/>
+          <w:szCs w:val="24"/>
+        </w:rPr>
+        <w:t>.</w:t>
+      </w:r>
+    </w:p>
+    <w:p>
+      <w:pPr>
+        <w:pStyle w:val="Sinespaciado"/>
+        <w:spacing w:line="360" w:lineRule="auto"/>
+        <w:jc w:val="both"/>
+        <w:rPr>
+          <w:rFonts w:ascii="Arial" w:hAnsi="Arial" w:cs="Arial"/>
+          <w:sz w:val="24"/>
+          <w:szCs w:val="24"/>
+        </w:rPr>
+      </w:pPr>
+      <w:r>
+        <w:rPr>
+          <w:rFonts w:ascii="Arial" w:hAnsi="Arial" w:cs="Arial"/>
+          <w:sz w:val="24"/>
+          <w:szCs w:val="24"/>
+        </w:rPr>
+        <w:t xml:space="preserve">De esta exhaustiva se definen como conceptos de interés temas como “Data </w:t>
+      </w:r>
+      <w:proofErr w:type="spellStart"/>
+      <w:r>
+        <w:rPr>
+          <w:rFonts w:ascii="Arial" w:hAnsi="Arial" w:cs="Arial"/>
+          <w:sz w:val="24"/>
+          <w:szCs w:val="24"/>
+        </w:rPr>
+        <w:t>WareHouse</w:t>
+      </w:r>
+      <w:proofErr w:type="spellEnd"/>
+      <w:r>
+        <w:rPr>
+          <w:rFonts w:ascii="Arial" w:hAnsi="Arial" w:cs="Arial"/>
+          <w:sz w:val="24"/>
+          <w:szCs w:val="24"/>
+        </w:rPr>
+        <w:t xml:space="preserve">”, “Data </w:t>
+      </w:r>
+      <w:proofErr w:type="spellStart"/>
+      <w:r>
+        <w:rPr>
+          <w:rFonts w:ascii="Arial" w:hAnsi="Arial" w:cs="Arial"/>
+          <w:sz w:val="24"/>
+          <w:szCs w:val="24"/>
+        </w:rPr>
+        <w:t>lake</w:t>
+      </w:r>
+      <w:proofErr w:type="spellEnd"/>
+      <w:r>
+        <w:rPr>
+          <w:rFonts w:ascii="Arial" w:hAnsi="Arial" w:cs="Arial"/>
+          <w:sz w:val="24"/>
+          <w:szCs w:val="24"/>
+        </w:rPr>
+        <w:t>”, “Data Marks”, “DSS”, “</w:t>
+      </w:r>
+      <w:r>
+        <w:rPr>
+          <w:rFonts w:ascii="Arial" w:hAnsi="Arial" w:cs="Arial"/>
+          <w:sz w:val="24"/>
+          <w:szCs w:val="24"/>
+        </w:rPr>
+        <w:t xml:space="preserve">Business </w:t>
+      </w:r>
+      <w:proofErr w:type="spellStart"/>
+      <w:r>
+        <w:rPr>
+          <w:rFonts w:ascii="Arial" w:hAnsi="Arial" w:cs="Arial"/>
+          <w:sz w:val="24"/>
+          <w:szCs w:val="24"/>
+        </w:rPr>
+        <w:t>intelligence</w:t>
+      </w:r>
+      <w:proofErr w:type="spellEnd"/>
+      <w:r>
+        <w:rPr>
+          <w:rFonts w:ascii="Arial" w:hAnsi="Arial" w:cs="Arial"/>
+          <w:sz w:val="24"/>
+          <w:szCs w:val="24"/>
+        </w:rPr>
+        <w:t xml:space="preserve"> and </w:t>
+      </w:r>
+      <w:proofErr w:type="spellStart"/>
+      <w:r>
+        <w:rPr>
+          <w:rFonts w:ascii="Arial" w:hAnsi="Arial" w:cs="Arial"/>
+          <w:sz w:val="24"/>
+          <w:szCs w:val="24"/>
+        </w:rPr>
+        <w:t>analytics</w:t>
+      </w:r>
+      <w:proofErr w:type="spellEnd"/>
+      <w:r>
+        <w:rPr>
+          <w:rFonts w:ascii="Arial" w:hAnsi="Arial" w:cs="Arial"/>
+          <w:sz w:val="24"/>
+          <w:szCs w:val="24"/>
+        </w:rPr>
+        <w:t>”</w:t>
+      </w:r>
+      <w:r>
+        <w:rPr>
+          <w:rFonts w:ascii="Arial" w:hAnsi="Arial" w:cs="Arial"/>
+          <w:sz w:val="24"/>
+          <w:szCs w:val="24"/>
+        </w:rPr>
+        <w:t xml:space="preserve"> y </w:t>
+      </w:r>
+      <w:r>
+        <w:rPr>
+          <w:rFonts w:ascii="Arial" w:hAnsi="Arial" w:cs="Arial"/>
+          <w:sz w:val="24"/>
+          <w:szCs w:val="24"/>
+        </w:rPr>
+        <w:t>“ETL”</w:t>
+      </w:r>
+      <w:r>
+        <w:rPr>
+          <w:rFonts w:ascii="Arial" w:hAnsi="Arial" w:cs="Arial"/>
+          <w:sz w:val="24"/>
+          <w:szCs w:val="24"/>
+        </w:rPr>
+        <w:t>.</w:t>
+      </w:r>
+    </w:p>
+    <w:p>
+      <w:pPr>
+        <w:pStyle w:val="Ttulo2"/>
+        <w:spacing w:line="360" w:lineRule="auto"/>
+        <w:jc w:val="both"/>
+        <w:rPr>
+          <w:rFonts w:ascii="Arial" w:hAnsi="Arial" w:cs="Arial"/>
+          <w:b/>
+          <w:sz w:val="24"/>
+          <w:szCs w:val="24"/>
+          <w:lang w:val="es-US"/>
+        </w:rPr>
+      </w:pPr>
+      <w:r>
+        <w:rPr>
+          <w:rFonts w:ascii="Arial" w:hAnsi="Arial" w:cs="Arial"/>
+          <w:b/>
+          <w:color w:val="auto"/>
+          <w:sz w:val="24"/>
+          <w:szCs w:val="24"/>
+          <w:lang w:val="es-US"/>
+        </w:rPr>
+        <w:t>1.2 Análisis</w:t>
+      </w:r>
       <w:bookmarkStart w:id="5" w:name="_GoBack"/>
       <w:bookmarkEnd w:id="5"/>
       <w:r>
         <w:rPr>
           <w:rFonts w:ascii="Arial" w:hAnsi="Arial" w:cs="Arial"/>
-          <w:sz w:val="24"/>
-          <w:szCs w:val="24"/>
-          <w:lang w:val="es-US"/>
-        </w:rPr>
-        <w:t>.</w:t>
-      </w:r>
-    </w:p>
-    <w:p>
-      <w:pPr>
-        <w:spacing w:after="160" w:line="259" w:lineRule="auto"/>
-        <w:jc w:val="both"/>
-        <w:rPr>
-          <w:rFonts w:ascii="Arial" w:hAnsi="Arial" w:cs="Arial"/>
-          <w:sz w:val="24"/>
-          <w:szCs w:val="24"/>
-          <w:lang w:val="es-US"/>
-        </w:rPr>
-      </w:pPr>
-      <w:r>
-        <w:rPr>
-          <w:rFonts w:ascii="Arial" w:hAnsi="Arial" w:cs="Arial"/>
-          <w:sz w:val="24"/>
-          <w:szCs w:val="24"/>
-          <w:lang w:val="es-US"/>
-        </w:rPr>
-        <w:t>El estado del arte ofrecerá una visión general de los desarrollos actuales en el ámbito de la integración de bases de datos y gestión de datos distribuidos. Se incluirán innovaciones recientes y tendencias futuras que podrían influir en el diseño y ejecución del proyecto, asegurando que las soluciones propuestas sean contemporáneas y efectivas.</w:t>
-      </w:r>
-    </w:p>
-    <w:p>
-      <w:pPr>
-        <w:spacing w:after="160" w:line="259" w:lineRule="auto"/>
-        <w:jc w:val="both"/>
-        <w:rPr>
-          <w:rFonts w:ascii="Arial" w:hAnsi="Arial" w:cs="Arial"/>
-          <w:b/>
-          <w:sz w:val="24"/>
-          <w:szCs w:val="24"/>
-          <w:lang w:val="es-US"/>
-        </w:rPr>
-      </w:pPr>
+          <w:b/>
+          <w:color w:val="auto"/>
+          <w:sz w:val="24"/>
+          <w:szCs w:val="24"/>
+          <w:lang w:val="es-US"/>
+        </w:rPr>
+        <w:t xml:space="preserve"> de la teoría asociada</w:t>
+      </w:r>
       <w:r>
         <w:rPr>
           <w:rFonts w:ascii="Arial" w:hAnsi="Arial" w:cs="Arial"/>
@@ -3824,6 +4512,119 @@
 <file path=word/numbering.xml><?xml version="1.0" encoding="utf-8"?>
 <w:numbering xmlns:wpc="http://schemas.microsoft.com/office/word/2010/wordprocessingCanvas" xmlns:cx="http://schemas.microsoft.com/office/drawing/2014/chartex" xmlns:mc="http://schemas.openxmlformats.org/markup-compatibility/2006" xmlns:o="urn:schemas-microsoft-com:office:office" xmlns:r="http://schemas.openxmlformats.org/officeDocument/2006/relationships" xmlns:m="http://schemas.openxmlformats.org/officeDocument/2006/math" xmlns:v="urn:schemas-microsoft-com:vml" xmlns:wp14="http://schemas.microsoft.com/office/word/2010/wordprocessingDrawing" xmlns:wp="http://schemas.openxmlformats.org/drawingml/2006/wordprocessingDrawing" xmlns:w10="urn:schemas-microsoft-com:office:word" xmlns:w="http://schemas.openxmlformats.org/wordprocessingml/2006/main" xmlns:w14="http://schemas.microsoft.com/office/word/2010/wordml" xmlns:w15="http://schemas.microsoft.com/office/word/2012/wordml" xmlns:w16se="http://schemas.microsoft.com/office/word/2015/wordml/symex" xmlns:wpg="http://schemas.microsoft.com/office/word/2010/wordprocessingGroup" xmlns:wpi="http://schemas.microsoft.com/office/word/2010/wordprocessingInk" xmlns:wne="http://schemas.microsoft.com/office/word/2006/wordml" xmlns:wps="http://schemas.microsoft.com/office/word/2010/wordprocessingShape" mc:Ignorable="w14 w15 w16se wp14">
   <w:abstractNum w:abstractNumId="0" w15:restartNumberingAfterBreak="0">
+    <w:nsid w:val="15510915"/>
+    <w:multiLevelType w:val="multilevel"/>
+    <w:tmpl w:val="45AEAEAC"/>
+    <w:lvl w:ilvl="0">
+      <w:start w:val="1"/>
+      <w:numFmt w:val="decimal"/>
+      <w:lvlText w:val="%1"/>
+      <w:lvlJc w:val="left"/>
+      <w:pPr>
+        <w:ind w:left="405" w:hanging="405"/>
+      </w:pPr>
+      <w:rPr>
+        <w:rFonts w:hint="default"/>
+      </w:rPr>
+    </w:lvl>
+    <w:lvl w:ilvl="1">
+      <w:start w:val="1"/>
+      <w:numFmt w:val="decimal"/>
+      <w:lvlText w:val="%1.%2"/>
+      <w:lvlJc w:val="left"/>
+      <w:pPr>
+        <w:ind w:left="405" w:hanging="405"/>
+      </w:pPr>
+      <w:rPr>
+        <w:rFonts w:hint="default"/>
+      </w:rPr>
+    </w:lvl>
+    <w:lvl w:ilvl="2">
+      <w:start w:val="1"/>
+      <w:numFmt w:val="decimal"/>
+      <w:lvlText w:val="%1.%2.%3"/>
+      <w:lvlJc w:val="left"/>
+      <w:pPr>
+        <w:ind w:left="720" w:hanging="720"/>
+      </w:pPr>
+      <w:rPr>
+        <w:rFonts w:hint="default"/>
+      </w:rPr>
+    </w:lvl>
+    <w:lvl w:ilvl="3">
+      <w:start w:val="1"/>
+      <w:numFmt w:val="decimal"/>
+      <w:lvlText w:val="%1.%2.%3.%4"/>
+      <w:lvlJc w:val="left"/>
+      <w:pPr>
+        <w:ind w:left="1080" w:hanging="1080"/>
+      </w:pPr>
+      <w:rPr>
+        <w:rFonts w:hint="default"/>
+      </w:rPr>
+    </w:lvl>
+    <w:lvl w:ilvl="4">
+      <w:start w:val="1"/>
+      <w:numFmt w:val="decimal"/>
+      <w:lvlText w:val="%1.%2.%3.%4.%5"/>
+      <w:lvlJc w:val="left"/>
+      <w:pPr>
+        <w:ind w:left="1080" w:hanging="1080"/>
+      </w:pPr>
+      <w:rPr>
+        <w:rFonts w:hint="default"/>
+      </w:rPr>
+    </w:lvl>
+    <w:lvl w:ilvl="5">
+      <w:start w:val="1"/>
+      <w:numFmt w:val="decimal"/>
+      <w:lvlText w:val="%1.%2.%3.%4.%5.%6"/>
+      <w:lvlJc w:val="left"/>
+      <w:pPr>
+        <w:ind w:left="1440" w:hanging="1440"/>
+      </w:pPr>
+      <w:rPr>
+        <w:rFonts w:hint="default"/>
+      </w:rPr>
+    </w:lvl>
+    <w:lvl w:ilvl="6">
+      <w:start w:val="1"/>
+      <w:numFmt w:val="decimal"/>
+      <w:lvlText w:val="%1.%2.%3.%4.%5.%6.%7"/>
+      <w:lvlJc w:val="left"/>
+      <w:pPr>
+        <w:ind w:left="1440" w:hanging="1440"/>
+      </w:pPr>
+      <w:rPr>
+        <w:rFonts w:hint="default"/>
+      </w:rPr>
+    </w:lvl>
+    <w:lvl w:ilvl="7">
+      <w:start w:val="1"/>
+      <w:numFmt w:val="decimal"/>
+      <w:lvlText w:val="%1.%2.%3.%4.%5.%6.%7.%8"/>
+      <w:lvlJc w:val="left"/>
+      <w:pPr>
+        <w:ind w:left="1800" w:hanging="1800"/>
+      </w:pPr>
+      <w:rPr>
+        <w:rFonts w:hint="default"/>
+      </w:rPr>
+    </w:lvl>
+    <w:lvl w:ilvl="8">
+      <w:start w:val="1"/>
+      <w:numFmt w:val="decimal"/>
+      <w:lvlText w:val="%1.%2.%3.%4.%5.%6.%7.%8.%9"/>
+      <w:lvlJc w:val="left"/>
+      <w:pPr>
+        <w:ind w:left="1800" w:hanging="1800"/>
+      </w:pPr>
+      <w:rPr>
+        <w:rFonts w:hint="default"/>
+      </w:rPr>
+    </w:lvl>
+  </w:abstractNum>
+  <w:abstractNum w:abstractNumId="1" w15:restartNumberingAfterBreak="0">
     <w:nsid w:val="533E4B4D"/>
     <w:multiLevelType w:val="hybridMultilevel"/>
     <w:tmpl w:val="FFCA9372"/>
@@ -3912,7 +4713,7 @@
       </w:pPr>
     </w:lvl>
   </w:abstractNum>
-  <w:abstractNum w:abstractNumId="1" w15:restartNumberingAfterBreak="0">
+  <w:abstractNum w:abstractNumId="2" w15:restartNumberingAfterBreak="0">
     <w:nsid w:val="59CE69EB"/>
     <w:multiLevelType w:val="hybridMultilevel"/>
     <w:tmpl w:val="EE8877D0"/>
@@ -4001,7 +4802,7 @@
       </w:pPr>
     </w:lvl>
   </w:abstractNum>
-  <w:abstractNum w:abstractNumId="2" w15:restartNumberingAfterBreak="0">
+  <w:abstractNum w:abstractNumId="3" w15:restartNumberingAfterBreak="0">
     <w:nsid w:val="6B4456D7"/>
     <w:multiLevelType w:val="hybridMultilevel"/>
     <w:tmpl w:val="93F468BE"/>
@@ -4091,13 +4892,16 @@
     </w:lvl>
   </w:abstractNum>
   <w:num w:numId="1">
+    <w:abstractNumId w:val="3"/>
+  </w:num>
+  <w:num w:numId="2">
+    <w:abstractNumId w:val="1"/>
+  </w:num>
+  <w:num w:numId="3">
     <w:abstractNumId w:val="2"/>
   </w:num>
-  <w:num w:numId="2">
+  <w:num w:numId="4">
     <w:abstractNumId w:val="0"/>
-  </w:num>
-  <w:num w:numId="3">
-    <w:abstractNumId w:val="1"/>
   </w:num>
 </w:numbering>
 </file>
@@ -5170,7 +5974,7 @@
 </file>
 
 <file path=customXml/itemProps1.xml><?xml version="1.0" encoding="utf-8"?>
-<ds:datastoreItem xmlns:ds="http://schemas.openxmlformats.org/officeDocument/2006/customXml" ds:itemID="{619B4876-1986-495B-AFAB-73B80A0039BC}">
+<ds:datastoreItem xmlns:ds="http://schemas.openxmlformats.org/officeDocument/2006/customXml" ds:itemID="{FFBDF5D9-BCD8-431A-B620-220FC8B9B7C1}">
   <ds:schemaRefs>
     <ds:schemaRef ds:uri="http://schemas.openxmlformats.org/officeDocument/2006/bibliography"/>
   </ds:schemaRefs>

</xml_diff>

<commit_message>
Agregando referencias al documento y al endnote.
</commit_message>
<xml_diff>
--- a/Documento de practicas.docx
+++ b/Documento de practicas.docx
@@ -1625,6 +1625,10 @@
       </w:r>
       <w:r>
         <w:rPr>
+          <w:rFonts w:ascii="Arial" w:hAnsi="Arial" w:cs="Arial"/>
+          <w:color w:val="auto"/>
+          <w:sz w:val="24"/>
+          <w:szCs w:val="24"/>
           <w:lang w:val="es-US"/>
         </w:rPr>
         <w:instrText xml:space="preserve"> XE "</w:instrText>
@@ -1642,6 +1646,10 @@
       </w:r>
       <w:r>
         <w:rPr>
+          <w:rFonts w:ascii="Arial" w:hAnsi="Arial" w:cs="Arial"/>
+          <w:color w:val="auto"/>
+          <w:sz w:val="24"/>
+          <w:szCs w:val="24"/>
           <w:lang w:val="es-US"/>
         </w:rPr>
         <w:instrText xml:space="preserve">" </w:instrText>
@@ -1676,25 +1684,71 @@
           <w:szCs w:val="24"/>
           <w:lang w:val="es-US"/>
         </w:rPr>
-        <w:t>En la era digital actual, las empresas enfrentan un crecimiento exponencial en el volumen de datos que provienen de diversas fuentes. Este fenómeno es impulsado por la proliferación de dispositivos conectados, plataformas digitales y tecnologías emergentes que generan grandes cantidades de información en tiempo real. Según un estudio, herramientas tecnológicas avanzadas han incrementado la eficiencia y precisión en la recopilación de datos en un 85%, lo que ha permitido a empresas como IBM y FedEx mejorar significativamente sus procesos. Sin embargo, este aumento en la cantidad de datos también presenta desafíos significativos para las organizaciones</w:t>
-      </w:r>
-      <w:r>
-        <w:rPr>
-          <w:rFonts w:ascii="Arial" w:hAnsi="Arial" w:cs="Arial"/>
-          <w:sz w:val="24"/>
-          <w:szCs w:val="24"/>
-          <w:lang w:val="es-US"/>
-        </w:rPr>
-        <w:t xml:space="preserve"> [1]</w:t>
-      </w:r>
-      <w:r>
-        <w:rPr>
-          <w:rFonts w:ascii="Arial" w:hAnsi="Arial" w:cs="Arial"/>
-          <w:sz w:val="24"/>
-          <w:szCs w:val="24"/>
-          <w:lang w:val="es-US"/>
-        </w:rPr>
-        <w:t>.</w:t>
+        <w:t xml:space="preserve">Según </w:t>
+      </w:r>
+      <w:r>
+        <w:rPr>
+          <w:rFonts w:ascii="Arial" w:hAnsi="Arial" w:cs="Arial"/>
+          <w:sz w:val="24"/>
+          <w:szCs w:val="24"/>
+          <w:lang w:val="es-US"/>
+        </w:rPr>
+        <w:fldChar w:fldCharType="begin"/>
+      </w:r>
+      <w:r>
+        <w:rPr>
+          <w:rFonts w:ascii="Arial" w:hAnsi="Arial" w:cs="Arial"/>
+          <w:sz w:val="24"/>
+          <w:szCs w:val="24"/>
+          <w:lang w:val="es-US"/>
+        </w:rPr>
+        <w:instrText xml:space="preserve"> ADDIN EN.CITE &lt;EndNote&gt;&lt;Cite&gt;&lt;Author&gt;Calle García&lt;/Author&gt;&lt;Year&gt;2024&lt;/Year&gt;&lt;RecNum&gt;30&lt;/RecNum&gt;&lt;DisplayText&gt;(Calle García, Alvarado Choez, Anzules Cruz, &amp;amp; Menéndez Parrales, 2024)&lt;/DisplayText&gt;&lt;record&gt;&lt;rec-number&gt;30&lt;/rec-number&gt;&lt;foreign-keys&gt;&lt;key app="EN" db-id="rs00z2wfmdvrw4e5wa2pez0ssrftssf2vz0d" timestamp="1730133056"&gt;30&lt;/key&gt;&lt;/foreign-keys&gt;&lt;ref-type name="Journal Article"&gt;17&lt;/ref-type&gt;&lt;contributors&gt;&lt;authors&gt;&lt;author&gt;Calle García, Aldrin Jefferson&lt;/author&gt;&lt;author&gt;Alvarado Choez, Karla Jennifer&lt;/author&gt;&lt;author&gt;Anzules Cruz, Jorleny Jael&lt;/author&gt;&lt;author&gt;Menéndez Parrales, Arianna Ghislene&lt;/author&gt;&lt;/authors&gt;&lt;/contributors&gt;&lt;titles&gt;&lt;title&gt;NUEVAS HERRAMIENTAS TECNOLÓGICAS EN LA RECOPILACIÓN DE DATOS DE MERCADO&lt;/title&gt;&lt;secondary-title&gt;Ciencia y Desarrollo&lt;/secondary-title&gt;&lt;/titles&gt;&lt;periodical&gt;&lt;full-title&gt;Ciencia y Desarrollo&lt;/full-title&gt;&lt;/periodical&gt;&lt;dates&gt;&lt;year&gt;2024&lt;/year&gt;&lt;/dates&gt;&lt;urls&gt;&lt;/urls&gt;&lt;/record&gt;&lt;/Cite&gt;&lt;/EndNote&gt;</w:instrText>
+      </w:r>
+      <w:r>
+        <w:rPr>
+          <w:rFonts w:ascii="Arial" w:hAnsi="Arial" w:cs="Arial"/>
+          <w:sz w:val="24"/>
+          <w:szCs w:val="24"/>
+          <w:lang w:val="es-US"/>
+        </w:rPr>
+        <w:fldChar w:fldCharType="separate"/>
+      </w:r>
+      <w:r>
+        <w:rPr>
+          <w:rFonts w:ascii="Arial" w:hAnsi="Arial" w:cs="Arial"/>
+          <w:noProof/>
+          <w:sz w:val="24"/>
+          <w:szCs w:val="24"/>
+          <w:lang w:val="es-US"/>
+        </w:rPr>
+        <w:t>(Calle García, Alvarado Choez, Anzules Cruz, &amp; Menéndez Parrales, 2024)</w:t>
+      </w:r>
+      <w:r>
+        <w:rPr>
+          <w:rFonts w:ascii="Arial" w:hAnsi="Arial" w:cs="Arial"/>
+          <w:sz w:val="24"/>
+          <w:szCs w:val="24"/>
+          <w:lang w:val="es-US"/>
+        </w:rPr>
+        <w:fldChar w:fldCharType="end"/>
+      </w:r>
+      <w:r>
+        <w:rPr>
+          <w:rFonts w:ascii="Arial" w:hAnsi="Arial" w:cs="Arial"/>
+          <w:sz w:val="24"/>
+          <w:szCs w:val="24"/>
+          <w:lang w:val="es-US"/>
+        </w:rPr>
+        <w:t>, e</w:t>
+      </w:r>
+      <w:r>
+        <w:rPr>
+          <w:rFonts w:ascii="Arial" w:hAnsi="Arial" w:cs="Arial"/>
+          <w:sz w:val="24"/>
+          <w:szCs w:val="24"/>
+          <w:lang w:val="es-US"/>
+        </w:rPr>
+        <w:t>n la era digital actual, las empresas enfrentan un crecimiento exponencial en el volumen de datos que provienen de diversas fuentes. Este fenómeno es impulsado por la proliferación de dispositivos conectados, plataformas digitales y tecnologías emergentes que generan grandes cantidades de información en tiempo real. Según un estudio, herramientas tecnológicas avanzadas han incrementado la eficiencia y precisión en la recopilación de datos en un 85%, lo que ha permitido a empresas como IBM y FedEx mejorar significativamente sus procesos. Sin embargo, este aumento en la cantidad de datos también presenta desafíos significativos para las organizaciones.</w:t>
       </w:r>
     </w:p>
     <w:p>
@@ -1715,88 +1769,7 @@
           <w:szCs w:val="24"/>
           <w:lang w:val="es-US"/>
         </w:rPr>
-        <w:t>Este fenómeno, del</w:t>
-      </w:r>
-      <w:r>
-        <w:rPr>
-          <w:rFonts w:ascii="Arial" w:hAnsi="Arial" w:cs="Arial"/>
-          <w:sz w:val="24"/>
-          <w:szCs w:val="24"/>
-          <w:lang w:val="es-US"/>
-        </w:rPr>
-        <w:t xml:space="preserve"> flujo constante y variado de información </w:t>
-      </w:r>
-      <w:r>
-        <w:rPr>
-          <w:rFonts w:ascii="Arial" w:hAnsi="Arial" w:cs="Arial"/>
-          <w:sz w:val="24"/>
-          <w:szCs w:val="24"/>
-          <w:lang w:val="es-US"/>
-        </w:rPr>
-        <w:t>ha obligado a las empresas a adoptar</w:t>
-      </w:r>
-      <w:r>
-        <w:rPr>
-          <w:rFonts w:ascii="Arial" w:hAnsi="Arial" w:cs="Arial"/>
-          <w:sz w:val="24"/>
-          <w:szCs w:val="24"/>
-          <w:lang w:val="es-US"/>
-        </w:rPr>
-        <w:t xml:space="preserve"> nuevas estrategias para su gestión y análisis. La diversidad en los formatos y </w:t>
-      </w:r>
-      <w:r>
-        <w:rPr>
-          <w:rFonts w:ascii="Arial" w:hAnsi="Arial" w:cs="Arial"/>
-          <w:sz w:val="24"/>
-          <w:szCs w:val="24"/>
-          <w:lang w:val="es-US"/>
-        </w:rPr>
-        <w:t>las fuentes</w:t>
-      </w:r>
-      <w:r>
-        <w:rPr>
-          <w:rFonts w:ascii="Arial" w:hAnsi="Arial" w:cs="Arial"/>
-          <w:sz w:val="24"/>
-          <w:szCs w:val="24"/>
-          <w:lang w:val="es-US"/>
-        </w:rPr>
-        <w:t xml:space="preserve"> de </w:t>
-      </w:r>
-      <w:r>
-        <w:rPr>
-          <w:rFonts w:ascii="Arial" w:hAnsi="Arial" w:cs="Arial"/>
-          <w:sz w:val="24"/>
-          <w:szCs w:val="24"/>
-          <w:lang w:val="es-US"/>
-        </w:rPr>
-        <w:t>estos</w:t>
-      </w:r>
-      <w:r>
-        <w:rPr>
-          <w:rFonts w:ascii="Arial" w:hAnsi="Arial" w:cs="Arial"/>
-          <w:sz w:val="24"/>
-          <w:szCs w:val="24"/>
-          <w:lang w:val="es-US"/>
-        </w:rPr>
-        <w:t xml:space="preserve"> datos complica su integración dentro de los si</w:t>
-      </w:r>
-      <w:r>
-        <w:rPr>
-          <w:rFonts w:ascii="Arial" w:hAnsi="Arial" w:cs="Arial"/>
-          <w:sz w:val="24"/>
-          <w:szCs w:val="24"/>
-          <w:lang w:val="es-US"/>
-        </w:rPr>
-        <w:t>stemas empresariales existentes y para la toma de decisiones asociada al análisis de estos datos [2]</w:t>
-      </w:r>
-      <w:r>
-        <w:rPr>
-          <w:rFonts w:ascii="Arial" w:hAnsi="Arial" w:cs="Arial"/>
-          <w:sz w:val="24"/>
-          <w:szCs w:val="24"/>
-          <w:lang w:val="es-US"/>
-        </w:rPr>
-        <w:t>.</w:t>
+        <w:t>Este fenómeno</w:t>
       </w:r>
       <w:r>
         <w:rPr>
@@ -1814,25 +1787,191 @@
           <w:szCs w:val="24"/>
           <w:lang w:val="es-US"/>
         </w:rPr>
-        <w:t>Además, el manejo inadecuado o la falta de integración eficiente pueden llevar a la creación de silos de datos, donde la información queda aislada dentro de dife</w:t>
-      </w:r>
-      <w:r>
-        <w:rPr>
-          <w:rFonts w:ascii="Arial" w:hAnsi="Arial" w:cs="Arial"/>
-          <w:sz w:val="24"/>
-          <w:szCs w:val="24"/>
-          <w:lang w:val="es-US"/>
-        </w:rPr>
-        <w:t>rentes departamentos o sistemas [3]</w:t>
-      </w:r>
-      <w:r>
-        <w:rPr>
-          <w:rFonts w:ascii="Arial" w:hAnsi="Arial" w:cs="Arial"/>
-          <w:sz w:val="24"/>
-          <w:szCs w:val="24"/>
-          <w:lang w:val="es-US"/>
-        </w:rPr>
-        <w:t>.</w:t>
+        <w:t>del flujo constante y variado de información</w:t>
+      </w:r>
+      <w:r>
+        <w:rPr>
+          <w:rFonts w:ascii="Arial" w:hAnsi="Arial" w:cs="Arial"/>
+          <w:sz w:val="24"/>
+          <w:szCs w:val="24"/>
+          <w:lang w:val="es-US"/>
+        </w:rPr>
+        <w:t xml:space="preserve">, </w:t>
+      </w:r>
+      <w:r>
+        <w:rPr>
+          <w:rFonts w:ascii="Arial" w:hAnsi="Arial" w:cs="Arial"/>
+          <w:sz w:val="24"/>
+          <w:szCs w:val="24"/>
+          <w:lang w:val="es-US"/>
+        </w:rPr>
+        <w:t>como refiere</w:t>
+      </w:r>
+      <w:r>
+        <w:rPr>
+          <w:rFonts w:ascii="Arial" w:hAnsi="Arial" w:cs="Arial"/>
+          <w:sz w:val="24"/>
+          <w:szCs w:val="24"/>
+          <w:lang w:val="es-US"/>
+        </w:rPr>
+        <w:t xml:space="preserve"> </w:t>
+      </w:r>
+      <w:r>
+        <w:rPr>
+          <w:rFonts w:ascii="Arial" w:hAnsi="Arial" w:cs="Arial"/>
+          <w:sz w:val="24"/>
+          <w:szCs w:val="24"/>
+          <w:lang w:val="es-US"/>
+        </w:rPr>
+        <w:fldChar w:fldCharType="begin"/>
+      </w:r>
+      <w:r>
+        <w:rPr>
+          <w:rFonts w:ascii="Arial" w:hAnsi="Arial" w:cs="Arial"/>
+          <w:sz w:val="24"/>
+          <w:szCs w:val="24"/>
+          <w:lang w:val="es-US"/>
+        </w:rPr>
+        <w:instrText xml:space="preserve"> ADDIN EN.CITE &lt;EndNote&gt;&lt;Cite&gt;&lt;Author&gt;Biroğul&lt;/Author&gt;&lt;Year&gt;2016&lt;/Year&gt;&lt;RecNum&gt;31&lt;/RecNum&gt;&lt;DisplayText&gt;(Biroğul &amp;amp; Gültekin, 2016)&lt;/DisplayText&gt;&lt;record&gt;&lt;rec-number&gt;31&lt;/rec-number&gt;&lt;foreign-keys&gt;&lt;key app="EN" db-id="rs00z2wfmdvrw4e5wa2pez0ssrftssf2vz0d" timestamp="1730133060"&gt;31&lt;/key&gt;&lt;/foreign-keys&gt;&lt;ref-type name="Journal Article"&gt;17&lt;/ref-type&gt;&lt;contributors&gt;&lt;authors&gt;&lt;author&gt;Biroğul, Serdar&lt;/author&gt;&lt;author&gt;Gültekin, H&lt;/author&gt;&lt;/authors&gt;&lt;/contributors&gt;&lt;titles&gt;&lt;title&gt;Importance of Business Intelligence Solution on Decision-Making Process of Companies&lt;/title&gt;&lt;secondary-title&gt;International Journal of Applied Mathematics, Electronics and Computers&lt;/secondary-title&gt;&lt;/titles&gt;&lt;periodical&gt;&lt;full-title&gt;International Journal of Applied Mathematics, Electronics and Computers&lt;/full-title&gt;&lt;/periodical&gt;&lt;pages&gt;86-89&lt;/pages&gt;&lt;volume&gt;4&lt;/volume&gt;&lt;dates&gt;&lt;year&gt;2016&lt;/year&gt;&lt;/dates&gt;&lt;urls&gt;&lt;/urls&gt;&lt;/record&gt;&lt;/Cite&gt;&lt;/EndNote&gt;</w:instrText>
+      </w:r>
+      <w:r>
+        <w:rPr>
+          <w:rFonts w:ascii="Arial" w:hAnsi="Arial" w:cs="Arial"/>
+          <w:sz w:val="24"/>
+          <w:szCs w:val="24"/>
+          <w:lang w:val="es-US"/>
+        </w:rPr>
+        <w:fldChar w:fldCharType="separate"/>
+      </w:r>
+      <w:r>
+        <w:rPr>
+          <w:rFonts w:ascii="Arial" w:hAnsi="Arial" w:cs="Arial"/>
+          <w:noProof/>
+          <w:sz w:val="24"/>
+          <w:szCs w:val="24"/>
+          <w:lang w:val="es-US"/>
+        </w:rPr>
+        <w:t>(Biroğul &amp; Gültekin, 2016)</w:t>
+      </w:r>
+      <w:r>
+        <w:rPr>
+          <w:rFonts w:ascii="Arial" w:hAnsi="Arial" w:cs="Arial"/>
+          <w:sz w:val="24"/>
+          <w:szCs w:val="24"/>
+          <w:lang w:val="es-US"/>
+        </w:rPr>
+        <w:fldChar w:fldCharType="end"/>
+      </w:r>
+      <w:r>
+        <w:rPr>
+          <w:rFonts w:ascii="Arial" w:hAnsi="Arial" w:cs="Arial"/>
+          <w:sz w:val="24"/>
+          <w:szCs w:val="24"/>
+          <w:lang w:val="es-US"/>
+        </w:rPr>
+        <w:t>,</w:t>
+      </w:r>
+      <w:r>
+        <w:rPr>
+          <w:rFonts w:ascii="Arial" w:hAnsi="Arial" w:cs="Arial"/>
+          <w:sz w:val="24"/>
+          <w:szCs w:val="24"/>
+          <w:lang w:val="es-US"/>
+        </w:rPr>
+        <w:t xml:space="preserve"> ha obligado a las empresas a adoptar nuevas estrategias para su gestión y análisis. La diversidad en los formatos y las fuentes de estos datos complica su integración dentro de los sistemas empresariales existentes y para la toma de decisiones asoc</w:t>
+      </w:r>
+      <w:r>
+        <w:rPr>
+          <w:rFonts w:ascii="Arial" w:hAnsi="Arial" w:cs="Arial"/>
+          <w:sz w:val="24"/>
+          <w:szCs w:val="24"/>
+          <w:lang w:val="es-US"/>
+        </w:rPr>
+        <w:t xml:space="preserve">iada al análisis de estos datos. </w:t>
+      </w:r>
+      <w:bookmarkStart w:id="3" w:name="_GoBack"/>
+      <w:bookmarkEnd w:id="3"/>
+      <w:r>
+        <w:rPr>
+          <w:rFonts w:ascii="Arial" w:hAnsi="Arial" w:cs="Arial"/>
+          <w:sz w:val="24"/>
+          <w:szCs w:val="24"/>
+          <w:lang w:val="es-US"/>
+        </w:rPr>
+        <w:t xml:space="preserve">Seguidamente en </w:t>
+      </w:r>
+      <w:r>
+        <w:rPr>
+          <w:rFonts w:ascii="Arial" w:hAnsi="Arial" w:cs="Arial"/>
+          <w:sz w:val="24"/>
+          <w:szCs w:val="24"/>
+          <w:lang w:val="es-US"/>
+        </w:rPr>
+        <w:fldChar w:fldCharType="begin"/>
+      </w:r>
+      <w:r>
+        <w:rPr>
+          <w:rFonts w:ascii="Arial" w:hAnsi="Arial" w:cs="Arial"/>
+          <w:sz w:val="24"/>
+          <w:szCs w:val="24"/>
+          <w:lang w:val="es-US"/>
+        </w:rPr>
+        <w:instrText xml:space="preserve"> ADDIN EN.CITE &lt;EndNote&gt;&lt;Cite&gt;&lt;Author&gt;Kumar&lt;/Author&gt;&lt;Year&gt;2023&lt;/Year&gt;&lt;RecNum&gt;32&lt;/RecNum&gt;&lt;DisplayText&gt;(Kumar, 2023)&lt;/DisplayText&gt;&lt;record&gt;&lt;rec-number&gt;32&lt;/rec-number&gt;&lt;foreign-keys&gt;&lt;key app="EN" db-id="rs00z2wfmdvrw4e5wa2pez0ssrftssf2vz0d" timestamp="1730133063"&gt;32&lt;/key&gt;&lt;/foreign-keys&gt;&lt;ref-type name="Journal Article"&gt;17&lt;/ref-type&gt;&lt;contributors&gt;&lt;authors&gt;&lt;author&gt;Kumar, Subhadip&lt;/author&gt;&lt;/authors&gt;&lt;/contributors&gt;&lt;titles&gt;&lt;title&gt;Data Silos A Roadblock for AIOps&lt;/title&gt;&lt;secondary-title&gt;ArXiv&lt;/secondary-title&gt;&lt;/titles&gt;&lt;periodical&gt;&lt;full-title&gt;ArXiv&lt;/full-title&gt;&lt;/periodical&gt;&lt;volume&gt;abs/2312.10039&lt;/volume&gt;&lt;dates&gt;&lt;year&gt;2023&lt;/year&gt;&lt;/dates&gt;&lt;urls&gt;&lt;/urls&gt;&lt;/record&gt;&lt;/Cite&gt;&lt;/EndNote&gt;</w:instrText>
+      </w:r>
+      <w:r>
+        <w:rPr>
+          <w:rFonts w:ascii="Arial" w:hAnsi="Arial" w:cs="Arial"/>
+          <w:sz w:val="24"/>
+          <w:szCs w:val="24"/>
+          <w:lang w:val="es-US"/>
+        </w:rPr>
+        <w:fldChar w:fldCharType="separate"/>
+      </w:r>
+      <w:r>
+        <w:rPr>
+          <w:rFonts w:ascii="Arial" w:hAnsi="Arial" w:cs="Arial"/>
+          <w:noProof/>
+          <w:sz w:val="24"/>
+          <w:szCs w:val="24"/>
+          <w:lang w:val="es-US"/>
+        </w:rPr>
+        <w:t>(Kumar, 2023)</w:t>
+      </w:r>
+      <w:r>
+        <w:rPr>
+          <w:rFonts w:ascii="Arial" w:hAnsi="Arial" w:cs="Arial"/>
+          <w:sz w:val="24"/>
+          <w:szCs w:val="24"/>
+          <w:lang w:val="es-US"/>
+        </w:rPr>
+        <w:fldChar w:fldCharType="end"/>
+      </w:r>
+      <w:r>
+        <w:rPr>
+          <w:rFonts w:ascii="Arial" w:hAnsi="Arial" w:cs="Arial"/>
+          <w:sz w:val="24"/>
+          <w:szCs w:val="24"/>
+          <w:lang w:val="es-US"/>
+        </w:rPr>
+        <w:t xml:space="preserve"> se plantea que </w:t>
+      </w:r>
+      <w:r>
+        <w:rPr>
+          <w:rFonts w:ascii="Arial" w:hAnsi="Arial" w:cs="Arial"/>
+          <w:sz w:val="24"/>
+          <w:szCs w:val="24"/>
+          <w:lang w:val="es-US"/>
+        </w:rPr>
+        <w:t>el manejo inadecuado o la falta de integración eficiente pueden llevar a la creación de silos de datos, donde la información queda aislada dentro de dife</w:t>
+      </w:r>
+      <w:r>
+        <w:rPr>
+          <w:rFonts w:ascii="Arial" w:hAnsi="Arial" w:cs="Arial"/>
+          <w:sz w:val="24"/>
+          <w:szCs w:val="24"/>
+          <w:lang w:val="es-US"/>
+        </w:rPr>
+        <w:t>rentes departamentos o sistemas.</w:t>
       </w:r>
     </w:p>
     <w:p>
@@ -1862,7 +2001,7 @@
           <w:szCs w:val="24"/>
           <w:lang w:val="es-US" w:eastAsia="en-US"/>
         </w:rPr>
-        <w:t>la capacidad para procesos de Inteligencia de Negocios o Minería de dato se vean afectados</w:t>
+        <w:t xml:space="preserve">la capacidad para procesos de Inteligencia de Negocios o Minería de dato se vean afectados. En primer lugar, la calidad y consistencia de los datos son esenciales para obtener resultados precisos. Sin embargo, muchas organizaciones enfrentan problemas con la calidad de los datos debido a su dispersión y falta de estandarización </w:t>
       </w:r>
       <w:r>
         <w:rPr>
@@ -1871,7 +2010,7 @@
           <w:szCs w:val="24"/>
           <w:lang w:val="es-US" w:eastAsia="en-US"/>
         </w:rPr>
-        <w:t>. En primer lugar, la calidad y consistencia de los datos son esenciales para obtener resultados precisos. Sin embargo, muchas organizaciones enfren</w:t>
+        <w:fldChar w:fldCharType="begin"/>
       </w:r>
       <w:r>
         <w:rPr>
@@ -1880,7 +2019,7 @@
           <w:szCs w:val="24"/>
           <w:lang w:val="es-US" w:eastAsia="en-US"/>
         </w:rPr>
-        <w:t>tan problemas con la calidad de los</w:t>
+        <w:instrText xml:space="preserve"> ADDIN EN.CITE &lt;EndNote&gt;&lt;Cite&gt;&lt;Author&gt;Robles Angeles&lt;/Author&gt;&lt;Year&gt;2023&lt;/Year&gt;&lt;RecNum&gt;33&lt;/RecNum&gt;&lt;DisplayText&gt;(Robles Angeles, Robles Angeles, Ángeles Hernández, &amp;amp; Acosta Miranda, 2023)&lt;/DisplayText&gt;&lt;record&gt;&lt;rec-number&gt;33&lt;/rec-number&gt;&lt;foreign-keys&gt;&lt;key app="EN" db-id="rs00z2wfmdvrw4e5wa2pez0ssrftssf2vz0d" timestamp="1730133066"&gt;33&lt;/key&gt;&lt;/foreign-keys&gt;&lt;ref-type name="Journal Article"&gt;17&lt;/ref-type&gt;&lt;contributors&gt;&lt;authors&gt;&lt;author&gt;Robles Angeles, Leonardo J.&lt;/author&gt;&lt;author&gt;Robles Angeles, Marvin Bryan&lt;/author&gt;&lt;author&gt;Ángeles Hernández, Leonor&lt;/author&gt;&lt;author&gt;Acosta Miranda, Mónica Leticia&lt;/author&gt;&lt;/authors&gt;&lt;/contributors&gt;&lt;titles&gt;&lt;title&gt;El poder de los datos: Cómo ETL reformuló la gestión de datos&lt;/title&gt;&lt;secondary-title&gt;Programación Matemática y Software&lt;/secondary-title&gt;&lt;/titles&gt;&lt;periodical&gt;&lt;full-title&gt;Programación Matemática y Software&lt;/full-title&gt;&lt;/periodical&gt;&lt;dates&gt;&lt;year&gt;2023&lt;/year&gt;&lt;/dates&gt;&lt;urls&gt;&lt;/urls&gt;&lt;/record&gt;&lt;/Cite&gt;&lt;/EndNote&gt;</w:instrText>
       </w:r>
       <w:r>
         <w:rPr>
@@ -1889,16 +2028,17 @@
           <w:szCs w:val="24"/>
           <w:lang w:val="es-US" w:eastAsia="en-US"/>
         </w:rPr>
-        <w:t xml:space="preserve"> dato</w:t>
-      </w:r>
-      <w:r>
-        <w:rPr>
-          <w:rFonts w:ascii="Arial" w:hAnsi="Arial" w:cs="Arial"/>
+        <w:fldChar w:fldCharType="separate"/>
+      </w:r>
+      <w:r>
+        <w:rPr>
+          <w:rFonts w:ascii="Arial" w:hAnsi="Arial" w:cs="Arial"/>
+          <w:noProof/>
           <w:sz w:val="24"/>
           <w:szCs w:val="24"/>
           <w:lang w:val="es-US" w:eastAsia="en-US"/>
         </w:rPr>
-        <w:t>s</w:t>
+        <w:t>(Robles Angeles, Robles Angeles, Ángeles Hernández, &amp; Acosta Miranda, 2023)</w:t>
       </w:r>
       <w:r>
         <w:rPr>
@@ -1907,8 +2047,9 @@
           <w:szCs w:val="24"/>
           <w:lang w:val="es-US" w:eastAsia="en-US"/>
         </w:rPr>
-        <w:t xml:space="preserve"> debido a su dispersión y falta de estandarización</w:t>
-      </w:r>
+        <w:fldChar w:fldCharType="end"/>
+      </w:r>
+      <w:hyperlink r:id="rId7" w:tgtFrame="_blank" w:history="1"/>
       <w:r>
         <w:rPr>
           <w:rFonts w:ascii="Arial" w:hAnsi="Arial" w:cs="Arial"/>
@@ -1916,9 +2057,8 @@
           <w:szCs w:val="24"/>
           <w:lang w:val="es-US" w:eastAsia="en-US"/>
         </w:rPr>
-        <w:t xml:space="preserve"> [4]</w:t>
-      </w:r>
-      <w:hyperlink r:id="rId7" w:tgtFrame="_blank" w:history="1"/>
+        <w:t>. Además, las herramientas tradicionales a menudo no están equipadas para manejar el volumen y velocidad actuales del flujo de datos, lo que limita su utilidad en la toma de decisiones estratégicas</w:t>
+      </w:r>
       <w:r>
         <w:rPr>
           <w:rFonts w:ascii="Arial" w:hAnsi="Arial" w:cs="Arial"/>
@@ -1926,7 +2066,7 @@
           <w:szCs w:val="24"/>
           <w:lang w:val="es-US" w:eastAsia="en-US"/>
         </w:rPr>
-        <w:t>. Además, las herramientas tradicionales a menudo no están equipadas para manejar el volumen y velocidad actuales del flujo de datos, lo que limita su utilidad en la toma de decisiones estratégicas</w:t>
+        <w:fldChar w:fldCharType="begin"/>
       </w:r>
       <w:r>
         <w:rPr>
@@ -1935,7 +2075,57 @@
           <w:szCs w:val="24"/>
           <w:lang w:val="es-US" w:eastAsia="en-US"/>
         </w:rPr>
-        <w:t xml:space="preserve"> [5]</w:t>
+        <w:instrText xml:space="preserve"> ADDIN EN.CITE &lt;EndNote&gt;&lt;Cite&gt;&lt;Author&gt;Dmitriyev&lt;/Author&gt;&lt;Year&gt;2022&lt;/Year&gt;&lt;RecNum&gt;34&lt;/RecNum&gt;&lt;DisplayText&gt;(Dmitriyev, Mahmoud, &amp;amp; Marín-Ortega, 2022)&lt;/DisplayText&gt;&lt;record&gt;&lt;rec-number&gt;34&lt;/rec-number&gt;&lt;foreign-keys&gt;&lt;key app="EN" db-id="rs00z2wfmdvrw4e5wa2pez0ssrftssf2vz0d" timestamp="1730133069"&gt;34&lt;/key&gt;&lt;/foreign-keys&gt;&lt;ref-type name="Journal Article"&gt;17&lt;/ref-type&gt;&lt;contributors&gt;&lt;authors&gt;&lt;author&gt;Dmitriyev, Viktor&lt;/author&gt;&lt;author&gt;Mahmoud, Tariq&lt;/author&gt;&lt;author&gt;Marín-Ortega, Pablo Michel&lt;/author&gt;&lt;/authors&gt;&lt;/contributors&gt;&lt;titles&gt;&lt;title&gt;SOA enabled ELTA: approach in designing business intelligence solutions in Era of Big Data&lt;/title&gt;&lt;secondary-title&gt;International Journal of Information Systems and Project Management&lt;/secondary-title&gt;&lt;/titles&gt;&lt;periodical&gt;&lt;full-title&gt;International Journal of Information Systems and Project Management&lt;/full-title&gt;&lt;/periodical&gt;&lt;dates&gt;&lt;year&gt;2022&lt;/year&gt;&lt;/dates&gt;&lt;urls&gt;&lt;/urls&gt;&lt;/record&gt;&lt;/Cite&gt;&lt;/EndNote&gt;</w:instrText>
+      </w:r>
+      <w:r>
+        <w:rPr>
+          <w:rFonts w:ascii="Arial" w:hAnsi="Arial" w:cs="Arial"/>
+          <w:sz w:val="24"/>
+          <w:szCs w:val="24"/>
+          <w:lang w:val="es-US" w:eastAsia="en-US"/>
+        </w:rPr>
+        <w:fldChar w:fldCharType="separate"/>
+      </w:r>
+      <w:r>
+        <w:rPr>
+          <w:rFonts w:ascii="Arial" w:hAnsi="Arial" w:cs="Arial"/>
+          <w:noProof/>
+          <w:sz w:val="24"/>
+          <w:szCs w:val="24"/>
+          <w:lang w:val="es-US" w:eastAsia="en-US"/>
+        </w:rPr>
+        <w:t>(</w:t>
+      </w:r>
+      <w:proofErr w:type="spellStart"/>
+      <w:r>
+        <w:rPr>
+          <w:rFonts w:ascii="Arial" w:hAnsi="Arial" w:cs="Arial"/>
+          <w:noProof/>
+          <w:sz w:val="24"/>
+          <w:szCs w:val="24"/>
+          <w:lang w:val="es-US" w:eastAsia="en-US"/>
+        </w:rPr>
+        <w:t>Dmitriyev</w:t>
+      </w:r>
+      <w:proofErr w:type="spellEnd"/>
+      <w:r>
+        <w:rPr>
+          <w:rFonts w:ascii="Arial" w:hAnsi="Arial" w:cs="Arial"/>
+          <w:noProof/>
+          <w:sz w:val="24"/>
+          <w:szCs w:val="24"/>
+          <w:lang w:val="es-US" w:eastAsia="en-US"/>
+        </w:rPr>
+        <w:t>, Mahmoud, &amp; Marín-Ortega, 2022)</w:t>
+      </w:r>
+      <w:r>
+        <w:rPr>
+          <w:rFonts w:ascii="Arial" w:hAnsi="Arial" w:cs="Arial"/>
+          <w:sz w:val="24"/>
+          <w:szCs w:val="24"/>
+          <w:lang w:val="es-US" w:eastAsia="en-US"/>
+        </w:rPr>
+        <w:fldChar w:fldCharType="end"/>
       </w:r>
       <w:hyperlink r:id="rId8" w:tgtFrame="_blank" w:history="1"/>
       <w:r>
@@ -1966,43 +2156,7 @@
           <w:szCs w:val="24"/>
           <w:lang w:val="es-US"/>
         </w:rPr>
-        <w:t>Para superar estos desafíos, las empresas están adoptando soluciones que centralizan la gestión y análisis de datos. La inteligencia de negocios (BI) se presenta como una solución efectiva al integrar todos los datos distribuidos dentro de un único almacén centralizado. Esta centralización permite una visión más completa del desempeño empresarial y facilita la toma rápida y precisa de decisiones</w:t>
-      </w:r>
-      <w:r>
-        <w:rPr>
-          <w:rFonts w:ascii="Arial" w:hAnsi="Arial" w:cs="Arial"/>
-          <w:sz w:val="24"/>
-          <w:szCs w:val="24"/>
-          <w:lang w:val="es-US"/>
-        </w:rPr>
-        <w:t xml:space="preserve"> [</w:t>
-      </w:r>
-      <w:r>
-        <w:rPr>
-          <w:rFonts w:ascii="Arial" w:hAnsi="Arial" w:cs="Arial"/>
-          <w:sz w:val="24"/>
-          <w:szCs w:val="24"/>
-          <w:lang w:val="es-US"/>
-        </w:rPr>
-        <w:t>2</w:t>
-      </w:r>
-      <w:r>
-        <w:rPr>
-          <w:rFonts w:ascii="Arial" w:hAnsi="Arial" w:cs="Arial"/>
-          <w:sz w:val="24"/>
-          <w:szCs w:val="24"/>
-          <w:lang w:val="es-US"/>
-        </w:rPr>
-        <w:t>]</w:t>
-      </w:r>
-      <w:r>
-        <w:rPr>
-          <w:rFonts w:ascii="Arial" w:hAnsi="Arial" w:cs="Arial"/>
-          <w:sz w:val="24"/>
-          <w:szCs w:val="24"/>
-          <w:lang w:val="es-US"/>
-        </w:rPr>
-        <w:t xml:space="preserve">. El uso del proceso ETL (extracción, transformación y carga) es </w:t>
+        <w:t xml:space="preserve">Para superar estos desafíos, las empresas están adoptando soluciones que centralizan la gestión y análisis de datos. La inteligencia de negocios (BI) se presenta como una solución efectiva al integrar todos los datos distribuidos dentro </w:t>
       </w:r>
       <w:r>
         <w:rPr>
@@ -2012,34 +2166,157 @@
           <w:lang w:val="es-US"/>
         </w:rPr>
         <w:lastRenderedPageBreak/>
-        <w:t>crucial para consolidar los datos provenientes de diversas fuentes en un repositorio centralizado, mejorando así su integridad y accesibilidad</w:t>
-      </w:r>
-      <w:r>
-        <w:rPr>
-          <w:rFonts w:ascii="Arial" w:hAnsi="Arial" w:cs="Arial"/>
-          <w:sz w:val="24"/>
-          <w:szCs w:val="24"/>
-          <w:lang w:val="es-US"/>
-        </w:rPr>
-        <w:t xml:space="preserve"> [4</w:t>
-      </w:r>
-      <w:r>
-        <w:rPr>
-          <w:rFonts w:ascii="Arial" w:hAnsi="Arial" w:cs="Arial"/>
-          <w:sz w:val="24"/>
-          <w:szCs w:val="24"/>
-          <w:lang w:val="es-US"/>
-        </w:rPr>
-        <w:t>]</w:t>
-      </w:r>
-      <w:r>
-        <w:rPr>
-          <w:rFonts w:ascii="Arial" w:hAnsi="Arial" w:cs="Arial"/>
-          <w:sz w:val="24"/>
-          <w:szCs w:val="24"/>
-          <w:lang w:val="es-US"/>
-        </w:rPr>
-        <w:t>.</w:t>
+        <w:t>de un único almacén centralizado. Esta centralización permite una visión más completa del desempeño empresarial y facilita la toma rápida y precisa de decisiones</w:t>
+      </w:r>
+      <w:r>
+        <w:rPr>
+          <w:rFonts w:ascii="Arial" w:hAnsi="Arial" w:cs="Arial"/>
+          <w:sz w:val="24"/>
+          <w:szCs w:val="24"/>
+          <w:lang w:val="es-US"/>
+        </w:rPr>
+        <w:fldChar w:fldCharType="begin"/>
+      </w:r>
+      <w:r>
+        <w:rPr>
+          <w:rFonts w:ascii="Arial" w:hAnsi="Arial" w:cs="Arial"/>
+          <w:sz w:val="24"/>
+          <w:szCs w:val="24"/>
+          <w:lang w:val="es-US"/>
+        </w:rPr>
+        <w:instrText xml:space="preserve"> ADDIN EN.CITE &lt;EndNote&gt;&lt;Cite&gt;&lt;Author&gt;Biroğul&lt;/Author&gt;&lt;Year&gt;2016&lt;/Year&gt;&lt;RecNum&gt;31&lt;/RecNum&gt;&lt;DisplayText&gt;(Biroğul &amp;amp; Gültekin, 2016)&lt;/DisplayText&gt;&lt;record&gt;&lt;rec-number&gt;31&lt;/rec-number&gt;&lt;foreign-keys&gt;&lt;key app="EN" db-id="rs00z2wfmdvrw4e5wa2pez0ssrftssf2vz0d" timestamp="1730133060"&gt;31&lt;/key&gt;&lt;/foreign-keys&gt;&lt;ref-type name="Journal Article"&gt;17&lt;/ref-type&gt;&lt;contributors&gt;&lt;authors&gt;&lt;author&gt;Biroğul, Serdar&lt;/author&gt;&lt;author&gt;Gültekin, H&lt;/author&gt;&lt;/authors&gt;&lt;/contributors&gt;&lt;titles&gt;&lt;title&gt;Importance of Business Intelligence Solution on Decision-Making Process of Companies&lt;/title&gt;&lt;secondary-title&gt;International Journal of Applied Mathematics, Electronics and Computers&lt;/secondary-title&gt;&lt;/titles&gt;&lt;periodical&gt;&lt;full-title&gt;International Journal of Applied Mathematics, Electronics and Computers&lt;/full-title&gt;&lt;/periodical&gt;&lt;pages&gt;86-89&lt;/pages&gt;&lt;volume&gt;4&lt;/volume&gt;&lt;dates&gt;&lt;year&gt;2016&lt;/year&gt;&lt;/dates&gt;&lt;urls&gt;&lt;/urls&gt;&lt;/record&gt;&lt;/Cite&gt;&lt;/EndNote&gt;</w:instrText>
+      </w:r>
+      <w:r>
+        <w:rPr>
+          <w:rFonts w:ascii="Arial" w:hAnsi="Arial" w:cs="Arial"/>
+          <w:sz w:val="24"/>
+          <w:szCs w:val="24"/>
+          <w:lang w:val="es-US"/>
+        </w:rPr>
+        <w:fldChar w:fldCharType="separate"/>
+      </w:r>
+      <w:r>
+        <w:rPr>
+          <w:rFonts w:ascii="Arial" w:hAnsi="Arial" w:cs="Arial"/>
+          <w:noProof/>
+          <w:sz w:val="24"/>
+          <w:szCs w:val="24"/>
+          <w:lang w:val="es-US"/>
+        </w:rPr>
+        <w:t>(</w:t>
+      </w:r>
+      <w:proofErr w:type="spellStart"/>
+      <w:r>
+        <w:rPr>
+          <w:rFonts w:ascii="Arial" w:hAnsi="Arial" w:cs="Arial"/>
+          <w:noProof/>
+          <w:sz w:val="24"/>
+          <w:szCs w:val="24"/>
+          <w:lang w:val="es-US"/>
+        </w:rPr>
+        <w:t>Biroğul</w:t>
+      </w:r>
+      <w:proofErr w:type="spellEnd"/>
+      <w:r>
+        <w:rPr>
+          <w:rFonts w:ascii="Arial" w:hAnsi="Arial" w:cs="Arial"/>
+          <w:noProof/>
+          <w:sz w:val="24"/>
+          <w:szCs w:val="24"/>
+          <w:lang w:val="es-US"/>
+        </w:rPr>
+        <w:t xml:space="preserve"> &amp; Gültekin, 2016)</w:t>
+      </w:r>
+      <w:r>
+        <w:rPr>
+          <w:rFonts w:ascii="Arial" w:hAnsi="Arial" w:cs="Arial"/>
+          <w:sz w:val="24"/>
+          <w:szCs w:val="24"/>
+          <w:lang w:val="es-US"/>
+        </w:rPr>
+        <w:fldChar w:fldCharType="end"/>
+      </w:r>
+      <w:r>
+        <w:rPr>
+          <w:rFonts w:ascii="Arial" w:hAnsi="Arial" w:cs="Arial"/>
+          <w:sz w:val="24"/>
+          <w:szCs w:val="24"/>
+          <w:lang w:val="es-US"/>
+        </w:rPr>
+        <w:t xml:space="preserve">. </w:t>
+      </w:r>
+      <w:r>
+        <w:rPr>
+          <w:rFonts w:ascii="Arial" w:hAnsi="Arial" w:cs="Arial"/>
+          <w:sz w:val="24"/>
+          <w:szCs w:val="24"/>
+          <w:lang w:val="es-US"/>
+        </w:rPr>
+        <w:t xml:space="preserve">Finalmente, según </w:t>
+      </w:r>
+      <w:r>
+        <w:rPr>
+          <w:rFonts w:ascii="Arial" w:hAnsi="Arial" w:cs="Arial"/>
+          <w:sz w:val="24"/>
+          <w:szCs w:val="24"/>
+          <w:lang w:val="es-US"/>
+        </w:rPr>
+        <w:fldChar w:fldCharType="begin"/>
+      </w:r>
+      <w:r>
+        <w:rPr>
+          <w:rFonts w:ascii="Arial" w:hAnsi="Arial" w:cs="Arial"/>
+          <w:sz w:val="24"/>
+          <w:szCs w:val="24"/>
+          <w:lang w:val="es-US"/>
+        </w:rPr>
+        <w:instrText xml:space="preserve"> ADDIN EN.CITE &lt;EndNote&gt;&lt;Cite&gt;&lt;Author&gt;Robles Angeles&lt;/Author&gt;&lt;Year&gt;2023&lt;/Year&gt;&lt;RecNum&gt;33&lt;/RecNum&gt;&lt;DisplayText&gt;(Robles Angeles et al., 2023)&lt;/DisplayText&gt;&lt;record&gt;&lt;rec-number&gt;33&lt;/rec-number&gt;&lt;foreign-keys&gt;&lt;key app="EN" db-id="rs00z2wfmdvrw4e5wa2pez0ssrftssf2vz0d" timestamp="1730133066"&gt;33&lt;/key&gt;&lt;/foreign-keys&gt;&lt;ref-type name="Journal Article"&gt;17&lt;/ref-type&gt;&lt;contributors&gt;&lt;authors&gt;&lt;author&gt;Robles Angeles, Leonardo J.&lt;/author&gt;&lt;author&gt;Robles Angeles, Marvin Bryan&lt;/author&gt;&lt;author&gt;Ángeles Hernández, Leonor&lt;/author&gt;&lt;author&gt;Acosta Miranda, Mónica Leticia&lt;/author&gt;&lt;/authors&gt;&lt;/contributors&gt;&lt;titles&gt;&lt;title&gt;El poder de los datos: Cómo ETL reformuló la gestión de datos&lt;/title&gt;&lt;secondary-title&gt;Programación Matemática y Software&lt;/secondary-title&gt;&lt;/titles&gt;&lt;periodical&gt;&lt;full-title&gt;Programación Matemática y Software&lt;/full-title&gt;&lt;/periodical&gt;&lt;dates&gt;&lt;year&gt;2023&lt;/year&gt;&lt;/dates&gt;&lt;urls&gt;&lt;/urls&gt;&lt;/record&gt;&lt;/Cite&gt;&lt;/EndNote&gt;</w:instrText>
+      </w:r>
+      <w:r>
+        <w:rPr>
+          <w:rFonts w:ascii="Arial" w:hAnsi="Arial" w:cs="Arial"/>
+          <w:sz w:val="24"/>
+          <w:szCs w:val="24"/>
+          <w:lang w:val="es-US"/>
+        </w:rPr>
+        <w:fldChar w:fldCharType="separate"/>
+      </w:r>
+      <w:r>
+        <w:rPr>
+          <w:rFonts w:ascii="Arial" w:hAnsi="Arial" w:cs="Arial"/>
+          <w:noProof/>
+          <w:sz w:val="24"/>
+          <w:szCs w:val="24"/>
+          <w:lang w:val="es-US"/>
+        </w:rPr>
+        <w:t>(Robles Angeles et al., 2023)</w:t>
+      </w:r>
+      <w:r>
+        <w:rPr>
+          <w:rFonts w:ascii="Arial" w:hAnsi="Arial" w:cs="Arial"/>
+          <w:sz w:val="24"/>
+          <w:szCs w:val="24"/>
+          <w:lang w:val="es-US"/>
+        </w:rPr>
+        <w:fldChar w:fldCharType="end"/>
+      </w:r>
+      <w:r>
+        <w:rPr>
+          <w:rFonts w:ascii="Arial" w:hAnsi="Arial" w:cs="Arial"/>
+          <w:sz w:val="24"/>
+          <w:szCs w:val="24"/>
+          <w:lang w:val="es-US"/>
+        </w:rPr>
+        <w:t>, e</w:t>
+      </w:r>
+      <w:r>
+        <w:rPr>
+          <w:rFonts w:ascii="Arial" w:hAnsi="Arial" w:cs="Arial"/>
+          <w:sz w:val="24"/>
+          <w:szCs w:val="24"/>
+          <w:lang w:val="es-US"/>
+        </w:rPr>
+        <w:t>l uso del proceso ETL (extracción, transformación y carga) es crucial para consolidar los datos provenientes de diversas fuentes en un repositorio centralizado, mejorando así su integridad y accesibilidad.</w:t>
       </w:r>
     </w:p>
     <w:p>
@@ -2300,25 +2577,7 @@
           <w:szCs w:val="24"/>
           <w:lang w:val="es-US"/>
         </w:rPr>
-        <w:t>. Esta centralización no solo mejorará la integridad y seguridad de los datos, sino que también fomentará una mayor colaboración entre los departamentos al proporcion</w:t>
-      </w:r>
-      <w:r>
-        <w:rPr>
-          <w:rFonts w:ascii="Arial" w:hAnsi="Arial" w:cs="Arial"/>
-          <w:sz w:val="24"/>
-          <w:szCs w:val="24"/>
-          <w:lang w:val="es-US"/>
-        </w:rPr>
-        <w:t>ar una única fuente de verdad</w:t>
-      </w:r>
-      <w:r>
-        <w:rPr>
-          <w:rFonts w:ascii="Arial" w:hAnsi="Arial" w:cs="Arial"/>
-          <w:sz w:val="24"/>
-          <w:szCs w:val="24"/>
-          <w:lang w:val="es-US"/>
-        </w:rPr>
-        <w:t>.</w:t>
+        <w:t>. Esta centralización no solo mejorará la integridad y seguridad de los datos, sino que también fomentará una mayor colaboración entre los departamentos al proporcionar una única fuente de verdad.</w:t>
       </w:r>
     </w:p>
     <w:p>
@@ -2339,7 +2598,17 @@
           <w:szCs w:val="24"/>
           <w:lang w:val="es-US"/>
         </w:rPr>
-        <w:t>Con esta iniciativa, se espera transformar la manera en que la Entidad gestiona sus datos, permitiendo una toma de decisiones más ágil y fundamentada. El proyecto incluirá tanto el diseño e implementación técnica como la documentación exhaustiva del proceso, asegurando que todos los aspectos del sistema sean comprensibles y replicables en el futuro.</w:t>
+        <w:t xml:space="preserve">Con esta iniciativa, se espera transformar la manera en que la Entidad gestiona sus datos, permitiendo una toma de decisiones más ágil y fundamentada. El proyecto </w:t>
+      </w:r>
+      <w:r>
+        <w:rPr>
+          <w:rFonts w:ascii="Arial" w:hAnsi="Arial" w:cs="Arial"/>
+          <w:sz w:val="24"/>
+          <w:szCs w:val="24"/>
+          <w:lang w:val="es-US"/>
+        </w:rPr>
+        <w:lastRenderedPageBreak/>
+        <w:t>incluirá tanto el diseño e implementación técnica como la documentación exhaustiva del proceso, asegurando que todos los aspectos del sistema sean comprensibles y replicables en el futuro.</w:t>
       </w:r>
     </w:p>
     <w:p>
@@ -2360,7 +2629,6 @@
         <w:jc w:val="both"/>
         <w:rPr>
           <w:rFonts w:ascii="Arial" w:hAnsi="Arial" w:cs="Arial"/>
-          <w:color w:val="000000" w:themeColor="text1"/>
           <w:sz w:val="24"/>
           <w:szCs w:val="24"/>
           <w:lang w:val="es-ES"/>
@@ -2369,19 +2637,16 @@
       <w:r>
         <w:rPr>
           <w:rFonts w:ascii="Arial" w:hAnsi="Arial" w:cs="Arial"/>
-          <w:color w:val="000000" w:themeColor="text1"/>
           <w:sz w:val="24"/>
           <w:szCs w:val="24"/>
           <w:lang w:val="es-ES"/>
         </w:rPr>
-        <w:lastRenderedPageBreak/>
         <w:t xml:space="preserve">De ahí que se establezca la siguiente </w:t>
       </w:r>
       <w:r>
         <w:rPr>
           <w:rFonts w:ascii="Arial" w:hAnsi="Arial" w:cs="Arial"/>
           <w:b/>
-          <w:color w:val="000000" w:themeColor="text1"/>
           <w:sz w:val="24"/>
           <w:szCs w:val="24"/>
           <w:lang w:val="es-ES"/>
@@ -2391,22 +2656,11 @@
       <w:r>
         <w:rPr>
           <w:rFonts w:ascii="Arial" w:hAnsi="Arial" w:cs="Arial"/>
-          <w:color w:val="000000" w:themeColor="text1"/>
           <w:sz w:val="24"/>
           <w:szCs w:val="24"/>
           <w:lang w:val="es-ES"/>
         </w:rPr>
-        <w:t xml:space="preserve">: </w:t>
-      </w:r>
-      <w:r>
-        <w:rPr>
-          <w:rFonts w:ascii="Arial" w:hAnsi="Arial" w:cs="Arial"/>
-          <w:color w:val="000000" w:themeColor="text1"/>
-          <w:sz w:val="24"/>
-          <w:szCs w:val="24"/>
-          <w:lang w:val="es-ES"/>
-        </w:rPr>
-        <w:t>las consultas a los datos de debe hacer de forma manual directamente a las bases de datos consumiendo demasiado tiempo y esfuerzo de parte del personal de desarrollo de software que es el único capacitado para llevar a cabo esta tarea.</w:t>
+        <w:t>: las consultas a los datos de debe hacer de forma manual directamente a las bases de datos consumiendo demasiado tiempo y esfuerzo de parte del personal de desarrollo de software que es el único capacitado para llevar a cabo esta tarea.</w:t>
       </w:r>
     </w:p>
     <w:p>
@@ -2445,16 +2699,7 @@
           <w:szCs w:val="24"/>
           <w:lang w:val="es-US"/>
         </w:rPr>
-        <w:t xml:space="preserve"> una contradicción entre los consumidores de estos datos que requieren un sistema capaz de proporcionárselos de forma clara y directa para su análisis y las estructuras de almacenaje y gestión de los mismos.</w:t>
-      </w:r>
-      <w:r>
-        <w:rPr>
-          <w:rFonts w:ascii="Arial" w:hAnsi="Arial" w:cs="Arial"/>
-          <w:sz w:val="24"/>
-          <w:szCs w:val="24"/>
-          <w:lang w:val="es-US"/>
-        </w:rPr>
-        <w:t xml:space="preserve"> Planteando la siguiente </w:t>
+        <w:t xml:space="preserve"> una contradicción entre los consumidores de estos datos que requieren un sistema capaz de proporcionárselos de forma clara y directa para su análisis y las estructuras de almacenaje y gestión de los mismos. Planteando la siguiente </w:t>
       </w:r>
       <w:r>
         <w:rPr>
@@ -2508,7 +2753,6 @@
       <w:r>
         <w:rPr>
           <w:rFonts w:ascii="Arial" w:hAnsi="Arial" w:cs="Arial"/>
-          <w:color w:val="000000" w:themeColor="text1"/>
           <w:sz w:val="24"/>
           <w:szCs w:val="24"/>
           <w:lang w:val="es-ES"/>
@@ -2519,7 +2763,6 @@
         <w:rPr>
           <w:rFonts w:ascii="Arial" w:hAnsi="Arial" w:cs="Arial"/>
           <w:b/>
-          <w:color w:val="000000" w:themeColor="text1"/>
           <w:sz w:val="24"/>
           <w:szCs w:val="24"/>
           <w:lang w:val="es-ES"/>
@@ -2733,6 +2976,7 @@
           <w:szCs w:val="24"/>
           <w:lang w:val="es-US"/>
         </w:rPr>
+        <w:lastRenderedPageBreak/>
         <w:t>Diseño de una solución general que se adapte a las necesidades específicas de la empresa.</w:t>
       </w:r>
     </w:p>
@@ -2816,7 +3060,6 @@
           <w:szCs w:val="24"/>
           <w:lang w:val="es-US"/>
         </w:rPr>
-        <w:lastRenderedPageBreak/>
         <w:t>Implementación de la solución propuesta.</w:t>
       </w:r>
     </w:p>
@@ -2964,7 +3207,7 @@
           <w:lang w:val="es-US"/>
         </w:rPr>
       </w:pPr>
-      <w:bookmarkStart w:id="3" w:name="_Toc180491508"/>
+      <w:bookmarkStart w:id="4" w:name="_Toc180491508"/>
       <w:r>
         <w:rPr>
           <w:rFonts w:ascii="Arial" w:hAnsi="Arial" w:cs="Arial"/>
@@ -2977,7 +3220,7 @@
         <w:lastRenderedPageBreak/>
         <w:t>Desarrollo</w:t>
       </w:r>
-      <w:bookmarkEnd w:id="3"/>
+      <w:bookmarkEnd w:id="4"/>
       <w:r>
         <w:rPr>
           <w:rFonts w:ascii="Arial" w:hAnsi="Arial" w:cs="Arial"/>
@@ -2991,6 +3234,10 @@
       </w:r>
       <w:r>
         <w:rPr>
+          <w:rFonts w:ascii="Arial" w:hAnsi="Arial" w:cs="Arial"/>
+          <w:color w:val="auto"/>
+          <w:sz w:val="24"/>
+          <w:szCs w:val="24"/>
           <w:lang w:val="es-US"/>
         </w:rPr>
         <w:instrText xml:space="preserve"> XE "</w:instrText>
@@ -3008,6 +3255,10 @@
       </w:r>
       <w:r>
         <w:rPr>
+          <w:rFonts w:ascii="Arial" w:hAnsi="Arial" w:cs="Arial"/>
+          <w:color w:val="auto"/>
+          <w:sz w:val="24"/>
+          <w:szCs w:val="24"/>
           <w:lang w:val="es-US"/>
         </w:rPr>
         <w:instrText xml:space="preserve">" </w:instrText>
@@ -3038,7 +3289,7 @@
           <w:lang w:val="es-US"/>
         </w:rPr>
       </w:pPr>
-      <w:bookmarkStart w:id="4" w:name="_Toc180491509"/>
+      <w:bookmarkStart w:id="5" w:name="_Toc180491509"/>
       <w:r>
         <w:rPr>
           <w:rFonts w:ascii="Arial" w:hAnsi="Arial" w:cs="Arial"/>
@@ -3050,7 +3301,7 @@
         </w:rPr>
         <w:t>Capítulo 1: Análisis del marco teórico del problema</w:t>
       </w:r>
-      <w:bookmarkEnd w:id="4"/>
+      <w:bookmarkEnd w:id="5"/>
       <w:r>
         <w:rPr>
           <w:rFonts w:ascii="Arial" w:hAnsi="Arial" w:cs="Arial"/>
@@ -3064,6 +3315,10 @@
       </w:r>
       <w:r>
         <w:rPr>
+          <w:rFonts w:ascii="Arial" w:hAnsi="Arial" w:cs="Arial"/>
+          <w:color w:val="auto"/>
+          <w:sz w:val="24"/>
+          <w:szCs w:val="24"/>
           <w:lang w:val="es-US"/>
         </w:rPr>
         <w:instrText xml:space="preserve"> XE "</w:instrText>
@@ -3081,6 +3336,10 @@
       </w:r>
       <w:r>
         <w:rPr>
+          <w:rFonts w:ascii="Arial" w:hAnsi="Arial" w:cs="Arial"/>
+          <w:color w:val="auto"/>
+          <w:sz w:val="24"/>
+          <w:szCs w:val="24"/>
           <w:lang w:val="es-US"/>
         </w:rPr>
         <w:instrText>\</w:instrText>
@@ -3098,6 +3357,10 @@
       </w:r>
       <w:r>
         <w:rPr>
+          <w:rFonts w:ascii="Arial" w:hAnsi="Arial" w:cs="Arial"/>
+          <w:color w:val="auto"/>
+          <w:sz w:val="24"/>
+          <w:szCs w:val="24"/>
           <w:lang w:val="es-US"/>
         </w:rPr>
         <w:instrText xml:space="preserve">" </w:instrText>
@@ -3116,7 +3379,7 @@
     </w:p>
     <w:p>
       <w:pPr>
-        <w:spacing w:after="160" w:line="259" w:lineRule="auto"/>
+        <w:spacing w:after="160" w:line="360" w:lineRule="auto"/>
         <w:jc w:val="both"/>
         <w:rPr>
           <w:rFonts w:ascii="Arial" w:hAnsi="Arial" w:cs="Arial"/>
@@ -3132,52 +3395,7 @@
           <w:szCs w:val="24"/>
           <w:lang w:val="es-US"/>
         </w:rPr>
-        <w:t xml:space="preserve">El presente capítulo establece el marco teórico esencial para el desarrollo de un </w:t>
-      </w:r>
-      <w:r>
-        <w:rPr>
-          <w:rFonts w:ascii="Arial" w:hAnsi="Arial" w:cs="Arial"/>
-          <w:sz w:val="24"/>
-          <w:szCs w:val="24"/>
-          <w:lang w:val="es-US"/>
-        </w:rPr>
-        <w:t>Sistema de Soporte a la Toma de decisiones (DSS en inglés)</w:t>
-      </w:r>
-      <w:r>
-        <w:rPr>
-          <w:rFonts w:ascii="Arial" w:hAnsi="Arial" w:cs="Arial"/>
-          <w:sz w:val="24"/>
-          <w:szCs w:val="24"/>
-          <w:lang w:val="es-US"/>
-        </w:rPr>
-        <w:t xml:space="preserve"> </w:t>
-      </w:r>
-      <w:r>
-        <w:rPr>
-          <w:rFonts w:ascii="Arial" w:hAnsi="Arial" w:cs="Arial"/>
-          <w:sz w:val="24"/>
-          <w:szCs w:val="24"/>
-          <w:lang w:val="es-US"/>
-        </w:rPr>
-        <w:t>donde se unifiquen y pueden gestionar todos los datos de</w:t>
-      </w:r>
-      <w:r>
-        <w:rPr>
-          <w:rFonts w:ascii="Arial" w:hAnsi="Arial" w:cs="Arial"/>
-          <w:sz w:val="24"/>
-          <w:szCs w:val="24"/>
-          <w:lang w:val="es-US"/>
-        </w:rPr>
-        <w:t xml:space="preserve"> </w:t>
-      </w:r>
-      <w:r>
-        <w:rPr>
-          <w:rFonts w:ascii="Arial" w:hAnsi="Arial" w:cs="Arial"/>
-          <w:sz w:val="24"/>
-          <w:szCs w:val="24"/>
-          <w:lang w:val="es-US"/>
-        </w:rPr>
-        <w:t xml:space="preserve">la entidad </w:t>
+        <w:t xml:space="preserve">El presente capítulo establece el marco teórico esencial para el desarrollo de un Sistema de Soporte a la Toma de decisiones (DSS en inglés) donde se unifiquen y pueden gestionar todos los datos de la entidad </w:t>
       </w:r>
       <w:r>
         <w:rPr>
@@ -3201,7 +3419,7 @@
     </w:p>
     <w:p>
       <w:pPr>
-        <w:spacing w:after="160" w:line="259" w:lineRule="auto"/>
+        <w:spacing w:after="160" w:line="360" w:lineRule="auto"/>
         <w:jc w:val="both"/>
         <w:rPr>
           <w:rFonts w:ascii="Arial" w:hAnsi="Arial" w:cs="Arial"/>
@@ -3222,7 +3440,7 @@
     </w:p>
     <w:p>
       <w:pPr>
-        <w:spacing w:after="160" w:line="259" w:lineRule="auto"/>
+        <w:spacing w:after="160" w:line="360" w:lineRule="auto"/>
         <w:jc w:val="both"/>
         <w:rPr>
           <w:rFonts w:ascii="Arial" w:hAnsi="Arial" w:cs="Arial"/>
@@ -3243,7 +3461,7 @@
     </w:p>
     <w:p>
       <w:pPr>
-        <w:spacing w:after="160" w:line="259" w:lineRule="auto"/>
+        <w:spacing w:after="160" w:line="360" w:lineRule="auto"/>
         <w:jc w:val="both"/>
         <w:rPr>
           <w:rFonts w:ascii="Arial" w:hAnsi="Arial" w:cs="Arial"/>
@@ -3259,30 +3477,12 @@
           <w:szCs w:val="24"/>
           <w:lang w:val="es-US"/>
         </w:rPr>
-        <w:t xml:space="preserve">Posteriormente, se expondrán las teorías relevantes que sustentan el trabajo. Se explicará cómo estas teorías se aplican específicamente al contexto del proyecto, proporcionando un marco conceptual robusto para guiar el desarrollo e implementación del </w:t>
-      </w:r>
-      <w:r>
-        <w:rPr>
-          <w:rFonts w:ascii="Arial" w:hAnsi="Arial" w:cs="Arial"/>
-          <w:sz w:val="24"/>
-          <w:szCs w:val="24"/>
-          <w:lang w:val="es-US"/>
-        </w:rPr>
-        <w:t>sistema</w:t>
-      </w:r>
-      <w:r>
-        <w:rPr>
-          <w:rFonts w:ascii="Arial" w:hAnsi="Arial" w:cs="Arial"/>
-          <w:sz w:val="24"/>
-          <w:szCs w:val="24"/>
-          <w:lang w:val="es-US"/>
-        </w:rPr>
-        <w:t>.</w:t>
-      </w:r>
-    </w:p>
-    <w:p>
-      <w:pPr>
-        <w:spacing w:after="160" w:line="259" w:lineRule="auto"/>
+        <w:t>Posteriormente, se expondrán las teorías relevantes que sustentan el trabajo. Se explicará cómo estas teorías se aplican específicamente al contexto del proyecto, proporcionando un marco conceptual robusto para guiar el desarrollo e implementación del sistema.</w:t>
+      </w:r>
+    </w:p>
+    <w:p>
+      <w:pPr>
+        <w:spacing w:after="160" w:line="360" w:lineRule="auto"/>
         <w:jc w:val="both"/>
         <w:rPr>
           <w:rFonts w:ascii="Arial" w:hAnsi="Arial" w:cs="Arial"/>
@@ -3348,7 +3548,16 @@
           <w:sz w:val="24"/>
           <w:szCs w:val="24"/>
         </w:rPr>
-        <w:t>Para realizar un análisis del estado del arte se precisa primero realizar un levantamiento exhaustivo de investigaciones previas sobre problemas similares y las soluciones aplicadas, es esencial considerar diversos estudios y enfoques que han abordado cuestiones análogas en el campo de interés. Para ello, se realizó una búsqueda en bases de datos académicas sobre términos como “</w:t>
+        <w:t xml:space="preserve">Para realizar un análisis del estado del arte se precisa primero realizar un levantamiento exhaustivo de investigaciones previas sobre problemas similares y </w:t>
+      </w:r>
+      <w:r>
+        <w:rPr>
+          <w:rFonts w:ascii="Arial" w:hAnsi="Arial" w:cs="Arial"/>
+          <w:sz w:val="24"/>
+          <w:szCs w:val="24"/>
+        </w:rPr>
+        <w:lastRenderedPageBreak/>
+        <w:t>las soluciones aplicadas, es esencial considerar diversos estudios y enfoques que han abordado cuestiones análogas en el campo de interés. Para ello, se realizó una búsqueda en bases de datos académicas sobre términos como “</w:t>
       </w:r>
       <w:r>
         <w:rPr>
@@ -3376,15 +3585,7 @@
           <w:sz w:val="24"/>
           <w:szCs w:val="24"/>
         </w:rPr>
-        <w:t>”</w:t>
-      </w:r>
-      <w:r>
-        <w:rPr>
-          <w:rFonts w:ascii="Arial" w:hAnsi="Arial" w:cs="Arial"/>
-          <w:sz w:val="24"/>
-          <w:szCs w:val="24"/>
-        </w:rPr>
-        <w:t>, “Repositorios de datos”, “Almacenes de datos”</w:t>
+        <w:t>”, “Repositorios de datos”, “Almacenes de datos”</w:t>
       </w:r>
       <w:r>
         <w:rPr>
@@ -3428,135 +3629,7 @@
           <w:sz w:val="24"/>
           <w:szCs w:val="24"/>
         </w:rPr>
-        <w:lastRenderedPageBreak/>
         <w:t>En el contexto actual, donde las empresas enfrentan un aumento exponencial en el volumen y variedad de datos, se han identificado varios enfoques y soluciones que abordan problemas similares al que enfrenta CITMATEL.</w:t>
-      </w:r>
-    </w:p>
-    <w:p>
-      <w:pPr>
-        <w:pStyle w:val="Sinespaciado"/>
-        <w:spacing w:line="360" w:lineRule="auto"/>
-        <w:rPr>
-          <w:rFonts w:ascii="Arial" w:hAnsi="Arial" w:cs="Arial"/>
-          <w:sz w:val="24"/>
-          <w:szCs w:val="24"/>
-        </w:rPr>
-      </w:pPr>
-      <w:r>
-        <w:rPr>
-          <w:rFonts w:ascii="Arial" w:hAnsi="Arial" w:cs="Arial"/>
-          <w:sz w:val="24"/>
-          <w:szCs w:val="24"/>
-        </w:rPr>
-        <w:t xml:space="preserve">El uso de Data </w:t>
-      </w:r>
-      <w:proofErr w:type="spellStart"/>
-      <w:r>
-        <w:rPr>
-          <w:rFonts w:ascii="Arial" w:hAnsi="Arial" w:cs="Arial"/>
-          <w:sz w:val="24"/>
-          <w:szCs w:val="24"/>
-        </w:rPr>
-        <w:t>Warehouses</w:t>
-      </w:r>
-      <w:proofErr w:type="spellEnd"/>
-      <w:r>
-        <w:rPr>
-          <w:rFonts w:ascii="Arial" w:hAnsi="Arial" w:cs="Arial"/>
-          <w:sz w:val="24"/>
-          <w:szCs w:val="24"/>
-        </w:rPr>
-        <w:t xml:space="preserve"> (DW) se ha consolidado como una herramienta esencial para integrar y analizar grandes volúmenes de datos provenientes de diversas fuentes</w:t>
-      </w:r>
-      <w:r>
-        <w:rPr>
-          <w:rFonts w:ascii="Arial" w:hAnsi="Arial" w:cs="Arial"/>
-          <w:sz w:val="24"/>
-          <w:szCs w:val="24"/>
-        </w:rPr>
-        <w:t xml:space="preserve"> para sistemas de </w:t>
-      </w:r>
-      <w:r>
-        <w:rPr>
-          <w:rFonts w:ascii="Arial" w:hAnsi="Arial" w:cs="Arial"/>
-          <w:sz w:val="24"/>
-          <w:szCs w:val="24"/>
-        </w:rPr>
-        <w:t>soporte a la toma de decisiones</w:t>
-      </w:r>
-      <w:r>
-        <w:rPr>
-          <w:rFonts w:ascii="Arial" w:hAnsi="Arial" w:cs="Arial"/>
-          <w:sz w:val="24"/>
-          <w:szCs w:val="24"/>
-        </w:rPr>
-        <w:t xml:space="preserve"> (DSS)</w:t>
-      </w:r>
-      <w:r>
-        <w:rPr>
-          <w:rFonts w:ascii="Arial" w:hAnsi="Arial" w:cs="Arial"/>
-          <w:sz w:val="24"/>
-          <w:szCs w:val="24"/>
-        </w:rPr>
-        <w:t xml:space="preserve">. </w:t>
-      </w:r>
-      <w:r>
-        <w:rPr>
-          <w:rFonts w:ascii="Arial" w:hAnsi="Arial" w:cs="Arial"/>
-          <w:sz w:val="24"/>
-          <w:szCs w:val="24"/>
-        </w:rPr>
-        <w:t>Estos sistemas permiten transformar datos brutos en información útil y accesible, facilitando así el análisis por parte de los usuarios finales sin necesidad de co</w:t>
-      </w:r>
-      <w:r>
-        <w:rPr>
-          <w:rFonts w:ascii="Arial" w:hAnsi="Arial" w:cs="Arial"/>
-          <w:sz w:val="24"/>
-          <w:szCs w:val="24"/>
-        </w:rPr>
-        <w:t>nocimientos técnicos avanzados [6]</w:t>
-      </w:r>
-      <w:r>
-        <w:rPr>
-          <w:rFonts w:ascii="Arial" w:hAnsi="Arial" w:cs="Arial"/>
-          <w:sz w:val="24"/>
-          <w:szCs w:val="24"/>
-        </w:rPr>
-        <w:t xml:space="preserve">. La metodología </w:t>
-      </w:r>
-      <w:proofErr w:type="spellStart"/>
-      <w:r>
-        <w:rPr>
-          <w:rFonts w:ascii="Arial" w:hAnsi="Arial" w:cs="Arial"/>
-          <w:sz w:val="24"/>
-          <w:szCs w:val="24"/>
-        </w:rPr>
-        <w:t>Hefesto</w:t>
-      </w:r>
-      <w:proofErr w:type="spellEnd"/>
-      <w:r>
-        <w:rPr>
-          <w:rFonts w:ascii="Arial" w:hAnsi="Arial" w:cs="Arial"/>
-          <w:sz w:val="24"/>
-          <w:szCs w:val="24"/>
-        </w:rPr>
-        <w:t>, por ejemplo, ha sido ampliamente utilizada para guiar el diseño e implementación de DW, destacándose por su enfoque en la recolección de requerimientos y procesos ETL (Extracción, Tra</w:t>
-      </w:r>
-      <w:r>
-        <w:rPr>
-          <w:rFonts w:ascii="Arial" w:hAnsi="Arial" w:cs="Arial"/>
-          <w:sz w:val="24"/>
-          <w:szCs w:val="24"/>
-        </w:rPr>
-        <w:t>nsformación y Carga) eficientes [7][6]</w:t>
-      </w:r>
-      <w:r>
-        <w:rPr>
-          <w:rFonts w:ascii="Arial" w:hAnsi="Arial" w:cs="Arial"/>
-          <w:sz w:val="24"/>
-          <w:szCs w:val="24"/>
-        </w:rPr>
-        <w:t>.</w:t>
       </w:r>
     </w:p>
     <w:p>
@@ -3576,39 +3649,165 @@
           <w:sz w:val="24"/>
           <w:szCs w:val="24"/>
         </w:rPr>
-        <w:t>En investigaciones previas, se ha demostrado que la implementación de un DW puede mejorar significativamente la eficiencia operativa y la capacidad de respues</w:t>
-      </w:r>
-      <w:r>
-        <w:rPr>
-          <w:rFonts w:ascii="Arial" w:hAnsi="Arial" w:cs="Arial"/>
-          <w:sz w:val="24"/>
-          <w:szCs w:val="24"/>
-        </w:rPr>
-        <w:t xml:space="preserve">ta empresarial. Por ejemplo, en el </w:t>
-      </w:r>
-      <w:r>
-        <w:rPr>
-          <w:rFonts w:ascii="Arial" w:hAnsi="Arial" w:cs="Arial"/>
-          <w:sz w:val="24"/>
-          <w:szCs w:val="24"/>
-        </w:rPr>
-        <w:t>ámbito bibliotecario, se ha utilizado un sistema de soporte a las decisiones basado en DW para integrar datos heterogéneos y m</w:t>
-      </w:r>
-      <w:r>
-        <w:rPr>
-          <w:rFonts w:ascii="Arial" w:hAnsi="Arial" w:cs="Arial"/>
-          <w:sz w:val="24"/>
-          <w:szCs w:val="24"/>
-        </w:rPr>
-        <w:t>ejorar la gestión bibliotecaria [7]</w:t>
-      </w:r>
-      <w:r>
-        <w:rPr>
-          <w:rFonts w:ascii="Arial" w:hAnsi="Arial" w:cs="Arial"/>
-          <w:sz w:val="24"/>
-          <w:szCs w:val="24"/>
-        </w:rPr>
-        <w:t>. Este enfoque ha permitido a los gestores generar informes personalizados y optimizar procesos transaccionales diarios.</w:t>
+        <w:t xml:space="preserve">El uso de Data </w:t>
+      </w:r>
+      <w:proofErr w:type="spellStart"/>
+      <w:r>
+        <w:rPr>
+          <w:rFonts w:ascii="Arial" w:hAnsi="Arial" w:cs="Arial"/>
+          <w:sz w:val="24"/>
+          <w:szCs w:val="24"/>
+        </w:rPr>
+        <w:t>Warehouses</w:t>
+      </w:r>
+      <w:proofErr w:type="spellEnd"/>
+      <w:r>
+        <w:rPr>
+          <w:rFonts w:ascii="Arial" w:hAnsi="Arial" w:cs="Arial"/>
+          <w:sz w:val="24"/>
+          <w:szCs w:val="24"/>
+        </w:rPr>
+        <w:t xml:space="preserve"> (DW) se ha consolidado como una herramienta esencial para integrar y analizar grandes volúmenes de datos provenientes de diversas fuentes</w:t>
+      </w:r>
+      <w:r>
+        <w:rPr>
+          <w:rFonts w:ascii="Arial" w:hAnsi="Arial" w:cs="Arial"/>
+          <w:sz w:val="24"/>
+          <w:szCs w:val="24"/>
+        </w:rPr>
+        <w:t xml:space="preserve"> para sistemas de soporte a la toma de decisiones (DSS)</w:t>
+      </w:r>
+      <w:r>
+        <w:rPr>
+          <w:rFonts w:ascii="Arial" w:hAnsi="Arial" w:cs="Arial"/>
+          <w:sz w:val="24"/>
+          <w:szCs w:val="24"/>
+        </w:rPr>
+        <w:t>. Estos sistemas permiten transformar datos brutos en información útil y accesible, facilitando así el análisis por parte de los usuarios finales sin necesidad de conocimientos técnicos avanzados</w:t>
+      </w:r>
+      <w:r>
+        <w:rPr>
+          <w:rFonts w:ascii="Arial" w:hAnsi="Arial" w:cs="Arial"/>
+          <w:sz w:val="24"/>
+          <w:szCs w:val="24"/>
+        </w:rPr>
+        <w:fldChar w:fldCharType="begin"/>
+      </w:r>
+      <w:r>
+        <w:rPr>
+          <w:rFonts w:ascii="Arial" w:hAnsi="Arial" w:cs="Arial"/>
+          <w:sz w:val="24"/>
+          <w:szCs w:val="24"/>
+        </w:rPr>
+        <w:instrText xml:space="preserve"> ADDIN EN.CITE &lt;EndNote&gt;&lt;Cite&gt;&lt;Author&gt;Pizarro Vásquez&lt;/Author&gt;&lt;Year&gt;2018&lt;/Year&gt;&lt;RecNum&gt;35&lt;/RecNum&gt;&lt;DisplayText&gt;(Pizarro Vásquez, Jurado, &amp;amp; Coque, 2018)&lt;/DisplayText&gt;&lt;record&gt;&lt;rec-number&gt;35&lt;/rec-number&gt;&lt;foreign-keys&gt;&lt;key app="EN" db-id="rs00z2wfmdvrw4e5wa2pez0ssrftssf2vz0d" timestamp="1730133072"&gt;35&lt;/key&gt;&lt;/foreign-keys&gt;&lt;ref-type name="Journal Article"&gt;17&lt;/ref-type&gt;&lt;contributors&gt;&lt;authors&gt;&lt;author&gt;Pizarro Vásquez, Guillermo Omar&lt;/author&gt;&lt;author&gt;Jurado, Vanessa&lt;/author&gt;&lt;author&gt;Coque, Shirley&lt;/author&gt;&lt;/authors&gt;&lt;/contributors&gt;&lt;titles&gt;&lt;title&gt;Aplicación de un Spatial Data Warehouse en la gestión de proyectos de vinculación: Caso de Estudio&lt;/title&gt;&lt;secondary-title&gt;Journal of Science and Research&lt;/secondary-title&gt;&lt;/titles&gt;&lt;periodical&gt;&lt;full-title&gt;Journal of Science and Research&lt;/full-title&gt;&lt;/periodical&gt;&lt;pages&gt;19-24&lt;/pages&gt;&lt;volume&gt;3&lt;/volume&gt;&lt;number&gt;9&lt;/number&gt;&lt;section&gt;Artículo de Investigación&lt;/section&gt;&lt;dates&gt;&lt;year&gt;2018&lt;/year&gt;&lt;pub-dates&gt;&lt;date&gt;03/31&lt;/date&gt;&lt;/pub-dates&gt;&lt;/dates&gt;&lt;urls&gt;&lt;related-urls&gt;&lt;url&gt;https://revistas.utb.edu.ec/index.php/sr/article/view/311&lt;/url&gt;&lt;/related-urls&gt;&lt;/urls&gt;&lt;electronic-resource-num&gt;10.26910/issn.2528-8083vol3iss9.2018pp19-24p&lt;/electronic-resource-num&gt;&lt;access-date&gt;2024/10/23&lt;/access-date&gt;&lt;/record&gt;&lt;/Cite&gt;&lt;/EndNote&gt;</w:instrText>
+      </w:r>
+      <w:r>
+        <w:rPr>
+          <w:rFonts w:ascii="Arial" w:hAnsi="Arial" w:cs="Arial"/>
+          <w:sz w:val="24"/>
+          <w:szCs w:val="24"/>
+        </w:rPr>
+        <w:fldChar w:fldCharType="separate"/>
+      </w:r>
+      <w:r>
+        <w:rPr>
+          <w:rFonts w:ascii="Arial" w:hAnsi="Arial" w:cs="Arial"/>
+          <w:noProof/>
+          <w:sz w:val="24"/>
+          <w:szCs w:val="24"/>
+        </w:rPr>
+        <w:t>(Pizarro Vásquez, Jurado, &amp; Coque, 2018)</w:t>
+      </w:r>
+      <w:r>
+        <w:rPr>
+          <w:rFonts w:ascii="Arial" w:hAnsi="Arial" w:cs="Arial"/>
+          <w:sz w:val="24"/>
+          <w:szCs w:val="24"/>
+        </w:rPr>
+        <w:fldChar w:fldCharType="end"/>
+      </w:r>
+      <w:r>
+        <w:rPr>
+          <w:rFonts w:ascii="Arial" w:hAnsi="Arial" w:cs="Arial"/>
+          <w:sz w:val="24"/>
+          <w:szCs w:val="24"/>
+        </w:rPr>
+        <w:t xml:space="preserve">. La metodología </w:t>
+      </w:r>
+      <w:proofErr w:type="spellStart"/>
+      <w:r>
+        <w:rPr>
+          <w:rFonts w:ascii="Arial" w:hAnsi="Arial" w:cs="Arial"/>
+          <w:sz w:val="24"/>
+          <w:szCs w:val="24"/>
+        </w:rPr>
+        <w:t>Hefesto</w:t>
+      </w:r>
+      <w:proofErr w:type="spellEnd"/>
+      <w:r>
+        <w:rPr>
+          <w:rFonts w:ascii="Arial" w:hAnsi="Arial" w:cs="Arial"/>
+          <w:sz w:val="24"/>
+          <w:szCs w:val="24"/>
+        </w:rPr>
+        <w:t>, por ejemplo, ha sido ampliamente utilizada para guiar el diseño e implementación de DW, destacándose por su enfoque en la recolección de requerimientos y procesos ETL (Extracción, Transformación y Carga) eficientes</w:t>
+      </w:r>
+      <w:r>
+        <w:rPr>
+          <w:rFonts w:ascii="Arial" w:hAnsi="Arial" w:cs="Arial"/>
+          <w:sz w:val="24"/>
+          <w:szCs w:val="24"/>
+        </w:rPr>
+        <w:t xml:space="preserve"> </w:t>
+      </w:r>
+      <w:r>
+        <w:rPr>
+          <w:rFonts w:ascii="Arial" w:hAnsi="Arial" w:cs="Arial"/>
+          <w:sz w:val="24"/>
+          <w:szCs w:val="24"/>
+        </w:rPr>
+        <w:fldChar w:fldCharType="begin"/>
+      </w:r>
+      <w:r>
+        <w:rPr>
+          <w:rFonts w:ascii="Arial" w:hAnsi="Arial" w:cs="Arial"/>
+          <w:sz w:val="24"/>
+          <w:szCs w:val="24"/>
+        </w:rPr>
+        <w:instrText xml:space="preserve"> ADDIN EN.CITE &lt;EndNote&gt;&lt;Cite&gt;&lt;Author&gt;Romero-Chuquital&lt;/Author&gt;&lt;Year&gt;2023&lt;/Year&gt;&lt;RecNum&gt;40&lt;/RecNum&gt;&lt;DisplayText&gt;(Romero-Chuquital &amp;amp; Melendres-Velasco, 2023)&lt;/DisplayText&gt;&lt;record&gt;&lt;rec-number&gt;40&lt;/rec-number&gt;&lt;foreign-keys&gt;&lt;key app="EN" db-id="rs00z2wfmdvrw4e5wa2pez0ssrftssf2vz0d" timestamp="1730133295"&gt;40&lt;/key&gt;&lt;/foreign-keys&gt;&lt;ref-type name="Journal Article"&gt;17&lt;/ref-type&gt;&lt;contributors&gt;&lt;authors&gt;&lt;author&gt;Romero-Chuquital, Alexander&lt;/author&gt;&lt;author&gt;Melendres-Velasco, John Jeanfranco&lt;/author&gt;&lt;/authors&gt;&lt;/contributors&gt;&lt;titles&gt;&lt;title&gt;Uso de data Warehouse para la toma de decisiones empresariales: una revisión literaria&lt;/title&gt;&lt;secondary-title&gt;Revista Científica de Sistemas e Informática&lt;/secondary-title&gt;&lt;/titles&gt;&lt;periodical&gt;&lt;full-title&gt;Revista Científica de Sistemas e Informática&lt;/full-title&gt;&lt;/periodical&gt;&lt;pages&gt;e543-e543&lt;/pages&gt;&lt;volume&gt;3&lt;/volume&gt;&lt;number&gt;2&lt;/number&gt;&lt;dates&gt;&lt;year&gt;2023&lt;/year&gt;&lt;/dates&gt;&lt;isbn&gt;2709-992X&lt;/isbn&gt;&lt;urls&gt;&lt;/urls&gt;&lt;/record&gt;&lt;/Cite&gt;&lt;/EndNote&gt;</w:instrText>
+      </w:r>
+      <w:r>
+        <w:rPr>
+          <w:rFonts w:ascii="Arial" w:hAnsi="Arial" w:cs="Arial"/>
+          <w:sz w:val="24"/>
+          <w:szCs w:val="24"/>
+        </w:rPr>
+        <w:fldChar w:fldCharType="separate"/>
+      </w:r>
+      <w:r>
+        <w:rPr>
+          <w:rFonts w:ascii="Arial" w:hAnsi="Arial" w:cs="Arial"/>
+          <w:noProof/>
+          <w:sz w:val="24"/>
+          <w:szCs w:val="24"/>
+        </w:rPr>
+        <w:t>(Romero-Chuquital &amp; Melendres-Velasco, 2023)</w:t>
+      </w:r>
+      <w:r>
+        <w:rPr>
+          <w:rFonts w:ascii="Arial" w:hAnsi="Arial" w:cs="Arial"/>
+          <w:sz w:val="24"/>
+          <w:szCs w:val="24"/>
+        </w:rPr>
+        <w:fldChar w:fldCharType="end"/>
+      </w:r>
+      <w:r>
+        <w:rPr>
+          <w:rFonts w:ascii="Arial" w:hAnsi="Arial" w:cs="Arial"/>
+          <w:sz w:val="24"/>
+          <w:szCs w:val="24"/>
+        </w:rPr>
+        <w:t>.</w:t>
       </w:r>
     </w:p>
     <w:p>
@@ -3628,47 +3827,88 @@
           <w:sz w:val="24"/>
           <w:szCs w:val="24"/>
         </w:rPr>
-        <w:t xml:space="preserve">Asimismo, en sistemas </w:t>
-      </w:r>
-      <w:r>
-        <w:rPr>
-          <w:rFonts w:ascii="Arial" w:hAnsi="Arial" w:cs="Arial"/>
-          <w:sz w:val="24"/>
-          <w:szCs w:val="24"/>
-        </w:rPr>
-        <w:t>de gestión de proyectos, los repositorios de datos han facilitado la investigación al proporcionar una base estructurada para el análisis y la toma de decisiones. Estos repositorios permiten compartir y reutilizar datos, lo cual es crucial para el descubrimiento de nuevo conocimien</w:t>
-      </w:r>
-      <w:r>
-        <w:rPr>
-          <w:rFonts w:ascii="Arial" w:hAnsi="Arial" w:cs="Arial"/>
-          <w:sz w:val="24"/>
-          <w:szCs w:val="24"/>
-        </w:rPr>
-        <w:t>to dentro de las organizaciones [8]</w:t>
-      </w:r>
-      <w:r>
-        <w:rPr>
-          <w:rFonts w:ascii="Arial" w:hAnsi="Arial" w:cs="Arial"/>
-          <w:sz w:val="24"/>
-          <w:szCs w:val="24"/>
-        </w:rPr>
-        <w:t>. En particular, se han desarrollado sistemas que utilizan técnicas avanzadas como la minería de datos para asegurar ingresos y evaluar proyectos bajo condiciones inciertas</w:t>
-      </w:r>
-      <w:r>
-        <w:rPr>
-          <w:rFonts w:ascii="Arial" w:hAnsi="Arial" w:cs="Arial"/>
-          <w:sz w:val="24"/>
-          <w:szCs w:val="24"/>
-        </w:rPr>
-        <w:t xml:space="preserve"> [8]</w:t>
-      </w:r>
-      <w:r>
-        <w:rPr>
-          <w:rFonts w:ascii="Arial" w:hAnsi="Arial" w:cs="Arial"/>
-          <w:sz w:val="24"/>
-          <w:szCs w:val="24"/>
-        </w:rPr>
-        <w:t>.</w:t>
+        <w:t>En investigaciones previas, se ha demostrado que la implementación de un DW puede mejorar significativamente la eficiencia operativa y la capacidad de respues</w:t>
+      </w:r>
+      <w:r>
+        <w:rPr>
+          <w:rFonts w:ascii="Arial" w:hAnsi="Arial" w:cs="Arial"/>
+          <w:sz w:val="24"/>
+          <w:szCs w:val="24"/>
+        </w:rPr>
+        <w:t xml:space="preserve">ta empresarial. Por ejemplo, en el </w:t>
+      </w:r>
+      <w:r>
+        <w:rPr>
+          <w:rFonts w:ascii="Arial" w:hAnsi="Arial" w:cs="Arial"/>
+          <w:sz w:val="24"/>
+          <w:szCs w:val="24"/>
+        </w:rPr>
+        <w:t>ámbito bibliotecario, se ha utilizado un sistema de soporte a las decisiones basado en DW para integrar datos heterogéneos y m</w:t>
+      </w:r>
+      <w:r>
+        <w:rPr>
+          <w:rFonts w:ascii="Arial" w:hAnsi="Arial" w:cs="Arial"/>
+          <w:sz w:val="24"/>
+          <w:szCs w:val="24"/>
+        </w:rPr>
+        <w:t>ejo</w:t>
+      </w:r>
+      <w:r>
+        <w:rPr>
+          <w:rFonts w:ascii="Arial" w:hAnsi="Arial" w:cs="Arial"/>
+          <w:sz w:val="24"/>
+          <w:szCs w:val="24"/>
+        </w:rPr>
+        <w:t xml:space="preserve">rar la gestión bibliotecaria </w:t>
+      </w:r>
+      <w:r>
+        <w:rPr>
+          <w:rFonts w:ascii="Arial" w:hAnsi="Arial" w:cs="Arial"/>
+          <w:sz w:val="24"/>
+          <w:szCs w:val="24"/>
+        </w:rPr>
+        <w:fldChar w:fldCharType="begin"/>
+      </w:r>
+      <w:r>
+        <w:rPr>
+          <w:rFonts w:ascii="Arial" w:hAnsi="Arial" w:cs="Arial"/>
+          <w:sz w:val="24"/>
+          <w:szCs w:val="24"/>
+        </w:rPr>
+        <w:instrText xml:space="preserve"> ADDIN EN.CITE &lt;EndNote&gt;&lt;Cite&gt;&lt;Author&gt;Romero-Chuquital&lt;/Author&gt;&lt;Year&gt;2023&lt;/Year&gt;&lt;RecNum&gt;40&lt;/RecNum&gt;&lt;DisplayText&gt;(Romero-Chuquital &amp;amp; Melendres-Velasco, 2023)&lt;/DisplayText&gt;&lt;record&gt;&lt;rec-number&gt;40&lt;/rec-number&gt;&lt;foreign-keys&gt;&lt;key app="EN" db-id="rs00z2wfmdvrw4e5wa2pez0ssrftssf2vz0d" timestamp="1730133295"&gt;40&lt;/key&gt;&lt;/foreign-keys&gt;&lt;ref-type name="Journal Article"&gt;17&lt;/ref-type&gt;&lt;contributors&gt;&lt;authors&gt;&lt;author&gt;Romero-Chuquital, Alexander&lt;/author&gt;&lt;author&gt;Melendres-Velasco, John Jeanfranco&lt;/author&gt;&lt;/authors&gt;&lt;/contributors&gt;&lt;titles&gt;&lt;title&gt;Uso de data Warehouse para la toma de decisiones empresariales: una revisión literaria&lt;/title&gt;&lt;secondary-title&gt;Revista Científica de Sistemas e Informática&lt;/secondary-title&gt;&lt;/titles&gt;&lt;periodical&gt;&lt;full-title&gt;Revista Científica de Sistemas e Informática&lt;/full-title&gt;&lt;/periodical&gt;&lt;pages&gt;e543-e543&lt;/pages&gt;&lt;volume&gt;3&lt;/volume&gt;&lt;number&gt;2&lt;/number&gt;&lt;dates&gt;&lt;year&gt;2023&lt;/year&gt;&lt;/dates&gt;&lt;isbn&gt;2709-992X&lt;/isbn&gt;&lt;urls&gt;&lt;/urls&gt;&lt;/record&gt;&lt;/Cite&gt;&lt;/EndNote&gt;</w:instrText>
+      </w:r>
+      <w:r>
+        <w:rPr>
+          <w:rFonts w:ascii="Arial" w:hAnsi="Arial" w:cs="Arial"/>
+          <w:sz w:val="24"/>
+          <w:szCs w:val="24"/>
+        </w:rPr>
+        <w:fldChar w:fldCharType="separate"/>
+      </w:r>
+      <w:r>
+        <w:rPr>
+          <w:rFonts w:ascii="Arial" w:hAnsi="Arial" w:cs="Arial"/>
+          <w:noProof/>
+          <w:sz w:val="24"/>
+          <w:szCs w:val="24"/>
+        </w:rPr>
+        <w:t>(Romero-Chuquital &amp; Melendres-Velasco, 2023)</w:t>
+      </w:r>
+      <w:r>
+        <w:rPr>
+          <w:rFonts w:ascii="Arial" w:hAnsi="Arial" w:cs="Arial"/>
+          <w:sz w:val="24"/>
+          <w:szCs w:val="24"/>
+        </w:rPr>
+        <w:fldChar w:fldCharType="end"/>
+      </w:r>
+      <w:r>
+        <w:rPr>
+          <w:rFonts w:ascii="Arial" w:hAnsi="Arial" w:cs="Arial"/>
+          <w:sz w:val="24"/>
+          <w:szCs w:val="24"/>
+        </w:rPr>
+        <w:t>. Este enfoque ha permitido a los gestores generar informes personalizados y optimizar procesos transaccionales diarios.</w:t>
       </w:r>
     </w:p>
     <w:p>
@@ -3688,109 +3928,104 @@
           <w:sz w:val="24"/>
           <w:szCs w:val="24"/>
         </w:rPr>
-        <w:t xml:space="preserve">Por otro lado, el concepto de data </w:t>
-      </w:r>
-      <w:proofErr w:type="spellStart"/>
-      <w:r>
-        <w:rPr>
-          <w:rFonts w:ascii="Arial" w:hAnsi="Arial" w:cs="Arial"/>
-          <w:sz w:val="24"/>
-          <w:szCs w:val="24"/>
-        </w:rPr>
-        <w:t>lakes</w:t>
-      </w:r>
-      <w:proofErr w:type="spellEnd"/>
-      <w:r>
-        <w:rPr>
-          <w:rFonts w:ascii="Arial" w:hAnsi="Arial" w:cs="Arial"/>
-          <w:sz w:val="24"/>
-          <w:szCs w:val="24"/>
-        </w:rPr>
-        <w:t xml:space="preserve"> ha </w:t>
-      </w:r>
-      <w:r>
-        <w:rPr>
-          <w:rFonts w:ascii="Arial" w:hAnsi="Arial" w:cs="Arial"/>
-          <w:sz w:val="24"/>
-          <w:szCs w:val="24"/>
-        </w:rPr>
-        <w:t>sido mencionado</w:t>
-      </w:r>
-      <w:r>
-        <w:rPr>
-          <w:rFonts w:ascii="Arial" w:hAnsi="Arial" w:cs="Arial"/>
-          <w:sz w:val="24"/>
-          <w:szCs w:val="24"/>
-        </w:rPr>
-        <w:t xml:space="preserve"> como una solución prometedora para manejar grandes volúmenes de datos estructurados y no estructurados</w:t>
-      </w:r>
-      <w:r>
-        <w:rPr>
-          <w:rFonts w:ascii="Arial" w:hAnsi="Arial" w:cs="Arial"/>
-          <w:sz w:val="24"/>
-          <w:szCs w:val="24"/>
-        </w:rPr>
-        <w:t xml:space="preserve"> por otros estudios como una alternativa más flexible</w:t>
-      </w:r>
-      <w:r>
-        <w:rPr>
-          <w:rFonts w:ascii="Arial" w:hAnsi="Arial" w:cs="Arial"/>
-          <w:sz w:val="24"/>
-          <w:szCs w:val="24"/>
-        </w:rPr>
-        <w:t>. Este enfoque permite a las empresas almacenar datos en su formato nativo, ofreciendo flexibilidad para el análisis y experimentación por parte de científicos de datos y analistas</w:t>
-      </w:r>
-      <w:r>
-        <w:rPr>
-          <w:rFonts w:ascii="Arial" w:hAnsi="Arial" w:cs="Arial"/>
-          <w:sz w:val="24"/>
-          <w:szCs w:val="24"/>
-        </w:rPr>
-        <w:t xml:space="preserve"> </w:t>
-      </w:r>
-      <w:r>
-        <w:rPr>
-          <w:rFonts w:ascii="Arial" w:hAnsi="Arial" w:cs="Arial"/>
-          <w:sz w:val="24"/>
-          <w:szCs w:val="24"/>
-        </w:rPr>
-        <w:t xml:space="preserve">[9]. </w:t>
-      </w:r>
-      <w:proofErr w:type="gramStart"/>
-      <w:r>
-        <w:rPr>
-          <w:rFonts w:ascii="Arial" w:hAnsi="Arial" w:cs="Arial"/>
-          <w:sz w:val="24"/>
-          <w:szCs w:val="24"/>
-        </w:rPr>
-        <w:t>Los data</w:t>
-      </w:r>
-      <w:proofErr w:type="gramEnd"/>
-      <w:r>
-        <w:rPr>
-          <w:rFonts w:ascii="Arial" w:hAnsi="Arial" w:cs="Arial"/>
-          <w:sz w:val="24"/>
-          <w:szCs w:val="24"/>
-        </w:rPr>
-        <w:t xml:space="preserve"> </w:t>
-      </w:r>
-      <w:proofErr w:type="spellStart"/>
-      <w:r>
-        <w:rPr>
-          <w:rFonts w:ascii="Arial" w:hAnsi="Arial" w:cs="Arial"/>
-          <w:sz w:val="24"/>
-          <w:szCs w:val="24"/>
-        </w:rPr>
-        <w:t>lakes</w:t>
-      </w:r>
-      <w:proofErr w:type="spellEnd"/>
-      <w:r>
-        <w:rPr>
-          <w:rFonts w:ascii="Arial" w:hAnsi="Arial" w:cs="Arial"/>
-          <w:sz w:val="24"/>
-          <w:szCs w:val="24"/>
-        </w:rPr>
-        <w:t xml:space="preserve"> pueden servir como áreas de preparación para los DW, facilitando la </w:t>
+        <w:t xml:space="preserve">Asimismo, </w:t>
+      </w:r>
+      <w:r>
+        <w:rPr>
+          <w:rFonts w:ascii="Arial" w:hAnsi="Arial" w:cs="Arial"/>
+          <w:sz w:val="24"/>
+          <w:szCs w:val="24"/>
+        </w:rPr>
+        <w:t xml:space="preserve">y según </w:t>
+      </w:r>
+      <w:r>
+        <w:rPr>
+          <w:rFonts w:ascii="Arial" w:hAnsi="Arial" w:cs="Arial"/>
+          <w:sz w:val="24"/>
+          <w:szCs w:val="24"/>
+        </w:rPr>
+        <w:fldChar w:fldCharType="begin"/>
+      </w:r>
+      <w:r>
+        <w:rPr>
+          <w:rFonts w:ascii="Arial" w:hAnsi="Arial" w:cs="Arial"/>
+          <w:sz w:val="24"/>
+          <w:szCs w:val="24"/>
+        </w:rPr>
+        <w:instrText xml:space="preserve"> ADDIN EN.CITE &lt;EndNote&gt;&lt;Cite&gt;&lt;Author&gt;Valle&lt;/Author&gt;&lt;Year&gt;2014&lt;/Year&gt;&lt;RecNum&gt;36&lt;/RecNum&gt;&lt;DisplayText&gt;(Valle, Rocano, Siguenza-Guzman, Cattrysse, &amp;amp; Galarza, 2014)&lt;/DisplayText&gt;&lt;record&gt;&lt;rec-number&gt;36&lt;/rec-number&gt;&lt;foreign-keys&gt;&lt;key app="EN" db-id="rs00z2wfmdvrw4e5wa2pez0ssrftssf2vz0d" timestamp="1730133075"&gt;36&lt;/key&gt;&lt;/foreign-keys&gt;&lt;ref-type name="Conference Proceedings"&gt;10&lt;/ref-type&gt;&lt;contributors&gt;&lt;authors&gt;&lt;author&gt;Valle, Valeria Alexandra Haro&lt;/author&gt;&lt;author&gt;Rocano, Wilson Rodrigo Pérez&lt;/author&gt;&lt;author&gt;Siguenza-Guzman, Lorena&lt;/author&gt;&lt;author&gt;Cattrysse, Dirk&lt;/author&gt;&lt;author&gt;Galarza, Víctor Hugo Saquicela&lt;/author&gt;&lt;/authors&gt;&lt;/contributors&gt;&lt;titles&gt;&lt;title&gt;Diseño e Implementación de un Sistema de Soporte de Decisiones para el Centro de Documentación Regional “Juan Bautista Vázquez”&lt;/title&gt;&lt;/titles&gt;&lt;dates&gt;&lt;year&gt;2014&lt;/year&gt;&lt;/dates&gt;&lt;urls&gt;&lt;/urls&gt;&lt;/record&gt;&lt;/Cite&gt;&lt;/EndNote&gt;</w:instrText>
+      </w:r>
+      <w:r>
+        <w:rPr>
+          <w:rFonts w:ascii="Arial" w:hAnsi="Arial" w:cs="Arial"/>
+          <w:sz w:val="24"/>
+          <w:szCs w:val="24"/>
+        </w:rPr>
+        <w:fldChar w:fldCharType="separate"/>
+      </w:r>
+      <w:r>
+        <w:rPr>
+          <w:rFonts w:ascii="Arial" w:hAnsi="Arial" w:cs="Arial"/>
+          <w:noProof/>
+          <w:sz w:val="24"/>
+          <w:szCs w:val="24"/>
+        </w:rPr>
+        <w:t>(Valle, Rocano, Siguenza-Guzman, Cattrysse, &amp; Galarza, 2014)</w:t>
+      </w:r>
+      <w:r>
+        <w:rPr>
+          <w:rFonts w:ascii="Arial" w:hAnsi="Arial" w:cs="Arial"/>
+          <w:sz w:val="24"/>
+          <w:szCs w:val="24"/>
+        </w:rPr>
+        <w:fldChar w:fldCharType="end"/>
+      </w:r>
+      <w:r>
+        <w:rPr>
+          <w:rFonts w:ascii="Arial" w:hAnsi="Arial" w:cs="Arial"/>
+          <w:sz w:val="24"/>
+          <w:szCs w:val="24"/>
+        </w:rPr>
+        <w:t xml:space="preserve">, </w:t>
+      </w:r>
+      <w:r>
+        <w:rPr>
+          <w:rFonts w:ascii="Arial" w:hAnsi="Arial" w:cs="Arial"/>
+          <w:sz w:val="24"/>
+          <w:szCs w:val="24"/>
+        </w:rPr>
+        <w:t xml:space="preserve">en sistemas </w:t>
+      </w:r>
+      <w:r>
+        <w:rPr>
+          <w:rFonts w:ascii="Arial" w:hAnsi="Arial" w:cs="Arial"/>
+          <w:sz w:val="24"/>
+          <w:szCs w:val="24"/>
+        </w:rPr>
+        <w:t>de gestión de proyectos, los repositorios de datos han facilitado la investigación al proporcionar una base estructurada para el análisis y la toma de decisiones. Estos repositorios permiten compartir y reutilizar datos, lo cual es crucial para el descubrimiento de nuevo conocimien</w:t>
+      </w:r>
+      <w:r>
+        <w:rPr>
+          <w:rFonts w:ascii="Arial" w:hAnsi="Arial" w:cs="Arial"/>
+          <w:sz w:val="24"/>
+          <w:szCs w:val="24"/>
+        </w:rPr>
+        <w:t>t</w:t>
+      </w:r>
+      <w:r>
+        <w:rPr>
+          <w:rFonts w:ascii="Arial" w:hAnsi="Arial" w:cs="Arial"/>
+          <w:sz w:val="24"/>
+          <w:szCs w:val="24"/>
+        </w:rPr>
+        <w:t>o dentro de las organizaciones</w:t>
+      </w:r>
+      <w:r>
+        <w:rPr>
+          <w:rFonts w:ascii="Arial" w:hAnsi="Arial" w:cs="Arial"/>
+          <w:sz w:val="24"/>
+          <w:szCs w:val="24"/>
+        </w:rPr>
+        <w:t xml:space="preserve">. En </w:t>
       </w:r>
       <w:r>
         <w:rPr>
@@ -3799,47 +4034,7 @@
           <w:szCs w:val="24"/>
         </w:rPr>
         <w:lastRenderedPageBreak/>
-        <w:t>integración de diversas fuentes de datos sin necesidad</w:t>
-      </w:r>
-      <w:r>
-        <w:rPr>
-          <w:rFonts w:ascii="Arial" w:hAnsi="Arial" w:cs="Arial"/>
-          <w:sz w:val="24"/>
-          <w:szCs w:val="24"/>
-        </w:rPr>
-        <w:t xml:space="preserve"> de transformaciones </w:t>
-      </w:r>
-      <w:r>
-        <w:rPr>
-          <w:rFonts w:ascii="Arial" w:hAnsi="Arial" w:cs="Arial"/>
-          <w:sz w:val="24"/>
-          <w:szCs w:val="24"/>
-        </w:rPr>
-        <w:t>iniciales</w:t>
-      </w:r>
-      <w:r>
-        <w:rPr>
-          <w:rFonts w:ascii="Arial" w:hAnsi="Arial" w:cs="Arial"/>
-          <w:sz w:val="24"/>
-          <w:szCs w:val="24"/>
-        </w:rPr>
-        <w:t>. Sin embargo, presentan desafíos como la gobernanza de datos y la calidad de los mismos, aspectos que requieren atención cuidadosa durante su implementación</w:t>
-      </w:r>
-      <w:r>
-        <w:rPr>
-          <w:rFonts w:ascii="Arial" w:hAnsi="Arial" w:cs="Arial"/>
-          <w:sz w:val="24"/>
-          <w:szCs w:val="24"/>
-        </w:rPr>
-        <w:t xml:space="preserve"> </w:t>
-      </w:r>
-      <w:r>
-        <w:rPr>
-          <w:rFonts w:ascii="Arial" w:hAnsi="Arial" w:cs="Arial"/>
-          <w:sz w:val="24"/>
-          <w:szCs w:val="24"/>
-        </w:rPr>
-        <w:t>[10]</w:t>
+        <w:t>particular, se han desarrollado sistemas que utilizan técnicas avanzadas como la minería de datos para asegurar ingresos y evaluar proyectos bajo condiciones inciertas</w:t>
       </w:r>
       <w:r>
         <w:rPr>
@@ -3867,6 +4062,194 @@
           <w:sz w:val="24"/>
           <w:szCs w:val="24"/>
         </w:rPr>
+        <w:t xml:space="preserve">Por otro lado, el concepto de data </w:t>
+      </w:r>
+      <w:proofErr w:type="spellStart"/>
+      <w:r>
+        <w:rPr>
+          <w:rFonts w:ascii="Arial" w:hAnsi="Arial" w:cs="Arial"/>
+          <w:sz w:val="24"/>
+          <w:szCs w:val="24"/>
+        </w:rPr>
+        <w:t>lakes</w:t>
+      </w:r>
+      <w:proofErr w:type="spellEnd"/>
+      <w:r>
+        <w:rPr>
+          <w:rFonts w:ascii="Arial" w:hAnsi="Arial" w:cs="Arial"/>
+          <w:sz w:val="24"/>
+          <w:szCs w:val="24"/>
+        </w:rPr>
+        <w:t xml:space="preserve"> ha sido mencionado como una solución prometedora para manejar grandes volúmenes de datos estructurados y no estructurados por otros estudios como una alternativa más flexible. Este enfoque permite a las empresas almacenar datos en su formato nativo, ofreciendo flexibilidad para el análisis y experimentación por parte de científicos de datos y analistas</w:t>
+      </w:r>
+      <w:r>
+        <w:rPr>
+          <w:rFonts w:ascii="Arial" w:hAnsi="Arial" w:cs="Arial"/>
+          <w:sz w:val="24"/>
+          <w:szCs w:val="24"/>
+        </w:rPr>
+        <w:fldChar w:fldCharType="begin"/>
+      </w:r>
+      <w:r>
+        <w:rPr>
+          <w:rFonts w:ascii="Arial" w:hAnsi="Arial" w:cs="Arial"/>
+          <w:sz w:val="24"/>
+          <w:szCs w:val="24"/>
+        </w:rPr>
+        <w:instrText xml:space="preserve"> ADDIN EN.CITE &lt;EndNote&gt;&lt;Cite&gt;&lt;Author&gt;Llave&lt;/Author&gt;&lt;Year&gt;2018&lt;/Year&gt;&lt;RecNum&gt;37&lt;/RecNum&gt;&lt;DisplayText&gt;(Llave, 2018)&lt;/DisplayText&gt;&lt;record&gt;&lt;rec-number&gt;37&lt;/rec-number&gt;&lt;foreign-keys&gt;&lt;key app="EN" db-id="rs00z2wfmdvrw4e5wa2pez0ssrftssf2vz0d" timestamp="1730133077"&gt;37&lt;/key&gt;&lt;/foreign-keys&gt;&lt;ref-type name="Journal Article"&gt;17&lt;/ref-type&gt;&lt;contributors&gt;&lt;authors&gt;&lt;author&gt;Llave, Marilex Rea&lt;/author&gt;&lt;/authors&gt;&lt;/contributors&gt;&lt;titles&gt;&lt;title&gt;Data lakes in business intelligence: reporting from the trenches&lt;/title&gt;&lt;secondary-title&gt;Procedia computer science&lt;/secondary-title&gt;&lt;/titles&gt;&lt;periodical&gt;&lt;full-title&gt;Procedia computer science&lt;/full-title&gt;&lt;/periodical&gt;&lt;pages&gt;516-524&lt;/pages&gt;&lt;volume&gt;138&lt;/volume&gt;&lt;dates&gt;&lt;year&gt;2018&lt;/year&gt;&lt;/dates&gt;&lt;isbn&gt;1877-0509&lt;/isbn&gt;&lt;urls&gt;&lt;/urls&gt;&lt;/record&gt;&lt;/Cite&gt;&lt;/EndNote&gt;</w:instrText>
+      </w:r>
+      <w:r>
+        <w:rPr>
+          <w:rFonts w:ascii="Arial" w:hAnsi="Arial" w:cs="Arial"/>
+          <w:sz w:val="24"/>
+          <w:szCs w:val="24"/>
+        </w:rPr>
+        <w:fldChar w:fldCharType="separate"/>
+      </w:r>
+      <w:r>
+        <w:rPr>
+          <w:rFonts w:ascii="Arial" w:hAnsi="Arial" w:cs="Arial"/>
+          <w:noProof/>
+          <w:sz w:val="24"/>
+          <w:szCs w:val="24"/>
+        </w:rPr>
+        <w:t>(Llave, 2018)</w:t>
+      </w:r>
+      <w:r>
+        <w:rPr>
+          <w:rFonts w:ascii="Arial" w:hAnsi="Arial" w:cs="Arial"/>
+          <w:sz w:val="24"/>
+          <w:szCs w:val="24"/>
+        </w:rPr>
+        <w:fldChar w:fldCharType="end"/>
+      </w:r>
+      <w:r>
+        <w:rPr>
+          <w:rFonts w:ascii="Arial" w:hAnsi="Arial" w:cs="Arial"/>
+          <w:sz w:val="24"/>
+          <w:szCs w:val="24"/>
+        </w:rPr>
+        <w:t xml:space="preserve">. </w:t>
+      </w:r>
+      <w:proofErr w:type="gramStart"/>
+      <w:r>
+        <w:rPr>
+          <w:rFonts w:ascii="Arial" w:hAnsi="Arial" w:cs="Arial"/>
+          <w:sz w:val="24"/>
+          <w:szCs w:val="24"/>
+        </w:rPr>
+        <w:t>Los data</w:t>
+      </w:r>
+      <w:proofErr w:type="gramEnd"/>
+      <w:r>
+        <w:rPr>
+          <w:rFonts w:ascii="Arial" w:hAnsi="Arial" w:cs="Arial"/>
+          <w:sz w:val="24"/>
+          <w:szCs w:val="24"/>
+        </w:rPr>
+        <w:t xml:space="preserve"> </w:t>
+      </w:r>
+      <w:proofErr w:type="spellStart"/>
+      <w:r>
+        <w:rPr>
+          <w:rFonts w:ascii="Arial" w:hAnsi="Arial" w:cs="Arial"/>
+          <w:sz w:val="24"/>
+          <w:szCs w:val="24"/>
+        </w:rPr>
+        <w:t>lakes</w:t>
+      </w:r>
+      <w:proofErr w:type="spellEnd"/>
+      <w:r>
+        <w:rPr>
+          <w:rFonts w:ascii="Arial" w:hAnsi="Arial" w:cs="Arial"/>
+          <w:sz w:val="24"/>
+          <w:szCs w:val="24"/>
+        </w:rPr>
+        <w:t xml:space="preserve"> pueden servir como áreas de preparación para los DW, facilitando la integración de diversas fuentes de datos sin necesidad de transformaciones iniciales. Sin embargo, </w:t>
+      </w:r>
+      <w:r>
+        <w:rPr>
+          <w:rFonts w:ascii="Arial" w:hAnsi="Arial" w:cs="Arial"/>
+          <w:sz w:val="24"/>
+          <w:szCs w:val="24"/>
+        </w:rPr>
+        <w:t xml:space="preserve">según </w:t>
+      </w:r>
+      <w:r>
+        <w:rPr>
+          <w:rFonts w:ascii="Arial" w:hAnsi="Arial" w:cs="Arial"/>
+          <w:sz w:val="24"/>
+          <w:szCs w:val="24"/>
+        </w:rPr>
+        <w:fldChar w:fldCharType="begin"/>
+      </w:r>
+      <w:r>
+        <w:rPr>
+          <w:rFonts w:ascii="Arial" w:hAnsi="Arial" w:cs="Arial"/>
+          <w:sz w:val="24"/>
+          <w:szCs w:val="24"/>
+        </w:rPr>
+        <w:instrText xml:space="preserve"> ADDIN EN.CITE &lt;EndNote&gt;&lt;Cite&gt;&lt;Author&gt;Sulova&lt;/Author&gt;&lt;Year&gt;2019&lt;/Year&gt;&lt;RecNum&gt;38&lt;/RecNum&gt;&lt;DisplayText&gt;(Sulova, 2019)&lt;/DisplayText&gt;&lt;record&gt;&lt;rec-number&gt;38&lt;/rec-number&gt;&lt;foreign-keys&gt;&lt;key app="EN" db-id="rs00z2wfmdvrw4e5wa2pez0ssrftssf2vz0d" timestamp="1730133080"&gt;38&lt;/key&gt;&lt;/foreign-keys&gt;&lt;ref-type name="Conference Proceedings"&gt;10&lt;/ref-type&gt;&lt;contributors&gt;&lt;authors&gt;&lt;author&gt;Sulova, Snezhana&lt;/author&gt;&lt;/authors&gt;&lt;/contributors&gt;&lt;titles&gt;&lt;title&gt;The Usage of Data Lake for Business Intelligence Data Analysis&lt;/title&gt;&lt;secondary-title&gt;International Conference Information and communication technologies in business and education&lt;/secondary-title&gt;&lt;/titles&gt;&lt;pages&gt;135-144&lt;/pages&gt;&lt;volume&gt;18&lt;/volume&gt;&lt;dates&gt;&lt;year&gt;2019&lt;/year&gt;&lt;/dates&gt;&lt;urls&gt;&lt;/urls&gt;&lt;/record&gt;&lt;/Cite&gt;&lt;/EndNote&gt;</w:instrText>
+      </w:r>
+      <w:r>
+        <w:rPr>
+          <w:rFonts w:ascii="Arial" w:hAnsi="Arial" w:cs="Arial"/>
+          <w:sz w:val="24"/>
+          <w:szCs w:val="24"/>
+        </w:rPr>
+        <w:fldChar w:fldCharType="separate"/>
+      </w:r>
+      <w:r>
+        <w:rPr>
+          <w:rFonts w:ascii="Arial" w:hAnsi="Arial" w:cs="Arial"/>
+          <w:noProof/>
+          <w:sz w:val="24"/>
+          <w:szCs w:val="24"/>
+        </w:rPr>
+        <w:t>(Sulova, 2019)</w:t>
+      </w:r>
+      <w:r>
+        <w:rPr>
+          <w:rFonts w:ascii="Arial" w:hAnsi="Arial" w:cs="Arial"/>
+          <w:sz w:val="24"/>
+          <w:szCs w:val="24"/>
+        </w:rPr>
+        <w:fldChar w:fldCharType="end"/>
+      </w:r>
+      <w:r>
+        <w:rPr>
+          <w:rFonts w:ascii="Arial" w:hAnsi="Arial" w:cs="Arial"/>
+          <w:sz w:val="24"/>
+          <w:szCs w:val="24"/>
+        </w:rPr>
+        <w:t xml:space="preserve"> </w:t>
+      </w:r>
+      <w:r>
+        <w:rPr>
+          <w:rFonts w:ascii="Arial" w:hAnsi="Arial" w:cs="Arial"/>
+          <w:sz w:val="24"/>
+          <w:szCs w:val="24"/>
+        </w:rPr>
+        <w:t>presentan desafíos como la gobernanza de datos y la calidad de los mismos, aspectos que requieren atención cuidadosa durante su implementación.</w:t>
+      </w:r>
+    </w:p>
+    <w:p>
+      <w:pPr>
+        <w:pStyle w:val="Sinespaciado"/>
+        <w:spacing w:line="360" w:lineRule="auto"/>
+        <w:jc w:val="both"/>
+        <w:rPr>
+          <w:rFonts w:ascii="Arial" w:hAnsi="Arial" w:cs="Arial"/>
+          <w:sz w:val="24"/>
+          <w:szCs w:val="24"/>
+        </w:rPr>
+      </w:pPr>
+      <w:r>
+        <w:rPr>
+          <w:rFonts w:ascii="Arial" w:hAnsi="Arial" w:cs="Arial"/>
+          <w:sz w:val="24"/>
+          <w:szCs w:val="24"/>
+        </w:rPr>
         <w:t xml:space="preserve">De esta exhaustiva se definen como conceptos de interés temas como “Data </w:t>
       </w:r>
       <w:proofErr w:type="spellStart"/>
@@ -3903,15 +4286,7 @@
           <w:sz w:val="24"/>
           <w:szCs w:val="24"/>
         </w:rPr>
-        <w:t>”, “Data Marks”, “DSS”, “</w:t>
-      </w:r>
-      <w:r>
-        <w:rPr>
-          <w:rFonts w:ascii="Arial" w:hAnsi="Arial" w:cs="Arial"/>
-          <w:sz w:val="24"/>
-          <w:szCs w:val="24"/>
-        </w:rPr>
-        <w:t xml:space="preserve">Business </w:t>
+        <w:t xml:space="preserve">”, “Data Marks”, “DSS”, “Business </w:t>
       </w:r>
       <w:proofErr w:type="spellStart"/>
       <w:r>
@@ -3982,44 +4357,22 @@
         <w:rPr>
           <w:rFonts w:ascii="Arial" w:hAnsi="Arial" w:cs="Arial"/>
           <w:b/>
-          <w:sz w:val="24"/>
-          <w:szCs w:val="24"/>
-          <w:lang w:val="es-US"/>
-        </w:rPr>
-      </w:pPr>
-      <w:r>
-        <w:rPr>
-          <w:rFonts w:ascii="Arial" w:hAnsi="Arial" w:cs="Arial"/>
-          <w:b/>
-          <w:color w:val="auto"/>
-          <w:sz w:val="24"/>
-          <w:szCs w:val="24"/>
-          <w:lang w:val="es-US"/>
-        </w:rPr>
-        <w:t>1.2 Análisis</w:t>
-      </w:r>
-      <w:bookmarkStart w:id="5" w:name="_GoBack"/>
-      <w:bookmarkEnd w:id="5"/>
-      <w:r>
-        <w:rPr>
-          <w:rFonts w:ascii="Arial" w:hAnsi="Arial" w:cs="Arial"/>
-          <w:b/>
-          <w:color w:val="auto"/>
-          <w:sz w:val="24"/>
-          <w:szCs w:val="24"/>
-          <w:lang w:val="es-US"/>
-        </w:rPr>
-        <w:t xml:space="preserve"> de la teoría asociada</w:t>
-      </w:r>
-      <w:r>
-        <w:rPr>
-          <w:rFonts w:ascii="Arial" w:hAnsi="Arial" w:cs="Arial"/>
-          <w:b/>
-          <w:sz w:val="24"/>
-          <w:szCs w:val="24"/>
-          <w:lang w:val="es-US"/>
-        </w:rPr>
-        <w:br w:type="page"/>
+          <w:color w:val="auto"/>
+          <w:sz w:val="24"/>
+          <w:szCs w:val="24"/>
+          <w:lang w:val="es-US"/>
+        </w:rPr>
+      </w:pPr>
+      <w:r>
+        <w:rPr>
+          <w:rFonts w:ascii="Arial" w:hAnsi="Arial" w:cs="Arial"/>
+          <w:b/>
+          <w:color w:val="auto"/>
+          <w:sz w:val="24"/>
+          <w:szCs w:val="24"/>
+          <w:lang w:val="es-US"/>
+        </w:rPr>
+        <w:t>1.2 Análisis de la teoría asociada</w:t>
       </w:r>
     </w:p>
     <w:p>
@@ -4030,7 +4383,33 @@
         <w:rPr>
           <w:rFonts w:ascii="Arial" w:hAnsi="Arial" w:cs="Arial"/>
           <w:b/>
-          <w:color w:val="000000" w:themeColor="text1"/>
+          <w:color w:val="auto"/>
+          <w:sz w:val="24"/>
+          <w:szCs w:val="24"/>
+          <w:lang w:val="es-US"/>
+        </w:rPr>
+      </w:pPr>
+      <w:r>
+        <w:rPr>
+          <w:rFonts w:ascii="Arial" w:hAnsi="Arial" w:cs="Arial"/>
+          <w:b/>
+          <w:color w:val="auto"/>
+          <w:sz w:val="24"/>
+          <w:szCs w:val="24"/>
+          <w:lang w:val="es-US"/>
+        </w:rPr>
+        <w:br w:type="page"/>
+      </w:r>
+    </w:p>
+    <w:p>
+      <w:pPr>
+        <w:pStyle w:val="Ttulo2"/>
+        <w:spacing w:line="360" w:lineRule="auto"/>
+        <w:jc w:val="both"/>
+        <w:rPr>
+          <w:rFonts w:ascii="Arial" w:hAnsi="Arial" w:cs="Arial"/>
+          <w:b/>
+          <w:color w:val="auto"/>
           <w:sz w:val="24"/>
           <w:szCs w:val="24"/>
           <w:lang w:val="es-US"/>
@@ -4041,7 +4420,7 @@
         <w:rPr>
           <w:rFonts w:ascii="Arial" w:hAnsi="Arial" w:cs="Arial"/>
           <w:b/>
-          <w:color w:val="000000" w:themeColor="text1"/>
+          <w:color w:val="auto"/>
           <w:sz w:val="24"/>
           <w:szCs w:val="24"/>
           <w:lang w:val="es-US"/>
@@ -4054,7 +4433,7 @@
         <w:rPr>
           <w:rFonts w:ascii="Arial" w:hAnsi="Arial" w:cs="Arial"/>
           <w:b/>
-          <w:color w:val="000000" w:themeColor="text1"/>
+          <w:color w:val="auto"/>
           <w:sz w:val="24"/>
           <w:szCs w:val="24"/>
           <w:lang w:val="es-US"/>
@@ -4065,7 +4444,7 @@
         <w:rPr>
           <w:rFonts w:ascii="Arial" w:hAnsi="Arial" w:cs="Arial"/>
           <w:b/>
-          <w:color w:val="000000" w:themeColor="text1"/>
+          <w:color w:val="auto"/>
           <w:sz w:val="24"/>
           <w:szCs w:val="24"/>
           <w:lang w:val="es-US"/>
@@ -4076,7 +4455,7 @@
         <w:rPr>
           <w:rFonts w:ascii="Arial" w:hAnsi="Arial" w:cs="Arial"/>
           <w:b/>
-          <w:color w:val="000000" w:themeColor="text1"/>
+          <w:color w:val="auto"/>
           <w:sz w:val="24"/>
           <w:szCs w:val="24"/>
           <w:lang w:val="es-US"/>
@@ -4092,6 +4471,7 @@
         <w:rPr>
           <w:rFonts w:ascii="Arial" w:hAnsi="Arial" w:cs="Arial"/>
           <w:b/>
+          <w:color w:val="auto"/>
           <w:lang w:val="es-US"/>
         </w:rPr>
       </w:pPr>
@@ -4100,7 +4480,7 @@
         <w:rPr>
           <w:rFonts w:ascii="Arial" w:hAnsi="Arial" w:cs="Arial"/>
           <w:b/>
-          <w:color w:val="000000" w:themeColor="text1"/>
+          <w:color w:val="auto"/>
           <w:lang w:val="es-US"/>
         </w:rPr>
         <w:t>2.1: Análisis y modelado del negocio</w:t>
@@ -4110,6 +4490,7 @@
         <w:rPr>
           <w:rFonts w:ascii="Arial" w:hAnsi="Arial" w:cs="Arial"/>
           <w:b/>
+          <w:color w:val="auto"/>
           <w:lang w:val="es-US"/>
         </w:rPr>
         <w:fldChar w:fldCharType="begin"/>
@@ -4118,6 +4499,7 @@
         <w:rPr>
           <w:rFonts w:ascii="Arial" w:hAnsi="Arial" w:cs="Arial"/>
           <w:b/>
+          <w:color w:val="auto"/>
           <w:lang w:val="es-US"/>
         </w:rPr>
         <w:instrText xml:space="preserve"> XE "2.1\: Análisis y modelado del negocio" </w:instrText>
@@ -4126,6 +4508,7 @@
         <w:rPr>
           <w:rFonts w:ascii="Arial" w:hAnsi="Arial" w:cs="Arial"/>
           <w:b/>
+          <w:color w:val="auto"/>
           <w:lang w:val="es-US"/>
         </w:rPr>
         <w:fldChar w:fldCharType="end"/>
@@ -4133,7 +4516,8 @@
     </w:p>
     <w:p>
       <w:pPr>
-        <w:spacing w:after="160" w:line="259" w:lineRule="auto"/>
+        <w:spacing w:after="160" w:line="360" w:lineRule="auto"/>
+        <w:jc w:val="both"/>
         <w:rPr>
           <w:rFonts w:ascii="Arial" w:hAnsi="Arial" w:cs="Arial"/>
           <w:b/>
@@ -4161,7 +4545,7 @@
         <w:rPr>
           <w:rFonts w:ascii="Arial" w:hAnsi="Arial" w:cs="Arial"/>
           <w:b/>
-          <w:color w:val="000000" w:themeColor="text1"/>
+          <w:color w:val="auto"/>
           <w:lang w:val="es-US"/>
         </w:rPr>
       </w:pPr>
@@ -4170,7 +4554,7 @@
         <w:rPr>
           <w:rFonts w:ascii="Arial" w:hAnsi="Arial" w:cs="Arial"/>
           <w:b/>
-          <w:color w:val="000000" w:themeColor="text1"/>
+          <w:color w:val="auto"/>
           <w:lang w:val="es-US"/>
         </w:rPr>
         <w:lastRenderedPageBreak/>
@@ -4181,7 +4565,7 @@
         <w:rPr>
           <w:rFonts w:ascii="Arial" w:hAnsi="Arial" w:cs="Arial"/>
           <w:b/>
-          <w:color w:val="000000" w:themeColor="text1"/>
+          <w:color w:val="auto"/>
           <w:lang w:val="es-US"/>
         </w:rPr>
         <w:fldChar w:fldCharType="begin"/>
@@ -4190,7 +4574,7 @@
         <w:rPr>
           <w:rFonts w:ascii="Arial" w:hAnsi="Arial" w:cs="Arial"/>
           <w:b/>
-          <w:color w:val="000000" w:themeColor="text1"/>
+          <w:color w:val="auto"/>
           <w:lang w:val="es-US"/>
         </w:rPr>
         <w:instrText xml:space="preserve"> XE "2.2 Diseño de la solución" </w:instrText>
@@ -4199,7 +4583,7 @@
         <w:rPr>
           <w:rFonts w:ascii="Arial" w:hAnsi="Arial" w:cs="Arial"/>
           <w:b/>
-          <w:color w:val="000000" w:themeColor="text1"/>
+          <w:color w:val="auto"/>
           <w:lang w:val="es-US"/>
         </w:rPr>
         <w:fldChar w:fldCharType="end"/>
@@ -4207,7 +4591,8 @@
     </w:p>
     <w:p>
       <w:pPr>
-        <w:spacing w:after="160" w:line="259" w:lineRule="auto"/>
+        <w:spacing w:after="160" w:line="360" w:lineRule="auto"/>
+        <w:jc w:val="both"/>
         <w:rPr>
           <w:rFonts w:ascii="Arial" w:hAnsi="Arial" w:cs="Arial"/>
           <w:b/>
@@ -4268,6 +4653,10 @@
       </w:r>
       <w:r>
         <w:rPr>
+          <w:rFonts w:ascii="Arial" w:hAnsi="Arial" w:cs="Arial"/>
+          <w:color w:val="auto"/>
+          <w:sz w:val="24"/>
+          <w:szCs w:val="24"/>
           <w:lang w:val="es-US"/>
         </w:rPr>
         <w:instrText xml:space="preserve"> XE "</w:instrText>
@@ -4285,6 +4674,10 @@
       </w:r>
       <w:r>
         <w:rPr>
+          <w:rFonts w:ascii="Arial" w:hAnsi="Arial" w:cs="Arial"/>
+          <w:color w:val="auto"/>
+          <w:sz w:val="24"/>
+          <w:szCs w:val="24"/>
           <w:lang w:val="es-US"/>
         </w:rPr>
         <w:instrText>\</w:instrText>
@@ -4302,6 +4695,10 @@
       </w:r>
       <w:r>
         <w:rPr>
+          <w:rFonts w:ascii="Arial" w:hAnsi="Arial" w:cs="Arial"/>
+          <w:color w:val="auto"/>
+          <w:sz w:val="24"/>
+          <w:szCs w:val="24"/>
           <w:lang w:val="es-US"/>
         </w:rPr>
         <w:instrText xml:space="preserve">" </w:instrText>
@@ -4320,7 +4717,8 @@
     </w:p>
     <w:p>
       <w:pPr>
-        <w:spacing w:after="160" w:line="259" w:lineRule="auto"/>
+        <w:spacing w:after="160" w:line="360" w:lineRule="auto"/>
+        <w:jc w:val="both"/>
         <w:rPr>
           <w:rFonts w:ascii="Arial" w:hAnsi="Arial" w:cs="Arial"/>
           <w:b/>
@@ -4380,6 +4778,13 @@
         <w:fldChar w:fldCharType="begin"/>
       </w:r>
       <w:r>
+        <w:rPr>
+          <w:rFonts w:ascii="Arial" w:hAnsi="Arial" w:cs="Arial"/>
+          <w:color w:val="auto"/>
+          <w:sz w:val="24"/>
+          <w:szCs w:val="24"/>
+          <w:lang w:val="es-US"/>
+        </w:rPr>
         <w:instrText xml:space="preserve"> XE "</w:instrText>
       </w:r>
       <w:r>
@@ -4394,6 +4799,13 @@
         <w:instrText>Conclusiones</w:instrText>
       </w:r>
       <w:r>
+        <w:rPr>
+          <w:rFonts w:ascii="Arial" w:hAnsi="Arial" w:cs="Arial"/>
+          <w:color w:val="auto"/>
+          <w:sz w:val="24"/>
+          <w:szCs w:val="24"/>
+          <w:lang w:val="es-US"/>
+        </w:rPr>
         <w:instrText xml:space="preserve">" </w:instrText>
       </w:r>
       <w:r>
@@ -4410,7 +4822,8 @@
     </w:p>
     <w:p>
       <w:pPr>
-        <w:spacing w:after="160" w:line="259" w:lineRule="auto"/>
+        <w:spacing w:after="160" w:line="360" w:lineRule="auto"/>
+        <w:jc w:val="both"/>
         <w:rPr>
           <w:rFonts w:ascii="Arial" w:hAnsi="Arial" w:cs="Arial"/>
           <w:b/>
@@ -4470,6 +4883,13 @@
         <w:fldChar w:fldCharType="begin"/>
       </w:r>
       <w:r>
+        <w:rPr>
+          <w:rFonts w:ascii="Arial" w:hAnsi="Arial" w:cs="Arial"/>
+          <w:color w:val="auto"/>
+          <w:sz w:val="24"/>
+          <w:szCs w:val="24"/>
+          <w:lang w:val="es-US"/>
+        </w:rPr>
         <w:instrText xml:space="preserve"> XE "</w:instrText>
       </w:r>
       <w:r>
@@ -4484,8 +4904,267 @@
         <w:instrText>Referencias bibliográficas</w:instrText>
       </w:r>
       <w:r>
+        <w:rPr>
+          <w:rFonts w:ascii="Arial" w:hAnsi="Arial" w:cs="Arial"/>
+          <w:color w:val="auto"/>
+          <w:sz w:val="24"/>
+          <w:szCs w:val="24"/>
+          <w:lang w:val="es-US"/>
+        </w:rPr>
         <w:instrText xml:space="preserve">" </w:instrText>
       </w:r>
+      <w:r>
+        <w:rPr>
+          <w:rFonts w:ascii="Arial" w:hAnsi="Arial" w:cs="Arial"/>
+          <w:b/>
+          <w:color w:val="auto"/>
+          <w:sz w:val="24"/>
+          <w:szCs w:val="24"/>
+          <w:lang w:val="es-US"/>
+        </w:rPr>
+        <w:fldChar w:fldCharType="end"/>
+      </w:r>
+    </w:p>
+    <w:p>
+      <w:pPr>
+        <w:pStyle w:val="Ttulo1"/>
+        <w:spacing w:line="360" w:lineRule="auto"/>
+        <w:jc w:val="both"/>
+        <w:rPr>
+          <w:rFonts w:ascii="Arial" w:hAnsi="Arial" w:cs="Arial"/>
+          <w:b/>
+          <w:color w:val="auto"/>
+          <w:sz w:val="24"/>
+          <w:szCs w:val="24"/>
+          <w:lang w:val="es-US"/>
+        </w:rPr>
+      </w:pPr>
+    </w:p>
+    <w:p>
+      <w:pPr>
+        <w:pStyle w:val="EndNoteBibliography"/>
+        <w:ind w:left="720" w:hanging="720"/>
+      </w:pPr>
+      <w:r>
+        <w:rPr>
+          <w:rFonts w:ascii="Arial" w:hAnsi="Arial" w:cs="Arial"/>
+          <w:b/>
+          <w:sz w:val="24"/>
+          <w:szCs w:val="24"/>
+          <w:lang w:val="es-US"/>
+        </w:rPr>
+        <w:fldChar w:fldCharType="begin"/>
+      </w:r>
+      <w:r>
+        <w:rPr>
+          <w:rFonts w:ascii="Arial" w:hAnsi="Arial" w:cs="Arial"/>
+          <w:b/>
+          <w:sz w:val="24"/>
+          <w:szCs w:val="24"/>
+          <w:lang w:val="es-US"/>
+        </w:rPr>
+        <w:instrText xml:space="preserve"> ADDIN EN.REFLIST </w:instrText>
+      </w:r>
+      <w:r>
+        <w:rPr>
+          <w:rFonts w:ascii="Arial" w:hAnsi="Arial" w:cs="Arial"/>
+          <w:b/>
+          <w:sz w:val="24"/>
+          <w:szCs w:val="24"/>
+          <w:lang w:val="es-US"/>
+        </w:rPr>
+        <w:fldChar w:fldCharType="separate"/>
+      </w:r>
+      <w:r>
+        <w:t xml:space="preserve">Biroğul, S., &amp; Gültekin, H. (2016). Importance of Business Intelligence Solution on Decision-Making Process of Companies. </w:t>
+      </w:r>
+      <w:r>
+        <w:rPr>
+          <w:i/>
+        </w:rPr>
+        <w:t>International Journal of Applied Mathematics, Electronics and Computers, 4</w:t>
+      </w:r>
+      <w:r>
+        <w:t xml:space="preserve">, 86-89. </w:t>
+      </w:r>
+    </w:p>
+    <w:p>
+      <w:pPr>
+        <w:pStyle w:val="EndNoteBibliography"/>
+        <w:ind w:left="720" w:hanging="720"/>
+      </w:pPr>
+      <w:r>
+        <w:t xml:space="preserve">Calle García, A. J., Alvarado Choez, K. J., Anzules Cruz, J. J., &amp; Menéndez Parrales, A. G. (2024). NUEVAS HERRAMIENTAS TECNOLÓGICAS EN LA RECOPILACIÓN DE DATOS DE MERCADO. </w:t>
+      </w:r>
+      <w:r>
+        <w:rPr>
+          <w:i/>
+        </w:rPr>
+        <w:t>Ciencia y Desarrollo</w:t>
+      </w:r>
+      <w:r>
+        <w:t xml:space="preserve">. </w:t>
+      </w:r>
+    </w:p>
+    <w:p>
+      <w:pPr>
+        <w:pStyle w:val="EndNoteBibliography"/>
+        <w:ind w:left="720" w:hanging="720"/>
+      </w:pPr>
+      <w:r>
+        <w:t xml:space="preserve">Dmitriyev, V., Mahmoud, T., &amp; Marín-Ortega, P. M. (2022). SOA enabled ELTA: approach in designing business intelligence solutions in Era of Big Data. </w:t>
+      </w:r>
+      <w:r>
+        <w:rPr>
+          <w:i/>
+        </w:rPr>
+        <w:t>International Journal of Information Systems and Project Management</w:t>
+      </w:r>
+      <w:r>
+        <w:t xml:space="preserve">. </w:t>
+      </w:r>
+    </w:p>
+    <w:p>
+      <w:pPr>
+        <w:pStyle w:val="EndNoteBibliography"/>
+        <w:ind w:left="720" w:hanging="720"/>
+      </w:pPr>
+      <w:r>
+        <w:t xml:space="preserve">Kumar, S. (2023). Data Silos A Roadblock for AIOps. </w:t>
+      </w:r>
+      <w:r>
+        <w:rPr>
+          <w:i/>
+        </w:rPr>
+        <w:t>ArXiv, abs/2312.10039</w:t>
+      </w:r>
+      <w:r>
+        <w:t xml:space="preserve">. </w:t>
+      </w:r>
+    </w:p>
+    <w:p>
+      <w:pPr>
+        <w:pStyle w:val="EndNoteBibliography"/>
+        <w:ind w:left="720" w:hanging="720"/>
+      </w:pPr>
+      <w:r>
+        <w:t xml:space="preserve">Llave, M. R. (2018). Data lakes in business intelligence: reporting from the trenches. </w:t>
+      </w:r>
+      <w:r>
+        <w:rPr>
+          <w:i/>
+        </w:rPr>
+        <w:t>Procedia computer science, 138</w:t>
+      </w:r>
+      <w:r>
+        <w:t xml:space="preserve">, 516-524. </w:t>
+      </w:r>
+    </w:p>
+    <w:p>
+      <w:pPr>
+        <w:pStyle w:val="EndNoteBibliography"/>
+        <w:ind w:left="720" w:hanging="720"/>
+      </w:pPr>
+      <w:r>
+        <w:t xml:space="preserve">Pizarro Vásquez, G. O., Jurado, V., &amp; Coque, S. (2018). Aplicación de un Spatial Data Warehouse en la gestión de proyectos de vinculación: Caso de Estudio. </w:t>
+      </w:r>
+      <w:r>
+        <w:rPr>
+          <w:i/>
+        </w:rPr>
+        <w:t>Journal of Science and Research, 3</w:t>
+      </w:r>
+      <w:r>
+        <w:t>(9), 19-24. doi:10.26910/issn.2528-8083vol3iss9.2018pp19-24p</w:t>
+      </w:r>
+    </w:p>
+    <w:p>
+      <w:pPr>
+        <w:pStyle w:val="EndNoteBibliography"/>
+        <w:ind w:left="720" w:hanging="720"/>
+      </w:pPr>
+      <w:r>
+        <w:t xml:space="preserve">Robles Angeles, L. J., Robles Angeles, M. B., Ángeles Hernández, L., &amp; Acosta Miranda, M. L. (2023). El poder de los datos: Cómo ETL reformuló la gestión de datos. </w:t>
+      </w:r>
+      <w:r>
+        <w:rPr>
+          <w:i/>
+        </w:rPr>
+        <w:t>Programación Matemática y Software</w:t>
+      </w:r>
+      <w:r>
+        <w:t xml:space="preserve">. </w:t>
+      </w:r>
+    </w:p>
+    <w:p>
+      <w:pPr>
+        <w:pStyle w:val="EndNoteBibliography"/>
+        <w:ind w:left="720" w:hanging="720"/>
+      </w:pPr>
+      <w:r>
+        <w:t xml:space="preserve">Romero-Chuquital, A., &amp; Melendres-Velasco, J. J. (2023). Uso de data Warehouse para la toma de decisiones empresariales: una revisión literaria. </w:t>
+      </w:r>
+      <w:r>
+        <w:rPr>
+          <w:i/>
+        </w:rPr>
+        <w:t>Revista Científica de Sistemas e Informática, 3</w:t>
+      </w:r>
+      <w:r>
+        <w:t xml:space="preserve">(2), e543-e543. </w:t>
+      </w:r>
+    </w:p>
+    <w:p>
+      <w:pPr>
+        <w:pStyle w:val="EndNoteBibliography"/>
+        <w:ind w:left="720" w:hanging="720"/>
+      </w:pPr>
+      <w:r>
+        <w:lastRenderedPageBreak/>
+        <w:t xml:space="preserve">Sulova, S. (2019). </w:t>
+      </w:r>
+      <w:r>
+        <w:rPr>
+          <w:i/>
+        </w:rPr>
+        <w:t>The Usage of Data Lake for Business Intelligence Data Analysis.</w:t>
+      </w:r>
+      <w:r>
+        <w:t xml:space="preserve"> Paper presented at the International Conference Information and communication technologies in business and education.</w:t>
+      </w:r>
+    </w:p>
+    <w:p>
+      <w:pPr>
+        <w:pStyle w:val="EndNoteBibliography"/>
+        <w:ind w:left="720" w:hanging="720"/>
+      </w:pPr>
+      <w:r>
+        <w:t xml:space="preserve">Valle, V. A. H., Rocano, W. R. P., Siguenza-Guzman, L., Cattrysse, D., &amp; Galarza, V. H. S. (2014). </w:t>
+      </w:r>
+      <w:r>
+        <w:rPr>
+          <w:i/>
+        </w:rPr>
+        <w:t>Diseño e Implementación de un Sistema de Soporte de Decisiones para el Centro de Documentación Regional “Juan Bautista Vázquez”</w:t>
+      </w:r>
+      <w:r>
+        <w:t>.</w:t>
+      </w:r>
+    </w:p>
+    <w:p>
+      <w:pPr>
+        <w:pStyle w:val="Ttulo1"/>
+        <w:spacing w:line="360" w:lineRule="auto"/>
+        <w:jc w:val="both"/>
+        <w:rPr>
+          <w:rFonts w:ascii="Arial" w:hAnsi="Arial" w:cs="Arial"/>
+          <w:b/>
+          <w:color w:val="auto"/>
+          <w:sz w:val="24"/>
+          <w:szCs w:val="24"/>
+          <w:lang w:val="es-US"/>
+        </w:rPr>
+      </w:pPr>
       <w:r>
         <w:rPr>
           <w:rFonts w:ascii="Arial" w:hAnsi="Arial" w:cs="Arial"/>
@@ -5379,7 +6058,6 @@
   <w:style w:type="character" w:default="1" w:styleId="Fuentedeprrafopredeter">
     <w:name w:val="Default Paragraph Font"/>
     <w:uiPriority w:val="1"/>
-    <w:semiHidden/>
     <w:unhideWhenUsed/>
   </w:style>
   <w:style w:type="table" w:default="1" w:styleId="Tablanormal">
@@ -5705,6 +6383,60 @@
       <w:ind w:left="400"/>
     </w:pPr>
   </w:style>
+  <w:style w:type="paragraph" w:customStyle="1" w:styleId="EndNoteBibliographyTitle">
+    <w:name w:val="EndNote Bibliography Title"/>
+    <w:basedOn w:val="Normal"/>
+    <w:link w:val="EndNoteBibliographyTitleCar"/>
+    <w:rsid w:val="00347B6E"/>
+    <w:pPr>
+      <w:jc w:val="center"/>
+    </w:pPr>
+    <w:rPr>
+      <w:rFonts w:ascii="Calibri Light" w:hAnsi="Calibri Light" w:cs="Calibri Light"/>
+      <w:noProof/>
+      <w:sz w:val="32"/>
+    </w:rPr>
+  </w:style>
+  <w:style w:type="character" w:customStyle="1" w:styleId="EndNoteBibliographyTitleCar">
+    <w:name w:val="EndNote Bibliography Title Car"/>
+    <w:basedOn w:val="Fuentedeprrafopredeter"/>
+    <w:link w:val="EndNoteBibliographyTitle"/>
+    <w:rsid w:val="00347B6E"/>
+    <w:rPr>
+      <w:rFonts w:ascii="Calibri Light" w:eastAsiaTheme="minorEastAsia" w:hAnsi="Calibri Light" w:cs="Calibri Light"/>
+      <w:noProof/>
+      <w:sz w:val="32"/>
+      <w:szCs w:val="20"/>
+      <w:lang w:eastAsia="zh-CN"/>
+    </w:rPr>
+  </w:style>
+  <w:style w:type="paragraph" w:customStyle="1" w:styleId="EndNoteBibliography">
+    <w:name w:val="EndNote Bibliography"/>
+    <w:basedOn w:val="Normal"/>
+    <w:link w:val="EndNoteBibliographyCar"/>
+    <w:rsid w:val="00347B6E"/>
+    <w:pPr>
+      <w:jc w:val="both"/>
+    </w:pPr>
+    <w:rPr>
+      <w:rFonts w:ascii="Calibri Light" w:hAnsi="Calibri Light" w:cs="Calibri Light"/>
+      <w:noProof/>
+      <w:sz w:val="32"/>
+    </w:rPr>
+  </w:style>
+  <w:style w:type="character" w:customStyle="1" w:styleId="EndNoteBibliographyCar">
+    <w:name w:val="EndNote Bibliography Car"/>
+    <w:basedOn w:val="Fuentedeprrafopredeter"/>
+    <w:link w:val="EndNoteBibliography"/>
+    <w:rsid w:val="00347B6E"/>
+    <w:rPr>
+      <w:rFonts w:ascii="Calibri Light" w:eastAsiaTheme="minorEastAsia" w:hAnsi="Calibri Light" w:cs="Calibri Light"/>
+      <w:noProof/>
+      <w:sz w:val="32"/>
+      <w:szCs w:val="20"/>
+      <w:lang w:eastAsia="zh-CN"/>
+    </w:rPr>
+  </w:style>
 </w:styles>
 </file>
 
@@ -5974,7 +6706,7 @@
 </file>
 
 <file path=customXml/itemProps1.xml><?xml version="1.0" encoding="utf-8"?>
-<ds:datastoreItem xmlns:ds="http://schemas.openxmlformats.org/officeDocument/2006/customXml" ds:itemID="{FFBDF5D9-BCD8-431A-B620-220FC8B9B7C1}">
+<ds:datastoreItem xmlns:ds="http://schemas.openxmlformats.org/officeDocument/2006/customXml" ds:itemID="{0C7D9A41-C103-4F4E-A433-327F8EB4A9C7}">
   <ds:schemaRefs>
     <ds:schemaRef ds:uri="http://schemas.openxmlformats.org/officeDocument/2006/bibliography"/>
   </ds:schemaRefs>

</xml_diff>

<commit_message>
Termine el analisis de la teoria asociada.
</commit_message>
<xml_diff>
--- a/Documento de practicas.docx
+++ b/Documento de practicas.docx
@@ -553,7 +553,7 @@
             </w:rPr>
             <w:fldChar w:fldCharType="separate"/>
           </w:r>
-          <w:hyperlink w:anchor="_Toc180491505" w:history="1">
+          <w:hyperlink w:anchor="_Toc181053378" w:history="1">
             <w:r>
               <w:rPr>
                 <w:rStyle w:val="Hipervnculo"/>
@@ -583,7 +583,7 @@
                 <w:noProof/>
                 <w:webHidden/>
               </w:rPr>
-              <w:instrText xml:space="preserve"> PAGEREF _Toc180491505 \h </w:instrText>
+              <w:instrText xml:space="preserve"> PAGEREF _Toc181053378 \h </w:instrText>
             </w:r>
             <w:r>
               <w:rPr>
@@ -627,7 +627,7 @@
               <w:lang w:eastAsia="en-US"/>
             </w:rPr>
           </w:pPr>
-          <w:hyperlink w:anchor="_Toc180491506" w:history="1">
+          <w:hyperlink w:anchor="_Toc181053379" w:history="1">
             <w:r>
               <w:rPr>
                 <w:rStyle w:val="Hipervnculo"/>
@@ -657,7 +657,7 @@
                 <w:noProof/>
                 <w:webHidden/>
               </w:rPr>
-              <w:instrText xml:space="preserve"> PAGEREF _Toc180491506 \h </w:instrText>
+              <w:instrText xml:space="preserve"> PAGEREF _Toc181053379 \h </w:instrText>
             </w:r>
             <w:r>
               <w:rPr>
@@ -701,7 +701,7 @@
               <w:lang w:eastAsia="en-US"/>
             </w:rPr>
           </w:pPr>
-          <w:hyperlink w:anchor="_Toc180491507" w:history="1">
+          <w:hyperlink w:anchor="_Toc181053380" w:history="1">
             <w:r>
               <w:rPr>
                 <w:rStyle w:val="Hipervnculo"/>
@@ -731,7 +731,7 @@
                 <w:noProof/>
                 <w:webHidden/>
               </w:rPr>
-              <w:instrText xml:space="preserve"> PAGEREF _Toc180491507 \h </w:instrText>
+              <w:instrText xml:space="preserve"> PAGEREF _Toc181053380 \h </w:instrText>
             </w:r>
             <w:r>
               <w:rPr>
@@ -775,7 +775,7 @@
               <w:lang w:eastAsia="en-US"/>
             </w:rPr>
           </w:pPr>
-          <w:hyperlink w:anchor="_Toc180491508" w:history="1">
+          <w:hyperlink w:anchor="_Toc181053381" w:history="1">
             <w:r>
               <w:rPr>
                 <w:rStyle w:val="Hipervnculo"/>
@@ -805,7 +805,7 @@
                 <w:noProof/>
                 <w:webHidden/>
               </w:rPr>
-              <w:instrText xml:space="preserve"> PAGEREF _Toc180491508 \h </w:instrText>
+              <w:instrText xml:space="preserve"> PAGEREF _Toc181053381 \h </w:instrText>
             </w:r>
             <w:r>
               <w:rPr>
@@ -849,7 +849,7 @@
               <w:lang w:eastAsia="en-US"/>
             </w:rPr>
           </w:pPr>
-          <w:hyperlink w:anchor="_Toc180491509" w:history="1">
+          <w:hyperlink w:anchor="_Toc181053382" w:history="1">
             <w:r>
               <w:rPr>
                 <w:rStyle w:val="Hipervnculo"/>
@@ -879,7 +879,122 @@
                 <w:noProof/>
                 <w:webHidden/>
               </w:rPr>
-              <w:instrText xml:space="preserve"> PAGEREF _Toc180491509 \h </w:instrText>
+              <w:instrText xml:space="preserve"> PAGEREF _Toc181053382 \h </w:instrText>
+            </w:r>
+            <w:r>
+              <w:rPr>
+                <w:noProof/>
+                <w:webHidden/>
+              </w:rPr>
+            </w:r>
+            <w:r>
+              <w:rPr>
+                <w:noProof/>
+                <w:webHidden/>
+              </w:rPr>
+              <w:fldChar w:fldCharType="separate"/>
+            </w:r>
+            <w:r>
+              <w:rPr>
+                <w:noProof/>
+                <w:webHidden/>
+              </w:rPr>
+              <w:t>9</w:t>
+            </w:r>
+            <w:r>
+              <w:rPr>
+                <w:noProof/>
+                <w:webHidden/>
+              </w:rPr>
+              <w:fldChar w:fldCharType="end"/>
+            </w:r>
+          </w:hyperlink>
+        </w:p>
+        <w:p>
+          <w:pPr>
+            <w:pStyle w:val="TDC2"/>
+            <w:tabs>
+              <w:tab w:val="left" w:pos="880"/>
+              <w:tab w:val="right" w:leader="dot" w:pos="8828"/>
+            </w:tabs>
+            <w:rPr>
+              <w:noProof/>
+              <w:sz w:val="22"/>
+              <w:szCs w:val="22"/>
+              <w:lang w:eastAsia="en-US"/>
+            </w:rPr>
+          </w:pPr>
+          <w:hyperlink w:anchor="_Toc181053383" w:history="1">
+            <w:r>
+              <w:rPr>
+                <w:rStyle w:val="Hipervnculo"/>
+                <w:rFonts w:ascii="Arial" w:hAnsi="Arial" w:cs="Arial"/>
+                <w:b/>
+                <w:noProof/>
+                <w:lang w:val="es-US"/>
+              </w:rPr>
+              <w:t>1.1</w:t>
+            </w:r>
+            <w:r>
+              <w:rPr>
+                <w:rStyle w:val="Hipervnculo"/>
+                <w:rFonts w:ascii="Arial" w:hAnsi="Arial" w:cs="Arial"/>
+                <w:b/>
+                <w:noProof/>
+                <w:lang w:val="es-US"/>
+              </w:rPr>
+              <w:t xml:space="preserve"> </w:t>
+            </w:r>
+            <w:r>
+              <w:rPr>
+                <w:rStyle w:val="Hipervnculo"/>
+                <w:rFonts w:ascii="Arial" w:hAnsi="Arial" w:cs="Arial"/>
+                <w:b/>
+                <w:noProof/>
+                <w:lang w:val="es-US"/>
+              </w:rPr>
+              <w:t>Antece</w:t>
+            </w:r>
+            <w:r>
+              <w:rPr>
+                <w:rStyle w:val="Hipervnculo"/>
+                <w:rFonts w:ascii="Arial" w:hAnsi="Arial" w:cs="Arial"/>
+                <w:b/>
+                <w:noProof/>
+                <w:lang w:val="es-US"/>
+              </w:rPr>
+              <w:t>d</w:t>
+            </w:r>
+            <w:r>
+              <w:rPr>
+                <w:rStyle w:val="Hipervnculo"/>
+                <w:rFonts w:ascii="Arial" w:hAnsi="Arial" w:cs="Arial"/>
+                <w:b/>
+                <w:noProof/>
+                <w:lang w:val="es-US"/>
+              </w:rPr>
+              <w:t>entes del Estudio</w:t>
+            </w:r>
+            <w:r>
+              <w:rPr>
+                <w:noProof/>
+                <w:webHidden/>
+              </w:rPr>
+              <w:tab/>
+            </w:r>
+            <w:r>
+              <w:rPr>
+                <w:noProof/>
+                <w:webHidden/>
+              </w:rPr>
+              <w:fldChar w:fldCharType="begin"/>
+            </w:r>
+            <w:r>
+              <w:rPr>
+                <w:noProof/>
+                <w:webHidden/>
+              </w:rPr>
+              <w:instrText xml:space="preserve"> PAGEREF _Toc181053383 \h </w:instrText>
             </w:r>
             <w:r>
               <w:rPr>
@@ -923,7 +1038,7 @@
               <w:lang w:eastAsia="en-US"/>
             </w:rPr>
           </w:pPr>
-          <w:hyperlink w:anchor="_Toc180491510" w:history="1">
+          <w:hyperlink w:anchor="_Toc181053384" w:history="1">
             <w:r>
               <w:rPr>
                 <w:rStyle w:val="Hipervnculo"/>
@@ -932,7 +1047,7 @@
                 <w:noProof/>
                 <w:lang w:val="es-US"/>
               </w:rPr>
-              <w:t>Capítulo 2: Análisis del negocio y Diseño de la solución</w:t>
+              <w:t>1.2 Análisis de la teoría asociada</w:t>
             </w:r>
             <w:r>
               <w:rPr>
@@ -953,149 +1068,7 @@
                 <w:noProof/>
                 <w:webHidden/>
               </w:rPr>
-              <w:instrText xml:space="preserve"> PAGEREF _Toc180491510 \h </w:instrText>
-            </w:r>
-            <w:r>
-              <w:rPr>
-                <w:noProof/>
-                <w:webHidden/>
-              </w:rPr>
-            </w:r>
-            <w:r>
-              <w:rPr>
-                <w:noProof/>
-                <w:webHidden/>
-              </w:rPr>
-              <w:fldChar w:fldCharType="separate"/>
-            </w:r>
-            <w:r>
-              <w:rPr>
-                <w:noProof/>
-                <w:webHidden/>
-              </w:rPr>
-              <w:t>10</w:t>
-            </w:r>
-            <w:r>
-              <w:rPr>
-                <w:noProof/>
-                <w:webHidden/>
-              </w:rPr>
-              <w:fldChar w:fldCharType="end"/>
-            </w:r>
-          </w:hyperlink>
-        </w:p>
-        <w:p>
-          <w:pPr>
-            <w:pStyle w:val="TDC3"/>
-            <w:tabs>
-              <w:tab w:val="right" w:leader="dot" w:pos="8828"/>
-            </w:tabs>
-            <w:rPr>
-              <w:noProof/>
-            </w:rPr>
-          </w:pPr>
-          <w:hyperlink w:anchor="_Toc180491511" w:history="1">
-            <w:r>
-              <w:rPr>
-                <w:rStyle w:val="Hipervnculo"/>
-                <w:rFonts w:ascii="Arial" w:hAnsi="Arial" w:cs="Arial"/>
-                <w:b/>
-                <w:noProof/>
-                <w:lang w:val="es-US"/>
-              </w:rPr>
-              <w:t>2.1: Análisis y modelado del negocio</w:t>
-            </w:r>
-            <w:r>
-              <w:rPr>
-                <w:noProof/>
-                <w:webHidden/>
-              </w:rPr>
-              <w:tab/>
-            </w:r>
-            <w:r>
-              <w:rPr>
-                <w:noProof/>
-                <w:webHidden/>
-              </w:rPr>
-              <w:fldChar w:fldCharType="begin"/>
-            </w:r>
-            <w:r>
-              <w:rPr>
-                <w:noProof/>
-                <w:webHidden/>
-              </w:rPr>
-              <w:instrText xml:space="preserve"> PAGEREF _Toc180491511 \h </w:instrText>
-            </w:r>
-            <w:r>
-              <w:rPr>
-                <w:noProof/>
-                <w:webHidden/>
-              </w:rPr>
-            </w:r>
-            <w:r>
-              <w:rPr>
-                <w:noProof/>
-                <w:webHidden/>
-              </w:rPr>
-              <w:fldChar w:fldCharType="separate"/>
-            </w:r>
-            <w:r>
-              <w:rPr>
-                <w:noProof/>
-                <w:webHidden/>
-              </w:rPr>
-              <w:t>10</w:t>
-            </w:r>
-            <w:r>
-              <w:rPr>
-                <w:noProof/>
-                <w:webHidden/>
-              </w:rPr>
-              <w:fldChar w:fldCharType="end"/>
-            </w:r>
-          </w:hyperlink>
-        </w:p>
-        <w:p>
-          <w:pPr>
-            <w:pStyle w:val="TDC3"/>
-            <w:tabs>
-              <w:tab w:val="right" w:leader="dot" w:pos="8828"/>
-            </w:tabs>
-            <w:rPr>
-              <w:noProof/>
-            </w:rPr>
-          </w:pPr>
-          <w:hyperlink w:anchor="_Toc180491512" w:history="1">
-            <w:r>
-              <w:rPr>
-                <w:rStyle w:val="Hipervnculo"/>
-                <w:rFonts w:ascii="Arial" w:hAnsi="Arial" w:cs="Arial"/>
-                <w:b/>
-                <w:noProof/>
-                <w:lang w:val="es-US"/>
-              </w:rPr>
-              <w:t>2.2 Diseño de la solución</w:t>
-            </w:r>
-            <w:r>
-              <w:rPr>
-                <w:noProof/>
-                <w:webHidden/>
-              </w:rPr>
-              <w:tab/>
-            </w:r>
-            <w:r>
-              <w:rPr>
-                <w:noProof/>
-                <w:webHidden/>
-              </w:rPr>
-              <w:fldChar w:fldCharType="begin"/>
-            </w:r>
-            <w:r>
-              <w:rPr>
-                <w:noProof/>
-                <w:webHidden/>
-              </w:rPr>
-              <w:instrText xml:space="preserve"> PAGEREF _Toc180491512 \h </w:instrText>
+              <w:instrText xml:space="preserve"> PAGEREF _Toc181053384 \h </w:instrText>
             </w:r>
             <w:r>
               <w:rPr>
@@ -1139,7 +1112,7 @@
               <w:lang w:eastAsia="en-US"/>
             </w:rPr>
           </w:pPr>
-          <w:hyperlink w:anchor="_Toc180491513" w:history="1">
+          <w:hyperlink w:anchor="_Toc181053385" w:history="1">
             <w:r>
               <w:rPr>
                 <w:rStyle w:val="Hipervnculo"/>
@@ -1148,6 +1121,228 @@
                 <w:noProof/>
                 <w:lang w:val="es-US"/>
               </w:rPr>
+              <w:t>Capítulo 2: Análisis del negocio y Diseño de la solución</w:t>
+            </w:r>
+            <w:r>
+              <w:rPr>
+                <w:noProof/>
+                <w:webHidden/>
+              </w:rPr>
+              <w:tab/>
+            </w:r>
+            <w:r>
+              <w:rPr>
+                <w:noProof/>
+                <w:webHidden/>
+              </w:rPr>
+              <w:fldChar w:fldCharType="begin"/>
+            </w:r>
+            <w:r>
+              <w:rPr>
+                <w:noProof/>
+                <w:webHidden/>
+              </w:rPr>
+              <w:instrText xml:space="preserve"> PAGEREF _Toc181053385 \h </w:instrText>
+            </w:r>
+            <w:r>
+              <w:rPr>
+                <w:noProof/>
+                <w:webHidden/>
+              </w:rPr>
+            </w:r>
+            <w:r>
+              <w:rPr>
+                <w:noProof/>
+                <w:webHidden/>
+              </w:rPr>
+              <w:fldChar w:fldCharType="separate"/>
+            </w:r>
+            <w:r>
+              <w:rPr>
+                <w:noProof/>
+                <w:webHidden/>
+              </w:rPr>
+              <w:t>12</w:t>
+            </w:r>
+            <w:r>
+              <w:rPr>
+                <w:noProof/>
+                <w:webHidden/>
+              </w:rPr>
+              <w:fldChar w:fldCharType="end"/>
+            </w:r>
+          </w:hyperlink>
+        </w:p>
+        <w:p>
+          <w:pPr>
+            <w:pStyle w:val="TDC3"/>
+            <w:tabs>
+              <w:tab w:val="right" w:leader="dot" w:pos="8828"/>
+            </w:tabs>
+            <w:rPr>
+              <w:noProof/>
+              <w:sz w:val="22"/>
+              <w:szCs w:val="22"/>
+              <w:lang w:eastAsia="en-US"/>
+            </w:rPr>
+          </w:pPr>
+          <w:hyperlink w:anchor="_Toc181053386" w:history="1">
+            <w:r>
+              <w:rPr>
+                <w:rStyle w:val="Hipervnculo"/>
+                <w:rFonts w:ascii="Arial" w:hAnsi="Arial" w:cs="Arial"/>
+                <w:b/>
+                <w:noProof/>
+                <w:lang w:val="es-US"/>
+              </w:rPr>
+              <w:t>2.1: Análisis y modelado del negocio</w:t>
+            </w:r>
+            <w:r>
+              <w:rPr>
+                <w:noProof/>
+                <w:webHidden/>
+              </w:rPr>
+              <w:tab/>
+            </w:r>
+            <w:r>
+              <w:rPr>
+                <w:noProof/>
+                <w:webHidden/>
+              </w:rPr>
+              <w:fldChar w:fldCharType="begin"/>
+            </w:r>
+            <w:r>
+              <w:rPr>
+                <w:noProof/>
+                <w:webHidden/>
+              </w:rPr>
+              <w:instrText xml:space="preserve"> PAGEREF _Toc181053386 \h </w:instrText>
+            </w:r>
+            <w:r>
+              <w:rPr>
+                <w:noProof/>
+                <w:webHidden/>
+              </w:rPr>
+            </w:r>
+            <w:r>
+              <w:rPr>
+                <w:noProof/>
+                <w:webHidden/>
+              </w:rPr>
+              <w:fldChar w:fldCharType="separate"/>
+            </w:r>
+            <w:r>
+              <w:rPr>
+                <w:noProof/>
+                <w:webHidden/>
+              </w:rPr>
+              <w:t>12</w:t>
+            </w:r>
+            <w:r>
+              <w:rPr>
+                <w:noProof/>
+                <w:webHidden/>
+              </w:rPr>
+              <w:fldChar w:fldCharType="end"/>
+            </w:r>
+          </w:hyperlink>
+        </w:p>
+        <w:p>
+          <w:pPr>
+            <w:pStyle w:val="TDC3"/>
+            <w:tabs>
+              <w:tab w:val="right" w:leader="dot" w:pos="8828"/>
+            </w:tabs>
+            <w:rPr>
+              <w:noProof/>
+              <w:sz w:val="22"/>
+              <w:szCs w:val="22"/>
+              <w:lang w:eastAsia="en-US"/>
+            </w:rPr>
+          </w:pPr>
+          <w:hyperlink w:anchor="_Toc181053387" w:history="1">
+            <w:r>
+              <w:rPr>
+                <w:rStyle w:val="Hipervnculo"/>
+                <w:rFonts w:ascii="Arial" w:hAnsi="Arial" w:cs="Arial"/>
+                <w:b/>
+                <w:noProof/>
+                <w:lang w:val="es-US"/>
+              </w:rPr>
+              <w:t>2.2 Diseño de la solución</w:t>
+            </w:r>
+            <w:r>
+              <w:rPr>
+                <w:noProof/>
+                <w:webHidden/>
+              </w:rPr>
+              <w:tab/>
+            </w:r>
+            <w:r>
+              <w:rPr>
+                <w:noProof/>
+                <w:webHidden/>
+              </w:rPr>
+              <w:fldChar w:fldCharType="begin"/>
+            </w:r>
+            <w:r>
+              <w:rPr>
+                <w:noProof/>
+                <w:webHidden/>
+              </w:rPr>
+              <w:instrText xml:space="preserve"> PAGEREF _Toc181053387 \h </w:instrText>
+            </w:r>
+            <w:r>
+              <w:rPr>
+                <w:noProof/>
+                <w:webHidden/>
+              </w:rPr>
+            </w:r>
+            <w:r>
+              <w:rPr>
+                <w:noProof/>
+                <w:webHidden/>
+              </w:rPr>
+              <w:fldChar w:fldCharType="separate"/>
+            </w:r>
+            <w:r>
+              <w:rPr>
+                <w:noProof/>
+                <w:webHidden/>
+              </w:rPr>
+              <w:t>13</w:t>
+            </w:r>
+            <w:r>
+              <w:rPr>
+                <w:noProof/>
+                <w:webHidden/>
+              </w:rPr>
+              <w:fldChar w:fldCharType="end"/>
+            </w:r>
+          </w:hyperlink>
+        </w:p>
+        <w:p>
+          <w:pPr>
+            <w:pStyle w:val="TDC2"/>
+            <w:tabs>
+              <w:tab w:val="right" w:leader="dot" w:pos="8828"/>
+            </w:tabs>
+            <w:rPr>
+              <w:noProof/>
+              <w:sz w:val="22"/>
+              <w:szCs w:val="22"/>
+              <w:lang w:eastAsia="en-US"/>
+            </w:rPr>
+          </w:pPr>
+          <w:hyperlink w:anchor="_Toc181053388" w:history="1">
+            <w:r>
+              <w:rPr>
+                <w:rStyle w:val="Hipervnculo"/>
+                <w:rFonts w:ascii="Arial" w:hAnsi="Arial" w:cs="Arial"/>
+                <w:b/>
+                <w:noProof/>
+                <w:lang w:val="es-US"/>
+              </w:rPr>
               <w:t>Capítulo 3: Diseño y ejecución de pruebas</w:t>
             </w:r>
             <w:r>
@@ -1169,7 +1364,7 @@
                 <w:noProof/>
                 <w:webHidden/>
               </w:rPr>
-              <w:instrText xml:space="preserve"> PAGEREF _Toc180491513 \h </w:instrText>
+              <w:instrText xml:space="preserve"> PAGEREF _Toc181053388 \h </w:instrText>
             </w:r>
             <w:r>
               <w:rPr>
@@ -1189,7 +1384,7 @@
                 <w:noProof/>
                 <w:webHidden/>
               </w:rPr>
-              <w:t>12</w:t>
+              <w:t>14</w:t>
             </w:r>
             <w:r>
               <w:rPr>
@@ -1213,7 +1408,7 @@
               <w:lang w:eastAsia="en-US"/>
             </w:rPr>
           </w:pPr>
-          <w:hyperlink w:anchor="_Toc180491514" w:history="1">
+          <w:hyperlink w:anchor="_Toc181053389" w:history="1">
             <w:r>
               <w:rPr>
                 <w:rStyle w:val="Hipervnculo"/>
@@ -1243,7 +1438,7 @@
                 <w:noProof/>
                 <w:webHidden/>
               </w:rPr>
-              <w:instrText xml:space="preserve"> PAGEREF _Toc180491514 \h </w:instrText>
+              <w:instrText xml:space="preserve"> PAGEREF _Toc181053389 \h </w:instrText>
             </w:r>
             <w:r>
               <w:rPr>
@@ -1263,7 +1458,7 @@
                 <w:noProof/>
                 <w:webHidden/>
               </w:rPr>
-              <w:t>13</w:t>
+              <w:t>15</w:t>
             </w:r>
             <w:r>
               <w:rPr>
@@ -1287,7 +1482,7 @@
               <w:lang w:eastAsia="en-US"/>
             </w:rPr>
           </w:pPr>
-          <w:hyperlink w:anchor="_Toc180491515" w:history="1">
+          <w:hyperlink w:anchor="_Toc181053390" w:history="1">
             <w:r>
               <w:rPr>
                 <w:rStyle w:val="Hipervnculo"/>
@@ -1296,27 +1491,7 @@
                 <w:noProof/>
                 <w:lang w:val="es-US"/>
               </w:rPr>
-              <w:t>Referencias bi</w:t>
-            </w:r>
-            <w:r>
-              <w:rPr>
-                <w:rStyle w:val="Hipervnculo"/>
-                <w:rFonts w:ascii="Arial" w:hAnsi="Arial" w:cs="Arial"/>
-                <w:b/>
-                <w:noProof/>
-                <w:lang w:val="es-US"/>
-              </w:rPr>
-              <w:t>b</w:t>
-            </w:r>
-            <w:r>
-              <w:rPr>
-                <w:rStyle w:val="Hipervnculo"/>
-                <w:rFonts w:ascii="Arial" w:hAnsi="Arial" w:cs="Arial"/>
-                <w:b/>
-                <w:noProof/>
-                <w:lang w:val="es-US"/>
-              </w:rPr>
-              <w:t>liográficas</w:t>
+              <w:t>Referencias bibliográficas</w:t>
             </w:r>
             <w:r>
               <w:rPr>
@@ -1337,7 +1512,7 @@
                 <w:noProof/>
                 <w:webHidden/>
               </w:rPr>
-              <w:instrText xml:space="preserve"> PAGEREF _Toc180491515 \h </w:instrText>
+              <w:instrText xml:space="preserve"> PAGEREF _Toc181053390 \h </w:instrText>
             </w:r>
             <w:r>
               <w:rPr>
@@ -1357,7 +1532,7 @@
                 <w:noProof/>
                 <w:webHidden/>
               </w:rPr>
-              <w:t>14</w:t>
+              <w:t>16</w:t>
             </w:r>
             <w:r>
               <w:rPr>
@@ -1447,7 +1622,7 @@
           <w:lang w:val="es-US"/>
         </w:rPr>
       </w:pPr>
-      <w:bookmarkStart w:id="0" w:name="_Toc180491505"/>
+      <w:bookmarkStart w:id="0" w:name="_Toc181053378"/>
       <w:r>
         <w:rPr>
           <w:rFonts w:ascii="Arial" w:hAnsi="Arial" w:cs="Arial"/>
@@ -1461,51 +1636,6 @@
         <w:t>Resumen</w:t>
       </w:r>
       <w:bookmarkEnd w:id="0"/>
-      <w:r>
-        <w:rPr>
-          <w:rFonts w:ascii="Arial" w:hAnsi="Arial" w:cs="Arial"/>
-          <w:b/>
-          <w:color w:val="auto"/>
-          <w:sz w:val="24"/>
-          <w:szCs w:val="24"/>
-          <w:lang w:val="es-US"/>
-        </w:rPr>
-        <w:fldChar w:fldCharType="begin"/>
-      </w:r>
-      <w:r>
-        <w:rPr>
-          <w:lang w:val="es-US"/>
-        </w:rPr>
-        <w:instrText xml:space="preserve"> XE "</w:instrText>
-      </w:r>
-      <w:r>
-        <w:rPr>
-          <w:rFonts w:ascii="Arial" w:hAnsi="Arial" w:cs="Arial"/>
-          <w:b/>
-          <w:color w:val="auto"/>
-          <w:sz w:val="24"/>
-          <w:szCs w:val="24"/>
-          <w:lang w:val="es-US"/>
-        </w:rPr>
-        <w:instrText>Resumen</w:instrText>
-      </w:r>
-      <w:r>
-        <w:rPr>
-          <w:lang w:val="es-US"/>
-        </w:rPr>
-        <w:instrText xml:space="preserve">" </w:instrText>
-      </w:r>
-      <w:r>
-        <w:rPr>
-          <w:rFonts w:ascii="Arial" w:hAnsi="Arial" w:cs="Arial"/>
-          <w:b/>
-          <w:color w:val="auto"/>
-          <w:sz w:val="24"/>
-          <w:szCs w:val="24"/>
-          <w:lang w:val="es-US"/>
-        </w:rPr>
-        <w:fldChar w:fldCharType="end"/>
-      </w:r>
     </w:p>
     <w:p>
       <w:pPr>
@@ -1543,7 +1673,7 @@
           <w:lang w:val="es-US"/>
         </w:rPr>
       </w:pPr>
-      <w:bookmarkStart w:id="1" w:name="_Toc180491506"/>
+      <w:bookmarkStart w:id="1" w:name="_Toc181053379"/>
       <w:proofErr w:type="spellStart"/>
       <w:r>
         <w:rPr>
@@ -1559,51 +1689,6 @@
       </w:r>
       <w:bookmarkEnd w:id="1"/>
       <w:proofErr w:type="spellEnd"/>
-      <w:r>
-        <w:rPr>
-          <w:rFonts w:ascii="Arial" w:hAnsi="Arial" w:cs="Arial"/>
-          <w:b/>
-          <w:color w:val="auto"/>
-          <w:sz w:val="24"/>
-          <w:szCs w:val="24"/>
-        </w:rPr>
-        <w:fldChar w:fldCharType="begin"/>
-      </w:r>
-      <w:r>
-        <w:rPr>
-          <w:lang w:val="es-US"/>
-        </w:rPr>
-        <w:instrText xml:space="preserve"> XE "</w:instrText>
-      </w:r>
-      <w:proofErr w:type="spellStart"/>
-      <w:r>
-        <w:rPr>
-          <w:rFonts w:ascii="Arial" w:hAnsi="Arial" w:cs="Arial"/>
-          <w:b/>
-          <w:color w:val="auto"/>
-          <w:sz w:val="24"/>
-          <w:szCs w:val="24"/>
-          <w:lang w:val="es-US"/>
-        </w:rPr>
-        <w:instrText>Abstract</w:instrText>
-      </w:r>
-      <w:proofErr w:type="spellEnd"/>
-      <w:r>
-        <w:rPr>
-          <w:lang w:val="es-US"/>
-        </w:rPr>
-        <w:instrText xml:space="preserve">" </w:instrText>
-      </w:r>
-      <w:r>
-        <w:rPr>
-          <w:rFonts w:ascii="Arial" w:hAnsi="Arial" w:cs="Arial"/>
-          <w:b/>
-          <w:color w:val="auto"/>
-          <w:sz w:val="24"/>
-          <w:szCs w:val="24"/>
-        </w:rPr>
-        <w:fldChar w:fldCharType="end"/>
-      </w:r>
     </w:p>
     <w:p>
       <w:pPr>
@@ -1648,7 +1733,7 @@
           <w:lang w:val="es-US"/>
         </w:rPr>
       </w:pPr>
-      <w:bookmarkStart w:id="2" w:name="_Toc180491507"/>
+      <w:bookmarkStart w:id="2" w:name="_Toc181053380"/>
       <w:r>
         <w:rPr>
           <w:rFonts w:ascii="Arial" w:hAnsi="Arial" w:cs="Arial"/>
@@ -1662,59 +1747,6 @@
         <w:t>Introducción</w:t>
       </w:r>
       <w:bookmarkEnd w:id="2"/>
-      <w:r>
-        <w:rPr>
-          <w:rFonts w:ascii="Arial" w:hAnsi="Arial" w:cs="Arial"/>
-          <w:b/>
-          <w:color w:val="auto"/>
-          <w:sz w:val="24"/>
-          <w:szCs w:val="24"/>
-          <w:lang w:val="es-US"/>
-        </w:rPr>
-        <w:fldChar w:fldCharType="begin"/>
-      </w:r>
-      <w:r>
-        <w:rPr>
-          <w:rFonts w:ascii="Arial" w:hAnsi="Arial" w:cs="Arial"/>
-          <w:color w:val="auto"/>
-          <w:sz w:val="24"/>
-          <w:szCs w:val="24"/>
-          <w:lang w:val="es-US"/>
-        </w:rPr>
-        <w:instrText xml:space="preserve"> XE "</w:instrText>
-      </w:r>
-      <w:r>
-        <w:rPr>
-          <w:rFonts w:ascii="Arial" w:hAnsi="Arial" w:cs="Arial"/>
-          <w:b/>
-          <w:color w:val="auto"/>
-          <w:sz w:val="24"/>
-          <w:szCs w:val="24"/>
-          <w:lang w:val="es-US"/>
-        </w:rPr>
-        <w:instrText>Introducción</w:instrText>
-      </w:r>
-      <w:r>
-        <w:rPr>
-          <w:rFonts w:ascii="Arial" w:hAnsi="Arial" w:cs="Arial"/>
-          <w:color w:val="auto"/>
-          <w:sz w:val="24"/>
-          <w:szCs w:val="24"/>
-          <w:lang w:val="es-US"/>
-        </w:rPr>
-        <w:instrText xml:space="preserve">" </w:instrText>
-      </w:r>
-      <w:r>
-        <w:rPr>
-          <w:rFonts w:ascii="Arial" w:hAnsi="Arial" w:cs="Arial"/>
-          <w:b/>
-          <w:color w:val="auto"/>
-          <w:sz w:val="24"/>
-          <w:szCs w:val="24"/>
-          <w:lang w:val="es-US"/>
-        </w:rPr>
-        <w:fldChar w:fldCharType="end"/>
-      </w:r>
     </w:p>
     <w:p>
       <w:pPr>
@@ -2142,29 +2174,7 @@
           <w:szCs w:val="24"/>
           <w:lang w:val="es-US" w:eastAsia="en-US"/>
         </w:rPr>
-        <w:t>(</w:t>
-      </w:r>
-      <w:proofErr w:type="spellStart"/>
-      <w:r>
-        <w:rPr>
-          <w:rFonts w:ascii="Arial" w:hAnsi="Arial" w:cs="Arial"/>
-          <w:noProof/>
-          <w:sz w:val="24"/>
-          <w:szCs w:val="24"/>
-          <w:lang w:val="es-US" w:eastAsia="en-US"/>
-        </w:rPr>
-        <w:t>Dmitriyev</w:t>
-      </w:r>
-      <w:proofErr w:type="spellEnd"/>
-      <w:r>
-        <w:rPr>
-          <w:rFonts w:ascii="Arial" w:hAnsi="Arial" w:cs="Arial"/>
-          <w:noProof/>
-          <w:sz w:val="24"/>
-          <w:szCs w:val="24"/>
-          <w:lang w:val="es-US" w:eastAsia="en-US"/>
-        </w:rPr>
-        <w:t>, Mahmoud, &amp; Marín-Ortega, 2022)</w:t>
+        <w:t>(Dmitriyev, Mahmoud, &amp; Marín-Ortega, 2022)</w:t>
       </w:r>
       <w:r>
         <w:rPr>
@@ -2251,29 +2261,7 @@
           <w:szCs w:val="24"/>
           <w:lang w:val="es-US"/>
         </w:rPr>
-        <w:t>(</w:t>
-      </w:r>
-      <w:proofErr w:type="spellStart"/>
-      <w:r>
-        <w:rPr>
-          <w:rFonts w:ascii="Arial" w:hAnsi="Arial" w:cs="Arial"/>
-          <w:noProof/>
-          <w:sz w:val="24"/>
-          <w:szCs w:val="24"/>
-          <w:lang w:val="es-US"/>
-        </w:rPr>
-        <w:t>Biroğul</w:t>
-      </w:r>
-      <w:proofErr w:type="spellEnd"/>
-      <w:r>
-        <w:rPr>
-          <w:rFonts w:ascii="Arial" w:hAnsi="Arial" w:cs="Arial"/>
-          <w:noProof/>
-          <w:sz w:val="24"/>
-          <w:szCs w:val="24"/>
-          <w:lang w:val="es-US"/>
-        </w:rPr>
-        <w:t xml:space="preserve"> &amp; Gültekin, 2016)</w:t>
+        <w:t>(Biroğul &amp; Gültekin, 2016)</w:t>
       </w:r>
       <w:r>
         <w:rPr>
@@ -3315,7 +3303,7 @@
           <w:lang w:val="es-US"/>
         </w:rPr>
       </w:pPr>
-      <w:bookmarkStart w:id="3" w:name="_Toc180491508"/>
+      <w:bookmarkStart w:id="3" w:name="_Toc181053381"/>
       <w:r>
         <w:rPr>
           <w:rFonts w:ascii="Arial" w:hAnsi="Arial" w:cs="Arial"/>
@@ -3329,59 +3317,6 @@
         <w:t>Desarrollo</w:t>
       </w:r>
       <w:bookmarkEnd w:id="3"/>
-      <w:r>
-        <w:rPr>
-          <w:rFonts w:ascii="Arial" w:hAnsi="Arial" w:cs="Arial"/>
-          <w:b/>
-          <w:color w:val="auto"/>
-          <w:sz w:val="24"/>
-          <w:szCs w:val="24"/>
-          <w:lang w:val="es-US"/>
-        </w:rPr>
-        <w:fldChar w:fldCharType="begin"/>
-      </w:r>
-      <w:r>
-        <w:rPr>
-          <w:rFonts w:ascii="Arial" w:hAnsi="Arial" w:cs="Arial"/>
-          <w:color w:val="auto"/>
-          <w:sz w:val="24"/>
-          <w:szCs w:val="24"/>
-          <w:lang w:val="es-US"/>
-        </w:rPr>
-        <w:instrText xml:space="preserve"> XE "</w:instrText>
-      </w:r>
-      <w:r>
-        <w:rPr>
-          <w:rFonts w:ascii="Arial" w:hAnsi="Arial" w:cs="Arial"/>
-          <w:b/>
-          <w:color w:val="auto"/>
-          <w:sz w:val="24"/>
-          <w:szCs w:val="24"/>
-          <w:lang w:val="es-US"/>
-        </w:rPr>
-        <w:instrText>Desarrollo</w:instrText>
-      </w:r>
-      <w:r>
-        <w:rPr>
-          <w:rFonts w:ascii="Arial" w:hAnsi="Arial" w:cs="Arial"/>
-          <w:color w:val="auto"/>
-          <w:sz w:val="24"/>
-          <w:szCs w:val="24"/>
-          <w:lang w:val="es-US"/>
-        </w:rPr>
-        <w:instrText xml:space="preserve">" </w:instrText>
-      </w:r>
-      <w:r>
-        <w:rPr>
-          <w:rFonts w:ascii="Arial" w:hAnsi="Arial" w:cs="Arial"/>
-          <w:b/>
-          <w:color w:val="auto"/>
-          <w:sz w:val="24"/>
-          <w:szCs w:val="24"/>
-          <w:lang w:val="es-US"/>
-        </w:rPr>
-        <w:fldChar w:fldCharType="end"/>
-      </w:r>
     </w:p>
     <w:p>
       <w:pPr>
@@ -3397,7 +3332,7 @@
           <w:lang w:val="es-US"/>
         </w:rPr>
       </w:pPr>
-      <w:bookmarkStart w:id="4" w:name="_Toc180491509"/>
+      <w:bookmarkStart w:id="4" w:name="_Toc181053382"/>
       <w:r>
         <w:rPr>
           <w:rFonts w:ascii="Arial" w:hAnsi="Arial" w:cs="Arial"/>
@@ -3410,80 +3345,6 @@
         <w:t>Capítulo 1: Análisis del marco teórico del problema</w:t>
       </w:r>
       <w:bookmarkEnd w:id="4"/>
-      <w:r>
-        <w:rPr>
-          <w:rFonts w:ascii="Arial" w:hAnsi="Arial" w:cs="Arial"/>
-          <w:b/>
-          <w:color w:val="auto"/>
-          <w:sz w:val="24"/>
-          <w:szCs w:val="24"/>
-          <w:lang w:val="es-US"/>
-        </w:rPr>
-        <w:fldChar w:fldCharType="begin"/>
-      </w:r>
-      <w:r>
-        <w:rPr>
-          <w:rFonts w:ascii="Arial" w:hAnsi="Arial" w:cs="Arial"/>
-          <w:color w:val="auto"/>
-          <w:sz w:val="24"/>
-          <w:szCs w:val="24"/>
-          <w:lang w:val="es-US"/>
-        </w:rPr>
-        <w:instrText xml:space="preserve"> XE "</w:instrText>
-      </w:r>
-      <w:r>
-        <w:rPr>
-          <w:rFonts w:ascii="Arial" w:hAnsi="Arial" w:cs="Arial"/>
-          <w:b/>
-          <w:color w:val="auto"/>
-          <w:sz w:val="24"/>
-          <w:szCs w:val="24"/>
-          <w:lang w:val="es-US"/>
-        </w:rPr>
-        <w:instrText>Capítulo 1</w:instrText>
-      </w:r>
-      <w:r>
-        <w:rPr>
-          <w:rFonts w:ascii="Arial" w:hAnsi="Arial" w:cs="Arial"/>
-          <w:color w:val="auto"/>
-          <w:sz w:val="24"/>
-          <w:szCs w:val="24"/>
-          <w:lang w:val="es-US"/>
-        </w:rPr>
-        <w:instrText>\</w:instrText>
-      </w:r>
-      <w:r>
-        <w:rPr>
-          <w:rFonts w:ascii="Arial" w:hAnsi="Arial" w:cs="Arial"/>
-          <w:b/>
-          <w:color w:val="auto"/>
-          <w:sz w:val="24"/>
-          <w:szCs w:val="24"/>
-          <w:lang w:val="es-US"/>
-        </w:rPr>
-        <w:instrText>: Análisis del marco teórico del problema</w:instrText>
-      </w:r>
-      <w:r>
-        <w:rPr>
-          <w:rFonts w:ascii="Arial" w:hAnsi="Arial" w:cs="Arial"/>
-          <w:color w:val="auto"/>
-          <w:sz w:val="24"/>
-          <w:szCs w:val="24"/>
-          <w:lang w:val="es-US"/>
-        </w:rPr>
-        <w:instrText xml:space="preserve">" </w:instrText>
-      </w:r>
-      <w:r>
-        <w:rPr>
-          <w:rFonts w:ascii="Arial" w:hAnsi="Arial" w:cs="Arial"/>
-          <w:b/>
-          <w:color w:val="auto"/>
-          <w:sz w:val="24"/>
-          <w:szCs w:val="24"/>
-          <w:lang w:val="es-US"/>
-        </w:rPr>
-        <w:fldChar w:fldCharType="end"/>
-      </w:r>
     </w:p>
     <w:p>
       <w:pPr>
@@ -3627,6 +3488,7 @@
           <w:lang w:val="es-US"/>
         </w:rPr>
       </w:pPr>
+      <w:bookmarkStart w:id="5" w:name="_Toc181053383"/>
       <w:r>
         <w:rPr>
           <w:rFonts w:ascii="Arial" w:hAnsi="Arial" w:cs="Arial"/>
@@ -3636,9 +3498,9 @@
           <w:szCs w:val="24"/>
           <w:lang w:val="es-US"/>
         </w:rPr>
-        <w:lastRenderedPageBreak/>
         <w:t>Antecedentes del Estudio</w:t>
       </w:r>
+      <w:bookmarkEnd w:id="5"/>
     </w:p>
     <w:p>
       <w:pPr>
@@ -3657,7 +3519,16 @@
           <w:sz w:val="24"/>
           <w:szCs w:val="24"/>
         </w:rPr>
-        <w:t>Para realizar un análisis del estado del arte se precisa primero realizar un levantamiento exhaustivo de investigaciones previas sobre problemas similares y las soluciones aplicadas, es esencial considerar diversos estudios y enfoques que han abordado cuestiones análogas en el campo de interés. Para ello, se realizó una búsqueda en bases de datos académicas sobre términos como “</w:t>
+        <w:t xml:space="preserve">Para realizar un análisis del estado del arte se precisa primero realizar un levantamiento exhaustivo de investigaciones previas sobre problemas similares y </w:t>
+      </w:r>
+      <w:r>
+        <w:rPr>
+          <w:rFonts w:ascii="Arial" w:hAnsi="Arial" w:cs="Arial"/>
+          <w:sz w:val="24"/>
+          <w:szCs w:val="24"/>
+        </w:rPr>
+        <w:lastRenderedPageBreak/>
+        <w:t>las soluciones aplicadas, es esencial considerar diversos estudios y enfoques que han abordado cuestiones análogas en el campo de interés. Para ello, se realizó una búsqueda en bases de datos académicas sobre términos como “</w:t>
       </w:r>
       <w:r>
         <w:rPr>
@@ -4101,7 +3972,31 @@
           <w:sz w:val="24"/>
           <w:szCs w:val="24"/>
         </w:rPr>
-        <w:t xml:space="preserve">de gestión de proyectos, los repositorios de datos han facilitado la </w:t>
+        <w:t>de gestión de proyectos, los repositorios de datos han facilitado la investigación al proporcionar una base estructurada para el análisis y la toma de decisiones. Estos repositorios permiten compartir y reutilizar datos, lo cual es crucial para el descubrimiento de nuevo conocimien</w:t>
+      </w:r>
+      <w:r>
+        <w:rPr>
+          <w:rFonts w:ascii="Arial" w:hAnsi="Arial" w:cs="Arial"/>
+          <w:sz w:val="24"/>
+          <w:szCs w:val="24"/>
+        </w:rPr>
+        <w:t>t</w:t>
+      </w:r>
+      <w:r>
+        <w:rPr>
+          <w:rFonts w:ascii="Arial" w:hAnsi="Arial" w:cs="Arial"/>
+          <w:sz w:val="24"/>
+          <w:szCs w:val="24"/>
+        </w:rPr>
+        <w:t>o dentro de las organizaciones</w:t>
+      </w:r>
+      <w:r>
+        <w:rPr>
+          <w:rFonts w:ascii="Arial" w:hAnsi="Arial" w:cs="Arial"/>
+          <w:sz w:val="24"/>
+          <w:szCs w:val="24"/>
+        </w:rPr>
+        <w:t xml:space="preserve">. En </w:t>
       </w:r>
       <w:r>
         <w:rPr>
@@ -4110,31 +4005,7 @@
           <w:szCs w:val="24"/>
         </w:rPr>
         <w:lastRenderedPageBreak/>
-        <w:t>investigación al proporcionar una base estructurada para el análisis y la toma de decisiones. Estos repositorios permiten compartir y reutilizar datos, lo cual es crucial para el descubrimiento de nuevo conocimien</w:t>
-      </w:r>
-      <w:r>
-        <w:rPr>
-          <w:rFonts w:ascii="Arial" w:hAnsi="Arial" w:cs="Arial"/>
-          <w:sz w:val="24"/>
-          <w:szCs w:val="24"/>
-        </w:rPr>
-        <w:t>t</w:t>
-      </w:r>
-      <w:r>
-        <w:rPr>
-          <w:rFonts w:ascii="Arial" w:hAnsi="Arial" w:cs="Arial"/>
-          <w:sz w:val="24"/>
-          <w:szCs w:val="24"/>
-        </w:rPr>
-        <w:t>o dentro de las organizaciones</w:t>
-      </w:r>
-      <w:r>
-        <w:rPr>
-          <w:rFonts w:ascii="Arial" w:hAnsi="Arial" w:cs="Arial"/>
-          <w:sz w:val="24"/>
-          <w:szCs w:val="24"/>
-        </w:rPr>
-        <w:t>. En particular, se han desarrollado sistemas que utilizan técnicas avanzadas como la minería de datos para asegurar ingresos y evaluar proyectos bajo condiciones inciertas</w:t>
+        <w:t>particular, se han desarrollado sistemas que utilizan técnicas avanzadas como la minería de datos para asegurar ingresos y evaluar proyectos bajo condiciones inciertas</w:t>
       </w:r>
       <w:r>
         <w:rPr>
@@ -4404,24 +4275,6 @@
           <w:sz w:val="24"/>
           <w:szCs w:val="24"/>
         </w:rPr>
-        <w:t xml:space="preserve"> and </w:t>
-      </w:r>
-      <w:proofErr w:type="spellStart"/>
-      <w:r>
-        <w:rPr>
-          <w:rFonts w:ascii="Arial" w:hAnsi="Arial" w:cs="Arial"/>
-          <w:sz w:val="24"/>
-          <w:szCs w:val="24"/>
-        </w:rPr>
-        <w:t>analytics</w:t>
-      </w:r>
-      <w:proofErr w:type="spellEnd"/>
-      <w:r>
-        <w:rPr>
-          <w:rFonts w:ascii="Arial" w:hAnsi="Arial" w:cs="Arial"/>
-          <w:sz w:val="24"/>
-          <w:szCs w:val="24"/>
-        </w:rPr>
         <w:t>”</w:t>
       </w:r>
       <w:r>
@@ -4463,6 +4316,7 @@
           <w:lang w:val="es-US"/>
         </w:rPr>
       </w:pPr>
+      <w:bookmarkStart w:id="6" w:name="_Toc181053384"/>
       <w:r>
         <w:rPr>
           <w:rFonts w:ascii="Arial" w:hAnsi="Arial" w:cs="Arial"/>
@@ -4473,6 +4327,1946 @@
           <w:lang w:val="es-US"/>
         </w:rPr>
         <w:t>1.2 Análisis de la teoría asociada</w:t>
+      </w:r>
+      <w:bookmarkEnd w:id="6"/>
+    </w:p>
+    <w:p>
+      <w:pPr>
+        <w:pStyle w:val="Sinespaciado"/>
+        <w:spacing w:line="360" w:lineRule="auto"/>
+        <w:jc w:val="both"/>
+        <w:rPr>
+          <w:rFonts w:ascii="Arial" w:hAnsi="Arial" w:cs="Arial"/>
+          <w:sz w:val="24"/>
+          <w:szCs w:val="24"/>
+        </w:rPr>
+      </w:pPr>
+      <w:r>
+        <w:rPr>
+          <w:rFonts w:ascii="Arial" w:hAnsi="Arial" w:cs="Arial"/>
+          <w:sz w:val="24"/>
+          <w:szCs w:val="24"/>
+        </w:rPr>
+        <w:t>La inteligencia de negocios (BI, por sus siglas en inglés) se define como un marco integral que abarca un conjunto de herramientas y técnicas destinadas a transformar datos brutos en información valiosa. Esta información es crucial para la toma de decisiones estratégicas dentro de una organización</w:t>
+      </w:r>
+      <w:r>
+        <w:rPr>
+          <w:rFonts w:ascii="Arial" w:hAnsi="Arial" w:cs="Arial"/>
+          <w:sz w:val="24"/>
+          <w:szCs w:val="24"/>
+        </w:rPr>
+        <w:t xml:space="preserve"> [11]</w:t>
+      </w:r>
+      <w:r>
+        <w:rPr>
+          <w:rFonts w:ascii="Arial" w:hAnsi="Arial" w:cs="Arial"/>
+          <w:sz w:val="24"/>
+          <w:szCs w:val="24"/>
+        </w:rPr>
+        <w:t>. A medida que las empresas generan cantidades masivas de datos, la inteligencia de negocios se ha convertido en una infraestructura crítica que permite a las organizaciones reaccionar de manera efectiva a las operaciones tanto operativas como estratégicas de sus clientes, mercados y otros grupos de interés</w:t>
+      </w:r>
+      <w:r>
+        <w:rPr>
+          <w:rFonts w:ascii="Arial" w:hAnsi="Arial" w:cs="Arial"/>
+          <w:sz w:val="24"/>
+          <w:szCs w:val="24"/>
+        </w:rPr>
+        <w:t xml:space="preserve"> [12].</w:t>
+      </w:r>
+    </w:p>
+    <w:p>
+      <w:pPr>
+        <w:pStyle w:val="Sinespaciado"/>
+        <w:spacing w:line="360" w:lineRule="auto"/>
+        <w:jc w:val="both"/>
+        <w:rPr>
+          <w:rFonts w:ascii="Arial" w:hAnsi="Arial" w:cs="Arial"/>
+          <w:sz w:val="24"/>
+          <w:szCs w:val="24"/>
+        </w:rPr>
+      </w:pPr>
+      <w:r>
+        <w:rPr>
+          <w:rFonts w:ascii="Arial" w:hAnsi="Arial" w:cs="Arial"/>
+          <w:sz w:val="24"/>
+          <w:szCs w:val="24"/>
+        </w:rPr>
+        <w:t>Este proceso</w:t>
+      </w:r>
+      <w:r>
+        <w:rPr>
+          <w:rFonts w:ascii="Arial" w:hAnsi="Arial" w:cs="Arial"/>
+          <w:sz w:val="24"/>
+          <w:szCs w:val="24"/>
+        </w:rPr>
+        <w:t xml:space="preserve"> implica la extracción, análisis y presentación de datos mediante sistem</w:t>
+      </w:r>
+      <w:r>
+        <w:rPr>
+          <w:rFonts w:ascii="Arial" w:hAnsi="Arial" w:cs="Arial"/>
+          <w:sz w:val="24"/>
+          <w:szCs w:val="24"/>
+        </w:rPr>
+        <w:t>as de información más entendibles por los clientes</w:t>
+      </w:r>
+      <w:r>
+        <w:rPr>
+          <w:rFonts w:ascii="Arial" w:hAnsi="Arial" w:cs="Arial"/>
+          <w:sz w:val="24"/>
+          <w:szCs w:val="24"/>
+        </w:rPr>
+        <w:t>. Estos sistemas permiten a los gerentes obtener un conocimiento profundo sobre el comportamiento histórico del negocio y su entorno, lo que facilita decisiones informadas que mejoran el rendimiento organizacional y optimizan la utilidad económica mediante una reducción significativa de costos</w:t>
+      </w:r>
+      <w:r>
+        <w:rPr>
+          <w:rFonts w:ascii="Arial" w:hAnsi="Arial" w:cs="Arial"/>
+          <w:sz w:val="24"/>
+          <w:szCs w:val="24"/>
+        </w:rPr>
+        <w:t xml:space="preserve"> [13].</w:t>
+      </w:r>
+    </w:p>
+    <w:p>
+      <w:pPr>
+        <w:pStyle w:val="Sinespaciado"/>
+        <w:spacing w:line="360" w:lineRule="auto"/>
+        <w:jc w:val="both"/>
+        <w:rPr>
+          <w:rFonts w:ascii="Arial" w:hAnsi="Arial" w:cs="Arial"/>
+          <w:sz w:val="24"/>
+          <w:szCs w:val="24"/>
+        </w:rPr>
+      </w:pPr>
+    </w:p>
+    <w:p>
+      <w:pPr>
+        <w:pStyle w:val="Sinespaciado"/>
+        <w:spacing w:line="360" w:lineRule="auto"/>
+        <w:jc w:val="both"/>
+        <w:rPr>
+          <w:rFonts w:ascii="Arial" w:hAnsi="Arial" w:cs="Arial"/>
+          <w:sz w:val="24"/>
+          <w:szCs w:val="24"/>
+        </w:rPr>
+      </w:pPr>
+      <w:r>
+        <w:rPr>
+          <w:rFonts w:ascii="Arial" w:hAnsi="Arial" w:cs="Arial"/>
+          <w:sz w:val="24"/>
+          <w:szCs w:val="24"/>
+        </w:rPr>
+        <w:lastRenderedPageBreak/>
+        <w:t xml:space="preserve">Como ya se mencionó, los sistemas de BI deben cumplir con la característica de permitir a los clientes entender estos datos y tomar decisiones en base a ellos, por lo que surge la necesidad de la creación de sistemas de apoyo a la toma de decisiones(DSS). </w:t>
+      </w:r>
+    </w:p>
+    <w:p>
+      <w:pPr>
+        <w:pStyle w:val="Sinespaciado"/>
+        <w:spacing w:line="360" w:lineRule="auto"/>
+        <w:jc w:val="both"/>
+        <w:rPr>
+          <w:rFonts w:ascii="Arial" w:hAnsi="Arial" w:cs="Arial"/>
+          <w:sz w:val="24"/>
+          <w:szCs w:val="24"/>
+        </w:rPr>
+      </w:pPr>
+      <w:r>
+        <w:rPr>
+          <w:rFonts w:ascii="Arial" w:hAnsi="Arial" w:cs="Arial"/>
+          <w:sz w:val="24"/>
+          <w:szCs w:val="24"/>
+        </w:rPr>
+        <w:t>Los Sistemas de Apoyo a la Toma de Decisiones (DSS, por sus siglas en inglés) son aplicaciones prácticas de la inteligencia de negocios, diseñadas para asistir a los gestores en la toma de decisiones informadas basadas en datos analíticos. Estos sistemas integran diversas fuentes de información y aplican modelos analíticos avanzados para proporcionar recomendaciones y pronósticos que facilitan el proceso decisional en las organizaciones</w:t>
+      </w:r>
+      <w:r>
+        <w:rPr>
+          <w:rFonts w:ascii="Arial" w:hAnsi="Arial" w:cs="Arial"/>
+          <w:sz w:val="24"/>
+          <w:szCs w:val="24"/>
+        </w:rPr>
+        <w:t xml:space="preserve"> </w:t>
+      </w:r>
+      <w:r>
+        <w:rPr>
+          <w:rFonts w:ascii="Arial" w:hAnsi="Arial" w:cs="Arial"/>
+          <w:sz w:val="24"/>
+          <w:szCs w:val="24"/>
+        </w:rPr>
+        <w:t>[14].</w:t>
+      </w:r>
+    </w:p>
+    <w:p>
+      <w:pPr>
+        <w:pStyle w:val="Sinespaciado"/>
+        <w:spacing w:line="360" w:lineRule="auto"/>
+        <w:jc w:val="both"/>
+        <w:rPr>
+          <w:rFonts w:ascii="Arial" w:hAnsi="Arial" w:cs="Arial"/>
+          <w:sz w:val="24"/>
+          <w:szCs w:val="24"/>
+        </w:rPr>
+      </w:pPr>
+      <w:r>
+        <w:rPr>
+          <w:rFonts w:ascii="Arial" w:hAnsi="Arial" w:cs="Arial"/>
+          <w:sz w:val="24"/>
+          <w:szCs w:val="24"/>
+        </w:rPr>
+        <w:t>Los DSS se caracterizan por su capacidad para manejar grandes volúmenes de datos y transformarlos en información útil, permitiendo a los gestores evaluar diferentes escenarios y tomar decisiones estratégicas más acertadas. Al utilizar herramientas de análisis predictivo y modelos de simulación, los DSS ayudan a identificar tendencias, evaluar riesgos y oportunidades, y optimizar los recursos empresariales</w:t>
+      </w:r>
+      <w:r>
+        <w:rPr>
+          <w:rFonts w:ascii="Arial" w:hAnsi="Arial" w:cs="Arial"/>
+          <w:sz w:val="24"/>
+          <w:szCs w:val="24"/>
+        </w:rPr>
+        <w:t xml:space="preserve"> [15].</w:t>
+      </w:r>
+    </w:p>
+    <w:p>
+      <w:pPr>
+        <w:pStyle w:val="Sinespaciado"/>
+        <w:spacing w:line="360" w:lineRule="auto"/>
+        <w:jc w:val="both"/>
+        <w:rPr>
+          <w:rFonts w:ascii="Arial" w:hAnsi="Arial" w:cs="Arial"/>
+          <w:sz w:val="24"/>
+          <w:szCs w:val="24"/>
+        </w:rPr>
+      </w:pPr>
+      <w:r>
+        <w:rPr>
+          <w:rFonts w:ascii="Arial" w:hAnsi="Arial" w:cs="Arial"/>
+          <w:sz w:val="24"/>
+          <w:szCs w:val="24"/>
+        </w:rPr>
+        <w:t xml:space="preserve">Según refiere </w:t>
+      </w:r>
+      <w:r>
+        <w:rPr>
+          <w:rFonts w:ascii="Arial" w:hAnsi="Arial" w:cs="Arial"/>
+          <w:sz w:val="24"/>
+          <w:szCs w:val="24"/>
+        </w:rPr>
+        <w:t>[16] para logran una mayor eficiencia en el tratamiento de fuentes muy dispersas y heterogéneas, se hace necesario el empleo de herramientas ETL para la correcta recuperación y preparación de estos datos.</w:t>
+      </w:r>
+    </w:p>
+    <w:p>
+      <w:pPr>
+        <w:pStyle w:val="Sinespaciado"/>
+        <w:spacing w:line="360" w:lineRule="auto"/>
+        <w:jc w:val="both"/>
+        <w:rPr>
+          <w:rFonts w:ascii="Arial" w:hAnsi="Arial" w:cs="Arial"/>
+          <w:sz w:val="24"/>
+          <w:szCs w:val="24"/>
+        </w:rPr>
+      </w:pPr>
+      <w:r>
+        <w:rPr>
+          <w:rFonts w:ascii="Arial" w:hAnsi="Arial" w:cs="Arial"/>
+          <w:sz w:val="24"/>
+          <w:szCs w:val="24"/>
+        </w:rPr>
+        <w:t>Los procesos de Extracción, Transformación y Carga (ETL) son fundamentales en la preparación de datos para su análisis en sistemas de inteligencia de negocios (BI) y sistemas de apoyo a la toma de decisiones (DSS). Estos procesos permiten integrar datos desde múltiples fuentes hacia un formato coherente y utilizable, lo que es esencial para convertir datos brutos en información valiosa</w:t>
+      </w:r>
+      <w:r>
+        <w:rPr>
+          <w:rFonts w:ascii="Arial" w:hAnsi="Arial" w:cs="Arial"/>
+          <w:sz w:val="24"/>
+          <w:szCs w:val="24"/>
+        </w:rPr>
+        <w:t xml:space="preserve"> [16]</w:t>
+      </w:r>
+      <w:r>
+        <w:rPr>
+          <w:rFonts w:ascii="Arial" w:hAnsi="Arial" w:cs="Arial"/>
+          <w:sz w:val="24"/>
+          <w:szCs w:val="24"/>
+        </w:rPr>
+        <w:t>.</w:t>
+      </w:r>
+    </w:p>
+    <w:p>
+      <w:pPr>
+        <w:pStyle w:val="Sinespaciado"/>
+        <w:spacing w:line="360" w:lineRule="auto"/>
+        <w:jc w:val="both"/>
+        <w:rPr>
+          <w:rFonts w:ascii="Arial" w:hAnsi="Arial" w:cs="Arial"/>
+          <w:sz w:val="24"/>
+          <w:szCs w:val="24"/>
+        </w:rPr>
+      </w:pPr>
+      <w:r>
+        <w:rPr>
+          <w:rFonts w:ascii="Arial" w:hAnsi="Arial" w:cs="Arial"/>
+          <w:sz w:val="24"/>
+          <w:szCs w:val="24"/>
+        </w:rPr>
+        <w:t xml:space="preserve">Por las explicaciones de [17], estos sistemas, como su nombre lo indica, constan de 3 partes: </w:t>
+      </w:r>
+      <w:r>
+        <w:rPr>
+          <w:rFonts w:ascii="Arial" w:hAnsi="Arial" w:cs="Arial"/>
+          <w:sz w:val="24"/>
+          <w:szCs w:val="24"/>
+        </w:rPr>
+        <w:t>Extracción</w:t>
+      </w:r>
+      <w:r>
+        <w:rPr>
+          <w:rFonts w:ascii="Arial" w:hAnsi="Arial" w:cs="Arial"/>
+          <w:sz w:val="24"/>
+          <w:szCs w:val="24"/>
+        </w:rPr>
+        <w:t>, Transformación y Carga. La primera</w:t>
+      </w:r>
+      <w:r>
+        <w:rPr>
+          <w:rFonts w:ascii="Arial" w:hAnsi="Arial" w:cs="Arial"/>
+          <w:sz w:val="24"/>
+          <w:szCs w:val="24"/>
+        </w:rPr>
+        <w:t xml:space="preserve"> implica la recopilación de datos desde diversas fuentes, que pueden incluir bases de datos, archivos planos, servicios web, entre otros. Esta fase es crítica porque asegura que todos los datos relevantes sean capturados para el análisis posterior.</w:t>
+      </w:r>
+      <w:r>
+        <w:rPr>
+          <w:rFonts w:ascii="Arial" w:hAnsi="Arial" w:cs="Arial"/>
+          <w:sz w:val="24"/>
+          <w:szCs w:val="24"/>
+        </w:rPr>
+        <w:t xml:space="preserve"> Por otro lado, la </w:t>
+      </w:r>
+      <w:r>
+        <w:rPr>
+          <w:rFonts w:ascii="Arial" w:hAnsi="Arial" w:cs="Arial"/>
+          <w:sz w:val="24"/>
+          <w:szCs w:val="24"/>
+        </w:rPr>
+        <w:t xml:space="preserve">Transformación es el proceso donde los datos extraídos se limpian y se convierten en un formato adecuado para el análisis. Esto puede incluir tareas como la </w:t>
+      </w:r>
+      <w:r>
+        <w:rPr>
+          <w:rFonts w:ascii="Arial" w:hAnsi="Arial" w:cs="Arial"/>
+          <w:sz w:val="24"/>
+          <w:szCs w:val="24"/>
+        </w:rPr>
+        <w:lastRenderedPageBreak/>
+        <w:t>depuración de datos duplicados, la normalización de formatos y la aplicación de reglas de negocio específicas. La transformación es vital para asegurar que los datos sean precisos y consistentes.</w:t>
+      </w:r>
+      <w:r>
+        <w:rPr>
+          <w:rFonts w:ascii="Arial" w:hAnsi="Arial" w:cs="Arial"/>
+          <w:sz w:val="24"/>
+          <w:szCs w:val="24"/>
+        </w:rPr>
+        <w:t xml:space="preserve"> Por último, la </w:t>
+      </w:r>
+      <w:r>
+        <w:rPr>
+          <w:rFonts w:ascii="Arial" w:hAnsi="Arial" w:cs="Arial"/>
+          <w:sz w:val="24"/>
+          <w:szCs w:val="24"/>
+        </w:rPr>
+        <w:t xml:space="preserve">Carga es la fase final donde los datos transformados se almacenan en un sistema de destino, como </w:t>
+      </w:r>
+      <w:proofErr w:type="gramStart"/>
+      <w:r>
+        <w:rPr>
+          <w:rFonts w:ascii="Arial" w:hAnsi="Arial" w:cs="Arial"/>
+          <w:sz w:val="24"/>
+          <w:szCs w:val="24"/>
+        </w:rPr>
+        <w:t>un data</w:t>
+      </w:r>
+      <w:proofErr w:type="gramEnd"/>
+      <w:r>
+        <w:rPr>
+          <w:rFonts w:ascii="Arial" w:hAnsi="Arial" w:cs="Arial"/>
+          <w:sz w:val="24"/>
+          <w:szCs w:val="24"/>
+        </w:rPr>
+        <w:t xml:space="preserve"> </w:t>
+      </w:r>
+      <w:proofErr w:type="spellStart"/>
+      <w:r>
+        <w:rPr>
+          <w:rFonts w:ascii="Arial" w:hAnsi="Arial" w:cs="Arial"/>
+          <w:sz w:val="24"/>
+          <w:szCs w:val="24"/>
+        </w:rPr>
+        <w:t>warehouse</w:t>
+      </w:r>
+      <w:proofErr w:type="spellEnd"/>
+      <w:r>
+        <w:rPr>
+          <w:rFonts w:ascii="Arial" w:hAnsi="Arial" w:cs="Arial"/>
+          <w:sz w:val="24"/>
+          <w:szCs w:val="24"/>
+        </w:rPr>
+        <w:t xml:space="preserve"> o un data </w:t>
+      </w:r>
+      <w:proofErr w:type="spellStart"/>
+      <w:r>
+        <w:rPr>
+          <w:rFonts w:ascii="Arial" w:hAnsi="Arial" w:cs="Arial"/>
+          <w:sz w:val="24"/>
+          <w:szCs w:val="24"/>
+        </w:rPr>
+        <w:t>mart</w:t>
+      </w:r>
+      <w:proofErr w:type="spellEnd"/>
+      <w:r>
+        <w:rPr>
+          <w:rFonts w:ascii="Arial" w:hAnsi="Arial" w:cs="Arial"/>
+          <w:sz w:val="24"/>
+          <w:szCs w:val="24"/>
+        </w:rPr>
+        <w:t>. La eficiencia en esta etapa garantiza que los datos estén disponibles para su análisis en tiempo real o casi real.</w:t>
+      </w:r>
+    </w:p>
+    <w:p>
+      <w:pPr>
+        <w:pStyle w:val="Sinespaciado"/>
+        <w:spacing w:line="360" w:lineRule="auto"/>
+        <w:jc w:val="both"/>
+        <w:rPr>
+          <w:rFonts w:ascii="Arial" w:hAnsi="Arial" w:cs="Arial"/>
+          <w:sz w:val="24"/>
+          <w:szCs w:val="24"/>
+        </w:rPr>
+      </w:pPr>
+      <w:r>
+        <w:rPr>
+          <w:rFonts w:ascii="Arial" w:hAnsi="Arial" w:cs="Arial"/>
+          <w:sz w:val="24"/>
+          <w:szCs w:val="24"/>
+        </w:rPr>
+        <w:t>Sin embargo,</w:t>
+      </w:r>
+      <w:r>
+        <w:rPr>
+          <w:rFonts w:ascii="Arial" w:hAnsi="Arial" w:cs="Arial"/>
+          <w:sz w:val="24"/>
+          <w:szCs w:val="24"/>
+        </w:rPr>
+        <w:t xml:space="preserve"> como vimos en el proceso de Carga,</w:t>
+      </w:r>
+      <w:r>
+        <w:rPr>
+          <w:rFonts w:ascii="Arial" w:hAnsi="Arial" w:cs="Arial"/>
+          <w:sz w:val="24"/>
+          <w:szCs w:val="24"/>
+        </w:rPr>
+        <w:t xml:space="preserve"> para poder llevar</w:t>
+      </w:r>
+      <w:r>
+        <w:rPr>
+          <w:rFonts w:ascii="Arial" w:hAnsi="Arial" w:cs="Arial"/>
+          <w:sz w:val="24"/>
+          <w:szCs w:val="24"/>
+        </w:rPr>
+        <w:t>lo</w:t>
+      </w:r>
+      <w:r>
+        <w:rPr>
+          <w:rFonts w:ascii="Arial" w:hAnsi="Arial" w:cs="Arial"/>
+          <w:sz w:val="24"/>
+          <w:szCs w:val="24"/>
+        </w:rPr>
+        <w:t xml:space="preserve"> a cabo es fundamental contar con un lugar bien estructurado para el almacenamiento de estos datos. Durante la anterior investigación </w:t>
+      </w:r>
+      <w:r>
+        <w:rPr>
+          <w:rFonts w:ascii="Arial" w:hAnsi="Arial" w:cs="Arial"/>
+          <w:sz w:val="24"/>
+          <w:szCs w:val="24"/>
+        </w:rPr>
+        <w:t>inicial</w:t>
+      </w:r>
+      <w:r>
+        <w:rPr>
+          <w:rFonts w:ascii="Arial" w:hAnsi="Arial" w:cs="Arial"/>
+          <w:sz w:val="24"/>
+          <w:szCs w:val="24"/>
+        </w:rPr>
+        <w:t xml:space="preserve"> detectaron 3 “tipos de almacenes”: Data </w:t>
+      </w:r>
+      <w:proofErr w:type="spellStart"/>
+      <w:r>
+        <w:rPr>
+          <w:rFonts w:ascii="Arial" w:hAnsi="Arial" w:cs="Arial"/>
+          <w:sz w:val="24"/>
+          <w:szCs w:val="24"/>
+        </w:rPr>
+        <w:t>Warehause</w:t>
+      </w:r>
+      <w:proofErr w:type="spellEnd"/>
+      <w:r>
+        <w:rPr>
+          <w:rFonts w:ascii="Arial" w:hAnsi="Arial" w:cs="Arial"/>
+          <w:sz w:val="24"/>
+          <w:szCs w:val="24"/>
+        </w:rPr>
+        <w:t xml:space="preserve">, Data </w:t>
+      </w:r>
+      <w:proofErr w:type="spellStart"/>
+      <w:r>
+        <w:rPr>
+          <w:rFonts w:ascii="Arial" w:hAnsi="Arial" w:cs="Arial"/>
+          <w:sz w:val="24"/>
+          <w:szCs w:val="24"/>
+        </w:rPr>
+        <w:t>lakes</w:t>
+      </w:r>
+      <w:proofErr w:type="spellEnd"/>
+      <w:r>
+        <w:rPr>
+          <w:rFonts w:ascii="Arial" w:hAnsi="Arial" w:cs="Arial"/>
+          <w:sz w:val="24"/>
+          <w:szCs w:val="24"/>
+        </w:rPr>
+        <w:t xml:space="preserve"> y Dama </w:t>
+      </w:r>
+      <w:proofErr w:type="spellStart"/>
+      <w:r>
+        <w:rPr>
+          <w:rFonts w:ascii="Arial" w:hAnsi="Arial" w:cs="Arial"/>
+          <w:sz w:val="24"/>
+          <w:szCs w:val="24"/>
+        </w:rPr>
+        <w:t>Marts</w:t>
+      </w:r>
+      <w:proofErr w:type="spellEnd"/>
+      <w:r>
+        <w:rPr>
+          <w:rFonts w:ascii="Arial" w:hAnsi="Arial" w:cs="Arial"/>
+          <w:sz w:val="24"/>
+          <w:szCs w:val="24"/>
+        </w:rPr>
+        <w:t>.</w:t>
+      </w:r>
+    </w:p>
+    <w:p>
+      <w:pPr>
+        <w:spacing w:line="360" w:lineRule="auto"/>
+        <w:rPr>
+          <w:rFonts w:ascii="Arial" w:hAnsi="Arial" w:cs="Arial"/>
+          <w:sz w:val="24"/>
+          <w:szCs w:val="24"/>
+          <w:lang w:val="es-US"/>
+        </w:rPr>
+      </w:pPr>
+      <w:r>
+        <w:rPr>
+          <w:rFonts w:ascii="Arial" w:hAnsi="Arial" w:cs="Arial"/>
+          <w:sz w:val="24"/>
+          <w:szCs w:val="24"/>
+          <w:lang w:val="es-US"/>
+        </w:rPr>
+        <w:t xml:space="preserve">Un </w:t>
+      </w:r>
+      <w:r>
+        <w:rPr>
+          <w:rFonts w:ascii="Arial" w:hAnsi="Arial" w:cs="Arial"/>
+          <w:b/>
+          <w:sz w:val="24"/>
+          <w:szCs w:val="24"/>
+          <w:lang w:val="es-US"/>
+        </w:rPr>
+        <w:t xml:space="preserve">Data </w:t>
+      </w:r>
+      <w:proofErr w:type="spellStart"/>
+      <w:r>
+        <w:rPr>
+          <w:rFonts w:ascii="Arial" w:hAnsi="Arial" w:cs="Arial"/>
+          <w:b/>
+          <w:sz w:val="24"/>
+          <w:szCs w:val="24"/>
+          <w:lang w:val="es-US"/>
+        </w:rPr>
+        <w:t>W</w:t>
+      </w:r>
+      <w:r>
+        <w:rPr>
+          <w:rFonts w:ascii="Arial" w:hAnsi="Arial" w:cs="Arial"/>
+          <w:b/>
+          <w:sz w:val="24"/>
+          <w:szCs w:val="24"/>
+          <w:lang w:val="es-US"/>
+        </w:rPr>
+        <w:t>arehouse</w:t>
+      </w:r>
+      <w:proofErr w:type="spellEnd"/>
+      <w:r>
+        <w:rPr>
+          <w:rFonts w:ascii="Arial" w:hAnsi="Arial" w:cs="Arial"/>
+          <w:sz w:val="24"/>
+          <w:szCs w:val="24"/>
+          <w:lang w:val="es-US"/>
+        </w:rPr>
+        <w:t xml:space="preserve"> es un sistema centralizado diseñado para almacenar grandes volúmenes de datos estructurados provenientes de diversas fuentes. Su principal objetivo es facilitar el análisis y la generación de informes. </w:t>
+      </w:r>
+      <w:r>
+        <w:rPr>
+          <w:rFonts w:ascii="Arial" w:hAnsi="Arial" w:cs="Arial"/>
+          <w:sz w:val="24"/>
+          <w:szCs w:val="24"/>
+          <w:lang w:val="es-US"/>
+        </w:rPr>
+        <w:t>Este organiza los datos</w:t>
+      </w:r>
+      <w:r>
+        <w:rPr>
+          <w:rFonts w:ascii="Arial" w:hAnsi="Arial" w:cs="Arial"/>
+          <w:sz w:val="24"/>
+          <w:szCs w:val="24"/>
+          <w:lang w:val="es-US"/>
+        </w:rPr>
+        <w:t xml:space="preserve"> en esquemas predefinidos, como el esquema estrella o copo de nieve, lo que permite realizar consultas complejas de manera eficiente. Este tipo de almacenamiento es ideal para el análisis histórico y la toma de decisiones estratégicas, ya que ofrece una visión consolidada y limpia de los datos</w:t>
+      </w:r>
+      <w:r>
+        <w:rPr>
+          <w:rFonts w:ascii="Arial" w:hAnsi="Arial" w:cs="Arial"/>
+          <w:sz w:val="24"/>
+          <w:szCs w:val="24"/>
+          <w:lang w:val="es-US"/>
+        </w:rPr>
+        <w:t xml:space="preserve"> [18].</w:t>
+      </w:r>
+    </w:p>
+    <w:p>
+      <w:pPr>
+        <w:spacing w:line="360" w:lineRule="auto"/>
+        <w:rPr>
+          <w:rFonts w:ascii="Arial" w:hAnsi="Arial" w:cs="Arial"/>
+          <w:sz w:val="24"/>
+          <w:szCs w:val="24"/>
+          <w:lang w:val="es-US"/>
+        </w:rPr>
+      </w:pPr>
+      <w:r>
+        <w:rPr>
+          <w:rFonts w:ascii="Arial" w:hAnsi="Arial" w:cs="Arial"/>
+          <w:sz w:val="24"/>
+          <w:szCs w:val="24"/>
+          <w:lang w:val="es-US"/>
+        </w:rPr>
+        <w:t>Por su parte u</w:t>
+      </w:r>
+      <w:r>
+        <w:rPr>
+          <w:rFonts w:ascii="Arial" w:hAnsi="Arial" w:cs="Arial"/>
+          <w:sz w:val="24"/>
+          <w:szCs w:val="24"/>
+          <w:lang w:val="es-US"/>
+        </w:rPr>
+        <w:t xml:space="preserve">n </w:t>
+      </w:r>
+      <w:r>
+        <w:rPr>
+          <w:rFonts w:ascii="Arial" w:hAnsi="Arial" w:cs="Arial"/>
+          <w:b/>
+          <w:sz w:val="24"/>
+          <w:szCs w:val="24"/>
+          <w:lang w:val="es-US"/>
+        </w:rPr>
+        <w:t xml:space="preserve">Data </w:t>
+      </w:r>
+      <w:proofErr w:type="spellStart"/>
+      <w:proofErr w:type="gramStart"/>
+      <w:r>
+        <w:rPr>
+          <w:rFonts w:ascii="Arial" w:hAnsi="Arial" w:cs="Arial"/>
+          <w:b/>
+          <w:sz w:val="24"/>
+          <w:szCs w:val="24"/>
+          <w:lang w:val="es-US"/>
+        </w:rPr>
+        <w:t>M</w:t>
+      </w:r>
+      <w:r>
+        <w:rPr>
+          <w:rFonts w:ascii="Arial" w:hAnsi="Arial" w:cs="Arial"/>
+          <w:b/>
+          <w:sz w:val="24"/>
+          <w:szCs w:val="24"/>
+          <w:lang w:val="es-US"/>
+        </w:rPr>
+        <w:t>ar</w:t>
+      </w:r>
+      <w:r>
+        <w:rPr>
+          <w:rFonts w:ascii="Arial" w:hAnsi="Arial" w:cs="Arial"/>
+          <w:sz w:val="24"/>
+          <w:szCs w:val="24"/>
+          <w:lang w:val="es-US"/>
+        </w:rPr>
+        <w:t>t</w:t>
+      </w:r>
+      <w:proofErr w:type="spellEnd"/>
+      <w:proofErr w:type="gramEnd"/>
+      <w:r>
+        <w:rPr>
+          <w:rFonts w:ascii="Arial" w:hAnsi="Arial" w:cs="Arial"/>
+          <w:sz w:val="24"/>
+          <w:szCs w:val="24"/>
+          <w:lang w:val="es-US"/>
+        </w:rPr>
+        <w:t xml:space="preserve"> es una versión más pequeña y especializada de un data </w:t>
+      </w:r>
+      <w:proofErr w:type="spellStart"/>
+      <w:r>
+        <w:rPr>
+          <w:rFonts w:ascii="Arial" w:hAnsi="Arial" w:cs="Arial"/>
+          <w:sz w:val="24"/>
+          <w:szCs w:val="24"/>
+          <w:lang w:val="es-US"/>
+        </w:rPr>
+        <w:t>warehouse</w:t>
+      </w:r>
+      <w:proofErr w:type="spellEnd"/>
+      <w:r>
+        <w:rPr>
+          <w:rFonts w:ascii="Arial" w:hAnsi="Arial" w:cs="Arial"/>
+          <w:sz w:val="24"/>
+          <w:szCs w:val="24"/>
+          <w:lang w:val="es-US"/>
+        </w:rPr>
+        <w:t xml:space="preserve">. Está diseñado para atender las necesidades específicas de un departamento o área dentro de una organización, como ventas o finanzas. </w:t>
+      </w:r>
+      <w:proofErr w:type="gramStart"/>
+      <w:r>
+        <w:rPr>
+          <w:rFonts w:ascii="Arial" w:hAnsi="Arial" w:cs="Arial"/>
+          <w:sz w:val="24"/>
+          <w:szCs w:val="24"/>
+          <w:lang w:val="es-US"/>
+        </w:rPr>
+        <w:t>Los data</w:t>
+      </w:r>
+      <w:proofErr w:type="gramEnd"/>
+      <w:r>
+        <w:rPr>
+          <w:rFonts w:ascii="Arial" w:hAnsi="Arial" w:cs="Arial"/>
+          <w:sz w:val="24"/>
+          <w:szCs w:val="24"/>
+          <w:lang w:val="es-US"/>
+        </w:rPr>
+        <w:t xml:space="preserve"> </w:t>
+      </w:r>
+      <w:proofErr w:type="spellStart"/>
+      <w:r>
+        <w:rPr>
+          <w:rFonts w:ascii="Arial" w:hAnsi="Arial" w:cs="Arial"/>
+          <w:sz w:val="24"/>
+          <w:szCs w:val="24"/>
+          <w:lang w:val="es-US"/>
+        </w:rPr>
+        <w:t>marts</w:t>
+      </w:r>
+      <w:proofErr w:type="spellEnd"/>
+      <w:r>
+        <w:rPr>
+          <w:rFonts w:ascii="Arial" w:hAnsi="Arial" w:cs="Arial"/>
+          <w:sz w:val="24"/>
+          <w:szCs w:val="24"/>
+          <w:lang w:val="es-US"/>
+        </w:rPr>
+        <w:t xml:space="preserve"> suelen contener subconjuntos de datos relevantes para ese departamento, permitiendo un acceso más rápido y eficiente a la información necesaria para análisis específicos. Esto reduce la complejidad y el tiempo de respuesta en comparación</w:t>
+      </w:r>
+      <w:r>
+        <w:rPr>
+          <w:rFonts w:ascii="Arial" w:hAnsi="Arial" w:cs="Arial"/>
+          <w:sz w:val="24"/>
+          <w:szCs w:val="24"/>
+          <w:lang w:val="es-US"/>
+        </w:rPr>
+        <w:t xml:space="preserve"> con </w:t>
+      </w:r>
+      <w:proofErr w:type="gramStart"/>
+      <w:r>
+        <w:rPr>
+          <w:rFonts w:ascii="Arial" w:hAnsi="Arial" w:cs="Arial"/>
+          <w:sz w:val="24"/>
+          <w:szCs w:val="24"/>
+          <w:lang w:val="es-US"/>
+        </w:rPr>
+        <w:t>un data</w:t>
+      </w:r>
+      <w:proofErr w:type="gramEnd"/>
+      <w:r>
+        <w:rPr>
+          <w:rFonts w:ascii="Arial" w:hAnsi="Arial" w:cs="Arial"/>
+          <w:sz w:val="24"/>
+          <w:szCs w:val="24"/>
+          <w:lang w:val="es-US"/>
+        </w:rPr>
+        <w:t xml:space="preserve"> </w:t>
+      </w:r>
+      <w:proofErr w:type="spellStart"/>
+      <w:r>
+        <w:rPr>
+          <w:rFonts w:ascii="Arial" w:hAnsi="Arial" w:cs="Arial"/>
+          <w:sz w:val="24"/>
+          <w:szCs w:val="24"/>
+          <w:lang w:val="es-US"/>
+        </w:rPr>
+        <w:t>warehouse</w:t>
+      </w:r>
+      <w:proofErr w:type="spellEnd"/>
+      <w:r>
+        <w:rPr>
+          <w:rFonts w:ascii="Arial" w:hAnsi="Arial" w:cs="Arial"/>
+          <w:sz w:val="24"/>
+          <w:szCs w:val="24"/>
+          <w:lang w:val="es-US"/>
+        </w:rPr>
+        <w:t xml:space="preserve"> completo [19]</w:t>
+      </w:r>
+      <w:r>
+        <w:rPr>
+          <w:rFonts w:ascii="Arial" w:hAnsi="Arial" w:cs="Arial"/>
+          <w:sz w:val="24"/>
+          <w:szCs w:val="24"/>
+          <w:lang w:val="es-US"/>
+        </w:rPr>
+        <w:t>.</w:t>
+      </w:r>
+    </w:p>
+    <w:p>
+      <w:pPr>
+        <w:spacing w:line="360" w:lineRule="auto"/>
+        <w:rPr>
+          <w:rFonts w:ascii="Arial" w:hAnsi="Arial" w:cs="Arial"/>
+          <w:sz w:val="24"/>
+          <w:szCs w:val="24"/>
+          <w:lang w:val="es-US"/>
+        </w:rPr>
+      </w:pPr>
+      <w:r>
+        <w:rPr>
+          <w:rFonts w:ascii="Arial" w:hAnsi="Arial" w:cs="Arial"/>
+          <w:sz w:val="24"/>
+          <w:szCs w:val="24"/>
+          <w:lang w:val="es-US"/>
+        </w:rPr>
+        <w:t xml:space="preserve">Finalmente, Un </w:t>
+      </w:r>
+      <w:r>
+        <w:rPr>
+          <w:rFonts w:ascii="Arial" w:hAnsi="Arial" w:cs="Arial"/>
+          <w:b/>
+          <w:sz w:val="24"/>
+          <w:szCs w:val="24"/>
+          <w:lang w:val="es-US"/>
+        </w:rPr>
+        <w:t>Data Lake</w:t>
+      </w:r>
+      <w:r>
+        <w:rPr>
+          <w:rFonts w:ascii="Arial" w:hAnsi="Arial" w:cs="Arial"/>
+          <w:sz w:val="24"/>
+          <w:szCs w:val="24"/>
+          <w:lang w:val="es-US"/>
+        </w:rPr>
+        <w:t xml:space="preserve"> es un repositorio de almacenamiento que permite guardar grandes cantidades de datos en su formato nativo, ya sean estructurados, semiestructurados o no estructurados. A diferencia </w:t>
+      </w:r>
+      <w:proofErr w:type="gramStart"/>
+      <w:r>
+        <w:rPr>
+          <w:rFonts w:ascii="Arial" w:hAnsi="Arial" w:cs="Arial"/>
+          <w:sz w:val="24"/>
+          <w:szCs w:val="24"/>
+          <w:lang w:val="es-US"/>
+        </w:rPr>
+        <w:t>del data</w:t>
+      </w:r>
+      <w:proofErr w:type="gramEnd"/>
+      <w:r>
+        <w:rPr>
+          <w:rFonts w:ascii="Arial" w:hAnsi="Arial" w:cs="Arial"/>
+          <w:sz w:val="24"/>
+          <w:szCs w:val="24"/>
+          <w:lang w:val="es-US"/>
+        </w:rPr>
+        <w:t xml:space="preserve"> </w:t>
+      </w:r>
+      <w:proofErr w:type="spellStart"/>
+      <w:r>
+        <w:rPr>
+          <w:rFonts w:ascii="Arial" w:hAnsi="Arial" w:cs="Arial"/>
+          <w:sz w:val="24"/>
+          <w:szCs w:val="24"/>
+          <w:lang w:val="es-US"/>
+        </w:rPr>
+        <w:t>warehouse</w:t>
+      </w:r>
+      <w:proofErr w:type="spellEnd"/>
+      <w:r>
+        <w:rPr>
+          <w:rFonts w:ascii="Arial" w:hAnsi="Arial" w:cs="Arial"/>
+          <w:sz w:val="24"/>
+          <w:szCs w:val="24"/>
+          <w:lang w:val="es-US"/>
+        </w:rPr>
+        <w:t xml:space="preserve">, los data </w:t>
+      </w:r>
+      <w:proofErr w:type="spellStart"/>
+      <w:r>
+        <w:rPr>
+          <w:rFonts w:ascii="Arial" w:hAnsi="Arial" w:cs="Arial"/>
+          <w:sz w:val="24"/>
+          <w:szCs w:val="24"/>
+          <w:lang w:val="es-US"/>
+        </w:rPr>
+        <w:t>lakes</w:t>
+      </w:r>
+      <w:proofErr w:type="spellEnd"/>
+      <w:r>
+        <w:rPr>
+          <w:rFonts w:ascii="Arial" w:hAnsi="Arial" w:cs="Arial"/>
+          <w:sz w:val="24"/>
+          <w:szCs w:val="24"/>
+          <w:lang w:val="es-US"/>
+        </w:rPr>
+        <w:t xml:space="preserve"> no requieren una estructura predefinida para los datos, lo que los hace más flexibles y escalables. Son ideales para el análisis exploratorio y el procesamiento de </w:t>
+      </w:r>
+      <w:proofErr w:type="spellStart"/>
+      <w:r>
+        <w:rPr>
+          <w:rFonts w:ascii="Arial" w:hAnsi="Arial" w:cs="Arial"/>
+          <w:sz w:val="24"/>
+          <w:szCs w:val="24"/>
+          <w:lang w:val="es-US"/>
+        </w:rPr>
+        <w:t>big</w:t>
+      </w:r>
+      <w:proofErr w:type="spellEnd"/>
+      <w:r>
+        <w:rPr>
+          <w:rFonts w:ascii="Arial" w:hAnsi="Arial" w:cs="Arial"/>
+          <w:sz w:val="24"/>
+          <w:szCs w:val="24"/>
+          <w:lang w:val="es-US"/>
+        </w:rPr>
+        <w:t xml:space="preserve"> data, ya que permiten almacenar datos brutos que pueden ser </w:t>
+      </w:r>
+      <w:r>
+        <w:rPr>
+          <w:rFonts w:ascii="Arial" w:hAnsi="Arial" w:cs="Arial"/>
+          <w:sz w:val="24"/>
+          <w:szCs w:val="24"/>
+          <w:lang w:val="es-US"/>
+        </w:rPr>
+        <w:lastRenderedPageBreak/>
+        <w:t>transformados y analizados posteriormente según las necesidades del negocio</w:t>
+      </w:r>
+      <w:r>
+        <w:rPr>
+          <w:rFonts w:ascii="Arial" w:hAnsi="Arial" w:cs="Arial"/>
+          <w:sz w:val="24"/>
+          <w:szCs w:val="24"/>
+          <w:lang w:val="es-US"/>
+        </w:rPr>
+        <w:t xml:space="preserve"> [20].</w:t>
+      </w:r>
+    </w:p>
+    <w:tbl>
+      <w:tblPr>
+        <w:tblStyle w:val="Tabladecuadrcula5oscura-nfasis1"/>
+        <w:tblW w:w="9760" w:type="dxa"/>
+        <w:tblLook w:val="04A0" w:firstRow="1" w:lastRow="0" w:firstColumn="1" w:lastColumn="0" w:noHBand="0" w:noVBand="1"/>
+      </w:tblPr>
+      <w:tblGrid>
+        <w:gridCol w:w="1981"/>
+        <w:gridCol w:w="2624"/>
+        <w:gridCol w:w="2391"/>
+        <w:gridCol w:w="2764"/>
+      </w:tblGrid>
+      <w:tr>
+        <w:trPr>
+          <w:cnfStyle w:val="100000000000" w:firstRow="1" w:lastRow="0" w:firstColumn="0" w:lastColumn="0" w:oddVBand="0" w:evenVBand="0" w:oddHBand="0" w:evenHBand="0" w:firstRowFirstColumn="0" w:firstRowLastColumn="0" w:lastRowFirstColumn="0" w:lastRowLastColumn="0"/>
+        </w:trPr>
+        <w:tc>
+          <w:tcPr>
+            <w:cnfStyle w:val="001000000000" w:firstRow="0" w:lastRow="0" w:firstColumn="1" w:lastColumn="0" w:oddVBand="0" w:evenVBand="0" w:oddHBand="0" w:evenHBand="0" w:firstRowFirstColumn="0" w:firstRowLastColumn="0" w:lastRowFirstColumn="0" w:lastRowLastColumn="0"/>
+            <w:tcW w:w="0" w:type="auto"/>
+            <w:noWrap/>
+            <w:hideMark/>
+          </w:tcPr>
+          <w:p>
+            <w:pPr>
+              <w:spacing w:before="240" w:after="240" w:line="360" w:lineRule="auto"/>
+              <w:rPr>
+                <w:rFonts w:ascii="Arial" w:eastAsia="Times New Roman" w:hAnsi="Arial" w:cs="Arial"/>
+                <w:sz w:val="24"/>
+                <w:szCs w:val="24"/>
+                <w:lang w:eastAsia="en-US"/>
+              </w:rPr>
+            </w:pPr>
+            <w:proofErr w:type="spellStart"/>
+            <w:r>
+              <w:rPr>
+                <w:rFonts w:ascii="Arial" w:eastAsia="Times New Roman" w:hAnsi="Arial" w:cs="Arial"/>
+                <w:sz w:val="24"/>
+                <w:szCs w:val="24"/>
+                <w:lang w:eastAsia="en-US"/>
+              </w:rPr>
+              <w:t>Característica</w:t>
+            </w:r>
+            <w:proofErr w:type="spellEnd"/>
+          </w:p>
+        </w:tc>
+        <w:tc>
+          <w:tcPr>
+            <w:tcW w:w="0" w:type="auto"/>
+            <w:noWrap/>
+            <w:hideMark/>
+          </w:tcPr>
+          <w:p>
+            <w:pPr>
+              <w:spacing w:before="240" w:after="240"/>
+              <w:jc w:val="both"/>
+              <w:cnfStyle w:val="100000000000" w:firstRow="1" w:lastRow="0" w:firstColumn="0" w:lastColumn="0" w:oddVBand="0" w:evenVBand="0" w:oddHBand="0" w:evenHBand="0" w:firstRowFirstColumn="0" w:firstRowLastColumn="0" w:lastRowFirstColumn="0" w:lastRowLastColumn="0"/>
+              <w:rPr>
+                <w:rFonts w:ascii="Arial" w:eastAsia="Times New Roman" w:hAnsi="Arial" w:cs="Arial"/>
+                <w:sz w:val="24"/>
+                <w:szCs w:val="24"/>
+                <w:lang w:eastAsia="en-US"/>
+              </w:rPr>
+            </w:pPr>
+            <w:r>
+              <w:rPr>
+                <w:rFonts w:ascii="Arial" w:eastAsia="Times New Roman" w:hAnsi="Arial" w:cs="Arial"/>
+                <w:sz w:val="24"/>
+                <w:szCs w:val="24"/>
+                <w:lang w:eastAsia="en-US"/>
+              </w:rPr>
+              <w:t>Data Warehouse</w:t>
+            </w:r>
+          </w:p>
+        </w:tc>
+        <w:tc>
+          <w:tcPr>
+            <w:tcW w:w="0" w:type="auto"/>
+            <w:noWrap/>
+            <w:hideMark/>
+          </w:tcPr>
+          <w:p>
+            <w:pPr>
+              <w:spacing w:before="240" w:after="240"/>
+              <w:jc w:val="both"/>
+              <w:cnfStyle w:val="100000000000" w:firstRow="1" w:lastRow="0" w:firstColumn="0" w:lastColumn="0" w:oddVBand="0" w:evenVBand="0" w:oddHBand="0" w:evenHBand="0" w:firstRowFirstColumn="0" w:firstRowLastColumn="0" w:lastRowFirstColumn="0" w:lastRowLastColumn="0"/>
+              <w:rPr>
+                <w:rFonts w:ascii="Arial" w:eastAsia="Times New Roman" w:hAnsi="Arial" w:cs="Arial"/>
+                <w:sz w:val="24"/>
+                <w:szCs w:val="24"/>
+                <w:lang w:eastAsia="en-US"/>
+              </w:rPr>
+            </w:pPr>
+            <w:r>
+              <w:rPr>
+                <w:rFonts w:ascii="Arial" w:eastAsia="Times New Roman" w:hAnsi="Arial" w:cs="Arial"/>
+                <w:sz w:val="24"/>
+                <w:szCs w:val="24"/>
+                <w:lang w:eastAsia="en-US"/>
+              </w:rPr>
+              <w:t>Data Mart</w:t>
+            </w:r>
+          </w:p>
+        </w:tc>
+        <w:tc>
+          <w:tcPr>
+            <w:tcW w:w="0" w:type="auto"/>
+            <w:noWrap/>
+            <w:hideMark/>
+          </w:tcPr>
+          <w:p>
+            <w:pPr>
+              <w:spacing w:before="240" w:after="240"/>
+              <w:jc w:val="both"/>
+              <w:cnfStyle w:val="100000000000" w:firstRow="1" w:lastRow="0" w:firstColumn="0" w:lastColumn="0" w:oddVBand="0" w:evenVBand="0" w:oddHBand="0" w:evenHBand="0" w:firstRowFirstColumn="0" w:firstRowLastColumn="0" w:lastRowFirstColumn="0" w:lastRowLastColumn="0"/>
+              <w:rPr>
+                <w:rFonts w:ascii="Arial" w:eastAsia="Times New Roman" w:hAnsi="Arial" w:cs="Arial"/>
+                <w:sz w:val="24"/>
+                <w:szCs w:val="24"/>
+                <w:lang w:eastAsia="en-US"/>
+              </w:rPr>
+            </w:pPr>
+            <w:r>
+              <w:rPr>
+                <w:rFonts w:ascii="Arial" w:eastAsia="Times New Roman" w:hAnsi="Arial" w:cs="Arial"/>
+                <w:sz w:val="24"/>
+                <w:szCs w:val="24"/>
+                <w:lang w:eastAsia="en-US"/>
+              </w:rPr>
+              <w:t>Data Lake</w:t>
+            </w:r>
+          </w:p>
+        </w:tc>
+      </w:tr>
+      <w:tr>
+        <w:trPr>
+          <w:cnfStyle w:val="000000100000" w:firstRow="0" w:lastRow="0" w:firstColumn="0" w:lastColumn="0" w:oddVBand="0" w:evenVBand="0" w:oddHBand="1" w:evenHBand="0" w:firstRowFirstColumn="0" w:firstRowLastColumn="0" w:lastRowFirstColumn="0" w:lastRowLastColumn="0"/>
+        </w:trPr>
+        <w:tc>
+          <w:tcPr>
+            <w:cnfStyle w:val="001000000000" w:firstRow="0" w:lastRow="0" w:firstColumn="1" w:lastColumn="0" w:oddVBand="0" w:evenVBand="0" w:oddHBand="0" w:evenHBand="0" w:firstRowFirstColumn="0" w:firstRowLastColumn="0" w:lastRowFirstColumn="0" w:lastRowLastColumn="0"/>
+            <w:tcW w:w="0" w:type="auto"/>
+            <w:hideMark/>
+          </w:tcPr>
+          <w:p>
+            <w:pPr>
+              <w:spacing w:line="360" w:lineRule="auto"/>
+              <w:rPr>
+                <w:rFonts w:ascii="Arial" w:eastAsia="Times New Roman" w:hAnsi="Arial" w:cs="Arial"/>
+                <w:sz w:val="24"/>
+                <w:szCs w:val="24"/>
+                <w:lang w:eastAsia="en-US"/>
+              </w:rPr>
+            </w:pPr>
+            <w:proofErr w:type="spellStart"/>
+            <w:r>
+              <w:rPr>
+                <w:rFonts w:ascii="Arial" w:eastAsia="Times New Roman" w:hAnsi="Arial" w:cs="Arial"/>
+                <w:sz w:val="24"/>
+                <w:szCs w:val="24"/>
+                <w:bdr w:val="single" w:sz="2" w:space="0" w:color="E5E7EB" w:frame="1"/>
+                <w:lang w:eastAsia="en-US"/>
+              </w:rPr>
+              <w:t>Formato</w:t>
+            </w:r>
+            <w:proofErr w:type="spellEnd"/>
+            <w:r>
+              <w:rPr>
+                <w:rFonts w:ascii="Arial" w:eastAsia="Times New Roman" w:hAnsi="Arial" w:cs="Arial"/>
+                <w:sz w:val="24"/>
+                <w:szCs w:val="24"/>
+                <w:bdr w:val="single" w:sz="2" w:space="0" w:color="E5E7EB" w:frame="1"/>
+                <w:lang w:eastAsia="en-US"/>
+              </w:rPr>
+              <w:t xml:space="preserve"> de </w:t>
+            </w:r>
+            <w:proofErr w:type="spellStart"/>
+            <w:r>
+              <w:rPr>
+                <w:rFonts w:ascii="Arial" w:hAnsi="Arial" w:cs="Arial"/>
+                <w:sz w:val="24"/>
+                <w:szCs w:val="24"/>
+              </w:rPr>
+              <w:t>Datos</w:t>
+            </w:r>
+            <w:proofErr w:type="spellEnd"/>
+          </w:p>
+        </w:tc>
+        <w:tc>
+          <w:tcPr>
+            <w:tcW w:w="0" w:type="auto"/>
+            <w:hideMark/>
+          </w:tcPr>
+          <w:p>
+            <w:pPr>
+              <w:spacing w:before="240" w:after="240"/>
+              <w:jc w:val="both"/>
+              <w:cnfStyle w:val="000000100000" w:firstRow="0" w:lastRow="0" w:firstColumn="0" w:lastColumn="0" w:oddVBand="0" w:evenVBand="0" w:oddHBand="1" w:evenHBand="0" w:firstRowFirstColumn="0" w:firstRowLastColumn="0" w:lastRowFirstColumn="0" w:lastRowLastColumn="0"/>
+              <w:rPr>
+                <w:rFonts w:ascii="Arial" w:eastAsia="Times New Roman" w:hAnsi="Arial" w:cs="Arial"/>
+                <w:sz w:val="24"/>
+                <w:szCs w:val="24"/>
+                <w:lang w:eastAsia="en-US"/>
+              </w:rPr>
+            </w:pPr>
+            <w:proofErr w:type="spellStart"/>
+            <w:r>
+              <w:rPr>
+                <w:rFonts w:ascii="Arial" w:eastAsia="Times New Roman" w:hAnsi="Arial" w:cs="Arial"/>
+                <w:sz w:val="24"/>
+                <w:szCs w:val="24"/>
+                <w:lang w:eastAsia="en-US"/>
+              </w:rPr>
+              <w:t>Estructurado</w:t>
+            </w:r>
+            <w:proofErr w:type="spellEnd"/>
+          </w:p>
+        </w:tc>
+        <w:tc>
+          <w:tcPr>
+            <w:tcW w:w="0" w:type="auto"/>
+            <w:hideMark/>
+          </w:tcPr>
+          <w:p>
+            <w:pPr>
+              <w:spacing w:before="240" w:after="240"/>
+              <w:jc w:val="both"/>
+              <w:cnfStyle w:val="000000100000" w:firstRow="0" w:lastRow="0" w:firstColumn="0" w:lastColumn="0" w:oddVBand="0" w:evenVBand="0" w:oddHBand="1" w:evenHBand="0" w:firstRowFirstColumn="0" w:firstRowLastColumn="0" w:lastRowFirstColumn="0" w:lastRowLastColumn="0"/>
+              <w:rPr>
+                <w:rFonts w:ascii="Arial" w:eastAsia="Times New Roman" w:hAnsi="Arial" w:cs="Arial"/>
+                <w:sz w:val="24"/>
+                <w:szCs w:val="24"/>
+                <w:lang w:eastAsia="en-US"/>
+              </w:rPr>
+            </w:pPr>
+            <w:proofErr w:type="spellStart"/>
+            <w:r>
+              <w:rPr>
+                <w:rFonts w:ascii="Arial" w:eastAsia="Times New Roman" w:hAnsi="Arial" w:cs="Arial"/>
+                <w:sz w:val="24"/>
+                <w:szCs w:val="24"/>
+                <w:lang w:eastAsia="en-US"/>
+              </w:rPr>
+              <w:t>Estructurado</w:t>
+            </w:r>
+            <w:proofErr w:type="spellEnd"/>
+          </w:p>
+        </w:tc>
+        <w:tc>
+          <w:tcPr>
+            <w:tcW w:w="0" w:type="auto"/>
+            <w:hideMark/>
+          </w:tcPr>
+          <w:p>
+            <w:pPr>
+              <w:spacing w:before="240" w:after="240"/>
+              <w:jc w:val="both"/>
+              <w:cnfStyle w:val="000000100000" w:firstRow="0" w:lastRow="0" w:firstColumn="0" w:lastColumn="0" w:oddVBand="0" w:evenVBand="0" w:oddHBand="1" w:evenHBand="0" w:firstRowFirstColumn="0" w:firstRowLastColumn="0" w:lastRowFirstColumn="0" w:lastRowLastColumn="0"/>
+              <w:rPr>
+                <w:rFonts w:ascii="Arial" w:eastAsia="Times New Roman" w:hAnsi="Arial" w:cs="Arial"/>
+                <w:sz w:val="24"/>
+                <w:szCs w:val="24"/>
+                <w:lang w:val="es-US" w:eastAsia="en-US"/>
+              </w:rPr>
+            </w:pPr>
+            <w:r>
+              <w:rPr>
+                <w:rFonts w:ascii="Arial" w:eastAsia="Times New Roman" w:hAnsi="Arial" w:cs="Arial"/>
+                <w:sz w:val="24"/>
+                <w:szCs w:val="24"/>
+                <w:lang w:val="es-US" w:eastAsia="en-US"/>
+              </w:rPr>
+              <w:t>Estructurado, semiestructurado y no estructurado</w:t>
+            </w:r>
+          </w:p>
+        </w:tc>
+      </w:tr>
+      <w:tr>
+        <w:tc>
+          <w:tcPr>
+            <w:cnfStyle w:val="001000000000" w:firstRow="0" w:lastRow="0" w:firstColumn="1" w:lastColumn="0" w:oddVBand="0" w:evenVBand="0" w:oddHBand="0" w:evenHBand="0" w:firstRowFirstColumn="0" w:firstRowLastColumn="0" w:lastRowFirstColumn="0" w:lastRowLastColumn="0"/>
+            <w:tcW w:w="0" w:type="auto"/>
+            <w:hideMark/>
+          </w:tcPr>
+          <w:p>
+            <w:pPr>
+              <w:spacing w:line="360" w:lineRule="auto"/>
+              <w:rPr>
+                <w:rFonts w:ascii="Arial" w:hAnsi="Arial" w:cs="Arial"/>
+                <w:sz w:val="24"/>
+                <w:szCs w:val="24"/>
+              </w:rPr>
+            </w:pPr>
+            <w:proofErr w:type="spellStart"/>
+            <w:r>
+              <w:rPr>
+                <w:rFonts w:ascii="Arial" w:hAnsi="Arial" w:cs="Arial"/>
+                <w:sz w:val="24"/>
+                <w:szCs w:val="24"/>
+              </w:rPr>
+              <w:t>Escalabilidad</w:t>
+            </w:r>
+            <w:proofErr w:type="spellEnd"/>
+          </w:p>
+        </w:tc>
+        <w:tc>
+          <w:tcPr>
+            <w:tcW w:w="0" w:type="auto"/>
+            <w:hideMark/>
+          </w:tcPr>
+          <w:p>
+            <w:pPr>
+              <w:spacing w:before="240" w:after="240"/>
+              <w:jc w:val="both"/>
+              <w:cnfStyle w:val="000000000000" w:firstRow="0" w:lastRow="0" w:firstColumn="0" w:lastColumn="0" w:oddVBand="0" w:evenVBand="0" w:oddHBand="0" w:evenHBand="0" w:firstRowFirstColumn="0" w:firstRowLastColumn="0" w:lastRowFirstColumn="0" w:lastRowLastColumn="0"/>
+              <w:rPr>
+                <w:rFonts w:ascii="Arial" w:eastAsia="Times New Roman" w:hAnsi="Arial" w:cs="Arial"/>
+                <w:sz w:val="24"/>
+                <w:szCs w:val="24"/>
+                <w:lang w:eastAsia="en-US"/>
+              </w:rPr>
+            </w:pPr>
+            <w:proofErr w:type="spellStart"/>
+            <w:r>
+              <w:rPr>
+                <w:rFonts w:ascii="Arial" w:eastAsia="Times New Roman" w:hAnsi="Arial" w:cs="Arial"/>
+                <w:sz w:val="24"/>
+                <w:szCs w:val="24"/>
+                <w:lang w:eastAsia="en-US"/>
+              </w:rPr>
+              <w:t>Limitada</w:t>
+            </w:r>
+            <w:proofErr w:type="spellEnd"/>
+          </w:p>
+        </w:tc>
+        <w:tc>
+          <w:tcPr>
+            <w:tcW w:w="0" w:type="auto"/>
+            <w:hideMark/>
+          </w:tcPr>
+          <w:p>
+            <w:pPr>
+              <w:spacing w:before="240" w:after="240"/>
+              <w:jc w:val="both"/>
+              <w:cnfStyle w:val="000000000000" w:firstRow="0" w:lastRow="0" w:firstColumn="0" w:lastColumn="0" w:oddVBand="0" w:evenVBand="0" w:oddHBand="0" w:evenHBand="0" w:firstRowFirstColumn="0" w:firstRowLastColumn="0" w:lastRowFirstColumn="0" w:lastRowLastColumn="0"/>
+              <w:rPr>
+                <w:rFonts w:ascii="Arial" w:eastAsia="Times New Roman" w:hAnsi="Arial" w:cs="Arial"/>
+                <w:sz w:val="24"/>
+                <w:szCs w:val="24"/>
+                <w:lang w:eastAsia="en-US"/>
+              </w:rPr>
+            </w:pPr>
+            <w:proofErr w:type="spellStart"/>
+            <w:r>
+              <w:rPr>
+                <w:rFonts w:ascii="Arial" w:eastAsia="Times New Roman" w:hAnsi="Arial" w:cs="Arial"/>
+                <w:sz w:val="24"/>
+                <w:szCs w:val="24"/>
+                <w:lang w:eastAsia="en-US"/>
+              </w:rPr>
+              <w:t>Limitada</w:t>
+            </w:r>
+            <w:proofErr w:type="spellEnd"/>
+          </w:p>
+        </w:tc>
+        <w:tc>
+          <w:tcPr>
+            <w:tcW w:w="0" w:type="auto"/>
+            <w:hideMark/>
+          </w:tcPr>
+          <w:p>
+            <w:pPr>
+              <w:spacing w:before="240" w:after="240"/>
+              <w:jc w:val="both"/>
+              <w:cnfStyle w:val="000000000000" w:firstRow="0" w:lastRow="0" w:firstColumn="0" w:lastColumn="0" w:oddVBand="0" w:evenVBand="0" w:oddHBand="0" w:evenHBand="0" w:firstRowFirstColumn="0" w:firstRowLastColumn="0" w:lastRowFirstColumn="0" w:lastRowLastColumn="0"/>
+              <w:rPr>
+                <w:rFonts w:ascii="Arial" w:eastAsia="Times New Roman" w:hAnsi="Arial" w:cs="Arial"/>
+                <w:sz w:val="24"/>
+                <w:szCs w:val="24"/>
+                <w:lang w:eastAsia="en-US"/>
+              </w:rPr>
+            </w:pPr>
+            <w:r>
+              <w:rPr>
+                <w:rFonts w:ascii="Arial" w:eastAsia="Times New Roman" w:hAnsi="Arial" w:cs="Arial"/>
+                <w:sz w:val="24"/>
+                <w:szCs w:val="24"/>
+                <w:lang w:eastAsia="en-US"/>
+              </w:rPr>
+              <w:t>Alta</w:t>
+            </w:r>
+          </w:p>
+        </w:tc>
+      </w:tr>
+      <w:tr>
+        <w:trPr>
+          <w:cnfStyle w:val="000000100000" w:firstRow="0" w:lastRow="0" w:firstColumn="0" w:lastColumn="0" w:oddVBand="0" w:evenVBand="0" w:oddHBand="1" w:evenHBand="0" w:firstRowFirstColumn="0" w:firstRowLastColumn="0" w:lastRowFirstColumn="0" w:lastRowLastColumn="0"/>
+        </w:trPr>
+        <w:tc>
+          <w:tcPr>
+            <w:cnfStyle w:val="001000000000" w:firstRow="0" w:lastRow="0" w:firstColumn="1" w:lastColumn="0" w:oddVBand="0" w:evenVBand="0" w:oddHBand="0" w:evenHBand="0" w:firstRowFirstColumn="0" w:firstRowLastColumn="0" w:lastRowFirstColumn="0" w:lastRowLastColumn="0"/>
+            <w:tcW w:w="0" w:type="auto"/>
+            <w:hideMark/>
+          </w:tcPr>
+          <w:p>
+            <w:pPr>
+              <w:spacing w:line="360" w:lineRule="auto"/>
+              <w:rPr>
+                <w:rFonts w:ascii="Arial" w:eastAsia="Times New Roman" w:hAnsi="Arial" w:cs="Arial"/>
+                <w:sz w:val="24"/>
+                <w:szCs w:val="24"/>
+                <w:lang w:eastAsia="en-US"/>
+              </w:rPr>
+            </w:pPr>
+            <w:proofErr w:type="spellStart"/>
+            <w:r>
+              <w:rPr>
+                <w:rFonts w:ascii="Arial" w:hAnsi="Arial" w:cs="Arial"/>
+                <w:sz w:val="24"/>
+                <w:szCs w:val="24"/>
+              </w:rPr>
+              <w:t>Flexibilidad</w:t>
+            </w:r>
+            <w:proofErr w:type="spellEnd"/>
+          </w:p>
+        </w:tc>
+        <w:tc>
+          <w:tcPr>
+            <w:tcW w:w="0" w:type="auto"/>
+            <w:hideMark/>
+          </w:tcPr>
+          <w:p>
+            <w:pPr>
+              <w:spacing w:before="240" w:after="240"/>
+              <w:jc w:val="both"/>
+              <w:cnfStyle w:val="000000100000" w:firstRow="0" w:lastRow="0" w:firstColumn="0" w:lastColumn="0" w:oddVBand="0" w:evenVBand="0" w:oddHBand="1" w:evenHBand="0" w:firstRowFirstColumn="0" w:firstRowLastColumn="0" w:lastRowFirstColumn="0" w:lastRowLastColumn="0"/>
+              <w:rPr>
+                <w:rFonts w:ascii="Arial" w:eastAsia="Times New Roman" w:hAnsi="Arial" w:cs="Arial"/>
+                <w:sz w:val="24"/>
+                <w:szCs w:val="24"/>
+                <w:lang w:eastAsia="en-US"/>
+              </w:rPr>
+            </w:pPr>
+            <w:r>
+              <w:rPr>
+                <w:rFonts w:ascii="Arial" w:eastAsia="Times New Roman" w:hAnsi="Arial" w:cs="Arial"/>
+                <w:sz w:val="24"/>
+                <w:szCs w:val="24"/>
+                <w:lang w:eastAsia="en-US"/>
+              </w:rPr>
+              <w:t>Baja</w:t>
+            </w:r>
+          </w:p>
+        </w:tc>
+        <w:tc>
+          <w:tcPr>
+            <w:tcW w:w="0" w:type="auto"/>
+            <w:hideMark/>
+          </w:tcPr>
+          <w:p>
+            <w:pPr>
+              <w:spacing w:before="240" w:after="240"/>
+              <w:jc w:val="both"/>
+              <w:cnfStyle w:val="000000100000" w:firstRow="0" w:lastRow="0" w:firstColumn="0" w:lastColumn="0" w:oddVBand="0" w:evenVBand="0" w:oddHBand="1" w:evenHBand="0" w:firstRowFirstColumn="0" w:firstRowLastColumn="0" w:lastRowFirstColumn="0" w:lastRowLastColumn="0"/>
+              <w:rPr>
+                <w:rFonts w:ascii="Arial" w:eastAsia="Times New Roman" w:hAnsi="Arial" w:cs="Arial"/>
+                <w:sz w:val="24"/>
+                <w:szCs w:val="24"/>
+                <w:lang w:eastAsia="en-US"/>
+              </w:rPr>
+            </w:pPr>
+            <w:r>
+              <w:rPr>
+                <w:rFonts w:ascii="Arial" w:eastAsia="Times New Roman" w:hAnsi="Arial" w:cs="Arial"/>
+                <w:sz w:val="24"/>
+                <w:szCs w:val="24"/>
+                <w:lang w:eastAsia="en-US"/>
+              </w:rPr>
+              <w:t>Media</w:t>
+            </w:r>
+          </w:p>
+        </w:tc>
+        <w:tc>
+          <w:tcPr>
+            <w:tcW w:w="0" w:type="auto"/>
+            <w:hideMark/>
+          </w:tcPr>
+          <w:p>
+            <w:pPr>
+              <w:spacing w:before="240" w:after="240"/>
+              <w:jc w:val="both"/>
+              <w:cnfStyle w:val="000000100000" w:firstRow="0" w:lastRow="0" w:firstColumn="0" w:lastColumn="0" w:oddVBand="0" w:evenVBand="0" w:oddHBand="1" w:evenHBand="0" w:firstRowFirstColumn="0" w:firstRowLastColumn="0" w:lastRowFirstColumn="0" w:lastRowLastColumn="0"/>
+              <w:rPr>
+                <w:rFonts w:ascii="Arial" w:eastAsia="Times New Roman" w:hAnsi="Arial" w:cs="Arial"/>
+                <w:sz w:val="24"/>
+                <w:szCs w:val="24"/>
+                <w:lang w:eastAsia="en-US"/>
+              </w:rPr>
+            </w:pPr>
+            <w:r>
+              <w:rPr>
+                <w:rFonts w:ascii="Arial" w:eastAsia="Times New Roman" w:hAnsi="Arial" w:cs="Arial"/>
+                <w:sz w:val="24"/>
+                <w:szCs w:val="24"/>
+                <w:lang w:eastAsia="en-US"/>
+              </w:rPr>
+              <w:t>Alta</w:t>
+            </w:r>
+          </w:p>
+        </w:tc>
+      </w:tr>
+      <w:tr>
+        <w:tc>
+          <w:tcPr>
+            <w:cnfStyle w:val="001000000000" w:firstRow="0" w:lastRow="0" w:firstColumn="1" w:lastColumn="0" w:oddVBand="0" w:evenVBand="0" w:oddHBand="0" w:evenHBand="0" w:firstRowFirstColumn="0" w:firstRowLastColumn="0" w:lastRowFirstColumn="0" w:lastRowLastColumn="0"/>
+            <w:tcW w:w="0" w:type="auto"/>
+            <w:hideMark/>
+          </w:tcPr>
+          <w:p>
+            <w:pPr>
+              <w:spacing w:line="360" w:lineRule="auto"/>
+              <w:rPr>
+                <w:rFonts w:ascii="Arial" w:eastAsia="Times New Roman" w:hAnsi="Arial" w:cs="Arial"/>
+                <w:sz w:val="24"/>
+                <w:szCs w:val="24"/>
+                <w:lang w:eastAsia="en-US"/>
+              </w:rPr>
+            </w:pPr>
+            <w:proofErr w:type="spellStart"/>
+            <w:r>
+              <w:rPr>
+                <w:rFonts w:ascii="Arial" w:eastAsia="Times New Roman" w:hAnsi="Arial" w:cs="Arial"/>
+                <w:sz w:val="24"/>
+                <w:szCs w:val="24"/>
+                <w:bdr w:val="single" w:sz="2" w:space="0" w:color="E5E7EB" w:frame="1"/>
+                <w:lang w:eastAsia="en-US"/>
+              </w:rPr>
+              <w:t>Objetivo</w:t>
+            </w:r>
+            <w:proofErr w:type="spellEnd"/>
+            <w:r>
+              <w:rPr>
+                <w:rFonts w:ascii="Arial" w:eastAsia="Times New Roman" w:hAnsi="Arial" w:cs="Arial"/>
+                <w:sz w:val="24"/>
+                <w:szCs w:val="24"/>
+                <w:bdr w:val="single" w:sz="2" w:space="0" w:color="E5E7EB" w:frame="1"/>
+                <w:lang w:eastAsia="en-US"/>
+              </w:rPr>
+              <w:t xml:space="preserve"> </w:t>
+            </w:r>
+            <w:r>
+              <w:rPr>
+                <w:rFonts w:ascii="Arial" w:hAnsi="Arial" w:cs="Arial"/>
+                <w:sz w:val="24"/>
+                <w:szCs w:val="24"/>
+              </w:rPr>
+              <w:t>Principal</w:t>
+            </w:r>
+          </w:p>
+        </w:tc>
+        <w:tc>
+          <w:tcPr>
+            <w:tcW w:w="0" w:type="auto"/>
+            <w:hideMark/>
+          </w:tcPr>
+          <w:p>
+            <w:pPr>
+              <w:spacing w:before="240" w:after="240"/>
+              <w:jc w:val="both"/>
+              <w:cnfStyle w:val="000000000000" w:firstRow="0" w:lastRow="0" w:firstColumn="0" w:lastColumn="0" w:oddVBand="0" w:evenVBand="0" w:oddHBand="0" w:evenHBand="0" w:firstRowFirstColumn="0" w:firstRowLastColumn="0" w:lastRowFirstColumn="0" w:lastRowLastColumn="0"/>
+              <w:rPr>
+                <w:rFonts w:ascii="Arial" w:eastAsia="Times New Roman" w:hAnsi="Arial" w:cs="Arial"/>
+                <w:sz w:val="24"/>
+                <w:szCs w:val="24"/>
+                <w:lang w:val="es-US" w:eastAsia="en-US"/>
+              </w:rPr>
+            </w:pPr>
+            <w:r>
+              <w:rPr>
+                <w:rFonts w:ascii="Arial" w:eastAsia="Times New Roman" w:hAnsi="Arial" w:cs="Arial"/>
+                <w:sz w:val="24"/>
+                <w:szCs w:val="24"/>
+                <w:lang w:val="es-US" w:eastAsia="en-US"/>
+              </w:rPr>
+              <w:t>Análisis histórico y generación de informes</w:t>
+            </w:r>
+          </w:p>
+        </w:tc>
+        <w:tc>
+          <w:tcPr>
+            <w:tcW w:w="0" w:type="auto"/>
+            <w:hideMark/>
+          </w:tcPr>
+          <w:p>
+            <w:pPr>
+              <w:spacing w:before="240" w:after="240"/>
+              <w:jc w:val="both"/>
+              <w:cnfStyle w:val="000000000000" w:firstRow="0" w:lastRow="0" w:firstColumn="0" w:lastColumn="0" w:oddVBand="0" w:evenVBand="0" w:oddHBand="0" w:evenHBand="0" w:firstRowFirstColumn="0" w:firstRowLastColumn="0" w:lastRowFirstColumn="0" w:lastRowLastColumn="0"/>
+              <w:rPr>
+                <w:rFonts w:ascii="Arial" w:eastAsia="Times New Roman" w:hAnsi="Arial" w:cs="Arial"/>
+                <w:sz w:val="24"/>
+                <w:szCs w:val="24"/>
+                <w:lang w:eastAsia="en-US"/>
+              </w:rPr>
+            </w:pPr>
+            <w:proofErr w:type="spellStart"/>
+            <w:r>
+              <w:rPr>
+                <w:rFonts w:ascii="Arial" w:eastAsia="Times New Roman" w:hAnsi="Arial" w:cs="Arial"/>
+                <w:sz w:val="24"/>
+                <w:szCs w:val="24"/>
+                <w:lang w:eastAsia="en-US"/>
+              </w:rPr>
+              <w:t>Análisis</w:t>
+            </w:r>
+            <w:proofErr w:type="spellEnd"/>
+            <w:r>
+              <w:rPr>
+                <w:rFonts w:ascii="Arial" w:eastAsia="Times New Roman" w:hAnsi="Arial" w:cs="Arial"/>
+                <w:sz w:val="24"/>
+                <w:szCs w:val="24"/>
+                <w:lang w:eastAsia="en-US"/>
+              </w:rPr>
+              <w:t xml:space="preserve"> </w:t>
+            </w:r>
+            <w:proofErr w:type="spellStart"/>
+            <w:r>
+              <w:rPr>
+                <w:rFonts w:ascii="Arial" w:eastAsia="Times New Roman" w:hAnsi="Arial" w:cs="Arial"/>
+                <w:sz w:val="24"/>
+                <w:szCs w:val="24"/>
+                <w:lang w:eastAsia="en-US"/>
+              </w:rPr>
+              <w:t>específico</w:t>
+            </w:r>
+            <w:proofErr w:type="spellEnd"/>
+            <w:r>
+              <w:rPr>
+                <w:rFonts w:ascii="Arial" w:eastAsia="Times New Roman" w:hAnsi="Arial" w:cs="Arial"/>
+                <w:sz w:val="24"/>
+                <w:szCs w:val="24"/>
+                <w:lang w:eastAsia="en-US"/>
+              </w:rPr>
+              <w:t xml:space="preserve"> </w:t>
+            </w:r>
+            <w:proofErr w:type="spellStart"/>
+            <w:r>
+              <w:rPr>
+                <w:rFonts w:ascii="Arial" w:eastAsia="Times New Roman" w:hAnsi="Arial" w:cs="Arial"/>
+                <w:sz w:val="24"/>
+                <w:szCs w:val="24"/>
+                <w:lang w:eastAsia="en-US"/>
+              </w:rPr>
+              <w:t>por</w:t>
+            </w:r>
+            <w:proofErr w:type="spellEnd"/>
+            <w:r>
+              <w:rPr>
+                <w:rFonts w:ascii="Arial" w:eastAsia="Times New Roman" w:hAnsi="Arial" w:cs="Arial"/>
+                <w:sz w:val="24"/>
+                <w:szCs w:val="24"/>
+                <w:lang w:eastAsia="en-US"/>
+              </w:rPr>
+              <w:t xml:space="preserve"> </w:t>
+            </w:r>
+            <w:proofErr w:type="spellStart"/>
+            <w:r>
+              <w:rPr>
+                <w:rFonts w:ascii="Arial" w:eastAsia="Times New Roman" w:hAnsi="Arial" w:cs="Arial"/>
+                <w:sz w:val="24"/>
+                <w:szCs w:val="24"/>
+                <w:lang w:eastAsia="en-US"/>
+              </w:rPr>
+              <w:t>departamento</w:t>
+            </w:r>
+            <w:proofErr w:type="spellEnd"/>
+          </w:p>
+        </w:tc>
+        <w:tc>
+          <w:tcPr>
+            <w:tcW w:w="0" w:type="auto"/>
+            <w:hideMark/>
+          </w:tcPr>
+          <w:p>
+            <w:pPr>
+              <w:spacing w:before="240" w:after="240"/>
+              <w:jc w:val="both"/>
+              <w:cnfStyle w:val="000000000000" w:firstRow="0" w:lastRow="0" w:firstColumn="0" w:lastColumn="0" w:oddVBand="0" w:evenVBand="0" w:oddHBand="0" w:evenHBand="0" w:firstRowFirstColumn="0" w:firstRowLastColumn="0" w:lastRowFirstColumn="0" w:lastRowLastColumn="0"/>
+              <w:rPr>
+                <w:rFonts w:ascii="Arial" w:eastAsia="Times New Roman" w:hAnsi="Arial" w:cs="Arial"/>
+                <w:sz w:val="24"/>
+                <w:szCs w:val="24"/>
+                <w:lang w:val="es-US" w:eastAsia="en-US"/>
+              </w:rPr>
+            </w:pPr>
+            <w:r>
+              <w:rPr>
+                <w:rFonts w:ascii="Arial" w:eastAsia="Times New Roman" w:hAnsi="Arial" w:cs="Arial"/>
+                <w:sz w:val="24"/>
+                <w:szCs w:val="24"/>
+                <w:lang w:val="es-US" w:eastAsia="en-US"/>
+              </w:rPr>
+              <w:t xml:space="preserve">Almacenamiento y análisis exploratorio de </w:t>
+            </w:r>
+            <w:proofErr w:type="spellStart"/>
+            <w:r>
+              <w:rPr>
+                <w:rFonts w:ascii="Arial" w:eastAsia="Times New Roman" w:hAnsi="Arial" w:cs="Arial"/>
+                <w:sz w:val="24"/>
+                <w:szCs w:val="24"/>
+                <w:lang w:val="es-US" w:eastAsia="en-US"/>
+              </w:rPr>
+              <w:t>big</w:t>
+            </w:r>
+            <w:proofErr w:type="spellEnd"/>
+            <w:r>
+              <w:rPr>
+                <w:rFonts w:ascii="Arial" w:eastAsia="Times New Roman" w:hAnsi="Arial" w:cs="Arial"/>
+                <w:sz w:val="24"/>
+                <w:szCs w:val="24"/>
+                <w:lang w:val="es-US" w:eastAsia="en-US"/>
+              </w:rPr>
+              <w:t xml:space="preserve"> data</w:t>
+            </w:r>
+            <w:r>
+              <w:rPr>
+                <w:rFonts w:ascii="Arial" w:eastAsia="Times New Roman" w:hAnsi="Arial" w:cs="Arial"/>
+                <w:sz w:val="24"/>
+                <w:szCs w:val="24"/>
+                <w:lang w:val="es-US" w:eastAsia="en-US"/>
+              </w:rPr>
+              <w:t>.</w:t>
+            </w:r>
+          </w:p>
+        </w:tc>
+      </w:tr>
+      <w:tr>
+        <w:trPr>
+          <w:cnfStyle w:val="000000100000" w:firstRow="0" w:lastRow="0" w:firstColumn="0" w:lastColumn="0" w:oddVBand="0" w:evenVBand="0" w:oddHBand="1" w:evenHBand="0" w:firstRowFirstColumn="0" w:firstRowLastColumn="0" w:lastRowFirstColumn="0" w:lastRowLastColumn="0"/>
+        </w:trPr>
+        <w:tc>
+          <w:tcPr>
+            <w:cnfStyle w:val="001000000000" w:firstRow="0" w:lastRow="0" w:firstColumn="1" w:lastColumn="0" w:oddVBand="0" w:evenVBand="0" w:oddHBand="0" w:evenHBand="0" w:firstRowFirstColumn="0" w:firstRowLastColumn="0" w:lastRowFirstColumn="0" w:lastRowLastColumn="0"/>
+            <w:tcW w:w="0" w:type="auto"/>
+            <w:hideMark/>
+          </w:tcPr>
+          <w:p>
+            <w:pPr>
+              <w:spacing w:line="360" w:lineRule="auto"/>
+              <w:rPr>
+                <w:rFonts w:ascii="Arial" w:hAnsi="Arial" w:cs="Arial"/>
+                <w:sz w:val="24"/>
+                <w:szCs w:val="24"/>
+              </w:rPr>
+            </w:pPr>
+            <w:proofErr w:type="spellStart"/>
+            <w:r>
+              <w:rPr>
+                <w:rFonts w:ascii="Arial" w:hAnsi="Arial" w:cs="Arial"/>
+                <w:sz w:val="24"/>
+                <w:szCs w:val="24"/>
+              </w:rPr>
+              <w:t>Tiempo</w:t>
+            </w:r>
+            <w:proofErr w:type="spellEnd"/>
+            <w:r>
+              <w:rPr>
+                <w:rFonts w:ascii="Arial" w:hAnsi="Arial" w:cs="Arial"/>
+                <w:sz w:val="24"/>
+                <w:szCs w:val="24"/>
+              </w:rPr>
+              <w:t xml:space="preserve"> de </w:t>
+            </w:r>
+            <w:proofErr w:type="spellStart"/>
+            <w:r>
+              <w:rPr>
+                <w:rFonts w:ascii="Arial" w:hAnsi="Arial" w:cs="Arial"/>
+                <w:sz w:val="24"/>
+                <w:szCs w:val="24"/>
+              </w:rPr>
+              <w:t>Respuesta</w:t>
+            </w:r>
+            <w:proofErr w:type="spellEnd"/>
+          </w:p>
+        </w:tc>
+        <w:tc>
+          <w:tcPr>
+            <w:tcW w:w="0" w:type="auto"/>
+            <w:hideMark/>
+          </w:tcPr>
+          <w:p>
+            <w:pPr>
+              <w:spacing w:before="240" w:after="240"/>
+              <w:jc w:val="both"/>
+              <w:cnfStyle w:val="000000100000" w:firstRow="0" w:lastRow="0" w:firstColumn="0" w:lastColumn="0" w:oddVBand="0" w:evenVBand="0" w:oddHBand="1" w:evenHBand="0" w:firstRowFirstColumn="0" w:firstRowLastColumn="0" w:lastRowFirstColumn="0" w:lastRowLastColumn="0"/>
+              <w:rPr>
+                <w:rFonts w:ascii="Arial" w:eastAsia="Times New Roman" w:hAnsi="Arial" w:cs="Arial"/>
+                <w:sz w:val="24"/>
+                <w:szCs w:val="24"/>
+                <w:lang w:val="es-US" w:eastAsia="en-US"/>
+              </w:rPr>
+            </w:pPr>
+            <w:r>
+              <w:rPr>
+                <w:rFonts w:ascii="Arial" w:eastAsia="Times New Roman" w:hAnsi="Arial" w:cs="Arial"/>
+                <w:sz w:val="24"/>
+                <w:szCs w:val="24"/>
+                <w:lang w:val="es-US" w:eastAsia="en-US"/>
+              </w:rPr>
+              <w:t>Lento (debido a la complejidad)</w:t>
+            </w:r>
+          </w:p>
+        </w:tc>
+        <w:tc>
+          <w:tcPr>
+            <w:tcW w:w="0" w:type="auto"/>
+            <w:hideMark/>
+          </w:tcPr>
+          <w:p>
+            <w:pPr>
+              <w:spacing w:before="240" w:after="240"/>
+              <w:jc w:val="both"/>
+              <w:cnfStyle w:val="000000100000" w:firstRow="0" w:lastRow="0" w:firstColumn="0" w:lastColumn="0" w:oddVBand="0" w:evenVBand="0" w:oddHBand="1" w:evenHBand="0" w:firstRowFirstColumn="0" w:firstRowLastColumn="0" w:lastRowFirstColumn="0" w:lastRowLastColumn="0"/>
+              <w:rPr>
+                <w:rFonts w:ascii="Arial" w:eastAsia="Times New Roman" w:hAnsi="Arial" w:cs="Arial"/>
+                <w:sz w:val="24"/>
+                <w:szCs w:val="24"/>
+                <w:lang w:val="es-US" w:eastAsia="en-US"/>
+              </w:rPr>
+            </w:pPr>
+            <w:r>
+              <w:rPr>
+                <w:rFonts w:ascii="Arial" w:eastAsia="Times New Roman" w:hAnsi="Arial" w:cs="Arial"/>
+                <w:sz w:val="24"/>
+                <w:szCs w:val="24"/>
+                <w:lang w:val="es-US" w:eastAsia="en-US"/>
+              </w:rPr>
+              <w:t>Rápido (enfocado en necesidades específicas)</w:t>
+            </w:r>
+          </w:p>
+        </w:tc>
+        <w:tc>
+          <w:tcPr>
+            <w:tcW w:w="0" w:type="auto"/>
+            <w:hideMark/>
+          </w:tcPr>
+          <w:p>
+            <w:pPr>
+              <w:spacing w:before="240" w:after="240"/>
+              <w:jc w:val="both"/>
+              <w:cnfStyle w:val="000000100000" w:firstRow="0" w:lastRow="0" w:firstColumn="0" w:lastColumn="0" w:oddVBand="0" w:evenVBand="0" w:oddHBand="1" w:evenHBand="0" w:firstRowFirstColumn="0" w:firstRowLastColumn="0" w:lastRowFirstColumn="0" w:lastRowLastColumn="0"/>
+              <w:rPr>
+                <w:rFonts w:ascii="Arial" w:eastAsia="Times New Roman" w:hAnsi="Arial" w:cs="Arial"/>
+                <w:sz w:val="24"/>
+                <w:szCs w:val="24"/>
+                <w:lang w:val="es-US" w:eastAsia="en-US"/>
+              </w:rPr>
+            </w:pPr>
+            <w:r>
+              <w:rPr>
+                <w:rFonts w:ascii="Arial" w:eastAsia="Times New Roman" w:hAnsi="Arial" w:cs="Arial"/>
+                <w:sz w:val="24"/>
+                <w:szCs w:val="24"/>
+                <w:lang w:val="es-US" w:eastAsia="en-US"/>
+              </w:rPr>
+              <w:t>Variable (depende del tipo de análisis)</w:t>
+            </w:r>
+          </w:p>
+        </w:tc>
+      </w:tr>
+    </w:tbl>
+    <w:p>
+      <w:pPr>
+        <w:pStyle w:val="Sinespaciado"/>
+        <w:spacing w:line="360" w:lineRule="auto"/>
+        <w:jc w:val="both"/>
+        <w:rPr>
+          <w:rFonts w:ascii="Arial" w:hAnsi="Arial" w:cs="Arial"/>
+          <w:sz w:val="24"/>
+          <w:szCs w:val="24"/>
+        </w:rPr>
+      </w:pPr>
+    </w:p>
+    <w:p>
+      <w:pPr>
+        <w:pStyle w:val="Sinespaciado"/>
+        <w:spacing w:line="360" w:lineRule="auto"/>
+        <w:jc w:val="both"/>
+        <w:rPr>
+          <w:rFonts w:ascii="Arial" w:hAnsi="Arial" w:cs="Arial"/>
+          <w:sz w:val="24"/>
+          <w:szCs w:val="24"/>
+        </w:rPr>
+      </w:pPr>
+      <w:r>
+        <w:rPr>
+          <w:rFonts w:ascii="Arial" w:hAnsi="Arial" w:cs="Arial"/>
+          <w:sz w:val="24"/>
+          <w:szCs w:val="24"/>
+        </w:rPr>
+        <w:t>Gracias a esta tabla que resume las características de cada uno, y teniendo en cuenta las características del negocio, resulta más conveniente la implementación de un Data Lake sobre los otros sistemas de almacenamiento, pues permite el manejo de datos más heterogéneos y es más flexible que las demás.</w:t>
+      </w:r>
+    </w:p>
+    <w:p>
+      <w:pPr>
+        <w:pStyle w:val="Sinespaciado"/>
+        <w:spacing w:line="360" w:lineRule="auto"/>
+        <w:jc w:val="both"/>
+        <w:rPr>
+          <w:rFonts w:ascii="Arial" w:hAnsi="Arial" w:cs="Arial"/>
+          <w:sz w:val="24"/>
+          <w:szCs w:val="24"/>
+        </w:rPr>
+      </w:pPr>
+    </w:p>
+    <w:p>
+      <w:pPr>
+        <w:pStyle w:val="Sinespaciado"/>
+        <w:numPr>
+          <w:ilvl w:val="1"/>
+          <w:numId w:val="4"/>
+        </w:numPr>
+        <w:spacing w:line="360" w:lineRule="auto"/>
+        <w:jc w:val="both"/>
+        <w:rPr>
+          <w:rFonts w:ascii="Arial" w:hAnsi="Arial" w:cs="Arial"/>
+          <w:sz w:val="24"/>
+          <w:szCs w:val="24"/>
+        </w:rPr>
+      </w:pPr>
+      <w:r>
+        <w:rPr>
+          <w:rFonts w:ascii="Arial" w:hAnsi="Arial" w:cs="Arial"/>
+          <w:b/>
+          <w:sz w:val="24"/>
+          <w:szCs w:val="24"/>
+          <w:lang w:val="es-US"/>
+        </w:rPr>
+        <w:t>Soluciones existentes</w:t>
+      </w:r>
+      <w:r>
+        <w:rPr>
+          <w:rFonts w:ascii="Arial" w:hAnsi="Arial" w:cs="Arial"/>
+          <w:sz w:val="24"/>
+          <w:szCs w:val="24"/>
+        </w:rPr>
+        <w:t xml:space="preserve"> </w:t>
+      </w:r>
+      <w:r>
+        <w:rPr>
+          <w:rFonts w:ascii="Arial" w:hAnsi="Arial" w:cs="Arial"/>
+          <w:sz w:val="24"/>
+          <w:szCs w:val="24"/>
+        </w:rPr>
+        <w:t xml:space="preserve">y </w:t>
+      </w:r>
+      <w:r>
+        <w:rPr>
+          <w:rFonts w:ascii="Arial" w:hAnsi="Arial" w:cs="Arial"/>
+          <w:b/>
+          <w:sz w:val="24"/>
+          <w:szCs w:val="24"/>
+        </w:rPr>
+        <w:t>limitaciones</w:t>
+      </w:r>
+    </w:p>
+    <w:p>
+      <w:pPr>
+        <w:pStyle w:val="Sinespaciado"/>
+        <w:spacing w:line="360" w:lineRule="auto"/>
+        <w:jc w:val="both"/>
+        <w:rPr>
+          <w:rFonts w:ascii="Arial" w:hAnsi="Arial" w:cs="Arial"/>
+          <w:sz w:val="24"/>
+          <w:szCs w:val="24"/>
+        </w:rPr>
+      </w:pPr>
+      <w:r>
+        <w:rPr>
+          <w:rFonts w:ascii="Arial" w:hAnsi="Arial" w:cs="Arial"/>
+          <w:sz w:val="24"/>
+          <w:szCs w:val="24"/>
+        </w:rPr>
+        <w:t>E</w:t>
+      </w:r>
+      <w:bookmarkStart w:id="7" w:name="_GoBack"/>
+      <w:bookmarkEnd w:id="7"/>
+      <w:r>
+        <w:rPr>
+          <w:rFonts w:ascii="Arial" w:hAnsi="Arial" w:cs="Arial"/>
+          <w:sz w:val="24"/>
+          <w:szCs w:val="24"/>
+        </w:rPr>
+        <w:br w:type="page"/>
       </w:r>
     </w:p>
     <w:p>
@@ -4489,11 +6283,109 @@
           <w:lang w:val="es-US"/>
         </w:rPr>
       </w:pPr>
+      <w:bookmarkStart w:id="8" w:name="_Toc181053385"/>
       <w:r>
         <w:rPr>
           <w:rFonts w:ascii="Arial" w:hAnsi="Arial" w:cs="Arial"/>
           <w:b/>
           <w:color w:val="auto"/>
+          <w:sz w:val="24"/>
+          <w:szCs w:val="24"/>
+          <w:lang w:val="es-US"/>
+        </w:rPr>
+        <w:lastRenderedPageBreak/>
+        <w:t>Capítulo 2: Análisis del negocio y Diseño de la solución</w:t>
+      </w:r>
+      <w:bookmarkEnd w:id="8"/>
+    </w:p>
+    <w:p>
+      <w:pPr>
+        <w:pStyle w:val="Ttulo3"/>
+        <w:spacing w:line="360" w:lineRule="auto"/>
+        <w:jc w:val="both"/>
+        <w:rPr>
+          <w:rFonts w:ascii="Arial" w:hAnsi="Arial" w:cs="Arial"/>
+          <w:b/>
+          <w:color w:val="auto"/>
+          <w:lang w:val="es-US"/>
+        </w:rPr>
+      </w:pPr>
+      <w:bookmarkStart w:id="9" w:name="_Toc181053386"/>
+      <w:r>
+        <w:rPr>
+          <w:rFonts w:ascii="Arial" w:hAnsi="Arial" w:cs="Arial"/>
+          <w:b/>
+          <w:color w:val="auto"/>
+          <w:lang w:val="es-US"/>
+        </w:rPr>
+        <w:t>2.1: Análisis y modelado del negocio</w:t>
+      </w:r>
+      <w:bookmarkEnd w:id="9"/>
+    </w:p>
+    <w:p>
+      <w:pPr>
+        <w:spacing w:after="160" w:line="360" w:lineRule="auto"/>
+        <w:jc w:val="both"/>
+        <w:rPr>
+          <w:rFonts w:ascii="Arial" w:hAnsi="Arial" w:cs="Arial"/>
+          <w:b/>
+          <w:sz w:val="24"/>
+          <w:szCs w:val="24"/>
+          <w:lang w:val="es-US"/>
+        </w:rPr>
+      </w:pPr>
+      <w:r>
+        <w:rPr>
+          <w:rFonts w:ascii="Arial" w:hAnsi="Arial" w:cs="Arial"/>
+          <w:b/>
+          <w:sz w:val="24"/>
+          <w:szCs w:val="24"/>
+          <w:lang w:val="es-US"/>
+        </w:rPr>
+        <w:br w:type="page"/>
+      </w:r>
+    </w:p>
+    <w:p>
+      <w:pPr>
+        <w:pStyle w:val="Ttulo3"/>
+        <w:spacing w:line="360" w:lineRule="auto"/>
+        <w:jc w:val="both"/>
+        <w:rPr>
+          <w:rFonts w:ascii="Arial" w:hAnsi="Arial" w:cs="Arial"/>
+          <w:b/>
+          <w:color w:val="auto"/>
+          <w:lang w:val="es-US"/>
+        </w:rPr>
+      </w:pPr>
+      <w:bookmarkStart w:id="10" w:name="_Toc181053387"/>
+      <w:r>
+        <w:rPr>
+          <w:rFonts w:ascii="Arial" w:hAnsi="Arial" w:cs="Arial"/>
+          <w:b/>
+          <w:color w:val="auto"/>
+          <w:lang w:val="es-US"/>
+        </w:rPr>
+        <w:lastRenderedPageBreak/>
+        <w:t>2.2 Diseño de la solución</w:t>
+      </w:r>
+      <w:bookmarkEnd w:id="10"/>
+    </w:p>
+    <w:p>
+      <w:pPr>
+        <w:spacing w:after="160" w:line="360" w:lineRule="auto"/>
+        <w:jc w:val="both"/>
+        <w:rPr>
+          <w:rFonts w:ascii="Arial" w:hAnsi="Arial" w:cs="Arial"/>
+          <w:b/>
+          <w:sz w:val="24"/>
+          <w:szCs w:val="24"/>
+          <w:lang w:val="es-US"/>
+        </w:rPr>
+      </w:pPr>
+      <w:r>
+        <w:rPr>
+          <w:rFonts w:ascii="Arial" w:hAnsi="Arial" w:cs="Arial"/>
+          <w:b/>
           <w:sz w:val="24"/>
           <w:szCs w:val="24"/>
           <w:lang w:val="es-US"/>
@@ -4515,7 +6407,7 @@
           <w:lang w:val="es-US"/>
         </w:rPr>
       </w:pPr>
-      <w:bookmarkStart w:id="5" w:name="_Toc180491510"/>
+      <w:bookmarkStart w:id="11" w:name="_Toc181053388"/>
       <w:r>
         <w:rPr>
           <w:rFonts w:ascii="Arial" w:hAnsi="Arial" w:cs="Arial"/>
@@ -4526,294 +6418,9 @@
           <w:lang w:val="es-US"/>
         </w:rPr>
         <w:lastRenderedPageBreak/>
-        <w:t>Capítulo 2: Análisis del negocio y Diseño de la solución</w:t>
-      </w:r>
-      <w:bookmarkEnd w:id="5"/>
-      <w:r>
-        <w:rPr>
-          <w:rFonts w:ascii="Arial" w:hAnsi="Arial" w:cs="Arial"/>
-          <w:b/>
-          <w:color w:val="auto"/>
-          <w:sz w:val="24"/>
-          <w:szCs w:val="24"/>
-          <w:lang w:val="es-US"/>
-        </w:rPr>
-        <w:fldChar w:fldCharType="begin"/>
-      </w:r>
-      <w:r>
-        <w:rPr>
-          <w:rFonts w:ascii="Arial" w:hAnsi="Arial" w:cs="Arial"/>
-          <w:b/>
-          <w:color w:val="auto"/>
-          <w:sz w:val="24"/>
-          <w:szCs w:val="24"/>
-          <w:lang w:val="es-US"/>
-        </w:rPr>
-        <w:instrText xml:space="preserve"> XE "Capítulo 2\: Análisis del negocio y Diseño de la solución" </w:instrText>
-      </w:r>
-      <w:r>
-        <w:rPr>
-          <w:rFonts w:ascii="Arial" w:hAnsi="Arial" w:cs="Arial"/>
-          <w:b/>
-          <w:color w:val="auto"/>
-          <w:sz w:val="24"/>
-          <w:szCs w:val="24"/>
-          <w:lang w:val="es-US"/>
-        </w:rPr>
-        <w:fldChar w:fldCharType="end"/>
-      </w:r>
-    </w:p>
-    <w:p>
-      <w:pPr>
-        <w:pStyle w:val="Ttulo3"/>
-        <w:spacing w:line="360" w:lineRule="auto"/>
-        <w:jc w:val="both"/>
-        <w:rPr>
-          <w:rFonts w:ascii="Arial" w:hAnsi="Arial" w:cs="Arial"/>
-          <w:b/>
-          <w:color w:val="auto"/>
-          <w:lang w:val="es-US"/>
-        </w:rPr>
-      </w:pPr>
-      <w:bookmarkStart w:id="6" w:name="_Toc180491511"/>
-      <w:r>
-        <w:rPr>
-          <w:rFonts w:ascii="Arial" w:hAnsi="Arial" w:cs="Arial"/>
-          <w:b/>
-          <w:color w:val="auto"/>
-          <w:lang w:val="es-US"/>
-        </w:rPr>
-        <w:t>2.1: Análisis y modelado del negocio</w:t>
-      </w:r>
-      <w:bookmarkEnd w:id="6"/>
-      <w:r>
-        <w:rPr>
-          <w:rFonts w:ascii="Arial" w:hAnsi="Arial" w:cs="Arial"/>
-          <w:b/>
-          <w:color w:val="auto"/>
-          <w:lang w:val="es-US"/>
-        </w:rPr>
-        <w:fldChar w:fldCharType="begin"/>
-      </w:r>
-      <w:r>
-        <w:rPr>
-          <w:rFonts w:ascii="Arial" w:hAnsi="Arial" w:cs="Arial"/>
-          <w:b/>
-          <w:color w:val="auto"/>
-          <w:lang w:val="es-US"/>
-        </w:rPr>
-        <w:instrText xml:space="preserve"> XE "2.1\: Análisis y modelado del negocio" </w:instrText>
-      </w:r>
-      <w:r>
-        <w:rPr>
-          <w:rFonts w:ascii="Arial" w:hAnsi="Arial" w:cs="Arial"/>
-          <w:b/>
-          <w:color w:val="auto"/>
-          <w:lang w:val="es-US"/>
-        </w:rPr>
-        <w:fldChar w:fldCharType="end"/>
-      </w:r>
-    </w:p>
-    <w:p>
-      <w:pPr>
-        <w:spacing w:after="160" w:line="360" w:lineRule="auto"/>
-        <w:jc w:val="both"/>
-        <w:rPr>
-          <w:rFonts w:ascii="Arial" w:hAnsi="Arial" w:cs="Arial"/>
-          <w:b/>
-          <w:sz w:val="24"/>
-          <w:szCs w:val="24"/>
-          <w:lang w:val="es-US"/>
-        </w:rPr>
-      </w:pPr>
-      <w:r>
-        <w:rPr>
-          <w:rFonts w:ascii="Arial" w:hAnsi="Arial" w:cs="Arial"/>
-          <w:b/>
-          <w:sz w:val="24"/>
-          <w:szCs w:val="24"/>
-          <w:lang w:val="es-US"/>
-        </w:rPr>
-        <w:br w:type="page"/>
-      </w:r>
-    </w:p>
-    <w:p>
-      <w:pPr>
-        <w:pStyle w:val="Ttulo3"/>
-        <w:spacing w:line="360" w:lineRule="auto"/>
-        <w:jc w:val="both"/>
-        <w:rPr>
-          <w:rFonts w:ascii="Arial" w:hAnsi="Arial" w:cs="Arial"/>
-          <w:b/>
-          <w:color w:val="auto"/>
-          <w:lang w:val="es-US"/>
-        </w:rPr>
-      </w:pPr>
-      <w:bookmarkStart w:id="7" w:name="_Toc180491512"/>
-      <w:r>
-        <w:rPr>
-          <w:rFonts w:ascii="Arial" w:hAnsi="Arial" w:cs="Arial"/>
-          <w:b/>
-          <w:color w:val="auto"/>
-          <w:lang w:val="es-US"/>
-        </w:rPr>
-        <w:lastRenderedPageBreak/>
-        <w:t>2.2 Diseño de la solución</w:t>
-      </w:r>
-      <w:bookmarkEnd w:id="7"/>
-      <w:r>
-        <w:rPr>
-          <w:rFonts w:ascii="Arial" w:hAnsi="Arial" w:cs="Arial"/>
-          <w:b/>
-          <w:color w:val="auto"/>
-          <w:lang w:val="es-US"/>
-        </w:rPr>
-        <w:fldChar w:fldCharType="begin"/>
-      </w:r>
-      <w:r>
-        <w:rPr>
-          <w:rFonts w:ascii="Arial" w:hAnsi="Arial" w:cs="Arial"/>
-          <w:b/>
-          <w:color w:val="auto"/>
-          <w:lang w:val="es-US"/>
-        </w:rPr>
-        <w:instrText xml:space="preserve"> XE "2.2 Diseño de la solución" </w:instrText>
-      </w:r>
-      <w:r>
-        <w:rPr>
-          <w:rFonts w:ascii="Arial" w:hAnsi="Arial" w:cs="Arial"/>
-          <w:b/>
-          <w:color w:val="auto"/>
-          <w:lang w:val="es-US"/>
-        </w:rPr>
-        <w:fldChar w:fldCharType="end"/>
-      </w:r>
-    </w:p>
-    <w:p>
-      <w:pPr>
-        <w:spacing w:after="160" w:line="360" w:lineRule="auto"/>
-        <w:jc w:val="both"/>
-        <w:rPr>
-          <w:rFonts w:ascii="Arial" w:hAnsi="Arial" w:cs="Arial"/>
-          <w:b/>
-          <w:sz w:val="24"/>
-          <w:szCs w:val="24"/>
-          <w:lang w:val="es-US"/>
-        </w:rPr>
-      </w:pPr>
-      <w:r>
-        <w:rPr>
-          <w:rFonts w:ascii="Arial" w:hAnsi="Arial" w:cs="Arial"/>
-          <w:b/>
-          <w:sz w:val="24"/>
-          <w:szCs w:val="24"/>
-          <w:lang w:val="es-US"/>
-        </w:rPr>
-        <w:br w:type="page"/>
-      </w:r>
-    </w:p>
-    <w:p>
-      <w:pPr>
-        <w:pStyle w:val="Ttulo2"/>
-        <w:spacing w:line="360" w:lineRule="auto"/>
-        <w:jc w:val="both"/>
-        <w:rPr>
-          <w:rFonts w:ascii="Arial" w:hAnsi="Arial" w:cs="Arial"/>
-          <w:b/>
-          <w:color w:val="auto"/>
-          <w:sz w:val="24"/>
-          <w:szCs w:val="24"/>
-          <w:lang w:val="es-US"/>
-        </w:rPr>
-      </w:pPr>
-      <w:bookmarkStart w:id="8" w:name="_Toc180491513"/>
-      <w:r>
-        <w:rPr>
-          <w:rFonts w:ascii="Arial" w:hAnsi="Arial" w:cs="Arial"/>
-          <w:b/>
-          <w:color w:val="auto"/>
-          <w:sz w:val="24"/>
-          <w:szCs w:val="24"/>
-          <w:lang w:val="es-US"/>
-        </w:rPr>
-        <w:lastRenderedPageBreak/>
         <w:t>Capítulo 3: Diseño y ejecución de pruebas</w:t>
       </w:r>
-      <w:bookmarkEnd w:id="8"/>
-      <w:r>
-        <w:rPr>
-          <w:rFonts w:ascii="Arial" w:hAnsi="Arial" w:cs="Arial"/>
-          <w:b/>
-          <w:color w:val="auto"/>
-          <w:sz w:val="24"/>
-          <w:szCs w:val="24"/>
-          <w:lang w:val="es-US"/>
-        </w:rPr>
-        <w:fldChar w:fldCharType="begin"/>
-      </w:r>
-      <w:r>
-        <w:rPr>
-          <w:rFonts w:ascii="Arial" w:hAnsi="Arial" w:cs="Arial"/>
-          <w:color w:val="auto"/>
-          <w:sz w:val="24"/>
-          <w:szCs w:val="24"/>
-          <w:lang w:val="es-US"/>
-        </w:rPr>
-        <w:instrText xml:space="preserve"> XE "</w:instrText>
-      </w:r>
-      <w:r>
-        <w:rPr>
-          <w:rFonts w:ascii="Arial" w:hAnsi="Arial" w:cs="Arial"/>
-          <w:b/>
-          <w:color w:val="auto"/>
-          <w:sz w:val="24"/>
-          <w:szCs w:val="24"/>
-          <w:lang w:val="es-US"/>
-        </w:rPr>
-        <w:instrText>Capítulo 3</w:instrText>
-      </w:r>
-      <w:r>
-        <w:rPr>
-          <w:rFonts w:ascii="Arial" w:hAnsi="Arial" w:cs="Arial"/>
-          <w:color w:val="auto"/>
-          <w:sz w:val="24"/>
-          <w:szCs w:val="24"/>
-          <w:lang w:val="es-US"/>
-        </w:rPr>
-        <w:instrText>\</w:instrText>
-      </w:r>
-      <w:r>
-        <w:rPr>
-          <w:rFonts w:ascii="Arial" w:hAnsi="Arial" w:cs="Arial"/>
-          <w:b/>
-          <w:color w:val="auto"/>
-          <w:sz w:val="24"/>
-          <w:szCs w:val="24"/>
-          <w:lang w:val="es-US"/>
-        </w:rPr>
-        <w:instrText>: Diseño y ejecución de pruebas</w:instrText>
-      </w:r>
-      <w:r>
-        <w:rPr>
-          <w:rFonts w:ascii="Arial" w:hAnsi="Arial" w:cs="Arial"/>
-          <w:color w:val="auto"/>
-          <w:sz w:val="24"/>
-          <w:szCs w:val="24"/>
-          <w:lang w:val="es-US"/>
-        </w:rPr>
-        <w:instrText xml:space="preserve">" </w:instrText>
-      </w:r>
-      <w:r>
-        <w:rPr>
-          <w:rFonts w:ascii="Arial" w:hAnsi="Arial" w:cs="Arial"/>
-          <w:b/>
-          <w:color w:val="auto"/>
-          <w:sz w:val="24"/>
-          <w:szCs w:val="24"/>
-          <w:lang w:val="es-US"/>
-        </w:rPr>
-        <w:fldChar w:fldCharType="end"/>
-      </w:r>
+      <w:bookmarkEnd w:id="11"/>
     </w:p>
     <w:p>
       <w:pPr>
@@ -4852,7 +6459,7 @@
           <w:lang w:val="es-US"/>
         </w:rPr>
       </w:pPr>
-      <w:bookmarkStart w:id="9" w:name="_Toc180491514"/>
+      <w:bookmarkStart w:id="12" w:name="_Toc181053389"/>
       <w:r>
         <w:rPr>
           <w:rFonts w:ascii="Arial" w:hAnsi="Arial" w:cs="Arial"/>
@@ -4865,60 +6472,7 @@
         <w:lastRenderedPageBreak/>
         <w:t>Conclusiones</w:t>
       </w:r>
-      <w:bookmarkEnd w:id="9"/>
-      <w:r>
-        <w:rPr>
-          <w:rFonts w:ascii="Arial" w:hAnsi="Arial" w:cs="Arial"/>
-          <w:b/>
-          <w:color w:val="auto"/>
-          <w:sz w:val="24"/>
-          <w:szCs w:val="24"/>
-          <w:lang w:val="es-US"/>
-        </w:rPr>
-        <w:fldChar w:fldCharType="begin"/>
-      </w:r>
-      <w:r>
-        <w:rPr>
-          <w:rFonts w:ascii="Arial" w:hAnsi="Arial" w:cs="Arial"/>
-          <w:color w:val="auto"/>
-          <w:sz w:val="24"/>
-          <w:szCs w:val="24"/>
-          <w:lang w:val="es-US"/>
-        </w:rPr>
-        <w:instrText xml:space="preserve"> XE "</w:instrText>
-      </w:r>
-      <w:r>
-        <w:rPr>
-          <w:rFonts w:ascii="Arial" w:hAnsi="Arial" w:cs="Arial"/>
-          <w:b/>
-          <w:color w:val="auto"/>
-          <w:sz w:val="24"/>
-          <w:szCs w:val="24"/>
-          <w:lang w:val="es-US"/>
-        </w:rPr>
-        <w:instrText>Conclusiones</w:instrText>
-      </w:r>
-      <w:r>
-        <w:rPr>
-          <w:rFonts w:ascii="Arial" w:hAnsi="Arial" w:cs="Arial"/>
-          <w:color w:val="auto"/>
-          <w:sz w:val="24"/>
-          <w:szCs w:val="24"/>
-          <w:lang w:val="es-US"/>
-        </w:rPr>
-        <w:instrText xml:space="preserve">" </w:instrText>
-      </w:r>
-      <w:r>
-        <w:rPr>
-          <w:rFonts w:ascii="Arial" w:hAnsi="Arial" w:cs="Arial"/>
-          <w:b/>
-          <w:color w:val="auto"/>
-          <w:sz w:val="24"/>
-          <w:szCs w:val="24"/>
-          <w:lang w:val="es-US"/>
-        </w:rPr>
-        <w:fldChar w:fldCharType="end"/>
-      </w:r>
+      <w:bookmarkEnd w:id="12"/>
     </w:p>
     <w:p>
       <w:pPr>
@@ -4957,7 +6511,7 @@
           <w:lang w:val="es-US"/>
         </w:rPr>
       </w:pPr>
-      <w:bookmarkStart w:id="10" w:name="_Toc180491515"/>
+      <w:bookmarkStart w:id="13" w:name="_Toc181053390"/>
       <w:r>
         <w:rPr>
           <w:rFonts w:ascii="Arial" w:hAnsi="Arial" w:cs="Arial"/>
@@ -4970,7 +6524,7 @@
         <w:lastRenderedPageBreak/>
         <w:t>Referencias bibliográficas</w:t>
       </w:r>
-      <w:bookmarkEnd w:id="10"/>
+      <w:bookmarkEnd w:id="13"/>
       <w:r>
         <w:rPr>
           <w:rFonts w:ascii="Arial" w:hAnsi="Arial" w:cs="Arial"/>
@@ -5076,7 +6630,13 @@
         <w:fldChar w:fldCharType="separate"/>
       </w:r>
       <w:r>
-        <w:t xml:space="preserve">Biroğul, S., &amp; Gültekin, H. (2016). Importance of Business Intelligence Solution on Decision-Making Process of Companies. </w:t>
+        <w:rPr>
+          <w:lang w:val="es-US"/>
+        </w:rPr>
+        <w:t xml:space="preserve">Biroğul, S., &amp; Gültekin, H. (2016). </w:t>
+      </w:r>
+      <w:r>
+        <w:t xml:space="preserve">Importance of Business Intelligence Solution on Decision-Making Process of Companies. </w:t>
       </w:r>
       <w:r>
         <w:rPr>
@@ -5092,17 +6652,30 @@
       <w:pPr>
         <w:pStyle w:val="EndNoteBibliography"/>
         <w:ind w:left="720" w:hanging="720"/>
-      </w:pPr>
-      <w:r>
-        <w:t xml:space="preserve">Calle García, A. J., Alvarado Choez, K. J., Anzules Cruz, J. J., &amp; Menéndez Parrales, A. G. (2024). NUEVAS HERRAMIENTAS TECNOLÓGICAS EN LA RECOPILACIÓN DE DATOS DE MERCADO. </w:t>
+        <w:rPr>
+          <w:lang w:val="es-US"/>
+        </w:rPr>
+      </w:pPr>
+      <w:r>
+        <w:t xml:space="preserve">Calle García, A. J., Alvarado Choez, K. J., Anzules Cruz, J. J., &amp; Menéndez Parrales, A. G. (2024). </w:t>
+      </w:r>
+      <w:r>
+        <w:rPr>
+          <w:lang w:val="es-US"/>
+        </w:rPr>
+        <w:t xml:space="preserve">NUEVAS HERRAMIENTAS TECNOLÓGICAS EN LA RECOPILACIÓN DE DATOS DE MERCADO. </w:t>
       </w:r>
       <w:r>
         <w:rPr>
           <w:i/>
+          <w:lang w:val="es-US"/>
         </w:rPr>
         <w:t>Ciencia y Desarrollo</w:t>
       </w:r>
       <w:r>
+        <w:rPr>
+          <w:lang w:val="es-US"/>
+        </w:rPr>
         <w:t xml:space="preserve">. </w:t>
       </w:r>
     </w:p>
@@ -5112,7 +6685,13 @@
         <w:ind w:left="720" w:hanging="720"/>
       </w:pPr>
       <w:r>
-        <w:t xml:space="preserve">Dmitriyev, V., Mahmoud, T., &amp; Marín-Ortega, P. M. (2022). SOA enabled ELTA: approach in designing business intelligence solutions in Era of Big Data. </w:t>
+        <w:rPr>
+          <w:lang w:val="es-US"/>
+        </w:rPr>
+        <w:t xml:space="preserve">Dmitriyev, V., Mahmoud, T., &amp; Marín-Ortega, P. M. (2022). </w:t>
+      </w:r>
+      <w:r>
+        <w:t xml:space="preserve">SOA enabled ELTA: approach in designing business intelligence solutions in Era of Big Data. </w:t>
       </w:r>
       <w:r>
         <w:rPr>
@@ -5146,6 +6725,9 @@
       <w:pPr>
         <w:pStyle w:val="EndNoteBibliography"/>
         <w:ind w:left="720" w:hanging="720"/>
+        <w:rPr>
+          <w:lang w:val="es-US"/>
+        </w:rPr>
       </w:pPr>
       <w:r>
         <w:t xml:space="preserve">Llave, M. R. (2018). Data lakes in business intelligence: reporting from the trenches. </w:t>
@@ -5153,10 +6735,14 @@
       <w:r>
         <w:rPr>
           <w:i/>
+          <w:lang w:val="es-US"/>
         </w:rPr>
         <w:t>Procedia computer science, 138</w:t>
       </w:r>
       <w:r>
+        <w:rPr>
+          <w:lang w:val="es-US"/>
+        </w:rPr>
         <w:t xml:space="preserve">, 516-524. </w:t>
       </w:r>
     </w:p>
@@ -5164,17 +6750,27 @@
       <w:pPr>
         <w:pStyle w:val="EndNoteBibliography"/>
         <w:ind w:left="720" w:hanging="720"/>
-      </w:pPr>
-      <w:r>
+        <w:rPr>
+          <w:lang w:val="es-US"/>
+        </w:rPr>
+      </w:pPr>
+      <w:r>
+        <w:rPr>
+          <w:lang w:val="es-US"/>
+        </w:rPr>
         <w:t xml:space="preserve">Robles Angeles, L. J., Robles Angeles, M. B., Ángeles Hernández, L., &amp; Acosta Miranda, M. L. (2023). El poder de los datos: Cómo ETL reformuló la gestión de datos. </w:t>
       </w:r>
       <w:r>
         <w:rPr>
           <w:i/>
+          <w:lang w:val="es-US"/>
         </w:rPr>
         <w:t>Programación Matemática y Software</w:t>
       </w:r>
       <w:r>
+        <w:rPr>
+          <w:lang w:val="es-US"/>
+        </w:rPr>
         <w:t xml:space="preserve">. </w:t>
       </w:r>
     </w:p>
@@ -5182,17 +6778,27 @@
       <w:pPr>
         <w:pStyle w:val="EndNoteBibliography"/>
         <w:ind w:left="720" w:hanging="720"/>
-      </w:pPr>
-      <w:r>
+        <w:rPr>
+          <w:lang w:val="es-US"/>
+        </w:rPr>
+      </w:pPr>
+      <w:r>
+        <w:rPr>
+          <w:lang w:val="es-US"/>
+        </w:rPr>
         <w:t xml:space="preserve">Romero-Chuquital, A., &amp; Melendres-Velasco, J. J. (2023). Uso de data Warehouse para la toma de decisiones empresariales: una revisión literaria. </w:t>
       </w:r>
       <w:r>
         <w:rPr>
           <w:i/>
+          <w:lang w:val="es-US"/>
         </w:rPr>
         <w:t>Revista Científica de Sistemas e Informática, 3</w:t>
       </w:r>
       <w:r>
+        <w:rPr>
+          <w:lang w:val="es-US"/>
+        </w:rPr>
         <w:t xml:space="preserve">(2), e543-e543. </w:t>
       </w:r>
     </w:p>
@@ -5202,6 +6808,9 @@
         <w:ind w:left="720" w:hanging="720"/>
       </w:pPr>
       <w:r>
+        <w:rPr>
+          <w:lang w:val="es-US"/>
+        </w:rPr>
         <w:t xml:space="preserve">Sulova, S. (2019). </w:t>
       </w:r>
       <w:r>
@@ -5218,24 +6827,35 @@
       <w:pPr>
         <w:pStyle w:val="EndNoteBibliography"/>
         <w:ind w:left="720" w:hanging="720"/>
-      </w:pPr>
-      <w:r>
+        <w:rPr>
+          <w:lang w:val="es-US"/>
+        </w:rPr>
+      </w:pPr>
+      <w:r>
+        <w:rPr>
+          <w:lang w:val="es-US"/>
+        </w:rPr>
         <w:t xml:space="preserve">Valle, V. A. H., Rocano, W. R. P., Siguenza-Guzman, L., Cattrysse, D., &amp; Galarza, V. H. S. (2014). </w:t>
       </w:r>
       <w:r>
         <w:rPr>
           <w:i/>
+          <w:lang w:val="es-US"/>
         </w:rPr>
         <w:t xml:space="preserve">Diseño e Implementación de un Sistema </w:t>
       </w:r>
       <w:r>
         <w:rPr>
           <w:i/>
+          <w:lang w:val="es-US"/>
         </w:rPr>
         <w:lastRenderedPageBreak/>
         <w:t>de Soporte de Decisiones para el Centro de Documentación Regional “Juan Bautista Vázquez”</w:t>
       </w:r>
       <w:r>
+        <w:rPr>
+          <w:lang w:val="es-US"/>
+        </w:rPr>
         <w:t>.</w:t>
       </w:r>
     </w:p>
@@ -5245,15 +6865,10 @@
         <w:ind w:left="720" w:hanging="720"/>
       </w:pPr>
       <w:r>
-        <w:t xml:space="preserve">Vite, V. J., Villegas, S. C., &amp; </w:t>
-      </w:r>
-      <w:bookmarkStart w:id="11" w:name="_GoBack"/>
-      <w:r>
-        <w:t>Pizarro</w:t>
-      </w:r>
-      <w:bookmarkEnd w:id="11"/>
-      <w:r>
-        <w:t xml:space="preserve">, G. (2018). Aplicación de un Spatial Data Warehouse en la gestión de proyectos de vinculación: Caso de Estudio. </w:t>
+        <w:rPr>
+          <w:lang w:val="es-US"/>
+        </w:rPr>
+        <w:t xml:space="preserve">Vite, V. J., Villegas, S. C., &amp; Pizarro, G. (2018). Aplicación de un Spatial Data Warehouse en la gestión de proyectos de vinculación: Caso de Estudio. </w:t>
       </w:r>
       <w:r>
         <w:rPr>
@@ -5418,6 +7033,119 @@
     </w:lvl>
   </w:abstractNum>
   <w:abstractNum w:abstractNumId="1" w15:restartNumberingAfterBreak="0">
+    <w:nsid w:val="4BD15AEA"/>
+    <w:multiLevelType w:val="hybridMultilevel"/>
+    <w:tmpl w:val="FDF8C1C4"/>
+    <w:lvl w:ilvl="0" w:tplc="04090001">
+      <w:start w:val="1"/>
+      <w:numFmt w:val="bullet"/>
+      <w:lvlText w:val=""/>
+      <w:lvlJc w:val="left"/>
+      <w:pPr>
+        <w:ind w:left="720" w:hanging="360"/>
+      </w:pPr>
+      <w:rPr>
+        <w:rFonts w:ascii="Symbol" w:hAnsi="Symbol" w:hint="default"/>
+      </w:rPr>
+    </w:lvl>
+    <w:lvl w:ilvl="1" w:tplc="04090003" w:tentative="1">
+      <w:start w:val="1"/>
+      <w:numFmt w:val="bullet"/>
+      <w:lvlText w:val="o"/>
+      <w:lvlJc w:val="left"/>
+      <w:pPr>
+        <w:ind w:left="1440" w:hanging="360"/>
+      </w:pPr>
+      <w:rPr>
+        <w:rFonts w:ascii="Courier New" w:hAnsi="Courier New" w:cs="Courier New" w:hint="default"/>
+      </w:rPr>
+    </w:lvl>
+    <w:lvl w:ilvl="2" w:tplc="04090005" w:tentative="1">
+      <w:start w:val="1"/>
+      <w:numFmt w:val="bullet"/>
+      <w:lvlText w:val=""/>
+      <w:lvlJc w:val="left"/>
+      <w:pPr>
+        <w:ind w:left="2160" w:hanging="360"/>
+      </w:pPr>
+      <w:rPr>
+        <w:rFonts w:ascii="Wingdings" w:hAnsi="Wingdings" w:hint="default"/>
+      </w:rPr>
+    </w:lvl>
+    <w:lvl w:ilvl="3" w:tplc="04090001" w:tentative="1">
+      <w:start w:val="1"/>
+      <w:numFmt w:val="bullet"/>
+      <w:lvlText w:val=""/>
+      <w:lvlJc w:val="left"/>
+      <w:pPr>
+        <w:ind w:left="2880" w:hanging="360"/>
+      </w:pPr>
+      <w:rPr>
+        <w:rFonts w:ascii="Symbol" w:hAnsi="Symbol" w:hint="default"/>
+      </w:rPr>
+    </w:lvl>
+    <w:lvl w:ilvl="4" w:tplc="04090003" w:tentative="1">
+      <w:start w:val="1"/>
+      <w:numFmt w:val="bullet"/>
+      <w:lvlText w:val="o"/>
+      <w:lvlJc w:val="left"/>
+      <w:pPr>
+        <w:ind w:left="3600" w:hanging="360"/>
+      </w:pPr>
+      <w:rPr>
+        <w:rFonts w:ascii="Courier New" w:hAnsi="Courier New" w:cs="Courier New" w:hint="default"/>
+      </w:rPr>
+    </w:lvl>
+    <w:lvl w:ilvl="5" w:tplc="04090005" w:tentative="1">
+      <w:start w:val="1"/>
+      <w:numFmt w:val="bullet"/>
+      <w:lvlText w:val=""/>
+      <w:lvlJc w:val="left"/>
+      <w:pPr>
+        <w:ind w:left="4320" w:hanging="360"/>
+      </w:pPr>
+      <w:rPr>
+        <w:rFonts w:ascii="Wingdings" w:hAnsi="Wingdings" w:hint="default"/>
+      </w:rPr>
+    </w:lvl>
+    <w:lvl w:ilvl="6" w:tplc="04090001" w:tentative="1">
+      <w:start w:val="1"/>
+      <w:numFmt w:val="bullet"/>
+      <w:lvlText w:val=""/>
+      <w:lvlJc w:val="left"/>
+      <w:pPr>
+        <w:ind w:left="5040" w:hanging="360"/>
+      </w:pPr>
+      <w:rPr>
+        <w:rFonts w:ascii="Symbol" w:hAnsi="Symbol" w:hint="default"/>
+      </w:rPr>
+    </w:lvl>
+    <w:lvl w:ilvl="7" w:tplc="04090003" w:tentative="1">
+      <w:start w:val="1"/>
+      <w:numFmt w:val="bullet"/>
+      <w:lvlText w:val="o"/>
+      <w:lvlJc w:val="left"/>
+      <w:pPr>
+        <w:ind w:left="5760" w:hanging="360"/>
+      </w:pPr>
+      <w:rPr>
+        <w:rFonts w:ascii="Courier New" w:hAnsi="Courier New" w:cs="Courier New" w:hint="default"/>
+      </w:rPr>
+    </w:lvl>
+    <w:lvl w:ilvl="8" w:tplc="04090005" w:tentative="1">
+      <w:start w:val="1"/>
+      <w:numFmt w:val="bullet"/>
+      <w:lvlText w:val=""/>
+      <w:lvlJc w:val="left"/>
+      <w:pPr>
+        <w:ind w:left="6480" w:hanging="360"/>
+      </w:pPr>
+      <w:rPr>
+        <w:rFonts w:ascii="Wingdings" w:hAnsi="Wingdings" w:hint="default"/>
+      </w:rPr>
+    </w:lvl>
+  </w:abstractNum>
+  <w:abstractNum w:abstractNumId="2" w15:restartNumberingAfterBreak="0">
     <w:nsid w:val="533E4B4D"/>
     <w:multiLevelType w:val="hybridMultilevel"/>
     <w:tmpl w:val="FFCA9372"/>
@@ -5506,7 +7234,7 @@
       </w:pPr>
     </w:lvl>
   </w:abstractNum>
-  <w:abstractNum w:abstractNumId="2" w15:restartNumberingAfterBreak="0">
+  <w:abstractNum w:abstractNumId="3" w15:restartNumberingAfterBreak="0">
     <w:nsid w:val="59CE69EB"/>
     <w:multiLevelType w:val="hybridMultilevel"/>
     <w:tmpl w:val="EE8877D0"/>
@@ -5595,7 +7323,7 @@
       </w:pPr>
     </w:lvl>
   </w:abstractNum>
-  <w:abstractNum w:abstractNumId="3" w15:restartNumberingAfterBreak="0">
+  <w:abstractNum w:abstractNumId="4" w15:restartNumberingAfterBreak="0">
     <w:nsid w:val="6B4456D7"/>
     <w:multiLevelType w:val="hybridMultilevel"/>
     <w:tmpl w:val="93F468BE"/>
@@ -5685,16 +7413,19 @@
     </w:lvl>
   </w:abstractNum>
   <w:num w:numId="1">
-    <w:abstractNumId w:val="3"/>
+    <w:abstractNumId w:val="4"/>
   </w:num>
   <w:num w:numId="2">
-    <w:abstractNumId w:val="1"/>
+    <w:abstractNumId w:val="2"/>
   </w:num>
   <w:num w:numId="3">
-    <w:abstractNumId w:val="2"/>
+    <w:abstractNumId w:val="3"/>
   </w:num>
   <w:num w:numId="4">
     <w:abstractNumId w:val="0"/>
+  </w:num>
+  <w:num w:numId="5">
+    <w:abstractNumId w:val="1"/>
   </w:num>
 </w:numbering>
 </file>
@@ -6172,6 +7903,7 @@
   <w:style w:type="character" w:default="1" w:styleId="Fuentedeprrafopredeter">
     <w:name w:val="Default Paragraph Font"/>
     <w:uiPriority w:val="1"/>
+    <w:semiHidden/>
     <w:unhideWhenUsed/>
   </w:style>
   <w:style w:type="table" w:default="1" w:styleId="Tablanormal">
@@ -6551,6 +8283,235 @@
       <w:lang w:eastAsia="zh-CN"/>
     </w:rPr>
   </w:style>
+  <w:style w:type="character" w:styleId="Textoennegrita">
+    <w:name w:val="Strong"/>
+    <w:basedOn w:val="Fuentedeprrafopredeter"/>
+    <w:uiPriority w:val="22"/>
+    <w:qFormat/>
+    <w:rsid w:val="00CB7FA3"/>
+    <w:rPr>
+      <w:b/>
+      <w:bCs/>
+    </w:rPr>
+  </w:style>
+  <w:style w:type="table" w:styleId="Tablaconcuadrcula">
+    <w:name w:val="Table Grid"/>
+    <w:basedOn w:val="Tablanormal"/>
+    <w:uiPriority w:val="39"/>
+    <w:rsid w:val="00223952"/>
+    <w:pPr>
+      <w:spacing w:after="0" w:line="240" w:lineRule="auto"/>
+    </w:pPr>
+    <w:tblPr>
+      <w:tblBorders>
+        <w:top w:val="single" w:sz="4" w:space="0" w:color="auto"/>
+        <w:left w:val="single" w:sz="4" w:space="0" w:color="auto"/>
+        <w:bottom w:val="single" w:sz="4" w:space="0" w:color="auto"/>
+        <w:right w:val="single" w:sz="4" w:space="0" w:color="auto"/>
+        <w:insideH w:val="single" w:sz="4" w:space="0" w:color="auto"/>
+        <w:insideV w:val="single" w:sz="4" w:space="0" w:color="auto"/>
+      </w:tblBorders>
+    </w:tblPr>
+  </w:style>
+  <w:style w:type="table" w:styleId="Tablanormal3">
+    <w:name w:val="Plain Table 3"/>
+    <w:basedOn w:val="Tablanormal"/>
+    <w:uiPriority w:val="43"/>
+    <w:rsid w:val="00223952"/>
+    <w:pPr>
+      <w:spacing w:after="0" w:line="240" w:lineRule="auto"/>
+    </w:pPr>
+    <w:tblPr>
+      <w:tblStyleRowBandSize w:val="1"/>
+      <w:tblStyleColBandSize w:val="1"/>
+    </w:tblPr>
+    <w:tblStylePr w:type="firstRow">
+      <w:rPr>
+        <w:b/>
+        <w:bCs/>
+        <w:caps/>
+      </w:rPr>
+      <w:tblPr/>
+      <w:tcPr>
+        <w:tcBorders>
+          <w:bottom w:val="single" w:sz="4" w:space="0" w:color="7F7F7F" w:themeColor="text1" w:themeTint="80"/>
+        </w:tcBorders>
+      </w:tcPr>
+    </w:tblStylePr>
+    <w:tblStylePr w:type="lastRow">
+      <w:rPr>
+        <w:b/>
+        <w:bCs/>
+        <w:caps/>
+      </w:rPr>
+      <w:tblPr/>
+      <w:tcPr>
+        <w:tcBorders>
+          <w:top w:val="nil"/>
+        </w:tcBorders>
+      </w:tcPr>
+    </w:tblStylePr>
+    <w:tblStylePr w:type="firstCol">
+      <w:rPr>
+        <w:b/>
+        <w:bCs/>
+        <w:caps/>
+      </w:rPr>
+      <w:tblPr/>
+      <w:tcPr>
+        <w:tcBorders>
+          <w:right w:val="single" w:sz="4" w:space="0" w:color="7F7F7F" w:themeColor="text1" w:themeTint="80"/>
+        </w:tcBorders>
+      </w:tcPr>
+    </w:tblStylePr>
+    <w:tblStylePr w:type="lastCol">
+      <w:rPr>
+        <w:b/>
+        <w:bCs/>
+        <w:caps/>
+      </w:rPr>
+      <w:tblPr/>
+      <w:tcPr>
+        <w:tcBorders>
+          <w:left w:val="nil"/>
+        </w:tcBorders>
+      </w:tcPr>
+    </w:tblStylePr>
+    <w:tblStylePr w:type="band1Vert">
+      <w:tblPr/>
+      <w:tcPr>
+        <w:shd w:val="clear" w:color="auto" w:fill="F2F2F2" w:themeFill="background1" w:themeFillShade="F2"/>
+      </w:tcPr>
+    </w:tblStylePr>
+    <w:tblStylePr w:type="band1Horz">
+      <w:tblPr/>
+      <w:tcPr>
+        <w:shd w:val="clear" w:color="auto" w:fill="F2F2F2" w:themeFill="background1" w:themeFillShade="F2"/>
+      </w:tcPr>
+    </w:tblStylePr>
+    <w:tblStylePr w:type="neCell">
+      <w:tblPr/>
+      <w:tcPr>
+        <w:tcBorders>
+          <w:left w:val="nil"/>
+        </w:tcBorders>
+      </w:tcPr>
+    </w:tblStylePr>
+    <w:tblStylePr w:type="nwCell">
+      <w:tblPr/>
+      <w:tcPr>
+        <w:tcBorders>
+          <w:right w:val="nil"/>
+        </w:tcBorders>
+      </w:tcPr>
+    </w:tblStylePr>
+  </w:style>
+  <w:style w:type="table" w:styleId="Tabladecuadrcula5oscura-nfasis1">
+    <w:name w:val="Grid Table 5 Dark Accent 1"/>
+    <w:basedOn w:val="Tablanormal"/>
+    <w:uiPriority w:val="50"/>
+    <w:rsid w:val="00C604BC"/>
+    <w:pPr>
+      <w:spacing w:after="0" w:line="240" w:lineRule="auto"/>
+    </w:pPr>
+    <w:tblPr>
+      <w:tblStyleRowBandSize w:val="1"/>
+      <w:tblStyleColBandSize w:val="1"/>
+      <w:tblBorders>
+        <w:top w:val="single" w:sz="4" w:space="0" w:color="FFFFFF" w:themeColor="background1"/>
+        <w:left w:val="single" w:sz="4" w:space="0" w:color="FFFFFF" w:themeColor="background1"/>
+        <w:bottom w:val="single" w:sz="4" w:space="0" w:color="FFFFFF" w:themeColor="background1"/>
+        <w:right w:val="single" w:sz="4" w:space="0" w:color="FFFFFF" w:themeColor="background1"/>
+        <w:insideH w:val="single" w:sz="4" w:space="0" w:color="FFFFFF" w:themeColor="background1"/>
+        <w:insideV w:val="single" w:sz="4" w:space="0" w:color="FFFFFF" w:themeColor="background1"/>
+      </w:tblBorders>
+    </w:tblPr>
+    <w:tcPr>
+      <w:shd w:val="clear" w:color="auto" w:fill="DEEAF6" w:themeFill="accent1" w:themeFillTint="33"/>
+    </w:tcPr>
+    <w:tblStylePr w:type="firstRow">
+      <w:rPr>
+        <w:b/>
+        <w:bCs/>
+        <w:color w:val="FFFFFF" w:themeColor="background1"/>
+      </w:rPr>
+      <w:tblPr/>
+      <w:tcPr>
+        <w:tcBorders>
+          <w:top w:val="single" w:sz="4" w:space="0" w:color="FFFFFF" w:themeColor="background1"/>
+          <w:left w:val="single" w:sz="4" w:space="0" w:color="FFFFFF" w:themeColor="background1"/>
+          <w:right w:val="single" w:sz="4" w:space="0" w:color="FFFFFF" w:themeColor="background1"/>
+          <w:insideH w:val="nil"/>
+          <w:insideV w:val="nil"/>
+        </w:tcBorders>
+        <w:shd w:val="clear" w:color="auto" w:fill="5B9BD5" w:themeFill="accent1"/>
+      </w:tcPr>
+    </w:tblStylePr>
+    <w:tblStylePr w:type="lastRow">
+      <w:rPr>
+        <w:b/>
+        <w:bCs/>
+        <w:color w:val="FFFFFF" w:themeColor="background1"/>
+      </w:rPr>
+      <w:tblPr/>
+      <w:tcPr>
+        <w:tcBorders>
+          <w:left w:val="single" w:sz="4" w:space="0" w:color="FFFFFF" w:themeColor="background1"/>
+          <w:bottom w:val="single" w:sz="4" w:space="0" w:color="FFFFFF" w:themeColor="background1"/>
+          <w:right w:val="single" w:sz="4" w:space="0" w:color="FFFFFF" w:themeColor="background1"/>
+          <w:insideH w:val="nil"/>
+          <w:insideV w:val="nil"/>
+        </w:tcBorders>
+        <w:shd w:val="clear" w:color="auto" w:fill="5B9BD5" w:themeFill="accent1"/>
+      </w:tcPr>
+    </w:tblStylePr>
+    <w:tblStylePr w:type="firstCol">
+      <w:rPr>
+        <w:b/>
+        <w:bCs/>
+        <w:color w:val="FFFFFF" w:themeColor="background1"/>
+      </w:rPr>
+      <w:tblPr/>
+      <w:tcPr>
+        <w:tcBorders>
+          <w:top w:val="single" w:sz="4" w:space="0" w:color="FFFFFF" w:themeColor="background1"/>
+          <w:left w:val="single" w:sz="4" w:space="0" w:color="FFFFFF" w:themeColor="background1"/>
+          <w:bottom w:val="single" w:sz="4" w:space="0" w:color="FFFFFF" w:themeColor="background1"/>
+          <w:insideV w:val="nil"/>
+        </w:tcBorders>
+        <w:shd w:val="clear" w:color="auto" w:fill="5B9BD5" w:themeFill="accent1"/>
+      </w:tcPr>
+    </w:tblStylePr>
+    <w:tblStylePr w:type="lastCol">
+      <w:rPr>
+        <w:b/>
+        <w:bCs/>
+        <w:color w:val="FFFFFF" w:themeColor="background1"/>
+      </w:rPr>
+      <w:tblPr/>
+      <w:tcPr>
+        <w:tcBorders>
+          <w:top w:val="single" w:sz="4" w:space="0" w:color="FFFFFF" w:themeColor="background1"/>
+          <w:bottom w:val="single" w:sz="4" w:space="0" w:color="FFFFFF" w:themeColor="background1"/>
+          <w:right w:val="single" w:sz="4" w:space="0" w:color="FFFFFF" w:themeColor="background1"/>
+          <w:insideV w:val="nil"/>
+        </w:tcBorders>
+        <w:shd w:val="clear" w:color="auto" w:fill="5B9BD5" w:themeFill="accent1"/>
+      </w:tcPr>
+    </w:tblStylePr>
+    <w:tblStylePr w:type="band1Vert">
+      <w:tblPr/>
+      <w:tcPr>
+        <w:shd w:val="clear" w:color="auto" w:fill="BDD6EE" w:themeFill="accent1" w:themeFillTint="66"/>
+      </w:tcPr>
+    </w:tblStylePr>
+    <w:tblStylePr w:type="band1Horz">
+      <w:tblPr/>
+      <w:tcPr>
+        <w:shd w:val="clear" w:color="auto" w:fill="BDD6EE" w:themeFill="accent1" w:themeFillTint="66"/>
+      </w:tcPr>
+    </w:tblStylePr>
+  </w:style>
 </w:styles>
 </file>
 
@@ -6820,7 +8781,7 @@
 </file>
 
 <file path=customXml/itemProps1.xml><?xml version="1.0" encoding="utf-8"?>
-<ds:datastoreItem xmlns:ds="http://schemas.openxmlformats.org/officeDocument/2006/customXml" ds:itemID="{D02C0F43-40C9-41B1-B35D-D7975BDD3745}">
+<ds:datastoreItem xmlns:ds="http://schemas.openxmlformats.org/officeDocument/2006/customXml" ds:itemID="{294434A8-BF5F-4498-9891-493FF26FF3E6}">
   <ds:schemaRefs>
     <ds:schemaRef ds:uri="http://schemas.openxmlformats.org/officeDocument/2006/bibliography"/>
   </ds:schemaRefs>

</xml_diff>

<commit_message>
Se corrigio el objetivo de la investigacion.
</commit_message>
<xml_diff>
--- a/Documento de practicas.docx
+++ b/Documento de practicas.docx
@@ -710,27 +710,7 @@
                 <w:noProof/>
                 <w:lang w:val="es-US"/>
               </w:rPr>
-              <w:t>Introduc</w:t>
-            </w:r>
-            <w:r>
-              <w:rPr>
-                <w:rStyle w:val="Hipervnculo"/>
-                <w:rFonts w:ascii="Arial" w:hAnsi="Arial" w:cs="Arial"/>
-                <w:b/>
-                <w:noProof/>
-                <w:lang w:val="es-US"/>
-              </w:rPr>
-              <w:t>c</w:t>
-            </w:r>
-            <w:r>
-              <w:rPr>
-                <w:rStyle w:val="Hipervnculo"/>
-                <w:rFonts w:ascii="Arial" w:hAnsi="Arial" w:cs="Arial"/>
-                <w:b/>
-                <w:noProof/>
-                <w:lang w:val="es-US"/>
-              </w:rPr>
-              <w:t>ión</w:t>
+              <w:t>Introducción</w:t>
             </w:r>
             <w:r>
               <w:rPr>
@@ -2869,7 +2849,18 @@
           <w:szCs w:val="24"/>
           <w:lang w:val="es-ES"/>
         </w:rPr>
-        <w:t xml:space="preserve"> Esto limita a los equipos consumidores de estos datos de poder hacer consultas más complejas o especializadas.</w:t>
+        <w:t xml:space="preserve"> Esto limita a los equipos consumidores de estos datos de poder hacer consultas más complejas o e</w:t>
+      </w:r>
+      <w:bookmarkStart w:id="3" w:name="_GoBack"/>
+      <w:bookmarkEnd w:id="3"/>
+      <w:r>
+        <w:rPr>
+          <w:rFonts w:ascii="Arial" w:hAnsi="Arial" w:cs="Arial"/>
+          <w:sz w:val="24"/>
+          <w:szCs w:val="24"/>
+          <w:lang w:val="es-ES"/>
+        </w:rPr>
+        <w:t>specializadas.</w:t>
       </w:r>
     </w:p>
     <w:p>
@@ -2983,6 +2974,15 @@
           <w:rFonts w:ascii="Arial" w:hAnsi="Arial" w:cs="Arial"/>
           <w:sz w:val="24"/>
           <w:szCs w:val="24"/>
+          <w:lang w:val="es-ES"/>
+        </w:rPr>
+        <w:t>:</w:t>
+      </w:r>
+      <w:r>
+        <w:rPr>
+          <w:rFonts w:ascii="Arial" w:hAnsi="Arial" w:cs="Arial"/>
+          <w:sz w:val="24"/>
+          <w:szCs w:val="24"/>
           <w:lang w:val="es-US"/>
         </w:rPr>
         <w:t xml:space="preserve"> </w:t>
@@ -2994,16 +2994,16 @@
           <w:szCs w:val="24"/>
           <w:lang w:val="es-US"/>
         </w:rPr>
-        <w:t>Implementar un sistema de almacenamiento y gestión de todos los datos de la empresa</w:t>
-      </w:r>
-      <w:r>
-        <w:rPr>
-          <w:rFonts w:ascii="Arial" w:hAnsi="Arial" w:cs="Arial"/>
-          <w:sz w:val="24"/>
-          <w:szCs w:val="24"/>
-          <w:lang w:val="es-US"/>
-        </w:rPr>
-        <w:t xml:space="preserve"> que satisfaga la demanda de los datos por parte de los consumidores actuales y futuros</w:t>
+        <w:t>Implementar un sistema de almacenamiento y gestión de todos los datos de la empresa que satisfaga la demanda de estos datos por parte de los diferen</w:t>
+      </w:r>
+      <w:r>
+        <w:rPr>
+          <w:rFonts w:ascii="Arial" w:hAnsi="Arial" w:cs="Arial"/>
+          <w:sz w:val="24"/>
+          <w:szCs w:val="24"/>
+          <w:lang w:val="es-US"/>
+        </w:rPr>
+        <w:t>tes departamentos de la empresa</w:t>
       </w:r>
       <w:r>
         <w:rPr>
@@ -3605,7 +3605,6 @@
           <w:lang w:val="es-US"/>
         </w:rPr>
       </w:pPr>
-      <w:bookmarkStart w:id="3" w:name="_GoBack"/>
       <w:r>
         <w:rPr>
           <w:rFonts w:ascii="Arial" w:hAnsi="Arial" w:cs="Arial"/>
@@ -3703,7 +3702,6 @@
         </w:rPr>
         <w:t>.</w:t>
       </w:r>
-      <w:bookmarkEnd w:id="3"/>
       <w:r>
         <w:rPr>
           <w:rFonts w:ascii="Arial" w:hAnsi="Arial" w:cs="Arial"/>
@@ -10795,7 +10793,7 @@
 </file>
 
 <file path=customXml/itemProps1.xml><?xml version="1.0" encoding="utf-8"?>
-<ds:datastoreItem xmlns:ds="http://schemas.openxmlformats.org/officeDocument/2006/customXml" ds:itemID="{0C65B53B-D2A2-4C3C-B3CF-A77C5B14882D}">
+<ds:datastoreItem xmlns:ds="http://schemas.openxmlformats.org/officeDocument/2006/customXml" ds:itemID="{CB1F3ED0-99BB-4250-86AF-172B83E5BF49}">
   <ds:schemaRefs>
     <ds:schemaRef ds:uri="http://schemas.openxmlformats.org/officeDocument/2006/bibliography"/>
   </ds:schemaRefs>

</xml_diff>

<commit_message>
Se inicio el capitulo 2. Faltan los requisitos y las referencias bibliograficas de la intro del cap 2.
</commit_message>
<xml_diff>
--- a/Documento de practicas.docx
+++ b/Documento de practicas.docx
@@ -553,7 +553,7 @@
             </w:rPr>
             <w:fldChar w:fldCharType="separate"/>
           </w:r>
-          <w:hyperlink w:anchor="_Toc181698859" w:history="1">
+          <w:hyperlink w:anchor="_Toc181982712" w:history="1">
             <w:r>
               <w:rPr>
                 <w:rStyle w:val="Hipervnculo"/>
@@ -583,7 +583,7 @@
                 <w:noProof/>
                 <w:webHidden/>
               </w:rPr>
-              <w:instrText xml:space="preserve"> PAGEREF _Toc181698859 \h </w:instrText>
+              <w:instrText xml:space="preserve"> PAGEREF _Toc181982712 \h </w:instrText>
             </w:r>
             <w:r>
               <w:rPr>
@@ -627,7 +627,7 @@
               <w:lang w:eastAsia="en-US"/>
             </w:rPr>
           </w:pPr>
-          <w:hyperlink w:anchor="_Toc181698860" w:history="1">
+          <w:hyperlink w:anchor="_Toc181982713" w:history="1">
             <w:r>
               <w:rPr>
                 <w:rStyle w:val="Hipervnculo"/>
@@ -657,7 +657,7 @@
                 <w:noProof/>
                 <w:webHidden/>
               </w:rPr>
-              <w:instrText xml:space="preserve"> PAGEREF _Toc181698860 \h </w:instrText>
+              <w:instrText xml:space="preserve"> PAGEREF _Toc181982713 \h </w:instrText>
             </w:r>
             <w:r>
               <w:rPr>
@@ -701,7 +701,7 @@
               <w:lang w:eastAsia="en-US"/>
             </w:rPr>
           </w:pPr>
-          <w:hyperlink w:anchor="_Toc181698861" w:history="1">
+          <w:hyperlink w:anchor="_Toc181982714" w:history="1">
             <w:r>
               <w:rPr>
                 <w:rStyle w:val="Hipervnculo"/>
@@ -731,7 +731,7 @@
                 <w:noProof/>
                 <w:webHidden/>
               </w:rPr>
-              <w:instrText xml:space="preserve"> PAGEREF _Toc181698861 \h </w:instrText>
+              <w:instrText xml:space="preserve"> PAGEREF _Toc181982714 \h </w:instrText>
             </w:r>
             <w:r>
               <w:rPr>
@@ -775,7 +775,7 @@
               <w:lang w:eastAsia="en-US"/>
             </w:rPr>
           </w:pPr>
-          <w:hyperlink w:anchor="_Toc181698862" w:history="1">
+          <w:hyperlink w:anchor="_Toc181982715" w:history="1">
             <w:r>
               <w:rPr>
                 <w:rStyle w:val="Hipervnculo"/>
@@ -805,7 +805,7 @@
                 <w:noProof/>
                 <w:webHidden/>
               </w:rPr>
-              <w:instrText xml:space="preserve"> PAGEREF _Toc181698862 \h </w:instrText>
+              <w:instrText xml:space="preserve"> PAGEREF _Toc181982715 \h </w:instrText>
             </w:r>
             <w:r>
               <w:rPr>
@@ -849,7 +849,7 @@
               <w:lang w:eastAsia="en-US"/>
             </w:rPr>
           </w:pPr>
-          <w:hyperlink w:anchor="_Toc181698863" w:history="1">
+          <w:hyperlink w:anchor="_Toc181982716" w:history="1">
             <w:r>
               <w:rPr>
                 <w:rStyle w:val="Hipervnculo"/>
@@ -879,7 +879,7 @@
                 <w:noProof/>
                 <w:webHidden/>
               </w:rPr>
-              <w:instrText xml:space="preserve"> PAGEREF _Toc181698863 \h </w:instrText>
+              <w:instrText xml:space="preserve"> PAGEREF _Toc181982716 \h </w:instrText>
             </w:r>
             <w:r>
               <w:rPr>
@@ -924,7 +924,7 @@
               <w:lang w:eastAsia="en-US"/>
             </w:rPr>
           </w:pPr>
-          <w:hyperlink w:anchor="_Toc181698864" w:history="1">
+          <w:hyperlink w:anchor="_Toc181982717" w:history="1">
             <w:r>
               <w:rPr>
                 <w:rStyle w:val="Hipervnculo"/>
@@ -973,7 +973,7 @@
                 <w:noProof/>
                 <w:webHidden/>
               </w:rPr>
-              <w:instrText xml:space="preserve"> PAGEREF _Toc181698864 \h </w:instrText>
+              <w:instrText xml:space="preserve"> PAGEREF _Toc181982717 \h </w:instrText>
             </w:r>
             <w:r>
               <w:rPr>
@@ -1018,7 +1018,7 @@
               <w:lang w:eastAsia="en-US"/>
             </w:rPr>
           </w:pPr>
-          <w:hyperlink w:anchor="_Toc181698865" w:history="1">
+          <w:hyperlink w:anchor="_Toc181982718" w:history="1">
             <w:r>
               <w:rPr>
                 <w:rStyle w:val="Hipervnculo"/>
@@ -1046,17 +1046,90 @@
                 <w:noProof/>
                 <w:lang w:val="es-US"/>
               </w:rPr>
-              <w:t>Análisi</w:t>
-            </w:r>
+              <w:t>Análisis de la teoría asociada</w:t>
+            </w:r>
+            <w:r>
+              <w:rPr>
+                <w:noProof/>
+                <w:webHidden/>
+              </w:rPr>
+              <w:tab/>
+            </w:r>
+            <w:r>
+              <w:rPr>
+                <w:noProof/>
+                <w:webHidden/>
+              </w:rPr>
+              <w:fldChar w:fldCharType="begin"/>
+            </w:r>
+            <w:r>
+              <w:rPr>
+                <w:noProof/>
+                <w:webHidden/>
+              </w:rPr>
+              <w:instrText xml:space="preserve"> PAGEREF _Toc181982718 \h </w:instrText>
+            </w:r>
+            <w:r>
+              <w:rPr>
+                <w:noProof/>
+                <w:webHidden/>
+              </w:rPr>
+            </w:r>
+            <w:r>
+              <w:rPr>
+                <w:noProof/>
+                <w:webHidden/>
+              </w:rPr>
+              <w:fldChar w:fldCharType="separate"/>
+            </w:r>
+            <w:r>
+              <w:rPr>
+                <w:noProof/>
+                <w:webHidden/>
+              </w:rPr>
+              <w:t>11</w:t>
+            </w:r>
+            <w:r>
+              <w:rPr>
+                <w:noProof/>
+                <w:webHidden/>
+              </w:rPr>
+              <w:fldChar w:fldCharType="end"/>
+            </w:r>
+          </w:hyperlink>
+        </w:p>
+        <w:p>
+          <w:pPr>
+            <w:pStyle w:val="TDC2"/>
+            <w:tabs>
+              <w:tab w:val="left" w:pos="880"/>
+              <w:tab w:val="right" w:leader="dot" w:pos="8828"/>
+            </w:tabs>
+            <w:rPr>
+              <w:noProof/>
+              <w:sz w:val="22"/>
+              <w:szCs w:val="22"/>
+              <w:lang w:eastAsia="en-US"/>
+            </w:rPr>
+          </w:pPr>
+          <w:hyperlink w:anchor="_Toc181982719" w:history="1">
             <w:r>
               <w:rPr>
                 <w:rStyle w:val="Hipervnculo"/>
                 <w:rFonts w:ascii="Arial" w:hAnsi="Arial" w:cs="Arial"/>
                 <w:b/>
                 <w:noProof/>
-                <w:lang w:val="es-US"/>
-              </w:rPr>
-              <w:t>s</w:t>
+              </w:rPr>
+              <w:t>1.3</w:t>
+            </w:r>
+            <w:r>
+              <w:rPr>
+                <w:noProof/>
+                <w:sz w:val="22"/>
+                <w:szCs w:val="22"/>
+                <w:lang w:eastAsia="en-US"/>
+              </w:rPr>
+              <w:tab/>
             </w:r>
             <w:r>
               <w:rPr>
@@ -1064,9 +1137,8 @@
                 <w:rFonts w:ascii="Arial" w:hAnsi="Arial" w:cs="Arial"/>
                 <w:b/>
                 <w:noProof/>
-                <w:lang w:val="es-US"/>
-              </w:rPr>
-              <w:t xml:space="preserve"> de la teoría asociada</w:t>
+              </w:rPr>
+              <w:t>Opciones del mercado</w:t>
             </w:r>
             <w:r>
               <w:rPr>
@@ -1087,7 +1159,7 @@
                 <w:noProof/>
                 <w:webHidden/>
               </w:rPr>
-              <w:instrText xml:space="preserve"> PAGEREF _Toc181698865 \h </w:instrText>
+              <w:instrText xml:space="preserve"> PAGEREF _Toc181982719 \h </w:instrText>
             </w:r>
             <w:r>
               <w:rPr>
@@ -1107,7 +1179,7 @@
                 <w:noProof/>
                 <w:webHidden/>
               </w:rPr>
-              <w:t>11</w:t>
+              <w:t>15</w:t>
             </w:r>
             <w:r>
               <w:rPr>
@@ -1131,7 +1203,7 @@
               <w:lang w:eastAsia="en-US"/>
             </w:rPr>
           </w:pPr>
-          <w:hyperlink w:anchor="_Toc181698866" w:history="1">
+          <w:hyperlink w:anchor="_Toc181982720" w:history="1">
             <w:r>
               <w:rPr>
                 <w:rStyle w:val="Hipervnculo"/>
@@ -1140,7 +1212,27 @@
                 <w:noProof/>
                 <w:lang w:val="es-US"/>
               </w:rPr>
-              <w:t>Capítulo 2: Análisis del negocio y Diseño de la solución</w:t>
+              <w:t xml:space="preserve">Capítulo 2: Análisis </w:t>
+            </w:r>
+            <w:r>
+              <w:rPr>
+                <w:rStyle w:val="Hipervnculo"/>
+                <w:rFonts w:ascii="Arial" w:hAnsi="Arial" w:cs="Arial"/>
+                <w:b/>
+                <w:noProof/>
+                <w:lang w:val="es-US"/>
+              </w:rPr>
+              <w:t>d</w:t>
+            </w:r>
+            <w:r>
+              <w:rPr>
+                <w:rStyle w:val="Hipervnculo"/>
+                <w:rFonts w:ascii="Arial" w:hAnsi="Arial" w:cs="Arial"/>
+                <w:b/>
+                <w:noProof/>
+                <w:lang w:val="es-US"/>
+              </w:rPr>
+              <w:t>el negocio y Diseño de la solución</w:t>
             </w:r>
             <w:r>
               <w:rPr>
@@ -1161,7 +1253,7 @@
                 <w:noProof/>
                 <w:webHidden/>
               </w:rPr>
-              <w:instrText xml:space="preserve"> PAGEREF _Toc181698866 \h </w:instrText>
+              <w:instrText xml:space="preserve"> PAGEREF _Toc181982720 \h </w:instrText>
             </w:r>
             <w:r>
               <w:rPr>
@@ -1181,7 +1273,7 @@
                 <w:noProof/>
                 <w:webHidden/>
               </w:rPr>
-              <w:t>16</w:t>
+              <w:t>18</w:t>
             </w:r>
             <w:r>
               <w:rPr>
@@ -1205,7 +1297,7 @@
               <w:lang w:eastAsia="en-US"/>
             </w:rPr>
           </w:pPr>
-          <w:hyperlink w:anchor="_Toc181698867" w:history="1">
+          <w:hyperlink w:anchor="_Toc181982721" w:history="1">
             <w:r>
               <w:rPr>
                 <w:rStyle w:val="Hipervnculo"/>
@@ -1235,7 +1327,7 @@
                 <w:noProof/>
                 <w:webHidden/>
               </w:rPr>
-              <w:instrText xml:space="preserve"> PAGEREF _Toc181698867 \h </w:instrText>
+              <w:instrText xml:space="preserve"> PAGEREF _Toc181982721 \h </w:instrText>
             </w:r>
             <w:r>
               <w:rPr>
@@ -1255,7 +1347,7 @@
                 <w:noProof/>
                 <w:webHidden/>
               </w:rPr>
-              <w:t>16</w:t>
+              <w:t>18</w:t>
             </w:r>
             <w:r>
               <w:rPr>
@@ -1279,7 +1371,7 @@
               <w:lang w:eastAsia="en-US"/>
             </w:rPr>
           </w:pPr>
-          <w:hyperlink w:anchor="_Toc181698868" w:history="1">
+          <w:hyperlink w:anchor="_Toc181982722" w:history="1">
             <w:r>
               <w:rPr>
                 <w:rStyle w:val="Hipervnculo"/>
@@ -1309,7 +1401,7 @@
                 <w:noProof/>
                 <w:webHidden/>
               </w:rPr>
-              <w:instrText xml:space="preserve"> PAGEREF _Toc181698868 \h </w:instrText>
+              <w:instrText xml:space="preserve"> PAGEREF _Toc181982722 \h </w:instrText>
             </w:r>
             <w:r>
               <w:rPr>
@@ -1329,7 +1421,7 @@
                 <w:noProof/>
                 <w:webHidden/>
               </w:rPr>
-              <w:t>17</w:t>
+              <w:t>19</w:t>
             </w:r>
             <w:r>
               <w:rPr>
@@ -1353,7 +1445,7 @@
               <w:lang w:eastAsia="en-US"/>
             </w:rPr>
           </w:pPr>
-          <w:hyperlink w:anchor="_Toc181698869" w:history="1">
+          <w:hyperlink w:anchor="_Toc181982723" w:history="1">
             <w:r>
               <w:rPr>
                 <w:rStyle w:val="Hipervnculo"/>
@@ -1383,7 +1475,7 @@
                 <w:noProof/>
                 <w:webHidden/>
               </w:rPr>
-              <w:instrText xml:space="preserve"> PAGEREF _Toc181698869 \h </w:instrText>
+              <w:instrText xml:space="preserve"> PAGEREF _Toc181982723 \h </w:instrText>
             </w:r>
             <w:r>
               <w:rPr>
@@ -1403,7 +1495,7 @@
                 <w:noProof/>
                 <w:webHidden/>
               </w:rPr>
-              <w:t>18</w:t>
+              <w:t>20</w:t>
             </w:r>
             <w:r>
               <w:rPr>
@@ -1427,7 +1519,7 @@
               <w:lang w:eastAsia="en-US"/>
             </w:rPr>
           </w:pPr>
-          <w:hyperlink w:anchor="_Toc181698870" w:history="1">
+          <w:hyperlink w:anchor="_Toc181982724" w:history="1">
             <w:r>
               <w:rPr>
                 <w:rStyle w:val="Hipervnculo"/>
@@ -1457,7 +1549,7 @@
                 <w:noProof/>
                 <w:webHidden/>
               </w:rPr>
-              <w:instrText xml:space="preserve"> PAGEREF _Toc181698870 \h </w:instrText>
+              <w:instrText xml:space="preserve"> PAGEREF _Toc181982724 \h </w:instrText>
             </w:r>
             <w:r>
               <w:rPr>
@@ -1477,7 +1569,7 @@
                 <w:noProof/>
                 <w:webHidden/>
               </w:rPr>
-              <w:t>19</w:t>
+              <w:t>21</w:t>
             </w:r>
             <w:r>
               <w:rPr>
@@ -1501,7 +1593,7 @@
               <w:lang w:eastAsia="en-US"/>
             </w:rPr>
           </w:pPr>
-          <w:hyperlink w:anchor="_Toc181698871" w:history="1">
+          <w:hyperlink w:anchor="_Toc181982725" w:history="1">
             <w:r>
               <w:rPr>
                 <w:rStyle w:val="Hipervnculo"/>
@@ -1531,7 +1623,7 @@
                 <w:noProof/>
                 <w:webHidden/>
               </w:rPr>
-              <w:instrText xml:space="preserve"> PAGEREF _Toc181698871 \h </w:instrText>
+              <w:instrText xml:space="preserve"> PAGEREF _Toc181982725 \h </w:instrText>
             </w:r>
             <w:r>
               <w:rPr>
@@ -1551,7 +1643,7 @@
                 <w:noProof/>
                 <w:webHidden/>
               </w:rPr>
-              <w:t>20</w:t>
+              <w:t>22</w:t>
             </w:r>
             <w:r>
               <w:rPr>
@@ -1641,7 +1733,7 @@
           <w:lang w:val="es-US"/>
         </w:rPr>
       </w:pPr>
-      <w:bookmarkStart w:id="0" w:name="_Toc181698859"/>
+      <w:bookmarkStart w:id="0" w:name="_Toc181982712"/>
       <w:r>
         <w:rPr>
           <w:rFonts w:ascii="Arial" w:hAnsi="Arial" w:cs="Arial"/>
@@ -1692,7 +1784,7 @@
           <w:lang w:val="es-US"/>
         </w:rPr>
       </w:pPr>
-      <w:bookmarkStart w:id="1" w:name="_Toc181698860"/>
+      <w:bookmarkStart w:id="1" w:name="_Toc181982713"/>
       <w:proofErr w:type="spellStart"/>
       <w:r>
         <w:rPr>
@@ -1752,7 +1844,7 @@
           <w:lang w:val="es-US"/>
         </w:rPr>
       </w:pPr>
-      <w:bookmarkStart w:id="2" w:name="_Toc181698861"/>
+      <w:bookmarkStart w:id="2" w:name="_Toc181982714"/>
       <w:r>
         <w:rPr>
           <w:rFonts w:ascii="Arial" w:hAnsi="Arial" w:cs="Arial"/>
@@ -3902,7 +3994,7 @@
           <w:lang w:val="es-US"/>
         </w:rPr>
       </w:pPr>
-      <w:bookmarkStart w:id="3" w:name="_Toc181698862"/>
+      <w:bookmarkStart w:id="3" w:name="_Toc181982715"/>
       <w:r>
         <w:rPr>
           <w:rFonts w:ascii="Arial" w:hAnsi="Arial" w:cs="Arial"/>
@@ -3931,7 +4023,7 @@
           <w:lang w:val="es-US"/>
         </w:rPr>
       </w:pPr>
-      <w:bookmarkStart w:id="4" w:name="_Toc181698863"/>
+      <w:bookmarkStart w:id="4" w:name="_Toc181982716"/>
       <w:r>
         <w:rPr>
           <w:rFonts w:ascii="Arial" w:hAnsi="Arial" w:cs="Arial"/>
@@ -4105,7 +4197,7 @@
           <w:lang w:val="es-US"/>
         </w:rPr>
       </w:pPr>
-      <w:bookmarkStart w:id="5" w:name="_Toc181698864"/>
+      <w:bookmarkStart w:id="5" w:name="_Toc181982717"/>
       <w:r>
         <w:rPr>
           <w:rFonts w:ascii="Arial" w:hAnsi="Arial" w:cs="Arial"/>
@@ -4981,7 +5073,7 @@
           <w:lang w:val="es-US"/>
         </w:rPr>
       </w:pPr>
-      <w:bookmarkStart w:id="6" w:name="_Toc181698865"/>
+      <w:bookmarkStart w:id="6" w:name="_Toc181982718"/>
       <w:r>
         <w:rPr>
           <w:rFonts w:ascii="Arial" w:hAnsi="Arial" w:cs="Arial"/>
@@ -7702,6 +7794,7 @@
           <w:szCs w:val="24"/>
         </w:rPr>
       </w:pPr>
+      <w:bookmarkStart w:id="7" w:name="_Toc181982719"/>
       <w:proofErr w:type="spellStart"/>
       <w:r>
         <w:rPr>
@@ -7735,6 +7828,7 @@
         </w:rPr>
         <w:t>mercado</w:t>
       </w:r>
+      <w:bookmarkEnd w:id="7"/>
       <w:proofErr w:type="spellEnd"/>
     </w:p>
     <w:p>
@@ -9379,8 +9473,6 @@
         </w:rPr>
         <w:fldChar w:fldCharType="end"/>
       </w:r>
-      <w:bookmarkStart w:id="7" w:name="_GoBack"/>
-      <w:bookmarkEnd w:id="7"/>
       <w:r>
         <w:rPr>
           <w:rFonts w:ascii="Arial" w:hAnsi="Arial" w:cs="Arial"/>
@@ -9432,7 +9524,7 @@
           <w:lang w:val="es-US"/>
         </w:rPr>
       </w:pPr>
-      <w:bookmarkStart w:id="8" w:name="_Toc181698866"/>
+      <w:bookmarkStart w:id="8" w:name="_Toc181982720"/>
       <w:r>
         <w:rPr>
           <w:rFonts w:ascii="Arial" w:hAnsi="Arial" w:cs="Arial"/>
@@ -9445,7 +9537,484 @@
         <w:lastRenderedPageBreak/>
         <w:t>Capítulo 2: Análisis del negocio y Diseño de la solución</w:t>
       </w:r>
+      <w:bookmarkStart w:id="9" w:name="_Toc181982721"/>
       <w:bookmarkEnd w:id="8"/>
+    </w:p>
+    <w:p>
+      <w:pPr>
+        <w:pStyle w:val="Ttulo3"/>
+        <w:numPr>
+          <w:ilvl w:val="1"/>
+          <w:numId w:val="18"/>
+        </w:numPr>
+        <w:spacing w:line="360" w:lineRule="auto"/>
+        <w:jc w:val="both"/>
+        <w:rPr>
+          <w:rFonts w:ascii="Arial" w:hAnsi="Arial" w:cs="Arial"/>
+          <w:b/>
+          <w:color w:val="auto"/>
+          <w:lang w:val="es-US"/>
+        </w:rPr>
+      </w:pPr>
+      <w:r>
+        <w:rPr>
+          <w:rFonts w:ascii="Arial" w:hAnsi="Arial" w:cs="Arial"/>
+          <w:b/>
+          <w:color w:val="auto"/>
+          <w:lang w:val="es-US"/>
+        </w:rPr>
+        <w:t>: Análisis y modelado del negocio</w:t>
+      </w:r>
+      <w:bookmarkEnd w:id="9"/>
+    </w:p>
+    <w:p>
+      <w:pPr>
+        <w:spacing w:after="160" w:line="360" w:lineRule="auto"/>
+        <w:jc w:val="both"/>
+        <w:rPr>
+          <w:rFonts w:ascii="Arial" w:hAnsi="Arial" w:cs="Arial"/>
+          <w:sz w:val="24"/>
+          <w:szCs w:val="24"/>
+          <w:lang w:val="es-US"/>
+        </w:rPr>
+      </w:pPr>
+      <w:r>
+        <w:rPr>
+          <w:rFonts w:ascii="Arial" w:hAnsi="Arial" w:cs="Arial"/>
+          <w:sz w:val="24"/>
+          <w:szCs w:val="24"/>
+          <w:lang w:val="es-US"/>
+        </w:rPr>
+        <w:t xml:space="preserve">En el proceso de captura y modelado de requerimientos para un sistema de ingeniería de software, se distinguen varias fases </w:t>
+      </w:r>
+      <w:r>
+        <w:rPr>
+          <w:rFonts w:ascii="Arial" w:hAnsi="Arial" w:cs="Arial"/>
+          <w:sz w:val="24"/>
+          <w:szCs w:val="24"/>
+          <w:lang w:val="es-US"/>
+        </w:rPr>
+        <w:t>indispensables</w:t>
+      </w:r>
+      <w:r>
+        <w:rPr>
+          <w:rFonts w:ascii="Arial" w:hAnsi="Arial" w:cs="Arial"/>
+          <w:sz w:val="24"/>
+          <w:szCs w:val="24"/>
+          <w:lang w:val="es-US"/>
+        </w:rPr>
+        <w:t xml:space="preserve">. La primera es la captura de requisitos y reglas del negocio, donde se recopilan las necesidades funcionales y no funcionales del sistema, así como las reglas que rigen los procesos del negocio. Este proceso implica identificar las expectativas y restricciones </w:t>
+      </w:r>
+      <w:r>
+        <w:rPr>
+          <w:rFonts w:ascii="Arial" w:hAnsi="Arial" w:cs="Arial"/>
+          <w:sz w:val="24"/>
+          <w:szCs w:val="24"/>
+          <w:lang w:val="es-US"/>
+        </w:rPr>
+        <w:t>que se tienen sobre el</w:t>
+      </w:r>
+      <w:r>
+        <w:rPr>
+          <w:rFonts w:ascii="Arial" w:hAnsi="Arial" w:cs="Arial"/>
+          <w:sz w:val="24"/>
+          <w:szCs w:val="24"/>
+          <w:lang w:val="es-US"/>
+        </w:rPr>
+        <w:t xml:space="preserve"> sistema, asegurando que los requisitos sean claros, completos y verificables. Además, se documentan las reglas del negocio, que son fundamentales para garantizar que el sistema se alinee con los objetivos estratégicos de la organización. Estas reglas definen cómo se deben ejecutar los procesos dentro del sistema y establecen las condiciones bajo las cuales se toman decisiones automatizadas o manuales.</w:t>
+      </w:r>
+    </w:p>
+    <w:p>
+      <w:pPr>
+        <w:spacing w:after="160" w:line="360" w:lineRule="auto"/>
+        <w:jc w:val="both"/>
+        <w:rPr>
+          <w:rFonts w:ascii="Arial" w:hAnsi="Arial" w:cs="Arial"/>
+          <w:sz w:val="24"/>
+          <w:szCs w:val="24"/>
+          <w:lang w:val="es-US"/>
+        </w:rPr>
+      </w:pPr>
+      <w:r>
+        <w:rPr>
+          <w:rFonts w:ascii="Arial" w:hAnsi="Arial" w:cs="Arial"/>
+          <w:sz w:val="24"/>
+          <w:szCs w:val="24"/>
+          <w:lang w:val="es-US"/>
+        </w:rPr>
+        <w:t>Posteriormente, se procede a la fase de modelado del negocio y modelado del sistema, donde se construyen representaciones abstractas tanto del entorno empresarial como del sistema en desarrollo. El modelado del negocio permite visualizar y analizar los procesos actuales, identificando oportunidades de mejora y asegurando que el diseño del sistema refleje fielmente la realidad operativa.</w:t>
+      </w:r>
+      <w:r>
+        <w:rPr>
+          <w:lang w:val="es-US"/>
+        </w:rPr>
+        <w:t xml:space="preserve"> </w:t>
+      </w:r>
+      <w:r>
+        <w:rPr>
+          <w:rFonts w:ascii="Arial" w:hAnsi="Arial" w:cs="Arial"/>
+          <w:sz w:val="24"/>
+          <w:szCs w:val="24"/>
+          <w:lang w:val="es-US"/>
+        </w:rPr>
+        <w:t>En paralelo, el modelado del sistema traduce los requisitos capturados en una representación técnica mediante diagramas permitiendo a los desarrolladores entender cómo deben implementarse las funcionalidades dentro del software.</w:t>
+      </w:r>
+    </w:p>
+    <w:p>
+      <w:pPr>
+        <w:pStyle w:val="Ttulo4"/>
+        <w:spacing w:line="360" w:lineRule="auto"/>
+        <w:rPr>
+          <w:rFonts w:ascii="Arial" w:hAnsi="Arial" w:cs="Arial"/>
+          <w:b/>
+          <w:i w:val="0"/>
+          <w:color w:val="auto"/>
+          <w:sz w:val="24"/>
+          <w:szCs w:val="24"/>
+          <w:lang w:val="es-US"/>
+        </w:rPr>
+      </w:pPr>
+      <w:r>
+        <w:rPr>
+          <w:rFonts w:ascii="Arial" w:hAnsi="Arial" w:cs="Arial"/>
+          <w:b/>
+          <w:i w:val="0"/>
+          <w:color w:val="auto"/>
+          <w:sz w:val="24"/>
+          <w:szCs w:val="24"/>
+          <w:lang w:val="es-US"/>
+        </w:rPr>
+        <w:t>2.1.1 Requisitos y reglas del negocio</w:t>
+      </w:r>
+    </w:p>
+    <w:p>
+      <w:pPr>
+        <w:rPr>
+          <w:lang w:val="es-US"/>
+        </w:rPr>
+      </w:pPr>
+    </w:p>
+    <w:p>
+      <w:pPr>
+        <w:pStyle w:val="Sinespaciado"/>
+        <w:spacing w:line="360" w:lineRule="auto"/>
+        <w:jc w:val="both"/>
+        <w:rPr>
+          <w:rFonts w:ascii="Arial" w:hAnsi="Arial" w:cs="Arial"/>
+          <w:sz w:val="24"/>
+          <w:szCs w:val="24"/>
+        </w:rPr>
+      </w:pPr>
+      <w:r>
+        <w:rPr>
+          <w:rFonts w:ascii="Arial" w:hAnsi="Arial" w:cs="Arial"/>
+          <w:sz w:val="24"/>
+          <w:szCs w:val="24"/>
+        </w:rPr>
+        <w:t xml:space="preserve">Para una correcta captura de los requisitos lo primero es la correcta </w:t>
+      </w:r>
+      <w:r>
+        <w:rPr>
+          <w:rFonts w:ascii="Arial" w:hAnsi="Arial" w:cs="Arial"/>
+          <w:sz w:val="24"/>
+          <w:szCs w:val="24"/>
+        </w:rPr>
+        <w:t xml:space="preserve">identificación de los </w:t>
+      </w:r>
+      <w:proofErr w:type="spellStart"/>
+      <w:r>
+        <w:rPr>
+          <w:rFonts w:ascii="Arial" w:hAnsi="Arial" w:cs="Arial"/>
+          <w:sz w:val="24"/>
+          <w:szCs w:val="24"/>
+        </w:rPr>
+        <w:t>stakeholders</w:t>
+      </w:r>
+      <w:proofErr w:type="spellEnd"/>
+      <w:r>
+        <w:rPr>
+          <w:rFonts w:ascii="Arial" w:hAnsi="Arial" w:cs="Arial"/>
+          <w:sz w:val="24"/>
+          <w:szCs w:val="24"/>
+        </w:rPr>
+        <w:t>.</w:t>
+      </w:r>
+      <w:r>
+        <w:rPr>
+          <w:rFonts w:ascii="Arial" w:hAnsi="Arial" w:cs="Arial"/>
+          <w:sz w:val="24"/>
+          <w:szCs w:val="24"/>
+        </w:rPr>
+        <w:t xml:space="preserve"> </w:t>
+      </w:r>
+      <w:r>
+        <w:rPr>
+          <w:rFonts w:ascii="Arial" w:hAnsi="Arial" w:cs="Arial"/>
+          <w:sz w:val="24"/>
+          <w:szCs w:val="24"/>
+        </w:rPr>
+        <w:t xml:space="preserve"> </w:t>
+      </w:r>
+      <w:r>
+        <w:rPr>
+          <w:rFonts w:ascii="Arial" w:hAnsi="Arial" w:cs="Arial"/>
+          <w:sz w:val="24"/>
+          <w:szCs w:val="24"/>
+        </w:rPr>
+        <w:t xml:space="preserve">Los </w:t>
+      </w:r>
+      <w:proofErr w:type="spellStart"/>
+      <w:r>
+        <w:rPr>
+          <w:rFonts w:ascii="Arial" w:hAnsi="Arial" w:cs="Arial"/>
+          <w:sz w:val="24"/>
+          <w:szCs w:val="24"/>
+        </w:rPr>
+        <w:t>stakeholders</w:t>
+      </w:r>
+      <w:proofErr w:type="spellEnd"/>
+      <w:r>
+        <w:rPr>
+          <w:rFonts w:ascii="Arial" w:hAnsi="Arial" w:cs="Arial"/>
+          <w:sz w:val="24"/>
+          <w:szCs w:val="24"/>
+        </w:rPr>
+        <w:t xml:space="preserve"> son todas aquellas personas o entidades que tienen un interés directo o indirecto en el desarrollo del sistema, ya sea porque lo utilizarán, lo afectarán o se verán impactados por su implementación. En este caso, se identificaron cuatro grupos principales de </w:t>
+      </w:r>
+      <w:proofErr w:type="spellStart"/>
+      <w:r>
+        <w:rPr>
+          <w:rFonts w:ascii="Arial" w:hAnsi="Arial" w:cs="Arial"/>
+          <w:sz w:val="24"/>
+          <w:szCs w:val="24"/>
+        </w:rPr>
+        <w:t>stakeholders</w:t>
+      </w:r>
+      <w:proofErr w:type="spellEnd"/>
+      <w:r>
+        <w:rPr>
+          <w:rFonts w:ascii="Arial" w:hAnsi="Arial" w:cs="Arial"/>
+          <w:sz w:val="24"/>
+          <w:szCs w:val="24"/>
+        </w:rPr>
+        <w:t>:</w:t>
+      </w:r>
+    </w:p>
+    <w:p>
+      <w:pPr>
+        <w:pStyle w:val="Sinespaciado"/>
+        <w:numPr>
+          <w:ilvl w:val="0"/>
+          <w:numId w:val="19"/>
+        </w:numPr>
+        <w:spacing w:line="360" w:lineRule="auto"/>
+        <w:jc w:val="both"/>
+        <w:rPr>
+          <w:rFonts w:ascii="Arial" w:hAnsi="Arial" w:cs="Arial"/>
+          <w:color w:val="FF0000"/>
+          <w:sz w:val="24"/>
+          <w:szCs w:val="24"/>
+        </w:rPr>
+      </w:pPr>
+      <w:r>
+        <w:rPr>
+          <w:rFonts w:ascii="Arial" w:hAnsi="Arial" w:cs="Arial"/>
+          <w:color w:val="FF0000"/>
+          <w:sz w:val="24"/>
+          <w:szCs w:val="24"/>
+        </w:rPr>
+        <w:t>Elena</w:t>
+      </w:r>
+      <w:r>
+        <w:rPr>
+          <w:rFonts w:ascii="Arial" w:hAnsi="Arial" w:cs="Arial"/>
+          <w:color w:val="FF0000"/>
+          <w:sz w:val="24"/>
+          <w:szCs w:val="24"/>
+        </w:rPr>
+        <w:t xml:space="preserve"> (</w:t>
+      </w:r>
+      <w:proofErr w:type="spellStart"/>
+      <w:r>
+        <w:rPr>
+          <w:rFonts w:ascii="Arial" w:hAnsi="Arial" w:cs="Arial"/>
+          <w:color w:val="FF0000"/>
+          <w:sz w:val="24"/>
+          <w:szCs w:val="24"/>
+        </w:rPr>
+        <w:t>Lider</w:t>
+      </w:r>
+      <w:proofErr w:type="spellEnd"/>
+      <w:r>
+        <w:rPr>
+          <w:rFonts w:ascii="Arial" w:hAnsi="Arial" w:cs="Arial"/>
+          <w:color w:val="FF0000"/>
+          <w:sz w:val="24"/>
+          <w:szCs w:val="24"/>
+        </w:rPr>
+        <w:t xml:space="preserve"> del Equipo de Desarrollo</w:t>
+      </w:r>
+      <w:bookmarkStart w:id="10" w:name="_GoBack"/>
+      <w:bookmarkEnd w:id="10"/>
+      <w:r>
+        <w:rPr>
+          <w:rFonts w:ascii="Arial" w:hAnsi="Arial" w:cs="Arial"/>
+          <w:color w:val="FF0000"/>
+          <w:sz w:val="24"/>
+          <w:szCs w:val="24"/>
+        </w:rPr>
+        <w:t>)</w:t>
+      </w:r>
+    </w:p>
+    <w:p>
+      <w:pPr>
+        <w:pStyle w:val="Sinespaciado"/>
+        <w:numPr>
+          <w:ilvl w:val="0"/>
+          <w:numId w:val="19"/>
+        </w:numPr>
+        <w:spacing w:line="360" w:lineRule="auto"/>
+        <w:jc w:val="both"/>
+        <w:rPr>
+          <w:rFonts w:ascii="Arial" w:hAnsi="Arial" w:cs="Arial"/>
+          <w:color w:val="FF0000"/>
+          <w:sz w:val="24"/>
+          <w:szCs w:val="24"/>
+        </w:rPr>
+      </w:pPr>
+      <w:r>
+        <w:rPr>
+          <w:rFonts w:ascii="Arial" w:hAnsi="Arial" w:cs="Arial"/>
+          <w:color w:val="FF0000"/>
+          <w:sz w:val="24"/>
+          <w:szCs w:val="24"/>
+        </w:rPr>
+        <w:t>Equipo de Desarrollo de software</w:t>
+      </w:r>
+    </w:p>
+    <w:p>
+      <w:pPr>
+        <w:pStyle w:val="Sinespaciado"/>
+        <w:numPr>
+          <w:ilvl w:val="0"/>
+          <w:numId w:val="19"/>
+        </w:numPr>
+        <w:spacing w:line="360" w:lineRule="auto"/>
+        <w:jc w:val="both"/>
+        <w:rPr>
+          <w:rFonts w:ascii="Arial" w:hAnsi="Arial" w:cs="Arial"/>
+          <w:color w:val="FF0000"/>
+          <w:sz w:val="24"/>
+          <w:szCs w:val="24"/>
+        </w:rPr>
+      </w:pPr>
+      <w:r>
+        <w:rPr>
+          <w:rFonts w:ascii="Arial" w:hAnsi="Arial" w:cs="Arial"/>
+          <w:color w:val="FF0000"/>
+          <w:sz w:val="24"/>
+          <w:szCs w:val="24"/>
+        </w:rPr>
+        <w:t>Equipo de Marketing y Publicidad</w:t>
+      </w:r>
+    </w:p>
+    <w:p>
+      <w:pPr>
+        <w:pStyle w:val="Sinespaciado"/>
+        <w:numPr>
+          <w:ilvl w:val="0"/>
+          <w:numId w:val="19"/>
+        </w:numPr>
+        <w:spacing w:line="360" w:lineRule="auto"/>
+        <w:jc w:val="both"/>
+        <w:rPr>
+          <w:rFonts w:ascii="Arial" w:hAnsi="Arial" w:cs="Arial"/>
+          <w:sz w:val="24"/>
+          <w:szCs w:val="24"/>
+        </w:rPr>
+      </w:pPr>
+      <w:r>
+        <w:rPr>
+          <w:rFonts w:ascii="Arial" w:hAnsi="Arial" w:cs="Arial"/>
+          <w:color w:val="FF0000"/>
+          <w:sz w:val="24"/>
+          <w:szCs w:val="24"/>
+        </w:rPr>
+        <w:lastRenderedPageBreak/>
+        <w:t>Osvaldo (Analista de datos)</w:t>
+      </w:r>
+    </w:p>
+    <w:p>
+      <w:pPr>
+        <w:pStyle w:val="Sinespaciado"/>
+        <w:spacing w:line="360" w:lineRule="auto"/>
+        <w:jc w:val="both"/>
+        <w:rPr>
+          <w:rFonts w:ascii="Arial" w:hAnsi="Arial" w:cs="Arial"/>
+          <w:sz w:val="24"/>
+          <w:szCs w:val="24"/>
+        </w:rPr>
+      </w:pPr>
+      <w:r>
+        <w:rPr>
+          <w:rFonts w:ascii="Arial" w:hAnsi="Arial" w:cs="Arial"/>
+          <w:sz w:val="24"/>
+          <w:szCs w:val="24"/>
+        </w:rPr>
+        <w:t xml:space="preserve">Luego es una correcta identificación y aplicación de técnicas de captura de la información. Estas son </w:t>
+      </w:r>
+      <w:r>
+        <w:rPr>
+          <w:rFonts w:ascii="Arial" w:hAnsi="Arial" w:cs="Arial"/>
+          <w:sz w:val="24"/>
+          <w:szCs w:val="24"/>
+        </w:rPr>
+        <w:t xml:space="preserve">métodos estructurados que permiten recolectar datos relevantes sobre los requisitos y las reglas del negocio de un sistema. Estas técnicas facilitan la interacción entre los analistas y los </w:t>
+      </w:r>
+      <w:proofErr w:type="spellStart"/>
+      <w:r>
+        <w:rPr>
+          <w:rFonts w:ascii="Arial" w:hAnsi="Arial" w:cs="Arial"/>
+          <w:sz w:val="24"/>
+          <w:szCs w:val="24"/>
+        </w:rPr>
+        <w:t>stakeholders</w:t>
+      </w:r>
+      <w:proofErr w:type="spellEnd"/>
+      <w:r>
+        <w:rPr>
+          <w:rFonts w:ascii="Arial" w:hAnsi="Arial" w:cs="Arial"/>
+          <w:sz w:val="24"/>
+          <w:szCs w:val="24"/>
+        </w:rPr>
+        <w:t xml:space="preserve">, asegurando que se obtenga una visión clara y precisa de las necesidades del proyecto. En esta investigación, se emplearon tres técnicas principales: entrevistas, sesiones de trabajo conjunto y cuestionarios. Las entrevistas consistieron en reuniones individuales con los </w:t>
+      </w:r>
+      <w:proofErr w:type="spellStart"/>
+      <w:r>
+        <w:rPr>
+          <w:rFonts w:ascii="Arial" w:hAnsi="Arial" w:cs="Arial"/>
+          <w:sz w:val="24"/>
+          <w:szCs w:val="24"/>
+        </w:rPr>
+        <w:t>stakeholders</w:t>
+      </w:r>
+      <w:proofErr w:type="spellEnd"/>
+      <w:r>
+        <w:rPr>
+          <w:rFonts w:ascii="Arial" w:hAnsi="Arial" w:cs="Arial"/>
+          <w:sz w:val="24"/>
+          <w:szCs w:val="24"/>
+        </w:rPr>
+        <w:t xml:space="preserve"> clave, donde se profundizó en sus expectativas y requerimientos específicos. Las sesiones de trabajo conjunto permitieron a varios actores involucrados colaborar simultáneamente para identificar problemas y soluciones en tiempo real, fomentando el consenso sobre los requisitos. Finalmente, los cuestionarios se utilizaron para recopilar información estructurada de un grupo más amplio de participantes, permitiendo obtener datos cuantitativos y cualitativos que complementaron las otras técnicas.</w:t>
+      </w:r>
+      <w:r>
+        <w:rPr>
+          <w:rFonts w:ascii="Arial" w:hAnsi="Arial" w:cs="Arial"/>
+          <w:sz w:val="24"/>
+          <w:szCs w:val="24"/>
+        </w:rPr>
+        <w:br w:type="page"/>
+      </w:r>
     </w:p>
     <w:p>
       <w:pPr>
@@ -9459,7 +10028,7 @@
           <w:lang w:val="es-US"/>
         </w:rPr>
       </w:pPr>
-      <w:bookmarkStart w:id="9" w:name="_Toc181698867"/>
+      <w:bookmarkStart w:id="11" w:name="_Toc181982722"/>
       <w:r>
         <w:rPr>
           <w:rFonts w:ascii="Arial" w:hAnsi="Arial" w:cs="Arial"/>
@@ -9467,57 +10036,10 @@
           <w:color w:val="auto"/>
           <w:lang w:val="es-US"/>
         </w:rPr>
-        <w:t>2.1: Análisis y modelado del negocio</w:t>
-      </w:r>
-      <w:bookmarkEnd w:id="9"/>
-    </w:p>
-    <w:p>
-      <w:pPr>
-        <w:spacing w:after="160" w:line="360" w:lineRule="auto"/>
-        <w:jc w:val="both"/>
-        <w:rPr>
-          <w:rFonts w:ascii="Arial" w:hAnsi="Arial" w:cs="Arial"/>
-          <w:b/>
-          <w:sz w:val="24"/>
-          <w:szCs w:val="24"/>
-          <w:lang w:val="es-US"/>
-        </w:rPr>
-      </w:pPr>
-      <w:r>
-        <w:rPr>
-          <w:rFonts w:ascii="Arial" w:hAnsi="Arial" w:cs="Arial"/>
-          <w:b/>
-          <w:sz w:val="24"/>
-          <w:szCs w:val="24"/>
-          <w:lang w:val="es-US"/>
-        </w:rPr>
-        <w:br w:type="page"/>
-      </w:r>
-    </w:p>
-    <w:p>
-      <w:pPr>
-        <w:pStyle w:val="Ttulo3"/>
-        <w:spacing w:line="360" w:lineRule="auto"/>
-        <w:jc w:val="both"/>
-        <w:rPr>
-          <w:rFonts w:ascii="Arial" w:hAnsi="Arial" w:cs="Arial"/>
-          <w:b/>
-          <w:color w:val="auto"/>
-          <w:lang w:val="es-US"/>
-        </w:rPr>
-      </w:pPr>
-      <w:bookmarkStart w:id="10" w:name="_Toc181698868"/>
-      <w:r>
-        <w:rPr>
-          <w:rFonts w:ascii="Arial" w:hAnsi="Arial" w:cs="Arial"/>
-          <w:b/>
-          <w:color w:val="auto"/>
-          <w:lang w:val="es-US"/>
-        </w:rPr>
         <w:lastRenderedPageBreak/>
         <w:t>2.2 Diseño de la solución</w:t>
       </w:r>
-      <w:bookmarkEnd w:id="10"/>
+      <w:bookmarkEnd w:id="11"/>
     </w:p>
     <w:p>
       <w:pPr>
@@ -9556,7 +10078,7 @@
           <w:lang w:val="es-US"/>
         </w:rPr>
       </w:pPr>
-      <w:bookmarkStart w:id="11" w:name="_Toc181698869"/>
+      <w:bookmarkStart w:id="12" w:name="_Toc181982723"/>
       <w:r>
         <w:rPr>
           <w:rFonts w:ascii="Arial" w:hAnsi="Arial" w:cs="Arial"/>
@@ -9569,7 +10091,7 @@
         <w:lastRenderedPageBreak/>
         <w:t>Capítulo 3: Diseño y ejecución de pruebas</w:t>
       </w:r>
-      <w:bookmarkEnd w:id="11"/>
+      <w:bookmarkEnd w:id="12"/>
     </w:p>
     <w:p>
       <w:pPr>
@@ -9608,7 +10130,7 @@
           <w:lang w:val="es-US"/>
         </w:rPr>
       </w:pPr>
-      <w:bookmarkStart w:id="12" w:name="_Toc181698870"/>
+      <w:bookmarkStart w:id="13" w:name="_Toc181982724"/>
       <w:r>
         <w:rPr>
           <w:rFonts w:ascii="Arial" w:hAnsi="Arial" w:cs="Arial"/>
@@ -9621,7 +10143,7 @@
         <w:lastRenderedPageBreak/>
         <w:t>Conclusiones</w:t>
       </w:r>
-      <w:bookmarkEnd w:id="12"/>
+      <w:bookmarkEnd w:id="13"/>
     </w:p>
     <w:p>
       <w:pPr>
@@ -9660,7 +10182,7 @@
           <w:lang w:val="es-US"/>
         </w:rPr>
       </w:pPr>
-      <w:bookmarkStart w:id="13" w:name="_Toc181698871"/>
+      <w:bookmarkStart w:id="14" w:name="_Toc181982725"/>
       <w:r>
         <w:rPr>
           <w:rFonts w:ascii="Arial" w:hAnsi="Arial" w:cs="Arial"/>
@@ -9673,7 +10195,7 @@
         <w:lastRenderedPageBreak/>
         <w:t>Referencias bibliográficas</w:t>
       </w:r>
-      <w:bookmarkEnd w:id="13"/>
+      <w:bookmarkEnd w:id="14"/>
       <w:r>
         <w:rPr>
           <w:rFonts w:ascii="Arial" w:hAnsi="Arial" w:cs="Arial"/>
@@ -9779,7 +10301,13 @@
         <w:fldChar w:fldCharType="separate"/>
       </w:r>
       <w:r>
-        <w:t xml:space="preserve">Aissi, M. E. M. E., Benjelloun, S., Loukili, Y., Lakhrissi, Y., Boushaki, A. E., Chougrad, H., &amp; Ali, S. E. B. (2021). Data Lake Versus Data Warehouse Architecture: A Comparative Study. </w:t>
+        <w:rPr>
+          <w:lang w:val="es-US"/>
+        </w:rPr>
+        <w:t xml:space="preserve">Aissi, M. E. M. E., Benjelloun, S., Loukili, Y., Lakhrissi, Y., Boushaki, A. E., Chougrad, H., &amp; Ali, S. E. B. (2021). </w:t>
+      </w:r>
+      <w:r>
+        <w:t xml:space="preserve">Data Lake Versus Data Warehouse Architecture: A Comparative Study. </w:t>
       </w:r>
       <w:r>
         <w:rPr>
@@ -9831,17 +10359,27 @@
       <w:pPr>
         <w:pStyle w:val="EndNoteBibliography"/>
         <w:ind w:left="720" w:hanging="720"/>
-      </w:pPr>
-      <w:r>
+        <w:rPr>
+          <w:lang w:val="es-US"/>
+        </w:rPr>
+      </w:pPr>
+      <w:r>
+        <w:rPr>
+          <w:lang w:val="es-US"/>
+        </w:rPr>
         <w:t xml:space="preserve">Ayala, J. L., Ortíz, J., Guevara, C. P., &amp; Maya, E. (2018). </w:t>
       </w:r>
       <w:r>
         <w:rPr>
           <w:i/>
+          <w:lang w:val="es-US"/>
         </w:rPr>
         <w:t>Herramientas de Business Intelligence (BI) modernas, basadas en memoria y con lógica asociativa</w:t>
       </w:r>
       <w:r>
+        <w:rPr>
+          <w:lang w:val="es-US"/>
+        </w:rPr>
         <w:t>.</w:t>
       </w:r>
     </w:p>
@@ -9867,17 +10405,30 @@
       <w:pPr>
         <w:pStyle w:val="EndNoteBibliography"/>
         <w:ind w:left="720" w:hanging="720"/>
-      </w:pPr>
-      <w:r>
-        <w:t xml:space="preserve">Calle García, A. J., Alvarado Choez, K. J., Anzules Cruz, J. J., &amp; Menéndez Parrales, A. G. (2024). NUEVAS HERRAMIENTAS TECNOLÓGICAS EN LA RECOPILACIÓN DE DATOS DE MERCADO. </w:t>
+        <w:rPr>
+          <w:lang w:val="es-US"/>
+        </w:rPr>
+      </w:pPr>
+      <w:r>
+        <w:t xml:space="preserve">Calle García, A. J., Alvarado Choez, K. J., Anzules Cruz, J. J., &amp; Menéndez Parrales, A. G. (2024). </w:t>
+      </w:r>
+      <w:r>
+        <w:rPr>
+          <w:lang w:val="es-US"/>
+        </w:rPr>
+        <w:t xml:space="preserve">NUEVAS HERRAMIENTAS TECNOLÓGICAS EN LA RECOPILACIÓN DE DATOS DE MERCADO. </w:t>
       </w:r>
       <w:r>
         <w:rPr>
           <w:i/>
+          <w:lang w:val="es-US"/>
         </w:rPr>
         <w:t>Ciencia y Desarrollo</w:t>
       </w:r>
       <w:r>
+        <w:rPr>
+          <w:lang w:val="es-US"/>
+        </w:rPr>
         <w:t xml:space="preserve">. </w:t>
       </w:r>
     </w:p>
@@ -9887,7 +10438,13 @@
         <w:ind w:left="720" w:hanging="720"/>
       </w:pPr>
       <w:r>
-        <w:t xml:space="preserve">Dmitriyev, V., Mahmoud, T., &amp; Marín-Ortega, P. M. (2022). SOA enabled ELTA: approach in designing business intelligence solutions in Era of Big Data. </w:t>
+        <w:rPr>
+          <w:lang w:val="es-US"/>
+        </w:rPr>
+        <w:t xml:space="preserve">Dmitriyev, V., Mahmoud, T., &amp; Marín-Ortega, P. M. (2022). </w:t>
+      </w:r>
+      <w:r>
+        <w:t xml:space="preserve">SOA enabled ELTA: approach in designing business intelligence solutions in Era of Big Data. </w:t>
       </w:r>
       <w:r>
         <w:rPr>
@@ -9903,17 +10460,30 @@
       <w:pPr>
         <w:pStyle w:val="EndNoteBibliography"/>
         <w:ind w:left="720" w:hanging="720"/>
-      </w:pPr>
-      <w:r>
-        <w:t xml:space="preserve">Guerrero Garcia, M. J., &amp; Rodas-Silva, J. (2022). Análisis comparativo de metodologías y herramientas tecnológicas para procesos de Business Intelligence orientado a la toma de decisiones. </w:t>
+        <w:rPr>
+          <w:lang w:val="es-US"/>
+        </w:rPr>
+      </w:pPr>
+      <w:r>
+        <w:t xml:space="preserve">Guerrero Garcia, M. J., &amp; Rodas-Silva, J. (2022). </w:t>
+      </w:r>
+      <w:r>
+        <w:rPr>
+          <w:lang w:val="es-US"/>
+        </w:rPr>
+        <w:t xml:space="preserve">Análisis comparativo de metodologías y herramientas tecnológicas para procesos de Business Intelligence orientado a la toma de decisiones. </w:t>
       </w:r>
       <w:r>
         <w:rPr>
           <w:i/>
+          <w:lang w:val="es-US"/>
         </w:rPr>
         <w:t>Informática y Sistemas: Revista de Tecnologías de la Informática y las Comunicaciones</w:t>
       </w:r>
       <w:r>
+        <w:rPr>
+          <w:lang w:val="es-US"/>
+        </w:rPr>
         <w:t xml:space="preserve">. </w:t>
       </w:r>
     </w:p>
@@ -9923,6 +10493,9 @@
         <w:ind w:left="720" w:hanging="720"/>
       </w:pPr>
       <w:r>
+        <w:rPr>
+          <w:lang w:val="es-US"/>
+        </w:rPr>
         <w:lastRenderedPageBreak/>
         <w:t xml:space="preserve">Hubspot. (2021). Silos de datos: qué son, qué los causa y cómo solucionarlos. </w:t>
       </w:r>
@@ -9995,6 +10568,9 @@
       <w:pPr>
         <w:pStyle w:val="EndNoteBibliography"/>
         <w:ind w:left="720" w:hanging="720"/>
+        <w:rPr>
+          <w:lang w:val="es-US"/>
+        </w:rPr>
       </w:pPr>
       <w:r>
         <w:t xml:space="preserve">Juárez, A., &amp; Francisco, J. A. (2019). </w:t>
@@ -10002,10 +10578,14 @@
       <w:r>
         <w:rPr>
           <w:i/>
+          <w:lang w:val="es-US"/>
         </w:rPr>
         <w:t>La inteligencia de negocios como una herramienta estratégica y de apoyo a la toma de decisiones en el área de ventas de la empresa Benites SRL</w:t>
       </w:r>
       <w:r>
+        <w:rPr>
+          <w:lang w:val="es-US"/>
+        </w:rPr>
         <w:t>.</w:t>
       </w:r>
     </w:p>
@@ -10013,6 +10593,9 @@
       <w:pPr>
         <w:pStyle w:val="EndNoteBibliography"/>
         <w:ind w:left="720" w:hanging="720"/>
+        <w:rPr>
+          <w:lang w:val="es-US"/>
+        </w:rPr>
       </w:pPr>
       <w:r>
         <w:t xml:space="preserve">Kumar, S. (2023). Data Silos A Roadblock for AIOps. </w:t>
@@ -10020,10 +10603,14 @@
       <w:r>
         <w:rPr>
           <w:i/>
+          <w:lang w:val="es-US"/>
         </w:rPr>
         <w:t>ArXiv, abs/2312.10039</w:t>
       </w:r>
       <w:r>
+        <w:rPr>
+          <w:lang w:val="es-US"/>
+        </w:rPr>
         <w:t xml:space="preserve">. </w:t>
       </w:r>
     </w:p>
@@ -10031,17 +10618,30 @@
       <w:pPr>
         <w:pStyle w:val="EndNoteBibliography"/>
         <w:ind w:left="720" w:hanging="720"/>
-      </w:pPr>
-      <w:r>
-        <w:t xml:space="preserve">Llave, M. R. (2018). Data lakes in business intelligence: reporting from the trenches. </w:t>
+        <w:rPr>
+          <w:lang w:val="es-US"/>
+        </w:rPr>
+      </w:pPr>
+      <w:r>
+        <w:rPr>
+          <w:lang w:val="es-US"/>
+        </w:rPr>
+        <w:t xml:space="preserve">Llave, M. R. (2018). </w:t>
+      </w:r>
+      <w:r>
+        <w:t xml:space="preserve">Data lakes in business intelligence: reporting from the trenches. </w:t>
       </w:r>
       <w:r>
         <w:rPr>
           <w:i/>
+          <w:lang w:val="es-US"/>
         </w:rPr>
         <w:t>Procedia computer science, 138</w:t>
       </w:r>
       <w:r>
+        <w:rPr>
+          <w:lang w:val="es-US"/>
+        </w:rPr>
         <w:t xml:space="preserve">, 516-524. </w:t>
       </w:r>
     </w:p>
@@ -10051,6 +10651,9 @@
         <w:ind w:left="720" w:hanging="720"/>
       </w:pPr>
       <w:r>
+        <w:rPr>
+          <w:lang w:val="es-US"/>
+        </w:rPr>
         <w:t xml:space="preserve">Microsoft. (2015). Power BI: visualización de datos | Microsoft Power Platform. </w:t>
       </w:r>
       <w:hyperlink r:id="rId15" w:history="1">
@@ -10058,12 +10661,19 @@
           <w:rPr>
             <w:rStyle w:val="Hipervnculo"/>
             <w:i/>
+            <w:lang w:val="es-US"/>
           </w:rPr>
           <w:t>www.microsoft.com</w:t>
         </w:r>
       </w:hyperlink>
       <w:r>
-        <w:t xml:space="preserve">. Retrieved from </w:t>
+        <w:rPr>
+          <w:lang w:val="es-US"/>
+        </w:rPr>
+        <w:t xml:space="preserve">. </w:t>
+      </w:r>
+      <w:r>
+        <w:t xml:space="preserve">Retrieved from </w:t>
       </w:r>
       <w:hyperlink r:id="rId16" w:history="1">
         <w:r>
@@ -10087,17 +10697,30 @@
       <w:pPr>
         <w:pStyle w:val="EndNoteBibliography"/>
         <w:ind w:left="720" w:hanging="720"/>
-      </w:pPr>
-      <w:r>
-        <w:t xml:space="preserve">Ordoñez Cuthbert, D. K., &amp; Sambola, D.-M. (2023). Herramienta basada en Inteligencia de Negocios y Analíticas para la toma de decisiones académicas. Caso de Bluefields Indian &amp; Caribbean University. </w:t>
+        <w:rPr>
+          <w:lang w:val="es-US"/>
+        </w:rPr>
+      </w:pPr>
+      <w:r>
+        <w:t xml:space="preserve">Ordoñez Cuthbert, D. K., &amp; Sambola, D.-M. (2023). </w:t>
+      </w:r>
+      <w:r>
+        <w:rPr>
+          <w:lang w:val="es-US"/>
+        </w:rPr>
+        <w:t xml:space="preserve">Herramienta basada en Inteligencia de Negocios y Analíticas para la toma de decisiones académicas. Caso de Bluefields Indian &amp; Caribbean University. </w:t>
       </w:r>
       <w:r>
         <w:rPr>
           <w:i/>
+          <w:lang w:val="es-US"/>
         </w:rPr>
         <w:t>Revista Científica de FAREM-Estelí</w:t>
       </w:r>
       <w:r>
+        <w:rPr>
+          <w:lang w:val="es-US"/>
+        </w:rPr>
         <w:t xml:space="preserve">. </w:t>
       </w:r>
     </w:p>
@@ -10149,21 +10772,34 @@
       <w:pPr>
         <w:pStyle w:val="EndNoteBibliography"/>
         <w:ind w:left="720" w:hanging="720"/>
-      </w:pPr>
-      <w:r>
+        <w:rPr>
+          <w:lang w:val="es-US"/>
+        </w:rPr>
+      </w:pPr>
+      <w:r>
+        <w:rPr>
+          <w:lang w:val="es-US"/>
+        </w:rPr>
         <w:t xml:space="preserve">Robles Angeles, L. J., Robles Angeles, M. B., Ángeles Hernández, L., &amp; Acosta Miranda, M. L. (2023). El poder de los datos: Cómo ETL </w:t>
       </w:r>
       <w:r>
+        <w:rPr>
+          <w:lang w:val="es-US"/>
+        </w:rPr>
         <w:lastRenderedPageBreak/>
         <w:t xml:space="preserve">reformuló la gestión de datos. </w:t>
       </w:r>
       <w:r>
         <w:rPr>
           <w:i/>
+          <w:lang w:val="es-US"/>
         </w:rPr>
         <w:t>Programación Matemática y Software</w:t>
       </w:r>
       <w:r>
+        <w:rPr>
+          <w:lang w:val="es-US"/>
+        </w:rPr>
         <w:t xml:space="preserve">. </w:t>
       </w:r>
     </w:p>
@@ -10171,17 +10807,27 @@
       <w:pPr>
         <w:pStyle w:val="EndNoteBibliography"/>
         <w:ind w:left="720" w:hanging="720"/>
-      </w:pPr>
-      <w:r>
+        <w:rPr>
+          <w:lang w:val="es-US"/>
+        </w:rPr>
+      </w:pPr>
+      <w:r>
+        <w:rPr>
+          <w:lang w:val="es-US"/>
+        </w:rPr>
         <w:t xml:space="preserve">Romero-Chuquital, A., &amp; Melendres-Velasco, J. J. (2023). Uso de data Warehouse para la toma de decisiones empresariales: una revisión literaria. </w:t>
       </w:r>
       <w:r>
         <w:rPr>
           <w:i/>
+          <w:lang w:val="es-US"/>
         </w:rPr>
         <w:t>Revista Científica de Sistemas e Informática, 3</w:t>
       </w:r>
       <w:r>
+        <w:rPr>
+          <w:lang w:val="es-US"/>
+        </w:rPr>
         <w:t xml:space="preserve">(2), e543-e543. </w:t>
       </w:r>
     </w:p>
@@ -10191,7 +10837,13 @@
         <w:ind w:left="720" w:hanging="720"/>
       </w:pPr>
       <w:r>
-        <w:t xml:space="preserve">Software, T. (2019). Tableau Public. </w:t>
+        <w:rPr>
+          <w:lang w:val="es-US"/>
+        </w:rPr>
+        <w:t xml:space="preserve">Software, T. (2019). </w:t>
+      </w:r>
+      <w:r>
+        <w:t xml:space="preserve">Tableau Public. </w:t>
       </w:r>
       <w:r>
         <w:rPr>
@@ -10217,6 +10869,9 @@
         <w:ind w:left="720" w:hanging="720"/>
       </w:pPr>
       <w:r>
+        <w:rPr>
+          <w:lang w:val="es-US"/>
+        </w:rPr>
         <w:t xml:space="preserve">Statistical Analysis, S. (2023). SAS: Analítica, Inteligencia Artificial y Gestión de Datos. </w:t>
       </w:r>
       <w:hyperlink r:id="rId19" w:history="1">
@@ -10224,12 +10879,19 @@
           <w:rPr>
             <w:rStyle w:val="Hipervnculo"/>
             <w:i/>
+            <w:lang w:val="es-US"/>
           </w:rPr>
           <w:t>www.sas.com</w:t>
         </w:r>
       </w:hyperlink>
       <w:r>
-        <w:t xml:space="preserve">. Retrieved from </w:t>
+        <w:rPr>
+          <w:lang w:val="es-US"/>
+        </w:rPr>
+        <w:t xml:space="preserve">. </w:t>
+      </w:r>
+      <w:r>
+        <w:t xml:space="preserve">Retrieved from </w:t>
       </w:r>
       <w:hyperlink r:id="rId20" w:history="1">
         <w:r>
@@ -10262,17 +10924,27 @@
       <w:pPr>
         <w:pStyle w:val="EndNoteBibliography"/>
         <w:ind w:left="720" w:hanging="720"/>
-      </w:pPr>
-      <w:r>
+        <w:rPr>
+          <w:lang w:val="es-US"/>
+        </w:rPr>
+      </w:pPr>
+      <w:r>
+        <w:rPr>
+          <w:lang w:val="es-US"/>
+        </w:rPr>
         <w:t xml:space="preserve">Torres, L., &amp; Velastegui, E. A. S. (2020). </w:t>
       </w:r>
       <w:r>
         <w:rPr>
           <w:i/>
+          <w:lang w:val="es-US"/>
         </w:rPr>
         <w:t>Creación de una solución de inteligencia de negocios para la generación de reportes con información relevante del proceso de titulación de los estudiantes de la Carrera de Ingeniería de Sistemas de la Universidad Politécnica Salesiana Sede Quito</w:t>
       </w:r>
       <w:r>
+        <w:rPr>
+          <w:lang w:val="es-US"/>
+        </w:rPr>
         <w:t>.</w:t>
       </w:r>
     </w:p>
@@ -10280,17 +10952,27 @@
       <w:pPr>
         <w:pStyle w:val="EndNoteBibliography"/>
         <w:ind w:left="720" w:hanging="720"/>
-      </w:pPr>
-      <w:r>
+        <w:rPr>
+          <w:lang w:val="es-US"/>
+        </w:rPr>
+      </w:pPr>
+      <w:r>
+        <w:rPr>
+          <w:lang w:val="es-US"/>
+        </w:rPr>
         <w:t xml:space="preserve">Valle, V. A. H., Rocano, W. R. P., Siguenza-Guzman, L., Cattrysse, D., &amp; Galarza, V. H. S. (2014). </w:t>
       </w:r>
       <w:r>
         <w:rPr>
           <w:i/>
+          <w:lang w:val="es-US"/>
         </w:rPr>
         <w:t>Diseño e Implementación de un Sistema de Soporte de Decisiones para el Centro de Documentación Regional “Juan Bautista Vázquez”</w:t>
       </w:r>
       <w:r>
+        <w:rPr>
+          <w:lang w:val="es-US"/>
+        </w:rPr>
         <w:t>.</w:t>
       </w:r>
     </w:p>
@@ -10298,17 +10980,27 @@
       <w:pPr>
         <w:pStyle w:val="EndNoteBibliography"/>
         <w:ind w:left="720" w:hanging="720"/>
-      </w:pPr>
-      <w:r>
+        <w:rPr>
+          <w:lang w:val="es-US"/>
+        </w:rPr>
+      </w:pPr>
+      <w:r>
+        <w:rPr>
+          <w:lang w:val="es-US"/>
+        </w:rPr>
         <w:t xml:space="preserve">Vásquez, A. C., Martinez, G., Aguilera, F. J. E., &amp; Gil, M. V. L. (2018). </w:t>
       </w:r>
       <w:r>
         <w:rPr>
           <w:i/>
+          <w:lang w:val="es-US"/>
         </w:rPr>
         <w:t>EVOLUCIÓN DE LOS SISTEMAS DE SOPORTE A LA TOMA DE DECISIONES</w:t>
       </w:r>
       <w:r>
+        <w:rPr>
+          <w:lang w:val="es-US"/>
+        </w:rPr>
         <w:t>.</w:t>
       </w:r>
     </w:p>
@@ -10318,6 +11010,9 @@
         <w:ind w:left="720" w:hanging="720"/>
       </w:pPr>
       <w:r>
+        <w:rPr>
+          <w:lang w:val="es-US"/>
+        </w:rPr>
         <w:t xml:space="preserve">Vite, V. J., Villegas, S. C., &amp; Pizarro, G. (2018). Aplicación de un Spatial Data Warehouse en la gestión de proyectos de vinculación: Caso de Estudio. </w:t>
       </w:r>
       <w:r>
@@ -10418,6 +11113,92 @@
 <file path=word/numbering.xml><?xml version="1.0" encoding="utf-8"?>
 <w:numbering xmlns:wpc="http://schemas.microsoft.com/office/word/2010/wordprocessingCanvas" xmlns:cx="http://schemas.microsoft.com/office/drawing/2014/chartex" xmlns:mc="http://schemas.openxmlformats.org/markup-compatibility/2006" xmlns:o="urn:schemas-microsoft-com:office:office" xmlns:r="http://schemas.openxmlformats.org/officeDocument/2006/relationships" xmlns:m="http://schemas.openxmlformats.org/officeDocument/2006/math" xmlns:v="urn:schemas-microsoft-com:vml" xmlns:wp14="http://schemas.microsoft.com/office/word/2010/wordprocessingDrawing" xmlns:wp="http://schemas.openxmlformats.org/drawingml/2006/wordprocessingDrawing" xmlns:w10="urn:schemas-microsoft-com:office:word" xmlns:w="http://schemas.openxmlformats.org/wordprocessingml/2006/main" xmlns:w14="http://schemas.microsoft.com/office/word/2010/wordml" xmlns:w15="http://schemas.microsoft.com/office/word/2012/wordml" xmlns:w16se="http://schemas.microsoft.com/office/word/2015/wordml/symex" xmlns:wpg="http://schemas.microsoft.com/office/word/2010/wordprocessingGroup" xmlns:wpi="http://schemas.microsoft.com/office/word/2010/wordprocessingInk" xmlns:wne="http://schemas.microsoft.com/office/word/2006/wordml" xmlns:wps="http://schemas.microsoft.com/office/word/2010/wordprocessingShape" mc:Ignorable="w14 w15 w16se wp14">
   <w:abstractNum w:abstractNumId="0" w15:restartNumberingAfterBreak="0">
+    <w:nsid w:val="00155963"/>
+    <w:multiLevelType w:val="hybridMultilevel"/>
+    <w:tmpl w:val="DF3C9C38"/>
+    <w:lvl w:ilvl="0" w:tplc="0409000F">
+      <w:start w:val="1"/>
+      <w:numFmt w:val="decimal"/>
+      <w:lvlText w:val="%1."/>
+      <w:lvlJc w:val="left"/>
+      <w:pPr>
+        <w:ind w:left="720" w:hanging="360"/>
+      </w:pPr>
+    </w:lvl>
+    <w:lvl w:ilvl="1" w:tplc="04090019" w:tentative="1">
+      <w:start w:val="1"/>
+      <w:numFmt w:val="lowerLetter"/>
+      <w:lvlText w:val="%2."/>
+      <w:lvlJc w:val="left"/>
+      <w:pPr>
+        <w:ind w:left="1440" w:hanging="360"/>
+      </w:pPr>
+    </w:lvl>
+    <w:lvl w:ilvl="2" w:tplc="0409001B" w:tentative="1">
+      <w:start w:val="1"/>
+      <w:numFmt w:val="lowerRoman"/>
+      <w:lvlText w:val="%3."/>
+      <w:lvlJc w:val="right"/>
+      <w:pPr>
+        <w:ind w:left="2160" w:hanging="180"/>
+      </w:pPr>
+    </w:lvl>
+    <w:lvl w:ilvl="3" w:tplc="0409000F" w:tentative="1">
+      <w:start w:val="1"/>
+      <w:numFmt w:val="decimal"/>
+      <w:lvlText w:val="%4."/>
+      <w:lvlJc w:val="left"/>
+      <w:pPr>
+        <w:ind w:left="2880" w:hanging="360"/>
+      </w:pPr>
+    </w:lvl>
+    <w:lvl w:ilvl="4" w:tplc="04090019" w:tentative="1">
+      <w:start w:val="1"/>
+      <w:numFmt w:val="lowerLetter"/>
+      <w:lvlText w:val="%5."/>
+      <w:lvlJc w:val="left"/>
+      <w:pPr>
+        <w:ind w:left="3600" w:hanging="360"/>
+      </w:pPr>
+    </w:lvl>
+    <w:lvl w:ilvl="5" w:tplc="0409001B" w:tentative="1">
+      <w:start w:val="1"/>
+      <w:numFmt w:val="lowerRoman"/>
+      <w:lvlText w:val="%6."/>
+      <w:lvlJc w:val="right"/>
+      <w:pPr>
+        <w:ind w:left="4320" w:hanging="180"/>
+      </w:pPr>
+    </w:lvl>
+    <w:lvl w:ilvl="6" w:tplc="0409000F" w:tentative="1">
+      <w:start w:val="1"/>
+      <w:numFmt w:val="decimal"/>
+      <w:lvlText w:val="%7."/>
+      <w:lvlJc w:val="left"/>
+      <w:pPr>
+        <w:ind w:left="5040" w:hanging="360"/>
+      </w:pPr>
+    </w:lvl>
+    <w:lvl w:ilvl="7" w:tplc="04090019" w:tentative="1">
+      <w:start w:val="1"/>
+      <w:numFmt w:val="lowerLetter"/>
+      <w:lvlText w:val="%8."/>
+      <w:lvlJc w:val="left"/>
+      <w:pPr>
+        <w:ind w:left="5760" w:hanging="360"/>
+      </w:pPr>
+    </w:lvl>
+    <w:lvl w:ilvl="8" w:tplc="0409001B" w:tentative="1">
+      <w:start w:val="1"/>
+      <w:numFmt w:val="lowerRoman"/>
+      <w:lvlText w:val="%9."/>
+      <w:lvlJc w:val="right"/>
+      <w:pPr>
+        <w:ind w:left="6480" w:hanging="180"/>
+      </w:pPr>
+    </w:lvl>
+  </w:abstractNum>
+  <w:abstractNum w:abstractNumId="1" w15:restartNumberingAfterBreak="0">
     <w:nsid w:val="0BC6664B"/>
     <w:multiLevelType w:val="hybridMultilevel"/>
     <w:tmpl w:val="4A6EB868"/>
@@ -10530,7 +11311,7 @@
       </w:rPr>
     </w:lvl>
   </w:abstractNum>
-  <w:abstractNum w:abstractNumId="1" w15:restartNumberingAfterBreak="0">
+  <w:abstractNum w:abstractNumId="2" w15:restartNumberingAfterBreak="0">
     <w:nsid w:val="0BE90D86"/>
     <w:multiLevelType w:val="hybridMultilevel"/>
     <w:tmpl w:val="46126BE6"/>
@@ -10619,7 +11400,7 @@
       </w:pPr>
     </w:lvl>
   </w:abstractNum>
-  <w:abstractNum w:abstractNumId="2" w15:restartNumberingAfterBreak="0">
+  <w:abstractNum w:abstractNumId="3" w15:restartNumberingAfterBreak="0">
     <w:nsid w:val="0F4A40BE"/>
     <w:multiLevelType w:val="hybridMultilevel"/>
     <w:tmpl w:val="EF8688EA"/>
@@ -10705,7 +11486,7 @@
       </w:pPr>
     </w:lvl>
   </w:abstractNum>
-  <w:abstractNum w:abstractNumId="3" w15:restartNumberingAfterBreak="0">
+  <w:abstractNum w:abstractNumId="4" w15:restartNumberingAfterBreak="0">
     <w:nsid w:val="15510915"/>
     <w:multiLevelType w:val="multilevel"/>
     <w:tmpl w:val="5330AAF0"/>
@@ -10819,7 +11600,7 @@
       </w:rPr>
     </w:lvl>
   </w:abstractNum>
-  <w:abstractNum w:abstractNumId="4" w15:restartNumberingAfterBreak="0">
+  <w:abstractNum w:abstractNumId="5" w15:restartNumberingAfterBreak="0">
     <w:nsid w:val="16D944F1"/>
     <w:multiLevelType w:val="hybridMultilevel"/>
     <w:tmpl w:val="1504C058"/>
@@ -10905,7 +11686,121 @@
       </w:pPr>
     </w:lvl>
   </w:abstractNum>
-  <w:abstractNum w:abstractNumId="5" w15:restartNumberingAfterBreak="0">
+  <w:abstractNum w:abstractNumId="6" w15:restartNumberingAfterBreak="0">
+    <w:nsid w:val="1CDB3D11"/>
+    <w:multiLevelType w:val="hybridMultilevel"/>
+    <w:tmpl w:val="DC789ECC"/>
+    <w:lvl w:ilvl="0" w:tplc="A06AA97C">
+      <w:start w:val="1"/>
+      <w:numFmt w:val="bullet"/>
+      <w:lvlText w:val=""/>
+      <w:lvlJc w:val="left"/>
+      <w:pPr>
+        <w:ind w:left="720" w:hanging="360"/>
+      </w:pPr>
+      <w:rPr>
+        <w:rFonts w:ascii="Symbol" w:hAnsi="Symbol" w:hint="default"/>
+        <w:color w:val="FF0000"/>
+      </w:rPr>
+    </w:lvl>
+    <w:lvl w:ilvl="1" w:tplc="04090003" w:tentative="1">
+      <w:start w:val="1"/>
+      <w:numFmt w:val="bullet"/>
+      <w:lvlText w:val="o"/>
+      <w:lvlJc w:val="left"/>
+      <w:pPr>
+        <w:ind w:left="1440" w:hanging="360"/>
+      </w:pPr>
+      <w:rPr>
+        <w:rFonts w:ascii="Courier New" w:hAnsi="Courier New" w:cs="Courier New" w:hint="default"/>
+      </w:rPr>
+    </w:lvl>
+    <w:lvl w:ilvl="2" w:tplc="04090005" w:tentative="1">
+      <w:start w:val="1"/>
+      <w:numFmt w:val="bullet"/>
+      <w:lvlText w:val=""/>
+      <w:lvlJc w:val="left"/>
+      <w:pPr>
+        <w:ind w:left="2160" w:hanging="360"/>
+      </w:pPr>
+      <w:rPr>
+        <w:rFonts w:ascii="Wingdings" w:hAnsi="Wingdings" w:hint="default"/>
+      </w:rPr>
+    </w:lvl>
+    <w:lvl w:ilvl="3" w:tplc="04090001" w:tentative="1">
+      <w:start w:val="1"/>
+      <w:numFmt w:val="bullet"/>
+      <w:lvlText w:val=""/>
+      <w:lvlJc w:val="left"/>
+      <w:pPr>
+        <w:ind w:left="2880" w:hanging="360"/>
+      </w:pPr>
+      <w:rPr>
+        <w:rFonts w:ascii="Symbol" w:hAnsi="Symbol" w:hint="default"/>
+      </w:rPr>
+    </w:lvl>
+    <w:lvl w:ilvl="4" w:tplc="04090003" w:tentative="1">
+      <w:start w:val="1"/>
+      <w:numFmt w:val="bullet"/>
+      <w:lvlText w:val="o"/>
+      <w:lvlJc w:val="left"/>
+      <w:pPr>
+        <w:ind w:left="3600" w:hanging="360"/>
+      </w:pPr>
+      <w:rPr>
+        <w:rFonts w:ascii="Courier New" w:hAnsi="Courier New" w:cs="Courier New" w:hint="default"/>
+      </w:rPr>
+    </w:lvl>
+    <w:lvl w:ilvl="5" w:tplc="04090005" w:tentative="1">
+      <w:start w:val="1"/>
+      <w:numFmt w:val="bullet"/>
+      <w:lvlText w:val=""/>
+      <w:lvlJc w:val="left"/>
+      <w:pPr>
+        <w:ind w:left="4320" w:hanging="360"/>
+      </w:pPr>
+      <w:rPr>
+        <w:rFonts w:ascii="Wingdings" w:hAnsi="Wingdings" w:hint="default"/>
+      </w:rPr>
+    </w:lvl>
+    <w:lvl w:ilvl="6" w:tplc="04090001" w:tentative="1">
+      <w:start w:val="1"/>
+      <w:numFmt w:val="bullet"/>
+      <w:lvlText w:val=""/>
+      <w:lvlJc w:val="left"/>
+      <w:pPr>
+        <w:ind w:left="5040" w:hanging="360"/>
+      </w:pPr>
+      <w:rPr>
+        <w:rFonts w:ascii="Symbol" w:hAnsi="Symbol" w:hint="default"/>
+      </w:rPr>
+    </w:lvl>
+    <w:lvl w:ilvl="7" w:tplc="04090003" w:tentative="1">
+      <w:start w:val="1"/>
+      <w:numFmt w:val="bullet"/>
+      <w:lvlText w:val="o"/>
+      <w:lvlJc w:val="left"/>
+      <w:pPr>
+        <w:ind w:left="5760" w:hanging="360"/>
+      </w:pPr>
+      <w:rPr>
+        <w:rFonts w:ascii="Courier New" w:hAnsi="Courier New" w:cs="Courier New" w:hint="default"/>
+      </w:rPr>
+    </w:lvl>
+    <w:lvl w:ilvl="8" w:tplc="04090005" w:tentative="1">
+      <w:start w:val="1"/>
+      <w:numFmt w:val="bullet"/>
+      <w:lvlText w:val=""/>
+      <w:lvlJc w:val="left"/>
+      <w:pPr>
+        <w:ind w:left="6480" w:hanging="360"/>
+      </w:pPr>
+      <w:rPr>
+        <w:rFonts w:ascii="Wingdings" w:hAnsi="Wingdings" w:hint="default"/>
+      </w:rPr>
+    </w:lvl>
+  </w:abstractNum>
+  <w:abstractNum w:abstractNumId="7" w15:restartNumberingAfterBreak="0">
     <w:nsid w:val="2003497A"/>
     <w:multiLevelType w:val="hybridMultilevel"/>
     <w:tmpl w:val="473426BA"/>
@@ -10994,7 +11889,121 @@
       </w:pPr>
     </w:lvl>
   </w:abstractNum>
-  <w:abstractNum w:abstractNumId="6" w15:restartNumberingAfterBreak="0">
+  <w:abstractNum w:abstractNumId="8" w15:restartNumberingAfterBreak="0">
+    <w:nsid w:val="20A350BB"/>
+    <w:multiLevelType w:val="multilevel"/>
+    <w:tmpl w:val="5330AAF0"/>
+    <w:lvl w:ilvl="0">
+      <w:start w:val="1"/>
+      <w:numFmt w:val="decimal"/>
+      <w:lvlText w:val="%1"/>
+      <w:lvlJc w:val="left"/>
+      <w:pPr>
+        <w:ind w:left="405" w:hanging="405"/>
+      </w:pPr>
+      <w:rPr>
+        <w:rFonts w:hint="default"/>
+      </w:rPr>
+    </w:lvl>
+    <w:lvl w:ilvl="1">
+      <w:start w:val="1"/>
+      <w:numFmt w:val="decimal"/>
+      <w:lvlText w:val="%1.%2"/>
+      <w:lvlJc w:val="left"/>
+      <w:pPr>
+        <w:ind w:left="405" w:hanging="405"/>
+      </w:pPr>
+      <w:rPr>
+        <w:rFonts w:hint="default"/>
+        <w:b/>
+      </w:rPr>
+    </w:lvl>
+    <w:lvl w:ilvl="2">
+      <w:start w:val="1"/>
+      <w:numFmt w:val="decimal"/>
+      <w:lvlText w:val="%1.%2.%3"/>
+      <w:lvlJc w:val="left"/>
+      <w:pPr>
+        <w:ind w:left="720" w:hanging="720"/>
+      </w:pPr>
+      <w:rPr>
+        <w:rFonts w:hint="default"/>
+      </w:rPr>
+    </w:lvl>
+    <w:lvl w:ilvl="3">
+      <w:start w:val="1"/>
+      <w:numFmt w:val="decimal"/>
+      <w:lvlText w:val="%1.%2.%3.%4"/>
+      <w:lvlJc w:val="left"/>
+      <w:pPr>
+        <w:ind w:left="1080" w:hanging="1080"/>
+      </w:pPr>
+      <w:rPr>
+        <w:rFonts w:hint="default"/>
+      </w:rPr>
+    </w:lvl>
+    <w:lvl w:ilvl="4">
+      <w:start w:val="1"/>
+      <w:numFmt w:val="decimal"/>
+      <w:lvlText w:val="%1.%2.%3.%4.%5"/>
+      <w:lvlJc w:val="left"/>
+      <w:pPr>
+        <w:ind w:left="1080" w:hanging="1080"/>
+      </w:pPr>
+      <w:rPr>
+        <w:rFonts w:hint="default"/>
+      </w:rPr>
+    </w:lvl>
+    <w:lvl w:ilvl="5">
+      <w:start w:val="1"/>
+      <w:numFmt w:val="decimal"/>
+      <w:lvlText w:val="%1.%2.%3.%4.%5.%6"/>
+      <w:lvlJc w:val="left"/>
+      <w:pPr>
+        <w:ind w:left="1440" w:hanging="1440"/>
+      </w:pPr>
+      <w:rPr>
+        <w:rFonts w:hint="default"/>
+      </w:rPr>
+    </w:lvl>
+    <w:lvl w:ilvl="6">
+      <w:start w:val="1"/>
+      <w:numFmt w:val="decimal"/>
+      <w:lvlText w:val="%1.%2.%3.%4.%5.%6.%7"/>
+      <w:lvlJc w:val="left"/>
+      <w:pPr>
+        <w:ind w:left="1440" w:hanging="1440"/>
+      </w:pPr>
+      <w:rPr>
+        <w:rFonts w:hint="default"/>
+      </w:rPr>
+    </w:lvl>
+    <w:lvl w:ilvl="7">
+      <w:start w:val="1"/>
+      <w:numFmt w:val="decimal"/>
+      <w:lvlText w:val="%1.%2.%3.%4.%5.%6.%7.%8"/>
+      <w:lvlJc w:val="left"/>
+      <w:pPr>
+        <w:ind w:left="1800" w:hanging="1800"/>
+      </w:pPr>
+      <w:rPr>
+        <w:rFonts w:hint="default"/>
+      </w:rPr>
+    </w:lvl>
+    <w:lvl w:ilvl="8">
+      <w:start w:val="1"/>
+      <w:numFmt w:val="decimal"/>
+      <w:lvlText w:val="%1.%2.%3.%4.%5.%6.%7.%8.%9"/>
+      <w:lvlJc w:val="left"/>
+      <w:pPr>
+        <w:ind w:left="1800" w:hanging="1800"/>
+      </w:pPr>
+      <w:rPr>
+        <w:rFonts w:hint="default"/>
+      </w:rPr>
+    </w:lvl>
+  </w:abstractNum>
+  <w:abstractNum w:abstractNumId="9" w15:restartNumberingAfterBreak="0">
     <w:nsid w:val="331A174C"/>
     <w:multiLevelType w:val="multilevel"/>
     <w:tmpl w:val="C46E38AC"/>
@@ -11107,7 +12116,7 @@
       </w:rPr>
     </w:lvl>
   </w:abstractNum>
-  <w:abstractNum w:abstractNumId="7" w15:restartNumberingAfterBreak="0">
+  <w:abstractNum w:abstractNumId="10" w15:restartNumberingAfterBreak="0">
     <w:nsid w:val="40507C58"/>
     <w:multiLevelType w:val="hybridMultilevel"/>
     <w:tmpl w:val="20326C4C"/>
@@ -11193,7 +12202,7 @@
       </w:pPr>
     </w:lvl>
   </w:abstractNum>
-  <w:abstractNum w:abstractNumId="8" w15:restartNumberingAfterBreak="0">
+  <w:abstractNum w:abstractNumId="11" w15:restartNumberingAfterBreak="0">
     <w:nsid w:val="4BD15AEA"/>
     <w:multiLevelType w:val="hybridMultilevel"/>
     <w:tmpl w:val="FDF8C1C4"/>
@@ -11306,7 +12315,7 @@
       </w:rPr>
     </w:lvl>
   </w:abstractNum>
-  <w:abstractNum w:abstractNumId="9" w15:restartNumberingAfterBreak="0">
+  <w:abstractNum w:abstractNumId="12" w15:restartNumberingAfterBreak="0">
     <w:nsid w:val="533E4B4D"/>
     <w:multiLevelType w:val="hybridMultilevel"/>
     <w:tmpl w:val="FFCA9372"/>
@@ -11395,7 +12404,121 @@
       </w:pPr>
     </w:lvl>
   </w:abstractNum>
-  <w:abstractNum w:abstractNumId="10" w15:restartNumberingAfterBreak="0">
+  <w:abstractNum w:abstractNumId="13" w15:restartNumberingAfterBreak="0">
+    <w:nsid w:val="534301FC"/>
+    <w:multiLevelType w:val="multilevel"/>
+    <w:tmpl w:val="5330AAF0"/>
+    <w:lvl w:ilvl="0">
+      <w:start w:val="1"/>
+      <w:numFmt w:val="decimal"/>
+      <w:lvlText w:val="%1"/>
+      <w:lvlJc w:val="left"/>
+      <w:pPr>
+        <w:ind w:left="405" w:hanging="405"/>
+      </w:pPr>
+      <w:rPr>
+        <w:rFonts w:hint="default"/>
+      </w:rPr>
+    </w:lvl>
+    <w:lvl w:ilvl="1">
+      <w:start w:val="1"/>
+      <w:numFmt w:val="decimal"/>
+      <w:lvlText w:val="%1.%2"/>
+      <w:lvlJc w:val="left"/>
+      <w:pPr>
+        <w:ind w:left="405" w:hanging="405"/>
+      </w:pPr>
+      <w:rPr>
+        <w:rFonts w:hint="default"/>
+        <w:b/>
+      </w:rPr>
+    </w:lvl>
+    <w:lvl w:ilvl="2">
+      <w:start w:val="1"/>
+      <w:numFmt w:val="decimal"/>
+      <w:lvlText w:val="%1.%2.%3"/>
+      <w:lvlJc w:val="left"/>
+      <w:pPr>
+        <w:ind w:left="720" w:hanging="720"/>
+      </w:pPr>
+      <w:rPr>
+        <w:rFonts w:hint="default"/>
+      </w:rPr>
+    </w:lvl>
+    <w:lvl w:ilvl="3">
+      <w:start w:val="1"/>
+      <w:numFmt w:val="decimal"/>
+      <w:lvlText w:val="%1.%2.%3.%4"/>
+      <w:lvlJc w:val="left"/>
+      <w:pPr>
+        <w:ind w:left="1080" w:hanging="1080"/>
+      </w:pPr>
+      <w:rPr>
+        <w:rFonts w:hint="default"/>
+      </w:rPr>
+    </w:lvl>
+    <w:lvl w:ilvl="4">
+      <w:start w:val="1"/>
+      <w:numFmt w:val="decimal"/>
+      <w:lvlText w:val="%1.%2.%3.%4.%5"/>
+      <w:lvlJc w:val="left"/>
+      <w:pPr>
+        <w:ind w:left="1080" w:hanging="1080"/>
+      </w:pPr>
+      <w:rPr>
+        <w:rFonts w:hint="default"/>
+      </w:rPr>
+    </w:lvl>
+    <w:lvl w:ilvl="5">
+      <w:start w:val="1"/>
+      <w:numFmt w:val="decimal"/>
+      <w:lvlText w:val="%1.%2.%3.%4.%5.%6"/>
+      <w:lvlJc w:val="left"/>
+      <w:pPr>
+        <w:ind w:left="1440" w:hanging="1440"/>
+      </w:pPr>
+      <w:rPr>
+        <w:rFonts w:hint="default"/>
+      </w:rPr>
+    </w:lvl>
+    <w:lvl w:ilvl="6">
+      <w:start w:val="1"/>
+      <w:numFmt w:val="decimal"/>
+      <w:lvlText w:val="%1.%2.%3.%4.%5.%6.%7"/>
+      <w:lvlJc w:val="left"/>
+      <w:pPr>
+        <w:ind w:left="1440" w:hanging="1440"/>
+      </w:pPr>
+      <w:rPr>
+        <w:rFonts w:hint="default"/>
+      </w:rPr>
+    </w:lvl>
+    <w:lvl w:ilvl="7">
+      <w:start w:val="1"/>
+      <w:numFmt w:val="decimal"/>
+      <w:lvlText w:val="%1.%2.%3.%4.%5.%6.%7.%8"/>
+      <w:lvlJc w:val="left"/>
+      <w:pPr>
+        <w:ind w:left="1800" w:hanging="1800"/>
+      </w:pPr>
+      <w:rPr>
+        <w:rFonts w:hint="default"/>
+      </w:rPr>
+    </w:lvl>
+    <w:lvl w:ilvl="8">
+      <w:start w:val="1"/>
+      <w:numFmt w:val="decimal"/>
+      <w:lvlText w:val="%1.%2.%3.%4.%5.%6.%7.%8.%9"/>
+      <w:lvlJc w:val="left"/>
+      <w:pPr>
+        <w:ind w:left="1800" w:hanging="1800"/>
+      </w:pPr>
+      <w:rPr>
+        <w:rFonts w:hint="default"/>
+      </w:rPr>
+    </w:lvl>
+  </w:abstractNum>
+  <w:abstractNum w:abstractNumId="14" w15:restartNumberingAfterBreak="0">
     <w:nsid w:val="54F34910"/>
     <w:multiLevelType w:val="hybridMultilevel"/>
     <w:tmpl w:val="7A602722"/>
@@ -11484,7 +12607,7 @@
       </w:pPr>
     </w:lvl>
   </w:abstractNum>
-  <w:abstractNum w:abstractNumId="11" w15:restartNumberingAfterBreak="0">
+  <w:abstractNum w:abstractNumId="15" w15:restartNumberingAfterBreak="0">
     <w:nsid w:val="59CE69EB"/>
     <w:multiLevelType w:val="hybridMultilevel"/>
     <w:tmpl w:val="EE8877D0"/>
@@ -11573,7 +12696,7 @@
       </w:pPr>
     </w:lvl>
   </w:abstractNum>
-  <w:abstractNum w:abstractNumId="12" w15:restartNumberingAfterBreak="0">
+  <w:abstractNum w:abstractNumId="16" w15:restartNumberingAfterBreak="0">
     <w:nsid w:val="640A226F"/>
     <w:multiLevelType w:val="hybridMultilevel"/>
     <w:tmpl w:val="259AFA8E"/>
@@ -11662,7 +12785,7 @@
       </w:pPr>
     </w:lvl>
   </w:abstractNum>
-  <w:abstractNum w:abstractNumId="13" w15:restartNumberingAfterBreak="0">
+  <w:abstractNum w:abstractNumId="17" w15:restartNumberingAfterBreak="0">
     <w:nsid w:val="6B4456D7"/>
     <w:multiLevelType w:val="hybridMultilevel"/>
     <w:tmpl w:val="93F468BE"/>
@@ -11751,7 +12874,7 @@
       </w:pPr>
     </w:lvl>
   </w:abstractNum>
-  <w:abstractNum w:abstractNumId="14" w15:restartNumberingAfterBreak="0">
+  <w:abstractNum w:abstractNumId="18" w15:restartNumberingAfterBreak="0">
     <w:nsid w:val="797C5643"/>
     <w:multiLevelType w:val="multilevel"/>
     <w:tmpl w:val="6F14EB6C"/>
@@ -11866,49 +12989,61 @@
     </w:lvl>
   </w:abstractNum>
   <w:num w:numId="1">
+    <w:abstractNumId w:val="17"/>
+  </w:num>
+  <w:num w:numId="2">
+    <w:abstractNumId w:val="12"/>
+  </w:num>
+  <w:num w:numId="3">
+    <w:abstractNumId w:val="15"/>
+  </w:num>
+  <w:num w:numId="4">
+    <w:abstractNumId w:val="4"/>
+  </w:num>
+  <w:num w:numId="5">
+    <w:abstractNumId w:val="11"/>
+  </w:num>
+  <w:num w:numId="6">
+    <w:abstractNumId w:val="10"/>
+  </w:num>
+  <w:num w:numId="7">
+    <w:abstractNumId w:val="9"/>
+  </w:num>
+  <w:num w:numId="8">
+    <w:abstractNumId w:val="3"/>
+  </w:num>
+  <w:num w:numId="9">
+    <w:abstractNumId w:val="7"/>
+  </w:num>
+  <w:num w:numId="10">
+    <w:abstractNumId w:val="2"/>
+  </w:num>
+  <w:num w:numId="11">
+    <w:abstractNumId w:val="1"/>
+  </w:num>
+  <w:num w:numId="12">
+    <w:abstractNumId w:val="16"/>
+  </w:num>
+  <w:num w:numId="13">
+    <w:abstractNumId w:val="14"/>
+  </w:num>
+  <w:num w:numId="14">
+    <w:abstractNumId w:val="5"/>
+  </w:num>
+  <w:num w:numId="15">
+    <w:abstractNumId w:val="18"/>
+  </w:num>
+  <w:num w:numId="16">
+    <w:abstractNumId w:val="0"/>
+  </w:num>
+  <w:num w:numId="17">
+    <w:abstractNumId w:val="8"/>
+  </w:num>
+  <w:num w:numId="18">
     <w:abstractNumId w:val="13"/>
   </w:num>
-  <w:num w:numId="2">
-    <w:abstractNumId w:val="9"/>
-  </w:num>
-  <w:num w:numId="3">
-    <w:abstractNumId w:val="11"/>
-  </w:num>
-  <w:num w:numId="4">
-    <w:abstractNumId w:val="3"/>
-  </w:num>
-  <w:num w:numId="5">
-    <w:abstractNumId w:val="8"/>
-  </w:num>
-  <w:num w:numId="6">
-    <w:abstractNumId w:val="7"/>
-  </w:num>
-  <w:num w:numId="7">
+  <w:num w:numId="19">
     <w:abstractNumId w:val="6"/>
-  </w:num>
-  <w:num w:numId="8">
-    <w:abstractNumId w:val="2"/>
-  </w:num>
-  <w:num w:numId="9">
-    <w:abstractNumId w:val="5"/>
-  </w:num>
-  <w:num w:numId="10">
-    <w:abstractNumId w:val="1"/>
-  </w:num>
-  <w:num w:numId="11">
-    <w:abstractNumId w:val="0"/>
-  </w:num>
-  <w:num w:numId="12">
-    <w:abstractNumId w:val="12"/>
-  </w:num>
-  <w:num w:numId="13">
-    <w:abstractNumId w:val="10"/>
-  </w:num>
-  <w:num w:numId="14">
-    <w:abstractNumId w:val="4"/>
-  </w:num>
-  <w:num w:numId="15">
-    <w:abstractNumId w:val="14"/>
   </w:num>
 </w:numbering>
 </file>
@@ -12383,9 +13518,32 @@
       <w:szCs w:val="24"/>
     </w:rPr>
   </w:style>
+  <w:style w:type="paragraph" w:styleId="Ttulo4">
+    <w:name w:val="heading 4"/>
+    <w:basedOn w:val="Normal"/>
+    <w:next w:val="Normal"/>
+    <w:link w:val="Ttulo4Car"/>
+    <w:uiPriority w:val="9"/>
+    <w:unhideWhenUsed/>
+    <w:qFormat/>
+    <w:rsid w:val="008A18AC"/>
+    <w:pPr>
+      <w:keepNext/>
+      <w:keepLines/>
+      <w:spacing w:before="40"/>
+      <w:outlineLvl w:val="3"/>
+    </w:pPr>
+    <w:rPr>
+      <w:rFonts w:asciiTheme="majorHAnsi" w:eastAsiaTheme="majorEastAsia" w:hAnsiTheme="majorHAnsi" w:cstheme="majorBidi"/>
+      <w:i/>
+      <w:iCs/>
+      <w:color w:val="2E74B5" w:themeColor="accent1" w:themeShade="BF"/>
+    </w:rPr>
+  </w:style>
   <w:style w:type="character" w:default="1" w:styleId="Fuentedeprrafopredeter">
     <w:name w:val="Default Paragraph Font"/>
     <w:uiPriority w:val="1"/>
+    <w:semiHidden/>
     <w:unhideWhenUsed/>
   </w:style>
   <w:style w:type="table" w:default="1" w:styleId="Tablanormal">
@@ -13006,6 +14164,22 @@
       <w:u w:val="single"/>
     </w:rPr>
   </w:style>
+  <w:style w:type="character" w:customStyle="1" w:styleId="Ttulo4Car">
+    <w:name w:val="Título 4 Car"/>
+    <w:basedOn w:val="Fuentedeprrafopredeter"/>
+    <w:link w:val="Ttulo4"/>
+    <w:uiPriority w:val="9"/>
+    <w:rsid w:val="008A18AC"/>
+    <w:rPr>
+      <w:rFonts w:asciiTheme="majorHAnsi" w:eastAsiaTheme="majorEastAsia" w:hAnsiTheme="majorHAnsi" w:cstheme="majorBidi"/>
+      <w:i/>
+      <w:iCs/>
+      <w:color w:val="2E74B5" w:themeColor="accent1" w:themeShade="BF"/>
+      <w:sz w:val="20"/>
+      <w:szCs w:val="20"/>
+      <w:lang w:eastAsia="zh-CN"/>
+    </w:rPr>
+  </w:style>
 </w:styles>
 </file>
 
@@ -13275,7 +14449,7 @@
 </file>
 
 <file path=customXml/itemProps1.xml><?xml version="1.0" encoding="utf-8"?>
-<ds:datastoreItem xmlns:ds="http://schemas.openxmlformats.org/officeDocument/2006/customXml" ds:itemID="{FF030789-8C8C-49B8-88A1-D1ECE17D7D11}">
+<ds:datastoreItem xmlns:ds="http://schemas.openxmlformats.org/officeDocument/2006/customXml" ds:itemID="{0CB8092D-EE06-4AFB-8678-894E8B19F01B}">
   <ds:schemaRefs>
     <ds:schemaRef ds:uri="http://schemas.openxmlformats.org/officeDocument/2006/bibliography"/>
   </ds:schemaRefs>

</xml_diff>

<commit_message>
)=[[[C()[DPeligro de [2~e[Dee[Deemodificacion no deseada en el documento) agrege las reglas de negocios y los requisitos.
</commit_message>
<xml_diff>
--- a/Documento de practicas.docx
+++ b/Documento de practicas.docx
@@ -1212,27 +1212,7 @@
                 <w:noProof/>
                 <w:lang w:val="es-US"/>
               </w:rPr>
-              <w:t xml:space="preserve">Capítulo 2: Análisis </w:t>
-            </w:r>
-            <w:r>
-              <w:rPr>
-                <w:rStyle w:val="Hipervnculo"/>
-                <w:rFonts w:ascii="Arial" w:hAnsi="Arial" w:cs="Arial"/>
-                <w:b/>
-                <w:noProof/>
-                <w:lang w:val="es-US"/>
-              </w:rPr>
-              <w:t>d</w:t>
-            </w:r>
-            <w:r>
-              <w:rPr>
-                <w:rStyle w:val="Hipervnculo"/>
-                <w:rFonts w:ascii="Arial" w:hAnsi="Arial" w:cs="Arial"/>
-                <w:b/>
-                <w:noProof/>
-                <w:lang w:val="es-US"/>
-              </w:rPr>
-              <w:t>el negocio y Diseño de la solución</w:t>
+              <w:t>Capítulo 2: Análisis del negocio y Diseño de la solución</w:t>
             </w:r>
             <w:r>
               <w:rPr>
@@ -9621,7 +9601,57 @@
           <w:szCs w:val="24"/>
           <w:lang w:val="es-US"/>
         </w:rPr>
-        <w:t xml:space="preserve"> sistema, asegurando que los requisitos sean claros, completos y verificables. Además, se documentan las reglas del negocio, que son fundamentales para garantizar que el sistema se alinee con los objetivos estratégicos de la organización. Estas reglas definen cómo se deben ejecutar los procesos dentro del sistema y establecen las condiciones bajo las cuales se toman decisiones automatizadas o manuales.</w:t>
+        <w:t xml:space="preserve"> sistema, asegurando que los requisitos sean claros, completos y verificables. Además, se documentan las reglas del negocio, que son fundamentales para garantizar que el sistema se alinee con los objetivos estratégicos de la organización. Estas reglas definen cómo se deben ejecutar los procesos dentro del sistema y establecen las condiciones bajo las cuales se toman decisiones automatizadas o manuales</w:t>
+      </w:r>
+      <w:r>
+        <w:rPr>
+          <w:rFonts w:ascii="Arial" w:hAnsi="Arial" w:cs="Arial"/>
+          <w:sz w:val="24"/>
+          <w:szCs w:val="24"/>
+          <w:lang w:val="es-US"/>
+        </w:rPr>
+        <w:t xml:space="preserve"> </w:t>
+      </w:r>
+      <w:r>
+        <w:rPr>
+          <w:rFonts w:ascii="Arial" w:hAnsi="Arial" w:cs="Arial"/>
+          <w:color w:val="FF0000"/>
+          <w:sz w:val="24"/>
+          <w:szCs w:val="24"/>
+          <w:lang w:val="es-US"/>
+        </w:rPr>
+        <w:t>(</w:t>
+      </w:r>
+      <w:proofErr w:type="spellStart"/>
+      <w:r>
+        <w:rPr>
+          <w:rFonts w:ascii="Arial" w:hAnsi="Arial" w:cs="Arial"/>
+          <w:color w:val="FF0000"/>
+          <w:sz w:val="24"/>
+          <w:szCs w:val="24"/>
+          <w:lang w:val="es-US"/>
+        </w:rPr>
+        <w:t>Sumerville</w:t>
+      </w:r>
+      <w:proofErr w:type="spellEnd"/>
+      <w:r>
+        <w:rPr>
+          <w:rFonts w:ascii="Arial" w:hAnsi="Arial" w:cs="Arial"/>
+          <w:color w:val="FF0000"/>
+          <w:sz w:val="24"/>
+          <w:szCs w:val="24"/>
+          <w:lang w:val="es-US"/>
+        </w:rPr>
+        <w:t>, referencia faltante)</w:t>
+      </w:r>
+      <w:r>
+        <w:rPr>
+          <w:rFonts w:ascii="Arial" w:hAnsi="Arial" w:cs="Arial"/>
+          <w:sz w:val="24"/>
+          <w:szCs w:val="24"/>
+          <w:lang w:val="es-US"/>
+        </w:rPr>
+        <w:t>.</w:t>
       </w:r>
     </w:p>
     <w:p>
@@ -9657,7 +9687,57 @@
           <w:szCs w:val="24"/>
           <w:lang w:val="es-US"/>
         </w:rPr>
-        <w:t>En paralelo, el modelado del sistema traduce los requisitos capturados en una representación técnica mediante diagramas permitiendo a los desarrolladores entender cómo deben implementarse las funcionalidades dentro del software.</w:t>
+        <w:t>En paralelo, el modelado del sistema traduce los requisitos capturados en una representación técnica mediante diagramas permitiendo a los desarrolladores entender cómo deben implementarse las funcionalidades dentro del software</w:t>
+      </w:r>
+      <w:r>
+        <w:rPr>
+          <w:rFonts w:ascii="Arial" w:hAnsi="Arial" w:cs="Arial"/>
+          <w:sz w:val="24"/>
+          <w:szCs w:val="24"/>
+          <w:lang w:val="es-US"/>
+        </w:rPr>
+        <w:t xml:space="preserve"> </w:t>
+      </w:r>
+      <w:r>
+        <w:rPr>
+          <w:rFonts w:ascii="Arial" w:hAnsi="Arial" w:cs="Arial"/>
+          <w:color w:val="FF0000"/>
+          <w:sz w:val="24"/>
+          <w:szCs w:val="24"/>
+          <w:lang w:val="es-US"/>
+        </w:rPr>
+        <w:t>(</w:t>
+      </w:r>
+      <w:proofErr w:type="spellStart"/>
+      <w:r>
+        <w:rPr>
+          <w:rFonts w:ascii="Arial" w:hAnsi="Arial" w:cs="Arial"/>
+          <w:color w:val="FF0000"/>
+          <w:sz w:val="24"/>
+          <w:szCs w:val="24"/>
+          <w:lang w:val="es-US"/>
+        </w:rPr>
+        <w:t>Sumerville</w:t>
+      </w:r>
+      <w:proofErr w:type="spellEnd"/>
+      <w:r>
+        <w:rPr>
+          <w:rFonts w:ascii="Arial" w:hAnsi="Arial" w:cs="Arial"/>
+          <w:color w:val="FF0000"/>
+          <w:sz w:val="24"/>
+          <w:szCs w:val="24"/>
+          <w:lang w:val="es-US"/>
+        </w:rPr>
+        <w:t>, referencia faltante)</w:t>
+      </w:r>
+      <w:r>
+        <w:rPr>
+          <w:rFonts w:ascii="Arial" w:hAnsi="Arial" w:cs="Arial"/>
+          <w:sz w:val="24"/>
+          <w:szCs w:val="24"/>
+          <w:lang w:val="es-US"/>
+        </w:rPr>
+        <w:t>.</w:t>
       </w:r>
     </w:p>
     <w:p>
@@ -9852,18 +9932,7 @@
           <w:sz w:val="24"/>
           <w:szCs w:val="24"/>
         </w:rPr>
-        <w:t xml:space="preserve"> del Equipo de Desarrollo</w:t>
-      </w:r>
-      <w:bookmarkStart w:id="10" w:name="_GoBack"/>
-      <w:bookmarkEnd w:id="10"/>
-      <w:r>
-        <w:rPr>
-          <w:rFonts w:ascii="Arial" w:hAnsi="Arial" w:cs="Arial"/>
-          <w:color w:val="FF0000"/>
-          <w:sz w:val="24"/>
-          <w:szCs w:val="24"/>
-        </w:rPr>
-        <w:t>)</w:t>
+        <w:t xml:space="preserve"> del Equipo de Desarrollo)</w:t>
       </w:r>
     </w:p>
     <w:p>
@@ -9915,6 +9984,7 @@
           <w:sz w:val="24"/>
           <w:szCs w:val="24"/>
         </w:rPr>
+        <w:lastRenderedPageBreak/>
         <w:t>Equipo de Marketing y Publicidad</w:t>
       </w:r>
     </w:p>
@@ -9940,7 +10010,6 @@
           <w:sz w:val="24"/>
           <w:szCs w:val="24"/>
         </w:rPr>
-        <w:lastRenderedPageBreak/>
         <w:t>Osvaldo (Analista de datos)</w:t>
       </w:r>
     </w:p>
@@ -10005,11 +10074,749 @@
           <w:sz w:val="24"/>
           <w:szCs w:val="24"/>
         </w:rPr>
-        <w:t xml:space="preserve"> clave, donde se profundizó en sus expectativas y requerimientos específicos. Las sesiones de trabajo conjunto permitieron a varios actores involucrados colaborar simultáneamente para identificar problemas y soluciones en tiempo real, fomentando el consenso sobre los requisitos. Finalmente, los cuestionarios se utilizaron para recopilar información estructurada de un grupo más amplio de participantes, permitiendo obtener datos cuantitativos y cualitativos que complementaron las otras técnicas.</w:t>
-      </w:r>
-      <w:r>
-        <w:rPr>
-          <w:rFonts w:ascii="Arial" w:hAnsi="Arial" w:cs="Arial"/>
+        <w:t xml:space="preserve"> clave, donde se profundizó en sus expectativas y requerimientos específicos. Las sesiones de trabajo conjunto permitieron a varios actores involucrados colaborar simultáneamente para identificar problemas y soluciones en tiempo real, fomentando el consenso sobre los requisitos. Finalmente, los cuestionarios se utilizaron para recopilar información estructurada de un grupo más amplio de participantes, permitiendo obtener datos cuantitativos y cualitativos que complementaron las otras </w:t>
+      </w:r>
+      <w:proofErr w:type="gramStart"/>
+      <w:r>
+        <w:rPr>
+          <w:rFonts w:ascii="Arial" w:hAnsi="Arial" w:cs="Arial"/>
+          <w:sz w:val="24"/>
+          <w:szCs w:val="24"/>
+        </w:rPr>
+        <w:t>técnicas</w:t>
+      </w:r>
+      <w:r>
+        <w:rPr>
+          <w:rFonts w:ascii="Arial" w:hAnsi="Arial" w:cs="Arial"/>
+          <w:color w:val="FF0000"/>
+          <w:sz w:val="24"/>
+          <w:szCs w:val="24"/>
+          <w:lang w:val="es-US"/>
+        </w:rPr>
+        <w:t>(</w:t>
+      </w:r>
+      <w:proofErr w:type="spellStart"/>
+      <w:proofErr w:type="gramEnd"/>
+      <w:r>
+        <w:rPr>
+          <w:rFonts w:ascii="Arial" w:hAnsi="Arial" w:cs="Arial"/>
+          <w:color w:val="FF0000"/>
+          <w:sz w:val="24"/>
+          <w:szCs w:val="24"/>
+          <w:lang w:val="es-US"/>
+        </w:rPr>
+        <w:t>Pressman</w:t>
+      </w:r>
+      <w:proofErr w:type="spellEnd"/>
+      <w:r>
+        <w:rPr>
+          <w:rFonts w:ascii="Arial" w:hAnsi="Arial" w:cs="Arial"/>
+          <w:color w:val="FF0000"/>
+          <w:sz w:val="24"/>
+          <w:szCs w:val="24"/>
+          <w:lang w:val="es-US"/>
+        </w:rPr>
+        <w:t>, referencia faltante)</w:t>
+      </w:r>
+      <w:r>
+        <w:rPr>
+          <w:rFonts w:ascii="Arial" w:hAnsi="Arial" w:cs="Arial"/>
+          <w:sz w:val="24"/>
+          <w:szCs w:val="24"/>
+        </w:rPr>
+        <w:t>.</w:t>
+      </w:r>
+    </w:p>
+    <w:p>
+      <w:pPr>
+        <w:pStyle w:val="Sinespaciado"/>
+        <w:spacing w:line="360" w:lineRule="auto"/>
+        <w:jc w:val="both"/>
+        <w:rPr>
+          <w:rFonts w:ascii="Arial" w:hAnsi="Arial" w:cs="Arial"/>
+          <w:sz w:val="24"/>
+          <w:szCs w:val="24"/>
+        </w:rPr>
+      </w:pPr>
+      <w:r>
+        <w:rPr>
+          <w:rFonts w:ascii="Arial" w:hAnsi="Arial" w:cs="Arial"/>
+          <w:sz w:val="24"/>
+          <w:szCs w:val="24"/>
+        </w:rPr>
+        <w:t>De estas técnicas se obtuvieron las siguientes reglas de negocio:</w:t>
+      </w:r>
+    </w:p>
+    <w:p>
+      <w:pPr>
+        <w:pStyle w:val="Sinespaciado"/>
+        <w:numPr>
+          <w:ilvl w:val="1"/>
+          <w:numId w:val="10"/>
+        </w:numPr>
+        <w:spacing w:line="360" w:lineRule="auto"/>
+        <w:jc w:val="both"/>
+        <w:rPr>
+          <w:rFonts w:ascii="Arial" w:hAnsi="Arial" w:cs="Arial"/>
+          <w:sz w:val="24"/>
+          <w:szCs w:val="24"/>
+        </w:rPr>
+      </w:pPr>
+      <w:r>
+        <w:rPr>
+          <w:rFonts w:ascii="Arial" w:hAnsi="Arial" w:cs="Arial"/>
+          <w:sz w:val="24"/>
+          <w:szCs w:val="24"/>
+        </w:rPr>
+        <w:t xml:space="preserve">El sistema maneja </w:t>
+      </w:r>
+      <w:r>
+        <w:rPr>
+          <w:rFonts w:ascii="Arial" w:hAnsi="Arial" w:cs="Arial"/>
+          <w:sz w:val="24"/>
+          <w:szCs w:val="24"/>
+        </w:rPr>
+        <w:t>información</w:t>
+      </w:r>
+      <w:r>
+        <w:rPr>
+          <w:rFonts w:ascii="Arial" w:hAnsi="Arial" w:cs="Arial"/>
+          <w:sz w:val="24"/>
+          <w:szCs w:val="24"/>
+        </w:rPr>
+        <w:t xml:space="preserve"> de pedidos, comprador, receptor, pagos, transportistas y </w:t>
+      </w:r>
+      <w:r>
+        <w:rPr>
+          <w:rFonts w:ascii="Arial" w:hAnsi="Arial" w:cs="Arial"/>
+          <w:sz w:val="24"/>
+          <w:szCs w:val="24"/>
+        </w:rPr>
+        <w:t>proveedores</w:t>
+      </w:r>
+      <w:r>
+        <w:rPr>
+          <w:rFonts w:ascii="Arial" w:hAnsi="Arial" w:cs="Arial"/>
+          <w:sz w:val="24"/>
+          <w:szCs w:val="24"/>
+        </w:rPr>
+        <w:t xml:space="preserve">.   </w:t>
+      </w:r>
+    </w:p>
+    <w:p>
+      <w:pPr>
+        <w:pStyle w:val="Sinespaciado"/>
+        <w:numPr>
+          <w:ilvl w:val="1"/>
+          <w:numId w:val="10"/>
+        </w:numPr>
+        <w:spacing w:line="360" w:lineRule="auto"/>
+        <w:jc w:val="both"/>
+        <w:rPr>
+          <w:rFonts w:ascii="Arial" w:hAnsi="Arial" w:cs="Arial"/>
+          <w:sz w:val="24"/>
+          <w:szCs w:val="24"/>
+        </w:rPr>
+      </w:pPr>
+      <w:r>
+        <w:rPr>
+          <w:rFonts w:ascii="Arial" w:hAnsi="Arial" w:cs="Arial"/>
+          <w:sz w:val="24"/>
+          <w:szCs w:val="24"/>
+        </w:rPr>
+        <w:t xml:space="preserve">Los departamentos de Marketing, Ventas y </w:t>
+      </w:r>
+      <w:r>
+        <w:rPr>
+          <w:rFonts w:ascii="Arial" w:hAnsi="Arial" w:cs="Arial"/>
+          <w:sz w:val="24"/>
+          <w:szCs w:val="24"/>
+        </w:rPr>
+        <w:t>Estadísticas</w:t>
+      </w:r>
+      <w:r>
+        <w:rPr>
+          <w:rFonts w:ascii="Arial" w:hAnsi="Arial" w:cs="Arial"/>
+          <w:sz w:val="24"/>
+          <w:szCs w:val="24"/>
+        </w:rPr>
+        <w:t xml:space="preserve"> requieren para sus operaciones el consumo de datos alojados en las bases de datos.</w:t>
+      </w:r>
+    </w:p>
+    <w:p>
+      <w:pPr>
+        <w:pStyle w:val="Sinespaciado"/>
+        <w:numPr>
+          <w:ilvl w:val="1"/>
+          <w:numId w:val="10"/>
+        </w:numPr>
+        <w:spacing w:line="360" w:lineRule="auto"/>
+        <w:jc w:val="both"/>
+        <w:rPr>
+          <w:rFonts w:ascii="Arial" w:hAnsi="Arial" w:cs="Arial"/>
+          <w:sz w:val="24"/>
+          <w:szCs w:val="24"/>
+        </w:rPr>
+      </w:pPr>
+      <w:r>
+        <w:rPr>
+          <w:rFonts w:ascii="Arial" w:hAnsi="Arial" w:cs="Arial"/>
+          <w:sz w:val="24"/>
+          <w:szCs w:val="24"/>
+        </w:rPr>
+        <w:t xml:space="preserve">Los datos requeridos por estos departamentos son </w:t>
+      </w:r>
+      <w:r>
+        <w:rPr>
+          <w:rFonts w:ascii="Arial" w:hAnsi="Arial" w:cs="Arial"/>
+          <w:sz w:val="24"/>
+          <w:szCs w:val="24"/>
+        </w:rPr>
+        <w:t>heterogéneos</w:t>
+      </w:r>
+      <w:r>
+        <w:rPr>
+          <w:rFonts w:ascii="Arial" w:hAnsi="Arial" w:cs="Arial"/>
+          <w:sz w:val="24"/>
+          <w:szCs w:val="24"/>
+        </w:rPr>
+        <w:t xml:space="preserve">, lo que implica que la </w:t>
+      </w:r>
+      <w:r>
+        <w:rPr>
+          <w:rFonts w:ascii="Arial" w:hAnsi="Arial" w:cs="Arial"/>
+          <w:sz w:val="24"/>
+          <w:szCs w:val="24"/>
+        </w:rPr>
+        <w:t>combinación</w:t>
+      </w:r>
+      <w:r>
+        <w:rPr>
+          <w:rFonts w:ascii="Arial" w:hAnsi="Arial" w:cs="Arial"/>
+          <w:sz w:val="24"/>
+          <w:szCs w:val="24"/>
+        </w:rPr>
+        <w:t xml:space="preserve">, tiempo o </w:t>
+      </w:r>
+      <w:r>
+        <w:rPr>
+          <w:rFonts w:ascii="Arial" w:hAnsi="Arial" w:cs="Arial"/>
+          <w:sz w:val="24"/>
+          <w:szCs w:val="24"/>
+        </w:rPr>
+        <w:t>rango de los datos en un pedido no se repite con frecuencia.</w:t>
+      </w:r>
+    </w:p>
+    <w:p>
+      <w:pPr>
+        <w:pStyle w:val="Sinespaciado"/>
+        <w:numPr>
+          <w:ilvl w:val="1"/>
+          <w:numId w:val="10"/>
+        </w:numPr>
+        <w:spacing w:line="360" w:lineRule="auto"/>
+        <w:jc w:val="both"/>
+        <w:rPr>
+          <w:rFonts w:ascii="Arial" w:hAnsi="Arial" w:cs="Arial"/>
+          <w:sz w:val="24"/>
+          <w:szCs w:val="24"/>
+        </w:rPr>
+      </w:pPr>
+      <w:r>
+        <w:rPr>
+          <w:rFonts w:ascii="Arial" w:hAnsi="Arial" w:cs="Arial"/>
+          <w:sz w:val="24"/>
+          <w:szCs w:val="24"/>
+        </w:rPr>
+        <w:t>El acceso a los datos debe estar restringido al personal autorizado</w:t>
+      </w:r>
+    </w:p>
+    <w:p>
+      <w:pPr>
+        <w:pStyle w:val="Sinespaciado"/>
+        <w:spacing w:line="360" w:lineRule="auto"/>
+        <w:jc w:val="both"/>
+        <w:rPr>
+          <w:rFonts w:ascii="Arial" w:hAnsi="Arial" w:cs="Arial"/>
+          <w:sz w:val="24"/>
+          <w:szCs w:val="24"/>
+        </w:rPr>
+      </w:pPr>
+      <w:r>
+        <w:rPr>
+          <w:rFonts w:ascii="Arial" w:hAnsi="Arial" w:cs="Arial"/>
+          <w:sz w:val="24"/>
+          <w:szCs w:val="24"/>
+        </w:rPr>
+        <w:t>Una vez identificadas las reglas de negocios se procede a la identificación de los requisitos funcionales y no funcionales de la misma.</w:t>
+      </w:r>
+    </w:p>
+    <w:p>
+      <w:pPr>
+        <w:pStyle w:val="Sinespaciado"/>
+        <w:spacing w:line="360" w:lineRule="auto"/>
+        <w:jc w:val="both"/>
+        <w:rPr>
+          <w:rFonts w:ascii="Arial" w:hAnsi="Arial" w:cs="Arial"/>
+          <w:b/>
+          <w:sz w:val="24"/>
+          <w:szCs w:val="24"/>
+        </w:rPr>
+      </w:pPr>
+      <w:r>
+        <w:rPr>
+          <w:rFonts w:ascii="Arial" w:hAnsi="Arial" w:cs="Arial"/>
+          <w:b/>
+          <w:sz w:val="24"/>
+          <w:szCs w:val="24"/>
+        </w:rPr>
+        <w:t>Requerimientos funcionales</w:t>
+      </w:r>
+    </w:p>
+    <w:p>
+      <w:pPr>
+        <w:pStyle w:val="Sinespaciado"/>
+        <w:numPr>
+          <w:ilvl w:val="0"/>
+          <w:numId w:val="21"/>
+        </w:numPr>
+        <w:spacing w:line="360" w:lineRule="auto"/>
+        <w:jc w:val="both"/>
+        <w:rPr>
+          <w:rFonts w:ascii="Arial" w:hAnsi="Arial" w:cs="Arial"/>
+          <w:b/>
+          <w:sz w:val="24"/>
+          <w:szCs w:val="24"/>
+        </w:rPr>
+      </w:pPr>
+      <w:r>
+        <w:rPr>
+          <w:rFonts w:ascii="Arial" w:hAnsi="Arial" w:cs="Arial"/>
+          <w:sz w:val="24"/>
+          <w:szCs w:val="24"/>
+        </w:rPr>
+        <w:t>El sistema debe permitir la recuperación de datos procedentes de las bases de datos de las plataformas de ventas.</w:t>
+      </w:r>
+    </w:p>
+    <w:p>
+      <w:pPr>
+        <w:pStyle w:val="Sinespaciado"/>
+        <w:numPr>
+          <w:ilvl w:val="0"/>
+          <w:numId w:val="21"/>
+        </w:numPr>
+        <w:spacing w:line="360" w:lineRule="auto"/>
+        <w:jc w:val="both"/>
+        <w:rPr>
+          <w:rFonts w:ascii="Arial" w:hAnsi="Arial" w:cs="Arial"/>
+          <w:b/>
+          <w:sz w:val="24"/>
+          <w:szCs w:val="24"/>
+        </w:rPr>
+      </w:pPr>
+      <w:r>
+        <w:rPr>
+          <w:rFonts w:ascii="Arial" w:hAnsi="Arial" w:cs="Arial"/>
+          <w:sz w:val="24"/>
+          <w:szCs w:val="24"/>
+        </w:rPr>
+        <w:t>El sistema debe permitir la actualización diaria de los datos.</w:t>
+      </w:r>
+    </w:p>
+    <w:p>
+      <w:pPr>
+        <w:pStyle w:val="Sinespaciado"/>
+        <w:numPr>
+          <w:ilvl w:val="0"/>
+          <w:numId w:val="21"/>
+        </w:numPr>
+        <w:spacing w:line="360" w:lineRule="auto"/>
+        <w:jc w:val="both"/>
+        <w:rPr>
+          <w:rFonts w:ascii="Arial" w:hAnsi="Arial" w:cs="Arial"/>
+          <w:b/>
+          <w:sz w:val="24"/>
+          <w:szCs w:val="24"/>
+        </w:rPr>
+      </w:pPr>
+      <w:r>
+        <w:rPr>
+          <w:rFonts w:ascii="Arial" w:hAnsi="Arial" w:cs="Arial"/>
+          <w:sz w:val="24"/>
+          <w:szCs w:val="24"/>
+        </w:rPr>
+        <w:lastRenderedPageBreak/>
+        <w:t>Si un dato que ya se encontraba en el repositorio fue modificado en la fuente, el sistema debe ser capaz de reflejar esa actualización</w:t>
+      </w:r>
+    </w:p>
+    <w:p>
+      <w:pPr>
+        <w:pStyle w:val="Sinespaciado"/>
+        <w:numPr>
+          <w:ilvl w:val="0"/>
+          <w:numId w:val="21"/>
+        </w:numPr>
+        <w:spacing w:line="360" w:lineRule="auto"/>
+        <w:jc w:val="both"/>
+        <w:rPr>
+          <w:rFonts w:ascii="Arial" w:hAnsi="Arial" w:cs="Arial"/>
+          <w:b/>
+          <w:sz w:val="24"/>
+          <w:szCs w:val="24"/>
+        </w:rPr>
+      </w:pPr>
+      <w:r>
+        <w:rPr>
+          <w:rFonts w:ascii="Arial" w:hAnsi="Arial" w:cs="Arial"/>
+          <w:sz w:val="24"/>
+          <w:szCs w:val="24"/>
+        </w:rPr>
+        <w:t>El sistema debe ser capaz de eliminar información que sobrepaso los 5 años de antigüedad</w:t>
+      </w:r>
+    </w:p>
+    <w:p>
+      <w:pPr>
+        <w:pStyle w:val="Sinespaciado"/>
+        <w:numPr>
+          <w:ilvl w:val="0"/>
+          <w:numId w:val="21"/>
+        </w:numPr>
+        <w:spacing w:line="360" w:lineRule="auto"/>
+        <w:jc w:val="both"/>
+        <w:rPr>
+          <w:rFonts w:ascii="Arial" w:hAnsi="Arial" w:cs="Arial"/>
+          <w:b/>
+          <w:sz w:val="24"/>
+          <w:szCs w:val="24"/>
+        </w:rPr>
+      </w:pPr>
+      <w:r>
+        <w:rPr>
+          <w:rFonts w:ascii="Arial" w:hAnsi="Arial" w:cs="Arial"/>
+          <w:sz w:val="24"/>
+          <w:szCs w:val="24"/>
+        </w:rPr>
+        <w:t>Si un dato que ya fue eliminado del repositorio es solicitado, el sistema debe ser capaz de recuperarlo</w:t>
+      </w:r>
+    </w:p>
+    <w:p>
+      <w:pPr>
+        <w:pStyle w:val="Sinespaciado"/>
+        <w:numPr>
+          <w:ilvl w:val="0"/>
+          <w:numId w:val="21"/>
+        </w:numPr>
+        <w:spacing w:line="360" w:lineRule="auto"/>
+        <w:jc w:val="both"/>
+        <w:rPr>
+          <w:rFonts w:ascii="Arial" w:hAnsi="Arial" w:cs="Arial"/>
+          <w:b/>
+          <w:sz w:val="24"/>
+          <w:szCs w:val="24"/>
+        </w:rPr>
+      </w:pPr>
+      <w:r>
+        <w:rPr>
+          <w:rFonts w:ascii="Arial" w:hAnsi="Arial" w:cs="Arial"/>
+          <w:sz w:val="24"/>
+          <w:szCs w:val="24"/>
+        </w:rPr>
+        <w:t xml:space="preserve">El sistema debe ser capaz de obtener toda la información referente a: </w:t>
+      </w:r>
+      <w:r>
+        <w:rPr>
+          <w:rFonts w:ascii="Arial" w:hAnsi="Arial" w:cs="Arial"/>
+          <w:sz w:val="24"/>
+          <w:szCs w:val="24"/>
+        </w:rPr>
+        <w:t xml:space="preserve">pedidos, comprador, receptor, pagos, transportistas y proveedores.  </w:t>
+      </w:r>
+    </w:p>
+    <w:p>
+      <w:pPr>
+        <w:pStyle w:val="Sinespaciado"/>
+        <w:numPr>
+          <w:ilvl w:val="0"/>
+          <w:numId w:val="21"/>
+        </w:numPr>
+        <w:spacing w:line="360" w:lineRule="auto"/>
+        <w:jc w:val="both"/>
+        <w:rPr>
+          <w:rFonts w:ascii="Arial" w:hAnsi="Arial" w:cs="Arial"/>
+          <w:b/>
+          <w:sz w:val="24"/>
+          <w:szCs w:val="24"/>
+        </w:rPr>
+      </w:pPr>
+      <w:r>
+        <w:rPr>
+          <w:rFonts w:ascii="Arial" w:hAnsi="Arial" w:cs="Arial"/>
+          <w:sz w:val="24"/>
+          <w:szCs w:val="24"/>
+        </w:rPr>
+        <w:t>El sistema debe implementar lógica de autentificación para evitar el acceso a los datos de personal no autorizado.</w:t>
+      </w:r>
+    </w:p>
+    <w:p>
+      <w:pPr>
+        <w:pStyle w:val="Sinespaciado"/>
+        <w:numPr>
+          <w:ilvl w:val="0"/>
+          <w:numId w:val="21"/>
+        </w:numPr>
+        <w:spacing w:line="360" w:lineRule="auto"/>
+        <w:jc w:val="both"/>
+        <w:rPr>
+          <w:rFonts w:ascii="Arial" w:hAnsi="Arial" w:cs="Arial"/>
+          <w:b/>
+          <w:sz w:val="24"/>
+          <w:szCs w:val="24"/>
+        </w:rPr>
+      </w:pPr>
+      <w:r>
+        <w:rPr>
+          <w:rFonts w:ascii="Arial" w:hAnsi="Arial" w:cs="Arial"/>
+          <w:sz w:val="24"/>
+          <w:szCs w:val="24"/>
+        </w:rPr>
+        <w:t>El sistema debe implementar mecanismos de seguridad que impidan el acceso externo a la empresa a los datos.</w:t>
+      </w:r>
+    </w:p>
+    <w:p>
+      <w:pPr>
+        <w:pStyle w:val="Sinespaciado"/>
+        <w:numPr>
+          <w:ilvl w:val="0"/>
+          <w:numId w:val="21"/>
+        </w:numPr>
+        <w:spacing w:line="360" w:lineRule="auto"/>
+        <w:jc w:val="both"/>
+        <w:rPr>
+          <w:rFonts w:ascii="Arial" w:hAnsi="Arial" w:cs="Arial"/>
+          <w:b/>
+          <w:sz w:val="24"/>
+          <w:szCs w:val="24"/>
+        </w:rPr>
+      </w:pPr>
+      <w:r>
+        <w:rPr>
+          <w:rFonts w:ascii="Arial" w:hAnsi="Arial" w:cs="Arial"/>
+          <w:sz w:val="24"/>
+          <w:szCs w:val="24"/>
+        </w:rPr>
+        <w:t>El sistema debe permitir al usuario la creación de consultas dinámicas de los datos.</w:t>
+      </w:r>
+    </w:p>
+    <w:p>
+      <w:pPr>
+        <w:pStyle w:val="Sinespaciado"/>
+        <w:numPr>
+          <w:ilvl w:val="0"/>
+          <w:numId w:val="21"/>
+        </w:numPr>
+        <w:spacing w:line="360" w:lineRule="auto"/>
+        <w:jc w:val="both"/>
+        <w:rPr>
+          <w:rFonts w:ascii="Arial" w:hAnsi="Arial" w:cs="Arial"/>
+          <w:b/>
+          <w:sz w:val="24"/>
+          <w:szCs w:val="24"/>
+        </w:rPr>
+      </w:pPr>
+      <w:r>
+        <w:rPr>
+          <w:rFonts w:ascii="Arial" w:hAnsi="Arial" w:cs="Arial"/>
+          <w:sz w:val="24"/>
+          <w:szCs w:val="24"/>
+        </w:rPr>
+        <w:t>El sistema debe permitir la visualización de los datos en formatos entendibles para los consumidores.</w:t>
+      </w:r>
+    </w:p>
+    <w:p>
+      <w:pPr>
+        <w:pStyle w:val="Sinespaciado"/>
+        <w:numPr>
+          <w:ilvl w:val="0"/>
+          <w:numId w:val="21"/>
+        </w:numPr>
+        <w:spacing w:line="360" w:lineRule="auto"/>
+        <w:jc w:val="both"/>
+        <w:rPr>
+          <w:rFonts w:ascii="Arial" w:hAnsi="Arial" w:cs="Arial"/>
+          <w:b/>
+          <w:sz w:val="24"/>
+          <w:szCs w:val="24"/>
+        </w:rPr>
+      </w:pPr>
+      <w:r>
+        <w:rPr>
+          <w:rFonts w:ascii="Arial" w:hAnsi="Arial" w:cs="Arial"/>
+          <w:sz w:val="24"/>
+          <w:szCs w:val="24"/>
+        </w:rPr>
+        <w:t>El sistema debe permitir la creación de diferentes tipos de gráficos y tablas.</w:t>
+      </w:r>
+    </w:p>
+    <w:p>
+      <w:pPr>
+        <w:pStyle w:val="Sinespaciado"/>
+        <w:numPr>
+          <w:ilvl w:val="0"/>
+          <w:numId w:val="21"/>
+        </w:numPr>
+        <w:spacing w:line="360" w:lineRule="auto"/>
+        <w:jc w:val="both"/>
+        <w:rPr>
+          <w:rFonts w:ascii="Arial" w:hAnsi="Arial" w:cs="Arial"/>
+          <w:b/>
+          <w:sz w:val="24"/>
+          <w:szCs w:val="24"/>
+        </w:rPr>
+      </w:pPr>
+      <w:r>
+        <w:rPr>
+          <w:rFonts w:ascii="Arial" w:hAnsi="Arial" w:cs="Arial"/>
+          <w:sz w:val="24"/>
+          <w:szCs w:val="24"/>
+        </w:rPr>
+        <w:t>El sistema debe ser capaz de realizar resúmenes estadísticos sobre los datos.</w:t>
+      </w:r>
+    </w:p>
+    <w:p>
+      <w:pPr>
+        <w:pStyle w:val="Sinespaciado"/>
+        <w:numPr>
+          <w:ilvl w:val="0"/>
+          <w:numId w:val="21"/>
+        </w:numPr>
+        <w:spacing w:line="360" w:lineRule="auto"/>
+        <w:jc w:val="both"/>
+        <w:rPr>
+          <w:rFonts w:ascii="Arial" w:hAnsi="Arial" w:cs="Arial"/>
+          <w:b/>
+          <w:sz w:val="24"/>
+          <w:szCs w:val="24"/>
+        </w:rPr>
+      </w:pPr>
+      <w:r>
+        <w:rPr>
+          <w:rFonts w:ascii="Arial" w:hAnsi="Arial" w:cs="Arial"/>
+          <w:sz w:val="24"/>
+          <w:szCs w:val="24"/>
+        </w:rPr>
+        <w:t xml:space="preserve"> </w:t>
+      </w:r>
+      <w:r>
+        <w:rPr>
+          <w:rFonts w:ascii="Arial" w:hAnsi="Arial" w:cs="Arial"/>
+          <w:sz w:val="24"/>
+          <w:szCs w:val="24"/>
+        </w:rPr>
+        <w:t xml:space="preserve"> </w:t>
+      </w:r>
+      <w:r>
+        <w:rPr>
+          <w:rFonts w:ascii="Arial" w:hAnsi="Arial" w:cs="Arial"/>
+          <w:sz w:val="24"/>
+          <w:szCs w:val="24"/>
+        </w:rPr>
+        <w:t>El sistema debe de permitir la creación de reportes de los datos obtenidos en las consultas.</w:t>
+      </w:r>
+    </w:p>
+    <w:p>
+      <w:pPr>
+        <w:pStyle w:val="Sinespaciado"/>
+        <w:numPr>
+          <w:ilvl w:val="0"/>
+          <w:numId w:val="21"/>
+        </w:numPr>
+        <w:spacing w:line="360" w:lineRule="auto"/>
+        <w:jc w:val="both"/>
+        <w:rPr>
+          <w:rFonts w:ascii="Arial" w:hAnsi="Arial" w:cs="Arial"/>
+          <w:b/>
+          <w:sz w:val="24"/>
+          <w:szCs w:val="24"/>
+        </w:rPr>
+      </w:pPr>
+      <w:r>
+        <w:rPr>
+          <w:rFonts w:ascii="Arial" w:hAnsi="Arial" w:cs="Arial"/>
+          <w:sz w:val="24"/>
+          <w:szCs w:val="24"/>
+        </w:rPr>
+        <w:t>El sistema debe permitir la exportación de estos reportes a formatos entendibles por herramientas de hojas de cálculos</w:t>
+      </w:r>
+    </w:p>
+    <w:p>
+      <w:pPr>
+        <w:pStyle w:val="Sinespaciado"/>
+        <w:numPr>
+          <w:ilvl w:val="0"/>
+          <w:numId w:val="21"/>
+        </w:numPr>
+        <w:spacing w:line="360" w:lineRule="auto"/>
+        <w:jc w:val="both"/>
+        <w:rPr>
+          <w:rFonts w:ascii="Arial" w:hAnsi="Arial" w:cs="Arial"/>
+          <w:b/>
+          <w:sz w:val="24"/>
+          <w:szCs w:val="24"/>
+        </w:rPr>
+      </w:pPr>
+      <w:r>
+        <w:rPr>
+          <w:rFonts w:ascii="Arial" w:hAnsi="Arial" w:cs="Arial"/>
+          <w:sz w:val="24"/>
+          <w:szCs w:val="24"/>
+        </w:rPr>
+        <w:t>El sistema debe comunicarse en solo lectura con las bases de datos de las plataformas.</w:t>
+      </w:r>
+    </w:p>
+    <w:p>
+      <w:pPr>
+        <w:pStyle w:val="Sinespaciado"/>
+        <w:spacing w:line="360" w:lineRule="auto"/>
+        <w:jc w:val="both"/>
+        <w:rPr>
+          <w:rFonts w:ascii="Arial" w:hAnsi="Arial" w:cs="Arial"/>
+          <w:b/>
+          <w:sz w:val="24"/>
+          <w:szCs w:val="24"/>
+        </w:rPr>
+      </w:pPr>
+      <w:r>
+        <w:rPr>
+          <w:rFonts w:ascii="Arial" w:hAnsi="Arial" w:cs="Arial"/>
+          <w:sz w:val="24"/>
+          <w:szCs w:val="24"/>
+        </w:rPr>
+        <w:t xml:space="preserve">En cuanto a los requerimientos no funcionales solamente se solicitó el empleo de tecnología </w:t>
+      </w:r>
+      <w:proofErr w:type="spellStart"/>
+      <w:r>
+        <w:rPr>
+          <w:rFonts w:ascii="Arial" w:hAnsi="Arial" w:cs="Arial"/>
+          <w:sz w:val="24"/>
+          <w:szCs w:val="24"/>
+        </w:rPr>
+        <w:t>OpenSource</w:t>
+      </w:r>
+      <w:proofErr w:type="spellEnd"/>
+      <w:r>
+        <w:rPr>
+          <w:rFonts w:ascii="Arial" w:hAnsi="Arial" w:cs="Arial"/>
+          <w:sz w:val="24"/>
+          <w:szCs w:val="24"/>
+        </w:rPr>
+        <w:t>.</w:t>
+      </w:r>
+      <w:bookmarkStart w:id="10" w:name="_GoBack"/>
+      <w:bookmarkEnd w:id="10"/>
+      <w:r>
+        <w:rPr>
+          <w:rFonts w:ascii="Arial" w:hAnsi="Arial" w:cs="Arial"/>
+          <w:b/>
           <w:sz w:val="24"/>
           <w:szCs w:val="24"/>
         </w:rPr>
@@ -11314,7 +12121,7 @@
   <w:abstractNum w:abstractNumId="2" w15:restartNumberingAfterBreak="0">
     <w:nsid w:val="0BE90D86"/>
     <w:multiLevelType w:val="hybridMultilevel"/>
-    <w:tmpl w:val="46126BE6"/>
+    <w:tmpl w:val="336649B0"/>
     <w:lvl w:ilvl="0" w:tplc="213A092C">
       <w:start w:val="1"/>
       <w:numFmt w:val="decimal"/>
@@ -11327,14 +12134,16 @@
         <w:rFonts w:hint="default"/>
       </w:rPr>
     </w:lvl>
-    <w:lvl w:ilvl="1" w:tplc="04090019" w:tentative="1">
-      <w:start w:val="1"/>
-      <w:numFmt w:val="lowerLetter"/>
-      <w:lvlText w:val="%2."/>
-      <w:lvlJc w:val="left"/>
-      <w:pPr>
-        <w:ind w:left="1440" w:hanging="360"/>
-      </w:pPr>
+    <w:lvl w:ilvl="1" w:tplc="78CC99C2">
+      <w:numFmt w:val="bullet"/>
+      <w:lvlText w:val="-"/>
+      <w:lvlJc w:val="left"/>
+      <w:pPr>
+        <w:ind w:left="720" w:hanging="360"/>
+      </w:pPr>
+      <w:rPr>
+        <w:rFonts w:ascii="Arial" w:eastAsiaTheme="minorHAnsi" w:hAnsi="Arial" w:cs="Arial" w:hint="default"/>
+      </w:rPr>
     </w:lvl>
     <w:lvl w:ilvl="2" w:tplc="0409001B" w:tentative="1">
       <w:start w:val="1"/>
@@ -12316,6 +13125,119 @@
     </w:lvl>
   </w:abstractNum>
   <w:abstractNum w:abstractNumId="12" w15:restartNumberingAfterBreak="0">
+    <w:nsid w:val="52803395"/>
+    <w:multiLevelType w:val="hybridMultilevel"/>
+    <w:tmpl w:val="2D86B5D4"/>
+    <w:lvl w:ilvl="0" w:tplc="04090001">
+      <w:start w:val="1"/>
+      <w:numFmt w:val="bullet"/>
+      <w:lvlText w:val=""/>
+      <w:lvlJc w:val="left"/>
+      <w:pPr>
+        <w:ind w:left="720" w:hanging="360"/>
+      </w:pPr>
+      <w:rPr>
+        <w:rFonts w:ascii="Symbol" w:hAnsi="Symbol" w:hint="default"/>
+      </w:rPr>
+    </w:lvl>
+    <w:lvl w:ilvl="1" w:tplc="04090003" w:tentative="1">
+      <w:start w:val="1"/>
+      <w:numFmt w:val="bullet"/>
+      <w:lvlText w:val="o"/>
+      <w:lvlJc w:val="left"/>
+      <w:pPr>
+        <w:ind w:left="1440" w:hanging="360"/>
+      </w:pPr>
+      <w:rPr>
+        <w:rFonts w:ascii="Courier New" w:hAnsi="Courier New" w:cs="Courier New" w:hint="default"/>
+      </w:rPr>
+    </w:lvl>
+    <w:lvl w:ilvl="2" w:tplc="04090005" w:tentative="1">
+      <w:start w:val="1"/>
+      <w:numFmt w:val="bullet"/>
+      <w:lvlText w:val=""/>
+      <w:lvlJc w:val="left"/>
+      <w:pPr>
+        <w:ind w:left="2160" w:hanging="360"/>
+      </w:pPr>
+      <w:rPr>
+        <w:rFonts w:ascii="Wingdings" w:hAnsi="Wingdings" w:hint="default"/>
+      </w:rPr>
+    </w:lvl>
+    <w:lvl w:ilvl="3" w:tplc="04090001" w:tentative="1">
+      <w:start w:val="1"/>
+      <w:numFmt w:val="bullet"/>
+      <w:lvlText w:val=""/>
+      <w:lvlJc w:val="left"/>
+      <w:pPr>
+        <w:ind w:left="2880" w:hanging="360"/>
+      </w:pPr>
+      <w:rPr>
+        <w:rFonts w:ascii="Symbol" w:hAnsi="Symbol" w:hint="default"/>
+      </w:rPr>
+    </w:lvl>
+    <w:lvl w:ilvl="4" w:tplc="04090003" w:tentative="1">
+      <w:start w:val="1"/>
+      <w:numFmt w:val="bullet"/>
+      <w:lvlText w:val="o"/>
+      <w:lvlJc w:val="left"/>
+      <w:pPr>
+        <w:ind w:left="3600" w:hanging="360"/>
+      </w:pPr>
+      <w:rPr>
+        <w:rFonts w:ascii="Courier New" w:hAnsi="Courier New" w:cs="Courier New" w:hint="default"/>
+      </w:rPr>
+    </w:lvl>
+    <w:lvl w:ilvl="5" w:tplc="04090005" w:tentative="1">
+      <w:start w:val="1"/>
+      <w:numFmt w:val="bullet"/>
+      <w:lvlText w:val=""/>
+      <w:lvlJc w:val="left"/>
+      <w:pPr>
+        <w:ind w:left="4320" w:hanging="360"/>
+      </w:pPr>
+      <w:rPr>
+        <w:rFonts w:ascii="Wingdings" w:hAnsi="Wingdings" w:hint="default"/>
+      </w:rPr>
+    </w:lvl>
+    <w:lvl w:ilvl="6" w:tplc="04090001" w:tentative="1">
+      <w:start w:val="1"/>
+      <w:numFmt w:val="bullet"/>
+      <w:lvlText w:val=""/>
+      <w:lvlJc w:val="left"/>
+      <w:pPr>
+        <w:ind w:left="5040" w:hanging="360"/>
+      </w:pPr>
+      <w:rPr>
+        <w:rFonts w:ascii="Symbol" w:hAnsi="Symbol" w:hint="default"/>
+      </w:rPr>
+    </w:lvl>
+    <w:lvl w:ilvl="7" w:tplc="04090003" w:tentative="1">
+      <w:start w:val="1"/>
+      <w:numFmt w:val="bullet"/>
+      <w:lvlText w:val="o"/>
+      <w:lvlJc w:val="left"/>
+      <w:pPr>
+        <w:ind w:left="5760" w:hanging="360"/>
+      </w:pPr>
+      <w:rPr>
+        <w:rFonts w:ascii="Courier New" w:hAnsi="Courier New" w:cs="Courier New" w:hint="default"/>
+      </w:rPr>
+    </w:lvl>
+    <w:lvl w:ilvl="8" w:tplc="04090005" w:tentative="1">
+      <w:start w:val="1"/>
+      <w:numFmt w:val="bullet"/>
+      <w:lvlText w:val=""/>
+      <w:lvlJc w:val="left"/>
+      <w:pPr>
+        <w:ind w:left="6480" w:hanging="360"/>
+      </w:pPr>
+      <w:rPr>
+        <w:rFonts w:ascii="Wingdings" w:hAnsi="Wingdings" w:hint="default"/>
+      </w:rPr>
+    </w:lvl>
+  </w:abstractNum>
+  <w:abstractNum w:abstractNumId="13" w15:restartNumberingAfterBreak="0">
     <w:nsid w:val="533E4B4D"/>
     <w:multiLevelType w:val="hybridMultilevel"/>
     <w:tmpl w:val="FFCA9372"/>
@@ -12404,7 +13326,7 @@
       </w:pPr>
     </w:lvl>
   </w:abstractNum>
-  <w:abstractNum w:abstractNumId="13" w15:restartNumberingAfterBreak="0">
+  <w:abstractNum w:abstractNumId="14" w15:restartNumberingAfterBreak="0">
     <w:nsid w:val="534301FC"/>
     <w:multiLevelType w:val="multilevel"/>
     <w:tmpl w:val="5330AAF0"/>
@@ -12518,7 +13440,7 @@
       </w:rPr>
     </w:lvl>
   </w:abstractNum>
-  <w:abstractNum w:abstractNumId="14" w15:restartNumberingAfterBreak="0">
+  <w:abstractNum w:abstractNumId="15" w15:restartNumberingAfterBreak="0">
     <w:nsid w:val="54F34910"/>
     <w:multiLevelType w:val="hybridMultilevel"/>
     <w:tmpl w:val="7A602722"/>
@@ -12607,7 +13529,7 @@
       </w:pPr>
     </w:lvl>
   </w:abstractNum>
-  <w:abstractNum w:abstractNumId="15" w15:restartNumberingAfterBreak="0">
+  <w:abstractNum w:abstractNumId="16" w15:restartNumberingAfterBreak="0">
     <w:nsid w:val="59CE69EB"/>
     <w:multiLevelType w:val="hybridMultilevel"/>
     <w:tmpl w:val="EE8877D0"/>
@@ -12696,7 +13618,7 @@
       </w:pPr>
     </w:lvl>
   </w:abstractNum>
-  <w:abstractNum w:abstractNumId="16" w15:restartNumberingAfterBreak="0">
+  <w:abstractNum w:abstractNumId="17" w15:restartNumberingAfterBreak="0">
     <w:nsid w:val="640A226F"/>
     <w:multiLevelType w:val="hybridMultilevel"/>
     <w:tmpl w:val="259AFA8E"/>
@@ -12785,7 +13707,7 @@
       </w:pPr>
     </w:lvl>
   </w:abstractNum>
-  <w:abstractNum w:abstractNumId="17" w15:restartNumberingAfterBreak="0">
+  <w:abstractNum w:abstractNumId="18" w15:restartNumberingAfterBreak="0">
     <w:nsid w:val="6B4456D7"/>
     <w:multiLevelType w:val="hybridMultilevel"/>
     <w:tmpl w:val="93F468BE"/>
@@ -12874,7 +13796,120 @@
       </w:pPr>
     </w:lvl>
   </w:abstractNum>
-  <w:abstractNum w:abstractNumId="18" w15:restartNumberingAfterBreak="0">
+  <w:abstractNum w:abstractNumId="19" w15:restartNumberingAfterBreak="0">
+    <w:nsid w:val="70A53FE6"/>
+    <w:multiLevelType w:val="hybridMultilevel"/>
+    <w:tmpl w:val="145C5ACC"/>
+    <w:lvl w:ilvl="0" w:tplc="04090001">
+      <w:start w:val="1"/>
+      <w:numFmt w:val="bullet"/>
+      <w:lvlText w:val=""/>
+      <w:lvlJc w:val="left"/>
+      <w:pPr>
+        <w:ind w:left="720" w:hanging="360"/>
+      </w:pPr>
+      <w:rPr>
+        <w:rFonts w:ascii="Symbol" w:hAnsi="Symbol" w:hint="default"/>
+      </w:rPr>
+    </w:lvl>
+    <w:lvl w:ilvl="1" w:tplc="04090003" w:tentative="1">
+      <w:start w:val="1"/>
+      <w:numFmt w:val="bullet"/>
+      <w:lvlText w:val="o"/>
+      <w:lvlJc w:val="left"/>
+      <w:pPr>
+        <w:ind w:left="1440" w:hanging="360"/>
+      </w:pPr>
+      <w:rPr>
+        <w:rFonts w:ascii="Courier New" w:hAnsi="Courier New" w:cs="Courier New" w:hint="default"/>
+      </w:rPr>
+    </w:lvl>
+    <w:lvl w:ilvl="2" w:tplc="04090005" w:tentative="1">
+      <w:start w:val="1"/>
+      <w:numFmt w:val="bullet"/>
+      <w:lvlText w:val=""/>
+      <w:lvlJc w:val="left"/>
+      <w:pPr>
+        <w:ind w:left="2160" w:hanging="360"/>
+      </w:pPr>
+      <w:rPr>
+        <w:rFonts w:ascii="Wingdings" w:hAnsi="Wingdings" w:hint="default"/>
+      </w:rPr>
+    </w:lvl>
+    <w:lvl w:ilvl="3" w:tplc="04090001" w:tentative="1">
+      <w:start w:val="1"/>
+      <w:numFmt w:val="bullet"/>
+      <w:lvlText w:val=""/>
+      <w:lvlJc w:val="left"/>
+      <w:pPr>
+        <w:ind w:left="2880" w:hanging="360"/>
+      </w:pPr>
+      <w:rPr>
+        <w:rFonts w:ascii="Symbol" w:hAnsi="Symbol" w:hint="default"/>
+      </w:rPr>
+    </w:lvl>
+    <w:lvl w:ilvl="4" w:tplc="04090003" w:tentative="1">
+      <w:start w:val="1"/>
+      <w:numFmt w:val="bullet"/>
+      <w:lvlText w:val="o"/>
+      <w:lvlJc w:val="left"/>
+      <w:pPr>
+        <w:ind w:left="3600" w:hanging="360"/>
+      </w:pPr>
+      <w:rPr>
+        <w:rFonts w:ascii="Courier New" w:hAnsi="Courier New" w:cs="Courier New" w:hint="default"/>
+      </w:rPr>
+    </w:lvl>
+    <w:lvl w:ilvl="5" w:tplc="04090005" w:tentative="1">
+      <w:start w:val="1"/>
+      <w:numFmt w:val="bullet"/>
+      <w:lvlText w:val=""/>
+      <w:lvlJc w:val="left"/>
+      <w:pPr>
+        <w:ind w:left="4320" w:hanging="360"/>
+      </w:pPr>
+      <w:rPr>
+        <w:rFonts w:ascii="Wingdings" w:hAnsi="Wingdings" w:hint="default"/>
+      </w:rPr>
+    </w:lvl>
+    <w:lvl w:ilvl="6" w:tplc="04090001" w:tentative="1">
+      <w:start w:val="1"/>
+      <w:numFmt w:val="bullet"/>
+      <w:lvlText w:val=""/>
+      <w:lvlJc w:val="left"/>
+      <w:pPr>
+        <w:ind w:left="5040" w:hanging="360"/>
+      </w:pPr>
+      <w:rPr>
+        <w:rFonts w:ascii="Symbol" w:hAnsi="Symbol" w:hint="default"/>
+      </w:rPr>
+    </w:lvl>
+    <w:lvl w:ilvl="7" w:tplc="04090003" w:tentative="1">
+      <w:start w:val="1"/>
+      <w:numFmt w:val="bullet"/>
+      <w:lvlText w:val="o"/>
+      <w:lvlJc w:val="left"/>
+      <w:pPr>
+        <w:ind w:left="5760" w:hanging="360"/>
+      </w:pPr>
+      <w:rPr>
+        <w:rFonts w:ascii="Courier New" w:hAnsi="Courier New" w:cs="Courier New" w:hint="default"/>
+      </w:rPr>
+    </w:lvl>
+    <w:lvl w:ilvl="8" w:tplc="04090005" w:tentative="1">
+      <w:start w:val="1"/>
+      <w:numFmt w:val="bullet"/>
+      <w:lvlText w:val=""/>
+      <w:lvlJc w:val="left"/>
+      <w:pPr>
+        <w:ind w:left="6480" w:hanging="360"/>
+      </w:pPr>
+      <w:rPr>
+        <w:rFonts w:ascii="Wingdings" w:hAnsi="Wingdings" w:hint="default"/>
+      </w:rPr>
+    </w:lvl>
+  </w:abstractNum>
+  <w:abstractNum w:abstractNumId="20" w15:restartNumberingAfterBreak="0">
     <w:nsid w:val="797C5643"/>
     <w:multiLevelType w:val="multilevel"/>
     <w:tmpl w:val="6F14EB6C"/>
@@ -12989,13 +14024,13 @@
     </w:lvl>
   </w:abstractNum>
   <w:num w:numId="1">
-    <w:abstractNumId w:val="17"/>
+    <w:abstractNumId w:val="18"/>
   </w:num>
   <w:num w:numId="2">
-    <w:abstractNumId w:val="12"/>
+    <w:abstractNumId w:val="13"/>
   </w:num>
   <w:num w:numId="3">
-    <w:abstractNumId w:val="15"/>
+    <w:abstractNumId w:val="16"/>
   </w:num>
   <w:num w:numId="4">
     <w:abstractNumId w:val="4"/>
@@ -13022,16 +14057,16 @@
     <w:abstractNumId w:val="1"/>
   </w:num>
   <w:num w:numId="12">
-    <w:abstractNumId w:val="16"/>
+    <w:abstractNumId w:val="17"/>
   </w:num>
   <w:num w:numId="13">
-    <w:abstractNumId w:val="14"/>
+    <w:abstractNumId w:val="15"/>
   </w:num>
   <w:num w:numId="14">
     <w:abstractNumId w:val="5"/>
   </w:num>
   <w:num w:numId="15">
-    <w:abstractNumId w:val="18"/>
+    <w:abstractNumId w:val="20"/>
   </w:num>
   <w:num w:numId="16">
     <w:abstractNumId w:val="0"/>
@@ -13040,10 +14075,16 @@
     <w:abstractNumId w:val="8"/>
   </w:num>
   <w:num w:numId="18">
-    <w:abstractNumId w:val="13"/>
+    <w:abstractNumId w:val="14"/>
   </w:num>
   <w:num w:numId="19">
     <w:abstractNumId w:val="6"/>
+  </w:num>
+  <w:num w:numId="20">
+    <w:abstractNumId w:val="12"/>
+  </w:num>
+  <w:num w:numId="21">
+    <w:abstractNumId w:val="19"/>
   </w:num>
 </w:numbering>
 </file>
@@ -14449,7 +15490,7 @@
 </file>
 
 <file path=customXml/itemProps1.xml><?xml version="1.0" encoding="utf-8"?>
-<ds:datastoreItem xmlns:ds="http://schemas.openxmlformats.org/officeDocument/2006/customXml" ds:itemID="{0CB8092D-EE06-4AFB-8678-894E8B19F01B}">
+<ds:datastoreItem xmlns:ds="http://schemas.openxmlformats.org/officeDocument/2006/customXml" ds:itemID="{5BC48A0E-A887-4DA6-A855-E28ECFB0E149}">
   <ds:schemaRefs>
     <ds:schemaRef ds:uri="http://schemas.openxmlformats.org/officeDocument/2006/bibliography"/>
   </ds:schemaRefs>

</xml_diff>

<commit_message>
Agrege casos de uso.
</commit_message>
<xml_diff>
--- a/Documento de practicas.docx
+++ b/Documento de practicas.docx
@@ -44,7 +44,7 @@
                     <pic:cNvPicPr/>
                   </pic:nvPicPr>
                   <pic:blipFill>
-                    <a:blip r:embed="rId6">
+                    <a:blip r:embed="rId8">
                       <a:extLst>
                         <a:ext uri="{28A0092B-C50C-407E-A947-70E740481C1C}">
                           <a14:useLocalDpi xmlns:a14="http://schemas.microsoft.com/office/drawing/2010/main" val="0"/>
@@ -510,7 +510,19 @@
               <w:szCs w:val="24"/>
               <w:lang w:val="es-US"/>
             </w:rPr>
-            <w:t>Índice</w:t>
+            <w:t>Índic</w:t>
+          </w:r>
+          <w:bookmarkStart w:id="0" w:name="_GoBack"/>
+          <w:bookmarkEnd w:id="0"/>
+          <w:r>
+            <w:rPr>
+              <w:rFonts w:ascii="Arial" w:hAnsi="Arial" w:cs="Arial"/>
+              <w:b/>
+              <w:sz w:val="24"/>
+              <w:szCs w:val="24"/>
+              <w:lang w:val="es-US"/>
+            </w:rPr>
+            <w:t>e</w:t>
           </w:r>
         </w:p>
         <w:p>
@@ -553,7 +565,7 @@
             </w:rPr>
             <w:fldChar w:fldCharType="separate"/>
           </w:r>
-          <w:hyperlink w:anchor="_Toc181982712" w:history="1">
+          <w:hyperlink w:anchor="_Toc183182407" w:history="1">
             <w:r>
               <w:rPr>
                 <w:rStyle w:val="Hipervnculo"/>
@@ -583,7 +595,7 @@
                 <w:noProof/>
                 <w:webHidden/>
               </w:rPr>
-              <w:instrText xml:space="preserve"> PAGEREF _Toc181982712 \h </w:instrText>
+              <w:instrText xml:space="preserve"> PAGEREF _Toc183182407 \h </w:instrText>
             </w:r>
             <w:r>
               <w:rPr>
@@ -627,7 +639,7 @@
               <w:lang w:eastAsia="en-US"/>
             </w:rPr>
           </w:pPr>
-          <w:hyperlink w:anchor="_Toc181982713" w:history="1">
+          <w:hyperlink w:anchor="_Toc183182408" w:history="1">
             <w:r>
               <w:rPr>
                 <w:rStyle w:val="Hipervnculo"/>
@@ -657,7 +669,7 @@
                 <w:noProof/>
                 <w:webHidden/>
               </w:rPr>
-              <w:instrText xml:space="preserve"> PAGEREF _Toc181982713 \h </w:instrText>
+              <w:instrText xml:space="preserve"> PAGEREF _Toc183182408 \h </w:instrText>
             </w:r>
             <w:r>
               <w:rPr>
@@ -701,7 +713,7 @@
               <w:lang w:eastAsia="en-US"/>
             </w:rPr>
           </w:pPr>
-          <w:hyperlink w:anchor="_Toc181982714" w:history="1">
+          <w:hyperlink w:anchor="_Toc183182409" w:history="1">
             <w:r>
               <w:rPr>
                 <w:rStyle w:val="Hipervnculo"/>
@@ -731,7 +743,7 @@
                 <w:noProof/>
                 <w:webHidden/>
               </w:rPr>
-              <w:instrText xml:space="preserve"> PAGEREF _Toc181982714 \h </w:instrText>
+              <w:instrText xml:space="preserve"> PAGEREF _Toc183182409 \h </w:instrText>
             </w:r>
             <w:r>
               <w:rPr>
@@ -775,7 +787,7 @@
               <w:lang w:eastAsia="en-US"/>
             </w:rPr>
           </w:pPr>
-          <w:hyperlink w:anchor="_Toc181982715" w:history="1">
+          <w:hyperlink w:anchor="_Toc183182410" w:history="1">
             <w:r>
               <w:rPr>
                 <w:rStyle w:val="Hipervnculo"/>
@@ -805,7 +817,7 @@
                 <w:noProof/>
                 <w:webHidden/>
               </w:rPr>
-              <w:instrText xml:space="preserve"> PAGEREF _Toc181982715 \h </w:instrText>
+              <w:instrText xml:space="preserve"> PAGEREF _Toc183182410 \h </w:instrText>
             </w:r>
             <w:r>
               <w:rPr>
@@ -849,7 +861,7 @@
               <w:lang w:eastAsia="en-US"/>
             </w:rPr>
           </w:pPr>
-          <w:hyperlink w:anchor="_Toc181982716" w:history="1">
+          <w:hyperlink w:anchor="_Toc183182411" w:history="1">
             <w:r>
               <w:rPr>
                 <w:rStyle w:val="Hipervnculo"/>
@@ -879,7 +891,7 @@
                 <w:noProof/>
                 <w:webHidden/>
               </w:rPr>
-              <w:instrText xml:space="preserve"> PAGEREF _Toc181982716 \h </w:instrText>
+              <w:instrText xml:space="preserve"> PAGEREF _Toc183182411 \h </w:instrText>
             </w:r>
             <w:r>
               <w:rPr>
@@ -912,9 +924,8 @@
         </w:p>
         <w:p>
           <w:pPr>
-            <w:pStyle w:val="TDC2"/>
+            <w:pStyle w:val="TDC3"/>
             <w:tabs>
-              <w:tab w:val="left" w:pos="880"/>
               <w:tab w:val="right" w:leader="dot" w:pos="8828"/>
             </w:tabs>
             <w:rPr>
@@ -924,7 +935,7 @@
               <w:lang w:eastAsia="en-US"/>
             </w:rPr>
           </w:pPr>
-          <w:hyperlink w:anchor="_Toc181982717" w:history="1">
+          <w:hyperlink w:anchor="_Toc183182412" w:history="1">
             <w:r>
               <w:rPr>
                 <w:rStyle w:val="Hipervnculo"/>
@@ -933,36 +944,17 @@
                 <w:noProof/>
                 <w:lang w:val="es-US"/>
               </w:rPr>
-              <w:t>1.1</w:t>
+              <w:t>1.1 Antecedentes del Estudio</w:t>
             </w:r>
             <w:r>
               <w:rPr>
                 <w:noProof/>
-                <w:sz w:val="22"/>
-                <w:szCs w:val="22"/>
-                <w:lang w:eastAsia="en-US"/>
+                <w:webHidden/>
               </w:rPr>
               <w:tab/>
             </w:r>
             <w:r>
               <w:rPr>
-                <w:rStyle w:val="Hipervnculo"/>
-                <w:rFonts w:ascii="Arial" w:hAnsi="Arial" w:cs="Arial"/>
-                <w:b/>
-                <w:noProof/>
-                <w:lang w:val="es-US"/>
-              </w:rPr>
-              <w:t>Antecedentes del Estudio</w:t>
-            </w:r>
-            <w:r>
-              <w:rPr>
-                <w:noProof/>
-                <w:webHidden/>
-              </w:rPr>
-              <w:tab/>
-            </w:r>
-            <w:r>
-              <w:rPr>
                 <w:noProof/>
                 <w:webHidden/>
               </w:rPr>
@@ -973,7 +965,7 @@
                 <w:noProof/>
                 <w:webHidden/>
               </w:rPr>
-              <w:instrText xml:space="preserve"> PAGEREF _Toc181982717 \h </w:instrText>
+              <w:instrText xml:space="preserve"> PAGEREF _Toc183182412 \h </w:instrText>
             </w:r>
             <w:r>
               <w:rPr>
@@ -1006,9 +998,8 @@
         </w:p>
         <w:p>
           <w:pPr>
-            <w:pStyle w:val="TDC2"/>
+            <w:pStyle w:val="TDC3"/>
             <w:tabs>
-              <w:tab w:val="left" w:pos="880"/>
               <w:tab w:val="right" w:leader="dot" w:pos="8828"/>
             </w:tabs>
             <w:rPr>
@@ -1018,7 +1009,7 @@
               <w:lang w:eastAsia="en-US"/>
             </w:rPr>
           </w:pPr>
-          <w:hyperlink w:anchor="_Toc181982718" w:history="1">
+          <w:hyperlink w:anchor="_Toc183182413" w:history="1">
             <w:r>
               <w:rPr>
                 <w:rStyle w:val="Hipervnculo"/>
@@ -1027,36 +1018,17 @@
                 <w:noProof/>
                 <w:lang w:val="es-US"/>
               </w:rPr>
-              <w:t>1.2</w:t>
+              <w:t>1.2 Análisis de la teoría asociada</w:t>
             </w:r>
             <w:r>
               <w:rPr>
                 <w:noProof/>
-                <w:sz w:val="22"/>
-                <w:szCs w:val="22"/>
-                <w:lang w:eastAsia="en-US"/>
+                <w:webHidden/>
               </w:rPr>
               <w:tab/>
             </w:r>
             <w:r>
               <w:rPr>
-                <w:rStyle w:val="Hipervnculo"/>
-                <w:rFonts w:ascii="Arial" w:hAnsi="Arial" w:cs="Arial"/>
-                <w:b/>
-                <w:noProof/>
-                <w:lang w:val="es-US"/>
-              </w:rPr>
-              <w:t>Análisis de la teoría asociada</w:t>
-            </w:r>
-            <w:r>
-              <w:rPr>
-                <w:noProof/>
-                <w:webHidden/>
-              </w:rPr>
-              <w:tab/>
-            </w:r>
-            <w:r>
-              <w:rPr>
                 <w:noProof/>
                 <w:webHidden/>
               </w:rPr>
@@ -1067,7 +1039,7 @@
                 <w:noProof/>
                 <w:webHidden/>
               </w:rPr>
-              <w:instrText xml:space="preserve"> PAGEREF _Toc181982718 \h </w:instrText>
+              <w:instrText xml:space="preserve"> PAGEREF _Toc183182413 \h </w:instrText>
             </w:r>
             <w:r>
               <w:rPr>
@@ -1100,9 +1072,8 @@
         </w:p>
         <w:p>
           <w:pPr>
-            <w:pStyle w:val="TDC2"/>
+            <w:pStyle w:val="TDC3"/>
             <w:tabs>
-              <w:tab w:val="left" w:pos="880"/>
               <w:tab w:val="right" w:leader="dot" w:pos="8828"/>
             </w:tabs>
             <w:rPr>
@@ -1112,7 +1083,7 @@
               <w:lang w:eastAsia="en-US"/>
             </w:rPr>
           </w:pPr>
-          <w:hyperlink w:anchor="_Toc181982719" w:history="1">
+          <w:hyperlink w:anchor="_Toc183182414" w:history="1">
             <w:r>
               <w:rPr>
                 <w:rStyle w:val="Hipervnculo"/>
@@ -1120,35 +1091,17 @@
                 <w:b/>
                 <w:noProof/>
               </w:rPr>
-              <w:t>1.3</w:t>
+              <w:t>1.3 Opciones del mercado</w:t>
             </w:r>
             <w:r>
               <w:rPr>
                 <w:noProof/>
-                <w:sz w:val="22"/>
-                <w:szCs w:val="22"/>
-                <w:lang w:eastAsia="en-US"/>
+                <w:webHidden/>
               </w:rPr>
               <w:tab/>
             </w:r>
             <w:r>
               <w:rPr>
-                <w:rStyle w:val="Hipervnculo"/>
-                <w:rFonts w:ascii="Arial" w:hAnsi="Arial" w:cs="Arial"/>
-                <w:b/>
-                <w:noProof/>
-              </w:rPr>
-              <w:t>Opciones del mercado</w:t>
-            </w:r>
-            <w:r>
-              <w:rPr>
-                <w:noProof/>
-                <w:webHidden/>
-              </w:rPr>
-              <w:tab/>
-            </w:r>
-            <w:r>
-              <w:rPr>
                 <w:noProof/>
                 <w:webHidden/>
               </w:rPr>
@@ -1159,7 +1112,7 @@
                 <w:noProof/>
                 <w:webHidden/>
               </w:rPr>
-              <w:instrText xml:space="preserve"> PAGEREF _Toc181982719 \h </w:instrText>
+              <w:instrText xml:space="preserve"> PAGEREF _Toc183182414 \h </w:instrText>
             </w:r>
             <w:r>
               <w:rPr>
@@ -1203,7 +1156,7 @@
               <w:lang w:eastAsia="en-US"/>
             </w:rPr>
           </w:pPr>
-          <w:hyperlink w:anchor="_Toc181982720" w:history="1">
+          <w:hyperlink w:anchor="_Toc183182415" w:history="1">
             <w:r>
               <w:rPr>
                 <w:rStyle w:val="Hipervnculo"/>
@@ -1233,7 +1186,7 @@
                 <w:noProof/>
                 <w:webHidden/>
               </w:rPr>
-              <w:instrText xml:space="preserve"> PAGEREF _Toc181982720 \h </w:instrText>
+              <w:instrText xml:space="preserve"> PAGEREF _Toc183182415 \h </w:instrText>
             </w:r>
             <w:r>
               <w:rPr>
@@ -1277,7 +1230,7 @@
               <w:lang w:eastAsia="en-US"/>
             </w:rPr>
           </w:pPr>
-          <w:hyperlink w:anchor="_Toc181982721" w:history="1">
+          <w:hyperlink w:anchor="_Toc183182416" w:history="1">
             <w:r>
               <w:rPr>
                 <w:rStyle w:val="Hipervnculo"/>
@@ -1286,7 +1239,7 @@
                 <w:noProof/>
                 <w:lang w:val="es-US"/>
               </w:rPr>
-              <w:t>2.1: Análisis y modelado del negocio</w:t>
+              <w:t>2.1 Análisis y modelado del negocio</w:t>
             </w:r>
             <w:r>
               <w:rPr>
@@ -1307,7 +1260,7 @@
                 <w:noProof/>
                 <w:webHidden/>
               </w:rPr>
-              <w:instrText xml:space="preserve"> PAGEREF _Toc181982721 \h </w:instrText>
+              <w:instrText xml:space="preserve"> PAGEREF _Toc183182416 \h </w:instrText>
             </w:r>
             <w:r>
               <w:rPr>
@@ -1351,7 +1304,7 @@
               <w:lang w:eastAsia="en-US"/>
             </w:rPr>
           </w:pPr>
-          <w:hyperlink w:anchor="_Toc181982722" w:history="1">
+          <w:hyperlink w:anchor="_Toc183182417" w:history="1">
             <w:r>
               <w:rPr>
                 <w:rStyle w:val="Hipervnculo"/>
@@ -1381,7 +1334,7 @@
                 <w:noProof/>
                 <w:webHidden/>
               </w:rPr>
-              <w:instrText xml:space="preserve"> PAGEREF _Toc181982722 \h </w:instrText>
+              <w:instrText xml:space="preserve"> PAGEREF _Toc183182417 \h </w:instrText>
             </w:r>
             <w:r>
               <w:rPr>
@@ -1401,7 +1354,7 @@
                 <w:noProof/>
                 <w:webHidden/>
               </w:rPr>
-              <w:t>19</w:t>
+              <w:t>23</w:t>
             </w:r>
             <w:r>
               <w:rPr>
@@ -1425,7 +1378,7 @@
               <w:lang w:eastAsia="en-US"/>
             </w:rPr>
           </w:pPr>
-          <w:hyperlink w:anchor="_Toc181982723" w:history="1">
+          <w:hyperlink w:anchor="_Toc183182418" w:history="1">
             <w:r>
               <w:rPr>
                 <w:rStyle w:val="Hipervnculo"/>
@@ -1455,7 +1408,7 @@
                 <w:noProof/>
                 <w:webHidden/>
               </w:rPr>
-              <w:instrText xml:space="preserve"> PAGEREF _Toc181982723 \h </w:instrText>
+              <w:instrText xml:space="preserve"> PAGEREF _Toc183182418 \h </w:instrText>
             </w:r>
             <w:r>
               <w:rPr>
@@ -1475,7 +1428,7 @@
                 <w:noProof/>
                 <w:webHidden/>
               </w:rPr>
-              <w:t>20</w:t>
+              <w:t>24</w:t>
             </w:r>
             <w:r>
               <w:rPr>
@@ -1499,7 +1452,7 @@
               <w:lang w:eastAsia="en-US"/>
             </w:rPr>
           </w:pPr>
-          <w:hyperlink w:anchor="_Toc181982724" w:history="1">
+          <w:hyperlink w:anchor="_Toc183182419" w:history="1">
             <w:r>
               <w:rPr>
                 <w:rStyle w:val="Hipervnculo"/>
@@ -1529,7 +1482,7 @@
                 <w:noProof/>
                 <w:webHidden/>
               </w:rPr>
-              <w:instrText xml:space="preserve"> PAGEREF _Toc181982724 \h </w:instrText>
+              <w:instrText xml:space="preserve"> PAGEREF _Toc183182419 \h </w:instrText>
             </w:r>
             <w:r>
               <w:rPr>
@@ -1549,7 +1502,7 @@
                 <w:noProof/>
                 <w:webHidden/>
               </w:rPr>
-              <w:t>21</w:t>
+              <w:t>25</w:t>
             </w:r>
             <w:r>
               <w:rPr>
@@ -1573,7 +1526,7 @@
               <w:lang w:eastAsia="en-US"/>
             </w:rPr>
           </w:pPr>
-          <w:hyperlink w:anchor="_Toc181982725" w:history="1">
+          <w:hyperlink w:anchor="_Toc183182420" w:history="1">
             <w:r>
               <w:rPr>
                 <w:rStyle w:val="Hipervnculo"/>
@@ -1603,7 +1556,7 @@
                 <w:noProof/>
                 <w:webHidden/>
               </w:rPr>
-              <w:instrText xml:space="preserve"> PAGEREF _Toc181982725 \h </w:instrText>
+              <w:instrText xml:space="preserve"> PAGEREF _Toc183182420 \h </w:instrText>
             </w:r>
             <w:r>
               <w:rPr>
@@ -1623,7 +1576,7 @@
                 <w:noProof/>
                 <w:webHidden/>
               </w:rPr>
-              <w:t>22</w:t>
+              <w:t>26</w:t>
             </w:r>
             <w:r>
               <w:rPr>
@@ -1713,7 +1666,7 @@
           <w:lang w:val="es-US"/>
         </w:rPr>
       </w:pPr>
-      <w:bookmarkStart w:id="0" w:name="_Toc181982712"/>
+      <w:bookmarkStart w:id="1" w:name="_Toc183182407"/>
       <w:r>
         <w:rPr>
           <w:rFonts w:ascii="Arial" w:hAnsi="Arial" w:cs="Arial"/>
@@ -1726,7 +1679,7 @@
         <w:lastRenderedPageBreak/>
         <w:t>Resumen</w:t>
       </w:r>
-      <w:bookmarkEnd w:id="0"/>
+      <w:bookmarkEnd w:id="1"/>
     </w:p>
     <w:p>
       <w:pPr>
@@ -1764,7 +1717,7 @@
           <w:lang w:val="es-US"/>
         </w:rPr>
       </w:pPr>
-      <w:bookmarkStart w:id="1" w:name="_Toc181982713"/>
+      <w:bookmarkStart w:id="2" w:name="_Toc183182408"/>
       <w:proofErr w:type="spellStart"/>
       <w:r>
         <w:rPr>
@@ -1778,7 +1731,7 @@
         <w:lastRenderedPageBreak/>
         <w:t>Abstract</w:t>
       </w:r>
-      <w:bookmarkEnd w:id="1"/>
+      <w:bookmarkEnd w:id="2"/>
       <w:proofErr w:type="spellEnd"/>
     </w:p>
     <w:p>
@@ -1824,7 +1777,7 @@
           <w:lang w:val="es-US"/>
         </w:rPr>
       </w:pPr>
-      <w:bookmarkStart w:id="2" w:name="_Toc181982714"/>
+      <w:bookmarkStart w:id="3" w:name="_Toc183182409"/>
       <w:r>
         <w:rPr>
           <w:rFonts w:ascii="Arial" w:hAnsi="Arial" w:cs="Arial"/>
@@ -1837,7 +1790,7 @@
         <w:lastRenderedPageBreak/>
         <w:t>Introducción</w:t>
       </w:r>
-      <w:bookmarkEnd w:id="2"/>
+      <w:bookmarkEnd w:id="3"/>
     </w:p>
     <w:p>
       <w:pPr>
@@ -2220,7 +2173,7 @@
         </w:rPr>
         <w:fldChar w:fldCharType="end"/>
       </w:r>
-      <w:hyperlink r:id="rId7" w:tgtFrame="_blank" w:history="1"/>
+      <w:hyperlink r:id="rId9" w:tgtFrame="_blank" w:history="1"/>
       <w:r>
         <w:rPr>
           <w:rFonts w:ascii="Arial" w:hAnsi="Arial" w:cs="Arial"/>
@@ -2276,7 +2229,7 @@
         </w:rPr>
         <w:fldChar w:fldCharType="end"/>
       </w:r>
-      <w:hyperlink r:id="rId8" w:tgtFrame="_blank" w:history="1"/>
+      <w:hyperlink r:id="rId10" w:tgtFrame="_blank" w:history="1"/>
       <w:r>
         <w:rPr>
           <w:rFonts w:ascii="Arial" w:hAnsi="Arial" w:cs="Arial"/>
@@ -2688,7 +2641,7 @@
         </w:rPr>
         <w:t xml:space="preserve">, disponible en </w:t>
       </w:r>
-      <w:hyperlink r:id="rId9" w:history="1">
+      <w:hyperlink r:id="rId11" w:history="1">
         <w:r>
           <w:rPr>
             <w:rStyle w:val="Hipervnculo"/>
@@ -2746,7 +2699,7 @@
         </w:rPr>
         <w:t xml:space="preserve">, disponible en </w:t>
       </w:r>
-      <w:hyperlink r:id="rId10" w:history="1">
+      <w:hyperlink r:id="rId12" w:history="1">
         <w:r>
           <w:rPr>
             <w:rStyle w:val="Hipervnculo"/>
@@ -2841,7 +2794,7 @@
         </w:rPr>
         <w:t xml:space="preserve"> BI, disponible en </w:t>
       </w:r>
-      <w:hyperlink r:id="rId11" w:history="1">
+      <w:hyperlink r:id="rId13" w:history="1">
         <w:r>
           <w:rPr>
             <w:rStyle w:val="Hipervnculo"/>
@@ -3974,7 +3927,7 @@
           <w:lang w:val="es-US"/>
         </w:rPr>
       </w:pPr>
-      <w:bookmarkStart w:id="3" w:name="_Toc181982715"/>
+      <w:bookmarkStart w:id="4" w:name="_Toc183182410"/>
       <w:r>
         <w:rPr>
           <w:rFonts w:ascii="Arial" w:hAnsi="Arial" w:cs="Arial"/>
@@ -3987,7 +3940,7 @@
         <w:lastRenderedPageBreak/>
         <w:t>Desarrollo</w:t>
       </w:r>
-      <w:bookmarkEnd w:id="3"/>
+      <w:bookmarkEnd w:id="4"/>
     </w:p>
     <w:p>
       <w:pPr>
@@ -4003,7 +3956,7 @@
           <w:lang w:val="es-US"/>
         </w:rPr>
       </w:pPr>
-      <w:bookmarkStart w:id="4" w:name="_Toc181982716"/>
+      <w:bookmarkStart w:id="5" w:name="_Toc183182411"/>
       <w:r>
         <w:rPr>
           <w:rFonts w:ascii="Arial" w:hAnsi="Arial" w:cs="Arial"/>
@@ -4015,7 +3968,7 @@
         </w:rPr>
         <w:t>Capítulo 1: Análisis del marco teórico del problema</w:t>
       </w:r>
-      <w:bookmarkEnd w:id="4"/>
+      <w:bookmarkEnd w:id="5"/>
     </w:p>
     <w:p>
       <w:pPr>
@@ -4161,35 +4114,36 @@
     </w:p>
     <w:p>
       <w:pPr>
-        <w:pStyle w:val="Ttulo2"/>
-        <w:numPr>
-          <w:ilvl w:val="1"/>
-          <w:numId w:val="4"/>
-        </w:numPr>
+        <w:pStyle w:val="Ttulo3"/>
         <w:spacing w:line="360" w:lineRule="auto"/>
         <w:jc w:val="both"/>
         <w:rPr>
           <w:rFonts w:ascii="Arial" w:hAnsi="Arial" w:cs="Arial"/>
           <w:b/>
           <w:color w:val="auto"/>
-          <w:sz w:val="24"/>
-          <w:szCs w:val="24"/>
-          <w:lang w:val="es-US"/>
-        </w:rPr>
-      </w:pPr>
-      <w:bookmarkStart w:id="5" w:name="_Toc181982717"/>
+          <w:lang w:val="es-US"/>
+        </w:rPr>
+      </w:pPr>
+      <w:bookmarkStart w:id="6" w:name="_Toc183182412"/>
       <w:r>
         <w:rPr>
           <w:rFonts w:ascii="Arial" w:hAnsi="Arial" w:cs="Arial"/>
           <w:b/>
           <w:color w:val="auto"/>
-          <w:sz w:val="24"/>
-          <w:szCs w:val="24"/>
+          <w:lang w:val="es-US"/>
+        </w:rPr>
+        <w:t xml:space="preserve">1.1 </w:t>
+      </w:r>
+      <w:r>
+        <w:rPr>
+          <w:rFonts w:ascii="Arial" w:hAnsi="Arial" w:cs="Arial"/>
+          <w:b/>
+          <w:color w:val="auto"/>
           <w:lang w:val="es-US"/>
         </w:rPr>
         <w:t>Antecedentes del Estudio</w:t>
       </w:r>
-      <w:bookmarkEnd w:id="5"/>
+      <w:bookmarkEnd w:id="6"/>
     </w:p>
     <w:p>
       <w:pPr>
@@ -5037,35 +4991,36 @@
     </w:p>
     <w:p>
       <w:pPr>
-        <w:pStyle w:val="Ttulo2"/>
-        <w:numPr>
-          <w:ilvl w:val="1"/>
-          <w:numId w:val="4"/>
-        </w:numPr>
+        <w:pStyle w:val="Ttulo3"/>
         <w:spacing w:line="360" w:lineRule="auto"/>
         <w:jc w:val="both"/>
         <w:rPr>
           <w:rFonts w:ascii="Arial" w:hAnsi="Arial" w:cs="Arial"/>
           <w:b/>
           <w:color w:val="auto"/>
-          <w:sz w:val="24"/>
-          <w:szCs w:val="24"/>
-          <w:lang w:val="es-US"/>
-        </w:rPr>
-      </w:pPr>
-      <w:bookmarkStart w:id="6" w:name="_Toc181982718"/>
+          <w:lang w:val="es-US"/>
+        </w:rPr>
+      </w:pPr>
+      <w:bookmarkStart w:id="7" w:name="_Toc183182413"/>
       <w:r>
         <w:rPr>
           <w:rFonts w:ascii="Arial" w:hAnsi="Arial" w:cs="Arial"/>
           <w:b/>
           <w:color w:val="auto"/>
-          <w:sz w:val="24"/>
-          <w:szCs w:val="24"/>
+          <w:lang w:val="es-US"/>
+        </w:rPr>
+        <w:t xml:space="preserve">1.2 </w:t>
+      </w:r>
+      <w:r>
+        <w:rPr>
+          <w:rFonts w:ascii="Arial" w:hAnsi="Arial" w:cs="Arial"/>
+          <w:b/>
+          <w:color w:val="auto"/>
           <w:lang w:val="es-US"/>
         </w:rPr>
         <w:t>Análisis de la teoría asociada</w:t>
       </w:r>
-      <w:bookmarkEnd w:id="6"/>
+      <w:bookmarkEnd w:id="7"/>
     </w:p>
     <w:p>
       <w:pPr>
@@ -7759,56 +7714,52 @@
     </w:p>
     <w:p>
       <w:pPr>
-        <w:pStyle w:val="Ttulo2"/>
-        <w:numPr>
-          <w:ilvl w:val="1"/>
-          <w:numId w:val="4"/>
-        </w:numPr>
+        <w:pStyle w:val="Ttulo3"/>
         <w:spacing w:line="360" w:lineRule="auto"/>
         <w:jc w:val="both"/>
         <w:rPr>
           <w:rFonts w:ascii="Arial" w:hAnsi="Arial" w:cs="Arial"/>
           <w:b/>
           <w:color w:val="auto"/>
-          <w:sz w:val="24"/>
-          <w:szCs w:val="24"/>
-        </w:rPr>
-      </w:pPr>
-      <w:bookmarkStart w:id="7" w:name="_Toc181982719"/>
-      <w:proofErr w:type="spellStart"/>
+        </w:rPr>
+      </w:pPr>
+      <w:bookmarkStart w:id="8" w:name="_Toc183182414"/>
       <w:r>
         <w:rPr>
           <w:rFonts w:ascii="Arial" w:hAnsi="Arial" w:cs="Arial"/>
           <w:b/>
           <w:color w:val="auto"/>
-          <w:sz w:val="24"/>
-          <w:szCs w:val="24"/>
-        </w:rPr>
-        <w:t>Opciones</w:t>
-      </w:r>
-      <w:proofErr w:type="spellEnd"/>
+        </w:rPr>
+        <w:t xml:space="preserve">1.3 </w:t>
+      </w:r>
+      <w:proofErr w:type="spellStart"/>
       <w:r>
         <w:rPr>
           <w:rFonts w:ascii="Arial" w:hAnsi="Arial" w:cs="Arial"/>
           <w:b/>
           <w:color w:val="auto"/>
-          <w:sz w:val="24"/>
-          <w:szCs w:val="24"/>
-        </w:rPr>
-        <w:t xml:space="preserve"> del </w:t>
-      </w:r>
-      <w:proofErr w:type="spellStart"/>
+        </w:rPr>
+        <w:t>Opciones</w:t>
+      </w:r>
+      <w:proofErr w:type="spellEnd"/>
       <w:r>
         <w:rPr>
           <w:rFonts w:ascii="Arial" w:hAnsi="Arial" w:cs="Arial"/>
           <w:b/>
           <w:color w:val="auto"/>
-          <w:sz w:val="24"/>
-          <w:szCs w:val="24"/>
+        </w:rPr>
+        <w:t xml:space="preserve"> del </w:t>
+      </w:r>
+      <w:proofErr w:type="spellStart"/>
+      <w:r>
+        <w:rPr>
+          <w:rFonts w:ascii="Arial" w:hAnsi="Arial" w:cs="Arial"/>
+          <w:b/>
+          <w:color w:val="auto"/>
         </w:rPr>
         <w:t>mercado</w:t>
       </w:r>
-      <w:bookmarkEnd w:id="7"/>
+      <w:bookmarkEnd w:id="8"/>
       <w:proofErr w:type="spellEnd"/>
     </w:p>
     <w:p>
@@ -9504,7 +9455,7 @@
           <w:lang w:val="es-US"/>
         </w:rPr>
       </w:pPr>
-      <w:bookmarkStart w:id="8" w:name="_Toc181982720"/>
+      <w:bookmarkStart w:id="9" w:name="_Toc183182415"/>
       <w:r>
         <w:rPr>
           <w:rFonts w:ascii="Arial" w:hAnsi="Arial" w:cs="Arial"/>
@@ -9517,16 +9468,11 @@
         <w:lastRenderedPageBreak/>
         <w:t>Capítulo 2: Análisis del negocio y Diseño de la solución</w:t>
       </w:r>
-      <w:bookmarkStart w:id="9" w:name="_Toc181982721"/>
-      <w:bookmarkEnd w:id="8"/>
+      <w:bookmarkEnd w:id="9"/>
     </w:p>
     <w:p>
       <w:pPr>
         <w:pStyle w:val="Ttulo3"/>
-        <w:numPr>
-          <w:ilvl w:val="1"/>
-          <w:numId w:val="18"/>
-        </w:numPr>
         <w:spacing w:line="360" w:lineRule="auto"/>
         <w:jc w:val="both"/>
         <w:rPr>
@@ -9536,6 +9482,7 @@
           <w:lang w:val="es-US"/>
         </w:rPr>
       </w:pPr>
+      <w:bookmarkStart w:id="10" w:name="_Toc183182416"/>
       <w:r>
         <w:rPr>
           <w:rFonts w:ascii="Arial" w:hAnsi="Arial" w:cs="Arial"/>
@@ -9543,9 +9490,18 @@
           <w:color w:val="auto"/>
           <w:lang w:val="es-US"/>
         </w:rPr>
-        <w:t>: Análisis y modelado del negocio</w:t>
-      </w:r>
-      <w:bookmarkEnd w:id="9"/>
+        <w:t xml:space="preserve">2.1 </w:t>
+      </w:r>
+      <w:r>
+        <w:rPr>
+          <w:rFonts w:ascii="Arial" w:hAnsi="Arial" w:cs="Arial"/>
+          <w:b/>
+          <w:color w:val="auto"/>
+          <w:lang w:val="es-US"/>
+        </w:rPr>
+        <w:t>Análisis y modelado del negocio</w:t>
+      </w:r>
+      <w:bookmarkEnd w:id="10"/>
     </w:p>
     <w:p>
       <w:pPr>
@@ -10168,39 +10124,7 @@
           <w:sz w:val="24"/>
           <w:szCs w:val="24"/>
         </w:rPr>
-        <w:t xml:space="preserve">El sistema maneja </w:t>
-      </w:r>
-      <w:r>
-        <w:rPr>
-          <w:rFonts w:ascii="Arial" w:hAnsi="Arial" w:cs="Arial"/>
-          <w:sz w:val="24"/>
-          <w:szCs w:val="24"/>
-        </w:rPr>
-        <w:t>información</w:t>
-      </w:r>
-      <w:r>
-        <w:rPr>
-          <w:rFonts w:ascii="Arial" w:hAnsi="Arial" w:cs="Arial"/>
-          <w:sz w:val="24"/>
-          <w:szCs w:val="24"/>
-        </w:rPr>
-        <w:t xml:space="preserve"> de pedidos, comprador, receptor, pagos, transportistas y </w:t>
-      </w:r>
-      <w:r>
-        <w:rPr>
-          <w:rFonts w:ascii="Arial" w:hAnsi="Arial" w:cs="Arial"/>
-          <w:sz w:val="24"/>
-          <w:szCs w:val="24"/>
-        </w:rPr>
-        <w:t>proveedores</w:t>
-      </w:r>
-      <w:r>
-        <w:rPr>
-          <w:rFonts w:ascii="Arial" w:hAnsi="Arial" w:cs="Arial"/>
-          <w:sz w:val="24"/>
-          <w:szCs w:val="24"/>
-        </w:rPr>
-        <w:t xml:space="preserve">.   </w:t>
+        <w:t xml:space="preserve">El sistema maneja información de pedidos, comprador, receptor, pagos, transportistas y proveedores.   </w:t>
       </w:r>
     </w:p>
     <w:p>
@@ -10224,23 +10148,7 @@
           <w:sz w:val="24"/>
           <w:szCs w:val="24"/>
         </w:rPr>
-        <w:t xml:space="preserve">Los departamentos de Marketing, Ventas y </w:t>
-      </w:r>
-      <w:r>
-        <w:rPr>
-          <w:rFonts w:ascii="Arial" w:hAnsi="Arial" w:cs="Arial"/>
-          <w:sz w:val="24"/>
-          <w:szCs w:val="24"/>
-        </w:rPr>
-        <w:t>Estadísticas</w:t>
-      </w:r>
-      <w:r>
-        <w:rPr>
-          <w:rFonts w:ascii="Arial" w:hAnsi="Arial" w:cs="Arial"/>
-          <w:sz w:val="24"/>
-          <w:szCs w:val="24"/>
-        </w:rPr>
-        <w:t xml:space="preserve"> requieren para sus operaciones el consumo de datos alojados en las bases de datos.</w:t>
+        <w:t>Los departamentos de Marketing, Ventas y Estadísticas requieren para sus operaciones el consumo de datos alojados en las bases de datos.</w:t>
       </w:r>
     </w:p>
     <w:p>
@@ -10264,31 +10172,7 @@
           <w:sz w:val="24"/>
           <w:szCs w:val="24"/>
         </w:rPr>
-        <w:t xml:space="preserve">Los datos requeridos por estos departamentos son </w:t>
-      </w:r>
-      <w:r>
-        <w:rPr>
-          <w:rFonts w:ascii="Arial" w:hAnsi="Arial" w:cs="Arial"/>
-          <w:sz w:val="24"/>
-          <w:szCs w:val="24"/>
-        </w:rPr>
-        <w:t>heterogéneos</w:t>
-      </w:r>
-      <w:r>
-        <w:rPr>
-          <w:rFonts w:ascii="Arial" w:hAnsi="Arial" w:cs="Arial"/>
-          <w:sz w:val="24"/>
-          <w:szCs w:val="24"/>
-        </w:rPr>
-        <w:t xml:space="preserve">, lo que implica que la </w:t>
-      </w:r>
-      <w:r>
-        <w:rPr>
-          <w:rFonts w:ascii="Arial" w:hAnsi="Arial" w:cs="Arial"/>
-          <w:sz w:val="24"/>
-          <w:szCs w:val="24"/>
-        </w:rPr>
-        <w:t>combinación</w:t>
+        <w:t>Los datos requeridos por estos departamentos son heterogéneos, lo que implica que la combinación</w:t>
       </w:r>
       <w:r>
         <w:rPr>
@@ -10780,18 +10664,34 @@
         <w:jc w:val="both"/>
         <w:rPr>
           <w:rFonts w:ascii="Arial" w:hAnsi="Arial" w:cs="Arial"/>
+          <w:sz w:val="24"/>
+          <w:szCs w:val="24"/>
+        </w:rPr>
+      </w:pPr>
+      <w:r>
+        <w:rPr>
+          <w:rFonts w:ascii="Arial" w:hAnsi="Arial" w:cs="Arial"/>
+          <w:sz w:val="24"/>
+          <w:szCs w:val="24"/>
+        </w:rPr>
+        <w:t xml:space="preserve">En cuanto a los </w:t>
+      </w:r>
+      <w:r>
+        <w:rPr>
+          <w:rFonts w:ascii="Arial" w:hAnsi="Arial" w:cs="Arial"/>
           <w:b/>
           <w:sz w:val="24"/>
           <w:szCs w:val="24"/>
         </w:rPr>
-      </w:pPr>
-      <w:r>
-        <w:rPr>
-          <w:rFonts w:ascii="Arial" w:hAnsi="Arial" w:cs="Arial"/>
-          <w:sz w:val="24"/>
-          <w:szCs w:val="24"/>
-        </w:rPr>
-        <w:t xml:space="preserve">En cuanto a los requerimientos no funcionales solamente se solicitó el empleo de tecnología </w:t>
+        <w:t>requerimientos no funcionales</w:t>
+      </w:r>
+      <w:r>
+        <w:rPr>
+          <w:rFonts w:ascii="Arial" w:hAnsi="Arial" w:cs="Arial"/>
+          <w:sz w:val="24"/>
+          <w:szCs w:val="24"/>
+        </w:rPr>
+        <w:t xml:space="preserve"> solamente se solicitó el empleo de tecnología </w:t>
       </w:r>
       <w:proofErr w:type="spellStart"/>
       <w:r>
@@ -10811,8 +10711,565 @@
         </w:rPr>
         <w:t>.</w:t>
       </w:r>
-      <w:bookmarkStart w:id="10" w:name="_GoBack"/>
-      <w:bookmarkEnd w:id="10"/>
+    </w:p>
+    <w:p>
+      <w:pPr>
+        <w:spacing w:after="160" w:line="259" w:lineRule="auto"/>
+        <w:rPr>
+          <w:rFonts w:ascii="Arial" w:eastAsiaTheme="minorHAnsi" w:hAnsi="Arial" w:cs="Arial"/>
+          <w:sz w:val="24"/>
+          <w:szCs w:val="24"/>
+          <w:lang w:val="es-ES" w:eastAsia="en-US"/>
+        </w:rPr>
+      </w:pPr>
+      <w:r>
+        <w:rPr>
+          <w:rFonts w:ascii="Arial" w:hAnsi="Arial" w:cs="Arial"/>
+          <w:sz w:val="24"/>
+          <w:szCs w:val="24"/>
+        </w:rPr>
+        <w:br w:type="page"/>
+      </w:r>
+    </w:p>
+    <w:p>
+      <w:pPr>
+        <w:pStyle w:val="Ttulo4"/>
+        <w:spacing w:line="360" w:lineRule="auto"/>
+        <w:jc w:val="both"/>
+        <w:rPr>
+          <w:rFonts w:ascii="Arial" w:hAnsi="Arial" w:cs="Arial"/>
+          <w:b/>
+          <w:i w:val="0"/>
+          <w:color w:val="auto"/>
+          <w:sz w:val="24"/>
+          <w:szCs w:val="24"/>
+          <w:lang w:val="es-US"/>
+        </w:rPr>
+      </w:pPr>
+      <w:r>
+        <w:rPr>
+          <w:rFonts w:ascii="Arial" w:hAnsi="Arial" w:cs="Arial"/>
+          <w:b/>
+          <w:i w:val="0"/>
+          <w:color w:val="auto"/>
+          <w:sz w:val="24"/>
+          <w:szCs w:val="24"/>
+          <w:lang w:val="es-US"/>
+        </w:rPr>
+        <w:lastRenderedPageBreak/>
+        <w:t>2.1.2</w:t>
+      </w:r>
+      <w:r>
+        <w:rPr>
+          <w:rFonts w:ascii="Arial" w:hAnsi="Arial" w:cs="Arial"/>
+          <w:b/>
+          <w:i w:val="0"/>
+          <w:color w:val="auto"/>
+          <w:sz w:val="24"/>
+          <w:szCs w:val="24"/>
+          <w:lang w:val="es-US"/>
+        </w:rPr>
+        <w:t xml:space="preserve"> </w:t>
+      </w:r>
+      <w:r>
+        <w:rPr>
+          <w:rFonts w:ascii="Arial" w:hAnsi="Arial" w:cs="Arial"/>
+          <w:b/>
+          <w:i w:val="0"/>
+          <w:color w:val="auto"/>
+          <w:sz w:val="24"/>
+          <w:szCs w:val="24"/>
+          <w:lang w:val="es-US"/>
+        </w:rPr>
+        <w:t>Casos de uso y actores</w:t>
+      </w:r>
+    </w:p>
+    <w:p>
+      <w:pPr>
+        <w:pStyle w:val="Sinespaciado"/>
+        <w:spacing w:line="360" w:lineRule="auto"/>
+        <w:jc w:val="both"/>
+        <w:rPr>
+          <w:rFonts w:ascii="Arial" w:hAnsi="Arial" w:cs="Arial"/>
+          <w:sz w:val="24"/>
+          <w:szCs w:val="24"/>
+        </w:rPr>
+      </w:pPr>
+      <w:r>
+        <w:rPr>
+          <w:rFonts w:ascii="Arial" w:hAnsi="Arial" w:cs="Arial"/>
+          <w:sz w:val="24"/>
+          <w:szCs w:val="24"/>
+        </w:rPr>
+        <w:t xml:space="preserve">Luego de </w:t>
+      </w:r>
+      <w:r>
+        <w:rPr>
+          <w:rFonts w:ascii="Arial" w:hAnsi="Arial" w:cs="Arial"/>
+          <w:sz w:val="24"/>
+          <w:szCs w:val="24"/>
+        </w:rPr>
+        <w:t xml:space="preserve">haber identificado las requisitos y reglas del negocio podemos empezar a analizar cómo debería comportarse el negocio. Según la fuente </w:t>
+      </w:r>
+      <w:proofErr w:type="spellStart"/>
+      <w:r>
+        <w:rPr>
+          <w:rFonts w:ascii="Arial" w:hAnsi="Arial" w:cs="Arial"/>
+          <w:color w:val="FF0000"/>
+          <w:sz w:val="24"/>
+          <w:szCs w:val="24"/>
+        </w:rPr>
+        <w:t>Summerville</w:t>
+      </w:r>
+      <w:proofErr w:type="spellEnd"/>
+      <w:r>
+        <w:rPr>
+          <w:rFonts w:ascii="Arial" w:hAnsi="Arial" w:cs="Arial"/>
+          <w:color w:val="FF0000"/>
+          <w:sz w:val="24"/>
+          <w:szCs w:val="24"/>
+        </w:rPr>
+        <w:t xml:space="preserve"> </w:t>
+      </w:r>
+      <w:r>
+        <w:rPr>
+          <w:rFonts w:ascii="Arial" w:hAnsi="Arial" w:cs="Arial"/>
+          <w:sz w:val="24"/>
+          <w:szCs w:val="24"/>
+        </w:rPr>
+        <w:t xml:space="preserve">una </w:t>
+      </w:r>
+      <w:r>
+        <w:rPr>
+          <w:rFonts w:ascii="Arial" w:hAnsi="Arial" w:cs="Arial"/>
+          <w:sz w:val="24"/>
+          <w:szCs w:val="24"/>
+        </w:rPr>
+        <w:t>forma de lograr</w:t>
+      </w:r>
+      <w:r>
+        <w:rPr>
+          <w:rFonts w:ascii="Arial" w:hAnsi="Arial" w:cs="Arial"/>
+          <w:sz w:val="24"/>
+          <w:szCs w:val="24"/>
+        </w:rPr>
+        <w:t xml:space="preserve"> este objetivo </w:t>
+      </w:r>
+      <w:r>
+        <w:rPr>
+          <w:rFonts w:ascii="Arial" w:hAnsi="Arial" w:cs="Arial"/>
+          <w:sz w:val="24"/>
+          <w:szCs w:val="24"/>
+        </w:rPr>
+        <w:t>es a través de la</w:t>
+      </w:r>
+      <w:r>
+        <w:rPr>
+          <w:rFonts w:ascii="Arial" w:hAnsi="Arial" w:cs="Arial"/>
+          <w:sz w:val="24"/>
+          <w:szCs w:val="24"/>
+        </w:rPr>
+        <w:t xml:space="preserve"> </w:t>
+      </w:r>
+      <w:r>
+        <w:rPr>
+          <w:rFonts w:ascii="Arial" w:hAnsi="Arial" w:cs="Arial"/>
+          <w:sz w:val="24"/>
+          <w:szCs w:val="24"/>
+        </w:rPr>
+        <w:t>identificación de actores y casos de uso</w:t>
+      </w:r>
+      <w:r>
+        <w:rPr>
+          <w:rFonts w:ascii="Arial" w:hAnsi="Arial" w:cs="Arial"/>
+          <w:sz w:val="24"/>
+          <w:szCs w:val="24"/>
+        </w:rPr>
+        <w:t xml:space="preserve"> y la creación de un diagrama de casos de uso</w:t>
+      </w:r>
+      <w:r>
+        <w:rPr>
+          <w:rFonts w:ascii="Arial" w:hAnsi="Arial" w:cs="Arial"/>
+          <w:sz w:val="24"/>
+          <w:szCs w:val="24"/>
+        </w:rPr>
+        <w:t xml:space="preserve">. </w:t>
+      </w:r>
+    </w:p>
+    <w:p>
+      <w:pPr>
+        <w:pStyle w:val="Sinespaciado"/>
+        <w:spacing w:line="360" w:lineRule="auto"/>
+        <w:jc w:val="both"/>
+        <w:rPr>
+          <w:rFonts w:ascii="Arial" w:hAnsi="Arial" w:cs="Arial"/>
+          <w:sz w:val="24"/>
+          <w:szCs w:val="24"/>
+        </w:rPr>
+      </w:pPr>
+      <w:r>
+        <w:rPr>
+          <w:rFonts w:ascii="Arial" w:hAnsi="Arial" w:cs="Arial"/>
+          <w:sz w:val="24"/>
+          <w:szCs w:val="24"/>
+        </w:rPr>
+        <w:t>En este caso de identificaron dos actores principales: El tiempo y los consumidores de estos datos y como actor secundario se identificó a las fuentes de datos (bases de datos de las plataformas). En cuanto a los casos de uso se identificaron fundamentalmente 4: Solicitar datos, Solicitar resumen estadístico, Generar reportes y actualizar datos.</w:t>
+      </w:r>
+    </w:p>
+    <w:p>
+      <w:pPr>
+        <w:pStyle w:val="Sinespaciado"/>
+        <w:spacing w:line="360" w:lineRule="auto"/>
+        <w:jc w:val="both"/>
+        <w:rPr>
+          <w:rFonts w:ascii="Arial" w:hAnsi="Arial" w:cs="Arial"/>
+          <w:sz w:val="24"/>
+          <w:szCs w:val="24"/>
+        </w:rPr>
+      </w:pPr>
+      <w:r>
+        <w:rPr>
+          <w:rFonts w:ascii="Arial" w:hAnsi="Arial" w:cs="Arial"/>
+          <w:sz w:val="24"/>
+          <w:szCs w:val="24"/>
+        </w:rPr>
+        <w:t>El caso de uso Solicitar datos inicia cuando un actor Consumidor de datos hace una consulta predefinida o diseñada al sistema solicitando un conjunto de datos. Luego es sistema recopila los datos solicitados y los prepara para la visualización. El caso de uso concluye con la entrega de los datos solicitados.</w:t>
+      </w:r>
+    </w:p>
+    <w:p>
+      <w:pPr>
+        <w:pStyle w:val="Sinespaciado"/>
+        <w:spacing w:line="360" w:lineRule="auto"/>
+        <w:jc w:val="both"/>
+        <w:rPr>
+          <w:rFonts w:ascii="Arial" w:hAnsi="Arial" w:cs="Arial"/>
+          <w:sz w:val="24"/>
+          <w:szCs w:val="24"/>
+        </w:rPr>
+      </w:pPr>
+      <w:r>
+        <w:rPr>
+          <w:rFonts w:ascii="Arial" w:hAnsi="Arial" w:cs="Arial"/>
+          <w:sz w:val="24"/>
+          <w:szCs w:val="24"/>
+        </w:rPr>
+        <w:t xml:space="preserve">El segundo caso de uso, Solicitar Resumen estadístico, inicia cuando el actor Consumidor de datos Solicita un </w:t>
+      </w:r>
+      <w:r>
+        <w:rPr>
+          <w:rFonts w:ascii="Arial" w:hAnsi="Arial" w:cs="Arial"/>
+          <w:sz w:val="24"/>
+          <w:szCs w:val="24"/>
+        </w:rPr>
+        <w:t>resumen de diferentes métricas estadísticas predefinidas. El sistema realiza las operaciones estadísticas y las prepara para ser mostradas. El caso de uso culmina con la entrega del resumen al Consumidor de Datos.</w:t>
+      </w:r>
+    </w:p>
+    <w:p>
+      <w:pPr>
+        <w:pStyle w:val="Sinespaciado"/>
+        <w:spacing w:line="360" w:lineRule="auto"/>
+        <w:jc w:val="both"/>
+        <w:rPr>
+          <w:rFonts w:ascii="Arial" w:hAnsi="Arial" w:cs="Arial"/>
+          <w:sz w:val="24"/>
+          <w:szCs w:val="24"/>
+        </w:rPr>
+      </w:pPr>
+      <w:r>
+        <w:rPr>
+          <w:rFonts w:ascii="Arial" w:hAnsi="Arial" w:cs="Arial"/>
+          <w:sz w:val="24"/>
+          <w:szCs w:val="24"/>
+        </w:rPr>
+        <w:t xml:space="preserve">El tercer caso de uso, Generar Reportes, inicia cuando el actor data </w:t>
+      </w:r>
+      <w:proofErr w:type="spellStart"/>
+      <w:r>
+        <w:rPr>
+          <w:rFonts w:ascii="Arial" w:hAnsi="Arial" w:cs="Arial"/>
+          <w:sz w:val="24"/>
+          <w:szCs w:val="24"/>
+        </w:rPr>
+        <w:t>Customer</w:t>
+      </w:r>
+      <w:proofErr w:type="spellEnd"/>
+      <w:r>
+        <w:rPr>
+          <w:rFonts w:ascii="Arial" w:hAnsi="Arial" w:cs="Arial"/>
+          <w:sz w:val="24"/>
+          <w:szCs w:val="24"/>
+        </w:rPr>
+        <w:t xml:space="preserve"> solicita la creación de un reporte al sistema. Este genera un archivo de hoja de cálculo con la extensión </w:t>
+      </w:r>
+      <w:proofErr w:type="spellStart"/>
+      <w:r>
+        <w:rPr>
+          <w:rFonts w:ascii="Arial" w:hAnsi="Arial" w:cs="Arial"/>
+          <w:sz w:val="24"/>
+          <w:szCs w:val="24"/>
+        </w:rPr>
+        <w:t>xlxs</w:t>
+      </w:r>
+      <w:proofErr w:type="spellEnd"/>
+      <w:r>
+        <w:rPr>
+          <w:rFonts w:ascii="Arial" w:hAnsi="Arial" w:cs="Arial"/>
+          <w:sz w:val="24"/>
+          <w:szCs w:val="24"/>
+        </w:rPr>
+        <w:t xml:space="preserve"> e introduce los datos en la misma. El caso de uso concluye con el aviso de la conclusión de la generación del reporte.</w:t>
+      </w:r>
+    </w:p>
+    <w:p>
+      <w:pPr>
+        <w:pStyle w:val="Sinespaciado"/>
+        <w:spacing w:line="360" w:lineRule="auto"/>
+        <w:jc w:val="both"/>
+        <w:rPr>
+          <w:rFonts w:ascii="Arial" w:hAnsi="Arial" w:cs="Arial"/>
+          <w:sz w:val="24"/>
+          <w:szCs w:val="24"/>
+        </w:rPr>
+      </w:pPr>
+      <w:r>
+        <w:rPr>
+          <w:rFonts w:ascii="Arial" w:hAnsi="Arial" w:cs="Arial"/>
+          <w:sz w:val="24"/>
+          <w:szCs w:val="24"/>
+        </w:rPr>
+        <w:t>El último caso de uso, Actualizar Datos, inicia cuando ha pasado un día desde su última actualización. El sistema solicita a las bases de datos de las plataformas los datos alojados en ella, luego el sistema supervisa si se ha modificado algún campo de las filas viejas o se ha agregado alguna fila. Si algún dato fue modificado, se actualiza en el sistema. El sistema finaliza con la revisión de todas las filas de las bases de datos</w:t>
+      </w:r>
+      <w:r>
+        <w:rPr>
+          <w:rFonts w:ascii="Arial" w:hAnsi="Arial" w:cs="Arial"/>
+          <w:sz w:val="24"/>
+          <w:szCs w:val="24"/>
+        </w:rPr>
+        <w:t>.</w:t>
+      </w:r>
+    </w:p>
+    <w:p>
+      <w:pPr>
+        <w:pStyle w:val="Sinespaciado"/>
+        <w:spacing w:line="360" w:lineRule="auto"/>
+        <w:jc w:val="both"/>
+        <w:rPr>
+          <w:rFonts w:ascii="Arial" w:hAnsi="Arial" w:cs="Arial"/>
+          <w:b/>
+          <w:sz w:val="24"/>
+          <w:szCs w:val="24"/>
+        </w:rPr>
+      </w:pPr>
+    </w:p>
+    <w:p>
+      <w:pPr>
+        <w:pStyle w:val="Sinespaciado"/>
+        <w:spacing w:line="360" w:lineRule="auto"/>
+        <w:jc w:val="both"/>
+        <w:rPr>
+          <w:rFonts w:ascii="Arial" w:hAnsi="Arial" w:cs="Arial"/>
+          <w:b/>
+          <w:sz w:val="24"/>
+          <w:szCs w:val="24"/>
+        </w:rPr>
+      </w:pPr>
+    </w:p>
+    <w:p>
+      <w:pPr>
+        <w:pStyle w:val="Sinespaciado"/>
+        <w:spacing w:line="360" w:lineRule="auto"/>
+        <w:jc w:val="both"/>
+        <w:rPr>
+          <w:rFonts w:ascii="Arial" w:hAnsi="Arial" w:cs="Arial"/>
+          <w:b/>
+          <w:sz w:val="24"/>
+          <w:szCs w:val="24"/>
+        </w:rPr>
+      </w:pPr>
+    </w:p>
+    <w:p>
+      <w:pPr>
+        <w:pStyle w:val="Sinespaciado"/>
+        <w:spacing w:line="360" w:lineRule="auto"/>
+        <w:jc w:val="both"/>
+        <w:rPr>
+          <w:rFonts w:ascii="Arial" w:hAnsi="Arial" w:cs="Arial"/>
+          <w:b/>
+          <w:sz w:val="24"/>
+          <w:szCs w:val="24"/>
+        </w:rPr>
+      </w:pPr>
+      <w:r>
+        <w:rPr>
+          <w:rFonts w:ascii="Arial" w:hAnsi="Arial" w:cs="Arial"/>
+          <w:b/>
+          <w:sz w:val="24"/>
+          <w:szCs w:val="24"/>
+        </w:rPr>
+        <w:drawing>
+          <wp:anchor distT="0" distB="0" distL="114300" distR="114300" simplePos="0" relativeHeight="251660288" behindDoc="0" locked="0" layoutInCell="1" allowOverlap="1" wp14:anchorId="6E6B3502" wp14:editId="21DD81B8">
+            <wp:simplePos x="0" y="0"/>
+            <wp:positionH relativeFrom="margin">
+              <wp:posOffset>-641350</wp:posOffset>
+            </wp:positionH>
+            <wp:positionV relativeFrom="paragraph">
+              <wp:posOffset>212090</wp:posOffset>
+            </wp:positionV>
+            <wp:extent cx="7051675" cy="3364230"/>
+            <wp:effectExtent l="0" t="0" r="0" b="7620"/>
+            <wp:wrapThrough wrapText="bothSides">
+              <wp:wrapPolygon edited="0">
+                <wp:start x="0" y="0"/>
+                <wp:lineTo x="0" y="21527"/>
+                <wp:lineTo x="21532" y="21527"/>
+                <wp:lineTo x="21532" y="0"/>
+                <wp:lineTo x="0" y="0"/>
+              </wp:wrapPolygon>
+            </wp:wrapThrough>
+            <wp:docPr id="2" name="Imagen 2"/>
+            <wp:cNvGraphicFramePr>
+              <a:graphicFrameLocks xmlns:a="http://schemas.openxmlformats.org/drawingml/2006/main" noChangeAspect="1"/>
+            </wp:cNvGraphicFramePr>
+            <a:graphic xmlns:a="http://schemas.openxmlformats.org/drawingml/2006/main">
+              <a:graphicData uri="http://schemas.openxmlformats.org/drawingml/2006/picture">
+                <pic:pic xmlns:pic="http://schemas.openxmlformats.org/drawingml/2006/picture">
+                  <pic:nvPicPr>
+                    <pic:cNvPr id="1" name=""/>
+                    <pic:cNvPicPr/>
+                  </pic:nvPicPr>
+                  <pic:blipFill>
+                    <a:blip r:embed="rId14">
+                      <a:extLst>
+                        <a:ext uri="{28A0092B-C50C-407E-A947-70E740481C1C}">
+                          <a14:useLocalDpi xmlns:a14="http://schemas.microsoft.com/office/drawing/2010/main" val="0"/>
+                        </a:ext>
+                      </a:extLst>
+                    </a:blip>
+                    <a:stretch>
+                      <a:fillRect/>
+                    </a:stretch>
+                  </pic:blipFill>
+                  <pic:spPr>
+                    <a:xfrm>
+                      <a:off x="0" y="0"/>
+                      <a:ext cx="7051675" cy="3364230"/>
+                    </a:xfrm>
+                    <a:prstGeom prst="rect">
+                      <a:avLst/>
+                    </a:prstGeom>
+                  </pic:spPr>
+                </pic:pic>
+              </a:graphicData>
+            </a:graphic>
+            <wp14:sizeRelH relativeFrom="page">
+              <wp14:pctWidth>0</wp14:pctWidth>
+            </wp14:sizeRelH>
+            <wp14:sizeRelV relativeFrom="page">
+              <wp14:pctHeight>0</wp14:pctHeight>
+            </wp14:sizeRelV>
+          </wp:anchor>
+        </w:drawing>
+      </w:r>
+    </w:p>
+    <w:p>
+      <w:pPr>
+        <w:pStyle w:val="Sinespaciado"/>
+        <w:spacing w:line="360" w:lineRule="auto"/>
+        <w:jc w:val="both"/>
+        <w:rPr>
+          <w:rFonts w:ascii="Arial" w:hAnsi="Arial" w:cs="Arial"/>
+          <w:b/>
+          <w:sz w:val="24"/>
+          <w:szCs w:val="24"/>
+        </w:rPr>
+      </w:pPr>
+      <w:r>
+        <w:rPr>
+          <w:rFonts w:ascii="Arial" w:hAnsi="Arial" w:cs="Arial"/>
+          <w:b/>
+          <w:sz w:val="24"/>
+          <w:szCs w:val="24"/>
+        </w:rPr>
+        <w:t>Figura numero 1: Diagrama de Casos de Uso</w:t>
+      </w:r>
+    </w:p>
+    <w:p>
+      <w:pPr>
+        <w:pStyle w:val="Sinespaciado"/>
+        <w:spacing w:line="360" w:lineRule="auto"/>
+        <w:jc w:val="both"/>
+        <w:rPr>
+          <w:rFonts w:ascii="Arial" w:hAnsi="Arial" w:cs="Arial"/>
+          <w:b/>
+          <w:sz w:val="24"/>
+          <w:szCs w:val="24"/>
+        </w:rPr>
+      </w:pPr>
+    </w:p>
+    <w:p>
+      <w:pPr>
+        <w:pStyle w:val="Ttulo4"/>
+        <w:spacing w:line="360" w:lineRule="auto"/>
+        <w:jc w:val="both"/>
+        <w:rPr>
+          <w:rFonts w:ascii="Arial" w:hAnsi="Arial" w:cs="Arial"/>
+          <w:b/>
+          <w:i w:val="0"/>
+          <w:color w:val="auto"/>
+          <w:sz w:val="24"/>
+          <w:szCs w:val="24"/>
+          <w:lang w:val="es-US"/>
+        </w:rPr>
+      </w:pPr>
+      <w:r>
+        <w:rPr>
+          <w:rFonts w:ascii="Arial" w:hAnsi="Arial" w:cs="Arial"/>
+          <w:b/>
+          <w:i w:val="0"/>
+          <w:color w:val="auto"/>
+          <w:sz w:val="24"/>
+          <w:szCs w:val="24"/>
+          <w:lang w:val="es-US"/>
+        </w:rPr>
+        <w:t>2.1.3</w:t>
+      </w:r>
+      <w:r>
+        <w:rPr>
+          <w:rFonts w:ascii="Arial" w:hAnsi="Arial" w:cs="Arial"/>
+          <w:b/>
+          <w:i w:val="0"/>
+          <w:color w:val="auto"/>
+          <w:sz w:val="24"/>
+          <w:szCs w:val="24"/>
+          <w:lang w:val="es-US"/>
+        </w:rPr>
+        <w:t xml:space="preserve"> </w:t>
+      </w:r>
+      <w:r>
+        <w:rPr>
+          <w:rFonts w:ascii="Arial" w:hAnsi="Arial" w:cs="Arial"/>
+          <w:b/>
+          <w:i w:val="0"/>
+          <w:color w:val="auto"/>
+          <w:sz w:val="24"/>
+          <w:szCs w:val="24"/>
+          <w:lang w:val="es-US"/>
+        </w:rPr>
+        <w:t>Flujos del sistema</w:t>
+      </w:r>
+    </w:p>
+    <w:p>
+      <w:pPr>
+        <w:pStyle w:val="Sinespaciado"/>
+        <w:spacing w:line="360" w:lineRule="auto"/>
+        <w:jc w:val="both"/>
+        <w:rPr>
+          <w:rFonts w:ascii="Arial" w:hAnsi="Arial" w:cs="Arial"/>
+          <w:b/>
+          <w:sz w:val="24"/>
+          <w:szCs w:val="24"/>
+        </w:rPr>
+      </w:pPr>
       <w:r>
         <w:rPr>
           <w:rFonts w:ascii="Arial" w:hAnsi="Arial" w:cs="Arial"/>
@@ -10835,7 +11292,7 @@
           <w:lang w:val="es-US"/>
         </w:rPr>
       </w:pPr>
-      <w:bookmarkStart w:id="11" w:name="_Toc181982722"/>
+      <w:bookmarkStart w:id="11" w:name="_Toc183182417"/>
       <w:r>
         <w:rPr>
           <w:rFonts w:ascii="Arial" w:hAnsi="Arial" w:cs="Arial"/>
@@ -10885,7 +11342,7 @@
           <w:lang w:val="es-US"/>
         </w:rPr>
       </w:pPr>
-      <w:bookmarkStart w:id="12" w:name="_Toc181982723"/>
+      <w:bookmarkStart w:id="12" w:name="_Toc183182418"/>
       <w:r>
         <w:rPr>
           <w:rFonts w:ascii="Arial" w:hAnsi="Arial" w:cs="Arial"/>
@@ -10937,7 +11394,7 @@
           <w:lang w:val="es-US"/>
         </w:rPr>
       </w:pPr>
-      <w:bookmarkStart w:id="13" w:name="_Toc181982724"/>
+      <w:bookmarkStart w:id="13" w:name="_Toc183182419"/>
       <w:r>
         <w:rPr>
           <w:rFonts w:ascii="Arial" w:hAnsi="Arial" w:cs="Arial"/>
@@ -10989,7 +11446,7 @@
           <w:lang w:val="es-US"/>
         </w:rPr>
       </w:pPr>
-      <w:bookmarkStart w:id="14" w:name="_Toc181982725"/>
+      <w:bookmarkStart w:id="14" w:name="_Toc183182420"/>
       <w:r>
         <w:rPr>
           <w:rFonts w:ascii="Arial" w:hAnsi="Arial" w:cs="Arial"/>
@@ -11315,7 +11772,7 @@
       <w:r>
         <w:t xml:space="preserve">. Retrieved from </w:t>
       </w:r>
-      <w:hyperlink r:id="rId12" w:history="1">
+      <w:hyperlink r:id="rId15" w:history="1">
         <w:r>
           <w:rPr>
             <w:rStyle w:val="Hipervnculo"/>
@@ -11332,7 +11789,7 @@
       <w:r>
         <w:t xml:space="preserve">Ibm. (2024). IBM Cognos Analytics. </w:t>
       </w:r>
-      <w:hyperlink r:id="rId13" w:history="1">
+      <w:hyperlink r:id="rId16" w:history="1">
         <w:r>
           <w:rPr>
             <w:rStyle w:val="Hipervnculo"/>
@@ -11344,7 +11801,7 @@
       <w:r>
         <w:t xml:space="preserve">. Retrieved from </w:t>
       </w:r>
-      <w:hyperlink r:id="rId14" w:history="1">
+      <w:hyperlink r:id="rId17" w:history="1">
         <w:r>
           <w:rPr>
             <w:rStyle w:val="Hipervnculo"/>
@@ -11463,7 +11920,7 @@
         </w:rPr>
         <w:t xml:space="preserve">Microsoft. (2015). Power BI: visualización de datos | Microsoft Power Platform. </w:t>
       </w:r>
-      <w:hyperlink r:id="rId15" w:history="1">
+      <w:hyperlink r:id="rId18" w:history="1">
         <w:r>
           <w:rPr>
             <w:rStyle w:val="Hipervnculo"/>
@@ -11482,7 +11939,7 @@
       <w:r>
         <w:t xml:space="preserve">Retrieved from </w:t>
       </w:r>
-      <w:hyperlink r:id="rId16" w:history="1">
+      <w:hyperlink r:id="rId19" w:history="1">
         <w:r>
           <w:rPr>
             <w:rStyle w:val="Hipervnculo"/>
@@ -11548,7 +12005,7 @@
       <w:r>
         <w:t xml:space="preserve">. Retrieved from </w:t>
       </w:r>
-      <w:hyperlink r:id="rId17" w:history="1">
+      <w:hyperlink r:id="rId20" w:history="1">
         <w:r>
           <w:rPr>
             <w:rStyle w:val="Hipervnculo"/>
@@ -11661,7 +12118,7 @@
       <w:r>
         <w:t xml:space="preserve">. Retrieved from </w:t>
       </w:r>
-      <w:hyperlink r:id="rId18" w:history="1">
+      <w:hyperlink r:id="rId21" w:history="1">
         <w:r>
           <w:rPr>
             <w:rStyle w:val="Hipervnculo"/>
@@ -11681,7 +12138,7 @@
         </w:rPr>
         <w:t xml:space="preserve">Statistical Analysis, S. (2023). SAS: Analítica, Inteligencia Artificial y Gestión de Datos. </w:t>
       </w:r>
-      <w:hyperlink r:id="rId19" w:history="1">
+      <w:hyperlink r:id="rId22" w:history="1">
         <w:r>
           <w:rPr>
             <w:rStyle w:val="Hipervnculo"/>
@@ -11700,7 +12157,7 @@
       <w:r>
         <w:t xml:space="preserve">Retrieved from </w:t>
       </w:r>
-      <w:hyperlink r:id="rId20" w:history="1">
+      <w:hyperlink r:id="rId23" w:history="1">
         <w:r>
           <w:rPr>
             <w:rStyle w:val="Hipervnculo"/>
@@ -11871,7 +12328,7 @@
       <w:r>
         <w:t xml:space="preserve">. Retrieved from </w:t>
       </w:r>
-      <w:hyperlink r:id="rId21" w:history="1">
+      <w:hyperlink r:id="rId24" w:history="1">
         <w:r>
           <w:rPr>
             <w:rStyle w:val="Hipervnculo"/>
@@ -11915,6 +12372,44 @@
     </w:sectPr>
   </w:body>
 </w:document>
+</file>
+
+<file path=word/endnotes.xml><?xml version="1.0" encoding="utf-8"?>
+<w:endnotes xmlns:wpc="http://schemas.microsoft.com/office/word/2010/wordprocessingCanvas" xmlns:cx="http://schemas.microsoft.com/office/drawing/2014/chartex" xmlns:mc="http://schemas.openxmlformats.org/markup-compatibility/2006" xmlns:o="urn:schemas-microsoft-com:office:office" xmlns:r="http://schemas.openxmlformats.org/officeDocument/2006/relationships" xmlns:m="http://schemas.openxmlformats.org/officeDocument/2006/math" xmlns:v="urn:schemas-microsoft-com:vml" xmlns:wp14="http://schemas.microsoft.com/office/word/2010/wordprocessingDrawing" xmlns:wp="http://schemas.openxmlformats.org/drawingml/2006/wordprocessingDrawing" xmlns:w10="urn:schemas-microsoft-com:office:word" xmlns:w="http://schemas.openxmlformats.org/wordprocessingml/2006/main" xmlns:w14="http://schemas.microsoft.com/office/word/2010/wordml" xmlns:w15="http://schemas.microsoft.com/office/word/2012/wordml" xmlns:w16se="http://schemas.microsoft.com/office/word/2015/wordml/symex" xmlns:wpg="http://schemas.microsoft.com/office/word/2010/wordprocessingGroup" xmlns:wpi="http://schemas.microsoft.com/office/word/2010/wordprocessingInk" xmlns:wne="http://schemas.microsoft.com/office/word/2006/wordml" xmlns:wps="http://schemas.microsoft.com/office/word/2010/wordprocessingShape" mc:Ignorable="w14 w15 w16se wp14">
+  <w:endnote w:type="separator" w:id="-1">
+    <w:p>
+      <w:r>
+        <w:separator/>
+      </w:r>
+    </w:p>
+  </w:endnote>
+  <w:endnote w:type="continuationSeparator" w:id="0">
+    <w:p>
+      <w:r>
+        <w:continuationSeparator/>
+      </w:r>
+    </w:p>
+  </w:endnote>
+</w:endnotes>
+</file>
+
+<file path=word/footnotes.xml><?xml version="1.0" encoding="utf-8"?>
+<w:footnotes xmlns:wpc="http://schemas.microsoft.com/office/word/2010/wordprocessingCanvas" xmlns:cx="http://schemas.microsoft.com/office/drawing/2014/chartex" xmlns:mc="http://schemas.openxmlformats.org/markup-compatibility/2006" xmlns:o="urn:schemas-microsoft-com:office:office" xmlns:r="http://schemas.openxmlformats.org/officeDocument/2006/relationships" xmlns:m="http://schemas.openxmlformats.org/officeDocument/2006/math" xmlns:v="urn:schemas-microsoft-com:vml" xmlns:wp14="http://schemas.microsoft.com/office/word/2010/wordprocessingDrawing" xmlns:wp="http://schemas.openxmlformats.org/drawingml/2006/wordprocessingDrawing" xmlns:w10="urn:schemas-microsoft-com:office:word" xmlns:w="http://schemas.openxmlformats.org/wordprocessingml/2006/main" xmlns:w14="http://schemas.microsoft.com/office/word/2010/wordml" xmlns:w15="http://schemas.microsoft.com/office/word/2012/wordml" xmlns:w16se="http://schemas.microsoft.com/office/word/2015/wordml/symex" xmlns:wpg="http://schemas.microsoft.com/office/word/2010/wordprocessingGroup" xmlns:wpi="http://schemas.microsoft.com/office/word/2010/wordprocessingInk" xmlns:wne="http://schemas.microsoft.com/office/word/2006/wordml" xmlns:wps="http://schemas.microsoft.com/office/word/2010/wordprocessingShape" mc:Ignorable="w14 w15 w16se wp14">
+  <w:footnote w:type="separator" w:id="-1">
+    <w:p>
+      <w:r>
+        <w:separator/>
+      </w:r>
+    </w:p>
+  </w:footnote>
+  <w:footnote w:type="continuationSeparator" w:id="0">
+    <w:p>
+      <w:r>
+        <w:continuationSeparator/>
+      </w:r>
+    </w:p>
+  </w:footnote>
+</w:footnotes>
 </file>
 
 <file path=word/numbering.xml><?xml version="1.0" encoding="utf-8"?>
@@ -14483,7 +14978,7 @@
     <w:name w:val="Normal"/>
     <w:uiPriority w:val="99"/>
     <w:qFormat/>
-    <w:rsid w:val="00D1157F"/>
+    <w:rsid w:val="0044548A"/>
     <w:pPr>
       <w:spacing w:after="0" w:line="240" w:lineRule="auto"/>
     </w:pPr>
@@ -15221,6 +15716,60 @@
       <w:lang w:eastAsia="zh-CN"/>
     </w:rPr>
   </w:style>
+  <w:style w:type="paragraph" w:styleId="Encabezado">
+    <w:name w:val="header"/>
+    <w:basedOn w:val="Normal"/>
+    <w:link w:val="EncabezadoCar"/>
+    <w:uiPriority w:val="99"/>
+    <w:unhideWhenUsed/>
+    <w:rsid w:val="00CB7AC4"/>
+    <w:pPr>
+      <w:tabs>
+        <w:tab w:val="center" w:pos="4419"/>
+        <w:tab w:val="right" w:pos="8838"/>
+      </w:tabs>
+    </w:pPr>
+  </w:style>
+  <w:style w:type="character" w:customStyle="1" w:styleId="EncabezadoCar">
+    <w:name w:val="Encabezado Car"/>
+    <w:basedOn w:val="Fuentedeprrafopredeter"/>
+    <w:link w:val="Encabezado"/>
+    <w:uiPriority w:val="99"/>
+    <w:rsid w:val="00CB7AC4"/>
+    <w:rPr>
+      <w:rFonts w:eastAsiaTheme="minorEastAsia"/>
+      <w:sz w:val="20"/>
+      <w:szCs w:val="20"/>
+      <w:lang w:eastAsia="zh-CN"/>
+    </w:rPr>
+  </w:style>
+  <w:style w:type="paragraph" w:styleId="Piedepgina">
+    <w:name w:val="footer"/>
+    <w:basedOn w:val="Normal"/>
+    <w:link w:val="PiedepginaCar"/>
+    <w:uiPriority w:val="99"/>
+    <w:unhideWhenUsed/>
+    <w:rsid w:val="00CB7AC4"/>
+    <w:pPr>
+      <w:tabs>
+        <w:tab w:val="center" w:pos="4419"/>
+        <w:tab w:val="right" w:pos="8838"/>
+      </w:tabs>
+    </w:pPr>
+  </w:style>
+  <w:style w:type="character" w:customStyle="1" w:styleId="PiedepginaCar">
+    <w:name w:val="Pie de página Car"/>
+    <w:basedOn w:val="Fuentedeprrafopredeter"/>
+    <w:link w:val="Piedepgina"/>
+    <w:uiPriority w:val="99"/>
+    <w:rsid w:val="00CB7AC4"/>
+    <w:rPr>
+      <w:rFonts w:eastAsiaTheme="minorEastAsia"/>
+      <w:sz w:val="20"/>
+      <w:szCs w:val="20"/>
+      <w:lang w:eastAsia="zh-CN"/>
+    </w:rPr>
+  </w:style>
 </w:styles>
 </file>
 
@@ -15490,7 +16039,7 @@
 </file>
 
 <file path=customXml/itemProps1.xml><?xml version="1.0" encoding="utf-8"?>
-<ds:datastoreItem xmlns:ds="http://schemas.openxmlformats.org/officeDocument/2006/customXml" ds:itemID="{5BC48A0E-A887-4DA6-A855-E28ECFB0E149}">
+<ds:datastoreItem xmlns:ds="http://schemas.openxmlformats.org/officeDocument/2006/customXml" ds:itemID="{9DE6D274-DF2C-4A33-BADD-47D8E839635E}">
   <ds:schemaRefs>
     <ds:schemaRef ds:uri="http://schemas.openxmlformats.org/officeDocument/2006/bibliography"/>
   </ds:schemaRefs>

</xml_diff>

<commit_message>
Termine de diseñar el negocio.
</commit_message>
<xml_diff>
--- a/Documento de practicas.docx
+++ b/Documento de practicas.docx
@@ -341,39 +341,8 @@
           <w:szCs w:val="24"/>
           <w:lang w:val="es-ES"/>
         </w:rPr>
-        <w:t xml:space="preserve">Dra. C. </w:t>
-      </w:r>
-      <w:proofErr w:type="spellStart"/>
-      <w:r>
-        <w:rPr>
-          <w:rFonts w:ascii="Arial" w:hAnsi="Arial" w:cs="Arial"/>
-          <w:sz w:val="28"/>
-          <w:szCs w:val="24"/>
-          <w:lang w:val="es-ES"/>
-        </w:rPr>
-        <w:t>Lisandra</w:t>
-      </w:r>
-      <w:proofErr w:type="spellEnd"/>
-      <w:r>
-        <w:rPr>
-          <w:rFonts w:ascii="Arial" w:hAnsi="Arial" w:cs="Arial"/>
-          <w:sz w:val="28"/>
-          <w:szCs w:val="24"/>
-          <w:lang w:val="es-ES"/>
-        </w:rPr>
-        <w:t xml:space="preserve"> Bravo </w:t>
-      </w:r>
-      <w:proofErr w:type="spellStart"/>
-      <w:r>
-        <w:rPr>
-          <w:rFonts w:ascii="Arial" w:hAnsi="Arial" w:cs="Arial"/>
-          <w:sz w:val="28"/>
-          <w:szCs w:val="24"/>
-          <w:lang w:val="es-ES"/>
-        </w:rPr>
-        <w:t>Ilisástigui</w:t>
-      </w:r>
-      <w:proofErr w:type="spellEnd"/>
+        <w:t>Dra. C. Lisandra Bravo Ilisástigui</w:t>
+      </w:r>
     </w:p>
     <w:p>
       <w:pPr>
@@ -510,19 +479,7 @@
               <w:szCs w:val="24"/>
               <w:lang w:val="es-US"/>
             </w:rPr>
-            <w:t>Índic</w:t>
-          </w:r>
-          <w:bookmarkStart w:id="0" w:name="_GoBack"/>
-          <w:bookmarkEnd w:id="0"/>
-          <w:r>
-            <w:rPr>
-              <w:rFonts w:ascii="Arial" w:hAnsi="Arial" w:cs="Arial"/>
-              <w:b/>
-              <w:sz w:val="24"/>
-              <w:szCs w:val="24"/>
-              <w:lang w:val="es-US"/>
-            </w:rPr>
-            <w:t>e</w:t>
+            <w:t>Índice</w:t>
           </w:r>
         </w:p>
         <w:p>
@@ -1091,7 +1048,25 @@
                 <w:b/>
                 <w:noProof/>
               </w:rPr>
-              <w:t>1.3 Opciones del mercado</w:t>
+              <w:t>1.3 Opciones del merc</w:t>
+            </w:r>
+            <w:r>
+              <w:rPr>
+                <w:rStyle w:val="Hipervnculo"/>
+                <w:rFonts w:ascii="Arial" w:hAnsi="Arial" w:cs="Arial"/>
+                <w:b/>
+                <w:noProof/>
+              </w:rPr>
+              <w:t>a</w:t>
+            </w:r>
+            <w:r>
+              <w:rPr>
+                <w:rStyle w:val="Hipervnculo"/>
+                <w:rFonts w:ascii="Arial" w:hAnsi="Arial" w:cs="Arial"/>
+                <w:b/>
+                <w:noProof/>
+              </w:rPr>
+              <w:t>do</w:t>
             </w:r>
             <w:r>
               <w:rPr>
@@ -1239,7 +1214,27 @@
                 <w:noProof/>
                 <w:lang w:val="es-US"/>
               </w:rPr>
-              <w:t>2.1 Análisis y modelado del negocio</w:t>
+              <w:t>2.1 Anális</w:t>
+            </w:r>
+            <w:r>
+              <w:rPr>
+                <w:rStyle w:val="Hipervnculo"/>
+                <w:rFonts w:ascii="Arial" w:hAnsi="Arial" w:cs="Arial"/>
+                <w:b/>
+                <w:noProof/>
+                <w:lang w:val="es-US"/>
+              </w:rPr>
+              <w:t>i</w:t>
+            </w:r>
+            <w:r>
+              <w:rPr>
+                <w:rStyle w:val="Hipervnculo"/>
+                <w:rFonts w:ascii="Arial" w:hAnsi="Arial" w:cs="Arial"/>
+                <w:b/>
+                <w:noProof/>
+                <w:lang w:val="es-US"/>
+              </w:rPr>
+              <w:t>s y modelado del negocio</w:t>
             </w:r>
             <w:r>
               <w:rPr>
@@ -1666,7 +1661,7 @@
           <w:lang w:val="es-US"/>
         </w:rPr>
       </w:pPr>
-      <w:bookmarkStart w:id="1" w:name="_Toc183182407"/>
+      <w:bookmarkStart w:id="0" w:name="_Toc183182407"/>
       <w:r>
         <w:rPr>
           <w:rFonts w:ascii="Arial" w:hAnsi="Arial" w:cs="Arial"/>
@@ -1679,7 +1674,7 @@
         <w:lastRenderedPageBreak/>
         <w:t>Resumen</w:t>
       </w:r>
-      <w:bookmarkEnd w:id="1"/>
+      <w:bookmarkEnd w:id="0"/>
     </w:p>
     <w:p>
       <w:pPr>
@@ -1717,8 +1712,7 @@
           <w:lang w:val="es-US"/>
         </w:rPr>
       </w:pPr>
-      <w:bookmarkStart w:id="2" w:name="_Toc183182408"/>
-      <w:proofErr w:type="spellStart"/>
+      <w:bookmarkStart w:id="1" w:name="_Toc183182408"/>
       <w:r>
         <w:rPr>
           <w:rFonts w:ascii="Arial" w:hAnsi="Arial" w:cs="Arial"/>
@@ -1731,8 +1725,7 @@
         <w:lastRenderedPageBreak/>
         <w:t>Abstract</w:t>
       </w:r>
-      <w:bookmarkEnd w:id="2"/>
-      <w:proofErr w:type="spellEnd"/>
+      <w:bookmarkEnd w:id="1"/>
     </w:p>
     <w:p>
       <w:pPr>
@@ -1777,7 +1770,7 @@
           <w:lang w:val="es-US"/>
         </w:rPr>
       </w:pPr>
-      <w:bookmarkStart w:id="3" w:name="_Toc183182409"/>
+      <w:bookmarkStart w:id="2" w:name="_Toc183182409"/>
       <w:r>
         <w:rPr>
           <w:rFonts w:ascii="Arial" w:hAnsi="Arial" w:cs="Arial"/>
@@ -1790,7 +1783,7 @@
         <w:lastRenderedPageBreak/>
         <w:t>Introducción</w:t>
       </w:r>
-      <w:bookmarkEnd w:id="3"/>
+      <w:bookmarkEnd w:id="2"/>
     </w:p>
     <w:p>
       <w:pPr>
@@ -2601,45 +2594,14 @@
           <w:lang w:val="es-US"/>
         </w:rPr>
       </w:pPr>
-      <w:proofErr w:type="spellStart"/>
-      <w:r>
-        <w:rPr>
-          <w:rFonts w:ascii="Arial" w:hAnsi="Arial" w:cs="Arial"/>
-          <w:sz w:val="24"/>
-          <w:szCs w:val="24"/>
-          <w:lang w:val="es-US"/>
-        </w:rPr>
-        <w:t>Zoho</w:t>
-      </w:r>
-      <w:proofErr w:type="spellEnd"/>
-      <w:r>
-        <w:rPr>
-          <w:rFonts w:ascii="Arial" w:hAnsi="Arial" w:cs="Arial"/>
-          <w:sz w:val="24"/>
-          <w:szCs w:val="24"/>
-          <w:lang w:val="es-US"/>
-        </w:rPr>
-        <w:t xml:space="preserve"> </w:t>
-      </w:r>
-      <w:proofErr w:type="spellStart"/>
-      <w:r>
-        <w:rPr>
-          <w:rFonts w:ascii="Arial" w:hAnsi="Arial" w:cs="Arial"/>
-          <w:sz w:val="24"/>
-          <w:szCs w:val="24"/>
-          <w:lang w:val="es-US"/>
-        </w:rPr>
-        <w:t>Analitycs</w:t>
-      </w:r>
-      <w:proofErr w:type="spellEnd"/>
-      <w:r>
-        <w:rPr>
-          <w:rFonts w:ascii="Arial" w:hAnsi="Arial" w:cs="Arial"/>
-          <w:sz w:val="24"/>
-          <w:szCs w:val="24"/>
-          <w:lang w:val="es-US"/>
-        </w:rPr>
-        <w:t xml:space="preserve">, disponible en </w:t>
+      <w:r>
+        <w:rPr>
+          <w:rFonts w:ascii="Arial" w:hAnsi="Arial" w:cs="Arial"/>
+          <w:sz w:val="24"/>
+          <w:szCs w:val="24"/>
+          <w:lang w:val="es-US"/>
+        </w:rPr>
+        <w:t xml:space="preserve">Zoho Analitycs, disponible en </w:t>
       </w:r>
       <w:hyperlink r:id="rId11" w:history="1">
         <w:r>
@@ -2679,25 +2641,14 @@
           <w:lang w:val="es-US"/>
         </w:rPr>
       </w:pPr>
-      <w:proofErr w:type="spellStart"/>
-      <w:r>
-        <w:rPr>
-          <w:rFonts w:ascii="Arial" w:hAnsi="Arial" w:cs="Arial"/>
-          <w:sz w:val="24"/>
-          <w:szCs w:val="24"/>
-          <w:lang w:val="es-US"/>
-        </w:rPr>
-        <w:t>Qlik</w:t>
-      </w:r>
-      <w:proofErr w:type="spellEnd"/>
-      <w:r>
-        <w:rPr>
-          <w:rFonts w:ascii="Arial" w:hAnsi="Arial" w:cs="Arial"/>
-          <w:sz w:val="24"/>
-          <w:szCs w:val="24"/>
-          <w:lang w:val="es-US"/>
-        </w:rPr>
-        <w:t xml:space="preserve">, disponible en </w:t>
+      <w:r>
+        <w:rPr>
+          <w:rFonts w:ascii="Arial" w:hAnsi="Arial" w:cs="Arial"/>
+          <w:sz w:val="24"/>
+          <w:szCs w:val="24"/>
+          <w:lang w:val="es-US"/>
+        </w:rPr>
+        <w:t xml:space="preserve">Qlik, disponible en </w:t>
       </w:r>
       <w:hyperlink r:id="rId12" w:history="1">
         <w:r>
@@ -2737,25 +2688,14 @@
           <w:lang w:val="es-US"/>
         </w:rPr>
       </w:pPr>
-      <w:proofErr w:type="spellStart"/>
-      <w:r>
-        <w:rPr>
-          <w:rFonts w:ascii="Arial" w:hAnsi="Arial" w:cs="Arial"/>
-          <w:sz w:val="24"/>
-          <w:szCs w:val="24"/>
-          <w:lang w:val="es-US"/>
-        </w:rPr>
-        <w:t>Tableau</w:t>
-      </w:r>
-      <w:proofErr w:type="spellEnd"/>
-      <w:r>
-        <w:rPr>
-          <w:rFonts w:ascii="Arial" w:hAnsi="Arial" w:cs="Arial"/>
-          <w:sz w:val="24"/>
-          <w:szCs w:val="24"/>
-          <w:lang w:val="es-US"/>
-        </w:rPr>
-        <w:t xml:space="preserve">, disponible en https://to.softdoit.com/shxo15 </w:t>
+      <w:r>
+        <w:rPr>
+          <w:rFonts w:ascii="Arial" w:hAnsi="Arial" w:cs="Arial"/>
+          <w:sz w:val="24"/>
+          <w:szCs w:val="24"/>
+          <w:lang w:val="es-US"/>
+        </w:rPr>
+        <w:t xml:space="preserve">Tableau, disponible en https://to.softdoit.com/shxo15 </w:t>
       </w:r>
     </w:p>
     <w:p>
@@ -2774,25 +2714,14 @@
           <w:lang w:val="es-US"/>
         </w:rPr>
       </w:pPr>
-      <w:proofErr w:type="spellStart"/>
-      <w:r>
-        <w:rPr>
-          <w:rFonts w:ascii="Arial" w:hAnsi="Arial" w:cs="Arial"/>
-          <w:sz w:val="24"/>
-          <w:szCs w:val="24"/>
-          <w:lang w:val="es-US"/>
-        </w:rPr>
-        <w:t>Power</w:t>
-      </w:r>
-      <w:proofErr w:type="spellEnd"/>
-      <w:r>
-        <w:rPr>
-          <w:rFonts w:ascii="Arial" w:hAnsi="Arial" w:cs="Arial"/>
-          <w:sz w:val="24"/>
-          <w:szCs w:val="24"/>
-          <w:lang w:val="es-US"/>
-        </w:rPr>
-        <w:t xml:space="preserve"> BI, disponible en </w:t>
+      <w:r>
+        <w:rPr>
+          <w:rFonts w:ascii="Arial" w:hAnsi="Arial" w:cs="Arial"/>
+          <w:sz w:val="24"/>
+          <w:szCs w:val="24"/>
+          <w:lang w:val="es-US"/>
+        </w:rPr>
+        <w:t xml:space="preserve">Power BI, disponible en </w:t>
       </w:r>
       <w:hyperlink r:id="rId13" w:history="1">
         <w:r>
@@ -3546,7 +3475,6 @@
         </w:rPr>
         <w:t xml:space="preserve">Identificación y acercamiento a los </w:t>
       </w:r>
-      <w:proofErr w:type="spellStart"/>
       <w:r>
         <w:rPr>
           <w:rFonts w:ascii="Arial" w:hAnsi="Arial" w:cs="Arial"/>
@@ -3557,7 +3485,6 @@
         </w:rPr>
         <w:t>StakeHolders</w:t>
       </w:r>
-      <w:proofErr w:type="spellEnd"/>
       <w:r>
         <w:rPr>
           <w:rFonts w:ascii="Arial" w:hAnsi="Arial" w:cs="Arial"/>
@@ -3723,45 +3650,14 @@
           <w:lang w:val="es-US"/>
         </w:rPr>
       </w:pPr>
-      <w:proofErr w:type="spellStart"/>
-      <w:r>
-        <w:rPr>
-          <w:rFonts w:ascii="Arial" w:hAnsi="Arial" w:cs="Arial"/>
-          <w:sz w:val="24"/>
-          <w:szCs w:val="24"/>
-          <w:lang w:val="es-US"/>
-        </w:rPr>
-        <w:t>Desnormalización</w:t>
-      </w:r>
-      <w:proofErr w:type="spellEnd"/>
-      <w:r>
-        <w:rPr>
-          <w:rFonts w:ascii="Arial" w:hAnsi="Arial" w:cs="Arial"/>
-          <w:sz w:val="24"/>
-          <w:szCs w:val="24"/>
-          <w:lang w:val="es-US"/>
-        </w:rPr>
-        <w:t xml:space="preserve"> de las bases de datos existentes y la </w:t>
-      </w:r>
-      <w:proofErr w:type="spellStart"/>
-      <w:r>
-        <w:rPr>
-          <w:rFonts w:ascii="Arial" w:hAnsi="Arial" w:cs="Arial"/>
-          <w:sz w:val="24"/>
-          <w:szCs w:val="24"/>
-          <w:lang w:val="es-US"/>
-        </w:rPr>
-        <w:t>renormalización</w:t>
-      </w:r>
-      <w:proofErr w:type="spellEnd"/>
-      <w:r>
-        <w:rPr>
-          <w:rFonts w:ascii="Arial" w:hAnsi="Arial" w:cs="Arial"/>
-          <w:sz w:val="24"/>
-          <w:szCs w:val="24"/>
-          <w:lang w:val="es-US"/>
-        </w:rPr>
-        <w:t xml:space="preserve"> de los datos en función de la demanda de los departamentos que requieren los datos.</w:t>
+      <w:r>
+        <w:rPr>
+          <w:rFonts w:ascii="Arial" w:hAnsi="Arial" w:cs="Arial"/>
+          <w:sz w:val="24"/>
+          <w:szCs w:val="24"/>
+          <w:lang w:val="es-US"/>
+        </w:rPr>
+        <w:t>Desnormalización de las bases de datos existentes y la renormalización de los datos en función de la demanda de los departamentos que requieren los datos.</w:t>
       </w:r>
     </w:p>
     <w:p>
@@ -3927,7 +3823,7 @@
           <w:lang w:val="es-US"/>
         </w:rPr>
       </w:pPr>
-      <w:bookmarkStart w:id="4" w:name="_Toc183182410"/>
+      <w:bookmarkStart w:id="3" w:name="_Toc183182410"/>
       <w:r>
         <w:rPr>
           <w:rFonts w:ascii="Arial" w:hAnsi="Arial" w:cs="Arial"/>
@@ -3940,7 +3836,7 @@
         <w:lastRenderedPageBreak/>
         <w:t>Desarrollo</w:t>
       </w:r>
-      <w:bookmarkEnd w:id="4"/>
+      <w:bookmarkEnd w:id="3"/>
     </w:p>
     <w:p>
       <w:pPr>
@@ -3956,7 +3852,7 @@
           <w:lang w:val="es-US"/>
         </w:rPr>
       </w:pPr>
-      <w:bookmarkStart w:id="5" w:name="_Toc183182411"/>
+      <w:bookmarkStart w:id="4" w:name="_Toc183182411"/>
       <w:r>
         <w:rPr>
           <w:rFonts w:ascii="Arial" w:hAnsi="Arial" w:cs="Arial"/>
@@ -3968,7 +3864,7 @@
         </w:rPr>
         <w:t>Capítulo 1: Análisis del marco teórico del problema</w:t>
       </w:r>
-      <w:bookmarkEnd w:id="5"/>
+      <w:bookmarkEnd w:id="4"/>
     </w:p>
     <w:p>
       <w:pPr>
@@ -4124,7 +4020,7 @@
           <w:lang w:val="es-US"/>
         </w:rPr>
       </w:pPr>
-      <w:bookmarkStart w:id="6" w:name="_Toc183182412"/>
+      <w:bookmarkStart w:id="5" w:name="_Toc183182412"/>
       <w:r>
         <w:rPr>
           <w:rFonts w:ascii="Arial" w:hAnsi="Arial" w:cs="Arial"/>
@@ -4143,7 +4039,7 @@
         </w:rPr>
         <w:t>Antecedentes del Estudio</w:t>
       </w:r>
-      <w:bookmarkEnd w:id="6"/>
+      <w:bookmarkEnd w:id="5"/>
     </w:p>
     <w:p>
       <w:pPr>
@@ -4180,19 +4076,8 @@
           <w:sz w:val="24"/>
           <w:szCs w:val="24"/>
         </w:rPr>
-        <w:t xml:space="preserve">Business </w:t>
-      </w:r>
-      <w:proofErr w:type="spellStart"/>
-      <w:r>
-        <w:rPr>
-          <w:rFonts w:ascii="Arial" w:hAnsi="Arial" w:cs="Arial"/>
-          <w:i/>
-          <w:sz w:val="24"/>
-          <w:szCs w:val="24"/>
-        </w:rPr>
-        <w:t>intelligence</w:t>
-      </w:r>
-      <w:proofErr w:type="spellEnd"/>
+        <w:t>Business intelligence</w:t>
+      </w:r>
       <w:r>
         <w:rPr>
           <w:rFonts w:ascii="Arial" w:hAnsi="Arial" w:cs="Arial"/>
@@ -4263,25 +4148,7 @@
           <w:sz w:val="24"/>
           <w:szCs w:val="24"/>
         </w:rPr>
-        <w:t xml:space="preserve">El uso de Data </w:t>
-      </w:r>
-      <w:proofErr w:type="spellStart"/>
-      <w:r>
-        <w:rPr>
-          <w:rFonts w:ascii="Arial" w:hAnsi="Arial" w:cs="Arial"/>
-          <w:sz w:val="24"/>
-          <w:szCs w:val="24"/>
-        </w:rPr>
-        <w:t>Warehouses</w:t>
-      </w:r>
-      <w:proofErr w:type="spellEnd"/>
-      <w:r>
-        <w:rPr>
-          <w:rFonts w:ascii="Arial" w:hAnsi="Arial" w:cs="Arial"/>
-          <w:sz w:val="24"/>
-          <w:szCs w:val="24"/>
-        </w:rPr>
-        <w:t xml:space="preserve"> (DW) se ha consolidado como una herramienta esencial para integrar y analizar grandes volúmenes de datos provenientes de diversas fuentes</w:t>
+        <w:t>El uso de Data Warehouses (DW) se ha consolidado como una herramienta esencial para integrar y analizar grandes volúmenes de datos provenientes de diversas fuentes</w:t>
       </w:r>
       <w:r>
         <w:rPr>
@@ -4346,25 +4213,7 @@
           <w:sz w:val="24"/>
           <w:szCs w:val="24"/>
         </w:rPr>
-        <w:t xml:space="preserve">. La metodología </w:t>
-      </w:r>
-      <w:proofErr w:type="spellStart"/>
-      <w:r>
-        <w:rPr>
-          <w:rFonts w:ascii="Arial" w:hAnsi="Arial" w:cs="Arial"/>
-          <w:sz w:val="24"/>
-          <w:szCs w:val="24"/>
-        </w:rPr>
-        <w:t>Hefesto</w:t>
-      </w:r>
-      <w:proofErr w:type="spellEnd"/>
-      <w:r>
-        <w:rPr>
-          <w:rFonts w:ascii="Arial" w:hAnsi="Arial" w:cs="Arial"/>
-          <w:sz w:val="24"/>
-          <w:szCs w:val="24"/>
-        </w:rPr>
-        <w:t>, por ejemplo, ha sido ampliamente utilizada para guiar el diseño e implementación de DW, destacándose por su enfoque en la recolección de requerimientos y procesos ETL (Extracción, Transformación y Carga) eficientes</w:t>
+        <w:t>. La metodología Hefesto, por ejemplo, ha sido ampliamente utilizada para guiar el diseño e implementación de DW, destacándose por su enfoque en la recolección de requerimientos y procesos ETL (Extracción, Transformación y Carga) eficientes</w:t>
       </w:r>
       <w:r>
         <w:rPr>
@@ -4676,25 +4525,7 @@
           <w:sz w:val="24"/>
           <w:szCs w:val="24"/>
         </w:rPr>
-        <w:t xml:space="preserve">Por otro lado, el concepto de data </w:t>
-      </w:r>
-      <w:proofErr w:type="spellStart"/>
-      <w:r>
-        <w:rPr>
-          <w:rFonts w:ascii="Arial" w:hAnsi="Arial" w:cs="Arial"/>
-          <w:sz w:val="24"/>
-          <w:szCs w:val="24"/>
-        </w:rPr>
-        <w:t>lakes</w:t>
-      </w:r>
-      <w:proofErr w:type="spellEnd"/>
-      <w:r>
-        <w:rPr>
-          <w:rFonts w:ascii="Arial" w:hAnsi="Arial" w:cs="Arial"/>
-          <w:sz w:val="24"/>
-          <w:szCs w:val="24"/>
-        </w:rPr>
-        <w:t xml:space="preserve"> ha sido mencionado como una solución prometedora para manejar grandes volúmenes de datos estructurados y no estructurados por otros estudios como una alternativa más flexible. Este enfoque permite a las empresas almacenar datos en su formato nativo, ofreciendo flexibilidad para el análisis y experimentación por parte de científicos de datos y analistas</w:t>
+        <w:t>Por otro lado, el concepto de data lakes ha sido mencionado como una solución prometedora para manejar grandes volúmenes de datos estructurados y no estructurados por otros estudios como una alternativa más flexible. Este enfoque permite a las empresas almacenar datos en su formato nativo, ofreciendo flexibilidad para el análisis y experimentación por parte de científicos de datos y analistas</w:t>
       </w:r>
       <w:r>
         <w:rPr>
@@ -4743,43 +4574,7 @@
           <w:sz w:val="24"/>
           <w:szCs w:val="24"/>
         </w:rPr>
-        <w:t xml:space="preserve">. </w:t>
-      </w:r>
-      <w:proofErr w:type="gramStart"/>
-      <w:r>
-        <w:rPr>
-          <w:rFonts w:ascii="Arial" w:hAnsi="Arial" w:cs="Arial"/>
-          <w:sz w:val="24"/>
-          <w:szCs w:val="24"/>
-        </w:rPr>
-        <w:t>Los data</w:t>
-      </w:r>
-      <w:proofErr w:type="gramEnd"/>
-      <w:r>
-        <w:rPr>
-          <w:rFonts w:ascii="Arial" w:hAnsi="Arial" w:cs="Arial"/>
-          <w:sz w:val="24"/>
-          <w:szCs w:val="24"/>
-        </w:rPr>
-        <w:t xml:space="preserve"> </w:t>
-      </w:r>
-      <w:proofErr w:type="spellStart"/>
-      <w:r>
-        <w:rPr>
-          <w:rFonts w:ascii="Arial" w:hAnsi="Arial" w:cs="Arial"/>
-          <w:sz w:val="24"/>
-          <w:szCs w:val="24"/>
-        </w:rPr>
-        <w:t>lakes</w:t>
-      </w:r>
-      <w:proofErr w:type="spellEnd"/>
-      <w:r>
-        <w:rPr>
-          <w:rFonts w:ascii="Arial" w:hAnsi="Arial" w:cs="Arial"/>
-          <w:sz w:val="24"/>
-          <w:szCs w:val="24"/>
-        </w:rPr>
-        <w:t xml:space="preserve"> pueden servir como áreas de preparación para los DW, facilitando la integración de diversas fuentes de datos sin necesidad de transformaciones iniciales. Sin embargo, </w:t>
+        <w:t xml:space="preserve">. Los data lakes pueden servir como áreas de preparación para los DW, facilitando la integración de diversas fuentes de datos sin necesidad de transformaciones iniciales. Sin embargo, </w:t>
       </w:r>
       <w:r>
         <w:rPr>
@@ -4864,62 +4659,7 @@
           <w:sz w:val="24"/>
           <w:szCs w:val="24"/>
         </w:rPr>
-        <w:t xml:space="preserve">De esta exhaustiva se definen como conceptos de interés temas como “Data </w:t>
-      </w:r>
-      <w:proofErr w:type="spellStart"/>
-      <w:r>
-        <w:rPr>
-          <w:rFonts w:ascii="Arial" w:hAnsi="Arial" w:cs="Arial"/>
-          <w:sz w:val="24"/>
-          <w:szCs w:val="24"/>
-        </w:rPr>
-        <w:t>WareHouse</w:t>
-      </w:r>
-      <w:proofErr w:type="spellEnd"/>
-      <w:r>
-        <w:rPr>
-          <w:rFonts w:ascii="Arial" w:hAnsi="Arial" w:cs="Arial"/>
-          <w:sz w:val="24"/>
-          <w:szCs w:val="24"/>
-        </w:rPr>
-        <w:t xml:space="preserve">”, “Data </w:t>
-      </w:r>
-      <w:proofErr w:type="spellStart"/>
-      <w:r>
-        <w:rPr>
-          <w:rFonts w:ascii="Arial" w:hAnsi="Arial" w:cs="Arial"/>
-          <w:sz w:val="24"/>
-          <w:szCs w:val="24"/>
-        </w:rPr>
-        <w:t>lake</w:t>
-      </w:r>
-      <w:proofErr w:type="spellEnd"/>
-      <w:r>
-        <w:rPr>
-          <w:rFonts w:ascii="Arial" w:hAnsi="Arial" w:cs="Arial"/>
-          <w:sz w:val="24"/>
-          <w:szCs w:val="24"/>
-        </w:rPr>
-        <w:t xml:space="preserve">”, “Data Marks”, “DSS”, “Business </w:t>
-      </w:r>
-      <w:proofErr w:type="spellStart"/>
-      <w:r>
-        <w:rPr>
-          <w:rFonts w:ascii="Arial" w:hAnsi="Arial" w:cs="Arial"/>
-          <w:sz w:val="24"/>
-          <w:szCs w:val="24"/>
-        </w:rPr>
-        <w:t>intelligence</w:t>
-      </w:r>
-      <w:proofErr w:type="spellEnd"/>
-      <w:proofErr w:type="gramStart"/>
-      <w:r>
-        <w:rPr>
-          <w:rFonts w:ascii="Arial" w:hAnsi="Arial" w:cs="Arial"/>
-          <w:sz w:val="24"/>
-          <w:szCs w:val="24"/>
-        </w:rPr>
-        <w:t>”</w:t>
+        <w:t>De esta exhaustiva se definen como conceptos de interés temas como “Data WareHouse”, “Data lake”, “Data Marks”, “DSS”, “Business intelligence”</w:t>
       </w:r>
       <w:r>
         <w:rPr>
@@ -4943,42 +4683,15 @@
           <w:sz w:val="24"/>
           <w:szCs w:val="24"/>
         </w:rPr>
-        <w:t>“</w:t>
-      </w:r>
-      <w:proofErr w:type="gramEnd"/>
-      <w:r>
-        <w:rPr>
-          <w:rFonts w:ascii="Arial" w:hAnsi="Arial" w:cs="Arial"/>
-          <w:sz w:val="24"/>
-          <w:szCs w:val="24"/>
-        </w:rPr>
-        <w:t>ETL”</w:t>
-      </w:r>
-      <w:r>
-        <w:rPr>
-          <w:rFonts w:ascii="Arial" w:hAnsi="Arial" w:cs="Arial"/>
-          <w:sz w:val="24"/>
-          <w:szCs w:val="24"/>
-        </w:rPr>
-        <w:t xml:space="preserve">, “Silos de datos” y “Data </w:t>
-      </w:r>
-      <w:proofErr w:type="spellStart"/>
-      <w:r>
-        <w:rPr>
-          <w:rFonts w:ascii="Arial" w:hAnsi="Arial" w:cs="Arial"/>
-          <w:sz w:val="24"/>
-          <w:szCs w:val="24"/>
-        </w:rPr>
-        <w:t>Hubs</w:t>
-      </w:r>
-      <w:proofErr w:type="spellEnd"/>
-      <w:r>
-        <w:rPr>
-          <w:rFonts w:ascii="Arial" w:hAnsi="Arial" w:cs="Arial"/>
-          <w:sz w:val="24"/>
-          <w:szCs w:val="24"/>
-        </w:rPr>
-        <w:t>”</w:t>
+        <w:t>“ETL”</w:t>
+      </w:r>
+      <w:r>
+        <w:rPr>
+          <w:rFonts w:ascii="Arial" w:hAnsi="Arial" w:cs="Arial"/>
+          <w:sz w:val="24"/>
+          <w:szCs w:val="24"/>
+        </w:rPr>
+        <w:t>, “Silos de datos” y “Data Hubs”</w:t>
       </w:r>
       <w:r>
         <w:rPr>
@@ -5001,7 +4714,7 @@
           <w:lang w:val="es-US"/>
         </w:rPr>
       </w:pPr>
-      <w:bookmarkStart w:id="7" w:name="_Toc183182413"/>
+      <w:bookmarkStart w:id="6" w:name="_Toc183182413"/>
       <w:r>
         <w:rPr>
           <w:rFonts w:ascii="Arial" w:hAnsi="Arial" w:cs="Arial"/>
@@ -5020,7 +4733,7 @@
         </w:rPr>
         <w:t>Análisis de la teoría asociada</w:t>
       </w:r>
-      <w:bookmarkEnd w:id="7"/>
+      <w:bookmarkEnd w:id="6"/>
     </w:p>
     <w:p>
       <w:pPr>
@@ -5696,61 +5409,7 @@
           <w:sz w:val="24"/>
           <w:szCs w:val="24"/>
         </w:rPr>
-        <w:t xml:space="preserve">Carga es la fase final donde los datos transformados se almacenan en un sistema de destino, como </w:t>
-      </w:r>
-      <w:proofErr w:type="gramStart"/>
-      <w:r>
-        <w:rPr>
-          <w:rFonts w:ascii="Arial" w:hAnsi="Arial" w:cs="Arial"/>
-          <w:sz w:val="24"/>
-          <w:szCs w:val="24"/>
-        </w:rPr>
-        <w:t>un data</w:t>
-      </w:r>
-      <w:proofErr w:type="gramEnd"/>
-      <w:r>
-        <w:rPr>
-          <w:rFonts w:ascii="Arial" w:hAnsi="Arial" w:cs="Arial"/>
-          <w:sz w:val="24"/>
-          <w:szCs w:val="24"/>
-        </w:rPr>
-        <w:t xml:space="preserve"> </w:t>
-      </w:r>
-      <w:proofErr w:type="spellStart"/>
-      <w:r>
-        <w:rPr>
-          <w:rFonts w:ascii="Arial" w:hAnsi="Arial" w:cs="Arial"/>
-          <w:sz w:val="24"/>
-          <w:szCs w:val="24"/>
-        </w:rPr>
-        <w:t>warehouse</w:t>
-      </w:r>
-      <w:proofErr w:type="spellEnd"/>
-      <w:r>
-        <w:rPr>
-          <w:rFonts w:ascii="Arial" w:hAnsi="Arial" w:cs="Arial"/>
-          <w:sz w:val="24"/>
-          <w:szCs w:val="24"/>
-        </w:rPr>
-        <w:t xml:space="preserve"> o un data </w:t>
-      </w:r>
-      <w:proofErr w:type="spellStart"/>
-      <w:r>
-        <w:rPr>
-          <w:rFonts w:ascii="Arial" w:hAnsi="Arial" w:cs="Arial"/>
-          <w:sz w:val="24"/>
-          <w:szCs w:val="24"/>
-        </w:rPr>
-        <w:t>mart</w:t>
-      </w:r>
-      <w:proofErr w:type="spellEnd"/>
-      <w:r>
-        <w:rPr>
-          <w:rFonts w:ascii="Arial" w:hAnsi="Arial" w:cs="Arial"/>
-          <w:sz w:val="24"/>
-          <w:szCs w:val="24"/>
-        </w:rPr>
-        <w:t>. La eficiencia en esta etapa garantiza que los datos estén disponibles para su análisis en tiempo real o casi real.</w:t>
+        <w:t>Carga es la fase final donde los datos transformados se almacenan en un sistema de destino, como un data warehouse o un data mart. La eficiencia en esta etapa garantiza que los datos estén disponibles para su análisis en tiempo real o casi real.</w:t>
       </w:r>
     </w:p>
     <w:p>
@@ -5943,42 +5602,15 @@
           <w:sz w:val="24"/>
           <w:szCs w:val="24"/>
         </w:rPr>
-        <w:t xml:space="preserve"> Data </w:t>
-      </w:r>
-      <w:proofErr w:type="spellStart"/>
-      <w:r>
-        <w:rPr>
-          <w:rFonts w:ascii="Arial" w:hAnsi="Arial" w:cs="Arial"/>
-          <w:sz w:val="24"/>
-          <w:szCs w:val="24"/>
-        </w:rPr>
-        <w:t>Hubs</w:t>
-      </w:r>
-      <w:proofErr w:type="spellEnd"/>
-      <w:r>
-        <w:rPr>
-          <w:rFonts w:ascii="Arial" w:hAnsi="Arial" w:cs="Arial"/>
-          <w:sz w:val="24"/>
-          <w:szCs w:val="24"/>
-        </w:rPr>
-        <w:t>,</w:t>
-      </w:r>
-      <w:r>
-        <w:rPr>
-          <w:rFonts w:ascii="Arial" w:hAnsi="Arial" w:cs="Arial"/>
-          <w:sz w:val="24"/>
-          <w:szCs w:val="24"/>
-        </w:rPr>
-        <w:t xml:space="preserve"> Data </w:t>
-      </w:r>
-      <w:proofErr w:type="spellStart"/>
-      <w:r>
-        <w:rPr>
-          <w:rFonts w:ascii="Arial" w:hAnsi="Arial" w:cs="Arial"/>
-          <w:sz w:val="24"/>
-          <w:szCs w:val="24"/>
-        </w:rPr>
-        <w:t>Warehause</w:t>
+        <w:t xml:space="preserve"> Data Hubs,</w:t>
+      </w:r>
+      <w:r>
+        <w:rPr>
+          <w:rFonts w:ascii="Arial" w:hAnsi="Arial" w:cs="Arial"/>
+          <w:sz w:val="24"/>
+          <w:szCs w:val="24"/>
+        </w:rPr>
+        <w:t xml:space="preserve"> Data Warehause</w:t>
       </w:r>
       <w:r>
         <w:rPr>
@@ -5988,48 +5620,152 @@
         </w:rPr>
         <w:t>ses</w:t>
       </w:r>
-      <w:proofErr w:type="spellEnd"/>
-      <w:r>
-        <w:rPr>
-          <w:rFonts w:ascii="Arial" w:hAnsi="Arial" w:cs="Arial"/>
-          <w:sz w:val="24"/>
-          <w:szCs w:val="24"/>
-        </w:rPr>
-        <w:t xml:space="preserve">, Data </w:t>
-      </w:r>
-      <w:proofErr w:type="spellStart"/>
-      <w:r>
-        <w:rPr>
-          <w:rFonts w:ascii="Arial" w:hAnsi="Arial" w:cs="Arial"/>
-          <w:sz w:val="24"/>
-          <w:szCs w:val="24"/>
-        </w:rPr>
-        <w:t>lakes</w:t>
-      </w:r>
-      <w:proofErr w:type="spellEnd"/>
-      <w:r>
-        <w:rPr>
-          <w:rFonts w:ascii="Arial" w:hAnsi="Arial" w:cs="Arial"/>
-          <w:sz w:val="24"/>
-          <w:szCs w:val="24"/>
-        </w:rPr>
-        <w:t xml:space="preserve"> y Dama </w:t>
-      </w:r>
-      <w:proofErr w:type="spellStart"/>
-      <w:r>
-        <w:rPr>
-          <w:rFonts w:ascii="Arial" w:hAnsi="Arial" w:cs="Arial"/>
-          <w:sz w:val="24"/>
-          <w:szCs w:val="24"/>
-        </w:rPr>
-        <w:t>Marts</w:t>
-      </w:r>
-      <w:proofErr w:type="spellEnd"/>
-      <w:r>
-        <w:rPr>
-          <w:rFonts w:ascii="Arial" w:hAnsi="Arial" w:cs="Arial"/>
-          <w:sz w:val="24"/>
-          <w:szCs w:val="24"/>
+      <w:r>
+        <w:rPr>
+          <w:rFonts w:ascii="Arial" w:hAnsi="Arial" w:cs="Arial"/>
+          <w:sz w:val="24"/>
+          <w:szCs w:val="24"/>
+        </w:rPr>
+        <w:t>, Data lakes y Dama Marts.</w:t>
+      </w:r>
+    </w:p>
+    <w:p>
+      <w:pPr>
+        <w:spacing w:line="360" w:lineRule="auto"/>
+        <w:rPr>
+          <w:rFonts w:ascii="Arial" w:hAnsi="Arial" w:cs="Arial"/>
+          <w:sz w:val="24"/>
+          <w:szCs w:val="24"/>
+          <w:lang w:val="es-US"/>
+        </w:rPr>
+      </w:pPr>
+      <w:r>
+        <w:rPr>
+          <w:rFonts w:ascii="Arial" w:hAnsi="Arial" w:cs="Arial"/>
+          <w:sz w:val="24"/>
+          <w:szCs w:val="24"/>
+          <w:lang w:val="es-US"/>
+        </w:rPr>
+        <w:t xml:space="preserve">Un </w:t>
+      </w:r>
+      <w:r>
+        <w:rPr>
+          <w:rFonts w:ascii="Arial" w:hAnsi="Arial" w:cs="Arial"/>
+          <w:b/>
+          <w:sz w:val="24"/>
+          <w:szCs w:val="24"/>
+          <w:lang w:val="es-US"/>
+        </w:rPr>
+        <w:t xml:space="preserve">Data </w:t>
+      </w:r>
+      <w:r>
+        <w:rPr>
+          <w:rFonts w:ascii="Arial" w:hAnsi="Arial" w:cs="Arial"/>
+          <w:b/>
+          <w:sz w:val="24"/>
+          <w:szCs w:val="24"/>
+          <w:lang w:val="es-US"/>
+        </w:rPr>
+        <w:t>W</w:t>
+      </w:r>
+      <w:r>
+        <w:rPr>
+          <w:rFonts w:ascii="Arial" w:hAnsi="Arial" w:cs="Arial"/>
+          <w:b/>
+          <w:sz w:val="24"/>
+          <w:szCs w:val="24"/>
+          <w:lang w:val="es-US"/>
+        </w:rPr>
+        <w:t>arehouse</w:t>
+      </w:r>
+      <w:r>
+        <w:rPr>
+          <w:rFonts w:ascii="Arial" w:hAnsi="Arial" w:cs="Arial"/>
+          <w:sz w:val="24"/>
+          <w:szCs w:val="24"/>
+          <w:lang w:val="es-US"/>
+        </w:rPr>
+        <w:t xml:space="preserve"> es un sistema centralizado diseñado para almacenar grandes volúmenes de datos estructurados provenientes de diversas fuentes. Su principal objetivo es facilitar el análisis y la generación de informes. </w:t>
+      </w:r>
+      <w:r>
+        <w:rPr>
+          <w:rFonts w:ascii="Arial" w:hAnsi="Arial" w:cs="Arial"/>
+          <w:sz w:val="24"/>
+          <w:szCs w:val="24"/>
+          <w:lang w:val="es-US"/>
+        </w:rPr>
+        <w:t>Este organiza los datos</w:t>
+      </w:r>
+      <w:r>
+        <w:rPr>
+          <w:rFonts w:ascii="Arial" w:hAnsi="Arial" w:cs="Arial"/>
+          <w:sz w:val="24"/>
+          <w:szCs w:val="24"/>
+          <w:lang w:val="es-US"/>
+        </w:rPr>
+        <w:t xml:space="preserve"> en esquemas predefinidos, como el esquema estrella o copo de nieve, lo que permite realizar consultas complejas de manera eficiente. Este tipo de almacenamiento es ideal para el análisis histórico y la toma de decisiones estratégicas, ya que ofrece una visión consolidada y limpia de los datos</w:t>
+      </w:r>
+      <w:r>
+        <w:rPr>
+          <w:rFonts w:ascii="Arial" w:hAnsi="Arial" w:cs="Arial"/>
+          <w:sz w:val="24"/>
+          <w:szCs w:val="24"/>
+          <w:lang w:val="es-US"/>
+        </w:rPr>
+        <w:t xml:space="preserve"> </w:t>
+      </w:r>
+      <w:r>
+        <w:rPr>
+          <w:rFonts w:ascii="Arial" w:hAnsi="Arial" w:cs="Arial"/>
+          <w:sz w:val="24"/>
+          <w:szCs w:val="24"/>
+          <w:lang w:val="es-US"/>
+        </w:rPr>
+        <w:fldChar w:fldCharType="begin"/>
+      </w:r>
+      <w:r>
+        <w:rPr>
+          <w:rFonts w:ascii="Arial" w:hAnsi="Arial" w:cs="Arial"/>
+          <w:sz w:val="24"/>
+          <w:szCs w:val="24"/>
+          <w:lang w:val="es-US"/>
+        </w:rPr>
+        <w:instrText xml:space="preserve"> ADDIN EN.CITE &lt;EndNote&gt;&lt;Cite&gt;&lt;Author&gt;Aissi&lt;/Author&gt;&lt;Year&gt;2021&lt;/Year&gt;&lt;RecNum&gt;34&lt;/RecNum&gt;&lt;DisplayText&gt;(Aissi et al., 2021)&lt;/DisplayText&gt;&lt;record&gt;&lt;rec-number&gt;34&lt;/rec-number&gt;&lt;foreign-keys&gt;&lt;key app="EN" db-id="rx5pa09dtdxfp6edtwppz9x7xzstw9t9rvve" timestamp="1730254716"&gt;34&lt;/key&gt;&lt;/foreign-keys&gt;&lt;ref-type name="Journal Article"&gt;17&lt;/ref-type&gt;&lt;contributors&gt;&lt;authors&gt;&lt;author&gt;Aissi, Mohamed El Mehdi El&lt;/author&gt;&lt;author&gt;Benjelloun, Sarah&lt;/author&gt;&lt;author&gt;Loukili, Yassine&lt;/author&gt;&lt;author&gt;Lakhrissi, Younes&lt;/author&gt;&lt;author&gt;Boushaki, Abdessamad El&lt;/author&gt;&lt;author&gt;Chougrad, Hiba&lt;/author&gt;&lt;author&gt;Ali, Safae Elhaj Ben&lt;/author&gt;&lt;/authors&gt;&lt;/contributors&gt;&lt;titles&gt;&lt;title&gt;Data Lake Versus Data Warehouse Architecture: A Comparative Study&lt;/title&gt;&lt;secondary-title&gt;Lecture Notes in Electrical Engineering&lt;/secondary-title&gt;&lt;/titles&gt;&lt;periodical&gt;&lt;full-title&gt;Lecture Notes in Electrical Engineering&lt;/full-title&gt;&lt;/periodical&gt;&lt;dates&gt;&lt;year&gt;2021&lt;/year&gt;&lt;/dates&gt;&lt;urls&gt;&lt;/urls&gt;&lt;/record&gt;&lt;/Cite&gt;&lt;/EndNote&gt;</w:instrText>
+      </w:r>
+      <w:r>
+        <w:rPr>
+          <w:rFonts w:ascii="Arial" w:hAnsi="Arial" w:cs="Arial"/>
+          <w:sz w:val="24"/>
+          <w:szCs w:val="24"/>
+          <w:lang w:val="es-US"/>
+        </w:rPr>
+        <w:fldChar w:fldCharType="separate"/>
+      </w:r>
+      <w:r>
+        <w:rPr>
+          <w:rFonts w:ascii="Arial" w:hAnsi="Arial" w:cs="Arial"/>
+          <w:noProof/>
+          <w:sz w:val="24"/>
+          <w:szCs w:val="24"/>
+          <w:lang w:val="es-US"/>
+        </w:rPr>
+        <w:t>(Aissi et al., 2021)</w:t>
+      </w:r>
+      <w:r>
+        <w:rPr>
+          <w:rFonts w:ascii="Arial" w:hAnsi="Arial" w:cs="Arial"/>
+          <w:sz w:val="24"/>
+          <w:szCs w:val="24"/>
+          <w:lang w:val="es-US"/>
+        </w:rPr>
+        <w:fldChar w:fldCharType="end"/>
+      </w:r>
+      <w:r>
+        <w:rPr>
+          <w:rFonts w:ascii="Arial" w:hAnsi="Arial" w:cs="Arial"/>
+          <w:sz w:val="24"/>
+          <w:szCs w:val="24"/>
+          <w:lang w:val="es-US"/>
         </w:rPr>
         <w:t>.</w:t>
       </w:r>
@@ -6051,75 +5787,83 @@
           <w:szCs w:val="24"/>
           <w:lang w:val="es-US"/>
         </w:rPr>
-        <w:t xml:space="preserve">Un </w:t>
-      </w:r>
-      <w:r>
-        <w:rPr>
-          <w:rFonts w:ascii="Arial" w:hAnsi="Arial" w:cs="Arial"/>
-          <w:b/>
-          <w:sz w:val="24"/>
-          <w:szCs w:val="24"/>
-          <w:lang w:val="es-US"/>
-        </w:rPr>
-        <w:t xml:space="preserve">Data </w:t>
-      </w:r>
-      <w:proofErr w:type="spellStart"/>
-      <w:r>
-        <w:rPr>
-          <w:rFonts w:ascii="Arial" w:hAnsi="Arial" w:cs="Arial"/>
-          <w:b/>
-          <w:sz w:val="24"/>
-          <w:szCs w:val="24"/>
-          <w:lang w:val="es-US"/>
-        </w:rPr>
-        <w:t>W</w:t>
-      </w:r>
-      <w:r>
-        <w:rPr>
-          <w:rFonts w:ascii="Arial" w:hAnsi="Arial" w:cs="Arial"/>
-          <w:b/>
-          <w:sz w:val="24"/>
-          <w:szCs w:val="24"/>
-          <w:lang w:val="es-US"/>
-        </w:rPr>
-        <w:t>arehouse</w:t>
-      </w:r>
-      <w:proofErr w:type="spellEnd"/>
-      <w:r>
-        <w:rPr>
-          <w:rFonts w:ascii="Arial" w:hAnsi="Arial" w:cs="Arial"/>
-          <w:sz w:val="24"/>
-          <w:szCs w:val="24"/>
-          <w:lang w:val="es-US"/>
-        </w:rPr>
-        <w:t xml:space="preserve"> es un sistema centralizado diseñado para almacenar grandes volúmenes de datos estructurados provenientes de diversas fuentes. Su principal objetivo es facilitar el análisis y la generación de informes. </w:t>
-      </w:r>
-      <w:r>
-        <w:rPr>
-          <w:rFonts w:ascii="Arial" w:hAnsi="Arial" w:cs="Arial"/>
-          <w:sz w:val="24"/>
-          <w:szCs w:val="24"/>
-          <w:lang w:val="es-US"/>
-        </w:rPr>
-        <w:t>Este organiza los datos</w:t>
-      </w:r>
-      <w:r>
-        <w:rPr>
-          <w:rFonts w:ascii="Arial" w:hAnsi="Arial" w:cs="Arial"/>
-          <w:sz w:val="24"/>
-          <w:szCs w:val="24"/>
-          <w:lang w:val="es-US"/>
-        </w:rPr>
-        <w:t xml:space="preserve"> en esquemas predefinidos, como el esquema estrella o copo de nieve, lo que permite realizar consultas complejas de manera eficiente. Este tipo de almacenamiento es ideal para el análisis histórico y la toma de decisiones estratégicas, ya que ofrece una visión consolidada y limpia de los datos</w:t>
-      </w:r>
-      <w:r>
-        <w:rPr>
-          <w:rFonts w:ascii="Arial" w:hAnsi="Arial" w:cs="Arial"/>
-          <w:sz w:val="24"/>
-          <w:szCs w:val="24"/>
-          <w:lang w:val="es-US"/>
-        </w:rPr>
-        <w:t xml:space="preserve"> </w:t>
+        <w:t>Por su parte u</w:t>
+      </w:r>
+      <w:r>
+        <w:rPr>
+          <w:rFonts w:ascii="Arial" w:hAnsi="Arial" w:cs="Arial"/>
+          <w:sz w:val="24"/>
+          <w:szCs w:val="24"/>
+          <w:lang w:val="es-US"/>
+        </w:rPr>
+        <w:t xml:space="preserve">n </w:t>
+      </w:r>
+      <w:r>
+        <w:rPr>
+          <w:rFonts w:ascii="Arial" w:hAnsi="Arial" w:cs="Arial"/>
+          <w:b/>
+          <w:sz w:val="24"/>
+          <w:szCs w:val="24"/>
+          <w:lang w:val="es-US"/>
+        </w:rPr>
+        <w:t>Data M</w:t>
+      </w:r>
+      <w:r>
+        <w:rPr>
+          <w:rFonts w:ascii="Arial" w:hAnsi="Arial" w:cs="Arial"/>
+          <w:b/>
+          <w:sz w:val="24"/>
+          <w:szCs w:val="24"/>
+          <w:lang w:val="es-US"/>
+        </w:rPr>
+        <w:t>ar</w:t>
+      </w:r>
+      <w:r>
+        <w:rPr>
+          <w:rFonts w:ascii="Arial" w:hAnsi="Arial" w:cs="Arial"/>
+          <w:b/>
+          <w:sz w:val="24"/>
+          <w:szCs w:val="24"/>
+          <w:lang w:val="es-US"/>
+        </w:rPr>
+        <w:t>t</w:t>
+      </w:r>
+      <w:r>
+        <w:rPr>
+          <w:rFonts w:ascii="Arial" w:hAnsi="Arial" w:cs="Arial"/>
+          <w:sz w:val="24"/>
+          <w:szCs w:val="24"/>
+          <w:lang w:val="es-US"/>
+        </w:rPr>
+        <w:t xml:space="preserve"> es una versión más pequeña y especializada de un data warehouse. Está diseñado para atender las necesidades específicas de un </w:t>
+      </w:r>
+      <w:r>
+        <w:rPr>
+          <w:rFonts w:ascii="Arial" w:hAnsi="Arial" w:cs="Arial"/>
+          <w:sz w:val="24"/>
+          <w:szCs w:val="24"/>
+          <w:lang w:val="es-US"/>
+        </w:rPr>
+        <w:lastRenderedPageBreak/>
+        <w:t>departamento o área dentro de una organización, como ventas o finanzas. Los data marts suelen contener subconjuntos de datos relevantes para ese departamento, permitiendo un acceso más rápido y eficiente a la información necesaria para análisis específicos. Esto reduce la complejidad y el tiempo de respuesta en comparación</w:t>
+      </w:r>
+      <w:r>
+        <w:rPr>
+          <w:rFonts w:ascii="Arial" w:hAnsi="Arial" w:cs="Arial"/>
+          <w:sz w:val="24"/>
+          <w:szCs w:val="24"/>
+          <w:lang w:val="es-US"/>
+        </w:rPr>
+        <w:t xml:space="preserve"> co</w:t>
+      </w:r>
+      <w:r>
+        <w:rPr>
+          <w:rFonts w:ascii="Arial" w:hAnsi="Arial" w:cs="Arial"/>
+          <w:sz w:val="24"/>
+          <w:szCs w:val="24"/>
+          <w:lang w:val="es-US"/>
+        </w:rPr>
+        <w:t xml:space="preserve">n un data warehouse completo </w:t>
       </w:r>
       <w:r>
         <w:rPr>
@@ -6137,7 +5881,7 @@
           <w:szCs w:val="24"/>
           <w:lang w:val="es-US"/>
         </w:rPr>
-        <w:instrText xml:space="preserve"> ADDIN EN.CITE &lt;EndNote&gt;&lt;Cite&gt;&lt;Author&gt;Aissi&lt;/Author&gt;&lt;Year&gt;2021&lt;/Year&gt;&lt;RecNum&gt;34&lt;/RecNum&gt;&lt;DisplayText&gt;(Aissi et al., 2021)&lt;/DisplayText&gt;&lt;record&gt;&lt;rec-number&gt;34&lt;/rec-number&gt;&lt;foreign-keys&gt;&lt;key app="EN" db-id="rx5pa09dtdxfp6edtwppz9x7xzstw9t9rvve" timestamp="1730254716"&gt;34&lt;/key&gt;&lt;/foreign-keys&gt;&lt;ref-type name="Journal Article"&gt;17&lt;/ref-type&gt;&lt;contributors&gt;&lt;authors&gt;&lt;author&gt;Aissi, Mohamed El Mehdi El&lt;/author&gt;&lt;author&gt;Benjelloun, Sarah&lt;/author&gt;&lt;author&gt;Loukili, Yassine&lt;/author&gt;&lt;author&gt;Lakhrissi, Younes&lt;/author&gt;&lt;author&gt;Boushaki, Abdessamad El&lt;/author&gt;&lt;author&gt;Chougrad, Hiba&lt;/author&gt;&lt;author&gt;Ali, Safae Elhaj Ben&lt;/author&gt;&lt;/authors&gt;&lt;/contributors&gt;&lt;titles&gt;&lt;title&gt;Data Lake Versus Data Warehouse Architecture: A Comparative Study&lt;/title&gt;&lt;secondary-title&gt;Lecture Notes in Electrical Engineering&lt;/secondary-title&gt;&lt;/titles&gt;&lt;periodical&gt;&lt;full-title&gt;Lecture Notes in Electrical Engineering&lt;/full-title&gt;&lt;/periodical&gt;&lt;dates&gt;&lt;year&gt;2021&lt;/year&gt;&lt;/dates&gt;&lt;urls&gt;&lt;/urls&gt;&lt;/record&gt;&lt;/Cite&gt;&lt;/EndNote&gt;</w:instrText>
+        <w:instrText xml:space="preserve"> ADDIN EN.CITE &lt;EndNote&gt;&lt;Cite&gt;&lt;Author&gt;Jaleel&lt;/Author&gt;&lt;Year&gt;2020&lt;/Year&gt;&lt;RecNum&gt;35&lt;/RecNum&gt;&lt;DisplayText&gt;(Jaleel &amp;amp; Abbas, 2020)&lt;/DisplayText&gt;&lt;record&gt;&lt;rec-number&gt;35&lt;/rec-number&gt;&lt;foreign-keys&gt;&lt;key app="EN" db-id="rx5pa09dtdxfp6edtwppz9x7xzstw9t9rvve" timestamp="1730254772"&gt;35&lt;/key&gt;&lt;/foreign-keys&gt;&lt;ref-type name="Journal Article"&gt;17&lt;/ref-type&gt;&lt;contributors&gt;&lt;authors&gt;&lt;author&gt;Jaleel, Refed Adnan&lt;/author&gt;&lt;author&gt;Abbas, Talib M. Jawad&lt;/author&gt;&lt;/authors&gt;&lt;/contributors&gt;&lt;titles&gt;&lt;title&gt;Design and Implementation of Efficient Decision Support System Using Data Mart Architecture&lt;/title&gt;&lt;secondary-title&gt;2020 International Conference on Electrical, Communication, and Computer Engineering (ICECCE)&lt;/secondary-title&gt;&lt;/titles&gt;&lt;periodical&gt;&lt;full-title&gt;2020 International Conference on Electrical, Communication, and Computer Engineering (ICECCE)&lt;/full-title&gt;&lt;/periodical&gt;&lt;pages&gt;1-6&lt;/pages&gt;&lt;dates&gt;&lt;year&gt;2020&lt;/year&gt;&lt;/dates&gt;&lt;urls&gt;&lt;/urls&gt;&lt;/record&gt;&lt;/Cite&gt;&lt;/EndNote&gt;</w:instrText>
       </w:r>
       <w:r>
         <w:rPr>
@@ -6156,7 +5900,7 @@
           <w:szCs w:val="24"/>
           <w:lang w:val="es-US"/>
         </w:rPr>
-        <w:t>(Aissi et al., 2021)</w:t>
+        <w:t>(Jaleel &amp; Abbas, 2020)</w:t>
       </w:r>
       <w:r>
         <w:rPr>
@@ -6194,251 +5938,6 @@
           <w:szCs w:val="24"/>
           <w:lang w:val="es-US"/>
         </w:rPr>
-        <w:t>Por su parte u</w:t>
-      </w:r>
-      <w:r>
-        <w:rPr>
-          <w:rFonts w:ascii="Arial" w:hAnsi="Arial" w:cs="Arial"/>
-          <w:sz w:val="24"/>
-          <w:szCs w:val="24"/>
-          <w:lang w:val="es-US"/>
-        </w:rPr>
-        <w:t xml:space="preserve">n </w:t>
-      </w:r>
-      <w:r>
-        <w:rPr>
-          <w:rFonts w:ascii="Arial" w:hAnsi="Arial" w:cs="Arial"/>
-          <w:b/>
-          <w:sz w:val="24"/>
-          <w:szCs w:val="24"/>
-          <w:lang w:val="es-US"/>
-        </w:rPr>
-        <w:t xml:space="preserve">Data </w:t>
-      </w:r>
-      <w:proofErr w:type="spellStart"/>
-      <w:proofErr w:type="gramStart"/>
-      <w:r>
-        <w:rPr>
-          <w:rFonts w:ascii="Arial" w:hAnsi="Arial" w:cs="Arial"/>
-          <w:b/>
-          <w:sz w:val="24"/>
-          <w:szCs w:val="24"/>
-          <w:lang w:val="es-US"/>
-        </w:rPr>
-        <w:t>M</w:t>
-      </w:r>
-      <w:r>
-        <w:rPr>
-          <w:rFonts w:ascii="Arial" w:hAnsi="Arial" w:cs="Arial"/>
-          <w:b/>
-          <w:sz w:val="24"/>
-          <w:szCs w:val="24"/>
-          <w:lang w:val="es-US"/>
-        </w:rPr>
-        <w:t>ar</w:t>
-      </w:r>
-      <w:r>
-        <w:rPr>
-          <w:rFonts w:ascii="Arial" w:hAnsi="Arial" w:cs="Arial"/>
-          <w:b/>
-          <w:sz w:val="24"/>
-          <w:szCs w:val="24"/>
-          <w:lang w:val="es-US"/>
-        </w:rPr>
-        <w:t>t</w:t>
-      </w:r>
-      <w:proofErr w:type="spellEnd"/>
-      <w:proofErr w:type="gramEnd"/>
-      <w:r>
-        <w:rPr>
-          <w:rFonts w:ascii="Arial" w:hAnsi="Arial" w:cs="Arial"/>
-          <w:sz w:val="24"/>
-          <w:szCs w:val="24"/>
-          <w:lang w:val="es-US"/>
-        </w:rPr>
-        <w:t xml:space="preserve"> es una versión más pequeña y especializada de un data </w:t>
-      </w:r>
-      <w:proofErr w:type="spellStart"/>
-      <w:r>
-        <w:rPr>
-          <w:rFonts w:ascii="Arial" w:hAnsi="Arial" w:cs="Arial"/>
-          <w:sz w:val="24"/>
-          <w:szCs w:val="24"/>
-          <w:lang w:val="es-US"/>
-        </w:rPr>
-        <w:t>warehouse</w:t>
-      </w:r>
-      <w:proofErr w:type="spellEnd"/>
-      <w:r>
-        <w:rPr>
-          <w:rFonts w:ascii="Arial" w:hAnsi="Arial" w:cs="Arial"/>
-          <w:sz w:val="24"/>
-          <w:szCs w:val="24"/>
-          <w:lang w:val="es-US"/>
-        </w:rPr>
-        <w:t xml:space="preserve">. Está diseñado para atender las necesidades específicas de un </w:t>
-      </w:r>
-      <w:r>
-        <w:rPr>
-          <w:rFonts w:ascii="Arial" w:hAnsi="Arial" w:cs="Arial"/>
-          <w:sz w:val="24"/>
-          <w:szCs w:val="24"/>
-          <w:lang w:val="es-US"/>
-        </w:rPr>
-        <w:lastRenderedPageBreak/>
-        <w:t xml:space="preserve">departamento o área dentro de una organización, como ventas o finanzas. </w:t>
-      </w:r>
-      <w:proofErr w:type="gramStart"/>
-      <w:r>
-        <w:rPr>
-          <w:rFonts w:ascii="Arial" w:hAnsi="Arial" w:cs="Arial"/>
-          <w:sz w:val="24"/>
-          <w:szCs w:val="24"/>
-          <w:lang w:val="es-US"/>
-        </w:rPr>
-        <w:t>Los data</w:t>
-      </w:r>
-      <w:proofErr w:type="gramEnd"/>
-      <w:r>
-        <w:rPr>
-          <w:rFonts w:ascii="Arial" w:hAnsi="Arial" w:cs="Arial"/>
-          <w:sz w:val="24"/>
-          <w:szCs w:val="24"/>
-          <w:lang w:val="es-US"/>
-        </w:rPr>
-        <w:t xml:space="preserve"> </w:t>
-      </w:r>
-      <w:proofErr w:type="spellStart"/>
-      <w:r>
-        <w:rPr>
-          <w:rFonts w:ascii="Arial" w:hAnsi="Arial" w:cs="Arial"/>
-          <w:sz w:val="24"/>
-          <w:szCs w:val="24"/>
-          <w:lang w:val="es-US"/>
-        </w:rPr>
-        <w:t>marts</w:t>
-      </w:r>
-      <w:proofErr w:type="spellEnd"/>
-      <w:r>
-        <w:rPr>
-          <w:rFonts w:ascii="Arial" w:hAnsi="Arial" w:cs="Arial"/>
-          <w:sz w:val="24"/>
-          <w:szCs w:val="24"/>
-          <w:lang w:val="es-US"/>
-        </w:rPr>
-        <w:t xml:space="preserve"> suelen contener subconjuntos de datos relevantes para ese departamento, permitiendo un acceso más rápido y eficiente a la información necesaria para análisis específicos. Esto reduce la complejidad y el tiempo de respuesta en comparación</w:t>
-      </w:r>
-      <w:r>
-        <w:rPr>
-          <w:rFonts w:ascii="Arial" w:hAnsi="Arial" w:cs="Arial"/>
-          <w:sz w:val="24"/>
-          <w:szCs w:val="24"/>
-          <w:lang w:val="es-US"/>
-        </w:rPr>
-        <w:t xml:space="preserve"> co</w:t>
-      </w:r>
-      <w:r>
-        <w:rPr>
-          <w:rFonts w:ascii="Arial" w:hAnsi="Arial" w:cs="Arial"/>
-          <w:sz w:val="24"/>
-          <w:szCs w:val="24"/>
-          <w:lang w:val="es-US"/>
-        </w:rPr>
-        <w:t xml:space="preserve">n un data </w:t>
-      </w:r>
-      <w:proofErr w:type="spellStart"/>
-      <w:r>
-        <w:rPr>
-          <w:rFonts w:ascii="Arial" w:hAnsi="Arial" w:cs="Arial"/>
-          <w:sz w:val="24"/>
-          <w:szCs w:val="24"/>
-          <w:lang w:val="es-US"/>
-        </w:rPr>
-        <w:t>warehouse</w:t>
-      </w:r>
-      <w:proofErr w:type="spellEnd"/>
-      <w:r>
-        <w:rPr>
-          <w:rFonts w:ascii="Arial" w:hAnsi="Arial" w:cs="Arial"/>
-          <w:sz w:val="24"/>
-          <w:szCs w:val="24"/>
-          <w:lang w:val="es-US"/>
-        </w:rPr>
-        <w:t xml:space="preserve"> completo </w:t>
-      </w:r>
-      <w:r>
-        <w:rPr>
-          <w:rFonts w:ascii="Arial" w:hAnsi="Arial" w:cs="Arial"/>
-          <w:sz w:val="24"/>
-          <w:szCs w:val="24"/>
-          <w:lang w:val="es-US"/>
-        </w:rPr>
-        <w:fldChar w:fldCharType="begin"/>
-      </w:r>
-      <w:r>
-        <w:rPr>
-          <w:rFonts w:ascii="Arial" w:hAnsi="Arial" w:cs="Arial"/>
-          <w:sz w:val="24"/>
-          <w:szCs w:val="24"/>
-          <w:lang w:val="es-US"/>
-        </w:rPr>
-        <w:instrText xml:space="preserve"> ADDIN EN.CITE &lt;EndNote&gt;&lt;Cite&gt;&lt;Author&gt;Jaleel&lt;/Author&gt;&lt;Year&gt;2020&lt;/Year&gt;&lt;RecNum&gt;35&lt;/RecNum&gt;&lt;DisplayText&gt;(Jaleel &amp;amp; Abbas, 2020)&lt;/DisplayText&gt;&lt;record&gt;&lt;rec-number&gt;35&lt;/rec-number&gt;&lt;foreign-keys&gt;&lt;key app="EN" db-id="rx5pa09dtdxfp6edtwppz9x7xzstw9t9rvve" timestamp="1730254772"&gt;35&lt;/key&gt;&lt;/foreign-keys&gt;&lt;ref-type name="Journal Article"&gt;17&lt;/ref-type&gt;&lt;contributors&gt;&lt;authors&gt;&lt;author&gt;Jaleel, Refed Adnan&lt;/author&gt;&lt;author&gt;Abbas, Talib M. Jawad&lt;/author&gt;&lt;/authors&gt;&lt;/contributors&gt;&lt;titles&gt;&lt;title&gt;Design and Implementation of Efficient Decision Support System Using Data Mart Architecture&lt;/title&gt;&lt;secondary-title&gt;2020 International Conference on Electrical, Communication, and Computer Engineering (ICECCE)&lt;/secondary-title&gt;&lt;/titles&gt;&lt;periodical&gt;&lt;full-title&gt;2020 International Conference on Electrical, Communication, and Computer Engineering (ICECCE)&lt;/full-title&gt;&lt;/periodical&gt;&lt;pages&gt;1-6&lt;/pages&gt;&lt;dates&gt;&lt;year&gt;2020&lt;/year&gt;&lt;/dates&gt;&lt;urls&gt;&lt;/urls&gt;&lt;/record&gt;&lt;/Cite&gt;&lt;/EndNote&gt;</w:instrText>
-      </w:r>
-      <w:r>
-        <w:rPr>
-          <w:rFonts w:ascii="Arial" w:hAnsi="Arial" w:cs="Arial"/>
-          <w:sz w:val="24"/>
-          <w:szCs w:val="24"/>
-          <w:lang w:val="es-US"/>
-        </w:rPr>
-        <w:fldChar w:fldCharType="separate"/>
-      </w:r>
-      <w:r>
-        <w:rPr>
-          <w:rFonts w:ascii="Arial" w:hAnsi="Arial" w:cs="Arial"/>
-          <w:noProof/>
-          <w:sz w:val="24"/>
-          <w:szCs w:val="24"/>
-          <w:lang w:val="es-US"/>
-        </w:rPr>
-        <w:t>(Jaleel &amp; Abbas, 2020)</w:t>
-      </w:r>
-      <w:r>
-        <w:rPr>
-          <w:rFonts w:ascii="Arial" w:hAnsi="Arial" w:cs="Arial"/>
-          <w:sz w:val="24"/>
-          <w:szCs w:val="24"/>
-          <w:lang w:val="es-US"/>
-        </w:rPr>
-        <w:fldChar w:fldCharType="end"/>
-      </w:r>
-      <w:r>
-        <w:rPr>
-          <w:rFonts w:ascii="Arial" w:hAnsi="Arial" w:cs="Arial"/>
-          <w:sz w:val="24"/>
-          <w:szCs w:val="24"/>
-          <w:lang w:val="es-US"/>
-        </w:rPr>
-        <w:t>.</w:t>
-      </w:r>
-    </w:p>
-    <w:p>
-      <w:pPr>
-        <w:spacing w:line="360" w:lineRule="auto"/>
-        <w:rPr>
-          <w:rFonts w:ascii="Arial" w:hAnsi="Arial" w:cs="Arial"/>
-          <w:sz w:val="24"/>
-          <w:szCs w:val="24"/>
-          <w:lang w:val="es-US"/>
-        </w:rPr>
-      </w:pPr>
-      <w:r>
-        <w:rPr>
-          <w:rFonts w:ascii="Arial" w:hAnsi="Arial" w:cs="Arial"/>
-          <w:sz w:val="24"/>
-          <w:szCs w:val="24"/>
-          <w:lang w:val="es-US"/>
-        </w:rPr>
         <w:t>Por su parte</w:t>
       </w:r>
       <w:r>
@@ -6467,87 +5966,7 @@
           <w:szCs w:val="24"/>
           <w:lang w:val="es-US"/>
         </w:rPr>
-        <w:t xml:space="preserve"> es un repositorio de almacenamiento que permite guardar grandes cantidades de datos en su formato nativo, ya sean estructurados, semiestructurados o no estructurados. A diferencia </w:t>
-      </w:r>
-      <w:proofErr w:type="gramStart"/>
-      <w:r>
-        <w:rPr>
-          <w:rFonts w:ascii="Arial" w:hAnsi="Arial" w:cs="Arial"/>
-          <w:sz w:val="24"/>
-          <w:szCs w:val="24"/>
-          <w:lang w:val="es-US"/>
-        </w:rPr>
-        <w:t>del data</w:t>
-      </w:r>
-      <w:proofErr w:type="gramEnd"/>
-      <w:r>
-        <w:rPr>
-          <w:rFonts w:ascii="Arial" w:hAnsi="Arial" w:cs="Arial"/>
-          <w:sz w:val="24"/>
-          <w:szCs w:val="24"/>
-          <w:lang w:val="es-US"/>
-        </w:rPr>
-        <w:t xml:space="preserve"> </w:t>
-      </w:r>
-      <w:proofErr w:type="spellStart"/>
-      <w:r>
-        <w:rPr>
-          <w:rFonts w:ascii="Arial" w:hAnsi="Arial" w:cs="Arial"/>
-          <w:sz w:val="24"/>
-          <w:szCs w:val="24"/>
-          <w:lang w:val="es-US"/>
-        </w:rPr>
-        <w:t>warehouse</w:t>
-      </w:r>
-      <w:proofErr w:type="spellEnd"/>
-      <w:r>
-        <w:rPr>
-          <w:rFonts w:ascii="Arial" w:hAnsi="Arial" w:cs="Arial"/>
-          <w:sz w:val="24"/>
-          <w:szCs w:val="24"/>
-          <w:lang w:val="es-US"/>
-        </w:rPr>
-        <w:t xml:space="preserve">, los data </w:t>
-      </w:r>
-      <w:proofErr w:type="spellStart"/>
-      <w:r>
-        <w:rPr>
-          <w:rFonts w:ascii="Arial" w:hAnsi="Arial" w:cs="Arial"/>
-          <w:sz w:val="24"/>
-          <w:szCs w:val="24"/>
-          <w:lang w:val="es-US"/>
-        </w:rPr>
-        <w:t>lakes</w:t>
-      </w:r>
-      <w:proofErr w:type="spellEnd"/>
-      <w:r>
-        <w:rPr>
-          <w:rFonts w:ascii="Arial" w:hAnsi="Arial" w:cs="Arial"/>
-          <w:sz w:val="24"/>
-          <w:szCs w:val="24"/>
-          <w:lang w:val="es-US"/>
-        </w:rPr>
-        <w:t xml:space="preserve"> no requieren una estructura predefinida para los datos, lo que los hace más flexibles y escalables. Son ideales para el análisis exploratorio y el procesamiento de </w:t>
-      </w:r>
-      <w:proofErr w:type="spellStart"/>
-      <w:r>
-        <w:rPr>
-          <w:rFonts w:ascii="Arial" w:hAnsi="Arial" w:cs="Arial"/>
-          <w:sz w:val="24"/>
-          <w:szCs w:val="24"/>
-          <w:lang w:val="es-US"/>
-        </w:rPr>
-        <w:t>big</w:t>
-      </w:r>
-      <w:proofErr w:type="spellEnd"/>
-      <w:r>
-        <w:rPr>
-          <w:rFonts w:ascii="Arial" w:hAnsi="Arial" w:cs="Arial"/>
-          <w:sz w:val="24"/>
-          <w:szCs w:val="24"/>
-          <w:lang w:val="es-US"/>
-        </w:rPr>
-        <w:t xml:space="preserve"> data, ya que permiten almacenar datos brutos que pueden ser transformados y analizados posteriormente según las necesidades del negocio</w:t>
+        <w:t xml:space="preserve"> es un repositorio de almacenamiento que permite guardar grandes cantidades de datos en su formato nativo, ya sean estructurados, semiestructurados o no estructurados. A diferencia del data warehouse, los data lakes no requieren una estructura predefinida para los datos, lo que los hace más flexibles y escalables. Son ideales para el análisis exploratorio y el procesamiento de big data, ya que permiten almacenar datos brutos que pueden ser transformados y analizados posteriormente según las necesidades del negocio</w:t>
       </w:r>
       <w:r>
         <w:rPr>
@@ -6652,18 +6071,7 @@
           <w:szCs w:val="24"/>
           <w:lang w:val="es-US"/>
         </w:rPr>
-        <w:t xml:space="preserve">Data </w:t>
-      </w:r>
-      <w:proofErr w:type="spellStart"/>
-      <w:r>
-        <w:rPr>
-          <w:rFonts w:ascii="Arial" w:hAnsi="Arial" w:cs="Arial"/>
-          <w:b/>
-          <w:sz w:val="24"/>
-          <w:szCs w:val="24"/>
-          <w:lang w:val="es-US"/>
-        </w:rPr>
-        <w:t>H</w:t>
+        <w:t>Data H</w:t>
       </w:r>
       <w:r>
         <w:rPr>
@@ -6675,7 +6083,6 @@
         </w:rPr>
         <w:t>ub</w:t>
       </w:r>
-      <w:proofErr w:type="spellEnd"/>
       <w:r>
         <w:rPr>
           <w:rFonts w:ascii="Arial" w:hAnsi="Arial" w:cs="Arial"/>
@@ -6842,7 +6249,6 @@
                 <w:lang w:eastAsia="en-US"/>
               </w:rPr>
             </w:pPr>
-            <w:proofErr w:type="spellStart"/>
             <w:r>
               <w:rPr>
                 <w:rFonts w:ascii="Arial" w:eastAsia="Times New Roman" w:hAnsi="Arial" w:cs="Arial"/>
@@ -6852,7 +6258,6 @@
               </w:rPr>
               <w:t>Característica</w:t>
             </w:r>
-            <w:proofErr w:type="spellEnd"/>
           </w:p>
         </w:tc>
         <w:tc>
@@ -6986,7 +6391,6 @@
                 <w:lang w:eastAsia="en-US"/>
               </w:rPr>
             </w:pPr>
-            <w:proofErr w:type="spellStart"/>
             <w:r>
               <w:rPr>
                 <w:rFonts w:ascii="Arial" w:eastAsia="Times New Roman" w:hAnsi="Arial" w:cs="Arial"/>
@@ -6995,20 +6399,8 @@
                 <w:bdr w:val="single" w:sz="2" w:space="0" w:color="E5E7EB" w:frame="1"/>
                 <w:lang w:eastAsia="en-US"/>
               </w:rPr>
-              <w:t>Formato</w:t>
+              <w:t xml:space="preserve">Formato de </w:t>
             </w:r>
-            <w:proofErr w:type="spellEnd"/>
-            <w:r>
-              <w:rPr>
-                <w:rFonts w:ascii="Arial" w:eastAsia="Times New Roman" w:hAnsi="Arial" w:cs="Arial"/>
-                <w:sz w:val="24"/>
-                <w:szCs w:val="24"/>
-                <w:bdr w:val="single" w:sz="2" w:space="0" w:color="E5E7EB" w:frame="1"/>
-                <w:lang w:eastAsia="en-US"/>
-              </w:rPr>
-              <w:t xml:space="preserve"> de </w:t>
-            </w:r>
-            <w:proofErr w:type="spellStart"/>
             <w:r>
               <w:rPr>
                 <w:rFonts w:ascii="Arial" w:hAnsi="Arial" w:cs="Arial"/>
@@ -7017,7 +6409,6 @@
               </w:rPr>
               <w:t>Datos</w:t>
             </w:r>
-            <w:proofErr w:type="spellEnd"/>
           </w:p>
         </w:tc>
         <w:tc>
@@ -7062,7 +6453,6 @@
                 <w:lang w:eastAsia="en-US"/>
               </w:rPr>
             </w:pPr>
-            <w:proofErr w:type="spellStart"/>
             <w:r>
               <w:rPr>
                 <w:rFonts w:ascii="Arial" w:eastAsia="Times New Roman" w:hAnsi="Arial" w:cs="Arial"/>
@@ -7072,7 +6462,6 @@
               </w:rPr>
               <w:t>Estructurado</w:t>
             </w:r>
-            <w:proofErr w:type="spellEnd"/>
           </w:p>
         </w:tc>
         <w:tc>
@@ -7091,7 +6480,6 @@
                 <w:lang w:eastAsia="en-US"/>
               </w:rPr>
             </w:pPr>
-            <w:proofErr w:type="spellStart"/>
             <w:r>
               <w:rPr>
                 <w:rFonts w:ascii="Arial" w:eastAsia="Times New Roman" w:hAnsi="Arial" w:cs="Arial"/>
@@ -7101,7 +6489,6 @@
               </w:rPr>
               <w:t>Estructurado</w:t>
             </w:r>
-            <w:proofErr w:type="spellEnd"/>
           </w:p>
         </w:tc>
         <w:tc>
@@ -7148,7 +6535,6 @@
                 <w:szCs w:val="24"/>
               </w:rPr>
             </w:pPr>
-            <w:proofErr w:type="spellStart"/>
             <w:r>
               <w:rPr>
                 <w:rFonts w:ascii="Arial" w:hAnsi="Arial" w:cs="Arial"/>
@@ -7157,7 +6543,6 @@
               </w:rPr>
               <w:t>Escalabilidad</w:t>
             </w:r>
-            <w:proofErr w:type="spellEnd"/>
           </w:p>
         </w:tc>
         <w:tc>
@@ -7175,7 +6560,6 @@
                 <w:lang w:eastAsia="en-US"/>
               </w:rPr>
             </w:pPr>
-            <w:proofErr w:type="spellStart"/>
             <w:r>
               <w:rPr>
                 <w:rFonts w:ascii="Arial" w:eastAsia="Times New Roman" w:hAnsi="Arial" w:cs="Arial"/>
@@ -7185,7 +6569,6 @@
               </w:rPr>
               <w:t>Limitada</w:t>
             </w:r>
-            <w:proofErr w:type="spellEnd"/>
           </w:p>
         </w:tc>
         <w:tc>
@@ -7204,7 +6587,6 @@
                 <w:lang w:eastAsia="en-US"/>
               </w:rPr>
             </w:pPr>
-            <w:proofErr w:type="spellStart"/>
             <w:r>
               <w:rPr>
                 <w:rFonts w:ascii="Arial" w:eastAsia="Times New Roman" w:hAnsi="Arial" w:cs="Arial"/>
@@ -7214,7 +6596,6 @@
               </w:rPr>
               <w:t>Limitada</w:t>
             </w:r>
-            <w:proofErr w:type="spellEnd"/>
           </w:p>
         </w:tc>
         <w:tc>
@@ -7233,7 +6614,6 @@
                 <w:lang w:eastAsia="en-US"/>
               </w:rPr>
             </w:pPr>
-            <w:proofErr w:type="spellStart"/>
             <w:r>
               <w:rPr>
                 <w:rFonts w:ascii="Arial" w:eastAsia="Times New Roman" w:hAnsi="Arial" w:cs="Arial"/>
@@ -7243,7 +6623,6 @@
               </w:rPr>
               <w:t>Limitada</w:t>
             </w:r>
-            <w:proofErr w:type="spellEnd"/>
           </w:p>
         </w:tc>
         <w:tc>
@@ -7294,7 +6673,6 @@
                 <w:lang w:eastAsia="en-US"/>
               </w:rPr>
             </w:pPr>
-            <w:proofErr w:type="spellStart"/>
             <w:r>
               <w:rPr>
                 <w:rFonts w:ascii="Arial" w:hAnsi="Arial" w:cs="Arial"/>
@@ -7303,7 +6681,6 @@
               </w:rPr>
               <w:t>Flexibilidad</w:t>
             </w:r>
-            <w:proofErr w:type="spellEnd"/>
           </w:p>
         </w:tc>
         <w:tc>
@@ -7431,7 +6808,6 @@
                 <w:lang w:eastAsia="en-US"/>
               </w:rPr>
             </w:pPr>
-            <w:proofErr w:type="spellStart"/>
             <w:r>
               <w:rPr>
                 <w:rFonts w:ascii="Arial" w:eastAsia="Times New Roman" w:hAnsi="Arial" w:cs="Arial"/>
@@ -7441,18 +6817,7 @@
                 <w:lang w:eastAsia="en-US"/>
               </w:rPr>
               <w:lastRenderedPageBreak/>
-              <w:t>Objetivo</w:t>
-            </w:r>
-            <w:proofErr w:type="spellEnd"/>
-            <w:r>
-              <w:rPr>
-                <w:rFonts w:ascii="Arial" w:eastAsia="Times New Roman" w:hAnsi="Arial" w:cs="Arial"/>
-                <w:sz w:val="24"/>
-                <w:szCs w:val="24"/>
-                <w:bdr w:val="single" w:sz="2" w:space="0" w:color="E5E7EB" w:frame="1"/>
-                <w:lang w:eastAsia="en-US"/>
-              </w:rPr>
-              <w:t xml:space="preserve"> </w:t>
+              <w:t xml:space="preserve">Objetivo </w:t>
             </w:r>
             <w:r>
               <w:rPr>
@@ -7533,7 +6898,6 @@
                 <w:lang w:eastAsia="en-US"/>
               </w:rPr>
             </w:pPr>
-            <w:proofErr w:type="spellStart"/>
             <w:r>
               <w:rPr>
                 <w:rFonts w:ascii="Arial" w:eastAsia="Times New Roman" w:hAnsi="Arial" w:cs="Arial"/>
@@ -7541,69 +6905,8 @@
                 <w:szCs w:val="24"/>
                 <w:lang w:eastAsia="en-US"/>
               </w:rPr>
-              <w:t>Análisis</w:t>
+              <w:t>Análisis específico por departamento</w:t>
             </w:r>
-            <w:proofErr w:type="spellEnd"/>
-            <w:r>
-              <w:rPr>
-                <w:rFonts w:ascii="Arial" w:eastAsia="Times New Roman" w:hAnsi="Arial" w:cs="Arial"/>
-                <w:sz w:val="24"/>
-                <w:szCs w:val="24"/>
-                <w:lang w:eastAsia="en-US"/>
-              </w:rPr>
-              <w:t xml:space="preserve"> </w:t>
-            </w:r>
-            <w:proofErr w:type="spellStart"/>
-            <w:r>
-              <w:rPr>
-                <w:rFonts w:ascii="Arial" w:eastAsia="Times New Roman" w:hAnsi="Arial" w:cs="Arial"/>
-                <w:sz w:val="24"/>
-                <w:szCs w:val="24"/>
-                <w:lang w:eastAsia="en-US"/>
-              </w:rPr>
-              <w:t>específico</w:t>
-            </w:r>
-            <w:proofErr w:type="spellEnd"/>
-            <w:r>
-              <w:rPr>
-                <w:rFonts w:ascii="Arial" w:eastAsia="Times New Roman" w:hAnsi="Arial" w:cs="Arial"/>
-                <w:sz w:val="24"/>
-                <w:szCs w:val="24"/>
-                <w:lang w:eastAsia="en-US"/>
-              </w:rPr>
-              <w:t xml:space="preserve"> </w:t>
-            </w:r>
-            <w:proofErr w:type="spellStart"/>
-            <w:r>
-              <w:rPr>
-                <w:rFonts w:ascii="Arial" w:eastAsia="Times New Roman" w:hAnsi="Arial" w:cs="Arial"/>
-                <w:sz w:val="24"/>
-                <w:szCs w:val="24"/>
-                <w:lang w:eastAsia="en-US"/>
-              </w:rPr>
-              <w:t>por</w:t>
-            </w:r>
-            <w:proofErr w:type="spellEnd"/>
-            <w:r>
-              <w:rPr>
-                <w:rFonts w:ascii="Arial" w:eastAsia="Times New Roman" w:hAnsi="Arial" w:cs="Arial"/>
-                <w:sz w:val="24"/>
-                <w:szCs w:val="24"/>
-                <w:lang w:eastAsia="en-US"/>
-              </w:rPr>
-              <w:t xml:space="preserve"> </w:t>
-            </w:r>
-            <w:proofErr w:type="spellStart"/>
-            <w:r>
-              <w:rPr>
-                <w:rFonts w:ascii="Arial" w:eastAsia="Times New Roman" w:hAnsi="Arial" w:cs="Arial"/>
-                <w:sz w:val="24"/>
-                <w:szCs w:val="24"/>
-                <w:lang w:eastAsia="en-US"/>
-              </w:rPr>
-              <w:t>departamento</w:t>
-            </w:r>
-            <w:proofErr w:type="spellEnd"/>
           </w:p>
         </w:tc>
         <w:tc>
@@ -7629,27 +6932,7 @@
                 <w:szCs w:val="24"/>
                 <w:lang w:val="es-US" w:eastAsia="en-US"/>
               </w:rPr>
-              <w:t xml:space="preserve">Almacenamiento y análisis exploratorio de </w:t>
-            </w:r>
-            <w:proofErr w:type="spellStart"/>
-            <w:r>
-              <w:rPr>
-                <w:rFonts w:ascii="Arial" w:eastAsia="Times New Roman" w:hAnsi="Arial" w:cs="Arial"/>
-                <w:sz w:val="24"/>
-                <w:szCs w:val="24"/>
-                <w:lang w:val="es-US" w:eastAsia="en-US"/>
-              </w:rPr>
-              <w:t>big</w:t>
-            </w:r>
-            <w:proofErr w:type="spellEnd"/>
-            <w:r>
-              <w:rPr>
-                <w:rFonts w:ascii="Arial" w:eastAsia="Times New Roman" w:hAnsi="Arial" w:cs="Arial"/>
-                <w:sz w:val="24"/>
-                <w:szCs w:val="24"/>
-                <w:lang w:val="es-US" w:eastAsia="en-US"/>
-              </w:rPr>
-              <w:t xml:space="preserve"> data</w:t>
+              <w:t>Almacenamiento y análisis exploratorio de big data</w:t>
             </w:r>
             <w:r>
               <w:rPr>
@@ -7721,46 +7004,29 @@
           <w:rFonts w:ascii="Arial" w:hAnsi="Arial" w:cs="Arial"/>
           <w:b/>
           <w:color w:val="auto"/>
-        </w:rPr>
-      </w:pPr>
-      <w:bookmarkStart w:id="8" w:name="_Toc183182414"/>
+          <w:lang w:val="es-US"/>
+        </w:rPr>
+      </w:pPr>
+      <w:bookmarkStart w:id="7" w:name="_Toc183182414"/>
       <w:r>
         <w:rPr>
           <w:rFonts w:ascii="Arial" w:hAnsi="Arial" w:cs="Arial"/>
           <w:b/>
           <w:color w:val="auto"/>
+          <w:lang w:val="es-US"/>
         </w:rPr>
         <w:t xml:space="preserve">1.3 </w:t>
       </w:r>
-      <w:proofErr w:type="spellStart"/>
       <w:r>
         <w:rPr>
           <w:rFonts w:ascii="Arial" w:hAnsi="Arial" w:cs="Arial"/>
           <w:b/>
           <w:color w:val="auto"/>
-        </w:rPr>
-        <w:t>Opciones</w:t>
-      </w:r>
-      <w:proofErr w:type="spellEnd"/>
-      <w:r>
-        <w:rPr>
-          <w:rFonts w:ascii="Arial" w:hAnsi="Arial" w:cs="Arial"/>
-          <w:b/>
-          <w:color w:val="auto"/>
-        </w:rPr>
-        <w:t xml:space="preserve"> del </w:t>
-      </w:r>
-      <w:proofErr w:type="spellStart"/>
-      <w:r>
-        <w:rPr>
-          <w:rFonts w:ascii="Arial" w:hAnsi="Arial" w:cs="Arial"/>
-          <w:b/>
-          <w:color w:val="auto"/>
-        </w:rPr>
-        <w:t>mercado</w:t>
-      </w:r>
-      <w:bookmarkEnd w:id="8"/>
-      <w:proofErr w:type="spellEnd"/>
+          <w:lang w:val="es-US"/>
+        </w:rPr>
+        <w:t>Opciones del mercado</w:t>
+      </w:r>
+      <w:bookmarkEnd w:id="7"/>
     </w:p>
     <w:p>
       <w:pPr>
@@ -7795,19 +7061,8 @@
           <w:sz w:val="24"/>
           <w:szCs w:val="24"/>
         </w:rPr>
-        <w:t xml:space="preserve">SAS Visual </w:t>
-      </w:r>
-      <w:proofErr w:type="spellStart"/>
-      <w:proofErr w:type="gramStart"/>
-      <w:r>
-        <w:rPr>
-          <w:rFonts w:ascii="Arial" w:hAnsi="Arial" w:cs="Arial"/>
-          <w:sz w:val="24"/>
-          <w:szCs w:val="24"/>
-        </w:rPr>
-        <w:t>Analytics</w:t>
-      </w:r>
-      <w:proofErr w:type="spellEnd"/>
+        <w:t>SAS Visual Analytics</w:t>
+      </w:r>
       <w:r>
         <w:rPr>
           <w:rFonts w:ascii="Arial" w:hAnsi="Arial" w:cs="Arial"/>
@@ -7832,35 +7087,14 @@
         </w:rPr>
         <w:t xml:space="preserve"> </w:t>
       </w:r>
-      <w:proofErr w:type="spellStart"/>
-      <w:proofErr w:type="gramEnd"/>
-      <w:r>
-        <w:rPr>
-          <w:rFonts w:ascii="Arial" w:hAnsi="Arial" w:cs="Arial"/>
-          <w:sz w:val="24"/>
-          <w:szCs w:val="24"/>
-        </w:rPr>
-        <w:t>Zoho</w:t>
-      </w:r>
-      <w:proofErr w:type="spellEnd"/>
-      <w:r>
-        <w:rPr>
-          <w:rFonts w:ascii="Arial" w:hAnsi="Arial" w:cs="Arial"/>
-          <w:sz w:val="24"/>
-          <w:szCs w:val="24"/>
-        </w:rPr>
-        <w:t xml:space="preserve"> </w:t>
-      </w:r>
-      <w:proofErr w:type="spellStart"/>
-      <w:r>
-        <w:rPr>
-          <w:rFonts w:ascii="Arial" w:hAnsi="Arial" w:cs="Arial"/>
-          <w:sz w:val="24"/>
-          <w:szCs w:val="24"/>
-        </w:rPr>
-        <w:t>Analytics</w:t>
-      </w:r>
-      <w:proofErr w:type="spellEnd"/>
+      <w:r>
+        <w:rPr>
+          <w:rFonts w:ascii="Arial" w:hAnsi="Arial" w:cs="Arial"/>
+          <w:sz w:val="24"/>
+          <w:szCs w:val="24"/>
+        </w:rPr>
+        <w:t>Zoho Analytics</w:t>
+      </w:r>
       <w:r>
         <w:rPr>
           <w:rFonts w:ascii="Arial" w:hAnsi="Arial" w:cs="Arial"/>
@@ -7885,23 +7119,13 @@
         </w:rPr>
         <w:t xml:space="preserve">. Adicionalmente, revisando estudios y trabajos publicados también se encontraron las tecnologías </w:t>
       </w:r>
-      <w:proofErr w:type="spellStart"/>
-      <w:r>
-        <w:rPr>
-          <w:rFonts w:ascii="Arial" w:hAnsi="Arial" w:cs="Arial"/>
-          <w:sz w:val="24"/>
-          <w:szCs w:val="24"/>
-        </w:rPr>
-        <w:t>Power</w:t>
-      </w:r>
-      <w:proofErr w:type="spellEnd"/>
-      <w:r>
-        <w:rPr>
-          <w:rFonts w:ascii="Arial" w:hAnsi="Arial" w:cs="Arial"/>
-          <w:sz w:val="24"/>
-          <w:szCs w:val="24"/>
-        </w:rPr>
-        <w:t xml:space="preserve"> BI</w:t>
+      <w:r>
+        <w:rPr>
+          <w:rFonts w:ascii="Arial" w:hAnsi="Arial" w:cs="Arial"/>
+          <w:sz w:val="24"/>
+          <w:szCs w:val="24"/>
+        </w:rPr>
+        <w:t>Power BI</w:t>
       </w:r>
       <w:r>
         <w:rPr>
@@ -7911,7 +7135,6 @@
         </w:rPr>
         <w:t xml:space="preserve">, </w:t>
       </w:r>
-      <w:proofErr w:type="spellStart"/>
       <w:r>
         <w:rPr>
           <w:rFonts w:ascii="Arial" w:hAnsi="Arial" w:cs="Arial"/>
@@ -7920,7 +7143,6 @@
         </w:rPr>
         <w:t>Tableau</w:t>
       </w:r>
-      <w:proofErr w:type="spellEnd"/>
       <w:r>
         <w:rPr>
           <w:rFonts w:ascii="Arial" w:hAnsi="Arial" w:cs="Arial"/>
@@ -7935,36 +7157,8 @@
           <w:sz w:val="24"/>
           <w:szCs w:val="24"/>
         </w:rPr>
-        <w:t xml:space="preserve">IBM </w:t>
-      </w:r>
-      <w:proofErr w:type="spellStart"/>
-      <w:r>
-        <w:rPr>
-          <w:rFonts w:ascii="Arial" w:hAnsi="Arial" w:cs="Arial"/>
-          <w:sz w:val="24"/>
-          <w:szCs w:val="24"/>
-        </w:rPr>
-        <w:t>Cognos</w:t>
-      </w:r>
-      <w:proofErr w:type="spellEnd"/>
-      <w:r>
-        <w:rPr>
-          <w:rFonts w:ascii="Arial" w:hAnsi="Arial" w:cs="Arial"/>
-          <w:sz w:val="24"/>
-          <w:szCs w:val="24"/>
-        </w:rPr>
-        <w:t xml:space="preserve"> </w:t>
-      </w:r>
-      <w:proofErr w:type="spellStart"/>
-      <w:r>
-        <w:rPr>
-          <w:rFonts w:ascii="Arial" w:hAnsi="Arial" w:cs="Arial"/>
-          <w:sz w:val="24"/>
-          <w:szCs w:val="24"/>
-        </w:rPr>
-        <w:t>Analytics</w:t>
-      </w:r>
-      <w:proofErr w:type="spellEnd"/>
+        <w:t>IBM Cognos Analytics</w:t>
+      </w:r>
       <w:r>
         <w:rPr>
           <w:rFonts w:ascii="Arial" w:hAnsi="Arial" w:cs="Arial"/>
@@ -7973,34 +7167,14 @@
         </w:rPr>
         <w:t xml:space="preserve">, </w:t>
       </w:r>
-      <w:proofErr w:type="spellStart"/>
-      <w:r>
-        <w:rPr>
-          <w:rFonts w:ascii="Arial" w:hAnsi="Arial" w:cs="Arial"/>
-          <w:sz w:val="24"/>
-          <w:szCs w:val="24"/>
-        </w:rPr>
-        <w:t>Qlik</w:t>
-      </w:r>
-      <w:proofErr w:type="spellEnd"/>
-      <w:r>
-        <w:rPr>
-          <w:rFonts w:ascii="Arial" w:hAnsi="Arial" w:cs="Arial"/>
-          <w:sz w:val="24"/>
-          <w:szCs w:val="24"/>
-        </w:rPr>
-        <w:t xml:space="preserve"> </w:t>
-      </w:r>
-      <w:proofErr w:type="spellStart"/>
-      <w:r>
-        <w:rPr>
-          <w:rFonts w:ascii="Arial" w:hAnsi="Arial" w:cs="Arial"/>
-          <w:sz w:val="24"/>
-          <w:szCs w:val="24"/>
-        </w:rPr>
-        <w:t>Sense</w:t>
-      </w:r>
-      <w:proofErr w:type="spellEnd"/>
+      <w:r>
+        <w:rPr>
+          <w:rFonts w:ascii="Arial" w:hAnsi="Arial" w:cs="Arial"/>
+          <w:sz w:val="24"/>
+          <w:szCs w:val="24"/>
+        </w:rPr>
+        <w:t>Qlik Sense</w:t>
+      </w:r>
       <w:r>
         <w:rPr>
           <w:rFonts w:ascii="Arial" w:hAnsi="Arial" w:cs="Arial"/>
@@ -8119,123 +7293,22 @@
           <w:szCs w:val="24"/>
         </w:rPr>
       </w:pPr>
-      <w:proofErr w:type="spellStart"/>
-      <w:r>
-        <w:rPr>
-          <w:rFonts w:ascii="Arial" w:hAnsi="Arial" w:cs="Arial"/>
-          <w:b/>
-          <w:sz w:val="24"/>
-          <w:szCs w:val="24"/>
-        </w:rPr>
-        <w:t>Power</w:t>
-      </w:r>
-      <w:proofErr w:type="spellEnd"/>
-      <w:r>
-        <w:rPr>
-          <w:rFonts w:ascii="Arial" w:hAnsi="Arial" w:cs="Arial"/>
-          <w:b/>
-          <w:sz w:val="24"/>
-          <w:szCs w:val="24"/>
-        </w:rPr>
-        <w:t xml:space="preserve"> BI</w:t>
-      </w:r>
-      <w:r>
-        <w:rPr>
-          <w:rFonts w:ascii="Arial" w:hAnsi="Arial" w:cs="Arial"/>
-          <w:sz w:val="24"/>
-          <w:szCs w:val="24"/>
-        </w:rPr>
-        <w:t xml:space="preserve"> es una plataforma de análisis de datos desarrollada por Microsoft que permite a los usuarios conectar, modelar y visualizar datos desde diversas fuentes. Ofrece una versión en la nube llamada </w:t>
-      </w:r>
-      <w:proofErr w:type="spellStart"/>
-      <w:r>
-        <w:rPr>
-          <w:rFonts w:ascii="Arial" w:hAnsi="Arial" w:cs="Arial"/>
-          <w:sz w:val="24"/>
-          <w:szCs w:val="24"/>
-        </w:rPr>
-        <w:t>Power</w:t>
-      </w:r>
-      <w:proofErr w:type="spellEnd"/>
-      <w:r>
-        <w:rPr>
-          <w:rFonts w:ascii="Arial" w:hAnsi="Arial" w:cs="Arial"/>
-          <w:sz w:val="24"/>
-          <w:szCs w:val="24"/>
-        </w:rPr>
-        <w:t xml:space="preserve"> BI </w:t>
-      </w:r>
-      <w:proofErr w:type="spellStart"/>
-      <w:r>
-        <w:rPr>
-          <w:rFonts w:ascii="Arial" w:hAnsi="Arial" w:cs="Arial"/>
-          <w:sz w:val="24"/>
-          <w:szCs w:val="24"/>
-        </w:rPr>
-        <w:t>Service</w:t>
-      </w:r>
-      <w:proofErr w:type="spellEnd"/>
-      <w:r>
-        <w:rPr>
-          <w:rFonts w:ascii="Arial" w:hAnsi="Arial" w:cs="Arial"/>
-          <w:sz w:val="24"/>
-          <w:szCs w:val="24"/>
-        </w:rPr>
-        <w:t xml:space="preserve">, que facilita la creación de </w:t>
-      </w:r>
-      <w:proofErr w:type="spellStart"/>
-      <w:r>
-        <w:rPr>
-          <w:rFonts w:ascii="Arial" w:hAnsi="Arial" w:cs="Arial"/>
-          <w:sz w:val="24"/>
-          <w:szCs w:val="24"/>
-        </w:rPr>
-        <w:t>dashboards</w:t>
-      </w:r>
-      <w:proofErr w:type="spellEnd"/>
-      <w:r>
-        <w:rPr>
-          <w:rFonts w:ascii="Arial" w:hAnsi="Arial" w:cs="Arial"/>
-          <w:sz w:val="24"/>
-          <w:szCs w:val="24"/>
-        </w:rPr>
-        <w:t xml:space="preserve"> interactivos y la colaboración en tiempo real. Su integración con otros productos de Microsoft, como Excel y </w:t>
-      </w:r>
-      <w:proofErr w:type="spellStart"/>
-      <w:r>
-        <w:rPr>
-          <w:rFonts w:ascii="Arial" w:hAnsi="Arial" w:cs="Arial"/>
-          <w:sz w:val="24"/>
-          <w:szCs w:val="24"/>
-        </w:rPr>
-        <w:t>Azure</w:t>
-      </w:r>
-      <w:proofErr w:type="spellEnd"/>
-      <w:r>
-        <w:rPr>
-          <w:rFonts w:ascii="Arial" w:hAnsi="Arial" w:cs="Arial"/>
-          <w:sz w:val="24"/>
-          <w:szCs w:val="24"/>
-        </w:rPr>
-        <w:t xml:space="preserve">, lo convierte en una opción atractiva para empresas que ya utilizan el ecosistema de Microsoft. Además, </w:t>
-      </w:r>
-      <w:proofErr w:type="spellStart"/>
-      <w:r>
-        <w:rPr>
-          <w:rFonts w:ascii="Arial" w:hAnsi="Arial" w:cs="Arial"/>
-          <w:sz w:val="24"/>
-          <w:szCs w:val="24"/>
-        </w:rPr>
-        <w:t>Power</w:t>
-      </w:r>
-      <w:proofErr w:type="spellEnd"/>
-      <w:r>
-        <w:rPr>
-          <w:rFonts w:ascii="Arial" w:hAnsi="Arial" w:cs="Arial"/>
-          <w:sz w:val="24"/>
-          <w:szCs w:val="24"/>
-        </w:rPr>
-        <w:t xml:space="preserve"> BI incluye capacidades avanzadas como el uso de inteligencia artificial para identificar patrones en los datos. Es ampliamente utilizado por su facilidad de uso y su capacidad para manejar grandes volúmenes de información</w:t>
+      <w:r>
+        <w:rPr>
+          <w:rFonts w:ascii="Arial" w:hAnsi="Arial" w:cs="Arial"/>
+          <w:b/>
+          <w:sz w:val="24"/>
+          <w:szCs w:val="24"/>
+        </w:rPr>
+        <w:t>Power BI</w:t>
+      </w:r>
+      <w:r>
+        <w:rPr>
+          <w:rFonts w:ascii="Arial" w:hAnsi="Arial" w:cs="Arial"/>
+          <w:sz w:val="24"/>
+          <w:szCs w:val="24"/>
+        </w:rPr>
+        <w:t xml:space="preserve"> es una plataforma de análisis de datos desarrollada por Microsoft que permite a los usuarios conectar, modelar y visualizar datos desde diversas fuentes. Ofrece una versión en la nube llamada Power BI Service, que facilita la creación de dashboards interactivos y la colaboración en tiempo real. Su integración con otros productos de Microsoft, como Excel y Azure, lo convierte en una opción atractiva para empresas que ya utilizan el ecosistema de Microsoft. Además, Power BI incluye capacidades avanzadas como el uso de inteligencia artificial para identificar patrones en los datos. Es ampliamente utilizado por su facilidad de uso y su capacidad para manejar grandes volúmenes de información</w:t>
       </w:r>
       <w:r>
         <w:rPr>
@@ -8306,7 +7379,6 @@
           <w:szCs w:val="24"/>
         </w:rPr>
       </w:pPr>
-      <w:proofErr w:type="spellStart"/>
       <w:r>
         <w:rPr>
           <w:rFonts w:ascii="Arial" w:hAnsi="Arial" w:cs="Arial"/>
@@ -8316,68 +7388,13 @@
         </w:rPr>
         <w:t>Tableau</w:t>
       </w:r>
-      <w:proofErr w:type="spellEnd"/>
-      <w:r>
-        <w:rPr>
-          <w:rFonts w:ascii="Arial" w:hAnsi="Arial" w:cs="Arial"/>
-          <w:sz w:val="24"/>
-          <w:szCs w:val="24"/>
-        </w:rPr>
-        <w:t xml:space="preserve"> es una herramienta líder en visualización de datos que permite a los usuarios crear gráficos y </w:t>
-      </w:r>
-      <w:proofErr w:type="spellStart"/>
-      <w:r>
-        <w:rPr>
-          <w:rFonts w:ascii="Arial" w:hAnsi="Arial" w:cs="Arial"/>
-          <w:sz w:val="24"/>
-          <w:szCs w:val="24"/>
-        </w:rPr>
-        <w:t>dashboards</w:t>
-      </w:r>
-      <w:proofErr w:type="spellEnd"/>
-      <w:r>
-        <w:rPr>
-          <w:rFonts w:ascii="Arial" w:hAnsi="Arial" w:cs="Arial"/>
-          <w:sz w:val="24"/>
-          <w:szCs w:val="24"/>
-        </w:rPr>
-        <w:t xml:space="preserve"> interactivos sin necesidad de conocimientos avanzados en programación. </w:t>
-      </w:r>
-      <w:proofErr w:type="spellStart"/>
-      <w:r>
-        <w:rPr>
-          <w:rFonts w:ascii="Arial" w:hAnsi="Arial" w:cs="Arial"/>
-          <w:sz w:val="24"/>
-          <w:szCs w:val="24"/>
-        </w:rPr>
-        <w:t>Tableau</w:t>
-      </w:r>
-      <w:proofErr w:type="spellEnd"/>
-      <w:r>
-        <w:rPr>
-          <w:rFonts w:ascii="Arial" w:hAnsi="Arial" w:cs="Arial"/>
-          <w:sz w:val="24"/>
-          <w:szCs w:val="24"/>
-        </w:rPr>
-        <w:t xml:space="preserve"> se destaca por su capacidad para manejar grandes conjuntos de datos y su facilidad para integrarse con múltiples fuentes, incluidas bases de datos SQL y servicios en la nube. La versión </w:t>
-      </w:r>
-      <w:proofErr w:type="spellStart"/>
-      <w:r>
-        <w:rPr>
-          <w:rFonts w:ascii="Arial" w:hAnsi="Arial" w:cs="Arial"/>
-          <w:sz w:val="24"/>
-          <w:szCs w:val="24"/>
-        </w:rPr>
-        <w:t>Tableau</w:t>
-      </w:r>
-      <w:proofErr w:type="spellEnd"/>
-      <w:r>
-        <w:rPr>
-          <w:rFonts w:ascii="Arial" w:hAnsi="Arial" w:cs="Arial"/>
-          <w:sz w:val="24"/>
-          <w:szCs w:val="24"/>
-        </w:rPr>
-        <w:t xml:space="preserve"> Online </w:t>
+      <w:r>
+        <w:rPr>
+          <w:rFonts w:ascii="Arial" w:hAnsi="Arial" w:cs="Arial"/>
+          <w:sz w:val="24"/>
+          <w:szCs w:val="24"/>
+        </w:rPr>
+        <w:t xml:space="preserve"> es una herramienta líder en visualización de datos que permite a los usuarios crear gráficos y dashboards interactivos sin necesidad de conocimientos avanzados en programación. Tableau se destaca por su capacidad para manejar grandes conjuntos de datos y su facilidad para integrarse con múltiples fuentes, incluidas bases de datos SQL y servicios en la nube. La versión Tableau Online </w:t>
       </w:r>
       <w:r>
         <w:rPr>
@@ -8386,43 +7403,7 @@
           <w:szCs w:val="24"/>
         </w:rPr>
         <w:lastRenderedPageBreak/>
-        <w:t xml:space="preserve">permite a los usuarios acceder a sus informes desde cualquier lugar con conexión a internet. </w:t>
-      </w:r>
-      <w:proofErr w:type="spellStart"/>
-      <w:r>
-        <w:rPr>
-          <w:rFonts w:ascii="Arial" w:hAnsi="Arial" w:cs="Arial"/>
-          <w:sz w:val="24"/>
-          <w:szCs w:val="24"/>
-        </w:rPr>
-        <w:t>Tableau</w:t>
-      </w:r>
-      <w:proofErr w:type="spellEnd"/>
-      <w:r>
-        <w:rPr>
-          <w:rFonts w:ascii="Arial" w:hAnsi="Arial" w:cs="Arial"/>
-          <w:sz w:val="24"/>
-          <w:szCs w:val="24"/>
-        </w:rPr>
-        <w:t xml:space="preserve"> es conocido por su enfoque en el diseño visual, lo que permite crear informes altamente personalizables y estéticamente atractivos. Además, ofrece funciones avanzadas como análisis predictivo y soporte para </w:t>
-      </w:r>
-      <w:proofErr w:type="spellStart"/>
-      <w:r>
-        <w:rPr>
-          <w:rFonts w:ascii="Arial" w:hAnsi="Arial" w:cs="Arial"/>
-          <w:sz w:val="24"/>
-          <w:szCs w:val="24"/>
-        </w:rPr>
-        <w:t>big</w:t>
-      </w:r>
-      <w:proofErr w:type="spellEnd"/>
-      <w:r>
-        <w:rPr>
-          <w:rFonts w:ascii="Arial" w:hAnsi="Arial" w:cs="Arial"/>
-          <w:sz w:val="24"/>
-          <w:szCs w:val="24"/>
-        </w:rPr>
-        <w:t xml:space="preserve"> data</w:t>
+        <w:t>permite a los usuarios acceder a sus informes desde cualquier lugar con conexión a internet. Tableau es conocido por su enfoque en el diseño visual, lo que permite crear informes altamente personalizables y estéticamente atractivos. Además, ofrece funciones avanzadas como análisis predictivo y soporte para big data</w:t>
       </w:r>
       <w:r>
         <w:rPr>
@@ -8500,136 +7481,15 @@
           <w:sz w:val="24"/>
           <w:szCs w:val="24"/>
         </w:rPr>
-        <w:t xml:space="preserve">IBM </w:t>
-      </w:r>
-      <w:proofErr w:type="spellStart"/>
-      <w:r>
-        <w:rPr>
-          <w:rFonts w:ascii="Arial" w:hAnsi="Arial" w:cs="Arial"/>
-          <w:b/>
-          <w:sz w:val="24"/>
-          <w:szCs w:val="24"/>
-        </w:rPr>
-        <w:t>Cognos</w:t>
-      </w:r>
-      <w:proofErr w:type="spellEnd"/>
-      <w:r>
-        <w:rPr>
-          <w:rFonts w:ascii="Arial" w:hAnsi="Arial" w:cs="Arial"/>
-          <w:b/>
-          <w:sz w:val="24"/>
-          <w:szCs w:val="24"/>
-        </w:rPr>
-        <w:t xml:space="preserve"> </w:t>
-      </w:r>
-      <w:proofErr w:type="spellStart"/>
-      <w:r>
-        <w:rPr>
-          <w:rFonts w:ascii="Arial" w:hAnsi="Arial" w:cs="Arial"/>
-          <w:b/>
-          <w:sz w:val="24"/>
-          <w:szCs w:val="24"/>
-        </w:rPr>
-        <w:t>Analytics</w:t>
-      </w:r>
-      <w:proofErr w:type="spellEnd"/>
-      <w:r>
-        <w:rPr>
-          <w:rFonts w:ascii="Arial" w:hAnsi="Arial" w:cs="Arial"/>
-          <w:sz w:val="24"/>
-          <w:szCs w:val="24"/>
-        </w:rPr>
-        <w:t xml:space="preserve"> es una solución integral de Business </w:t>
-      </w:r>
-      <w:proofErr w:type="spellStart"/>
-      <w:r>
-        <w:rPr>
-          <w:rFonts w:ascii="Arial" w:hAnsi="Arial" w:cs="Arial"/>
-          <w:sz w:val="24"/>
-          <w:szCs w:val="24"/>
-        </w:rPr>
-        <w:t>Intelligence</w:t>
-      </w:r>
-      <w:proofErr w:type="spellEnd"/>
-      <w:r>
-        <w:rPr>
-          <w:rFonts w:ascii="Arial" w:hAnsi="Arial" w:cs="Arial"/>
-          <w:sz w:val="24"/>
-          <w:szCs w:val="24"/>
-        </w:rPr>
-        <w:t xml:space="preserve"> que combina análisis avanzado con capacidades robustas de generación de informes. La plataforma permite a los usuarios crear </w:t>
-      </w:r>
-      <w:proofErr w:type="spellStart"/>
-      <w:r>
-        <w:rPr>
-          <w:rFonts w:ascii="Arial" w:hAnsi="Arial" w:cs="Arial"/>
-          <w:sz w:val="24"/>
-          <w:szCs w:val="24"/>
-        </w:rPr>
-        <w:t>dashboards</w:t>
-      </w:r>
-      <w:proofErr w:type="spellEnd"/>
-      <w:r>
-        <w:rPr>
-          <w:rFonts w:ascii="Arial" w:hAnsi="Arial" w:cs="Arial"/>
-          <w:sz w:val="24"/>
-          <w:szCs w:val="24"/>
-        </w:rPr>
-        <w:t xml:space="preserve"> interactivos y realizar análisis predictivos utilizando técnicas como el machine </w:t>
-      </w:r>
-      <w:proofErr w:type="spellStart"/>
-      <w:r>
-        <w:rPr>
-          <w:rFonts w:ascii="Arial" w:hAnsi="Arial" w:cs="Arial"/>
-          <w:sz w:val="24"/>
-          <w:szCs w:val="24"/>
-        </w:rPr>
-        <w:t>learning</w:t>
-      </w:r>
-      <w:proofErr w:type="spellEnd"/>
-      <w:r>
-        <w:rPr>
-          <w:rFonts w:ascii="Arial" w:hAnsi="Arial" w:cs="Arial"/>
-          <w:sz w:val="24"/>
-          <w:szCs w:val="24"/>
-        </w:rPr>
-        <w:t xml:space="preserve">. </w:t>
-      </w:r>
-      <w:proofErr w:type="spellStart"/>
-      <w:r>
-        <w:rPr>
-          <w:rFonts w:ascii="Arial" w:hAnsi="Arial" w:cs="Arial"/>
-          <w:sz w:val="24"/>
-          <w:szCs w:val="24"/>
-        </w:rPr>
-        <w:t>Cognos</w:t>
-      </w:r>
-      <w:proofErr w:type="spellEnd"/>
-      <w:r>
-        <w:rPr>
-          <w:rFonts w:ascii="Arial" w:hAnsi="Arial" w:cs="Arial"/>
-          <w:sz w:val="24"/>
-          <w:szCs w:val="24"/>
-        </w:rPr>
-        <w:t xml:space="preserve"> </w:t>
-      </w:r>
-      <w:proofErr w:type="spellStart"/>
-      <w:r>
-        <w:rPr>
-          <w:rFonts w:ascii="Arial" w:hAnsi="Arial" w:cs="Arial"/>
-          <w:sz w:val="24"/>
-          <w:szCs w:val="24"/>
-        </w:rPr>
-        <w:t>Analytics</w:t>
-      </w:r>
-      <w:proofErr w:type="spellEnd"/>
-      <w:r>
-        <w:rPr>
-          <w:rFonts w:ascii="Arial" w:hAnsi="Arial" w:cs="Arial"/>
-          <w:sz w:val="24"/>
-          <w:szCs w:val="24"/>
-        </w:rPr>
-        <w:t xml:space="preserve"> ofrece una versión en la nube que facilita la colaboración entre equipos distribuidos geográficamente. Su arquitectura escalable lo convierte en una opción ideal para grandes organizaciones que requieren un alto grado de personalización y seguridad. Además, se integra fácilmente con otras soluciones empresariales, lo que permite un flujo continuo de datos entre diferentes sistemas</w:t>
+        <w:t>IBM Cognos Analytics</w:t>
+      </w:r>
+      <w:r>
+        <w:rPr>
+          <w:rFonts w:ascii="Arial" w:hAnsi="Arial" w:cs="Arial"/>
+          <w:sz w:val="24"/>
+          <w:szCs w:val="24"/>
+        </w:rPr>
+        <w:t xml:space="preserve"> es una solución integral de Business Intelligence que combina análisis avanzado con capacidades robustas de generación de informes. La plataforma permite a los usuarios crear dashboards interactivos y realizar análisis predictivos utilizando técnicas como el machine learning. Cognos Analytics ofrece una versión en la nube que facilita la colaboración entre equipos distribuidos geográficamente. Su arquitectura escalable lo convierte en una opción ideal para grandes organizaciones que requieren un alto grado de personalización y seguridad. Además, se integra fácilmente con otras soluciones empresariales, lo que permite un flujo continuo de datos entre diferentes sistemas</w:t>
       </w:r>
       <w:r>
         <w:rPr>
@@ -8700,152 +7560,22 @@
           <w:szCs w:val="24"/>
         </w:rPr>
       </w:pPr>
-      <w:proofErr w:type="spellStart"/>
-      <w:r>
-        <w:rPr>
-          <w:rFonts w:ascii="Arial" w:hAnsi="Arial" w:cs="Arial"/>
-          <w:b/>
-          <w:sz w:val="24"/>
-          <w:szCs w:val="24"/>
-        </w:rPr>
-        <w:t>Qlik</w:t>
-      </w:r>
-      <w:proofErr w:type="spellEnd"/>
-      <w:r>
-        <w:rPr>
-          <w:rFonts w:ascii="Arial" w:hAnsi="Arial" w:cs="Arial"/>
-          <w:b/>
-          <w:sz w:val="24"/>
-          <w:szCs w:val="24"/>
-        </w:rPr>
-        <w:t xml:space="preserve"> </w:t>
-      </w:r>
-      <w:proofErr w:type="spellStart"/>
-      <w:r>
-        <w:rPr>
-          <w:rFonts w:ascii="Arial" w:hAnsi="Arial" w:cs="Arial"/>
-          <w:b/>
-          <w:sz w:val="24"/>
-          <w:szCs w:val="24"/>
-        </w:rPr>
-        <w:t>Sense</w:t>
-      </w:r>
-      <w:proofErr w:type="spellEnd"/>
-      <w:r>
-        <w:rPr>
-          <w:rFonts w:ascii="Arial" w:hAnsi="Arial" w:cs="Arial"/>
-          <w:sz w:val="24"/>
-          <w:szCs w:val="24"/>
-        </w:rPr>
-        <w:t xml:space="preserve"> es una herramienta diseñada para permitir a los usuarios explorar sus datos sin restricciones mediante un motor asociativo único. Este motor permite descubrir relaciones ocultas entre los datos que no son evidentes con las herramientas tradicionales basadas en consultas SQL. </w:t>
-      </w:r>
-      <w:proofErr w:type="spellStart"/>
-      <w:r>
-        <w:rPr>
-          <w:rFonts w:ascii="Arial" w:hAnsi="Arial" w:cs="Arial"/>
-          <w:sz w:val="24"/>
-          <w:szCs w:val="24"/>
-        </w:rPr>
-        <w:t>Qlik</w:t>
-      </w:r>
-      <w:proofErr w:type="spellEnd"/>
-      <w:r>
-        <w:rPr>
-          <w:rFonts w:ascii="Arial" w:hAnsi="Arial" w:cs="Arial"/>
-          <w:sz w:val="24"/>
-          <w:szCs w:val="24"/>
-        </w:rPr>
-        <w:t xml:space="preserve"> </w:t>
-      </w:r>
-      <w:proofErr w:type="spellStart"/>
-      <w:r>
-        <w:rPr>
-          <w:rFonts w:ascii="Arial" w:hAnsi="Arial" w:cs="Arial"/>
-          <w:sz w:val="24"/>
-          <w:szCs w:val="24"/>
-        </w:rPr>
-        <w:t>Sense</w:t>
-      </w:r>
-      <w:proofErr w:type="spellEnd"/>
-      <w:r>
-        <w:rPr>
-          <w:rFonts w:ascii="Arial" w:hAnsi="Arial" w:cs="Arial"/>
-          <w:sz w:val="24"/>
-          <w:szCs w:val="24"/>
-        </w:rPr>
-        <w:t xml:space="preserve"> ofrece una versión en la nube llamada </w:t>
-      </w:r>
-      <w:proofErr w:type="spellStart"/>
-      <w:r>
-        <w:rPr>
-          <w:rFonts w:ascii="Arial" w:hAnsi="Arial" w:cs="Arial"/>
-          <w:sz w:val="24"/>
-          <w:szCs w:val="24"/>
-        </w:rPr>
-        <w:t>Qlik</w:t>
-      </w:r>
-      <w:proofErr w:type="spellEnd"/>
-      <w:r>
-        <w:rPr>
-          <w:rFonts w:ascii="Arial" w:hAnsi="Arial" w:cs="Arial"/>
-          <w:sz w:val="24"/>
-          <w:szCs w:val="24"/>
-        </w:rPr>
-        <w:t xml:space="preserve"> </w:t>
-      </w:r>
-      <w:proofErr w:type="spellStart"/>
-      <w:r>
-        <w:rPr>
-          <w:rFonts w:ascii="Arial" w:hAnsi="Arial" w:cs="Arial"/>
-          <w:sz w:val="24"/>
-          <w:szCs w:val="24"/>
-        </w:rPr>
-        <w:t>Sense</w:t>
-      </w:r>
-      <w:proofErr w:type="spellEnd"/>
-      <w:r>
-        <w:rPr>
-          <w:rFonts w:ascii="Arial" w:hAnsi="Arial" w:cs="Arial"/>
-          <w:sz w:val="24"/>
-          <w:szCs w:val="24"/>
-        </w:rPr>
-        <w:t xml:space="preserve"> Cloud, que facilita la colaboración entre equipos al permitir el acceso remoto a los </w:t>
-      </w:r>
-      <w:proofErr w:type="spellStart"/>
-      <w:r>
-        <w:rPr>
-          <w:rFonts w:ascii="Arial" w:hAnsi="Arial" w:cs="Arial"/>
-          <w:sz w:val="24"/>
-          <w:szCs w:val="24"/>
-        </w:rPr>
-        <w:t>dashboards</w:t>
-      </w:r>
-      <w:proofErr w:type="spellEnd"/>
-      <w:r>
-        <w:rPr>
-          <w:rFonts w:ascii="Arial" w:hAnsi="Arial" w:cs="Arial"/>
-          <w:sz w:val="24"/>
-          <w:szCs w:val="24"/>
-        </w:rPr>
-        <w:t xml:space="preserve">. La plataforma también incluye capacidades avanzadas como análisis predictivo e integración con </w:t>
-      </w:r>
-      <w:proofErr w:type="spellStart"/>
-      <w:r>
-        <w:rPr>
-          <w:rFonts w:ascii="Arial" w:hAnsi="Arial" w:cs="Arial"/>
-          <w:sz w:val="24"/>
-          <w:szCs w:val="24"/>
-        </w:rPr>
-        <w:t>big</w:t>
-      </w:r>
-      <w:proofErr w:type="spellEnd"/>
-      <w:r>
-        <w:rPr>
-          <w:rFonts w:ascii="Arial" w:hAnsi="Arial" w:cs="Arial"/>
-          <w:sz w:val="24"/>
-          <w:szCs w:val="24"/>
-        </w:rPr>
-        <w:t xml:space="preserve"> data. Su enfoque centrado en el usuario final lo hace adecuado tanto para analistas técnicos como para usuarios empresariales</w:t>
+      <w:r>
+        <w:rPr>
+          <w:rFonts w:ascii="Arial" w:hAnsi="Arial" w:cs="Arial"/>
+          <w:b/>
+          <w:sz w:val="24"/>
+          <w:szCs w:val="24"/>
+        </w:rPr>
+        <w:t>Qlik Sense</w:t>
+      </w:r>
+      <w:r>
+        <w:rPr>
+          <w:rFonts w:ascii="Arial" w:hAnsi="Arial" w:cs="Arial"/>
+          <w:sz w:val="24"/>
+          <w:szCs w:val="24"/>
+        </w:rPr>
+        <w:t xml:space="preserve"> es una herramienta diseñada para permitir a los usuarios explorar sus datos sin restricciones mediante un motor asociativo único. Este motor permite descubrir relaciones ocultas entre los datos que no son evidentes con las herramientas tradicionales basadas en consultas SQL. Qlik Sense ofrece una versión en la nube llamada Qlik Sense Cloud, que facilita la colaboración entre equipos al permitir el acceso remoto a los dashboards. La plataforma también incluye capacidades avanzadas como análisis predictivo e integración con big data. Su enfoque centrado en el usuario final lo hace adecuado tanto para analistas técnicos como para usuarios empresariales</w:t>
       </w:r>
       <w:r>
         <w:rPr>
@@ -8923,62 +7653,15 @@
           <w:sz w:val="24"/>
           <w:szCs w:val="24"/>
         </w:rPr>
-        <w:t xml:space="preserve">SAS Visual </w:t>
-      </w:r>
-      <w:proofErr w:type="spellStart"/>
-      <w:r>
-        <w:rPr>
-          <w:rFonts w:ascii="Arial" w:hAnsi="Arial" w:cs="Arial"/>
-          <w:b/>
-          <w:sz w:val="24"/>
-          <w:szCs w:val="24"/>
-        </w:rPr>
-        <w:t>Analytics</w:t>
-      </w:r>
-      <w:proofErr w:type="spellEnd"/>
-      <w:r>
-        <w:rPr>
-          <w:rFonts w:ascii="Arial" w:hAnsi="Arial" w:cs="Arial"/>
-          <w:sz w:val="24"/>
-          <w:szCs w:val="24"/>
-        </w:rPr>
-        <w:t xml:space="preserve"> es una plataforma avanzada que combina visualización de datos con capacidades analíticas robustas, incluyendo análisis predictivo y minería de datos. Esta herramienta está diseñada para manejar grandes volúmenes de información y realizar análisis complejos utilizando técnicas estadísticas avanzadas. SAS Visual </w:t>
-      </w:r>
-      <w:proofErr w:type="spellStart"/>
-      <w:r>
-        <w:rPr>
-          <w:rFonts w:ascii="Arial" w:hAnsi="Arial" w:cs="Arial"/>
-          <w:sz w:val="24"/>
-          <w:szCs w:val="24"/>
-        </w:rPr>
-        <w:t>Analytics</w:t>
-      </w:r>
-      <w:proofErr w:type="spellEnd"/>
-      <w:r>
-        <w:rPr>
-          <w:rFonts w:ascii="Arial" w:hAnsi="Arial" w:cs="Arial"/>
-          <w:sz w:val="24"/>
-          <w:szCs w:val="24"/>
-        </w:rPr>
-        <w:t xml:space="preserve"> ofrece opciones tanto locales como basadas en la nube, permitiendo a las empresas elegir la infraestructura que mejor se adapte a sus necesidades. La plataforma también incluye herramientas colaborativas que facilitan el intercambio de </w:t>
-      </w:r>
-      <w:proofErr w:type="spellStart"/>
-      <w:r>
-        <w:rPr>
-          <w:rFonts w:ascii="Arial" w:hAnsi="Arial" w:cs="Arial"/>
-          <w:sz w:val="24"/>
-          <w:szCs w:val="24"/>
-        </w:rPr>
-        <w:t>insights</w:t>
-      </w:r>
-      <w:proofErr w:type="spellEnd"/>
-      <w:r>
-        <w:rPr>
-          <w:rFonts w:ascii="Arial" w:hAnsi="Arial" w:cs="Arial"/>
-          <w:sz w:val="24"/>
-          <w:szCs w:val="24"/>
-        </w:rPr>
-        <w:t xml:space="preserve"> entre equipos multidisciplinarios. Es ampliamente </w:t>
+        <w:t>SAS Visual Analytics</w:t>
+      </w:r>
+      <w:r>
+        <w:rPr>
+          <w:rFonts w:ascii="Arial" w:hAnsi="Arial" w:cs="Arial"/>
+          <w:sz w:val="24"/>
+          <w:szCs w:val="24"/>
+        </w:rPr>
+        <w:t xml:space="preserve"> es una plataforma avanzada que combina visualización de datos con capacidades analíticas robustas, incluyendo análisis predictivo y minería de datos. Esta herramienta está diseñada para manejar grandes volúmenes de información y realizar análisis complejos utilizando técnicas estadísticas avanzadas. SAS Visual Analytics ofrece opciones tanto locales como basadas en la nube, permitiendo a las empresas elegir la infraestructura que mejor se adapte a sus necesidades. La plataforma también incluye herramientas colaborativas que facilitan el intercambio de insights entre equipos multidisciplinarios. Es ampliamente </w:t>
       </w:r>
       <w:r>
         <w:rPr>
@@ -9058,152 +7741,22 @@
           <w:szCs w:val="24"/>
         </w:rPr>
       </w:pPr>
-      <w:proofErr w:type="spellStart"/>
-      <w:r>
-        <w:rPr>
-          <w:rFonts w:ascii="Arial" w:hAnsi="Arial" w:cs="Arial"/>
-          <w:b/>
-          <w:sz w:val="24"/>
-          <w:szCs w:val="24"/>
-        </w:rPr>
-        <w:t>Zoho</w:t>
-      </w:r>
-      <w:proofErr w:type="spellEnd"/>
-      <w:r>
-        <w:rPr>
-          <w:rFonts w:ascii="Arial" w:hAnsi="Arial" w:cs="Arial"/>
-          <w:b/>
-          <w:sz w:val="24"/>
-          <w:szCs w:val="24"/>
-        </w:rPr>
-        <w:t xml:space="preserve"> </w:t>
-      </w:r>
-      <w:proofErr w:type="spellStart"/>
-      <w:r>
-        <w:rPr>
-          <w:rFonts w:ascii="Arial" w:hAnsi="Arial" w:cs="Arial"/>
-          <w:b/>
-          <w:sz w:val="24"/>
-          <w:szCs w:val="24"/>
-        </w:rPr>
-        <w:t>Analytics</w:t>
-      </w:r>
-      <w:proofErr w:type="spellEnd"/>
-      <w:r>
-        <w:rPr>
-          <w:rFonts w:ascii="Arial" w:hAnsi="Arial" w:cs="Arial"/>
-          <w:sz w:val="24"/>
-          <w:szCs w:val="24"/>
-        </w:rPr>
-        <w:t xml:space="preserve"> es una solución asequible y fácil de usar diseñada principalmente para pequeñas y medianas empresas (</w:t>
-      </w:r>
-      <w:proofErr w:type="spellStart"/>
-      <w:r>
-        <w:rPr>
-          <w:rFonts w:ascii="Arial" w:hAnsi="Arial" w:cs="Arial"/>
-          <w:sz w:val="24"/>
-          <w:szCs w:val="24"/>
-        </w:rPr>
-        <w:t>PYMEs</w:t>
-      </w:r>
-      <w:proofErr w:type="spellEnd"/>
-      <w:r>
-        <w:rPr>
-          <w:rFonts w:ascii="Arial" w:hAnsi="Arial" w:cs="Arial"/>
-          <w:sz w:val="24"/>
-          <w:szCs w:val="24"/>
-        </w:rPr>
-        <w:t xml:space="preserve">). Ofrece tanto versiones locales como basadas en la nube, permitiendo a las empresas elegir cómo desean gestionar sus datos. </w:t>
-      </w:r>
-      <w:proofErr w:type="spellStart"/>
-      <w:r>
-        <w:rPr>
-          <w:rFonts w:ascii="Arial" w:hAnsi="Arial" w:cs="Arial"/>
-          <w:sz w:val="24"/>
-          <w:szCs w:val="24"/>
-        </w:rPr>
-        <w:t>Zoho</w:t>
-      </w:r>
-      <w:proofErr w:type="spellEnd"/>
-      <w:r>
-        <w:rPr>
-          <w:rFonts w:ascii="Arial" w:hAnsi="Arial" w:cs="Arial"/>
-          <w:sz w:val="24"/>
-          <w:szCs w:val="24"/>
-        </w:rPr>
-        <w:t xml:space="preserve"> </w:t>
-      </w:r>
-      <w:proofErr w:type="spellStart"/>
-      <w:r>
-        <w:rPr>
-          <w:rFonts w:ascii="Arial" w:hAnsi="Arial" w:cs="Arial"/>
-          <w:sz w:val="24"/>
-          <w:szCs w:val="24"/>
-        </w:rPr>
-        <w:t>Analytics</w:t>
-      </w:r>
-      <w:proofErr w:type="spellEnd"/>
-      <w:r>
-        <w:rPr>
-          <w:rFonts w:ascii="Arial" w:hAnsi="Arial" w:cs="Arial"/>
-          <w:sz w:val="24"/>
-          <w:szCs w:val="24"/>
-        </w:rPr>
-        <w:t xml:space="preserve"> destaca por su interfaz intuitiva que facilita la creación rápida de informes interactivos sin necesidad de conocimientos técnicos avanzados. La plataforma también incluye capacidades básicas de análisis predictivo y soporte para </w:t>
-      </w:r>
-      <w:proofErr w:type="spellStart"/>
-      <w:r>
-        <w:rPr>
-          <w:rFonts w:ascii="Arial" w:hAnsi="Arial" w:cs="Arial"/>
-          <w:sz w:val="24"/>
-          <w:szCs w:val="24"/>
-        </w:rPr>
-        <w:t>big</w:t>
-      </w:r>
-      <w:proofErr w:type="spellEnd"/>
-      <w:r>
-        <w:rPr>
-          <w:rFonts w:ascii="Arial" w:hAnsi="Arial" w:cs="Arial"/>
-          <w:sz w:val="24"/>
-          <w:szCs w:val="24"/>
-        </w:rPr>
-        <w:t xml:space="preserve"> data, lo que permite a las </w:t>
-      </w:r>
-      <w:proofErr w:type="spellStart"/>
-      <w:r>
-        <w:rPr>
-          <w:rFonts w:ascii="Arial" w:hAnsi="Arial" w:cs="Arial"/>
-          <w:sz w:val="24"/>
-          <w:szCs w:val="24"/>
-        </w:rPr>
-        <w:t>PYMEs</w:t>
-      </w:r>
-      <w:proofErr w:type="spellEnd"/>
-      <w:r>
-        <w:rPr>
-          <w:rFonts w:ascii="Arial" w:hAnsi="Arial" w:cs="Arial"/>
-          <w:sz w:val="24"/>
-          <w:szCs w:val="24"/>
-        </w:rPr>
-        <w:t xml:space="preserve"> obtener </w:t>
-      </w:r>
-      <w:proofErr w:type="spellStart"/>
-      <w:r>
-        <w:rPr>
-          <w:rFonts w:ascii="Arial" w:hAnsi="Arial" w:cs="Arial"/>
-          <w:sz w:val="24"/>
-          <w:szCs w:val="24"/>
-        </w:rPr>
-        <w:t>insights</w:t>
-      </w:r>
-      <w:proofErr w:type="spellEnd"/>
-      <w:r>
-        <w:rPr>
-          <w:rFonts w:ascii="Arial" w:hAnsi="Arial" w:cs="Arial"/>
-          <w:sz w:val="24"/>
-          <w:szCs w:val="24"/>
-        </w:rPr>
-        <w:t xml:space="preserve"> valiosos sin incurrir en altos costos</w:t>
+      <w:r>
+        <w:rPr>
+          <w:rFonts w:ascii="Arial" w:hAnsi="Arial" w:cs="Arial"/>
+          <w:b/>
+          <w:sz w:val="24"/>
+          <w:szCs w:val="24"/>
+        </w:rPr>
+        <w:t>Zoho Analytics</w:t>
+      </w:r>
+      <w:r>
+        <w:rPr>
+          <w:rFonts w:ascii="Arial" w:hAnsi="Arial" w:cs="Arial"/>
+          <w:sz w:val="24"/>
+          <w:szCs w:val="24"/>
+        </w:rPr>
+        <w:t xml:space="preserve"> es una solución asequible y fácil de usar diseñada principalmente para pequeñas y medianas empresas (PYMEs). Ofrece tanto versiones locales como basadas en la nube, permitiendo a las empresas elegir cómo desean gestionar sus datos. Zoho Analytics destaca por su interfaz intuitiva que facilita la creación rápida de informes interactivos sin necesidad de conocimientos técnicos avanzados. La plataforma también incluye capacidades básicas de análisis predictivo y soporte para big data, lo que permite a las PYMEs obtener insights valiosos sin incurrir en altos costos</w:t>
       </w:r>
       <w:r>
         <w:rPr>
@@ -9289,72 +7842,8 @@
           <w:sz w:val="24"/>
           <w:szCs w:val="24"/>
         </w:rPr>
-        <w:t xml:space="preserve"> es una herramienta gratuita basada completamente en la web que permite crear informes interactivos conectando diversas fuentes de datos, como Google </w:t>
-      </w:r>
-      <w:proofErr w:type="spellStart"/>
-      <w:r>
-        <w:rPr>
-          <w:rFonts w:ascii="Arial" w:hAnsi="Arial" w:cs="Arial"/>
-          <w:sz w:val="24"/>
-          <w:szCs w:val="24"/>
-        </w:rPr>
-        <w:t>Analytics</w:t>
-      </w:r>
-      <w:proofErr w:type="spellEnd"/>
-      <w:r>
-        <w:rPr>
-          <w:rFonts w:ascii="Arial" w:hAnsi="Arial" w:cs="Arial"/>
-          <w:sz w:val="24"/>
-          <w:szCs w:val="24"/>
-        </w:rPr>
-        <w:t xml:space="preserve">, Google </w:t>
-      </w:r>
-      <w:proofErr w:type="spellStart"/>
-      <w:r>
-        <w:rPr>
-          <w:rFonts w:ascii="Arial" w:hAnsi="Arial" w:cs="Arial"/>
-          <w:sz w:val="24"/>
-          <w:szCs w:val="24"/>
-        </w:rPr>
-        <w:t>Sheets</w:t>
-      </w:r>
-      <w:proofErr w:type="spellEnd"/>
-      <w:r>
-        <w:rPr>
-          <w:rFonts w:ascii="Arial" w:hAnsi="Arial" w:cs="Arial"/>
-          <w:sz w:val="24"/>
-          <w:szCs w:val="24"/>
-        </w:rPr>
-        <w:t xml:space="preserve"> o bases de datos SQL. Data Studio se destaca por su simplicidad y facilidad para compartir </w:t>
-      </w:r>
-      <w:proofErr w:type="spellStart"/>
-      <w:r>
-        <w:rPr>
-          <w:rFonts w:ascii="Arial" w:hAnsi="Arial" w:cs="Arial"/>
-          <w:sz w:val="24"/>
-          <w:szCs w:val="24"/>
-        </w:rPr>
-        <w:t>dashboards</w:t>
-      </w:r>
-      <w:proofErr w:type="spellEnd"/>
-      <w:r>
-        <w:rPr>
-          <w:rFonts w:ascii="Arial" w:hAnsi="Arial" w:cs="Arial"/>
-          <w:sz w:val="24"/>
-          <w:szCs w:val="24"/>
-        </w:rPr>
-        <w:t xml:space="preserve"> interactivos con otros usuarios mediante enlaces públicos o privados. Aunque no ofrece algunas funcionalidades avanzadas presentes en otras plataformas comerciales, su integración nativa con productos Google lo convierte en una opción atractiva para empresas pequeñas o equipos internos que ya utilizan el ecosistema Google </w:t>
-      </w:r>
-      <w:proofErr w:type="spellStart"/>
-      <w:r>
-        <w:rPr>
-          <w:rFonts w:ascii="Arial" w:hAnsi="Arial" w:cs="Arial"/>
-          <w:sz w:val="24"/>
-          <w:szCs w:val="24"/>
-        </w:rPr>
-        <w:t>Workspace</w:t>
-      </w:r>
-      <w:proofErr w:type="spellEnd"/>
+        <w:t xml:space="preserve"> es una herramienta gratuita basada completamente en la web que permite crear informes interactivos conectando diversas fuentes de datos, como Google Analytics, Google Sheets o bases de datos SQL. Data Studio se destaca por su simplicidad y facilidad para compartir dashboards interactivos con otros usuarios mediante enlaces públicos o privados. Aunque no ofrece algunas funcionalidades avanzadas presentes en otras plataformas comerciales, su integración nativa con productos Google lo convierte en una opción atractiva para empresas pequeñas o equipos internos que ya utilizan el ecosistema Google Workspace</w:t>
+      </w:r>
       <w:r>
         <w:rPr>
           <w:rFonts w:ascii="Arial" w:hAnsi="Arial" w:cs="Arial"/>
@@ -9455,7 +7944,7 @@
           <w:lang w:val="es-US"/>
         </w:rPr>
       </w:pPr>
-      <w:bookmarkStart w:id="9" w:name="_Toc183182415"/>
+      <w:bookmarkStart w:id="8" w:name="_Toc183182415"/>
       <w:r>
         <w:rPr>
           <w:rFonts w:ascii="Arial" w:hAnsi="Arial" w:cs="Arial"/>
@@ -9468,7 +7957,7 @@
         <w:lastRenderedPageBreak/>
         <w:t>Capítulo 2: Análisis del negocio y Diseño de la solución</w:t>
       </w:r>
-      <w:bookmarkEnd w:id="9"/>
+      <w:bookmarkEnd w:id="8"/>
     </w:p>
     <w:p>
       <w:pPr>
@@ -9482,7 +7971,7 @@
           <w:lang w:val="es-US"/>
         </w:rPr>
       </w:pPr>
-      <w:bookmarkStart w:id="10" w:name="_Toc183182416"/>
+      <w:bookmarkStart w:id="9" w:name="_Toc183182416"/>
       <w:r>
         <w:rPr>
           <w:rFonts w:ascii="Arial" w:hAnsi="Arial" w:cs="Arial"/>
@@ -9501,7 +7990,7 @@
         </w:rPr>
         <w:t>Análisis y modelado del negocio</w:t>
       </w:r>
-      <w:bookmarkEnd w:id="10"/>
+      <w:bookmarkEnd w:id="9"/>
     </w:p>
     <w:p>
       <w:pPr>
@@ -9576,29 +8065,7 @@
           <w:szCs w:val="24"/>
           <w:lang w:val="es-US"/>
         </w:rPr>
-        <w:t>(</w:t>
-      </w:r>
-      <w:proofErr w:type="spellStart"/>
-      <w:r>
-        <w:rPr>
-          <w:rFonts w:ascii="Arial" w:hAnsi="Arial" w:cs="Arial"/>
-          <w:color w:val="FF0000"/>
-          <w:sz w:val="24"/>
-          <w:szCs w:val="24"/>
-          <w:lang w:val="es-US"/>
-        </w:rPr>
-        <w:t>Sumerville</w:t>
-      </w:r>
-      <w:proofErr w:type="spellEnd"/>
-      <w:r>
-        <w:rPr>
-          <w:rFonts w:ascii="Arial" w:hAnsi="Arial" w:cs="Arial"/>
-          <w:color w:val="FF0000"/>
-          <w:sz w:val="24"/>
-          <w:szCs w:val="24"/>
-          <w:lang w:val="es-US"/>
-        </w:rPr>
-        <w:t>, referencia faltante)</w:t>
+        <w:t>(Sumerville, referencia faltante)</w:t>
       </w:r>
       <w:r>
         <w:rPr>
@@ -9662,29 +8129,7 @@
           <w:szCs w:val="24"/>
           <w:lang w:val="es-US"/>
         </w:rPr>
-        <w:t>(</w:t>
-      </w:r>
-      <w:proofErr w:type="spellStart"/>
-      <w:r>
-        <w:rPr>
-          <w:rFonts w:ascii="Arial" w:hAnsi="Arial" w:cs="Arial"/>
-          <w:color w:val="FF0000"/>
-          <w:sz w:val="24"/>
-          <w:szCs w:val="24"/>
-          <w:lang w:val="es-US"/>
-        </w:rPr>
-        <w:t>Sumerville</w:t>
-      </w:r>
-      <w:proofErr w:type="spellEnd"/>
-      <w:r>
-        <w:rPr>
-          <w:rFonts w:ascii="Arial" w:hAnsi="Arial" w:cs="Arial"/>
-          <w:color w:val="FF0000"/>
-          <w:sz w:val="24"/>
-          <w:szCs w:val="24"/>
-          <w:lang w:val="es-US"/>
-        </w:rPr>
-        <w:t>, referencia faltante)</w:t>
+        <w:t>(Sumerville, referencia faltante)</w:t>
       </w:r>
       <w:r>
         <w:rPr>
@@ -9757,7 +8202,6 @@
         </w:rPr>
         <w:t xml:space="preserve">identificación de los </w:t>
       </w:r>
-      <w:proofErr w:type="spellStart"/>
       <w:r>
         <w:rPr>
           <w:rFonts w:ascii="Arial" w:hAnsi="Arial" w:cs="Arial"/>
@@ -9766,7 +8210,6 @@
         </w:rPr>
         <w:t>stakeholders</w:t>
       </w:r>
-      <w:proofErr w:type="spellEnd"/>
       <w:r>
         <w:rPr>
           <w:rFonts w:ascii="Arial" w:hAnsi="Arial" w:cs="Arial"/>
@@ -9797,43 +8240,7 @@
           <w:sz w:val="24"/>
           <w:szCs w:val="24"/>
         </w:rPr>
-        <w:t xml:space="preserve">Los </w:t>
-      </w:r>
-      <w:proofErr w:type="spellStart"/>
-      <w:r>
-        <w:rPr>
-          <w:rFonts w:ascii="Arial" w:hAnsi="Arial" w:cs="Arial"/>
-          <w:sz w:val="24"/>
-          <w:szCs w:val="24"/>
-        </w:rPr>
-        <w:t>stakeholders</w:t>
-      </w:r>
-      <w:proofErr w:type="spellEnd"/>
-      <w:r>
-        <w:rPr>
-          <w:rFonts w:ascii="Arial" w:hAnsi="Arial" w:cs="Arial"/>
-          <w:sz w:val="24"/>
-          <w:szCs w:val="24"/>
-        </w:rPr>
-        <w:t xml:space="preserve"> son todas aquellas personas o entidades que tienen un interés directo o indirecto en el desarrollo del sistema, ya sea porque lo utilizarán, lo afectarán o se verán impactados por su implementación. En este caso, se identificaron cuatro grupos principales de </w:t>
-      </w:r>
-      <w:proofErr w:type="spellStart"/>
-      <w:r>
-        <w:rPr>
-          <w:rFonts w:ascii="Arial" w:hAnsi="Arial" w:cs="Arial"/>
-          <w:sz w:val="24"/>
-          <w:szCs w:val="24"/>
-        </w:rPr>
-        <w:t>stakeholders</w:t>
-      </w:r>
-      <w:proofErr w:type="spellEnd"/>
-      <w:r>
-        <w:rPr>
-          <w:rFonts w:ascii="Arial" w:hAnsi="Arial" w:cs="Arial"/>
-          <w:sz w:val="24"/>
-          <w:szCs w:val="24"/>
-        </w:rPr>
-        <w:t>:</w:t>
+        <w:t>Los stakeholders son todas aquellas personas o entidades que tienen un interés directo o indirecto en el desarrollo del sistema, ya sea porque lo utilizarán, lo afectarán o se verán impactados por su implementación. En este caso, se identificaron cuatro grupos principales de stakeholders:</w:t>
       </w:r>
     </w:p>
     <w:p>
@@ -9868,27 +8275,7 @@
           <w:sz w:val="24"/>
           <w:szCs w:val="24"/>
         </w:rPr>
-        <w:t xml:space="preserve"> (</w:t>
-      </w:r>
-      <w:proofErr w:type="spellStart"/>
-      <w:r>
-        <w:rPr>
-          <w:rFonts w:ascii="Arial" w:hAnsi="Arial" w:cs="Arial"/>
-          <w:color w:val="FF0000"/>
-          <w:sz w:val="24"/>
-          <w:szCs w:val="24"/>
-        </w:rPr>
-        <w:t>Lider</w:t>
-      </w:r>
-      <w:proofErr w:type="spellEnd"/>
-      <w:r>
-        <w:rPr>
-          <w:rFonts w:ascii="Arial" w:hAnsi="Arial" w:cs="Arial"/>
-          <w:color w:val="FF0000"/>
-          <w:sz w:val="24"/>
-          <w:szCs w:val="24"/>
-        </w:rPr>
-        <w:t xml:space="preserve"> del Equipo de Desarrollo)</w:t>
+        <w:t xml:space="preserve"> (Lider del Equipo de Desarrollo)</w:t>
       </w:r>
     </w:p>
     <w:p>
@@ -9994,52 +8381,7 @@
           <w:sz w:val="24"/>
           <w:szCs w:val="24"/>
         </w:rPr>
-        <w:t xml:space="preserve">métodos estructurados que permiten recolectar datos relevantes sobre los requisitos y las reglas del negocio de un sistema. Estas técnicas facilitan la interacción entre los analistas y los </w:t>
-      </w:r>
-      <w:proofErr w:type="spellStart"/>
-      <w:r>
-        <w:rPr>
-          <w:rFonts w:ascii="Arial" w:hAnsi="Arial" w:cs="Arial"/>
-          <w:sz w:val="24"/>
-          <w:szCs w:val="24"/>
-        </w:rPr>
-        <w:t>stakeholders</w:t>
-      </w:r>
-      <w:proofErr w:type="spellEnd"/>
-      <w:r>
-        <w:rPr>
-          <w:rFonts w:ascii="Arial" w:hAnsi="Arial" w:cs="Arial"/>
-          <w:sz w:val="24"/>
-          <w:szCs w:val="24"/>
-        </w:rPr>
-        <w:t xml:space="preserve">, asegurando que se obtenga una visión clara y precisa de las necesidades del proyecto. En esta investigación, se emplearon tres técnicas principales: entrevistas, sesiones de trabajo conjunto y cuestionarios. Las entrevistas consistieron en reuniones individuales con los </w:t>
-      </w:r>
-      <w:proofErr w:type="spellStart"/>
-      <w:r>
-        <w:rPr>
-          <w:rFonts w:ascii="Arial" w:hAnsi="Arial" w:cs="Arial"/>
-          <w:sz w:val="24"/>
-          <w:szCs w:val="24"/>
-        </w:rPr>
-        <w:t>stakeholders</w:t>
-      </w:r>
-      <w:proofErr w:type="spellEnd"/>
-      <w:r>
-        <w:rPr>
-          <w:rFonts w:ascii="Arial" w:hAnsi="Arial" w:cs="Arial"/>
-          <w:sz w:val="24"/>
-          <w:szCs w:val="24"/>
-        </w:rPr>
-        <w:t xml:space="preserve"> clave, donde se profundizó en sus expectativas y requerimientos específicos. Las sesiones de trabajo conjunto permitieron a varios actores involucrados colaborar simultáneamente para identificar problemas y soluciones en tiempo real, fomentando el consenso sobre los requisitos. Finalmente, los cuestionarios se utilizaron para recopilar información estructurada de un grupo más amplio de participantes, permitiendo obtener datos cuantitativos y cualitativos que complementaron las otras </w:t>
-      </w:r>
-      <w:proofErr w:type="gramStart"/>
-      <w:r>
-        <w:rPr>
-          <w:rFonts w:ascii="Arial" w:hAnsi="Arial" w:cs="Arial"/>
-          <w:sz w:val="24"/>
-          <w:szCs w:val="24"/>
-        </w:rPr>
-        <w:t>técnicas</w:t>
+        <w:t>métodos estructurados que permiten recolectar datos relevantes sobre los requisitos y las reglas del negocio de un sistema. Estas técnicas facilitan la interacción entre los analistas y los stakeholders, asegurando que se obtenga una visión clara y precisa de las necesidades del proyecto. En esta investigación, se emplearon tres técnicas principales: entrevistas, sesiones de trabajo conjunto y cuestionarios. Las entrevistas consistieron en reuniones individuales con los stakeholders clave, donde se profundizó en sus expectativas y requerimientos específicos. Las sesiones de trabajo conjunto permitieron a varios actores involucrados colaborar simultáneamente para identificar problemas y soluciones en tiempo real, fomentando el consenso sobre los requisitos. Finalmente, los cuestionarios se utilizaron para recopilar información estructurada de un grupo más amplio de participantes, permitiendo obtener datos cuantitativos y cualitativos que complementaron las otras técnicas</w:t>
       </w:r>
       <w:r>
         <w:rPr>
@@ -10051,8 +8393,6 @@
         </w:rPr>
         <w:t>(</w:t>
       </w:r>
-      <w:proofErr w:type="spellStart"/>
-      <w:proofErr w:type="gramEnd"/>
       <w:r>
         <w:rPr>
           <w:rFonts w:ascii="Arial" w:hAnsi="Arial" w:cs="Arial"/>
@@ -10063,7 +8403,6 @@
         </w:rPr>
         <w:t>Pressman</w:t>
       </w:r>
-      <w:proofErr w:type="spellEnd"/>
       <w:r>
         <w:rPr>
           <w:rFonts w:ascii="Arial" w:hAnsi="Arial" w:cs="Arial"/>
@@ -10691,25 +9030,7 @@
           <w:sz w:val="24"/>
           <w:szCs w:val="24"/>
         </w:rPr>
-        <w:t xml:space="preserve"> solamente se solicitó el empleo de tecnología </w:t>
-      </w:r>
-      <w:proofErr w:type="spellStart"/>
-      <w:r>
-        <w:rPr>
-          <w:rFonts w:ascii="Arial" w:hAnsi="Arial" w:cs="Arial"/>
-          <w:sz w:val="24"/>
-          <w:szCs w:val="24"/>
-        </w:rPr>
-        <w:t>OpenSource</w:t>
-      </w:r>
-      <w:proofErr w:type="spellEnd"/>
-      <w:r>
-        <w:rPr>
-          <w:rFonts w:ascii="Arial" w:hAnsi="Arial" w:cs="Arial"/>
-          <w:sz w:val="24"/>
-          <w:szCs w:val="24"/>
-        </w:rPr>
-        <w:t>.</w:t>
+        <w:t xml:space="preserve"> solamente se solicitó el empleo de tecnología OpenSource.</w:t>
       </w:r>
     </w:p>
     <w:p>
@@ -10727,6 +9048,7 @@
           <w:rFonts w:ascii="Arial" w:hAnsi="Arial" w:cs="Arial"/>
           <w:sz w:val="24"/>
           <w:szCs w:val="24"/>
+          <w:lang w:val="es-US"/>
         </w:rPr>
         <w:br w:type="page"/>
       </w:r>
@@ -10757,31 +9079,7 @@
           <w:lang w:val="es-US"/>
         </w:rPr>
         <w:lastRenderedPageBreak/>
-        <w:t>2.1.2</w:t>
-      </w:r>
-      <w:r>
-        <w:rPr>
-          <w:rFonts w:ascii="Arial" w:hAnsi="Arial" w:cs="Arial"/>
-          <w:b/>
-          <w:i w:val="0"/>
-          <w:color w:val="auto"/>
-          <w:sz w:val="24"/>
-          <w:szCs w:val="24"/>
-          <w:lang w:val="es-US"/>
-        </w:rPr>
-        <w:t xml:space="preserve"> </w:t>
-      </w:r>
-      <w:r>
-        <w:rPr>
-          <w:rFonts w:ascii="Arial" w:hAnsi="Arial" w:cs="Arial"/>
-          <w:b/>
-          <w:i w:val="0"/>
-          <w:color w:val="auto"/>
-          <w:sz w:val="24"/>
-          <w:szCs w:val="24"/>
-          <w:lang w:val="es-US"/>
-        </w:rPr>
-        <w:t>Casos de uso y actores</w:t>
+        <w:t>2.1.2 Casos de uso y actores</w:t>
       </w:r>
     </w:p>
     <w:p>
@@ -10811,7 +9109,6 @@
         </w:rPr>
         <w:t xml:space="preserve">haber identificado las requisitos y reglas del negocio podemos empezar a analizar cómo debería comportarse el negocio. Según la fuente </w:t>
       </w:r>
-      <w:proofErr w:type="spellStart"/>
       <w:r>
         <w:rPr>
           <w:rFonts w:ascii="Arial" w:hAnsi="Arial" w:cs="Arial"/>
@@ -10821,7 +9118,6 @@
         </w:rPr>
         <w:t>Summerville</w:t>
       </w:r>
-      <w:proofErr w:type="spellEnd"/>
       <w:r>
         <w:rPr>
           <w:rFonts w:ascii="Arial" w:hAnsi="Arial" w:cs="Arial"/>
@@ -10933,7 +9229,55 @@
           <w:sz w:val="24"/>
           <w:szCs w:val="24"/>
         </w:rPr>
-        <w:t>El caso de uso Solicitar datos inicia cuando un actor Consumidor de datos hace una consulta predefinida o diseñada al sistema solicitando un conjunto de datos. Luego es sistema recopila los datos solicitados y los prepara para la visualización. El caso de uso concluye con la entrega de los datos solicitados.</w:t>
+        <w:t xml:space="preserve">El caso de uso Solicitar datos inicia cuando un actor Consumidor de datos hace una consulta predefinida o diseñada al sistema solicitando un conjunto de datos. </w:t>
+      </w:r>
+      <w:r>
+        <w:rPr>
+          <w:rFonts w:ascii="Arial" w:hAnsi="Arial" w:cs="Arial"/>
+          <w:sz w:val="24"/>
+          <w:szCs w:val="24"/>
+        </w:rPr>
+        <w:t>Si la consulta no está predefinida, el usuario tiene que crearla. Una vez lista la consulta el</w:t>
+      </w:r>
+      <w:r>
+        <w:rPr>
+          <w:rFonts w:ascii="Arial" w:hAnsi="Arial" w:cs="Arial"/>
+          <w:sz w:val="24"/>
+          <w:szCs w:val="24"/>
+        </w:rPr>
+        <w:t xml:space="preserve"> sistema recopila los datos solicitados</w:t>
+      </w:r>
+      <w:r>
+        <w:rPr>
+          <w:rFonts w:ascii="Arial" w:hAnsi="Arial" w:cs="Arial"/>
+          <w:sz w:val="24"/>
+          <w:szCs w:val="24"/>
+        </w:rPr>
+        <w:t xml:space="preserve">. Luego el sistema </w:t>
+      </w:r>
+      <w:r>
+        <w:rPr>
+          <w:rFonts w:ascii="Arial" w:hAnsi="Arial" w:cs="Arial"/>
+          <w:sz w:val="24"/>
+          <w:szCs w:val="24"/>
+        </w:rPr>
+        <w:t>prepara</w:t>
+      </w:r>
+      <w:r>
+        <w:rPr>
+          <w:rFonts w:ascii="Arial" w:hAnsi="Arial" w:cs="Arial"/>
+          <w:sz w:val="24"/>
+          <w:szCs w:val="24"/>
+        </w:rPr>
+        <w:t xml:space="preserve"> los datos</w:t>
+      </w:r>
+      <w:r>
+        <w:rPr>
+          <w:rFonts w:ascii="Arial" w:hAnsi="Arial" w:cs="Arial"/>
+          <w:sz w:val="24"/>
+          <w:szCs w:val="24"/>
+        </w:rPr>
+        <w:t xml:space="preserve"> para la visualización. El caso de uso concluye con la entrega de los datos solicitados.</w:t>
       </w:r>
     </w:p>
     <w:p>
@@ -10953,7 +9297,23 @@
           <w:sz w:val="24"/>
           <w:szCs w:val="24"/>
         </w:rPr>
-        <w:t xml:space="preserve">El segundo caso de uso, Solicitar Resumen estadístico, inicia cuando el actor Consumidor de datos Solicita un </w:t>
+        <w:t>El segundo caso de uso</w:t>
+      </w:r>
+      <w:r>
+        <w:rPr>
+          <w:rFonts w:ascii="Arial" w:hAnsi="Arial" w:cs="Arial"/>
+          <w:sz w:val="24"/>
+          <w:szCs w:val="24"/>
+        </w:rPr>
+        <w:t>, Solicitar Resumen E</w:t>
+      </w:r>
+      <w:r>
+        <w:rPr>
+          <w:rFonts w:ascii="Arial" w:hAnsi="Arial" w:cs="Arial"/>
+          <w:sz w:val="24"/>
+          <w:szCs w:val="24"/>
+        </w:rPr>
+        <w:t xml:space="preserve">stadístico, inicia cuando el actor Consumidor de datos Solicita un </w:t>
       </w:r>
       <w:r>
         <w:rPr>
@@ -10981,43 +9341,7 @@
           <w:sz w:val="24"/>
           <w:szCs w:val="24"/>
         </w:rPr>
-        <w:t xml:space="preserve">El tercer caso de uso, Generar Reportes, inicia cuando el actor data </w:t>
-      </w:r>
-      <w:proofErr w:type="spellStart"/>
-      <w:r>
-        <w:rPr>
-          <w:rFonts w:ascii="Arial" w:hAnsi="Arial" w:cs="Arial"/>
-          <w:sz w:val="24"/>
-          <w:szCs w:val="24"/>
-        </w:rPr>
-        <w:t>Customer</w:t>
-      </w:r>
-      <w:proofErr w:type="spellEnd"/>
-      <w:r>
-        <w:rPr>
-          <w:rFonts w:ascii="Arial" w:hAnsi="Arial" w:cs="Arial"/>
-          <w:sz w:val="24"/>
-          <w:szCs w:val="24"/>
-        </w:rPr>
-        <w:t xml:space="preserve"> solicita la creación de un reporte al sistema. Este genera un archivo de hoja de cálculo con la extensión </w:t>
-      </w:r>
-      <w:proofErr w:type="spellStart"/>
-      <w:r>
-        <w:rPr>
-          <w:rFonts w:ascii="Arial" w:hAnsi="Arial" w:cs="Arial"/>
-          <w:sz w:val="24"/>
-          <w:szCs w:val="24"/>
-        </w:rPr>
-        <w:t>xlxs</w:t>
-      </w:r>
-      <w:proofErr w:type="spellEnd"/>
-      <w:r>
-        <w:rPr>
-          <w:rFonts w:ascii="Arial" w:hAnsi="Arial" w:cs="Arial"/>
-          <w:sz w:val="24"/>
-          <w:szCs w:val="24"/>
-        </w:rPr>
-        <w:t xml:space="preserve"> e introduce los datos en la misma. El caso de uso concluye con el aviso de la conclusión de la generación del reporte.</w:t>
+        <w:t>El tercer caso de uso, Generar Reportes, inicia cuando el actor data Customer solicita la creación de un reporte al sistema. Este genera un archivo de hoja de cálculo con la extensión xlxs e introduce los datos en la misma. El caso de uso concluye con el aviso de la conclusión de la generación del reporte.</w:t>
       </w:r>
     </w:p>
     <w:p>
@@ -11103,11 +9427,13 @@
         <w:rPr>
           <w:rFonts w:ascii="Arial" w:hAnsi="Arial" w:cs="Arial"/>
           <w:b/>
-          <w:sz w:val="24"/>
-          <w:szCs w:val="24"/>
+          <w:noProof/>
+          <w:sz w:val="24"/>
+          <w:szCs w:val="24"/>
+          <w:lang w:val="en-US"/>
         </w:rPr>
         <w:drawing>
-          <wp:anchor distT="0" distB="0" distL="114300" distR="114300" simplePos="0" relativeHeight="251660288" behindDoc="0" locked="0" layoutInCell="1" allowOverlap="1" wp14:anchorId="6E6B3502" wp14:editId="21DD81B8">
+          <wp:anchor distT="0" distB="0" distL="114300" distR="114300" simplePos="0" relativeHeight="251660288" behindDoc="0" locked="0" layoutInCell="1" allowOverlap="1" wp14:anchorId="02A308BA" wp14:editId="43927AB5">
             <wp:simplePos x="0" y="0"/>
             <wp:positionH relativeFrom="margin">
               <wp:posOffset>-641350</wp:posOffset>
@@ -11190,7 +9516,25 @@
           <w:sz w:val="24"/>
           <w:szCs w:val="24"/>
         </w:rPr>
-        <w:t>Figura numero 1: Diagrama de Casos de Uso</w:t>
+        <w:t xml:space="preserve">Figura </w:t>
+      </w:r>
+      <w:r>
+        <w:rPr>
+          <w:rFonts w:ascii="Arial" w:hAnsi="Arial" w:cs="Arial"/>
+          <w:b/>
+          <w:sz w:val="24"/>
+          <w:szCs w:val="24"/>
+        </w:rPr>
+        <w:t xml:space="preserve">número </w:t>
+      </w:r>
+      <w:r>
+        <w:rPr>
+          <w:rFonts w:ascii="Arial" w:hAnsi="Arial" w:cs="Arial"/>
+          <w:b/>
+          <w:sz w:val="24"/>
+          <w:szCs w:val="24"/>
+        </w:rPr>
+        <w:t>1: Diagrama de Casos de Uso</w:t>
       </w:r>
     </w:p>
     <w:p>
@@ -11205,57 +9549,48 @@
           <w:szCs w:val="24"/>
         </w:rPr>
       </w:pPr>
-    </w:p>
-    <w:p>
-      <w:pPr>
-        <w:pStyle w:val="Ttulo4"/>
-        <w:spacing w:line="360" w:lineRule="auto"/>
-        <w:jc w:val="both"/>
-        <w:rPr>
-          <w:rFonts w:ascii="Arial" w:hAnsi="Arial" w:cs="Arial"/>
-          <w:b/>
-          <w:i w:val="0"/>
-          <w:color w:val="auto"/>
-          <w:sz w:val="24"/>
-          <w:szCs w:val="24"/>
-          <w:lang w:val="es-US"/>
-        </w:rPr>
-      </w:pPr>
-      <w:r>
-        <w:rPr>
-          <w:rFonts w:ascii="Arial" w:hAnsi="Arial" w:cs="Arial"/>
-          <w:b/>
-          <w:i w:val="0"/>
-          <w:color w:val="auto"/>
-          <w:sz w:val="24"/>
-          <w:szCs w:val="24"/>
-          <w:lang w:val="es-US"/>
-        </w:rPr>
-        <w:t>2.1.3</w:t>
-      </w:r>
-      <w:r>
-        <w:rPr>
-          <w:rFonts w:ascii="Arial" w:hAnsi="Arial" w:cs="Arial"/>
-          <w:b/>
-          <w:i w:val="0"/>
-          <w:color w:val="auto"/>
-          <w:sz w:val="24"/>
-          <w:szCs w:val="24"/>
-          <w:lang w:val="es-US"/>
-        </w:rPr>
-        <w:t xml:space="preserve"> </w:t>
-      </w:r>
-      <w:r>
-        <w:rPr>
-          <w:rFonts w:ascii="Arial" w:hAnsi="Arial" w:cs="Arial"/>
-          <w:b/>
-          <w:i w:val="0"/>
-          <w:color w:val="auto"/>
-          <w:sz w:val="24"/>
-          <w:szCs w:val="24"/>
-          <w:lang w:val="es-US"/>
-        </w:rPr>
-        <w:t>Flujos del sistema</w:t>
+      <w:r>
+        <w:rPr>
+          <w:rFonts w:ascii="Arial" w:hAnsi="Arial" w:cs="Arial"/>
+          <w:b/>
+          <w:sz w:val="24"/>
+          <w:szCs w:val="24"/>
+        </w:rPr>
+        <w:drawing>
+          <wp:inline distT="0" distB="0" distL="0" distR="0" wp14:anchorId="51F2B7C2" wp14:editId="5B2EB624">
+            <wp:extent cx="5325218" cy="3048425"/>
+            <wp:effectExtent l="0" t="0" r="8890" b="0"/>
+            <wp:docPr id="6" name="Imagen 6"/>
+            <wp:cNvGraphicFramePr>
+              <a:graphicFrameLocks xmlns:a="http://schemas.openxmlformats.org/drawingml/2006/main" noChangeAspect="1"/>
+            </wp:cNvGraphicFramePr>
+            <a:graphic xmlns:a="http://schemas.openxmlformats.org/drawingml/2006/main">
+              <a:graphicData uri="http://schemas.openxmlformats.org/drawingml/2006/picture">
+                <pic:pic xmlns:pic="http://schemas.openxmlformats.org/drawingml/2006/picture">
+                  <pic:nvPicPr>
+                    <pic:cNvPr id="1" name=""/>
+                    <pic:cNvPicPr/>
+                  </pic:nvPicPr>
+                  <pic:blipFill>
+                    <a:blip r:embed="rId15"/>
+                    <a:stretch>
+                      <a:fillRect/>
+                    </a:stretch>
+                  </pic:blipFill>
+                  <pic:spPr>
+                    <a:xfrm>
+                      <a:off x="0" y="0"/>
+                      <a:ext cx="5325218" cy="3048425"/>
+                    </a:xfrm>
+                    <a:prstGeom prst="rect">
+                      <a:avLst/>
+                    </a:prstGeom>
+                  </pic:spPr>
+                </pic:pic>
+              </a:graphicData>
+            </a:graphic>
+          </wp:inline>
+        </w:drawing>
       </w:r>
     </w:p>
     <w:p>
@@ -11277,6 +9612,517 @@
           <w:sz w:val="24"/>
           <w:szCs w:val="24"/>
         </w:rPr>
+        <w:t xml:space="preserve">Figura </w:t>
+      </w:r>
+      <w:r>
+        <w:rPr>
+          <w:rFonts w:ascii="Arial" w:hAnsi="Arial" w:cs="Arial"/>
+          <w:b/>
+          <w:sz w:val="24"/>
+          <w:szCs w:val="24"/>
+        </w:rPr>
+        <w:t xml:space="preserve">número </w:t>
+      </w:r>
+      <w:r>
+        <w:rPr>
+          <w:rFonts w:ascii="Arial" w:hAnsi="Arial" w:cs="Arial"/>
+          <w:b/>
+          <w:sz w:val="24"/>
+          <w:szCs w:val="24"/>
+        </w:rPr>
+        <w:t xml:space="preserve">2: Diagrama de actividades del caso de uso </w:t>
+      </w:r>
+      <w:r>
+        <w:rPr>
+          <w:rFonts w:ascii="Arial" w:hAnsi="Arial" w:cs="Arial"/>
+          <w:b/>
+          <w:sz w:val="24"/>
+          <w:szCs w:val="24"/>
+        </w:rPr>
+        <w:t>Solicitar datos</w:t>
+      </w:r>
+      <w:r>
+        <w:rPr>
+          <w:rFonts w:ascii="Arial" w:hAnsi="Arial" w:cs="Arial"/>
+          <w:b/>
+          <w:sz w:val="24"/>
+          <w:szCs w:val="24"/>
+        </w:rPr>
+        <w:t xml:space="preserve"> </w:t>
+      </w:r>
+    </w:p>
+    <w:p>
+      <w:pPr>
+        <w:spacing w:after="160" w:line="259" w:lineRule="auto"/>
+        <w:rPr>
+          <w:rFonts w:ascii="Arial" w:eastAsiaTheme="minorHAnsi" w:hAnsi="Arial" w:cs="Arial"/>
+          <w:b/>
+          <w:sz w:val="24"/>
+          <w:szCs w:val="24"/>
+          <w:lang w:val="es-ES" w:eastAsia="en-US"/>
+        </w:rPr>
+      </w:pPr>
+      <w:r>
+        <w:rPr>
+          <w:rFonts w:ascii="Arial" w:hAnsi="Arial" w:cs="Arial"/>
+          <w:b/>
+          <w:sz w:val="24"/>
+          <w:szCs w:val="24"/>
+          <w:lang w:val="es-US"/>
+        </w:rPr>
+        <w:br w:type="page"/>
+      </w:r>
+    </w:p>
+    <w:p>
+      <w:pPr>
+        <w:pStyle w:val="Sinespaciado"/>
+        <w:spacing w:line="360" w:lineRule="auto"/>
+        <w:jc w:val="both"/>
+        <w:rPr>
+          <w:rFonts w:ascii="Arial" w:hAnsi="Arial" w:cs="Arial"/>
+          <w:b/>
+          <w:sz w:val="24"/>
+          <w:szCs w:val="24"/>
+        </w:rPr>
+      </w:pPr>
+      <w:r>
+        <w:rPr>
+          <w:rFonts w:ascii="Arial" w:hAnsi="Arial" w:cs="Arial"/>
+          <w:b/>
+          <w:sz w:val="24"/>
+          <w:szCs w:val="24"/>
+        </w:rPr>
+        <w:lastRenderedPageBreak/>
+        <w:drawing>
+          <wp:anchor distT="0" distB="0" distL="114300" distR="114300" simplePos="0" relativeHeight="251661312" behindDoc="0" locked="0" layoutInCell="1" allowOverlap="1" wp14:anchorId="5FA2D3EC" wp14:editId="04A8F0A3">
+            <wp:simplePos x="0" y="0"/>
+            <wp:positionH relativeFrom="margin">
+              <wp:align>center</wp:align>
+            </wp:positionH>
+            <wp:positionV relativeFrom="paragraph">
+              <wp:posOffset>531</wp:posOffset>
+            </wp:positionV>
+            <wp:extent cx="7280275" cy="2879090"/>
+            <wp:effectExtent l="0" t="0" r="0" b="0"/>
+            <wp:wrapThrough wrapText="bothSides">
+              <wp:wrapPolygon edited="0">
+                <wp:start x="0" y="0"/>
+                <wp:lineTo x="0" y="21438"/>
+                <wp:lineTo x="21534" y="21438"/>
+                <wp:lineTo x="21534" y="0"/>
+                <wp:lineTo x="0" y="0"/>
+              </wp:wrapPolygon>
+            </wp:wrapThrough>
+            <wp:docPr id="7" name="Imagen 7"/>
+            <wp:cNvGraphicFramePr>
+              <a:graphicFrameLocks xmlns:a="http://schemas.openxmlformats.org/drawingml/2006/main" noChangeAspect="1"/>
+            </wp:cNvGraphicFramePr>
+            <a:graphic xmlns:a="http://schemas.openxmlformats.org/drawingml/2006/main">
+              <a:graphicData uri="http://schemas.openxmlformats.org/drawingml/2006/picture">
+                <pic:pic xmlns:pic="http://schemas.openxmlformats.org/drawingml/2006/picture">
+                  <pic:nvPicPr>
+                    <pic:cNvPr id="1" name=""/>
+                    <pic:cNvPicPr/>
+                  </pic:nvPicPr>
+                  <pic:blipFill>
+                    <a:blip r:embed="rId16">
+                      <a:extLst>
+                        <a:ext uri="{28A0092B-C50C-407E-A947-70E740481C1C}">
+                          <a14:useLocalDpi xmlns:a14="http://schemas.microsoft.com/office/drawing/2010/main" val="0"/>
+                        </a:ext>
+                      </a:extLst>
+                    </a:blip>
+                    <a:stretch>
+                      <a:fillRect/>
+                    </a:stretch>
+                  </pic:blipFill>
+                  <pic:spPr>
+                    <a:xfrm>
+                      <a:off x="0" y="0"/>
+                      <a:ext cx="7280275" cy="2879090"/>
+                    </a:xfrm>
+                    <a:prstGeom prst="rect">
+                      <a:avLst/>
+                    </a:prstGeom>
+                  </pic:spPr>
+                </pic:pic>
+              </a:graphicData>
+            </a:graphic>
+            <wp14:sizeRelH relativeFrom="page">
+              <wp14:pctWidth>0</wp14:pctWidth>
+            </wp14:sizeRelH>
+            <wp14:sizeRelV relativeFrom="page">
+              <wp14:pctHeight>0</wp14:pctHeight>
+            </wp14:sizeRelV>
+          </wp:anchor>
+        </w:drawing>
+      </w:r>
+      <w:r>
+        <w:rPr>
+          <w:rFonts w:ascii="Arial" w:hAnsi="Arial" w:cs="Arial"/>
+          <w:b/>
+          <w:sz w:val="24"/>
+          <w:szCs w:val="24"/>
+        </w:rPr>
+        <w:t>F</w:t>
+      </w:r>
+      <w:r>
+        <w:rPr>
+          <w:rFonts w:ascii="Arial" w:hAnsi="Arial" w:cs="Arial"/>
+          <w:b/>
+          <w:sz w:val="24"/>
+          <w:szCs w:val="24"/>
+        </w:rPr>
+        <w:t>igura número 3</w:t>
+      </w:r>
+      <w:r>
+        <w:rPr>
+          <w:rFonts w:ascii="Arial" w:hAnsi="Arial" w:cs="Arial"/>
+          <w:b/>
+          <w:sz w:val="24"/>
+          <w:szCs w:val="24"/>
+        </w:rPr>
+        <w:t xml:space="preserve">: Diagrama de actividades del caso de uso </w:t>
+      </w:r>
+      <w:r>
+        <w:rPr>
+          <w:rFonts w:ascii="Arial" w:hAnsi="Arial" w:cs="Arial"/>
+          <w:b/>
+          <w:sz w:val="24"/>
+          <w:szCs w:val="24"/>
+        </w:rPr>
+        <w:t>Solicitar Resumen Estadístico</w:t>
+      </w:r>
+    </w:p>
+    <w:p>
+      <w:pPr>
+        <w:pStyle w:val="Sinespaciado"/>
+        <w:spacing w:line="360" w:lineRule="auto"/>
+        <w:jc w:val="both"/>
+        <w:rPr>
+          <w:rFonts w:ascii="Arial" w:hAnsi="Arial" w:cs="Arial"/>
+          <w:b/>
+          <w:sz w:val="24"/>
+          <w:szCs w:val="24"/>
+        </w:rPr>
+      </w:pPr>
+      <w:r>
+        <w:rPr>
+          <w:rFonts w:ascii="Arial" w:hAnsi="Arial" w:cs="Arial"/>
+          <w:b/>
+          <w:sz w:val="24"/>
+          <w:szCs w:val="24"/>
+        </w:rPr>
+        <w:drawing>
+          <wp:anchor distT="0" distB="0" distL="114300" distR="114300" simplePos="0" relativeHeight="251662336" behindDoc="0" locked="0" layoutInCell="1" allowOverlap="1">
+            <wp:simplePos x="0" y="0"/>
+            <wp:positionH relativeFrom="column">
+              <wp:posOffset>-848360</wp:posOffset>
+            </wp:positionH>
+            <wp:positionV relativeFrom="paragraph">
+              <wp:posOffset>262255</wp:posOffset>
+            </wp:positionV>
+            <wp:extent cx="7260590" cy="2292350"/>
+            <wp:effectExtent l="0" t="0" r="0" b="0"/>
+            <wp:wrapThrough wrapText="bothSides">
+              <wp:wrapPolygon edited="0">
+                <wp:start x="0" y="0"/>
+                <wp:lineTo x="0" y="21361"/>
+                <wp:lineTo x="21536" y="21361"/>
+                <wp:lineTo x="21536" y="0"/>
+                <wp:lineTo x="0" y="0"/>
+              </wp:wrapPolygon>
+            </wp:wrapThrough>
+            <wp:docPr id="8" name="Imagen 8"/>
+            <wp:cNvGraphicFramePr>
+              <a:graphicFrameLocks xmlns:a="http://schemas.openxmlformats.org/drawingml/2006/main" noChangeAspect="1"/>
+            </wp:cNvGraphicFramePr>
+            <a:graphic xmlns:a="http://schemas.openxmlformats.org/drawingml/2006/main">
+              <a:graphicData uri="http://schemas.openxmlformats.org/drawingml/2006/picture">
+                <pic:pic xmlns:pic="http://schemas.openxmlformats.org/drawingml/2006/picture">
+                  <pic:nvPicPr>
+                    <pic:cNvPr id="1" name=""/>
+                    <pic:cNvPicPr/>
+                  </pic:nvPicPr>
+                  <pic:blipFill>
+                    <a:blip r:embed="rId17">
+                      <a:extLst>
+                        <a:ext uri="{28A0092B-C50C-407E-A947-70E740481C1C}">
+                          <a14:useLocalDpi xmlns:a14="http://schemas.microsoft.com/office/drawing/2010/main" val="0"/>
+                        </a:ext>
+                      </a:extLst>
+                    </a:blip>
+                    <a:stretch>
+                      <a:fillRect/>
+                    </a:stretch>
+                  </pic:blipFill>
+                  <pic:spPr>
+                    <a:xfrm>
+                      <a:off x="0" y="0"/>
+                      <a:ext cx="7260590" cy="2292350"/>
+                    </a:xfrm>
+                    <a:prstGeom prst="rect">
+                      <a:avLst/>
+                    </a:prstGeom>
+                  </pic:spPr>
+                </pic:pic>
+              </a:graphicData>
+            </a:graphic>
+            <wp14:sizeRelH relativeFrom="margin">
+              <wp14:pctWidth>0</wp14:pctWidth>
+            </wp14:sizeRelH>
+            <wp14:sizeRelV relativeFrom="margin">
+              <wp14:pctHeight>0</wp14:pctHeight>
+            </wp14:sizeRelV>
+          </wp:anchor>
+        </w:drawing>
+      </w:r>
+    </w:p>
+    <w:p>
+      <w:pPr>
+        <w:pStyle w:val="Sinespaciado"/>
+        <w:spacing w:line="360" w:lineRule="auto"/>
+        <w:jc w:val="both"/>
+        <w:rPr>
+          <w:rFonts w:ascii="Arial" w:hAnsi="Arial" w:cs="Arial"/>
+          <w:b/>
+          <w:sz w:val="24"/>
+          <w:szCs w:val="24"/>
+        </w:rPr>
+      </w:pPr>
+    </w:p>
+    <w:p>
+      <w:pPr>
+        <w:pStyle w:val="Sinespaciado"/>
+        <w:spacing w:line="360" w:lineRule="auto"/>
+        <w:jc w:val="both"/>
+        <w:rPr>
+          <w:rFonts w:ascii="Arial" w:hAnsi="Arial" w:cs="Arial"/>
+          <w:b/>
+          <w:sz w:val="24"/>
+          <w:szCs w:val="24"/>
+        </w:rPr>
+      </w:pPr>
+      <w:r>
+        <w:rPr>
+          <w:rFonts w:ascii="Arial" w:hAnsi="Arial" w:cs="Arial"/>
+          <w:b/>
+          <w:sz w:val="24"/>
+          <w:szCs w:val="24"/>
+        </w:rPr>
+        <w:t>F</w:t>
+      </w:r>
+      <w:r>
+        <w:rPr>
+          <w:rFonts w:ascii="Arial" w:hAnsi="Arial" w:cs="Arial"/>
+          <w:b/>
+          <w:sz w:val="24"/>
+          <w:szCs w:val="24"/>
+        </w:rPr>
+        <w:t xml:space="preserve">igura número 3: Diagrama de actividades del caso de uso </w:t>
+      </w:r>
+      <w:r>
+        <w:rPr>
+          <w:rFonts w:ascii="Arial" w:hAnsi="Arial" w:cs="Arial"/>
+          <w:b/>
+          <w:sz w:val="24"/>
+          <w:szCs w:val="24"/>
+        </w:rPr>
+        <w:t>Generar Reportes</w:t>
+      </w:r>
+    </w:p>
+    <w:p>
+      <w:pPr>
+        <w:spacing w:after="160" w:line="259" w:lineRule="auto"/>
+        <w:rPr>
+          <w:rFonts w:ascii="Arial" w:eastAsiaTheme="minorHAnsi" w:hAnsi="Arial" w:cs="Arial"/>
+          <w:b/>
+          <w:sz w:val="24"/>
+          <w:szCs w:val="24"/>
+          <w:lang w:val="es-ES" w:eastAsia="en-US"/>
+        </w:rPr>
+      </w:pPr>
+      <w:r>
+        <w:rPr>
+          <w:rFonts w:ascii="Arial" w:hAnsi="Arial" w:cs="Arial"/>
+          <w:b/>
+          <w:sz w:val="24"/>
+          <w:szCs w:val="24"/>
+        </w:rPr>
+        <w:br w:type="page"/>
+      </w:r>
+    </w:p>
+    <w:p>
+      <w:pPr>
+        <w:pStyle w:val="Sinespaciado"/>
+        <w:spacing w:line="360" w:lineRule="auto"/>
+        <w:jc w:val="both"/>
+        <w:rPr>
+          <w:rFonts w:ascii="Arial" w:hAnsi="Arial" w:cs="Arial"/>
+          <w:b/>
+          <w:sz w:val="24"/>
+          <w:szCs w:val="24"/>
+        </w:rPr>
+      </w:pPr>
+    </w:p>
+    <w:p>
+      <w:pPr>
+        <w:pStyle w:val="Sinespaciado"/>
+        <w:spacing w:line="360" w:lineRule="auto"/>
+        <w:jc w:val="both"/>
+        <w:rPr>
+          <w:rFonts w:ascii="Arial" w:hAnsi="Arial" w:cs="Arial"/>
+          <w:b/>
+          <w:sz w:val="24"/>
+          <w:szCs w:val="24"/>
+        </w:rPr>
+      </w:pPr>
+    </w:p>
+    <w:p>
+      <w:pPr>
+        <w:pStyle w:val="Sinespaciado"/>
+        <w:spacing w:line="360" w:lineRule="auto"/>
+        <w:jc w:val="both"/>
+        <w:rPr>
+          <w:rFonts w:ascii="Arial" w:hAnsi="Arial" w:cs="Arial"/>
+          <w:b/>
+          <w:sz w:val="24"/>
+          <w:szCs w:val="24"/>
+        </w:rPr>
+      </w:pPr>
+      <w:r>
+        <w:rPr>
+          <w:rFonts w:ascii="Arial" w:hAnsi="Arial" w:cs="Arial"/>
+          <w:b/>
+          <w:sz w:val="24"/>
+          <w:szCs w:val="24"/>
+        </w:rPr>
+        <w:t>F</w:t>
+      </w:r>
+      <w:r>
+        <w:rPr>
+          <w:rFonts w:ascii="Arial" w:hAnsi="Arial" w:cs="Arial"/>
+          <w:b/>
+          <w:sz w:val="24"/>
+          <w:szCs w:val="24"/>
+        </w:rPr>
+        <w:t xml:space="preserve">igura número 3: Diagrama de actividades del caso de uso </w:t>
+      </w:r>
+      <w:r>
+        <w:rPr>
+          <w:rFonts w:ascii="Arial" w:hAnsi="Arial" w:cs="Arial"/>
+          <w:b/>
+          <w:sz w:val="24"/>
+          <w:szCs w:val="24"/>
+        </w:rPr>
+        <w:t>Generar Reportes</w:t>
+      </w:r>
+    </w:p>
+    <w:p>
+      <w:pPr>
+        <w:pStyle w:val="Sinespaciado"/>
+        <w:spacing w:line="360" w:lineRule="auto"/>
+        <w:jc w:val="both"/>
+        <w:rPr>
+          <w:rFonts w:ascii="Arial" w:hAnsi="Arial" w:cs="Arial"/>
+          <w:b/>
+          <w:sz w:val="24"/>
+          <w:szCs w:val="24"/>
+        </w:rPr>
+      </w:pPr>
+      <w:bookmarkStart w:id="10" w:name="_GoBack"/>
+      <w:r>
+        <w:rPr>
+          <w:rFonts w:ascii="Arial" w:hAnsi="Arial" w:cs="Arial"/>
+          <w:b/>
+          <w:sz w:val="24"/>
+          <w:szCs w:val="24"/>
+        </w:rPr>
+        <w:drawing>
+          <wp:anchor distT="0" distB="0" distL="114300" distR="114300" simplePos="0" relativeHeight="251663360" behindDoc="0" locked="0" layoutInCell="1" allowOverlap="1" wp14:anchorId="6376DD83" wp14:editId="621CCD62">
+            <wp:simplePos x="0" y="0"/>
+            <wp:positionH relativeFrom="margin">
+              <wp:posOffset>-584835</wp:posOffset>
+            </wp:positionH>
+            <wp:positionV relativeFrom="paragraph">
+              <wp:posOffset>273685</wp:posOffset>
+            </wp:positionV>
+            <wp:extent cx="6896100" cy="5772150"/>
+            <wp:effectExtent l="0" t="0" r="0" b="0"/>
+            <wp:wrapThrough wrapText="bothSides">
+              <wp:wrapPolygon edited="0">
+                <wp:start x="0" y="0"/>
+                <wp:lineTo x="0" y="21529"/>
+                <wp:lineTo x="21540" y="21529"/>
+                <wp:lineTo x="21540" y="0"/>
+                <wp:lineTo x="0" y="0"/>
+              </wp:wrapPolygon>
+            </wp:wrapThrough>
+            <wp:docPr id="9" name="Imagen 9"/>
+            <wp:cNvGraphicFramePr>
+              <a:graphicFrameLocks xmlns:a="http://schemas.openxmlformats.org/drawingml/2006/main" noChangeAspect="1"/>
+            </wp:cNvGraphicFramePr>
+            <a:graphic xmlns:a="http://schemas.openxmlformats.org/drawingml/2006/main">
+              <a:graphicData uri="http://schemas.openxmlformats.org/drawingml/2006/picture">
+                <pic:pic xmlns:pic="http://schemas.openxmlformats.org/drawingml/2006/picture">
+                  <pic:nvPicPr>
+                    <pic:cNvPr id="1" name=""/>
+                    <pic:cNvPicPr/>
+                  </pic:nvPicPr>
+                  <pic:blipFill>
+                    <a:blip r:embed="rId18">
+                      <a:extLst>
+                        <a:ext uri="{28A0092B-C50C-407E-A947-70E740481C1C}">
+                          <a14:useLocalDpi xmlns:a14="http://schemas.microsoft.com/office/drawing/2010/main" val="0"/>
+                        </a:ext>
+                      </a:extLst>
+                    </a:blip>
+                    <a:stretch>
+                      <a:fillRect/>
+                    </a:stretch>
+                  </pic:blipFill>
+                  <pic:spPr>
+                    <a:xfrm>
+                      <a:off x="0" y="0"/>
+                      <a:ext cx="6896100" cy="5772150"/>
+                    </a:xfrm>
+                    <a:prstGeom prst="rect">
+                      <a:avLst/>
+                    </a:prstGeom>
+                  </pic:spPr>
+                </pic:pic>
+              </a:graphicData>
+            </a:graphic>
+            <wp14:sizeRelH relativeFrom="margin">
+              <wp14:pctWidth>0</wp14:pctWidth>
+            </wp14:sizeRelH>
+            <wp14:sizeRelV relativeFrom="margin">
+              <wp14:pctHeight>0</wp14:pctHeight>
+            </wp14:sizeRelV>
+          </wp:anchor>
+        </w:drawing>
+      </w:r>
+      <w:bookmarkEnd w:id="10"/>
+    </w:p>
+    <w:p>
+      <w:pPr>
+        <w:pStyle w:val="Sinespaciado"/>
+        <w:spacing w:line="360" w:lineRule="auto"/>
+        <w:jc w:val="both"/>
+        <w:rPr>
+          <w:rFonts w:ascii="Arial" w:hAnsi="Arial" w:cs="Arial"/>
+          <w:b/>
+          <w:sz w:val="24"/>
+          <w:szCs w:val="24"/>
+        </w:rPr>
+      </w:pPr>
+      <w:r>
+        <w:rPr>
+          <w:rFonts w:ascii="Arial" w:hAnsi="Arial" w:cs="Arial"/>
+          <w:b/>
+          <w:sz w:val="24"/>
+          <w:szCs w:val="24"/>
+        </w:rPr>
         <w:br w:type="page"/>
       </w:r>
     </w:p>
@@ -11772,7 +10618,7 @@
       <w:r>
         <w:t xml:space="preserve">. Retrieved from </w:t>
       </w:r>
-      <w:hyperlink r:id="rId15" w:history="1">
+      <w:hyperlink r:id="rId19" w:history="1">
         <w:r>
           <w:rPr>
             <w:rStyle w:val="Hipervnculo"/>
@@ -11789,7 +10635,7 @@
       <w:r>
         <w:t xml:space="preserve">Ibm. (2024). IBM Cognos Analytics. </w:t>
       </w:r>
-      <w:hyperlink r:id="rId16" w:history="1">
+      <w:hyperlink r:id="rId20" w:history="1">
         <w:r>
           <w:rPr>
             <w:rStyle w:val="Hipervnculo"/>
@@ -11801,7 +10647,7 @@
       <w:r>
         <w:t xml:space="preserve">. Retrieved from </w:t>
       </w:r>
-      <w:hyperlink r:id="rId17" w:history="1">
+      <w:hyperlink r:id="rId21" w:history="1">
         <w:r>
           <w:rPr>
             <w:rStyle w:val="Hipervnculo"/>
@@ -11920,7 +10766,7 @@
         </w:rPr>
         <w:t xml:space="preserve">Microsoft. (2015). Power BI: visualización de datos | Microsoft Power Platform. </w:t>
       </w:r>
-      <w:hyperlink r:id="rId18" w:history="1">
+      <w:hyperlink r:id="rId22" w:history="1">
         <w:r>
           <w:rPr>
             <w:rStyle w:val="Hipervnculo"/>
@@ -11939,7 +10785,7 @@
       <w:r>
         <w:t xml:space="preserve">Retrieved from </w:t>
       </w:r>
-      <w:hyperlink r:id="rId19" w:history="1">
+      <w:hyperlink r:id="rId23" w:history="1">
         <w:r>
           <w:rPr>
             <w:rStyle w:val="Hipervnculo"/>
@@ -12005,7 +10851,7 @@
       <w:r>
         <w:t xml:space="preserve">. Retrieved from </w:t>
       </w:r>
-      <w:hyperlink r:id="rId20" w:history="1">
+      <w:hyperlink r:id="rId24" w:history="1">
         <w:r>
           <w:rPr>
             <w:rStyle w:val="Hipervnculo"/>
@@ -12118,7 +10964,7 @@
       <w:r>
         <w:t xml:space="preserve">. Retrieved from </w:t>
       </w:r>
-      <w:hyperlink r:id="rId21" w:history="1">
+      <w:hyperlink r:id="rId25" w:history="1">
         <w:r>
           <w:rPr>
             <w:rStyle w:val="Hipervnculo"/>
@@ -12138,7 +10984,7 @@
         </w:rPr>
         <w:t xml:space="preserve">Statistical Analysis, S. (2023). SAS: Analítica, Inteligencia Artificial y Gestión de Datos. </w:t>
       </w:r>
-      <w:hyperlink r:id="rId22" w:history="1">
+      <w:hyperlink r:id="rId26" w:history="1">
         <w:r>
           <w:rPr>
             <w:rStyle w:val="Hipervnculo"/>
@@ -12157,7 +11003,7 @@
       <w:r>
         <w:t xml:space="preserve">Retrieved from </w:t>
       </w:r>
-      <w:hyperlink r:id="rId23" w:history="1">
+      <w:hyperlink r:id="rId27" w:history="1">
         <w:r>
           <w:rPr>
             <w:rStyle w:val="Hipervnculo"/>
@@ -12328,7 +11174,7 @@
       <w:r>
         <w:t xml:space="preserve">. Retrieved from </w:t>
       </w:r>
-      <w:hyperlink r:id="rId24" w:history="1">
+      <w:hyperlink r:id="rId28" w:history="1">
         <w:r>
           <w:rPr>
             <w:rStyle w:val="Hipervnculo"/>
@@ -16039,7 +14885,7 @@
 </file>
 
 <file path=customXml/itemProps1.xml><?xml version="1.0" encoding="utf-8"?>
-<ds:datastoreItem xmlns:ds="http://schemas.openxmlformats.org/officeDocument/2006/customXml" ds:itemID="{9DE6D274-DF2C-4A33-BADD-47D8E839635E}">
+<ds:datastoreItem xmlns:ds="http://schemas.openxmlformats.org/officeDocument/2006/customXml" ds:itemID="{FEF759D1-B571-4D8B-8541-550899CC3E50}">
   <ds:schemaRefs>
     <ds:schemaRef ds:uri="http://schemas.openxmlformats.org/officeDocument/2006/bibliography"/>
   </ds:schemaRefs>

</xml_diff>